<commit_message>
Working on Ch5 First implementation
</commit_message>
<xml_diff>
--- a/Draft/5 Implementation.docx
+++ b/Draft/5 Implementation.docx
@@ -1,10 +1,10 @@
 
 <file path=word/document.xml><?xml version="1.0" encoding="utf-8"?>
-<w:document xmlns:wpc="http://schemas.microsoft.com/office/word/2010/wordprocessingCanvas" xmlns:cx="http://schemas.microsoft.com/office/drawing/2014/chartex" xmlns:cx1="http://schemas.microsoft.com/office/drawing/2015/9/8/chartex" xmlns:cx2="http://schemas.microsoft.com/office/drawing/2015/10/21/chartex" xmlns:cx3="http://schemas.microsoft.com/office/drawing/2016/5/9/chartex" xmlns:cx4="http://schemas.microsoft.com/office/drawing/2016/5/10/chartex" xmlns:cx5="http://schemas.microsoft.com/office/drawing/2016/5/11/chartex" xmlns:cx6="http://schemas.microsoft.com/office/drawing/2016/5/12/chartex" xmlns:cx7="http://schemas.microsoft.com/office/drawing/2016/5/13/chartex" xmlns:cx8="http://schemas.microsoft.com/office/drawing/2016/5/14/chartex" xmlns:mc="http://schemas.openxmlformats.org/markup-compatibility/2006" xmlns:aink="http://schemas.microsoft.com/office/drawing/2016/ink" xmlns:am3d="http://schemas.microsoft.com/office/drawing/2017/model3d" xmlns:o="urn:schemas-microsoft-com:office:office" xmlns:oel="http://schemas.microsoft.com/office/2019/extlst" xmlns:r="http://schemas.openxmlformats.org/officeDocument/2006/relationships" xmlns:m="http://schemas.openxmlformats.org/officeDocument/2006/math" xmlns:v="urn:schemas-microsoft-com:vml" xmlns:wp14="http://schemas.microsoft.com/office/word/2010/wordprocessingDrawing" xmlns:wp="http://schemas.openxmlformats.org/drawingml/2006/wordprocessingDrawing" xmlns:w10="urn:schemas-microsoft-com:office:word" xmlns:w="http://schemas.openxmlformats.org/wordprocessingml/2006/main" xmlns:w14="http://schemas.microsoft.com/office/word/2010/wordml" xmlns:w15="http://schemas.microsoft.com/office/word/2012/wordml" xmlns:w16cex="http://schemas.microsoft.com/office/word/2018/wordml/cex" xmlns:w16cid="http://schemas.microsoft.com/office/word/2016/wordml/cid" xmlns:w16="http://schemas.microsoft.com/office/word/2018/wordml" xmlns:w16du="http://schemas.microsoft.com/office/word/2023/wordml/word16du" xmlns:w16sdtdh="http://schemas.microsoft.com/office/word/2020/wordml/sdtdatahash" xmlns:w16sdtfl="http://schemas.microsoft.com/office/word/2024/wordml/sdtformatlock" xmlns:w16se="http://schemas.microsoft.com/office/word/2015/wordml/symex" xmlns:wpg="http://schemas.microsoft.com/office/word/2010/wordprocessingGroup" xmlns:wpi="http://schemas.microsoft.com/office/word/2010/wordprocessingInk" xmlns:wne="http://schemas.microsoft.com/office/word/2006/wordml" xmlns:wps="http://schemas.microsoft.com/office/word/2010/wordprocessingShape" mc:Ignorable="w14 w15 w16se w16cid w16 w16cex w16sdtdh w16sdtfl w16du wp14">
+<w:document xmlns:wpc="http://schemas.microsoft.com/office/word/2010/wordprocessingCanvas" xmlns:cx="http://schemas.microsoft.com/office/drawing/2014/chartex" xmlns:cx1="http://schemas.microsoft.com/office/drawing/2015/9/8/chartex" xmlns:cx2="http://schemas.microsoft.com/office/drawing/2015/10/21/chartex" xmlns:cx3="http://schemas.microsoft.com/office/drawing/2016/5/9/chartex" xmlns:cx4="http://schemas.microsoft.com/office/drawing/2016/5/10/chartex" xmlns:cx5="http://schemas.microsoft.com/office/drawing/2016/5/11/chartex" xmlns:cx6="http://schemas.microsoft.com/office/drawing/2016/5/12/chartex" xmlns:cx7="http://schemas.microsoft.com/office/drawing/2016/5/13/chartex" xmlns:cx8="http://schemas.microsoft.com/office/drawing/2016/5/14/chartex" xmlns:mc="http://schemas.openxmlformats.org/markup-compatibility/2006" xmlns:aink="http://schemas.microsoft.com/office/drawing/2016/ink" xmlns:am3d="http://schemas.microsoft.com/office/drawing/2017/model3d" xmlns:o="urn:schemas-microsoft-com:office:office" xmlns:r="http://schemas.openxmlformats.org/officeDocument/2006/relationships" xmlns:m="http://schemas.openxmlformats.org/officeDocument/2006/math" xmlns:v="urn:schemas-microsoft-com:vml" xmlns:wp14="http://schemas.microsoft.com/office/word/2010/wordprocessingDrawing" xmlns:wp="http://schemas.openxmlformats.org/drawingml/2006/wordprocessingDrawing" xmlns:w10="urn:schemas-microsoft-com:office:word" xmlns:w="http://schemas.openxmlformats.org/wordprocessingml/2006/main" xmlns:w14="http://schemas.microsoft.com/office/word/2010/wordml" xmlns:w15="http://schemas.microsoft.com/office/word/2012/wordml" xmlns:w16cex="http://schemas.microsoft.com/office/word/2018/wordml/cex" xmlns:w16cid="http://schemas.microsoft.com/office/word/2016/wordml/cid" xmlns:w16="http://schemas.microsoft.com/office/word/2018/wordml" xmlns:w16sdtdh="http://schemas.microsoft.com/office/word/2020/wordml/sdtdatahash" xmlns:w16se="http://schemas.microsoft.com/office/word/2015/wordml/symex" xmlns:wpg="http://schemas.microsoft.com/office/word/2010/wordprocessingGroup" xmlns:wpi="http://schemas.microsoft.com/office/word/2010/wordprocessingInk" xmlns:wne="http://schemas.microsoft.com/office/word/2006/wordml" xmlns:wps="http://schemas.microsoft.com/office/word/2010/wordprocessingShape" mc:Ignorable="w14 w15 w16se w16cid w16 w16cex w16sdtdh wp14">
   <w:body>
     <w:p>
       <w:pPr>
-        <w:pStyle w:val="Ttulo"/>
+        <w:pStyle w:val="Title"/>
         <w:rPr>
           <w:lang w:val="en-NZ"/>
         </w:rPr>
@@ -51,7 +51,21 @@
         <w:rPr>
           <w:lang w:val="en-NZ"/>
         </w:rPr>
-        <w:t xml:space="preserve"> highlight the research done to identify and propose a suitable interaction design that takes into consideration the context around CollabAR, the evolving tendencies in the implementation of AR experiences and all the in formation regarding good and bad practices that had been found in the literature.</w:t>
+        <w:t xml:space="preserve"> highlight the research done to identify and propose a suitable interaction design that takes into consideration the context around CollabAR, the evolving tendencies in the implementation of AR experiences and all the </w:t>
+      </w:r>
+      <w:proofErr w:type="spellStart"/>
+      <w:r>
+        <w:rPr>
+          <w:lang w:val="en-NZ"/>
+        </w:rPr>
+        <w:t>in formation</w:t>
+      </w:r>
+      <w:proofErr w:type="spellEnd"/>
+      <w:r>
+        <w:rPr>
+          <w:lang w:val="en-NZ"/>
+        </w:rPr>
+        <w:t xml:space="preserve"> regarding good and bad practices that had been found in the literature.</w:t>
       </w:r>
     </w:p>
     <w:p>
@@ -264,7 +278,7 @@
     </w:p>
     <w:p>
       <w:pPr>
-        <w:pStyle w:val="Ttulo1"/>
+        <w:pStyle w:val="Heading1"/>
         <w:rPr>
           <w:lang w:val="en-NZ"/>
         </w:rPr>
@@ -363,7 +377,7 @@
     </w:p>
     <w:p>
       <w:pPr>
-        <w:pStyle w:val="Prrafodelista"/>
+        <w:pStyle w:val="ListParagraph"/>
         <w:numPr>
           <w:ilvl w:val="0"/>
           <w:numId w:val="31"/>
@@ -381,7 +395,7 @@
     </w:p>
     <w:p>
       <w:pPr>
-        <w:pStyle w:val="Prrafodelista"/>
+        <w:pStyle w:val="ListParagraph"/>
         <w:numPr>
           <w:ilvl w:val="0"/>
           <w:numId w:val="31"/>
@@ -405,7 +419,7 @@
     </w:p>
     <w:p>
       <w:pPr>
-        <w:pStyle w:val="Prrafodelista"/>
+        <w:pStyle w:val="ListParagraph"/>
         <w:numPr>
           <w:ilvl w:val="0"/>
           <w:numId w:val="31"/>
@@ -520,7 +534,7 @@
     </w:p>
     <w:p>
       <w:pPr>
-        <w:pStyle w:val="Prrafodelista"/>
+        <w:pStyle w:val="ListParagraph"/>
         <w:numPr>
           <w:ilvl w:val="0"/>
           <w:numId w:val="32"/>
@@ -538,7 +552,7 @@
     </w:p>
     <w:p>
       <w:pPr>
-        <w:pStyle w:val="Prrafodelista"/>
+        <w:pStyle w:val="ListParagraph"/>
         <w:numPr>
           <w:ilvl w:val="0"/>
           <w:numId w:val="32"/>
@@ -556,7 +570,7 @@
     </w:p>
     <w:p>
       <w:pPr>
-        <w:pStyle w:val="Prrafodelista"/>
+        <w:pStyle w:val="ListParagraph"/>
         <w:numPr>
           <w:ilvl w:val="0"/>
           <w:numId w:val="32"/>
@@ -580,7 +594,7 @@
     </w:p>
     <w:p>
       <w:pPr>
-        <w:pStyle w:val="Prrafodelista"/>
+        <w:pStyle w:val="ListParagraph"/>
         <w:numPr>
           <w:ilvl w:val="0"/>
           <w:numId w:val="32"/>
@@ -604,7 +618,7 @@
     </w:p>
     <w:p>
       <w:pPr>
-        <w:pStyle w:val="Prrafodelista"/>
+        <w:pStyle w:val="ListParagraph"/>
         <w:numPr>
           <w:ilvl w:val="0"/>
           <w:numId w:val="32"/>
@@ -702,7 +716,7 @@
     </w:p>
     <w:p>
       <w:pPr>
-        <w:pStyle w:val="Ttulo2"/>
+        <w:pStyle w:val="Heading2"/>
         <w:rPr>
           <w:lang w:val="en-NZ"/>
         </w:rPr>
@@ -822,12 +836,21 @@
         </w:rPr>
         <w:t xml:space="preserve">reported by </w:t>
       </w:r>
-      <w:r>
-        <w:rPr>
-          <w:rStyle w:val="CitaCar"/>
-          <w:lang w:val="en-NZ"/>
-        </w:rPr>
-        <w:t>Kowalewski et al. (2017)</w:t>
+      <w:proofErr w:type="spellStart"/>
+      <w:r>
+        <w:rPr>
+          <w:rStyle w:val="QuoteChar"/>
+          <w:lang w:val="en-NZ"/>
+        </w:rPr>
+        <w:t>Kowalewski</w:t>
+      </w:r>
+      <w:proofErr w:type="spellEnd"/>
+      <w:r>
+        <w:rPr>
+          <w:rStyle w:val="QuoteChar"/>
+          <w:lang w:val="en-NZ"/>
+        </w:rPr>
+        <w:t xml:space="preserve"> et al. (2017)</w:t>
       </w:r>
       <w:r>
         <w:rPr>
@@ -862,7 +885,7 @@
       </w:r>
       <w:r>
         <w:rPr>
-          <w:rStyle w:val="CitaCar"/>
+          <w:rStyle w:val="QuoteChar"/>
           <w:lang w:val="en-NZ"/>
         </w:rPr>
         <w:t>(Manifest AR Work Instruction Platform, 2022)</w:t>
@@ -1069,7 +1092,7 @@
       </w:r>
       <w:r>
         <w:rPr>
-          <w:rStyle w:val="CitaCar"/>
+          <w:rStyle w:val="QuoteChar"/>
           <w:lang w:val="en-NZ"/>
         </w:rPr>
         <w:t>(Boy, 2017)</w:t>
@@ -1180,7 +1203,21 @@
         <w:rPr>
           <w:lang w:val="en-NZ"/>
         </w:rPr>
-        <w:t xml:space="preserve"> (Chang, Kuo, &amp; Du, 2023)</w:t>
+        <w:t xml:space="preserve"> (Chang, </w:t>
+      </w:r>
+      <w:proofErr w:type="spellStart"/>
+      <w:r>
+        <w:rPr>
+          <w:lang w:val="en-NZ"/>
+        </w:rPr>
+        <w:t>Kuo</w:t>
+      </w:r>
+      <w:proofErr w:type="spellEnd"/>
+      <w:r>
+        <w:rPr>
+          <w:lang w:val="en-NZ"/>
+        </w:rPr>
+        <w:t>, &amp; Du, 2023)</w:t>
       </w:r>
       <w:r>
         <w:rPr>
@@ -1321,19 +1358,61 @@
         <w:rPr>
           <w:lang w:val="en-NZ"/>
         </w:rPr>
-        <w:t>Research studies such as those conducted by Piumsomboon, Clark, Billinghurst,</w:t>
-      </w:r>
-      <w:r>
-        <w:rPr>
-          <w:lang w:val="en-NZ"/>
-        </w:rPr>
-        <w:t xml:space="preserve"> </w:t>
-      </w:r>
-      <w:r>
-        <w:rPr>
-          <w:lang w:val="en-NZ"/>
-        </w:rPr>
-        <w:t>and Cockburn (2013) and Wobbrock, Morris, and Wilson (2009) have formulated and</w:t>
+        <w:t xml:space="preserve">Research studies such as those conducted by </w:t>
+      </w:r>
+      <w:proofErr w:type="spellStart"/>
+      <w:r>
+        <w:rPr>
+          <w:lang w:val="en-NZ"/>
+        </w:rPr>
+        <w:t>Piumsomboon</w:t>
+      </w:r>
+      <w:proofErr w:type="spellEnd"/>
+      <w:r>
+        <w:rPr>
+          <w:lang w:val="en-NZ"/>
+        </w:rPr>
+        <w:t xml:space="preserve">, Clark, </w:t>
+      </w:r>
+      <w:proofErr w:type="spellStart"/>
+      <w:r>
+        <w:rPr>
+          <w:lang w:val="en-NZ"/>
+        </w:rPr>
+        <w:t>Billinghurst</w:t>
+      </w:r>
+      <w:proofErr w:type="spellEnd"/>
+      <w:r>
+        <w:rPr>
+          <w:lang w:val="en-NZ"/>
+        </w:rPr>
+        <w:t>,</w:t>
+      </w:r>
+      <w:r>
+        <w:rPr>
+          <w:lang w:val="en-NZ"/>
+        </w:rPr>
+        <w:t xml:space="preserve"> </w:t>
+      </w:r>
+      <w:r>
+        <w:rPr>
+          <w:lang w:val="en-NZ"/>
+        </w:rPr>
+        <w:t xml:space="preserve">and Cockburn (2013) and </w:t>
+      </w:r>
+      <w:proofErr w:type="spellStart"/>
+      <w:r>
+        <w:rPr>
+          <w:lang w:val="en-NZ"/>
+        </w:rPr>
+        <w:t>Wobbrock</w:t>
+      </w:r>
+      <w:proofErr w:type="spellEnd"/>
+      <w:r>
+        <w:rPr>
+          <w:lang w:val="en-NZ"/>
+        </w:rPr>
+        <w:t>, Morris, and Wilson (2009) have formulated and</w:t>
       </w:r>
       <w:r>
         <w:rPr>
@@ -1697,7 +1776,7 @@
     </w:p>
     <w:p>
       <w:pPr>
-        <w:pStyle w:val="Ttulo3"/>
+        <w:pStyle w:val="Heading3"/>
         <w:rPr>
           <w:lang w:val="en-NZ"/>
         </w:rPr>
@@ -1992,7 +2071,7 @@
                     </pic:cNvPicPr>
                   </pic:nvPicPr>
                   <pic:blipFill>
-                    <a:blip r:embed="rId6" cstate="print">
+                    <a:blip r:embed="rId8" cstate="print">
                       <a:extLst>
                         <a:ext uri="{28A0092B-C50C-407E-A947-70E740481C1C}">
                           <a14:useLocalDpi xmlns:a14="http://schemas.microsoft.com/office/drawing/2010/main" val="0"/>
@@ -2046,7 +2125,7 @@
                     </pic:cNvPicPr>
                   </pic:nvPicPr>
                   <pic:blipFill>
-                    <a:blip r:embed="rId7" cstate="print">
+                    <a:blip r:embed="rId9" cstate="print">
                       <a:extLst>
                         <a:ext uri="{28A0092B-C50C-407E-A947-70E740481C1C}">
                           <a14:useLocalDpi xmlns:a14="http://schemas.microsoft.com/office/drawing/2010/main" val="0"/>
@@ -2080,7 +2159,7 @@
     </w:p>
     <w:p>
       <w:pPr>
-        <w:pStyle w:val="Descripcin"/>
+        <w:pStyle w:val="Caption"/>
         <w:jc w:val="center"/>
         <w:rPr>
           <w:lang w:val="en-NZ"/>
@@ -2169,7 +2248,7 @@
     </w:p>
     <w:p>
       <w:pPr>
-        <w:pStyle w:val="Prrafodelista"/>
+        <w:pStyle w:val="ListParagraph"/>
         <w:numPr>
           <w:ilvl w:val="0"/>
           <w:numId w:val="33"/>
@@ -2187,7 +2266,7 @@
     </w:p>
     <w:p>
       <w:pPr>
-        <w:pStyle w:val="Prrafodelista"/>
+        <w:pStyle w:val="ListParagraph"/>
         <w:numPr>
           <w:ilvl w:val="0"/>
           <w:numId w:val="33"/>
@@ -2205,7 +2284,7 @@
     </w:p>
     <w:p>
       <w:pPr>
-        <w:pStyle w:val="Prrafodelista"/>
+        <w:pStyle w:val="ListParagraph"/>
         <w:numPr>
           <w:ilvl w:val="0"/>
           <w:numId w:val="33"/>
@@ -2288,12 +2367,21 @@
         </w:rPr>
         <w:t xml:space="preserve">As noted in previous sections, </w:t>
       </w:r>
-      <w:r>
-        <w:rPr>
-          <w:rStyle w:val="CitaCar"/>
-          <w:lang w:val="en-NZ"/>
-        </w:rPr>
-        <w:t>Piumsomboon et al. (2013)</w:t>
+      <w:proofErr w:type="spellStart"/>
+      <w:r>
+        <w:rPr>
+          <w:rStyle w:val="QuoteChar"/>
+          <w:lang w:val="en-NZ"/>
+        </w:rPr>
+        <w:t>Piumsomboon</w:t>
+      </w:r>
+      <w:proofErr w:type="spellEnd"/>
+      <w:r>
+        <w:rPr>
+          <w:rStyle w:val="QuoteChar"/>
+          <w:lang w:val="en-NZ"/>
+        </w:rPr>
+        <w:t xml:space="preserve"> et al. (2013)</w:t>
       </w:r>
       <w:r>
         <w:rPr>
@@ -2411,28 +2499,53 @@
       </w:r>
       <w:r>
         <w:rPr>
-          <w:rStyle w:val="CitaCar"/>
+          <w:rStyle w:val="QuoteChar"/>
           <w:lang w:val="en-NZ"/>
         </w:rPr>
         <w:t>(</w:t>
       </w:r>
-      <w:r>
-        <w:rPr>
-          <w:rStyle w:val="CitaCar"/>
-          <w:lang w:val="en-NZ"/>
-        </w:rPr>
-        <w:t>Pinelle, Gutwin, &amp; Greenberg, 2003; Scoular, Duckworth</w:t>
-      </w:r>
-      <w:r>
-        <w:rPr>
-          <w:rStyle w:val="CitaCar"/>
-          <w:lang w:val="en-NZ"/>
-        </w:rPr>
-        <w:t xml:space="preserve"> </w:t>
-      </w:r>
-      <w:r>
-        <w:rPr>
-          <w:rStyle w:val="CitaCar"/>
+      <w:proofErr w:type="spellStart"/>
+      <w:r>
+        <w:rPr>
+          <w:rStyle w:val="QuoteChar"/>
+          <w:lang w:val="en-NZ"/>
+        </w:rPr>
+        <w:t>Pinelle</w:t>
+      </w:r>
+      <w:proofErr w:type="spellEnd"/>
+      <w:r>
+        <w:rPr>
+          <w:rStyle w:val="QuoteChar"/>
+          <w:lang w:val="en-NZ"/>
+        </w:rPr>
+        <w:t xml:space="preserve">, </w:t>
+      </w:r>
+      <w:proofErr w:type="spellStart"/>
+      <w:r>
+        <w:rPr>
+          <w:rStyle w:val="QuoteChar"/>
+          <w:lang w:val="en-NZ"/>
+        </w:rPr>
+        <w:t>Gutwin</w:t>
+      </w:r>
+      <w:proofErr w:type="spellEnd"/>
+      <w:r>
+        <w:rPr>
+          <w:rStyle w:val="QuoteChar"/>
+          <w:lang w:val="en-NZ"/>
+        </w:rPr>
+        <w:t>, &amp; Greenberg, 2003; Scoular, Duckworth</w:t>
+      </w:r>
+      <w:r>
+        <w:rPr>
+          <w:rStyle w:val="QuoteChar"/>
+          <w:lang w:val="en-NZ"/>
+        </w:rPr>
+        <w:t xml:space="preserve"> </w:t>
+      </w:r>
+      <w:r>
+        <w:rPr>
+          <w:rStyle w:val="QuoteChar"/>
           <w:lang w:val="en-NZ"/>
         </w:rPr>
         <w:t>&amp; Heard, 2020)</w:t>
@@ -2518,7 +2631,7 @@
     </w:p>
     <w:p>
       <w:pPr>
-        <w:pStyle w:val="Prrafodelista"/>
+        <w:pStyle w:val="ListParagraph"/>
         <w:numPr>
           <w:ilvl w:val="0"/>
           <w:numId w:val="34"/>
@@ -2537,7 +2650,7 @@
     </w:p>
     <w:p>
       <w:pPr>
-        <w:pStyle w:val="Prrafodelista"/>
+        <w:pStyle w:val="ListParagraph"/>
         <w:numPr>
           <w:ilvl w:val="0"/>
           <w:numId w:val="34"/>
@@ -2555,7 +2668,7 @@
     </w:p>
     <w:p>
       <w:pPr>
-        <w:pStyle w:val="Prrafodelista"/>
+        <w:pStyle w:val="ListParagraph"/>
         <w:numPr>
           <w:ilvl w:val="0"/>
           <w:numId w:val="34"/>
@@ -2573,7 +2686,7 @@
     </w:p>
     <w:p>
       <w:pPr>
-        <w:pStyle w:val="Prrafodelista"/>
+        <w:pStyle w:val="ListParagraph"/>
         <w:numPr>
           <w:ilvl w:val="0"/>
           <w:numId w:val="34"/>
@@ -2769,12 +2882,14 @@
         </w:rPr>
         <w:t xml:space="preserve">with the purpose of </w:t>
       </w:r>
+      <w:proofErr w:type="spellStart"/>
       <w:r>
         <w:rPr>
           <w:lang w:val="en-NZ"/>
         </w:rPr>
         <w:t>analyzing</w:t>
       </w:r>
+      <w:proofErr w:type="spellEnd"/>
       <w:r>
         <w:rPr>
           <w:lang w:val="en-NZ"/>
@@ -2793,12 +2908,14 @@
         </w:rPr>
         <w:t xml:space="preserve"> would change the </w:t>
       </w:r>
+      <w:proofErr w:type="spellStart"/>
       <w:r>
         <w:rPr>
           <w:lang w:val="en-NZ"/>
         </w:rPr>
         <w:t>behavior</w:t>
       </w:r>
+      <w:proofErr w:type="spellEnd"/>
       <w:r>
         <w:rPr>
           <w:lang w:val="en-NZ"/>
@@ -3079,7 +3196,7 @@
       </w:r>
       <w:r>
         <w:rPr>
-          <w:rStyle w:val="CitaCar"/>
+          <w:rStyle w:val="QuoteChar"/>
           <w:lang w:val="en-NZ"/>
         </w:rPr>
         <w:t>Reilly et al. (2014)</w:t>
@@ -3090,23 +3207,41 @@
         </w:rPr>
         <w:t xml:space="preserve"> or </w:t>
       </w:r>
-      <w:r>
-        <w:rPr>
-          <w:rStyle w:val="CitaCar"/>
-          <w:lang w:val="en-NZ"/>
-        </w:rPr>
-        <w:t>Lebeck, Ruth, Kohno, and Roesner</w:t>
-      </w:r>
-      <w:r>
-        <w:rPr>
-          <w:rStyle w:val="CitaCar"/>
-          <w:lang w:val="en-NZ"/>
-        </w:rPr>
-        <w:t xml:space="preserve"> </w:t>
-      </w:r>
-      <w:r>
-        <w:rPr>
-          <w:rStyle w:val="CitaCar"/>
+      <w:proofErr w:type="spellStart"/>
+      <w:r>
+        <w:rPr>
+          <w:rStyle w:val="QuoteChar"/>
+          <w:lang w:val="en-NZ"/>
+        </w:rPr>
+        <w:t>Lebeck</w:t>
+      </w:r>
+      <w:proofErr w:type="spellEnd"/>
+      <w:r>
+        <w:rPr>
+          <w:rStyle w:val="QuoteChar"/>
+          <w:lang w:val="en-NZ"/>
+        </w:rPr>
+        <w:t xml:space="preserve">, Ruth, Kohno, and </w:t>
+      </w:r>
+      <w:proofErr w:type="spellStart"/>
+      <w:r>
+        <w:rPr>
+          <w:rStyle w:val="QuoteChar"/>
+          <w:lang w:val="en-NZ"/>
+        </w:rPr>
+        <w:t>Roesner</w:t>
+      </w:r>
+      <w:proofErr w:type="spellEnd"/>
+      <w:r>
+        <w:rPr>
+          <w:rStyle w:val="QuoteChar"/>
+          <w:lang w:val="en-NZ"/>
+        </w:rPr>
+        <w:t xml:space="preserve"> </w:t>
+      </w:r>
+      <w:r>
+        <w:rPr>
+          <w:rStyle w:val="QuoteChar"/>
           <w:lang w:val="en-NZ"/>
         </w:rPr>
         <w:t>(2018)</w:t>
@@ -3174,31 +3309,56 @@
       </w:r>
       <w:r>
         <w:rPr>
-          <w:rStyle w:val="CitaCar"/>
-          <w:lang w:val="en-NZ"/>
-        </w:rPr>
-        <w:t xml:space="preserve">(Zigurs </w:t>
-      </w:r>
-      <w:r>
-        <w:rPr>
-          <w:rStyle w:val="CitaCar"/>
+          <w:rStyle w:val="QuoteChar"/>
+          <w:lang w:val="en-NZ"/>
+        </w:rPr>
+        <w:t>(</w:t>
+      </w:r>
+      <w:proofErr w:type="spellStart"/>
+      <w:r>
+        <w:rPr>
+          <w:rStyle w:val="QuoteChar"/>
+          <w:lang w:val="en-NZ"/>
+        </w:rPr>
+        <w:t>Zigurs</w:t>
+      </w:r>
+      <w:proofErr w:type="spellEnd"/>
+      <w:r>
+        <w:rPr>
+          <w:rStyle w:val="QuoteChar"/>
+          <w:lang w:val="en-NZ"/>
+        </w:rPr>
+        <w:t xml:space="preserve"> </w:t>
+      </w:r>
+      <w:r>
+        <w:rPr>
+          <w:rStyle w:val="QuoteChar"/>
           <w:lang w:val="en-NZ"/>
         </w:rPr>
         <w:t>refers to &amp;</w:t>
       </w:r>
       <w:r>
         <w:rPr>
-          <w:rStyle w:val="CitaCar"/>
-          <w:lang w:val="en-NZ"/>
-        </w:rPr>
-        <w:t xml:space="preserve"> </w:t>
-      </w:r>
-      <w:r>
-        <w:rPr>
-          <w:rStyle w:val="CitaCar"/>
-          <w:lang w:val="en-NZ"/>
-        </w:rPr>
-        <w:t>Munkvold, 2006)</w:t>
+          <w:rStyle w:val="QuoteChar"/>
+          <w:lang w:val="en-NZ"/>
+        </w:rPr>
+        <w:t xml:space="preserve"> </w:t>
+      </w:r>
+      <w:proofErr w:type="spellStart"/>
+      <w:r>
+        <w:rPr>
+          <w:rStyle w:val="QuoteChar"/>
+          <w:lang w:val="en-NZ"/>
+        </w:rPr>
+        <w:t>Munkvold</w:t>
+      </w:r>
+      <w:proofErr w:type="spellEnd"/>
+      <w:r>
+        <w:rPr>
+          <w:rStyle w:val="QuoteChar"/>
+          <w:lang w:val="en-NZ"/>
+        </w:rPr>
+        <w:t>, 2006)</w:t>
       </w:r>
       <w:r>
         <w:rPr>
@@ -3329,7 +3489,7 @@
                     </pic:cNvPicPr>
                   </pic:nvPicPr>
                   <pic:blipFill>
-                    <a:blip r:embed="rId8">
+                    <a:blip r:embed="rId10">
                       <a:extLst>
                         <a:ext uri="{28A0092B-C50C-407E-A947-70E740481C1C}">
                           <a14:useLocalDpi xmlns:a14="http://schemas.microsoft.com/office/drawing/2010/main" val="0"/>
@@ -3363,7 +3523,7 @@
     </w:p>
     <w:p>
       <w:pPr>
-        <w:pStyle w:val="Descripcin"/>
+        <w:pStyle w:val="Caption"/>
         <w:jc w:val="center"/>
         <w:rPr>
           <w:lang w:val="en-NZ"/>
@@ -3572,7 +3732,7 @@
                     </pic:cNvPicPr>
                   </pic:nvPicPr>
                   <pic:blipFill>
-                    <a:blip r:embed="rId9" cstate="print">
+                    <a:blip r:embed="rId11" cstate="print">
                       <a:extLst>
                         <a:ext uri="{28A0092B-C50C-407E-A947-70E740481C1C}">
                           <a14:useLocalDpi xmlns:a14="http://schemas.microsoft.com/office/drawing/2010/main" val="0"/>
@@ -3626,7 +3786,7 @@
                     </pic:cNvPicPr>
                   </pic:nvPicPr>
                   <pic:blipFill>
-                    <a:blip r:embed="rId10" cstate="print">
+                    <a:blip r:embed="rId12" cstate="print">
                       <a:extLst>
                         <a:ext uri="{28A0092B-C50C-407E-A947-70E740481C1C}">
                           <a14:useLocalDpi xmlns:a14="http://schemas.microsoft.com/office/drawing/2010/main" val="0"/>
@@ -3660,7 +3820,7 @@
     </w:p>
     <w:p>
       <w:pPr>
-        <w:pStyle w:val="Descripcin"/>
+        <w:pStyle w:val="Caption"/>
         <w:jc w:val="center"/>
         <w:rPr>
           <w:lang w:val="en-NZ"/>
@@ -4607,7 +4767,7 @@
     <w:p>
       <w:pPr>
         <w:rPr>
-          <w:rStyle w:val="CitaCar"/>
+          <w:rStyle w:val="QuoteChar"/>
           <w:lang w:val="en-NZ"/>
         </w:rPr>
       </w:pPr>
@@ -4655,21 +4815,37 @@
       </w:r>
       <w:r>
         <w:rPr>
-          <w:rStyle w:val="CitaCar"/>
-          <w:lang w:val="en-NZ"/>
-        </w:rPr>
-        <w:t>(Wobbrock, Aung, Rothrock, &amp; Myers,</w:t>
-      </w:r>
-      <w:r>
-        <w:rPr>
-          <w:rStyle w:val="CitaCar"/>
-          <w:lang w:val="en-NZ"/>
-        </w:rPr>
-        <w:t xml:space="preserve"> </w:t>
-      </w:r>
-      <w:r>
-        <w:rPr>
-          <w:rStyle w:val="CitaCar"/>
+          <w:rStyle w:val="QuoteChar"/>
+          <w:lang w:val="en-NZ"/>
+        </w:rPr>
+        <w:t>(</w:t>
+      </w:r>
+      <w:proofErr w:type="spellStart"/>
+      <w:r>
+        <w:rPr>
+          <w:rStyle w:val="QuoteChar"/>
+          <w:lang w:val="en-NZ"/>
+        </w:rPr>
+        <w:t>Wobbrock</w:t>
+      </w:r>
+      <w:proofErr w:type="spellEnd"/>
+      <w:r>
+        <w:rPr>
+          <w:rStyle w:val="QuoteChar"/>
+          <w:lang w:val="en-NZ"/>
+        </w:rPr>
+        <w:t>, Aung, Rothrock, &amp; Myers,</w:t>
+      </w:r>
+      <w:r>
+        <w:rPr>
+          <w:rStyle w:val="QuoteChar"/>
+          <w:lang w:val="en-NZ"/>
+        </w:rPr>
+        <w:t xml:space="preserve"> </w:t>
+      </w:r>
+      <w:r>
+        <w:rPr>
+          <w:rStyle w:val="QuoteChar"/>
           <w:lang w:val="en-NZ"/>
         </w:rPr>
         <w:t>2005).</w:t>
@@ -4958,7 +5134,7 @@
                     </pic:cNvPicPr>
                   </pic:nvPicPr>
                   <pic:blipFill>
-                    <a:blip r:embed="rId11" cstate="print">
+                    <a:blip r:embed="rId13" cstate="print">
                       <a:extLst>
                         <a:ext uri="{28A0092B-C50C-407E-A947-70E740481C1C}">
                           <a14:useLocalDpi xmlns:a14="http://schemas.microsoft.com/office/drawing/2010/main" val="0"/>
@@ -4992,7 +5168,7 @@
     </w:p>
     <w:p>
       <w:pPr>
-        <w:pStyle w:val="Descripcin"/>
+        <w:pStyle w:val="Caption"/>
         <w:jc w:val="center"/>
         <w:rPr>
           <w:lang w:val="en-NZ"/>
@@ -5248,7 +5424,7 @@
     </w:p>
     <w:p>
       <w:pPr>
-        <w:pStyle w:val="Ttulo3"/>
+        <w:pStyle w:val="Heading3"/>
         <w:rPr>
           <w:lang w:val="en-NZ"/>
         </w:rPr>
@@ -5544,7 +5720,7 @@
                     </pic:cNvPicPr>
                   </pic:nvPicPr>
                   <pic:blipFill>
-                    <a:blip r:embed="rId12" cstate="print">
+                    <a:blip r:embed="rId14" cstate="print">
                       <a:extLst>
                         <a:ext uri="{28A0092B-C50C-407E-A947-70E740481C1C}">
                           <a14:useLocalDpi xmlns:a14="http://schemas.microsoft.com/office/drawing/2010/main" val="0"/>
@@ -5578,7 +5754,7 @@
     </w:p>
     <w:p>
       <w:pPr>
-        <w:pStyle w:val="Descripcin"/>
+        <w:pStyle w:val="Caption"/>
         <w:jc w:val="center"/>
         <w:rPr>
           <w:lang w:val="en-NZ"/>
@@ -6095,7 +6271,7 @@
                     </pic:cNvPicPr>
                   </pic:nvPicPr>
                   <pic:blipFill>
-                    <a:blip r:embed="rId13" cstate="print">
+                    <a:blip r:embed="rId15" cstate="print">
                       <a:extLst>
                         <a:ext uri="{28A0092B-C50C-407E-A947-70E740481C1C}">
                           <a14:useLocalDpi xmlns:a14="http://schemas.microsoft.com/office/drawing/2010/main" val="0"/>
@@ -6149,7 +6325,7 @@
                     </pic:cNvPicPr>
                   </pic:nvPicPr>
                   <pic:blipFill>
-                    <a:blip r:embed="rId14" cstate="print">
+                    <a:blip r:embed="rId16" cstate="print">
                       <a:extLst>
                         <a:ext uri="{28A0092B-C50C-407E-A947-70E740481C1C}">
                           <a14:useLocalDpi xmlns:a14="http://schemas.microsoft.com/office/drawing/2010/main" val="0"/>
@@ -6183,7 +6359,7 @@
     </w:p>
     <w:p>
       <w:pPr>
-        <w:pStyle w:val="Descripcin"/>
+        <w:pStyle w:val="Caption"/>
         <w:jc w:val="center"/>
         <w:rPr>
           <w:lang w:val="en-NZ"/>
@@ -6312,7 +6488,7 @@
                     </pic:cNvPicPr>
                   </pic:nvPicPr>
                   <pic:blipFill>
-                    <a:blip r:embed="rId15" cstate="print">
+                    <a:blip r:embed="rId17" cstate="print">
                       <a:extLst>
                         <a:ext uri="{28A0092B-C50C-407E-A947-70E740481C1C}">
                           <a14:useLocalDpi xmlns:a14="http://schemas.microsoft.com/office/drawing/2010/main" val="0"/>
@@ -6346,7 +6522,7 @@
     </w:p>
     <w:p>
       <w:pPr>
-        <w:pStyle w:val="Descripcin"/>
+        <w:pStyle w:val="Caption"/>
         <w:jc w:val="center"/>
         <w:rPr>
           <w:lang w:val="en-NZ"/>
@@ -6482,7 +6658,7 @@
                     </pic:cNvPicPr>
                   </pic:nvPicPr>
                   <pic:blipFill>
-                    <a:blip r:embed="rId16" cstate="print">
+                    <a:blip r:embed="rId18" cstate="print">
                       <a:extLst>
                         <a:ext uri="{28A0092B-C50C-407E-A947-70E740481C1C}">
                           <a14:useLocalDpi xmlns:a14="http://schemas.microsoft.com/office/drawing/2010/main" val="0"/>
@@ -6516,7 +6692,7 @@
     </w:p>
     <w:p>
       <w:pPr>
-        <w:pStyle w:val="Descripcin"/>
+        <w:pStyle w:val="Caption"/>
         <w:jc w:val="center"/>
         <w:rPr>
           <w:lang w:val="en-NZ"/>
@@ -6663,7 +6839,7 @@
                     </pic:cNvPicPr>
                   </pic:nvPicPr>
                   <pic:blipFill>
-                    <a:blip r:embed="rId17" cstate="print">
+                    <a:blip r:embed="rId19" cstate="print">
                       <a:extLst>
                         <a:ext uri="{28A0092B-C50C-407E-A947-70E740481C1C}">
                           <a14:useLocalDpi xmlns:a14="http://schemas.microsoft.com/office/drawing/2010/main" val="0"/>
@@ -6697,7 +6873,7 @@
     </w:p>
     <w:p>
       <w:pPr>
-        <w:pStyle w:val="Descripcin"/>
+        <w:pStyle w:val="Caption"/>
         <w:jc w:val="center"/>
         <w:rPr>
           <w:lang w:val="en-NZ"/>
@@ -7081,7 +7257,7 @@
                     </pic:cNvPicPr>
                   </pic:nvPicPr>
                   <pic:blipFill>
-                    <a:blip r:embed="rId18" cstate="print">
+                    <a:blip r:embed="rId20" cstate="print">
                       <a:extLst>
                         <a:ext uri="{28A0092B-C50C-407E-A947-70E740481C1C}">
                           <a14:useLocalDpi xmlns:a14="http://schemas.microsoft.com/office/drawing/2010/main" val="0"/>
@@ -7141,7 +7317,7 @@
                     </pic:cNvPicPr>
                   </pic:nvPicPr>
                   <pic:blipFill>
-                    <a:blip r:embed="rId19" cstate="print">
+                    <a:blip r:embed="rId21" cstate="print">
                       <a:extLst>
                         <a:ext uri="{28A0092B-C50C-407E-A947-70E740481C1C}">
                           <a14:useLocalDpi xmlns:a14="http://schemas.microsoft.com/office/drawing/2010/main" val="0"/>
@@ -7201,7 +7377,7 @@
                     </pic:cNvPicPr>
                   </pic:nvPicPr>
                   <pic:blipFill>
-                    <a:blip r:embed="rId20" cstate="print">
+                    <a:blip r:embed="rId22" cstate="print">
                       <a:extLst>
                         <a:ext uri="{28A0092B-C50C-407E-A947-70E740481C1C}">
                           <a14:useLocalDpi xmlns:a14="http://schemas.microsoft.com/office/drawing/2010/main" val="0"/>
@@ -7235,7 +7411,7 @@
     </w:p>
     <w:p>
       <w:pPr>
-        <w:pStyle w:val="Descripcin"/>
+        <w:pStyle w:val="Caption"/>
         <w:jc w:val="center"/>
         <w:rPr>
           <w:lang w:val="en-NZ"/>
@@ -7373,7 +7549,7 @@
                     </pic:cNvPicPr>
                   </pic:nvPicPr>
                   <pic:blipFill>
-                    <a:blip r:embed="rId21" cstate="print">
+                    <a:blip r:embed="rId23" cstate="print">
                       <a:extLst>
                         <a:ext uri="{28A0092B-C50C-407E-A947-70E740481C1C}">
                           <a14:useLocalDpi xmlns:a14="http://schemas.microsoft.com/office/drawing/2010/main" val="0"/>
@@ -7427,7 +7603,7 @@
                     </pic:cNvPicPr>
                   </pic:nvPicPr>
                   <pic:blipFill>
-                    <a:blip r:embed="rId22" cstate="print">
+                    <a:blip r:embed="rId24" cstate="print">
                       <a:extLst>
                         <a:ext uri="{28A0092B-C50C-407E-A947-70E740481C1C}">
                           <a14:useLocalDpi xmlns:a14="http://schemas.microsoft.com/office/drawing/2010/main" val="0"/>
@@ -7461,7 +7637,7 @@
     </w:p>
     <w:p>
       <w:pPr>
-        <w:pStyle w:val="Descripcin"/>
+        <w:pStyle w:val="Caption"/>
         <w:jc w:val="center"/>
         <w:rPr>
           <w:lang w:val="en-NZ"/>
@@ -7645,7 +7821,7 @@
                     </pic:cNvPicPr>
                   </pic:nvPicPr>
                   <pic:blipFill>
-                    <a:blip r:embed="rId23" cstate="print">
+                    <a:blip r:embed="rId25" cstate="print">
                       <a:extLst>
                         <a:ext uri="{28A0092B-C50C-407E-A947-70E740481C1C}">
                           <a14:useLocalDpi xmlns:a14="http://schemas.microsoft.com/office/drawing/2010/main" val="0"/>
@@ -7679,7 +7855,7 @@
     </w:p>
     <w:p>
       <w:pPr>
-        <w:pStyle w:val="Descripcin"/>
+        <w:pStyle w:val="Caption"/>
         <w:jc w:val="center"/>
         <w:rPr>
           <w:lang w:val="en-NZ"/>
@@ -7735,7 +7911,7 @@
                     </pic:cNvPicPr>
                   </pic:nvPicPr>
                   <pic:blipFill>
-                    <a:blip r:embed="rId24" cstate="print">
+                    <a:blip r:embed="rId26" cstate="print">
                       <a:extLst>
                         <a:ext uri="{28A0092B-C50C-407E-A947-70E740481C1C}">
                           <a14:useLocalDpi xmlns:a14="http://schemas.microsoft.com/office/drawing/2010/main" val="0"/>
@@ -7769,7 +7945,7 @@
     </w:p>
     <w:p>
       <w:pPr>
-        <w:pStyle w:val="Descripcin"/>
+        <w:pStyle w:val="Caption"/>
         <w:jc w:val="center"/>
         <w:rPr>
           <w:lang w:val="en-NZ"/>
@@ -8171,7 +8347,7 @@
                     </pic:cNvPicPr>
                   </pic:nvPicPr>
                   <pic:blipFill>
-                    <a:blip r:embed="rId25" cstate="print">
+                    <a:blip r:embed="rId27" cstate="print">
                       <a:extLst>
                         <a:ext uri="{28A0092B-C50C-407E-A947-70E740481C1C}">
                           <a14:useLocalDpi xmlns:a14="http://schemas.microsoft.com/office/drawing/2010/main" val="0"/>
@@ -8231,7 +8407,7 @@
                     </pic:cNvPicPr>
                   </pic:nvPicPr>
                   <pic:blipFill>
-                    <a:blip r:embed="rId26" cstate="print">
+                    <a:blip r:embed="rId28" cstate="print">
                       <a:extLst>
                         <a:ext uri="{28A0092B-C50C-407E-A947-70E740481C1C}">
                           <a14:useLocalDpi xmlns:a14="http://schemas.microsoft.com/office/drawing/2010/main" val="0"/>
@@ -8291,7 +8467,7 @@
                     </pic:cNvPicPr>
                   </pic:nvPicPr>
                   <pic:blipFill>
-                    <a:blip r:embed="rId27" cstate="print">
+                    <a:blip r:embed="rId29" cstate="print">
                       <a:extLst>
                         <a:ext uri="{28A0092B-C50C-407E-A947-70E740481C1C}">
                           <a14:useLocalDpi xmlns:a14="http://schemas.microsoft.com/office/drawing/2010/main" val="0"/>
@@ -8325,7 +8501,7 @@
     </w:p>
     <w:p>
       <w:pPr>
-        <w:pStyle w:val="Descripcin"/>
+        <w:pStyle w:val="Caption"/>
         <w:jc w:val="center"/>
         <w:rPr>
           <w:lang w:val="en-NZ"/>
@@ -8536,7 +8712,21 @@
         <w:rPr>
           <w:lang w:val="en-NZ"/>
         </w:rPr>
-        <w:t xml:space="preserve"> that could be expected by users in the functionality of CollbaAR. </w:t>
+        <w:t xml:space="preserve"> that could be expected by users in the functionality of </w:t>
+      </w:r>
+      <w:proofErr w:type="spellStart"/>
+      <w:r>
+        <w:rPr>
+          <w:lang w:val="en-NZ"/>
+        </w:rPr>
+        <w:t>CollbaAR</w:t>
+      </w:r>
+      <w:proofErr w:type="spellEnd"/>
+      <w:r>
+        <w:rPr>
+          <w:lang w:val="en-NZ"/>
+        </w:rPr>
+        <w:t xml:space="preserve">. </w:t>
       </w:r>
       <w:r>
         <w:rPr>
@@ -8666,7 +8856,7 @@
                     </pic:cNvPicPr>
                   </pic:nvPicPr>
                   <pic:blipFill>
-                    <a:blip r:embed="rId28" cstate="print">
+                    <a:blip r:embed="rId30" cstate="print">
                       <a:extLst>
                         <a:ext uri="{28A0092B-C50C-407E-A947-70E740481C1C}">
                           <a14:useLocalDpi xmlns:a14="http://schemas.microsoft.com/office/drawing/2010/main" val="0"/>
@@ -8720,7 +8910,7 @@
                     </pic:cNvPicPr>
                   </pic:nvPicPr>
                   <pic:blipFill>
-                    <a:blip r:embed="rId29" cstate="print">
+                    <a:blip r:embed="rId31" cstate="print">
                       <a:extLst>
                         <a:ext uri="{28A0092B-C50C-407E-A947-70E740481C1C}">
                           <a14:useLocalDpi xmlns:a14="http://schemas.microsoft.com/office/drawing/2010/main" val="0"/>
@@ -8754,7 +8944,7 @@
     </w:p>
     <w:p>
       <w:pPr>
-        <w:pStyle w:val="Descripcin"/>
+        <w:pStyle w:val="Caption"/>
         <w:jc w:val="center"/>
         <w:rPr>
           <w:lang w:val="en-NZ"/>
@@ -8810,7 +9000,7 @@
                     </pic:cNvPicPr>
                   </pic:nvPicPr>
                   <pic:blipFill>
-                    <a:blip r:embed="rId30" cstate="print">
+                    <a:blip r:embed="rId32" cstate="print">
                       <a:extLst>
                         <a:ext uri="{28A0092B-C50C-407E-A947-70E740481C1C}">
                           <a14:useLocalDpi xmlns:a14="http://schemas.microsoft.com/office/drawing/2010/main" val="0"/>
@@ -8844,7 +9034,7 @@
     </w:p>
     <w:p>
       <w:pPr>
-        <w:pStyle w:val="Descripcin"/>
+        <w:pStyle w:val="Caption"/>
         <w:jc w:val="center"/>
         <w:rPr>
           <w:lang w:val="en-NZ"/>
@@ -9226,7 +9416,7 @@
                     </pic:cNvPicPr>
                   </pic:nvPicPr>
                   <pic:blipFill>
-                    <a:blip r:embed="rId31" cstate="print">
+                    <a:blip r:embed="rId33" cstate="print">
                       <a:extLst>
                         <a:ext uri="{28A0092B-C50C-407E-A947-70E740481C1C}">
                           <a14:useLocalDpi xmlns:a14="http://schemas.microsoft.com/office/drawing/2010/main" val="0"/>
@@ -9280,7 +9470,7 @@
                     </pic:cNvPicPr>
                   </pic:nvPicPr>
                   <pic:blipFill>
-                    <a:blip r:embed="rId32" cstate="print">
+                    <a:blip r:embed="rId34" cstate="print">
                       <a:extLst>
                         <a:ext uri="{28A0092B-C50C-407E-A947-70E740481C1C}">
                           <a14:useLocalDpi xmlns:a14="http://schemas.microsoft.com/office/drawing/2010/main" val="0"/>
@@ -9314,7 +9504,7 @@
     </w:p>
     <w:p>
       <w:pPr>
-        <w:pStyle w:val="Descripcin"/>
+        <w:pStyle w:val="Caption"/>
         <w:jc w:val="center"/>
         <w:rPr>
           <w:lang w:val="en-NZ"/>
@@ -9624,7 +9814,7 @@
                     </pic:cNvPicPr>
                   </pic:nvPicPr>
                   <pic:blipFill>
-                    <a:blip r:embed="rId33" cstate="print">
+                    <a:blip r:embed="rId35" cstate="print">
                       <a:extLst>
                         <a:ext uri="{28A0092B-C50C-407E-A947-70E740481C1C}">
                           <a14:useLocalDpi xmlns:a14="http://schemas.microsoft.com/office/drawing/2010/main" val="0"/>
@@ -9678,7 +9868,7 @@
                     </pic:cNvPicPr>
                   </pic:nvPicPr>
                   <pic:blipFill>
-                    <a:blip r:embed="rId34" cstate="print">
+                    <a:blip r:embed="rId36" cstate="print">
                       <a:extLst>
                         <a:ext uri="{28A0092B-C50C-407E-A947-70E740481C1C}">
                           <a14:useLocalDpi xmlns:a14="http://schemas.microsoft.com/office/drawing/2010/main" val="0"/>
@@ -9712,7 +9902,7 @@
     </w:p>
     <w:p>
       <w:pPr>
-        <w:pStyle w:val="Descripcin"/>
+        <w:pStyle w:val="Caption"/>
         <w:jc w:val="center"/>
         <w:rPr>
           <w:lang w:val="en-NZ"/>
@@ -9839,7 +10029,7 @@
                     </pic:cNvPicPr>
                   </pic:nvPicPr>
                   <pic:blipFill>
-                    <a:blip r:embed="rId35" cstate="print">
+                    <a:blip r:embed="rId37" cstate="print">
                       <a:extLst>
                         <a:ext uri="{28A0092B-C50C-407E-A947-70E740481C1C}">
                           <a14:useLocalDpi xmlns:a14="http://schemas.microsoft.com/office/drawing/2010/main" val="0"/>
@@ -9902,7 +10092,7 @@
                     </pic:cNvPicPr>
                   </pic:nvPicPr>
                   <pic:blipFill>
-                    <a:blip r:embed="rId36" cstate="print">
+                    <a:blip r:embed="rId38" cstate="print">
                       <a:extLst>
                         <a:ext uri="{28A0092B-C50C-407E-A947-70E740481C1C}">
                           <a14:useLocalDpi xmlns:a14="http://schemas.microsoft.com/office/drawing/2010/main" val="0"/>
@@ -9936,7 +10126,7 @@
     </w:p>
     <w:p>
       <w:pPr>
-        <w:pStyle w:val="Descripcin"/>
+        <w:pStyle w:val="Caption"/>
         <w:jc w:val="center"/>
         <w:rPr>
           <w:lang w:val="en-NZ"/>
@@ -10282,7 +10472,7 @@
                     </pic:cNvPicPr>
                   </pic:nvPicPr>
                   <pic:blipFill>
-                    <a:blip r:embed="rId37" cstate="print">
+                    <a:blip r:embed="rId39" cstate="print">
                       <a:extLst>
                         <a:ext uri="{28A0092B-C50C-407E-A947-70E740481C1C}">
                           <a14:useLocalDpi xmlns:a14="http://schemas.microsoft.com/office/drawing/2010/main" val="0"/>
@@ -10336,7 +10526,7 @@
                     </pic:cNvPicPr>
                   </pic:nvPicPr>
                   <pic:blipFill>
-                    <a:blip r:embed="rId38" cstate="print">
+                    <a:blip r:embed="rId40" cstate="print">
                       <a:extLst>
                         <a:ext uri="{28A0092B-C50C-407E-A947-70E740481C1C}">
                           <a14:useLocalDpi xmlns:a14="http://schemas.microsoft.com/office/drawing/2010/main" val="0"/>
@@ -10396,7 +10586,7 @@
                     </pic:cNvPicPr>
                   </pic:nvPicPr>
                   <pic:blipFill>
-                    <a:blip r:embed="rId39" cstate="print">
+                    <a:blip r:embed="rId41" cstate="print">
                       <a:extLst>
                         <a:ext uri="{28A0092B-C50C-407E-A947-70E740481C1C}">
                           <a14:useLocalDpi xmlns:a14="http://schemas.microsoft.com/office/drawing/2010/main" val="0"/>
@@ -10430,7 +10620,7 @@
     </w:p>
     <w:p>
       <w:pPr>
-        <w:pStyle w:val="Descripcin"/>
+        <w:pStyle w:val="Caption"/>
         <w:jc w:val="center"/>
         <w:rPr>
           <w:lang w:val="en-NZ"/>
@@ -11059,7 +11249,7 @@
                     </pic:cNvPicPr>
                   </pic:nvPicPr>
                   <pic:blipFill>
-                    <a:blip r:embed="rId40" cstate="print">
+                    <a:blip r:embed="rId42" cstate="print">
                       <a:extLst>
                         <a:ext uri="{28A0092B-C50C-407E-A947-70E740481C1C}">
                           <a14:useLocalDpi xmlns:a14="http://schemas.microsoft.com/office/drawing/2010/main" val="0"/>
@@ -11093,7 +11283,7 @@
     </w:p>
     <w:p>
       <w:pPr>
-        <w:pStyle w:val="Descripcin"/>
+        <w:pStyle w:val="Caption"/>
         <w:jc w:val="center"/>
         <w:rPr>
           <w:lang w:val="en-NZ"/>
@@ -11120,7 +11310,7 @@
     </w:p>
     <w:p>
       <w:pPr>
-        <w:pStyle w:val="Ttulo3"/>
+        <w:pStyle w:val="Heading3"/>
         <w:rPr>
           <w:lang w:val="en-NZ"/>
         </w:rPr>
@@ -12138,7 +12328,7 @@
     </w:p>
     <w:p>
       <w:pPr>
-        <w:pStyle w:val="Prrafodelista"/>
+        <w:pStyle w:val="ListParagraph"/>
         <w:numPr>
           <w:ilvl w:val="0"/>
           <w:numId w:val="35"/>
@@ -12156,7 +12346,7 @@
     </w:p>
     <w:p>
       <w:pPr>
-        <w:pStyle w:val="Prrafodelista"/>
+        <w:pStyle w:val="ListParagraph"/>
         <w:numPr>
           <w:ilvl w:val="0"/>
           <w:numId w:val="35"/>
@@ -12198,7 +12388,7 @@
     </w:p>
     <w:p>
       <w:pPr>
-        <w:pStyle w:val="Prrafodelista"/>
+        <w:pStyle w:val="ListParagraph"/>
         <w:numPr>
           <w:ilvl w:val="0"/>
           <w:numId w:val="35"/>
@@ -12779,7 +12969,7 @@
     </w:p>
     <w:p>
       <w:pPr>
-        <w:pStyle w:val="Ttulo2"/>
+        <w:pStyle w:val="Heading2"/>
         <w:rPr>
           <w:lang w:val="en-NZ"/>
         </w:rPr>
@@ -13341,7 +13531,19 @@
           <w:lang w:val="en-NZ"/>
         </w:rPr>
         <w:lastRenderedPageBreak/>
-        <w:t>opted for wimple and recognizable gestures like taps and pinches</w:t>
+        <w:t xml:space="preserve">opted for </w:t>
+      </w:r>
+      <w:r>
+        <w:rPr>
+          <w:lang w:val="en-NZ"/>
+        </w:rPr>
+        <w:t>s</w:t>
+      </w:r>
+      <w:r>
+        <w:rPr>
+          <w:lang w:val="en-NZ"/>
+        </w:rPr>
+        <w:t>imple and recognizable gestures like taps and pinches</w:t>
       </w:r>
       <w:r>
         <w:rPr>
@@ -13370,7 +13572,173 @@
     </w:p>
     <w:p>
       <w:pPr>
+        <w:keepNext/>
         <w:jc w:val="center"/>
+      </w:pPr>
+      <w:r>
+        <w:rPr>
+          <w:noProof/>
+        </w:rPr>
+        <w:drawing>
+          <wp:inline distT="0" distB="0" distL="0" distR="0" wp14:anchorId="457B6534" wp14:editId="2D3D96C4">
+            <wp:extent cx="1352550" cy="2341913"/>
+            <wp:effectExtent l="0" t="0" r="0" b="1270"/>
+            <wp:docPr id="1" name="Picture 1"/>
+            <wp:cNvGraphicFramePr>
+              <a:graphicFrameLocks xmlns:a="http://schemas.openxmlformats.org/drawingml/2006/main" noChangeAspect="1"/>
+            </wp:cNvGraphicFramePr>
+            <a:graphic xmlns:a="http://schemas.openxmlformats.org/drawingml/2006/main">
+              <a:graphicData uri="http://schemas.openxmlformats.org/drawingml/2006/picture">
+                <pic:pic xmlns:pic="http://schemas.openxmlformats.org/drawingml/2006/picture">
+                  <pic:nvPicPr>
+                    <pic:cNvPr id="0" name="Picture 1"/>
+                    <pic:cNvPicPr>
+                      <a:picLocks noChangeAspect="1" noChangeArrowheads="1"/>
+                    </pic:cNvPicPr>
+                  </pic:nvPicPr>
+                  <pic:blipFill>
+                    <a:blip r:embed="rId43" cstate="print">
+                      <a:extLst>
+                        <a:ext uri="{28A0092B-C50C-407E-A947-70E740481C1C}">
+                          <a14:useLocalDpi xmlns:a14="http://schemas.microsoft.com/office/drawing/2010/main" val="0"/>
+                        </a:ext>
+                      </a:extLst>
+                    </a:blip>
+                    <a:srcRect/>
+                    <a:stretch>
+                      <a:fillRect/>
+                    </a:stretch>
+                  </pic:blipFill>
+                  <pic:spPr bwMode="auto">
+                    <a:xfrm>
+                      <a:off x="0" y="0"/>
+                      <a:ext cx="1359345" cy="2353678"/>
+                    </a:xfrm>
+                    <a:prstGeom prst="rect">
+                      <a:avLst/>
+                    </a:prstGeom>
+                    <a:noFill/>
+                    <a:ln>
+                      <a:noFill/>
+                    </a:ln>
+                  </pic:spPr>
+                </pic:pic>
+              </a:graphicData>
+            </a:graphic>
+          </wp:inline>
+        </w:drawing>
+      </w:r>
+      <w:r>
+        <w:rPr>
+          <w:noProof/>
+        </w:rPr>
+        <w:drawing>
+          <wp:inline distT="0" distB="0" distL="0" distR="0" wp14:anchorId="0B128B30" wp14:editId="17ED000D">
+            <wp:extent cx="2109470" cy="2344091"/>
+            <wp:effectExtent l="0" t="0" r="5080" b="0"/>
+            <wp:docPr id="2" name="Picture 2"/>
+            <wp:cNvGraphicFramePr>
+              <a:graphicFrameLocks xmlns:a="http://schemas.openxmlformats.org/drawingml/2006/main" noChangeAspect="1"/>
+            </wp:cNvGraphicFramePr>
+            <a:graphic xmlns:a="http://schemas.openxmlformats.org/drawingml/2006/main">
+              <a:graphicData uri="http://schemas.openxmlformats.org/drawingml/2006/picture">
+                <pic:pic xmlns:pic="http://schemas.openxmlformats.org/drawingml/2006/picture">
+                  <pic:nvPicPr>
+                    <pic:cNvPr id="0" name="Picture 3"/>
+                    <pic:cNvPicPr>
+                      <a:picLocks noChangeAspect="1" noChangeArrowheads="1"/>
+                    </pic:cNvPicPr>
+                  </pic:nvPicPr>
+                  <pic:blipFill>
+                    <a:blip r:embed="rId44" cstate="print">
+                      <a:extLst>
+                        <a:ext uri="{28A0092B-C50C-407E-A947-70E740481C1C}">
+                          <a14:useLocalDpi xmlns:a14="http://schemas.microsoft.com/office/drawing/2010/main" val="0"/>
+                        </a:ext>
+                      </a:extLst>
+                    </a:blip>
+                    <a:srcRect/>
+                    <a:stretch>
+                      <a:fillRect/>
+                    </a:stretch>
+                  </pic:blipFill>
+                  <pic:spPr bwMode="auto">
+                    <a:xfrm>
+                      <a:off x="0" y="0"/>
+                      <a:ext cx="2120549" cy="2356403"/>
+                    </a:xfrm>
+                    <a:prstGeom prst="rect">
+                      <a:avLst/>
+                    </a:prstGeom>
+                    <a:noFill/>
+                    <a:ln>
+                      <a:noFill/>
+                    </a:ln>
+                  </pic:spPr>
+                </pic:pic>
+              </a:graphicData>
+            </a:graphic>
+          </wp:inline>
+        </w:drawing>
+      </w:r>
+      <w:r>
+        <w:rPr>
+          <w:noProof/>
+        </w:rPr>
+        <w:drawing>
+          <wp:inline distT="0" distB="0" distL="0" distR="0" wp14:anchorId="1798732F" wp14:editId="4D0C378F">
+            <wp:extent cx="3477260" cy="2620480"/>
+            <wp:effectExtent l="0" t="0" r="8890" b="8890"/>
+            <wp:docPr id="4" name="Picture 4"/>
+            <wp:cNvGraphicFramePr>
+              <a:graphicFrameLocks xmlns:a="http://schemas.openxmlformats.org/drawingml/2006/main" noChangeAspect="1"/>
+            </wp:cNvGraphicFramePr>
+            <a:graphic xmlns:a="http://schemas.openxmlformats.org/drawingml/2006/main">
+              <a:graphicData uri="http://schemas.openxmlformats.org/drawingml/2006/picture">
+                <pic:pic xmlns:pic="http://schemas.openxmlformats.org/drawingml/2006/picture">
+                  <pic:nvPicPr>
+                    <pic:cNvPr id="0" name="Picture 7"/>
+                    <pic:cNvPicPr>
+                      <a:picLocks noChangeAspect="1" noChangeArrowheads="1"/>
+                    </pic:cNvPicPr>
+                  </pic:nvPicPr>
+                  <pic:blipFill>
+                    <a:blip r:embed="rId45" cstate="print">
+                      <a:extLst>
+                        <a:ext uri="{28A0092B-C50C-407E-A947-70E740481C1C}">
+                          <a14:useLocalDpi xmlns:a14="http://schemas.microsoft.com/office/drawing/2010/main" val="0"/>
+                        </a:ext>
+                      </a:extLst>
+                    </a:blip>
+                    <a:srcRect/>
+                    <a:stretch>
+                      <a:fillRect/>
+                    </a:stretch>
+                  </pic:blipFill>
+                  <pic:spPr bwMode="auto">
+                    <a:xfrm>
+                      <a:off x="0" y="0"/>
+                      <a:ext cx="3525267" cy="2656658"/>
+                    </a:xfrm>
+                    <a:prstGeom prst="rect">
+                      <a:avLst/>
+                    </a:prstGeom>
+                    <a:noFill/>
+                    <a:ln>
+                      <a:noFill/>
+                    </a:ln>
+                  </pic:spPr>
+                </pic:pic>
+              </a:graphicData>
+            </a:graphic>
+          </wp:inline>
+        </w:drawing>
+      </w:r>
+    </w:p>
+    <w:p>
+      <w:pPr>
+        <w:pStyle w:val="Caption"/>
+        <w:jc w:val="center"/>
         <w:rPr>
           <w:lang w:val="en-NZ"/>
         </w:rPr>
@@ -13387,6 +13755,19 @@
         </w:rPr>
         <w:t>21</w:t>
       </w:r>
+      <w:r>
+        <w:rPr>
+          <w:lang w:val="en-NZ"/>
+        </w:rPr>
+        <w:t xml:space="preserve"> Interaction Examples with the Meta Quest (top) and the Apple Vision (bottom)</w:t>
+      </w:r>
+      <w:r>
+        <w:rPr>
+          <w:rStyle w:val="FootnoteReference"/>
+          <w:lang w:val="en-NZ"/>
+        </w:rPr>
+        <w:footnoteReference w:id="1"/>
+      </w:r>
     </w:p>
     <w:p>
       <w:pPr>
@@ -13555,6 +13936,7 @@
         <w:rPr>
           <w:lang w:val="en-NZ"/>
         </w:rPr>
+        <w:lastRenderedPageBreak/>
         <w:t>Given this observed behaviour it was considered as a</w:t>
       </w:r>
       <w:r>
@@ -13898,7 +14280,7 @@
     </w:p>
     <w:p>
       <w:pPr>
-        <w:pStyle w:val="Prrafodelista"/>
+        <w:pStyle w:val="ListParagraph"/>
         <w:numPr>
           <w:ilvl w:val="0"/>
           <w:numId w:val="36"/>
@@ -13912,7 +14294,6 @@
         <w:rPr>
           <w:lang w:val="en-NZ"/>
         </w:rPr>
-        <w:lastRenderedPageBreak/>
         <w:t xml:space="preserve">A focus on simple gestures that </w:t>
       </w:r>
       <w:r>
@@ -13930,7 +14311,7 @@
     </w:p>
     <w:p>
       <w:pPr>
-        <w:pStyle w:val="Prrafodelista"/>
+        <w:pStyle w:val="ListParagraph"/>
         <w:numPr>
           <w:ilvl w:val="0"/>
           <w:numId w:val="36"/>
@@ -13955,7 +14336,7 @@
     </w:p>
     <w:p>
       <w:pPr>
-        <w:pStyle w:val="Prrafodelista"/>
+        <w:pStyle w:val="ListParagraph"/>
         <w:numPr>
           <w:ilvl w:val="0"/>
           <w:numId w:val="36"/>
@@ -14024,7 +14405,7 @@
     </w:p>
     <w:p>
       <w:pPr>
-        <w:pStyle w:val="Ttulo1"/>
+        <w:pStyle w:val="Heading1"/>
         <w:rPr>
           <w:lang w:val="en-NZ"/>
         </w:rPr>
@@ -14062,7 +14443,7 @@
     </w:p>
     <w:p>
       <w:pPr>
-        <w:pStyle w:val="Ttulo2"/>
+        <w:pStyle w:val="Heading2"/>
         <w:rPr>
           <w:lang w:val="en-NZ"/>
         </w:rPr>
@@ -14102,12 +14483,19 @@
         <w:rPr>
           <w:lang w:val="en-NZ"/>
         </w:rPr>
-        <w:t>The main objective of the first iteration was to create a deployable test for the shared AR experience. Rather than approaching any of the use cases, the objective was to test different technologies and run trials on how to create the multi-user interaction. In more concrete terms, four objectives were established for a successful first iteration:</w:t>
-      </w:r>
-    </w:p>
-    <w:p>
-      <w:pPr>
-        <w:pStyle w:val="Prrafodelista"/>
+        <w:t xml:space="preserve">The main objective of the first iteration was to create a deployable test for the shared AR experience. Rather than approaching any of the use cases, the objective was to test different </w:t>
+      </w:r>
+      <w:r>
+        <w:rPr>
+          <w:lang w:val="en-NZ"/>
+        </w:rPr>
+        <w:lastRenderedPageBreak/>
+        <w:t>technologies and run trials on how to create the multi-user interaction. In more concrete terms, four objectives were established for a successful first iteration:</w:t>
+      </w:r>
+    </w:p>
+    <w:p>
+      <w:pPr>
+        <w:pStyle w:val="ListParagraph"/>
         <w:numPr>
           <w:ilvl w:val="0"/>
           <w:numId w:val="37"/>
@@ -14125,7 +14513,7 @@
     </w:p>
     <w:p>
       <w:pPr>
-        <w:pStyle w:val="Prrafodelista"/>
+        <w:pStyle w:val="ListParagraph"/>
         <w:numPr>
           <w:ilvl w:val="0"/>
           <w:numId w:val="37"/>
@@ -14143,7 +14531,7 @@
     </w:p>
     <w:p>
       <w:pPr>
-        <w:pStyle w:val="Prrafodelista"/>
+        <w:pStyle w:val="ListParagraph"/>
         <w:numPr>
           <w:ilvl w:val="0"/>
           <w:numId w:val="37"/>
@@ -14161,7 +14549,7 @@
     </w:p>
     <w:p>
       <w:pPr>
-        <w:pStyle w:val="Prrafodelista"/>
+        <w:pStyle w:val="ListParagraph"/>
         <w:numPr>
           <w:ilvl w:val="0"/>
           <w:numId w:val="37"/>
@@ -14192,7 +14580,7 @@
     </w:p>
     <w:p>
       <w:pPr>
-        <w:pStyle w:val="Prrafodelista"/>
+        <w:pStyle w:val="ListParagraph"/>
         <w:numPr>
           <w:ilvl w:val="0"/>
           <w:numId w:val="38"/>
@@ -14210,7 +14598,7 @@
     </w:p>
     <w:p>
       <w:pPr>
-        <w:pStyle w:val="Prrafodelista"/>
+        <w:pStyle w:val="ListParagraph"/>
         <w:numPr>
           <w:ilvl w:val="0"/>
           <w:numId w:val="38"/>
@@ -14228,7 +14616,7 @@
     </w:p>
     <w:p>
       <w:pPr>
-        <w:pStyle w:val="Prrafodelista"/>
+        <w:pStyle w:val="ListParagraph"/>
         <w:numPr>
           <w:ilvl w:val="0"/>
           <w:numId w:val="38"/>
@@ -14246,7 +14634,7 @@
     </w:p>
     <w:p>
       <w:pPr>
-        <w:pStyle w:val="Prrafodelista"/>
+        <w:pStyle w:val="ListParagraph"/>
         <w:numPr>
           <w:ilvl w:val="0"/>
           <w:numId w:val="38"/>
@@ -14333,19 +14721,324 @@
         <w:rPr>
           <w:lang w:val="en-NZ"/>
         </w:rPr>
-        <w:t xml:space="preserve">sequence of steps or staged process. The </w:t>
+        <w:t>sequence of steps or staged process. The following analyses are shown in isolation to facilitated communication and exposition but work itself was more fluid and less sequential.</w:t>
+      </w:r>
+    </w:p>
+    <w:p>
+      <w:pPr>
+        <w:pStyle w:val="Heading3"/>
+        <w:rPr>
+          <w:lang w:val="en-NZ"/>
+        </w:rPr>
+      </w:pPr>
+      <w:r>
+        <w:rPr>
+          <w:lang w:val="en-NZ"/>
+        </w:rPr>
+        <w:t>5.</w:t>
+      </w:r>
+      <w:r>
+        <w:rPr>
+          <w:lang w:val="en-NZ"/>
+        </w:rPr>
+        <w:t>2</w:t>
+      </w:r>
+      <w:r>
+        <w:rPr>
+          <w:lang w:val="en-NZ"/>
+        </w:rPr>
+        <w:t>.1.1 The room and the user anchor</w:t>
+      </w:r>
+    </w:p>
+    <w:p>
+      <w:pPr>
+        <w:rPr>
+          <w:lang w:val="en-NZ"/>
+        </w:rPr>
+      </w:pPr>
+      <w:r>
+        <w:rPr>
+          <w:lang w:val="en-NZ"/>
+        </w:rPr>
+        <w:t xml:space="preserve">The concept of the room was defined as the physical space used to hold the work session, represented in the app as the network session that coordinates </w:t>
+      </w:r>
+      <w:r>
+        <w:rPr>
+          <w:lang w:val="en-NZ"/>
+        </w:rPr>
+        <w:t>all</w:t>
+      </w:r>
+      <w:r>
+        <w:rPr>
+          <w:lang w:val="en-NZ"/>
+        </w:rPr>
+        <w:t xml:space="preserve"> the participants and the digital objects. The room itself is constructed and coordinated by several elements of the architecture (see section 4.3.3), and is not centralized at all, neither in terms of processes </w:t>
+      </w:r>
+      <w:r>
+        <w:rPr>
+          <w:lang w:val="en-NZ"/>
+        </w:rPr>
+        <w:t>nor</w:t>
+      </w:r>
+      <w:r>
+        <w:rPr>
+          <w:lang w:val="en-NZ"/>
+        </w:rPr>
+        <w:t xml:space="preserve"> software components. Nonetheless, this architecture is transparent to the user, who only needs to understand the room as a digital space that can be entered to initiate the session, and that holds all the digital object need to work.</w:t>
+      </w:r>
+    </w:p>
+    <w:p>
+      <w:pPr>
+        <w:rPr>
+          <w:lang w:val="en-NZ"/>
+        </w:rPr>
+      </w:pPr>
+      <w:r>
+        <w:rPr>
+          <w:lang w:val="en-NZ"/>
+        </w:rPr>
+        <w:t xml:space="preserve">Two major principles guided the implementation of the room. In first instance, the room hints at structure without enforcing it, a major design focus in the development of CollabAR. The room indicates that a work session is happening, and to enter the room means to start focusing on the tasks and goals planed for the session. If a user is not working, then that </w:t>
       </w:r>
       <w:r>
         <w:rPr>
           <w:lang w:val="en-NZ"/>
         </w:rPr>
         <w:lastRenderedPageBreak/>
-        <w:t>following analyses are shown in isolation to facilitated communication and exposition but work itself was more fluid and less sequential.</w:t>
-      </w:r>
-    </w:p>
-    <w:p>
-      <w:pPr>
-        <w:pStyle w:val="Ttulo3"/>
+        <w:t>person shouldn’t be in the room, but without leaving the physical space shared with the other teammates.</w:t>
+      </w:r>
+    </w:p>
+    <w:p>
+      <w:pPr>
+        <w:rPr>
+          <w:lang w:val="en-NZ"/>
+        </w:rPr>
+      </w:pPr>
+      <w:r>
+        <w:rPr>
+          <w:lang w:val="en-NZ"/>
+        </w:rPr>
+        <w:t>Following a similar line of though, hopping between rooms acquires the meaning of getting in and out of different workflows, each one compartmentalizing goals, resources and results, something hard or even impossible to achieve in a physical sense.</w:t>
+      </w:r>
+    </w:p>
+    <w:p>
+      <w:pPr>
+        <w:rPr>
+          <w:lang w:val="en-NZ"/>
+        </w:rPr>
+      </w:pPr>
+      <w:r>
+        <w:rPr>
+          <w:lang w:val="en-NZ"/>
+        </w:rPr>
+        <w:t>The second principle is related to anchoring concepts and ideas to physical elements.</w:t>
+      </w:r>
+      <w:r>
+        <w:rPr>
+          <w:lang w:val="en-NZ"/>
+        </w:rPr>
+        <w:t xml:space="preserve"> It is a principle also linked to flexibility, to make the users think about allocating and space suitable to work and to gather all the needed resources, but allowing the use of any type of space, not only a literal, physical room</w:t>
+      </w:r>
+      <w:r>
+        <w:rPr>
+          <w:lang w:val="en-NZ"/>
+        </w:rPr>
+        <w:t>.</w:t>
+      </w:r>
+      <w:r>
+        <w:rPr>
+          <w:lang w:val="en-NZ"/>
+        </w:rPr>
+        <w:t xml:space="preserve"> Any space could be augmented to fit the needs of the work session. The idea of collaborative augmentation is also at play here, so that the users can stablish a </w:t>
+      </w:r>
+      <w:r>
+        <w:rPr>
+          <w:lang w:val="en-NZ"/>
+        </w:rPr>
+        <w:t>link between</w:t>
+      </w:r>
+      <w:r>
+        <w:rPr>
+          <w:lang w:val="en-NZ"/>
+        </w:rPr>
+        <w:t xml:space="preserve"> the selected space and all the digital information selected, adding a layer of information to the space that can signify </w:t>
+      </w:r>
+      <w:r>
+        <w:rPr>
+          <w:lang w:val="en-NZ"/>
+        </w:rPr>
+        <w:t>whatever</w:t>
+      </w:r>
+      <w:r>
+        <w:rPr>
+          <w:lang w:val="en-NZ"/>
+        </w:rPr>
+        <w:t xml:space="preserve"> meaning the users want it to have (a wall for ideas, another for issues and another for opportunities i.e.)</w:t>
+      </w:r>
+      <w:r>
+        <w:rPr>
+          <w:lang w:val="en-NZ"/>
+        </w:rPr>
+        <w:t>. Figure 22</w:t>
+      </w:r>
+      <w:r>
+        <w:rPr>
+          <w:lang w:val="en-NZ"/>
+        </w:rPr>
+        <w:t xml:space="preserve"> show the basic configuration of the room that is create ant the beginning of the work session.</w:t>
+      </w:r>
+    </w:p>
+    <w:p>
+      <w:pPr>
+        <w:jc w:val="center"/>
+        <w:rPr>
+          <w:lang w:val="en-NZ"/>
+        </w:rPr>
+      </w:pPr>
+      <w:r>
+        <w:rPr>
+          <w:noProof/>
+        </w:rPr>
+        <w:drawing>
+          <wp:inline distT="0" distB="0" distL="0" distR="0" wp14:anchorId="04BB8FD3" wp14:editId="3AC2AA3D">
+            <wp:extent cx="2133600" cy="3071968"/>
+            <wp:effectExtent l="0" t="0" r="0" b="0"/>
+            <wp:docPr id="6" name="Picture 6"/>
+            <wp:cNvGraphicFramePr>
+              <a:graphicFrameLocks xmlns:a="http://schemas.openxmlformats.org/drawingml/2006/main" noChangeAspect="1"/>
+            </wp:cNvGraphicFramePr>
+            <a:graphic xmlns:a="http://schemas.openxmlformats.org/drawingml/2006/main">
+              <a:graphicData uri="http://schemas.openxmlformats.org/drawingml/2006/picture">
+                <pic:pic xmlns:pic="http://schemas.openxmlformats.org/drawingml/2006/picture">
+                  <pic:nvPicPr>
+                    <pic:cNvPr id="0" name="Picture 11"/>
+                    <pic:cNvPicPr>
+                      <a:picLocks noChangeAspect="1" noChangeArrowheads="1"/>
+                    </pic:cNvPicPr>
+                  </pic:nvPicPr>
+                  <pic:blipFill>
+                    <a:blip r:embed="rId46" cstate="print">
+                      <a:extLst>
+                        <a:ext uri="{28A0092B-C50C-407E-A947-70E740481C1C}">
+                          <a14:useLocalDpi xmlns:a14="http://schemas.microsoft.com/office/drawing/2010/main" val="0"/>
+                        </a:ext>
+                      </a:extLst>
+                    </a:blip>
+                    <a:srcRect/>
+                    <a:stretch>
+                      <a:fillRect/>
+                    </a:stretch>
+                  </pic:blipFill>
+                  <pic:spPr bwMode="auto">
+                    <a:xfrm>
+                      <a:off x="0" y="0"/>
+                      <a:ext cx="2139178" cy="3079999"/>
+                    </a:xfrm>
+                    <a:prstGeom prst="rect">
+                      <a:avLst/>
+                    </a:prstGeom>
+                    <a:noFill/>
+                    <a:ln>
+                      <a:noFill/>
+                    </a:ln>
+                  </pic:spPr>
+                </pic:pic>
+              </a:graphicData>
+            </a:graphic>
+          </wp:inline>
+        </w:drawing>
+      </w:r>
+    </w:p>
+    <w:p>
+      <w:pPr>
+        <w:rPr>
+          <w:lang w:val="en-NZ"/>
+        </w:rPr>
+      </w:pPr>
+      <w:r>
+        <w:rPr>
+          <w:lang w:val="en-NZ"/>
+        </w:rPr>
+        <w:t>For the technical implementation it was also important to introduce the concept of the host. The implementation followed for Lightship required for a user to act as a host for the network session, since it was decided that the network architecture would follow a serverless approach to facilitate development.</w:t>
+      </w:r>
+    </w:p>
+    <w:p>
+      <w:pPr>
+        <w:rPr>
+          <w:lang w:val="en-NZ"/>
+        </w:rPr>
+      </w:pPr>
+      <w:r>
+        <w:rPr>
+          <w:lang w:val="en-NZ"/>
+        </w:rPr>
+        <w:t>There was the possibility to completely remove the terminology of a host from the side of the users since the concept was really only important for the technical implementation, but a couple of ideas made it worth it to use the term as part of the user experience:</w:t>
+      </w:r>
+    </w:p>
+    <w:p>
+      <w:pPr>
+        <w:pStyle w:val="ListParagraph"/>
+        <w:numPr>
+          <w:ilvl w:val="0"/>
+          <w:numId w:val="39"/>
+        </w:numPr>
+        <w:rPr>
+          <w:lang w:val="en-NZ"/>
+        </w:rPr>
+      </w:pPr>
+      <w:r>
+        <w:rPr>
+          <w:lang w:val="en-NZ"/>
+        </w:rPr>
+        <w:t>Users are familiar with the term in the context of video calls or video conferences (like zoom or Microsoft teams). The idea of “hosting” a meeting of that there is a person responsible for “making the call” is understandable to the users. Comparing the work session with a video conference could be beneficial for understanding the structure of the activity, although it also proved to bring some baggage with it as will be shown on chapter 6.</w:t>
+      </w:r>
+    </w:p>
+    <w:p>
+      <w:pPr>
+        <w:pStyle w:val="ListParagraph"/>
+        <w:numPr>
+          <w:ilvl w:val="0"/>
+          <w:numId w:val="39"/>
+        </w:numPr>
+        <w:rPr>
+          <w:lang w:val="en-NZ"/>
+        </w:rPr>
+      </w:pPr>
+      <w:r>
+        <w:rPr>
+          <w:lang w:val="en-NZ"/>
+        </w:rPr>
+        <w:t>It prompts the idea of designating roles to each participant and to allocate tasks and responsibilities.</w:t>
+      </w:r>
+    </w:p>
+    <w:p>
+      <w:pPr>
+        <w:pStyle w:val="ListParagraph"/>
+        <w:numPr>
+          <w:ilvl w:val="0"/>
+          <w:numId w:val="39"/>
+        </w:numPr>
+        <w:rPr>
+          <w:lang w:val="en-NZ"/>
+        </w:rPr>
+      </w:pPr>
+      <w:r>
+        <w:rPr>
+          <w:lang w:val="en-NZ"/>
+        </w:rPr>
+        <w:lastRenderedPageBreak/>
+        <w:t>It made the process of creating and launching the room clear and easy to explain because a lot of known metaphor could be used (like the video call or being the host in a room or house).</w:t>
+      </w:r>
+    </w:p>
+    <w:p>
+      <w:pPr>
+        <w:rPr>
+          <w:lang w:val="en-NZ"/>
+        </w:rPr>
+      </w:pPr>
+    </w:p>
+    <w:p>
+      <w:pPr>
+        <w:pStyle w:val="Heading3"/>
         <w:rPr>
           <w:lang w:val="en-NZ"/>
         </w:rPr>
@@ -14366,89 +15059,61 @@
         <w:rPr>
           <w:lang w:val="en-NZ"/>
         </w:rPr>
-        <w:t>.1.1 The room and the user anchor</w:t>
-      </w:r>
-    </w:p>
-    <w:p>
-      <w:pPr>
-        <w:rPr>
-          <w:lang w:val="en-NZ"/>
-        </w:rPr>
-      </w:pPr>
-      <w:r>
-        <w:rPr>
-          <w:lang w:val="en-NZ"/>
-        </w:rPr>
-        <w:t xml:space="preserve">The concept of the room was defined as the physical space used to hold the work session, represented in the app as the network session that coordinates </w:t>
-      </w:r>
-      <w:r>
-        <w:rPr>
-          <w:lang w:val="en-NZ"/>
-        </w:rPr>
-        <w:t>all</w:t>
-      </w:r>
-      <w:r>
-        <w:rPr>
-          <w:lang w:val="en-NZ"/>
-        </w:rPr>
-        <w:t xml:space="preserve"> the participants and the digital objects. The room itself is constructed and coordinated by several elements of the architecture (see section 4.3.3), and is not centralized at all, neither in terms of processes </w:t>
-      </w:r>
-      <w:r>
-        <w:rPr>
-          <w:lang w:val="en-NZ"/>
-        </w:rPr>
-        <w:t>nor</w:t>
-      </w:r>
-      <w:r>
-        <w:rPr>
-          <w:lang w:val="en-NZ"/>
-        </w:rPr>
-        <w:t xml:space="preserve"> software components. Nonetheless, this architecture is transparent to the user, who only needs to understand the room as a digital space that can be entered to initiate the session, and that holds all the digital object need to work.</w:t>
-      </w:r>
-    </w:p>
-    <w:p>
-      <w:pPr>
-        <w:rPr>
-          <w:lang w:val="en-NZ"/>
-        </w:rPr>
-      </w:pPr>
-      <w:r>
-        <w:rPr>
-          <w:lang w:val="en-NZ"/>
-        </w:rPr>
-        <w:t>Two major principles guided the implementation of the room. In first instance, the room hints at structure without enforcing it, a major design focus in the development of CollabAR. The room indicates that a work session is happening, and to enter the room means to start focusing on the tasks and goals planed for the session. If a user is not working, then that person shouldn’t be in the room, but without leaving the physical space shared with the other teammates.</w:t>
-      </w:r>
-    </w:p>
-    <w:p>
-      <w:pPr>
-        <w:rPr>
-          <w:lang w:val="en-NZ"/>
-        </w:rPr>
-      </w:pPr>
-      <w:r>
-        <w:rPr>
-          <w:lang w:val="en-NZ"/>
-        </w:rPr>
-        <w:t>Following a similar line of though, hopping between rooms acquires the meaning of getting in and out of different workflows, each one compartmentalizing goals, resources and results, something hard or even impossible to achieve in a physical sense.</w:t>
-      </w:r>
-    </w:p>
-    <w:p>
-      <w:pPr>
-        <w:rPr>
-          <w:lang w:val="en-NZ"/>
-        </w:rPr>
-      </w:pPr>
-      <w:r>
-        <w:rPr>
-          <w:lang w:val="en-NZ"/>
-        </w:rPr>
-        <w:t>The second principle is related to anchoring concepts and ideas to physical elements.</w:t>
-      </w:r>
-      <w:r>
-        <w:rPr>
-          <w:lang w:val="en-NZ"/>
-        </w:rPr>
-        <w:t xml:space="preserve"> It is a principle also linked to flexibility, to make the users think about allocating and space suitable to work and to gather all the needed resources, but allowing the use of any type of space, not only a literal, physical room</w:t>
+        <w:t>.1.2 The workspace</w:t>
+      </w:r>
+    </w:p>
+    <w:p>
+      <w:pPr>
+        <w:pStyle w:val="Heading3"/>
+        <w:rPr>
+          <w:lang w:val="en-NZ"/>
+        </w:rPr>
+      </w:pPr>
+      <w:r>
+        <w:rPr>
+          <w:lang w:val="en-NZ"/>
+        </w:rPr>
+        <w:t>5.</w:t>
+      </w:r>
+      <w:r>
+        <w:rPr>
+          <w:lang w:val="en-NZ"/>
+        </w:rPr>
+        <w:t>2</w:t>
+      </w:r>
+      <w:r>
+        <w:rPr>
+          <w:lang w:val="en-NZ"/>
+        </w:rPr>
+        <w:t>.1.3 Pointing and interacting with digital objects</w:t>
+      </w:r>
+    </w:p>
+    <w:p>
+      <w:pPr>
+        <w:rPr>
+          <w:lang w:val="en-NZ"/>
+        </w:rPr>
+      </w:pPr>
+    </w:p>
+    <w:p>
+      <w:pPr>
+        <w:rPr>
+          <w:lang w:val="en-NZ"/>
+        </w:rPr>
+      </w:pPr>
+    </w:p>
+    <w:p>
+      <w:pPr>
+        <w:pStyle w:val="Heading2"/>
+        <w:rPr>
+          <w:lang w:val="en-NZ"/>
+        </w:rPr>
+      </w:pPr>
+      <w:r>
+        <w:rPr>
+          <w:lang w:val="en-NZ"/>
+        </w:rPr>
+        <w:t>5</w:t>
       </w:r>
       <w:r>
         <w:rPr>
@@ -14460,91 +15125,33 @@
         <w:rPr>
           <w:lang w:val="en-NZ"/>
         </w:rPr>
-        <w:t xml:space="preserve"> Any space could be augmented to fit the needs of the work session. The idea of collaborative augmentation is also at play here, so that the users can stablish a </w:t>
-      </w:r>
-      <w:r>
-        <w:rPr>
-          <w:lang w:val="en-NZ"/>
-        </w:rPr>
-        <w:t>link between</w:t>
-      </w:r>
-      <w:r>
-        <w:rPr>
-          <w:lang w:val="en-NZ"/>
-        </w:rPr>
-        <w:t xml:space="preserve"> the selected space and all the digital information selected, adding a layer of information to the space that can signify </w:t>
-      </w:r>
-      <w:r>
-        <w:rPr>
-          <w:lang w:val="en-NZ"/>
-        </w:rPr>
-        <w:t>whatever</w:t>
-      </w:r>
-      <w:r>
-        <w:rPr>
-          <w:lang w:val="en-NZ"/>
-        </w:rPr>
-        <w:t xml:space="preserve"> meaning the users want it to have (a wall for ideas, another for issues and another for opportunities i.e.)</w:t>
-      </w:r>
-      <w:r>
-        <w:rPr>
-          <w:lang w:val="en-NZ"/>
-        </w:rPr>
-        <w:t>. Figure 22 illustrates the relationship that was established between the user and the room, plus some other concepts that will be expanded later.</w:t>
-      </w:r>
-    </w:p>
-    <w:p>
-      <w:pPr>
-        <w:jc w:val="center"/>
-        <w:rPr>
-          <w:lang w:val="en-NZ"/>
-        </w:rPr>
-      </w:pPr>
-      <w:r>
-        <w:rPr>
-          <w:lang w:val="en-NZ"/>
-        </w:rPr>
-        <w:t>Figure 22</w:t>
-      </w:r>
-    </w:p>
-    <w:p>
-      <w:pPr>
-        <w:pStyle w:val="Ttulo3"/>
-        <w:rPr>
-          <w:lang w:val="en-NZ"/>
-        </w:rPr>
-      </w:pPr>
-      <w:r>
-        <w:rPr>
-          <w:lang w:val="en-NZ"/>
-        </w:rPr>
-        <w:t>5.</w:t>
-      </w:r>
-      <w:r>
-        <w:rPr>
-          <w:lang w:val="en-NZ"/>
-        </w:rPr>
         <w:t>2</w:t>
       </w:r>
       <w:r>
         <w:rPr>
           <w:lang w:val="en-NZ"/>
         </w:rPr>
-        <w:t>.1.2 The workspace</w:t>
-      </w:r>
-    </w:p>
-    <w:p>
-      <w:pPr>
-        <w:pStyle w:val="Ttulo3"/>
-        <w:rPr>
-          <w:lang w:val="en-NZ"/>
-        </w:rPr>
-      </w:pPr>
-      <w:r>
-        <w:rPr>
-          <w:lang w:val="en-NZ"/>
-        </w:rPr>
-        <w:t>5.</w:t>
+        <w:t>.2 Analysis of the First Iteration</w:t>
+      </w:r>
+    </w:p>
+    <w:p>
+      <w:pPr>
+        <w:pStyle w:val="Heading2"/>
+        <w:rPr>
+          <w:lang w:val="en-NZ"/>
+        </w:rPr>
+      </w:pPr>
+      <w:r>
+        <w:rPr>
+          <w:lang w:val="en-NZ"/>
+        </w:rPr>
+        <w:t>5</w:t>
+      </w:r>
+      <w:r>
+        <w:rPr>
+          <w:lang w:val="en-NZ"/>
+        </w:rPr>
+        <w:t>.</w:t>
       </w:r>
       <w:r>
         <w:rPr>
@@ -14556,35 +15163,20 @@
         <w:rPr>
           <w:lang w:val="en-NZ"/>
         </w:rPr>
-        <w:t>.1.3 Pointing and interacting with digital objects</w:t>
-      </w:r>
-    </w:p>
-    <w:p>
-      <w:pPr>
-        <w:rPr>
-          <w:lang w:val="en-NZ"/>
-        </w:rPr>
-      </w:pPr>
-    </w:p>
-    <w:p>
-      <w:pPr>
-        <w:rPr>
-          <w:lang w:val="en-NZ"/>
-        </w:rPr>
-      </w:pPr>
-    </w:p>
-    <w:p>
-      <w:pPr>
-        <w:pStyle w:val="Ttulo2"/>
-        <w:rPr>
-          <w:lang w:val="en-NZ"/>
-        </w:rPr>
-      </w:pPr>
-      <w:r>
-        <w:rPr>
-          <w:lang w:val="en-NZ"/>
-        </w:rPr>
-        <w:lastRenderedPageBreak/>
+        <w:t>.3 Second Development Iteration</w:t>
+      </w:r>
+    </w:p>
+    <w:p>
+      <w:pPr>
+        <w:pStyle w:val="Heading2"/>
+        <w:rPr>
+          <w:lang w:val="en-NZ"/>
+        </w:rPr>
+      </w:pPr>
+      <w:r>
+        <w:rPr>
+          <w:lang w:val="en-NZ"/>
+        </w:rPr>
         <w:t>5</w:t>
       </w:r>
       <w:r>
@@ -14603,76 +15195,12 @@
         <w:rPr>
           <w:lang w:val="en-NZ"/>
         </w:rPr>
-        <w:t>.2 Analysis of the First Iteration</w:t>
-      </w:r>
-    </w:p>
-    <w:p>
-      <w:pPr>
-        <w:pStyle w:val="Ttulo2"/>
-        <w:rPr>
-          <w:lang w:val="en-NZ"/>
-        </w:rPr>
-      </w:pPr>
-      <w:r>
-        <w:rPr>
-          <w:lang w:val="en-NZ"/>
-        </w:rPr>
-        <w:t>5</w:t>
-      </w:r>
-      <w:r>
-        <w:rPr>
-          <w:lang w:val="en-NZ"/>
-        </w:rPr>
-        <w:t>.</w:t>
-      </w:r>
-      <w:r>
-        <w:rPr>
-          <w:lang w:val="en-NZ"/>
-        </w:rPr>
-        <w:t>2</w:t>
-      </w:r>
-      <w:r>
-        <w:rPr>
-          <w:lang w:val="en-NZ"/>
-        </w:rPr>
-        <w:t>.3 Second Development Iteration</w:t>
-      </w:r>
-    </w:p>
-    <w:p>
-      <w:pPr>
-        <w:pStyle w:val="Ttulo2"/>
-        <w:rPr>
-          <w:lang w:val="en-NZ"/>
-        </w:rPr>
-      </w:pPr>
-      <w:r>
-        <w:rPr>
-          <w:lang w:val="en-NZ"/>
-        </w:rPr>
-        <w:t>5</w:t>
-      </w:r>
-      <w:r>
-        <w:rPr>
-          <w:lang w:val="en-NZ"/>
-        </w:rPr>
-        <w:t>.</w:t>
-      </w:r>
-      <w:r>
-        <w:rPr>
-          <w:lang w:val="en-NZ"/>
-        </w:rPr>
-        <w:t>2</w:t>
-      </w:r>
-      <w:r>
-        <w:rPr>
-          <w:lang w:val="en-NZ"/>
-        </w:rPr>
         <w:t>.4 Analysis of the Second Iteration</w:t>
       </w:r>
     </w:p>
     <w:p>
       <w:pPr>
-        <w:pStyle w:val="Ttulo1"/>
+        <w:pStyle w:val="Heading1"/>
         <w:rPr>
           <w:lang w:val="en-NZ"/>
         </w:rPr>
@@ -14718,8 +15246,110 @@
 </w:document>
 </file>
 
+<file path=word/endnotes.xml><?xml version="1.0" encoding="utf-8"?>
+<w:endnotes xmlns:wpc="http://schemas.microsoft.com/office/word/2010/wordprocessingCanvas" xmlns:cx="http://schemas.microsoft.com/office/drawing/2014/chartex" xmlns:cx1="http://schemas.microsoft.com/office/drawing/2015/9/8/chartex" xmlns:cx2="http://schemas.microsoft.com/office/drawing/2015/10/21/chartex" xmlns:cx3="http://schemas.microsoft.com/office/drawing/2016/5/9/chartex" xmlns:cx4="http://schemas.microsoft.com/office/drawing/2016/5/10/chartex" xmlns:cx5="http://schemas.microsoft.com/office/drawing/2016/5/11/chartex" xmlns:cx6="http://schemas.microsoft.com/office/drawing/2016/5/12/chartex" xmlns:cx7="http://schemas.microsoft.com/office/drawing/2016/5/13/chartex" xmlns:cx8="http://schemas.microsoft.com/office/drawing/2016/5/14/chartex" xmlns:mc="http://schemas.openxmlformats.org/markup-compatibility/2006" xmlns:aink="http://schemas.microsoft.com/office/drawing/2016/ink" xmlns:am3d="http://schemas.microsoft.com/office/drawing/2017/model3d" xmlns:o="urn:schemas-microsoft-com:office:office" xmlns:r="http://schemas.openxmlformats.org/officeDocument/2006/relationships" xmlns:m="http://schemas.openxmlformats.org/officeDocument/2006/math" xmlns:v="urn:schemas-microsoft-com:vml" xmlns:wp14="http://schemas.microsoft.com/office/word/2010/wordprocessingDrawing" xmlns:wp="http://schemas.openxmlformats.org/drawingml/2006/wordprocessingDrawing" xmlns:w10="urn:schemas-microsoft-com:office:word" xmlns:w="http://schemas.openxmlformats.org/wordprocessingml/2006/main" xmlns:w14="http://schemas.microsoft.com/office/word/2010/wordml" xmlns:w15="http://schemas.microsoft.com/office/word/2012/wordml" xmlns:w16cex="http://schemas.microsoft.com/office/word/2018/wordml/cex" xmlns:w16cid="http://schemas.microsoft.com/office/word/2016/wordml/cid" xmlns:w16="http://schemas.microsoft.com/office/word/2018/wordml" xmlns:w16sdtdh="http://schemas.microsoft.com/office/word/2020/wordml/sdtdatahash" xmlns:w16se="http://schemas.microsoft.com/office/word/2015/wordml/symex" xmlns:wpg="http://schemas.microsoft.com/office/word/2010/wordprocessingGroup" xmlns:wpi="http://schemas.microsoft.com/office/word/2010/wordprocessingInk" xmlns:wne="http://schemas.microsoft.com/office/word/2006/wordml" xmlns:wps="http://schemas.microsoft.com/office/word/2010/wordprocessingShape" mc:Ignorable="w14 w15 w16se w16cid w16 w16cex w16sdtdh wp14">
+  <w:endnote w:type="separator" w:id="-1">
+    <w:p>
+      <w:pPr>
+        <w:spacing w:line="240" w:lineRule="auto"/>
+      </w:pPr>
+      <w:r>
+        <w:separator/>
+      </w:r>
+    </w:p>
+  </w:endnote>
+  <w:endnote w:type="continuationSeparator" w:id="0">
+    <w:p>
+      <w:pPr>
+        <w:spacing w:line="240" w:lineRule="auto"/>
+      </w:pPr>
+      <w:r>
+        <w:continuationSeparator/>
+      </w:r>
+    </w:p>
+  </w:endnote>
+</w:endnotes>
+</file>
+
+<file path=word/footnotes.xml><?xml version="1.0" encoding="utf-8"?>
+<w:footnotes xmlns:wpc="http://schemas.microsoft.com/office/word/2010/wordprocessingCanvas" xmlns:cx="http://schemas.microsoft.com/office/drawing/2014/chartex" xmlns:cx1="http://schemas.microsoft.com/office/drawing/2015/9/8/chartex" xmlns:cx2="http://schemas.microsoft.com/office/drawing/2015/10/21/chartex" xmlns:cx3="http://schemas.microsoft.com/office/drawing/2016/5/9/chartex" xmlns:cx4="http://schemas.microsoft.com/office/drawing/2016/5/10/chartex" xmlns:cx5="http://schemas.microsoft.com/office/drawing/2016/5/11/chartex" xmlns:cx6="http://schemas.microsoft.com/office/drawing/2016/5/12/chartex" xmlns:cx7="http://schemas.microsoft.com/office/drawing/2016/5/13/chartex" xmlns:cx8="http://schemas.microsoft.com/office/drawing/2016/5/14/chartex" xmlns:mc="http://schemas.openxmlformats.org/markup-compatibility/2006" xmlns:aink="http://schemas.microsoft.com/office/drawing/2016/ink" xmlns:am3d="http://schemas.microsoft.com/office/drawing/2017/model3d" xmlns:o="urn:schemas-microsoft-com:office:office" xmlns:r="http://schemas.openxmlformats.org/officeDocument/2006/relationships" xmlns:m="http://schemas.openxmlformats.org/officeDocument/2006/math" xmlns:v="urn:schemas-microsoft-com:vml" xmlns:wp14="http://schemas.microsoft.com/office/word/2010/wordprocessingDrawing" xmlns:wp="http://schemas.openxmlformats.org/drawingml/2006/wordprocessingDrawing" xmlns:w10="urn:schemas-microsoft-com:office:word" xmlns:w="http://schemas.openxmlformats.org/wordprocessingml/2006/main" xmlns:w14="http://schemas.microsoft.com/office/word/2010/wordml" xmlns:w15="http://schemas.microsoft.com/office/word/2012/wordml" xmlns:w16cex="http://schemas.microsoft.com/office/word/2018/wordml/cex" xmlns:w16cid="http://schemas.microsoft.com/office/word/2016/wordml/cid" xmlns:w16="http://schemas.microsoft.com/office/word/2018/wordml" xmlns:w16sdtdh="http://schemas.microsoft.com/office/word/2020/wordml/sdtdatahash" xmlns:w16se="http://schemas.microsoft.com/office/word/2015/wordml/symex" xmlns:wpg="http://schemas.microsoft.com/office/word/2010/wordprocessingGroup" xmlns:wpi="http://schemas.microsoft.com/office/word/2010/wordprocessingInk" xmlns:wne="http://schemas.microsoft.com/office/word/2006/wordml" xmlns:wps="http://schemas.microsoft.com/office/word/2010/wordprocessingShape" mc:Ignorable="w14 w15 w16se w16cid w16 w16cex w16sdtdh wp14">
+  <w:footnote w:type="separator" w:id="-1">
+    <w:p>
+      <w:pPr>
+        <w:spacing w:line="240" w:lineRule="auto"/>
+      </w:pPr>
+      <w:r>
+        <w:separator/>
+      </w:r>
+    </w:p>
+  </w:footnote>
+  <w:footnote w:type="continuationSeparator" w:id="0">
+    <w:p>
+      <w:pPr>
+        <w:spacing w:line="240" w:lineRule="auto"/>
+      </w:pPr>
+      <w:r>
+        <w:continuationSeparator/>
+      </w:r>
+    </w:p>
+  </w:footnote>
+  <w:footnote w:id="1">
+    <w:p>
+      <w:pPr>
+        <w:pStyle w:val="FootnoteText"/>
+        <w:rPr>
+          <w:lang w:val="en-NZ"/>
+        </w:rPr>
+      </w:pPr>
+      <w:r>
+        <w:rPr>
+          <w:rStyle w:val="FootnoteReference"/>
+        </w:rPr>
+        <w:footnoteRef/>
+      </w:r>
+      <w:r>
+        <w:rPr>
+          <w:lang w:val="en-NZ"/>
+        </w:rPr>
+        <w:t xml:space="preserve"> </w:t>
+      </w:r>
+      <w:r>
+        <w:rPr>
+          <w:lang w:val="en-NZ"/>
+        </w:rPr>
+        <w:t xml:space="preserve">Images extracted from </w:t>
+      </w:r>
+      <w:hyperlink r:id="rId1" w:history="1">
+        <w:r>
+          <w:rPr>
+            <w:rStyle w:val="Hyperlink"/>
+            <w:lang w:val="en-NZ"/>
+          </w:rPr>
+          <w:t>https://www.youtube.com/watch?v=Exu7r2vZpcw</w:t>
+        </w:r>
+      </w:hyperlink>
+      <w:r>
+        <w:rPr>
+          <w:lang w:val="en-NZ"/>
+        </w:rPr>
+        <w:t xml:space="preserve"> and </w:t>
+      </w:r>
+      <w:hyperlink r:id="rId2" w:history="1">
+        <w:r>
+          <w:rPr>
+            <w:rStyle w:val="Hyperlink"/>
+            <w:lang w:val="en-NZ"/>
+          </w:rPr>
+          <w:t>https://www.youtube.com/watch?v=dtp6b76pMak</w:t>
+        </w:r>
+      </w:hyperlink>
+    </w:p>
+  </w:footnote>
+</w:footnotes>
+</file>
+
 <file path=word/numbering.xml><?xml version="1.0" encoding="utf-8"?>
-<w:numbering xmlns:wpc="http://schemas.microsoft.com/office/word/2010/wordprocessingCanvas" xmlns:cx="http://schemas.microsoft.com/office/drawing/2014/chartex" xmlns:cx1="http://schemas.microsoft.com/office/drawing/2015/9/8/chartex" xmlns:cx2="http://schemas.microsoft.com/office/drawing/2015/10/21/chartex" xmlns:cx3="http://schemas.microsoft.com/office/drawing/2016/5/9/chartex" xmlns:cx4="http://schemas.microsoft.com/office/drawing/2016/5/10/chartex" xmlns:cx5="http://schemas.microsoft.com/office/drawing/2016/5/11/chartex" xmlns:cx6="http://schemas.microsoft.com/office/drawing/2016/5/12/chartex" xmlns:cx7="http://schemas.microsoft.com/office/drawing/2016/5/13/chartex" xmlns:cx8="http://schemas.microsoft.com/office/drawing/2016/5/14/chartex" xmlns:mc="http://schemas.openxmlformats.org/markup-compatibility/2006" xmlns:aink="http://schemas.microsoft.com/office/drawing/2016/ink" xmlns:am3d="http://schemas.microsoft.com/office/drawing/2017/model3d" xmlns:o="urn:schemas-microsoft-com:office:office" xmlns:oel="http://schemas.microsoft.com/office/2019/extlst" xmlns:r="http://schemas.openxmlformats.org/officeDocument/2006/relationships" xmlns:m="http://schemas.openxmlformats.org/officeDocument/2006/math" xmlns:v="urn:schemas-microsoft-com:vml" xmlns:wp14="http://schemas.microsoft.com/office/word/2010/wordprocessingDrawing" xmlns:wp="http://schemas.openxmlformats.org/drawingml/2006/wordprocessingDrawing" xmlns:w10="urn:schemas-microsoft-com:office:word" xmlns:w="http://schemas.openxmlformats.org/wordprocessingml/2006/main" xmlns:w14="http://schemas.microsoft.com/office/word/2010/wordml" xmlns:w15="http://schemas.microsoft.com/office/word/2012/wordml" xmlns:w16cex="http://schemas.microsoft.com/office/word/2018/wordml/cex" xmlns:w16cid="http://schemas.microsoft.com/office/word/2016/wordml/cid" xmlns:w16="http://schemas.microsoft.com/office/word/2018/wordml" xmlns:w16du="http://schemas.microsoft.com/office/word/2023/wordml/word16du" xmlns:w16sdtdh="http://schemas.microsoft.com/office/word/2020/wordml/sdtdatahash" xmlns:w16sdtfl="http://schemas.microsoft.com/office/word/2024/wordml/sdtformatlock" xmlns:w16se="http://schemas.microsoft.com/office/word/2015/wordml/symex" xmlns:wpg="http://schemas.microsoft.com/office/word/2010/wordprocessingGroup" xmlns:wpi="http://schemas.microsoft.com/office/word/2010/wordprocessingInk" xmlns:wne="http://schemas.microsoft.com/office/word/2006/wordml" xmlns:wps="http://schemas.microsoft.com/office/word/2010/wordprocessingShape" mc:Ignorable="w14 w15 w16se w16cid w16 w16cex w16sdtdh w16sdtfl w16du wp14">
+<w:numbering xmlns:wpc="http://schemas.microsoft.com/office/word/2010/wordprocessingCanvas" xmlns:cx="http://schemas.microsoft.com/office/drawing/2014/chartex" xmlns:cx1="http://schemas.microsoft.com/office/drawing/2015/9/8/chartex" xmlns:cx2="http://schemas.microsoft.com/office/drawing/2015/10/21/chartex" xmlns:cx3="http://schemas.microsoft.com/office/drawing/2016/5/9/chartex" xmlns:cx4="http://schemas.microsoft.com/office/drawing/2016/5/10/chartex" xmlns:cx5="http://schemas.microsoft.com/office/drawing/2016/5/11/chartex" xmlns:cx6="http://schemas.microsoft.com/office/drawing/2016/5/12/chartex" xmlns:cx7="http://schemas.microsoft.com/office/drawing/2016/5/13/chartex" xmlns:cx8="http://schemas.microsoft.com/office/drawing/2016/5/14/chartex" xmlns:mc="http://schemas.openxmlformats.org/markup-compatibility/2006" xmlns:aink="http://schemas.microsoft.com/office/drawing/2016/ink" xmlns:am3d="http://schemas.microsoft.com/office/drawing/2017/model3d" xmlns:o="urn:schemas-microsoft-com:office:office" xmlns:r="http://schemas.openxmlformats.org/officeDocument/2006/relationships" xmlns:m="http://schemas.openxmlformats.org/officeDocument/2006/math" xmlns:v="urn:schemas-microsoft-com:vml" xmlns:wp14="http://schemas.microsoft.com/office/word/2010/wordprocessingDrawing" xmlns:wp="http://schemas.openxmlformats.org/drawingml/2006/wordprocessingDrawing" xmlns:w10="urn:schemas-microsoft-com:office:word" xmlns:w="http://schemas.openxmlformats.org/wordprocessingml/2006/main" xmlns:w14="http://schemas.microsoft.com/office/word/2010/wordml" xmlns:w15="http://schemas.microsoft.com/office/word/2012/wordml" xmlns:w16cex="http://schemas.microsoft.com/office/word/2018/wordml/cex" xmlns:w16cid="http://schemas.microsoft.com/office/word/2016/wordml/cid" xmlns:w16="http://schemas.microsoft.com/office/word/2018/wordml" xmlns:w16sdtdh="http://schemas.microsoft.com/office/word/2020/wordml/sdtdatahash" xmlns:w16se="http://schemas.microsoft.com/office/word/2015/wordml/symex" xmlns:wpg="http://schemas.microsoft.com/office/word/2010/wordprocessingGroup" xmlns:wpi="http://schemas.microsoft.com/office/word/2010/wordprocessingInk" xmlns:wne="http://schemas.microsoft.com/office/word/2006/wordml" xmlns:wps="http://schemas.microsoft.com/office/word/2010/wordprocessingShape" mc:Ignorable="w14 w15 w16se w16cid w16 w16cex w16sdtdh wp14">
   <w:abstractNum w:abstractNumId="0" w15:restartNumberingAfterBreak="0">
     <w:nsid w:val="055010DF"/>
     <w:multiLevelType w:val="hybridMultilevel"/>
@@ -18415,6 +19045,119 @@
     </w:lvl>
   </w:abstractNum>
   <w:abstractNum w:abstractNumId="35" w15:restartNumberingAfterBreak="0">
+    <w:nsid w:val="72946382"/>
+    <w:multiLevelType w:val="hybridMultilevel"/>
+    <w:tmpl w:val="8D0A4588"/>
+    <w:lvl w:ilvl="0" w:tplc="14090001">
+      <w:start w:val="1"/>
+      <w:numFmt w:val="bullet"/>
+      <w:lvlText w:val=""/>
+      <w:lvlJc w:val="left"/>
+      <w:pPr>
+        <w:ind w:left="720" w:hanging="360"/>
+      </w:pPr>
+      <w:rPr>
+        <w:rFonts w:ascii="Symbol" w:hAnsi="Symbol" w:hint="default"/>
+      </w:rPr>
+    </w:lvl>
+    <w:lvl w:ilvl="1" w:tplc="14090003" w:tentative="1">
+      <w:start w:val="1"/>
+      <w:numFmt w:val="bullet"/>
+      <w:lvlText w:val="o"/>
+      <w:lvlJc w:val="left"/>
+      <w:pPr>
+        <w:ind w:left="1440" w:hanging="360"/>
+      </w:pPr>
+      <w:rPr>
+        <w:rFonts w:ascii="Courier New" w:hAnsi="Courier New" w:cs="Courier New" w:hint="default"/>
+      </w:rPr>
+    </w:lvl>
+    <w:lvl w:ilvl="2" w:tplc="14090005" w:tentative="1">
+      <w:start w:val="1"/>
+      <w:numFmt w:val="bullet"/>
+      <w:lvlText w:val=""/>
+      <w:lvlJc w:val="left"/>
+      <w:pPr>
+        <w:ind w:left="2160" w:hanging="360"/>
+      </w:pPr>
+      <w:rPr>
+        <w:rFonts w:ascii="Wingdings" w:hAnsi="Wingdings" w:hint="default"/>
+      </w:rPr>
+    </w:lvl>
+    <w:lvl w:ilvl="3" w:tplc="14090001" w:tentative="1">
+      <w:start w:val="1"/>
+      <w:numFmt w:val="bullet"/>
+      <w:lvlText w:val=""/>
+      <w:lvlJc w:val="left"/>
+      <w:pPr>
+        <w:ind w:left="2880" w:hanging="360"/>
+      </w:pPr>
+      <w:rPr>
+        <w:rFonts w:ascii="Symbol" w:hAnsi="Symbol" w:hint="default"/>
+      </w:rPr>
+    </w:lvl>
+    <w:lvl w:ilvl="4" w:tplc="14090003" w:tentative="1">
+      <w:start w:val="1"/>
+      <w:numFmt w:val="bullet"/>
+      <w:lvlText w:val="o"/>
+      <w:lvlJc w:val="left"/>
+      <w:pPr>
+        <w:ind w:left="3600" w:hanging="360"/>
+      </w:pPr>
+      <w:rPr>
+        <w:rFonts w:ascii="Courier New" w:hAnsi="Courier New" w:cs="Courier New" w:hint="default"/>
+      </w:rPr>
+    </w:lvl>
+    <w:lvl w:ilvl="5" w:tplc="14090005" w:tentative="1">
+      <w:start w:val="1"/>
+      <w:numFmt w:val="bullet"/>
+      <w:lvlText w:val=""/>
+      <w:lvlJc w:val="left"/>
+      <w:pPr>
+        <w:ind w:left="4320" w:hanging="360"/>
+      </w:pPr>
+      <w:rPr>
+        <w:rFonts w:ascii="Wingdings" w:hAnsi="Wingdings" w:hint="default"/>
+      </w:rPr>
+    </w:lvl>
+    <w:lvl w:ilvl="6" w:tplc="14090001" w:tentative="1">
+      <w:start w:val="1"/>
+      <w:numFmt w:val="bullet"/>
+      <w:lvlText w:val=""/>
+      <w:lvlJc w:val="left"/>
+      <w:pPr>
+        <w:ind w:left="5040" w:hanging="360"/>
+      </w:pPr>
+      <w:rPr>
+        <w:rFonts w:ascii="Symbol" w:hAnsi="Symbol" w:hint="default"/>
+      </w:rPr>
+    </w:lvl>
+    <w:lvl w:ilvl="7" w:tplc="14090003" w:tentative="1">
+      <w:start w:val="1"/>
+      <w:numFmt w:val="bullet"/>
+      <w:lvlText w:val="o"/>
+      <w:lvlJc w:val="left"/>
+      <w:pPr>
+        <w:ind w:left="5760" w:hanging="360"/>
+      </w:pPr>
+      <w:rPr>
+        <w:rFonts w:ascii="Courier New" w:hAnsi="Courier New" w:cs="Courier New" w:hint="default"/>
+      </w:rPr>
+    </w:lvl>
+    <w:lvl w:ilvl="8" w:tplc="14090005" w:tentative="1">
+      <w:start w:val="1"/>
+      <w:numFmt w:val="bullet"/>
+      <w:lvlText w:val=""/>
+      <w:lvlJc w:val="left"/>
+      <w:pPr>
+        <w:ind w:left="6480" w:hanging="360"/>
+      </w:pPr>
+      <w:rPr>
+        <w:rFonts w:ascii="Wingdings" w:hAnsi="Wingdings" w:hint="default"/>
+      </w:rPr>
+    </w:lvl>
+  </w:abstractNum>
+  <w:abstractNum w:abstractNumId="36" w15:restartNumberingAfterBreak="0">
     <w:nsid w:val="73892470"/>
     <w:multiLevelType w:val="hybridMultilevel"/>
     <w:tmpl w:val="4B3A60BC"/>
@@ -18527,7 +19270,7 @@
       </w:rPr>
     </w:lvl>
   </w:abstractNum>
-  <w:abstractNum w:abstractNumId="36" w15:restartNumberingAfterBreak="0">
+  <w:abstractNum w:abstractNumId="37" w15:restartNumberingAfterBreak="0">
     <w:nsid w:val="76BB40F3"/>
     <w:multiLevelType w:val="hybridMultilevel"/>
     <w:tmpl w:val="E8084134"/>
@@ -18640,7 +19383,7 @@
       </w:rPr>
     </w:lvl>
   </w:abstractNum>
-  <w:abstractNum w:abstractNumId="37" w15:restartNumberingAfterBreak="0">
+  <w:abstractNum w:abstractNumId="38" w15:restartNumberingAfterBreak="0">
     <w:nsid w:val="78FC32F8"/>
     <w:multiLevelType w:val="hybridMultilevel"/>
     <w:tmpl w:val="4564762C"/>
@@ -18753,125 +19496,128 @@
       </w:rPr>
     </w:lvl>
   </w:abstractNum>
-  <w:num w:numId="1" w16cid:durableId="1050035973">
+  <w:num w:numId="1">
     <w:abstractNumId w:val="10"/>
   </w:num>
-  <w:num w:numId="2" w16cid:durableId="1640106153">
+  <w:num w:numId="2">
     <w:abstractNumId w:val="33"/>
   </w:num>
-  <w:num w:numId="3" w16cid:durableId="1041708688">
-    <w:abstractNumId w:val="35"/>
+  <w:num w:numId="3">
+    <w:abstractNumId w:val="36"/>
   </w:num>
-  <w:num w:numId="4" w16cid:durableId="1987008019">
+  <w:num w:numId="4">
     <w:abstractNumId w:val="23"/>
   </w:num>
-  <w:num w:numId="5" w16cid:durableId="388843820">
+  <w:num w:numId="5">
     <w:abstractNumId w:val="24"/>
   </w:num>
-  <w:num w:numId="6" w16cid:durableId="614753311">
+  <w:num w:numId="6">
     <w:abstractNumId w:val="18"/>
   </w:num>
-  <w:num w:numId="7" w16cid:durableId="818614031">
+  <w:num w:numId="7">
     <w:abstractNumId w:val="6"/>
   </w:num>
-  <w:num w:numId="8" w16cid:durableId="480734900">
+  <w:num w:numId="8">
     <w:abstractNumId w:val="1"/>
   </w:num>
-  <w:num w:numId="9" w16cid:durableId="1027293074">
+  <w:num w:numId="9">
     <w:abstractNumId w:val="15"/>
   </w:num>
-  <w:num w:numId="10" w16cid:durableId="187261349">
+  <w:num w:numId="10">
     <w:abstractNumId w:val="11"/>
   </w:num>
-  <w:num w:numId="11" w16cid:durableId="2111468761">
+  <w:num w:numId="11">
     <w:abstractNumId w:val="26"/>
   </w:num>
-  <w:num w:numId="12" w16cid:durableId="1788693811">
+  <w:num w:numId="12">
     <w:abstractNumId w:val="2"/>
   </w:num>
-  <w:num w:numId="13" w16cid:durableId="715541701">
+  <w:num w:numId="13">
     <w:abstractNumId w:val="31"/>
   </w:num>
-  <w:num w:numId="14" w16cid:durableId="2089232678">
+  <w:num w:numId="14">
     <w:abstractNumId w:val="4"/>
   </w:num>
-  <w:num w:numId="15" w16cid:durableId="111171778">
+  <w:num w:numId="15">
     <w:abstractNumId w:val="14"/>
   </w:num>
-  <w:num w:numId="16" w16cid:durableId="1666393475">
+  <w:num w:numId="16">
     <w:abstractNumId w:val="27"/>
   </w:num>
-  <w:num w:numId="17" w16cid:durableId="469128640">
-    <w:abstractNumId w:val="36"/>
+  <w:num w:numId="17">
+    <w:abstractNumId w:val="37"/>
   </w:num>
-  <w:num w:numId="18" w16cid:durableId="783576229">
+  <w:num w:numId="18">
     <w:abstractNumId w:val="28"/>
   </w:num>
-  <w:num w:numId="19" w16cid:durableId="797918429">
+  <w:num w:numId="19">
     <w:abstractNumId w:val="17"/>
   </w:num>
-  <w:num w:numId="20" w16cid:durableId="927350907">
+  <w:num w:numId="20">
     <w:abstractNumId w:val="34"/>
   </w:num>
-  <w:num w:numId="21" w16cid:durableId="440151102">
+  <w:num w:numId="21">
     <w:abstractNumId w:val="29"/>
   </w:num>
-  <w:num w:numId="22" w16cid:durableId="445390949">
+  <w:num w:numId="22">
     <w:abstractNumId w:val="22"/>
   </w:num>
-  <w:num w:numId="23" w16cid:durableId="1291667849">
+  <w:num w:numId="23">
     <w:abstractNumId w:val="19"/>
   </w:num>
-  <w:num w:numId="24" w16cid:durableId="309558121">
+  <w:num w:numId="24">
     <w:abstractNumId w:val="20"/>
   </w:num>
-  <w:num w:numId="25" w16cid:durableId="181626237">
+  <w:num w:numId="25">
     <w:abstractNumId w:val="3"/>
   </w:num>
-  <w:num w:numId="26" w16cid:durableId="1070543145">
+  <w:num w:numId="26">
     <w:abstractNumId w:val="30"/>
   </w:num>
-  <w:num w:numId="27" w16cid:durableId="542255256">
+  <w:num w:numId="27">
     <w:abstractNumId w:val="12"/>
   </w:num>
-  <w:num w:numId="28" w16cid:durableId="1322349569">
+  <w:num w:numId="28">
     <w:abstractNumId w:val="21"/>
   </w:num>
-  <w:num w:numId="29" w16cid:durableId="733969293">
+  <w:num w:numId="29">
     <w:abstractNumId w:val="32"/>
   </w:num>
-  <w:num w:numId="30" w16cid:durableId="68382319">
+  <w:num w:numId="30">
     <w:abstractNumId w:val="13"/>
   </w:num>
-  <w:num w:numId="31" w16cid:durableId="901215113">
+  <w:num w:numId="31">
     <w:abstractNumId w:val="9"/>
   </w:num>
-  <w:num w:numId="32" w16cid:durableId="1150362358">
+  <w:num w:numId="32">
     <w:abstractNumId w:val="25"/>
   </w:num>
-  <w:num w:numId="33" w16cid:durableId="374307471">
+  <w:num w:numId="33">
     <w:abstractNumId w:val="8"/>
   </w:num>
-  <w:num w:numId="34" w16cid:durableId="1551066001">
+  <w:num w:numId="34">
     <w:abstractNumId w:val="7"/>
   </w:num>
-  <w:num w:numId="35" w16cid:durableId="1114447328">
+  <w:num w:numId="35">
     <w:abstractNumId w:val="16"/>
   </w:num>
-  <w:num w:numId="36" w16cid:durableId="156314431">
+  <w:num w:numId="36">
     <w:abstractNumId w:val="0"/>
   </w:num>
-  <w:num w:numId="37" w16cid:durableId="1740788284">
+  <w:num w:numId="37">
     <w:abstractNumId w:val="5"/>
   </w:num>
-  <w:num w:numId="38" w16cid:durableId="827524302">
-    <w:abstractNumId w:val="37"/>
+  <w:num w:numId="38">
+    <w:abstractNumId w:val="38"/>
+  </w:num>
+  <w:num w:numId="39">
+    <w:abstractNumId w:val="35"/>
   </w:num>
 </w:numbering>
 </file>
 
 <file path=word/styles.xml><?xml version="1.0" encoding="utf-8"?>
-<w:styles xmlns:mc="http://schemas.openxmlformats.org/markup-compatibility/2006" xmlns:r="http://schemas.openxmlformats.org/officeDocument/2006/relationships" xmlns:w="http://schemas.openxmlformats.org/wordprocessingml/2006/main" xmlns:w14="http://schemas.microsoft.com/office/word/2010/wordml" xmlns:w15="http://schemas.microsoft.com/office/word/2012/wordml" xmlns:w16cex="http://schemas.microsoft.com/office/word/2018/wordml/cex" xmlns:w16cid="http://schemas.microsoft.com/office/word/2016/wordml/cid" xmlns:w16="http://schemas.microsoft.com/office/word/2018/wordml" xmlns:w16du="http://schemas.microsoft.com/office/word/2023/wordml/word16du" xmlns:w16sdtdh="http://schemas.microsoft.com/office/word/2020/wordml/sdtdatahash" xmlns:w16sdtfl="http://schemas.microsoft.com/office/word/2024/wordml/sdtformatlock" xmlns:w16se="http://schemas.microsoft.com/office/word/2015/wordml/symex" mc:Ignorable="w14 w15 w16se w16cid w16 w16cex w16sdtdh w16sdtfl w16du">
+<w:styles xmlns:mc="http://schemas.openxmlformats.org/markup-compatibility/2006" xmlns:r="http://schemas.openxmlformats.org/officeDocument/2006/relationships" xmlns:w="http://schemas.openxmlformats.org/wordprocessingml/2006/main" xmlns:w14="http://schemas.microsoft.com/office/word/2010/wordml" xmlns:w15="http://schemas.microsoft.com/office/word/2012/wordml" xmlns:w16cex="http://schemas.microsoft.com/office/word/2018/wordml/cex" xmlns:w16cid="http://schemas.microsoft.com/office/word/2016/wordml/cid" xmlns:w16="http://schemas.microsoft.com/office/word/2018/wordml" xmlns:w16sdtdh="http://schemas.microsoft.com/office/word/2020/wordml/sdtdatahash" xmlns:w16se="http://schemas.microsoft.com/office/word/2015/wordml/symex" mc:Ignorable="w14 w15 w16se w16cid w16 w16cex w16sdtdh">
   <w:docDefaults>
     <w:rPrDefault>
       <w:rPr>
@@ -19269,7 +20015,7 @@
     <w:name w:val="Normal"/>
     <w:qFormat/>
   </w:style>
-  <w:style w:type="paragraph" w:styleId="Ttulo1">
+  <w:style w:type="paragraph" w:styleId="Heading1">
     <w:name w:val="heading 1"/>
     <w:basedOn w:val="Normal"/>
     <w:next w:val="Normal"/>
@@ -19286,7 +20032,7 @@
       <w:szCs w:val="40"/>
     </w:rPr>
   </w:style>
-  <w:style w:type="paragraph" w:styleId="Ttulo2">
+  <w:style w:type="paragraph" w:styleId="Heading2">
     <w:name w:val="heading 2"/>
     <w:basedOn w:val="Normal"/>
     <w:next w:val="Normal"/>
@@ -19304,7 +20050,7 @@
       <w:szCs w:val="32"/>
     </w:rPr>
   </w:style>
-  <w:style w:type="paragraph" w:styleId="Ttulo3">
+  <w:style w:type="paragraph" w:styleId="Heading3">
     <w:name w:val="heading 3"/>
     <w:basedOn w:val="Normal"/>
     <w:next w:val="Normal"/>
@@ -19323,7 +20069,7 @@
       <w:szCs w:val="28"/>
     </w:rPr>
   </w:style>
-  <w:style w:type="paragraph" w:styleId="Ttulo4">
+  <w:style w:type="paragraph" w:styleId="Heading4">
     <w:name w:val="heading 4"/>
     <w:basedOn w:val="Normal"/>
     <w:next w:val="Normal"/>
@@ -19343,7 +20089,7 @@
       <w:szCs w:val="24"/>
     </w:rPr>
   </w:style>
-  <w:style w:type="paragraph" w:styleId="Ttulo5">
+  <w:style w:type="paragraph" w:styleId="Heading5">
     <w:name w:val="heading 5"/>
     <w:basedOn w:val="Normal"/>
     <w:next w:val="Normal"/>
@@ -19361,7 +20107,7 @@
       <w:color w:val="666666"/>
     </w:rPr>
   </w:style>
-  <w:style w:type="paragraph" w:styleId="Ttulo6">
+  <w:style w:type="paragraph" w:styleId="Heading6">
     <w:name w:val="heading 6"/>
     <w:basedOn w:val="Normal"/>
     <w:next w:val="Normal"/>
@@ -19380,13 +20126,13 @@
       <w:color w:val="666666"/>
     </w:rPr>
   </w:style>
-  <w:style w:type="character" w:default="1" w:styleId="Fuentedeprrafopredeter">
+  <w:style w:type="character" w:default="1" w:styleId="DefaultParagraphFont">
     <w:name w:val="Default Paragraph Font"/>
     <w:uiPriority w:val="1"/>
     <w:semiHidden/>
     <w:unhideWhenUsed/>
   </w:style>
-  <w:style w:type="table" w:default="1" w:styleId="Tablanormal">
+  <w:style w:type="table" w:default="1" w:styleId="TableNormal">
     <w:name w:val="Normal Table"/>
     <w:uiPriority w:val="99"/>
     <w:semiHidden/>
@@ -19401,7 +20147,7 @@
       </w:tblCellMar>
     </w:tblPr>
   </w:style>
-  <w:style w:type="numbering" w:default="1" w:styleId="Sinlista">
+  <w:style w:type="numbering" w:default="1" w:styleId="NoList">
     <w:name w:val="No List"/>
     <w:uiPriority w:val="99"/>
     <w:semiHidden/>
@@ -19418,7 +20164,7 @@
       </w:tblCellMar>
     </w:tblPr>
   </w:style>
-  <w:style w:type="paragraph" w:styleId="Ttulo">
+  <w:style w:type="paragraph" w:styleId="Title">
     <w:name w:val="Title"/>
     <w:basedOn w:val="Normal"/>
     <w:next w:val="Normal"/>
@@ -19434,7 +20180,7 @@
       <w:szCs w:val="52"/>
     </w:rPr>
   </w:style>
-  <w:style w:type="paragraph" w:styleId="Subttulo">
+  <w:style w:type="paragraph" w:styleId="Subtitle">
     <w:name w:val="Subtitle"/>
     <w:basedOn w:val="Normal"/>
     <w:next w:val="Normal"/>
@@ -19451,7 +20197,7 @@
       <w:szCs w:val="30"/>
     </w:rPr>
   </w:style>
-  <w:style w:type="paragraph" w:styleId="Prrafodelista">
+  <w:style w:type="paragraph" w:styleId="ListParagraph">
     <w:name w:val="List Paragraph"/>
     <w:basedOn w:val="Normal"/>
     <w:uiPriority w:val="34"/>
@@ -19462,7 +20208,7 @@
       <w:contextualSpacing/>
     </w:pPr>
   </w:style>
-  <w:style w:type="paragraph" w:styleId="Descripcin">
+  <w:style w:type="paragraph" w:styleId="Caption">
     <w:name w:val="caption"/>
     <w:basedOn w:val="Normal"/>
     <w:next w:val="Normal"/>
@@ -19481,11 +20227,11 @@
       <w:szCs w:val="18"/>
     </w:rPr>
   </w:style>
-  <w:style w:type="paragraph" w:styleId="Cita">
+  <w:style w:type="paragraph" w:styleId="Quote">
     <w:name w:val="Quote"/>
     <w:basedOn w:val="Normal"/>
     <w:next w:val="Normal"/>
-    <w:link w:val="CitaCar"/>
+    <w:link w:val="QuoteChar"/>
     <w:uiPriority w:val="29"/>
     <w:qFormat/>
     <w:rsid w:val="005D23D7"/>
@@ -19500,10 +20246,10 @@
       <w:color w:val="404040" w:themeColor="text1" w:themeTint="BF"/>
     </w:rPr>
   </w:style>
-  <w:style w:type="character" w:customStyle="1" w:styleId="CitaCar">
-    <w:name w:val="Cita Car"/>
-    <w:basedOn w:val="Fuentedeprrafopredeter"/>
-    <w:link w:val="Cita"/>
+  <w:style w:type="character" w:customStyle="1" w:styleId="QuoteChar">
+    <w:name w:val="Quote Char"/>
+    <w:basedOn w:val="DefaultParagraphFont"/>
+    <w:link w:val="Quote"/>
     <w:uiPriority w:val="29"/>
     <w:rsid w:val="005D23D7"/>
     <w:rPr>
@@ -19512,14 +20258,76 @@
       <w:color w:val="404040" w:themeColor="text1" w:themeTint="BF"/>
     </w:rPr>
   </w:style>
-  <w:style w:type="character" w:styleId="Textodelmarcadordeposicin">
+  <w:style w:type="character" w:styleId="PlaceholderText">
     <w:name w:val="Placeholder Text"/>
-    <w:basedOn w:val="Fuentedeprrafopredeter"/>
+    <w:basedOn w:val="DefaultParagraphFont"/>
     <w:uiPriority w:val="99"/>
     <w:semiHidden/>
     <w:rsid w:val="00D94EBB"/>
     <w:rPr>
       <w:color w:val="666666"/>
+    </w:rPr>
+  </w:style>
+  <w:style w:type="paragraph" w:styleId="FootnoteText">
+    <w:name w:val="footnote text"/>
+    <w:basedOn w:val="Normal"/>
+    <w:link w:val="FootnoteTextChar"/>
+    <w:uiPriority w:val="99"/>
+    <w:semiHidden/>
+    <w:unhideWhenUsed/>
+    <w:rsid w:val="00B220C6"/>
+    <w:pPr>
+      <w:spacing w:line="240" w:lineRule="auto"/>
+    </w:pPr>
+    <w:rPr>
+      <w:sz w:val="20"/>
+      <w:szCs w:val="20"/>
+    </w:rPr>
+  </w:style>
+  <w:style w:type="character" w:customStyle="1" w:styleId="FootnoteTextChar">
+    <w:name w:val="Footnote Text Char"/>
+    <w:basedOn w:val="DefaultParagraphFont"/>
+    <w:link w:val="FootnoteText"/>
+    <w:uiPriority w:val="99"/>
+    <w:semiHidden/>
+    <w:rsid w:val="00B220C6"/>
+    <w:rPr>
+      <w:sz w:val="20"/>
+      <w:szCs w:val="20"/>
+    </w:rPr>
+  </w:style>
+  <w:style w:type="character" w:styleId="FootnoteReference">
+    <w:name w:val="footnote reference"/>
+    <w:basedOn w:val="DefaultParagraphFont"/>
+    <w:uiPriority w:val="99"/>
+    <w:semiHidden/>
+    <w:unhideWhenUsed/>
+    <w:rsid w:val="00B220C6"/>
+    <w:rPr>
+      <w:vertAlign w:val="superscript"/>
+    </w:rPr>
+  </w:style>
+  <w:style w:type="character" w:styleId="Hyperlink">
+    <w:name w:val="Hyperlink"/>
+    <w:basedOn w:val="DefaultParagraphFont"/>
+    <w:uiPriority w:val="99"/>
+    <w:unhideWhenUsed/>
+    <w:rsid w:val="00B220C6"/>
+    <w:rPr>
+      <w:color w:val="0000FF" w:themeColor="hyperlink"/>
+      <w:u w:val="single"/>
+    </w:rPr>
+  </w:style>
+  <w:style w:type="character" w:styleId="UnresolvedMention">
+    <w:name w:val="Unresolved Mention"/>
+    <w:basedOn w:val="DefaultParagraphFont"/>
+    <w:uiPriority w:val="99"/>
+    <w:semiHidden/>
+    <w:unhideWhenUsed/>
+    <w:rsid w:val="00B220C6"/>
+    <w:rPr>
+      <w:color w:val="605E5C"/>
+      <w:shd w:val="clear" w:color="auto" w:fill="E1DFDD"/>
     </w:rPr>
   </w:style>
 </w:styles>

</xml_diff>

<commit_message>
Working on Ch 5 First Iteration 2
</commit_message>
<xml_diff>
--- a/Draft/5 Implementation.docx
+++ b/Draft/5 Implementation.docx
@@ -1,10 +1,10 @@
 
 <file path=word/document.xml><?xml version="1.0" encoding="utf-8"?>
-<w:document xmlns:wpc="http://schemas.microsoft.com/office/word/2010/wordprocessingCanvas" xmlns:cx="http://schemas.microsoft.com/office/drawing/2014/chartex" xmlns:cx1="http://schemas.microsoft.com/office/drawing/2015/9/8/chartex" xmlns:cx2="http://schemas.microsoft.com/office/drawing/2015/10/21/chartex" xmlns:cx3="http://schemas.microsoft.com/office/drawing/2016/5/9/chartex" xmlns:cx4="http://schemas.microsoft.com/office/drawing/2016/5/10/chartex" xmlns:cx5="http://schemas.microsoft.com/office/drawing/2016/5/11/chartex" xmlns:cx6="http://schemas.microsoft.com/office/drawing/2016/5/12/chartex" xmlns:cx7="http://schemas.microsoft.com/office/drawing/2016/5/13/chartex" xmlns:cx8="http://schemas.microsoft.com/office/drawing/2016/5/14/chartex" xmlns:mc="http://schemas.openxmlformats.org/markup-compatibility/2006" xmlns:aink="http://schemas.microsoft.com/office/drawing/2016/ink" xmlns:am3d="http://schemas.microsoft.com/office/drawing/2017/model3d" xmlns:o="urn:schemas-microsoft-com:office:office" xmlns:r="http://schemas.openxmlformats.org/officeDocument/2006/relationships" xmlns:m="http://schemas.openxmlformats.org/officeDocument/2006/math" xmlns:v="urn:schemas-microsoft-com:vml" xmlns:wp14="http://schemas.microsoft.com/office/word/2010/wordprocessingDrawing" xmlns:wp="http://schemas.openxmlformats.org/drawingml/2006/wordprocessingDrawing" xmlns:w10="urn:schemas-microsoft-com:office:word" xmlns:w="http://schemas.openxmlformats.org/wordprocessingml/2006/main" xmlns:w14="http://schemas.microsoft.com/office/word/2010/wordml" xmlns:w15="http://schemas.microsoft.com/office/word/2012/wordml" xmlns:w16cex="http://schemas.microsoft.com/office/word/2018/wordml/cex" xmlns:w16cid="http://schemas.microsoft.com/office/word/2016/wordml/cid" xmlns:w16="http://schemas.microsoft.com/office/word/2018/wordml" xmlns:w16sdtdh="http://schemas.microsoft.com/office/word/2020/wordml/sdtdatahash" xmlns:w16se="http://schemas.microsoft.com/office/word/2015/wordml/symex" xmlns:wpg="http://schemas.microsoft.com/office/word/2010/wordprocessingGroup" xmlns:wpi="http://schemas.microsoft.com/office/word/2010/wordprocessingInk" xmlns:wne="http://schemas.microsoft.com/office/word/2006/wordml" xmlns:wps="http://schemas.microsoft.com/office/word/2010/wordprocessingShape" mc:Ignorable="w14 w15 w16se w16cid w16 w16cex w16sdtdh wp14">
+<w:document xmlns:wpc="http://schemas.microsoft.com/office/word/2010/wordprocessingCanvas" xmlns:cx="http://schemas.microsoft.com/office/drawing/2014/chartex" xmlns:cx1="http://schemas.microsoft.com/office/drawing/2015/9/8/chartex" xmlns:cx2="http://schemas.microsoft.com/office/drawing/2015/10/21/chartex" xmlns:cx3="http://schemas.microsoft.com/office/drawing/2016/5/9/chartex" xmlns:cx4="http://schemas.microsoft.com/office/drawing/2016/5/10/chartex" xmlns:cx5="http://schemas.microsoft.com/office/drawing/2016/5/11/chartex" xmlns:cx6="http://schemas.microsoft.com/office/drawing/2016/5/12/chartex" xmlns:cx7="http://schemas.microsoft.com/office/drawing/2016/5/13/chartex" xmlns:cx8="http://schemas.microsoft.com/office/drawing/2016/5/14/chartex" xmlns:mc="http://schemas.openxmlformats.org/markup-compatibility/2006" xmlns:aink="http://schemas.microsoft.com/office/drawing/2016/ink" xmlns:am3d="http://schemas.microsoft.com/office/drawing/2017/model3d" xmlns:o="urn:schemas-microsoft-com:office:office" xmlns:oel="http://schemas.microsoft.com/office/2019/extlst" xmlns:r="http://schemas.openxmlformats.org/officeDocument/2006/relationships" xmlns:m="http://schemas.openxmlformats.org/officeDocument/2006/math" xmlns:v="urn:schemas-microsoft-com:vml" xmlns:wp14="http://schemas.microsoft.com/office/word/2010/wordprocessingDrawing" xmlns:wp="http://schemas.openxmlformats.org/drawingml/2006/wordprocessingDrawing" xmlns:w10="urn:schemas-microsoft-com:office:word" xmlns:w="http://schemas.openxmlformats.org/wordprocessingml/2006/main" xmlns:w14="http://schemas.microsoft.com/office/word/2010/wordml" xmlns:w15="http://schemas.microsoft.com/office/word/2012/wordml" xmlns:w16cex="http://schemas.microsoft.com/office/word/2018/wordml/cex" xmlns:w16cid="http://schemas.microsoft.com/office/word/2016/wordml/cid" xmlns:w16="http://schemas.microsoft.com/office/word/2018/wordml" xmlns:w16du="http://schemas.microsoft.com/office/word/2023/wordml/word16du" xmlns:w16sdtdh="http://schemas.microsoft.com/office/word/2020/wordml/sdtdatahash" xmlns:w16sdtfl="http://schemas.microsoft.com/office/word/2024/wordml/sdtformatlock" xmlns:w16se="http://schemas.microsoft.com/office/word/2015/wordml/symex" xmlns:wpg="http://schemas.microsoft.com/office/word/2010/wordprocessingGroup" xmlns:wpi="http://schemas.microsoft.com/office/word/2010/wordprocessingInk" xmlns:wne="http://schemas.microsoft.com/office/word/2006/wordml" xmlns:wps="http://schemas.microsoft.com/office/word/2010/wordprocessingShape" mc:Ignorable="w14 w15 w16se w16cid w16 w16cex w16sdtdh w16sdtfl w16du wp14">
   <w:body>
     <w:p>
       <w:pPr>
-        <w:pStyle w:val="Title"/>
+        <w:pStyle w:val="Ttulo"/>
         <w:rPr>
           <w:lang w:val="en-NZ"/>
         </w:rPr>
@@ -51,21 +51,7 @@
         <w:rPr>
           <w:lang w:val="en-NZ"/>
         </w:rPr>
-        <w:t xml:space="preserve"> highlight the research done to identify and propose a suitable interaction design that takes into consideration the context around CollabAR, the evolving tendencies in the implementation of AR experiences and all the </w:t>
-      </w:r>
-      <w:proofErr w:type="spellStart"/>
-      <w:r>
-        <w:rPr>
-          <w:lang w:val="en-NZ"/>
-        </w:rPr>
-        <w:t>in formation</w:t>
-      </w:r>
-      <w:proofErr w:type="spellEnd"/>
-      <w:r>
-        <w:rPr>
-          <w:lang w:val="en-NZ"/>
-        </w:rPr>
-        <w:t xml:space="preserve"> regarding good and bad practices that had been found in the literature.</w:t>
+        <w:t xml:space="preserve"> highlight the research done to identify and propose a suitable interaction design that takes into consideration the context around CollabAR, the evolving tendencies in the implementation of AR experiences and all the in formation regarding good and bad practices that had been found in the literature.</w:t>
       </w:r>
     </w:p>
     <w:p>
@@ -278,7 +264,7 @@
     </w:p>
     <w:p>
       <w:pPr>
-        <w:pStyle w:val="Heading1"/>
+        <w:pStyle w:val="Ttulo1"/>
         <w:rPr>
           <w:lang w:val="en-NZ"/>
         </w:rPr>
@@ -377,7 +363,7 @@
     </w:p>
     <w:p>
       <w:pPr>
-        <w:pStyle w:val="ListParagraph"/>
+        <w:pStyle w:val="Prrafodelista"/>
         <w:numPr>
           <w:ilvl w:val="0"/>
           <w:numId w:val="31"/>
@@ -395,7 +381,7 @@
     </w:p>
     <w:p>
       <w:pPr>
-        <w:pStyle w:val="ListParagraph"/>
+        <w:pStyle w:val="Prrafodelista"/>
         <w:numPr>
           <w:ilvl w:val="0"/>
           <w:numId w:val="31"/>
@@ -419,7 +405,7 @@
     </w:p>
     <w:p>
       <w:pPr>
-        <w:pStyle w:val="ListParagraph"/>
+        <w:pStyle w:val="Prrafodelista"/>
         <w:numPr>
           <w:ilvl w:val="0"/>
           <w:numId w:val="31"/>
@@ -534,7 +520,7 @@
     </w:p>
     <w:p>
       <w:pPr>
-        <w:pStyle w:val="ListParagraph"/>
+        <w:pStyle w:val="Prrafodelista"/>
         <w:numPr>
           <w:ilvl w:val="0"/>
           <w:numId w:val="32"/>
@@ -552,7 +538,7 @@
     </w:p>
     <w:p>
       <w:pPr>
-        <w:pStyle w:val="ListParagraph"/>
+        <w:pStyle w:val="Prrafodelista"/>
         <w:numPr>
           <w:ilvl w:val="0"/>
           <w:numId w:val="32"/>
@@ -570,7 +556,7 @@
     </w:p>
     <w:p>
       <w:pPr>
-        <w:pStyle w:val="ListParagraph"/>
+        <w:pStyle w:val="Prrafodelista"/>
         <w:numPr>
           <w:ilvl w:val="0"/>
           <w:numId w:val="32"/>
@@ -594,7 +580,7 @@
     </w:p>
     <w:p>
       <w:pPr>
-        <w:pStyle w:val="ListParagraph"/>
+        <w:pStyle w:val="Prrafodelista"/>
         <w:numPr>
           <w:ilvl w:val="0"/>
           <w:numId w:val="32"/>
@@ -618,7 +604,7 @@
     </w:p>
     <w:p>
       <w:pPr>
-        <w:pStyle w:val="ListParagraph"/>
+        <w:pStyle w:val="Prrafodelista"/>
         <w:numPr>
           <w:ilvl w:val="0"/>
           <w:numId w:val="32"/>
@@ -716,7 +702,7 @@
     </w:p>
     <w:p>
       <w:pPr>
-        <w:pStyle w:val="Heading2"/>
+        <w:pStyle w:val="Ttulo2"/>
         <w:rPr>
           <w:lang w:val="en-NZ"/>
         </w:rPr>
@@ -836,21 +822,12 @@
         </w:rPr>
         <w:t xml:space="preserve">reported by </w:t>
       </w:r>
-      <w:proofErr w:type="spellStart"/>
-      <w:r>
-        <w:rPr>
-          <w:rStyle w:val="QuoteChar"/>
-          <w:lang w:val="en-NZ"/>
-        </w:rPr>
-        <w:t>Kowalewski</w:t>
-      </w:r>
-      <w:proofErr w:type="spellEnd"/>
-      <w:r>
-        <w:rPr>
-          <w:rStyle w:val="QuoteChar"/>
-          <w:lang w:val="en-NZ"/>
-        </w:rPr>
-        <w:t xml:space="preserve"> et al. (2017)</w:t>
+      <w:r>
+        <w:rPr>
+          <w:rStyle w:val="CitaCar"/>
+          <w:lang w:val="en-NZ"/>
+        </w:rPr>
+        <w:t>Kowalewski et al. (2017)</w:t>
       </w:r>
       <w:r>
         <w:rPr>
@@ -885,7 +862,7 @@
       </w:r>
       <w:r>
         <w:rPr>
-          <w:rStyle w:val="QuoteChar"/>
+          <w:rStyle w:val="CitaCar"/>
           <w:lang w:val="en-NZ"/>
         </w:rPr>
         <w:t>(Manifest AR Work Instruction Platform, 2022)</w:t>
@@ -1017,11 +994,19 @@
         </w:rPr>
         <w:t xml:space="preserve">it is important to </w:t>
       </w:r>
-      <w:r>
-        <w:rPr>
-          <w:lang w:val="en-NZ"/>
-        </w:rPr>
-        <w:t xml:space="preserve">considers the requirements </w:t>
+      <w:proofErr w:type="gramStart"/>
+      <w:r>
+        <w:rPr>
+          <w:lang w:val="en-NZ"/>
+        </w:rPr>
+        <w:t>considers</w:t>
+      </w:r>
+      <w:proofErr w:type="gramEnd"/>
+      <w:r>
+        <w:rPr>
+          <w:lang w:val="en-NZ"/>
+        </w:rPr>
+        <w:t xml:space="preserve"> the requirements </w:t>
       </w:r>
       <w:r>
         <w:rPr>
@@ -1092,7 +1077,7 @@
       </w:r>
       <w:r>
         <w:rPr>
-          <w:rStyle w:val="QuoteChar"/>
+          <w:rStyle w:val="CitaCar"/>
           <w:lang w:val="en-NZ"/>
         </w:rPr>
         <w:t>(Boy, 2017)</w:t>
@@ -1203,21 +1188,7 @@
         <w:rPr>
           <w:lang w:val="en-NZ"/>
         </w:rPr>
-        <w:t xml:space="preserve"> (Chang, </w:t>
-      </w:r>
-      <w:proofErr w:type="spellStart"/>
-      <w:r>
-        <w:rPr>
-          <w:lang w:val="en-NZ"/>
-        </w:rPr>
-        <w:t>Kuo</w:t>
-      </w:r>
-      <w:proofErr w:type="spellEnd"/>
-      <w:r>
-        <w:rPr>
-          <w:lang w:val="en-NZ"/>
-        </w:rPr>
-        <w:t>, &amp; Du, 2023)</w:t>
+        <w:t xml:space="preserve"> (Chang, Kuo, &amp; Du, 2023)</w:t>
       </w:r>
       <w:r>
         <w:rPr>
@@ -1271,7 +1242,21 @@
         <w:rPr>
           <w:lang w:val="en-NZ"/>
         </w:rPr>
-        <w:t>about the behaviour and allowed interactions of any particular development. Even</w:t>
+        <w:t xml:space="preserve">about the behaviour and allowed interactions of any </w:t>
+      </w:r>
+      <w:proofErr w:type="gramStart"/>
+      <w:r>
+        <w:rPr>
+          <w:lang w:val="en-NZ"/>
+        </w:rPr>
+        <w:t>particular development</w:t>
+      </w:r>
+      <w:proofErr w:type="gramEnd"/>
+      <w:r>
+        <w:rPr>
+          <w:lang w:val="en-NZ"/>
+        </w:rPr>
+        <w:t>. Even</w:t>
       </w:r>
       <w:r>
         <w:rPr>
@@ -1358,30 +1343,353 @@
         <w:rPr>
           <w:lang w:val="en-NZ"/>
         </w:rPr>
-        <w:t xml:space="preserve">Research studies such as those conducted by </w:t>
-      </w:r>
-      <w:proofErr w:type="spellStart"/>
-      <w:r>
-        <w:rPr>
-          <w:lang w:val="en-NZ"/>
-        </w:rPr>
-        <w:t>Piumsomboon</w:t>
-      </w:r>
-      <w:proofErr w:type="spellEnd"/>
-      <w:r>
-        <w:rPr>
-          <w:lang w:val="en-NZ"/>
-        </w:rPr>
-        <w:t xml:space="preserve">, Clark, </w:t>
-      </w:r>
-      <w:proofErr w:type="spellStart"/>
-      <w:r>
-        <w:rPr>
-          <w:lang w:val="en-NZ"/>
-        </w:rPr>
-        <w:t>Billinghurst</w:t>
-      </w:r>
-      <w:proofErr w:type="spellEnd"/>
+        <w:t>Research studies such as those conducted by Piumsomboon, Clark, Billinghurst,</w:t>
+      </w:r>
+      <w:r>
+        <w:rPr>
+          <w:lang w:val="en-NZ"/>
+        </w:rPr>
+        <w:t xml:space="preserve"> </w:t>
+      </w:r>
+      <w:r>
+        <w:rPr>
+          <w:lang w:val="en-NZ"/>
+        </w:rPr>
+        <w:t>and Cockburn (2013) and Wobbrock, Morris, and Wilson (2009) have formulated and</w:t>
+      </w:r>
+      <w:r>
+        <w:rPr>
+          <w:lang w:val="en-NZ"/>
+        </w:rPr>
+        <w:t xml:space="preserve"> </w:t>
+      </w:r>
+      <w:r>
+        <w:rPr>
+          <w:lang w:val="en-NZ"/>
+        </w:rPr>
+        <w:t>compiled an array of gestures tailored to various forms of Augmented Reality and</w:t>
+      </w:r>
+    </w:p>
+    <w:p>
+      <w:pPr>
+        <w:rPr>
+          <w:lang w:val="en-NZ"/>
+        </w:rPr>
+      </w:pPr>
+      <w:r>
+        <w:rPr>
+          <w:lang w:val="en-NZ"/>
+        </w:rPr>
+        <w:t xml:space="preserve">Mixed Reality (MR) interactions. These proposed </w:t>
+      </w:r>
+      <w:r>
+        <w:rPr>
+          <w:lang w:val="en-NZ"/>
+        </w:rPr>
+        <w:t xml:space="preserve">sets of </w:t>
+      </w:r>
+      <w:r>
+        <w:rPr>
+          <w:lang w:val="en-NZ"/>
+        </w:rPr>
+        <w:t>gesture</w:t>
+      </w:r>
+      <w:r>
+        <w:rPr>
+          <w:lang w:val="en-NZ"/>
+        </w:rPr>
+        <w:t xml:space="preserve">s </w:t>
+      </w:r>
+      <w:r>
+        <w:rPr>
+          <w:lang w:val="en-NZ"/>
+        </w:rPr>
+        <w:t>encompass a broad</w:t>
+      </w:r>
+    </w:p>
+    <w:p>
+      <w:pPr>
+        <w:rPr>
+          <w:lang w:val="en-NZ"/>
+        </w:rPr>
+      </w:pPr>
+      <w:r>
+        <w:rPr>
+          <w:lang w:val="en-NZ"/>
+        </w:rPr>
+        <w:t>spectrum of general interactions, ranging from basic object selections and manipulation</w:t>
+      </w:r>
+    </w:p>
+    <w:p>
+      <w:pPr>
+        <w:rPr>
+          <w:lang w:val="en-NZ"/>
+        </w:rPr>
+      </w:pPr>
+      <w:r>
+        <w:rPr>
+          <w:lang w:val="en-NZ"/>
+        </w:rPr>
+        <w:t>to complex tasks like file browsing and content editing. However, these gesture</w:t>
+      </w:r>
+      <w:r>
+        <w:rPr>
+          <w:lang w:val="en-NZ"/>
+        </w:rPr>
+        <w:t xml:space="preserve">s </w:t>
+      </w:r>
+      <w:r>
+        <w:rPr>
+          <w:lang w:val="en-NZ"/>
+        </w:rPr>
+        <w:t>are designed under the assumption of single-user interactions.</w:t>
+      </w:r>
+    </w:p>
+    <w:p>
+      <w:pPr>
+        <w:rPr>
+          <w:lang w:val="en-NZ"/>
+        </w:rPr>
+      </w:pPr>
+      <w:r>
+        <w:rPr>
+          <w:lang w:val="en-NZ"/>
+        </w:rPr>
+        <w:t>While some interactions may coincide with those found in single-user applications, others are unique to multi-user settings. Moreover, it is important to note that collaboration is not an inherent aspect of multi-user scenarios.</w:t>
+      </w:r>
+      <w:r>
+        <w:rPr>
+          <w:lang w:val="en-NZ"/>
+        </w:rPr>
+        <w:t xml:space="preserve"> </w:t>
+      </w:r>
+      <w:r>
+        <w:rPr>
+          <w:lang w:val="en-NZ"/>
+        </w:rPr>
+        <w:t>Various forms of social interactions, facilitated by technology, can introduce their own</w:t>
+      </w:r>
+      <w:r>
+        <w:rPr>
+          <w:lang w:val="en-NZ"/>
+        </w:rPr>
+        <w:t xml:space="preserve"> </w:t>
+      </w:r>
+      <w:r>
+        <w:rPr>
+          <w:lang w:val="en-NZ"/>
+        </w:rPr>
+        <w:t>unique challenges and characteristics.</w:t>
+      </w:r>
+      <w:r>
+        <w:rPr>
+          <w:lang w:val="en-NZ"/>
+        </w:rPr>
+        <w:t xml:space="preserve"> </w:t>
+      </w:r>
+      <w:r>
+        <w:rPr>
+          <w:lang w:val="en-NZ"/>
+        </w:rPr>
+        <w:t>The objective of th</w:t>
+      </w:r>
+      <w:r>
+        <w:rPr>
+          <w:lang w:val="en-NZ"/>
+        </w:rPr>
+        <w:t>e</w:t>
+      </w:r>
+      <w:r>
+        <w:rPr>
+          <w:lang w:val="en-NZ"/>
+        </w:rPr>
+        <w:t xml:space="preserve"> research </w:t>
+      </w:r>
+      <w:r>
+        <w:rPr>
+          <w:lang w:val="en-NZ"/>
+        </w:rPr>
+        <w:t xml:space="preserve">described in this section </w:t>
+      </w:r>
+      <w:r>
+        <w:rPr>
+          <w:lang w:val="en-NZ"/>
+        </w:rPr>
+        <w:t>is to explore the particularities of collaborative interaction</w:t>
+      </w:r>
+      <w:r>
+        <w:rPr>
+          <w:lang w:val="en-NZ"/>
+        </w:rPr>
+        <w:t xml:space="preserve"> </w:t>
+      </w:r>
+      <w:r>
+        <w:rPr>
+          <w:lang w:val="en-NZ"/>
+        </w:rPr>
+        <w:t>in AR. Using the same user-driven methodology proposed in the studies cited</w:t>
+      </w:r>
+    </w:p>
+    <w:p>
+      <w:pPr>
+        <w:rPr>
+          <w:lang w:val="en-NZ"/>
+        </w:rPr>
+      </w:pPr>
+      <w:r>
+        <w:rPr>
+          <w:lang w:val="en-NZ"/>
+        </w:rPr>
+        <w:t xml:space="preserve">previously, </w:t>
+      </w:r>
+      <w:r>
+        <w:rPr>
+          <w:lang w:val="en-NZ"/>
+        </w:rPr>
+        <w:t>the</w:t>
+      </w:r>
+      <w:r>
+        <w:rPr>
+          <w:lang w:val="en-NZ"/>
+        </w:rPr>
+        <w:t xml:space="preserve"> aim </w:t>
+      </w:r>
+      <w:proofErr w:type="gramStart"/>
+      <w:r>
+        <w:rPr>
+          <w:lang w:val="en-NZ"/>
+        </w:rPr>
+        <w:t>is</w:t>
+      </w:r>
+      <w:proofErr w:type="gramEnd"/>
+      <w:r>
+        <w:rPr>
+          <w:lang w:val="en-NZ"/>
+        </w:rPr>
+        <w:t xml:space="preserve"> to identify common tasks executed in a collaborative setting</w:t>
+      </w:r>
+      <w:r>
+        <w:rPr>
+          <w:lang w:val="en-NZ"/>
+        </w:rPr>
+        <w:t xml:space="preserve"> </w:t>
+      </w:r>
+      <w:r>
+        <w:rPr>
+          <w:lang w:val="en-NZ"/>
+        </w:rPr>
+        <w:t xml:space="preserve">using different forms of AR technology. Based on that, </w:t>
+      </w:r>
+      <w:proofErr w:type="gramStart"/>
+      <w:r>
+        <w:rPr>
+          <w:lang w:val="en-NZ"/>
+        </w:rPr>
+        <w:t>the end result</w:t>
+      </w:r>
+      <w:proofErr w:type="gramEnd"/>
+      <w:r>
+        <w:rPr>
+          <w:lang w:val="en-NZ"/>
+        </w:rPr>
+        <w:t xml:space="preserve"> is a</w:t>
+      </w:r>
+      <w:r>
+        <w:rPr>
+          <w:lang w:val="en-NZ"/>
+        </w:rPr>
+        <w:t xml:space="preserve"> </w:t>
+      </w:r>
+      <w:r>
+        <w:rPr>
+          <w:lang w:val="en-NZ"/>
+        </w:rPr>
+        <w:t xml:space="preserve">proposed </w:t>
+      </w:r>
+      <w:r>
+        <w:rPr>
+          <w:lang w:val="en-NZ"/>
+        </w:rPr>
+        <w:t>set of</w:t>
+      </w:r>
+      <w:r>
+        <w:rPr>
+          <w:lang w:val="en-NZ"/>
+        </w:rPr>
+        <w:t xml:space="preserve"> </w:t>
+      </w:r>
+      <w:r>
+        <w:rPr>
+          <w:lang w:val="en-NZ"/>
+        </w:rPr>
+        <w:t xml:space="preserve">gestures that </w:t>
+      </w:r>
+      <w:r>
+        <w:rPr>
+          <w:lang w:val="en-NZ"/>
+        </w:rPr>
+        <w:t>capture</w:t>
+      </w:r>
+      <w:r>
+        <w:rPr>
+          <w:lang w:val="en-NZ"/>
+        </w:rPr>
+        <w:t xml:space="preserve"> the most natural interactions that users perform and tend to</w:t>
+      </w:r>
+      <w:r>
+        <w:rPr>
+          <w:lang w:val="en-NZ"/>
+        </w:rPr>
+        <w:t xml:space="preserve"> </w:t>
+      </w:r>
+      <w:r>
+        <w:rPr>
+          <w:lang w:val="en-NZ"/>
+        </w:rPr>
+        <w:t>converge to. The</w:t>
+      </w:r>
+      <w:r>
+        <w:rPr>
+          <w:lang w:val="en-NZ"/>
+        </w:rPr>
+        <w:t xml:space="preserve"> </w:t>
+      </w:r>
+      <w:r>
+        <w:rPr>
+          <w:lang w:val="en-NZ"/>
+        </w:rPr>
+        <w:t>result</w:t>
+      </w:r>
+      <w:r>
+        <w:rPr>
+          <w:lang w:val="en-NZ"/>
+        </w:rPr>
+        <w:t>s</w:t>
+      </w:r>
+      <w:r>
+        <w:rPr>
+          <w:lang w:val="en-NZ"/>
+        </w:rPr>
+        <w:t xml:space="preserve"> </w:t>
+      </w:r>
+      <w:r>
+        <w:rPr>
+          <w:lang w:val="en-NZ"/>
+        </w:rPr>
+        <w:t>were directly used</w:t>
+      </w:r>
+      <w:r>
+        <w:rPr>
+          <w:lang w:val="en-NZ"/>
+        </w:rPr>
+        <w:t xml:space="preserve"> as a design guideline for </w:t>
+      </w:r>
+      <w:r>
+        <w:rPr>
+          <w:lang w:val="en-NZ"/>
+        </w:rPr>
+        <w:t>the interaction design of CollabAR</w:t>
+      </w:r>
       <w:r>
         <w:rPr>
           <w:lang w:val="en-NZ"/>
@@ -1398,356 +1706,27 @@
         <w:rPr>
           <w:lang w:val="en-NZ"/>
         </w:rPr>
-        <w:t xml:space="preserve">and Cockburn (2013) and </w:t>
-      </w:r>
-      <w:proofErr w:type="spellStart"/>
-      <w:r>
-        <w:rPr>
-          <w:lang w:val="en-NZ"/>
-        </w:rPr>
-        <w:t>Wobbrock</w:t>
-      </w:r>
-      <w:proofErr w:type="spellEnd"/>
-      <w:r>
-        <w:rPr>
-          <w:lang w:val="en-NZ"/>
-        </w:rPr>
-        <w:t>, Morris, and Wilson (2009) have formulated and</w:t>
-      </w:r>
-      <w:r>
-        <w:rPr>
-          <w:lang w:val="en-NZ"/>
-        </w:rPr>
-        <w:t xml:space="preserve"> </w:t>
-      </w:r>
-      <w:r>
-        <w:rPr>
-          <w:lang w:val="en-NZ"/>
-        </w:rPr>
-        <w:t>compiled an array of gestures tailored to various forms of Augmented Reality and</w:t>
-      </w:r>
-    </w:p>
-    <w:p>
-      <w:pPr>
-        <w:rPr>
-          <w:lang w:val="en-NZ"/>
-        </w:rPr>
-      </w:pPr>
-      <w:r>
-        <w:rPr>
-          <w:lang w:val="en-NZ"/>
-        </w:rPr>
-        <w:t xml:space="preserve">Mixed Reality (MR) interactions. These proposed </w:t>
-      </w:r>
-      <w:r>
-        <w:rPr>
-          <w:lang w:val="en-NZ"/>
-        </w:rPr>
-        <w:t xml:space="preserve">sets of </w:t>
-      </w:r>
-      <w:r>
-        <w:rPr>
-          <w:lang w:val="en-NZ"/>
-        </w:rPr>
-        <w:t>gesture</w:t>
-      </w:r>
-      <w:r>
-        <w:rPr>
-          <w:lang w:val="en-NZ"/>
-        </w:rPr>
-        <w:t xml:space="preserve">s </w:t>
-      </w:r>
-      <w:r>
-        <w:rPr>
-          <w:lang w:val="en-NZ"/>
-        </w:rPr>
-        <w:t>encompass a broad</w:t>
-      </w:r>
-    </w:p>
-    <w:p>
-      <w:pPr>
-        <w:rPr>
-          <w:lang w:val="en-NZ"/>
-        </w:rPr>
-      </w:pPr>
-      <w:r>
-        <w:rPr>
-          <w:lang w:val="en-NZ"/>
-        </w:rPr>
-        <w:t>spectrum of general interactions, ranging from basic object selections and manipulation</w:t>
-      </w:r>
-    </w:p>
-    <w:p>
-      <w:pPr>
-        <w:rPr>
-          <w:lang w:val="en-NZ"/>
-        </w:rPr>
-      </w:pPr>
-      <w:r>
-        <w:rPr>
-          <w:lang w:val="en-NZ"/>
-        </w:rPr>
-        <w:t>to complex tasks like file browsing and content editing. However, these gesture</w:t>
-      </w:r>
-      <w:r>
-        <w:rPr>
-          <w:lang w:val="en-NZ"/>
-        </w:rPr>
-        <w:t xml:space="preserve">s </w:t>
-      </w:r>
-      <w:r>
-        <w:rPr>
-          <w:lang w:val="en-NZ"/>
-        </w:rPr>
-        <w:t>are designed under the assumption of single-user interactions.</w:t>
-      </w:r>
-    </w:p>
-    <w:p>
-      <w:pPr>
-        <w:rPr>
-          <w:lang w:val="en-NZ"/>
-        </w:rPr>
-      </w:pPr>
-      <w:r>
-        <w:rPr>
-          <w:lang w:val="en-NZ"/>
-        </w:rPr>
-        <w:t>While some interactions may coincide with those found in single-user applications, others are unique to multi-user settings. Moreover, it is important to note that collaboration is not an inherent aspect of multi-user scenarios.</w:t>
-      </w:r>
-      <w:r>
-        <w:rPr>
-          <w:lang w:val="en-NZ"/>
-        </w:rPr>
-        <w:t xml:space="preserve"> </w:t>
-      </w:r>
-      <w:r>
-        <w:rPr>
-          <w:lang w:val="en-NZ"/>
-        </w:rPr>
-        <w:t>Various forms of social interactions, facilitated by technology, can introduce their own</w:t>
-      </w:r>
-      <w:r>
-        <w:rPr>
-          <w:lang w:val="en-NZ"/>
-        </w:rPr>
-        <w:t xml:space="preserve"> </w:t>
-      </w:r>
-      <w:r>
-        <w:rPr>
-          <w:lang w:val="en-NZ"/>
-        </w:rPr>
-        <w:t>unique challenges and characteristics.</w:t>
-      </w:r>
-      <w:r>
-        <w:rPr>
-          <w:lang w:val="en-NZ"/>
-        </w:rPr>
-        <w:t xml:space="preserve"> </w:t>
-      </w:r>
-      <w:r>
-        <w:rPr>
-          <w:lang w:val="en-NZ"/>
-        </w:rPr>
-        <w:t>The objective of th</w:t>
-      </w:r>
-      <w:r>
-        <w:rPr>
-          <w:lang w:val="en-NZ"/>
-        </w:rPr>
-        <w:t>e</w:t>
-      </w:r>
-      <w:r>
-        <w:rPr>
-          <w:lang w:val="en-NZ"/>
-        </w:rPr>
-        <w:t xml:space="preserve"> research </w:t>
-      </w:r>
-      <w:r>
-        <w:rPr>
-          <w:lang w:val="en-NZ"/>
-        </w:rPr>
-        <w:t xml:space="preserve">described in this section </w:t>
-      </w:r>
-      <w:r>
-        <w:rPr>
-          <w:lang w:val="en-NZ"/>
-        </w:rPr>
-        <w:t>is to explore the particularities of collaborative interaction</w:t>
-      </w:r>
-      <w:r>
-        <w:rPr>
-          <w:lang w:val="en-NZ"/>
-        </w:rPr>
-        <w:t xml:space="preserve"> </w:t>
-      </w:r>
-      <w:r>
-        <w:rPr>
-          <w:lang w:val="en-NZ"/>
-        </w:rPr>
-        <w:t>in AR. Using the same user-driven methodology proposed in the studies cited</w:t>
-      </w:r>
-    </w:p>
-    <w:p>
-      <w:pPr>
-        <w:rPr>
-          <w:lang w:val="en-NZ"/>
-        </w:rPr>
-      </w:pPr>
-      <w:r>
-        <w:rPr>
-          <w:lang w:val="en-NZ"/>
-        </w:rPr>
-        <w:t xml:space="preserve">previously, </w:t>
-      </w:r>
-      <w:r>
-        <w:rPr>
-          <w:lang w:val="en-NZ"/>
-        </w:rPr>
-        <w:t>the</w:t>
-      </w:r>
-      <w:r>
-        <w:rPr>
-          <w:lang w:val="en-NZ"/>
-        </w:rPr>
-        <w:t xml:space="preserve"> aim is to identify common tasks executed in a collaborative setting</w:t>
-      </w:r>
-      <w:r>
-        <w:rPr>
-          <w:lang w:val="en-NZ"/>
-        </w:rPr>
-        <w:t xml:space="preserve"> </w:t>
-      </w:r>
-      <w:r>
-        <w:rPr>
-          <w:lang w:val="en-NZ"/>
-        </w:rPr>
-        <w:t xml:space="preserve">using different forms of AR technology. Based on that, </w:t>
-      </w:r>
-      <w:r>
-        <w:rPr>
-          <w:lang w:val="en-NZ"/>
-        </w:rPr>
-        <w:t>the end result is a</w:t>
-      </w:r>
-      <w:r>
-        <w:rPr>
-          <w:lang w:val="en-NZ"/>
-        </w:rPr>
-        <w:t xml:space="preserve"> </w:t>
-      </w:r>
-      <w:r>
-        <w:rPr>
-          <w:lang w:val="en-NZ"/>
-        </w:rPr>
-        <w:t xml:space="preserve">proposed </w:t>
-      </w:r>
-      <w:r>
-        <w:rPr>
-          <w:lang w:val="en-NZ"/>
-        </w:rPr>
-        <w:t>set of</w:t>
-      </w:r>
-      <w:r>
-        <w:rPr>
-          <w:lang w:val="en-NZ"/>
-        </w:rPr>
-        <w:t xml:space="preserve"> </w:t>
-      </w:r>
-      <w:r>
-        <w:rPr>
-          <w:lang w:val="en-NZ"/>
-        </w:rPr>
-        <w:t xml:space="preserve">gestures that </w:t>
-      </w:r>
-      <w:r>
-        <w:rPr>
-          <w:lang w:val="en-NZ"/>
-        </w:rPr>
-        <w:t>capture</w:t>
-      </w:r>
-      <w:r>
-        <w:rPr>
-          <w:lang w:val="en-NZ"/>
-        </w:rPr>
-        <w:t xml:space="preserve"> the most natural interactions that users perform and tend to</w:t>
-      </w:r>
-      <w:r>
-        <w:rPr>
-          <w:lang w:val="en-NZ"/>
-        </w:rPr>
-        <w:t xml:space="preserve"> </w:t>
-      </w:r>
-      <w:r>
-        <w:rPr>
-          <w:lang w:val="en-NZ"/>
-        </w:rPr>
-        <w:t>converge to. The</w:t>
-      </w:r>
-      <w:r>
-        <w:rPr>
-          <w:lang w:val="en-NZ"/>
-        </w:rPr>
-        <w:t xml:space="preserve"> </w:t>
-      </w:r>
-      <w:r>
-        <w:rPr>
-          <w:lang w:val="en-NZ"/>
-        </w:rPr>
-        <w:t>result</w:t>
-      </w:r>
-      <w:r>
-        <w:rPr>
-          <w:lang w:val="en-NZ"/>
-        </w:rPr>
-        <w:t>s</w:t>
-      </w:r>
-      <w:r>
-        <w:rPr>
-          <w:lang w:val="en-NZ"/>
-        </w:rPr>
-        <w:t xml:space="preserve"> </w:t>
-      </w:r>
-      <w:r>
-        <w:rPr>
-          <w:lang w:val="en-NZ"/>
-        </w:rPr>
-        <w:t>were directly used</w:t>
-      </w:r>
-      <w:r>
-        <w:rPr>
-          <w:lang w:val="en-NZ"/>
-        </w:rPr>
-        <w:t xml:space="preserve"> as a design guideline for </w:t>
-      </w:r>
-      <w:r>
-        <w:rPr>
-          <w:lang w:val="en-NZ"/>
-        </w:rPr>
-        <w:t>the interaction design of CollabAR</w:t>
-      </w:r>
-      <w:r>
-        <w:rPr>
-          <w:lang w:val="en-NZ"/>
-        </w:rPr>
-        <w:t>,</w:t>
-      </w:r>
-      <w:r>
-        <w:rPr>
-          <w:lang w:val="en-NZ"/>
-        </w:rPr>
-        <w:t xml:space="preserve"> </w:t>
-      </w:r>
-      <w:r>
-        <w:rPr>
-          <w:lang w:val="en-NZ"/>
-        </w:rPr>
         <w:t>highlighting effective strategies</w:t>
       </w:r>
       <w:r>
         <w:rPr>
           <w:lang w:val="en-NZ"/>
         </w:rPr>
-        <w:t xml:space="preserve"> to tackle particular tasks related to the use of AR in the</w:t>
+        <w:t xml:space="preserve"> to tackle </w:t>
+      </w:r>
+      <w:proofErr w:type="gramStart"/>
+      <w:r>
+        <w:rPr>
+          <w:lang w:val="en-NZ"/>
+        </w:rPr>
+        <w:t>particular tasks</w:t>
+      </w:r>
+      <w:proofErr w:type="gramEnd"/>
+      <w:r>
+        <w:rPr>
+          <w:lang w:val="en-NZ"/>
+        </w:rPr>
+        <w:t xml:space="preserve"> related to the use of AR in the</w:t>
       </w:r>
       <w:r>
         <w:rPr>
@@ -1765,7 +1744,21 @@
         <w:rPr>
           <w:lang w:val="en-NZ"/>
         </w:rPr>
-        <w:t>use of mobile devices as the main focus for deployment</w:t>
+        <w:t xml:space="preserve">use of mobile devices as the </w:t>
+      </w:r>
+      <w:proofErr w:type="gramStart"/>
+      <w:r>
+        <w:rPr>
+          <w:lang w:val="en-NZ"/>
+        </w:rPr>
+        <w:t>main focus</w:t>
+      </w:r>
+      <w:proofErr w:type="gramEnd"/>
+      <w:r>
+        <w:rPr>
+          <w:lang w:val="en-NZ"/>
+        </w:rPr>
+        <w:t xml:space="preserve"> for deployment</w:t>
       </w:r>
       <w:r>
         <w:rPr>
@@ -1776,7 +1769,7 @@
     </w:p>
     <w:p>
       <w:pPr>
-        <w:pStyle w:val="Heading3"/>
+        <w:pStyle w:val="Ttulo3"/>
         <w:rPr>
           <w:lang w:val="en-NZ"/>
         </w:rPr>
@@ -2159,7 +2152,7 @@
     </w:p>
     <w:p>
       <w:pPr>
-        <w:pStyle w:val="Caption"/>
+        <w:pStyle w:val="Descripcin"/>
         <w:jc w:val="center"/>
         <w:rPr>
           <w:lang w:val="en-NZ"/>
@@ -2248,7 +2241,7 @@
     </w:p>
     <w:p>
       <w:pPr>
-        <w:pStyle w:val="ListParagraph"/>
+        <w:pStyle w:val="Prrafodelista"/>
         <w:numPr>
           <w:ilvl w:val="0"/>
           <w:numId w:val="33"/>
@@ -2266,7 +2259,7 @@
     </w:p>
     <w:p>
       <w:pPr>
-        <w:pStyle w:val="ListParagraph"/>
+        <w:pStyle w:val="Prrafodelista"/>
         <w:numPr>
           <w:ilvl w:val="0"/>
           <w:numId w:val="33"/>
@@ -2284,7 +2277,7 @@
     </w:p>
     <w:p>
       <w:pPr>
-        <w:pStyle w:val="ListParagraph"/>
+        <w:pStyle w:val="Prrafodelista"/>
         <w:numPr>
           <w:ilvl w:val="0"/>
           <w:numId w:val="33"/>
@@ -2367,21 +2360,12 @@
         </w:rPr>
         <w:t xml:space="preserve">As noted in previous sections, </w:t>
       </w:r>
-      <w:proofErr w:type="spellStart"/>
-      <w:r>
-        <w:rPr>
-          <w:rStyle w:val="QuoteChar"/>
-          <w:lang w:val="en-NZ"/>
-        </w:rPr>
-        <w:t>Piumsomboon</w:t>
-      </w:r>
-      <w:proofErr w:type="spellEnd"/>
-      <w:r>
-        <w:rPr>
-          <w:rStyle w:val="QuoteChar"/>
-          <w:lang w:val="en-NZ"/>
-        </w:rPr>
-        <w:t xml:space="preserve"> et al. (2013)</w:t>
+      <w:r>
+        <w:rPr>
+          <w:rStyle w:val="CitaCar"/>
+          <w:lang w:val="en-NZ"/>
+        </w:rPr>
+        <w:t>Piumsomboon et al. (2013)</w:t>
       </w:r>
       <w:r>
         <w:rPr>
@@ -2499,87 +2483,62 @@
       </w:r>
       <w:r>
         <w:rPr>
-          <w:rStyle w:val="QuoteChar"/>
+          <w:rStyle w:val="CitaCar"/>
           <w:lang w:val="en-NZ"/>
         </w:rPr>
         <w:t>(</w:t>
       </w:r>
-      <w:proofErr w:type="spellStart"/>
-      <w:r>
-        <w:rPr>
-          <w:rStyle w:val="QuoteChar"/>
-          <w:lang w:val="en-NZ"/>
-        </w:rPr>
-        <w:t>Pinelle</w:t>
-      </w:r>
-      <w:proofErr w:type="spellEnd"/>
-      <w:r>
-        <w:rPr>
-          <w:rStyle w:val="QuoteChar"/>
+      <w:r>
+        <w:rPr>
+          <w:rStyle w:val="CitaCar"/>
+          <w:lang w:val="en-NZ"/>
+        </w:rPr>
+        <w:t>Pinelle, Gutwin, &amp; Greenberg, 2003; Scoular, Duckworth</w:t>
+      </w:r>
+      <w:r>
+        <w:rPr>
+          <w:rStyle w:val="CitaCar"/>
+          <w:lang w:val="en-NZ"/>
+        </w:rPr>
+        <w:t xml:space="preserve"> </w:t>
+      </w:r>
+      <w:r>
+        <w:rPr>
+          <w:rStyle w:val="CitaCar"/>
+          <w:lang w:val="en-NZ"/>
+        </w:rPr>
+        <w:t>&amp; Heard, 2020)</w:t>
+      </w:r>
+      <w:r>
+        <w:rPr>
+          <w:lang w:val="en-NZ"/>
+        </w:rPr>
+        <w:t>,</w:t>
+      </w:r>
+      <w:r>
+        <w:rPr>
+          <w:lang w:val="en-NZ"/>
+        </w:rPr>
+        <w:t xml:space="preserve"> </w:t>
+      </w:r>
+      <w:r>
+        <w:rPr>
+          <w:lang w:val="en-NZ"/>
+        </w:rPr>
+        <w:t>a set of 14 tasks</w:t>
+      </w:r>
+      <w:r>
+        <w:rPr>
+          <w:lang w:val="en-NZ"/>
+        </w:rPr>
+        <w:t xml:space="preserve"> was identified</w:t>
+      </w:r>
+      <w:r>
+        <w:rPr>
           <w:lang w:val="en-NZ"/>
         </w:rPr>
         <w:t xml:space="preserve">, </w:t>
       </w:r>
-      <w:proofErr w:type="spellStart"/>
-      <w:r>
-        <w:rPr>
-          <w:rStyle w:val="QuoteChar"/>
-          <w:lang w:val="en-NZ"/>
-        </w:rPr>
-        <w:t>Gutwin</w:t>
-      </w:r>
-      <w:proofErr w:type="spellEnd"/>
-      <w:r>
-        <w:rPr>
-          <w:rStyle w:val="QuoteChar"/>
-          <w:lang w:val="en-NZ"/>
-        </w:rPr>
-        <w:t>, &amp; Greenberg, 2003; Scoular, Duckworth</w:t>
-      </w:r>
-      <w:r>
-        <w:rPr>
-          <w:rStyle w:val="QuoteChar"/>
-          <w:lang w:val="en-NZ"/>
-        </w:rPr>
-        <w:t xml:space="preserve"> </w:t>
-      </w:r>
-      <w:r>
-        <w:rPr>
-          <w:rStyle w:val="QuoteChar"/>
-          <w:lang w:val="en-NZ"/>
-        </w:rPr>
-        <w:t>&amp; Heard, 2020)</w:t>
-      </w:r>
-      <w:r>
-        <w:rPr>
-          <w:lang w:val="en-NZ"/>
-        </w:rPr>
-        <w:t>,</w:t>
-      </w:r>
-      <w:r>
-        <w:rPr>
-          <w:lang w:val="en-NZ"/>
-        </w:rPr>
-        <w:t xml:space="preserve"> </w:t>
-      </w:r>
-      <w:r>
-        <w:rPr>
-          <w:lang w:val="en-NZ"/>
-        </w:rPr>
-        <w:t>a set of 14 tasks</w:t>
-      </w:r>
-      <w:r>
-        <w:rPr>
-          <w:lang w:val="en-NZ"/>
-        </w:rPr>
-        <w:t xml:space="preserve"> was identified</w:t>
-      </w:r>
-      <w:r>
-        <w:rPr>
-          <w:lang w:val="en-NZ"/>
-        </w:rPr>
-        <w:t xml:space="preserve">, </w:t>
-      </w:r>
       <w:r>
         <w:rPr>
           <w:lang w:val="en-NZ"/>
@@ -2631,7 +2590,7 @@
     </w:p>
     <w:p>
       <w:pPr>
-        <w:pStyle w:val="ListParagraph"/>
+        <w:pStyle w:val="Prrafodelista"/>
         <w:numPr>
           <w:ilvl w:val="0"/>
           <w:numId w:val="34"/>
@@ -2650,7 +2609,7 @@
     </w:p>
     <w:p>
       <w:pPr>
-        <w:pStyle w:val="ListParagraph"/>
+        <w:pStyle w:val="Prrafodelista"/>
         <w:numPr>
           <w:ilvl w:val="0"/>
           <w:numId w:val="34"/>
@@ -2668,7 +2627,7 @@
     </w:p>
     <w:p>
       <w:pPr>
-        <w:pStyle w:val="ListParagraph"/>
+        <w:pStyle w:val="Prrafodelista"/>
         <w:numPr>
           <w:ilvl w:val="0"/>
           <w:numId w:val="34"/>
@@ -2686,7 +2645,7 @@
     </w:p>
     <w:p>
       <w:pPr>
-        <w:pStyle w:val="ListParagraph"/>
+        <w:pStyle w:val="Prrafodelista"/>
         <w:numPr>
           <w:ilvl w:val="0"/>
           <w:numId w:val="34"/>
@@ -2882,14 +2841,12 @@
         </w:rPr>
         <w:t xml:space="preserve">with the purpose of </w:t>
       </w:r>
-      <w:proofErr w:type="spellStart"/>
       <w:r>
         <w:rPr>
           <w:lang w:val="en-NZ"/>
         </w:rPr>
         <w:t>analyzing</w:t>
       </w:r>
-      <w:proofErr w:type="spellEnd"/>
       <w:r>
         <w:rPr>
           <w:lang w:val="en-NZ"/>
@@ -2908,14 +2865,12 @@
         </w:rPr>
         <w:t xml:space="preserve"> would change the </w:t>
       </w:r>
-      <w:proofErr w:type="spellStart"/>
       <w:r>
         <w:rPr>
           <w:lang w:val="en-NZ"/>
         </w:rPr>
         <w:t>behavior</w:t>
       </w:r>
-      <w:proofErr w:type="spellEnd"/>
       <w:r>
         <w:rPr>
           <w:lang w:val="en-NZ"/>
@@ -3168,7 +3123,21 @@
         <w:rPr>
           <w:lang w:val="en-NZ"/>
         </w:rPr>
-        <w:t xml:space="preserve">, a concept similar to </w:t>
+        <w:t xml:space="preserve">, a concept </w:t>
+      </w:r>
+      <w:proofErr w:type="gramStart"/>
+      <w:r>
+        <w:rPr>
+          <w:lang w:val="en-NZ"/>
+        </w:rPr>
+        <w:t>similar to</w:t>
+      </w:r>
+      <w:proofErr w:type="gramEnd"/>
+      <w:r>
+        <w:rPr>
+          <w:lang w:val="en-NZ"/>
+        </w:rPr>
+        <w:t xml:space="preserve"> </w:t>
       </w:r>
       <w:r>
         <w:rPr>
@@ -3196,7 +3165,7 @@
       </w:r>
       <w:r>
         <w:rPr>
-          <w:rStyle w:val="QuoteChar"/>
+          <w:rStyle w:val="CitaCar"/>
           <w:lang w:val="en-NZ"/>
         </w:rPr>
         <w:t>Reilly et al. (2014)</w:t>
@@ -3207,41 +3176,23 @@
         </w:rPr>
         <w:t xml:space="preserve"> or </w:t>
       </w:r>
-      <w:proofErr w:type="spellStart"/>
-      <w:r>
-        <w:rPr>
-          <w:rStyle w:val="QuoteChar"/>
-          <w:lang w:val="en-NZ"/>
-        </w:rPr>
-        <w:t>Lebeck</w:t>
-      </w:r>
-      <w:proofErr w:type="spellEnd"/>
-      <w:r>
-        <w:rPr>
-          <w:rStyle w:val="QuoteChar"/>
-          <w:lang w:val="en-NZ"/>
-        </w:rPr>
-        <w:t xml:space="preserve">, Ruth, Kohno, and </w:t>
-      </w:r>
-      <w:proofErr w:type="spellStart"/>
-      <w:r>
-        <w:rPr>
-          <w:rStyle w:val="QuoteChar"/>
-          <w:lang w:val="en-NZ"/>
-        </w:rPr>
-        <w:t>Roesner</w:t>
-      </w:r>
-      <w:proofErr w:type="spellEnd"/>
-      <w:r>
-        <w:rPr>
-          <w:rStyle w:val="QuoteChar"/>
-          <w:lang w:val="en-NZ"/>
-        </w:rPr>
-        <w:t xml:space="preserve"> </w:t>
-      </w:r>
-      <w:r>
-        <w:rPr>
-          <w:rStyle w:val="QuoteChar"/>
+      <w:r>
+        <w:rPr>
+          <w:rStyle w:val="CitaCar"/>
+          <w:lang w:val="en-NZ"/>
+        </w:rPr>
+        <w:t>Lebeck, Ruth, Kohno, and Roesner</w:t>
+      </w:r>
+      <w:r>
+        <w:rPr>
+          <w:rStyle w:val="CitaCar"/>
+          <w:lang w:val="en-NZ"/>
+        </w:rPr>
+        <w:t xml:space="preserve"> </w:t>
+      </w:r>
+      <w:r>
+        <w:rPr>
+          <w:rStyle w:val="CitaCar"/>
           <w:lang w:val="en-NZ"/>
         </w:rPr>
         <w:t>(2018)</w:t>
@@ -3309,56 +3260,31 @@
       </w:r>
       <w:r>
         <w:rPr>
-          <w:rStyle w:val="QuoteChar"/>
-          <w:lang w:val="en-NZ"/>
-        </w:rPr>
-        <w:t>(</w:t>
-      </w:r>
-      <w:proofErr w:type="spellStart"/>
-      <w:r>
-        <w:rPr>
-          <w:rStyle w:val="QuoteChar"/>
-          <w:lang w:val="en-NZ"/>
-        </w:rPr>
-        <w:t>Zigurs</w:t>
-      </w:r>
-      <w:proofErr w:type="spellEnd"/>
-      <w:r>
-        <w:rPr>
-          <w:rStyle w:val="QuoteChar"/>
-          <w:lang w:val="en-NZ"/>
-        </w:rPr>
-        <w:t xml:space="preserve"> </w:t>
-      </w:r>
-      <w:r>
-        <w:rPr>
-          <w:rStyle w:val="QuoteChar"/>
+          <w:rStyle w:val="CitaCar"/>
+          <w:lang w:val="en-NZ"/>
+        </w:rPr>
+        <w:t xml:space="preserve">(Zigurs </w:t>
+      </w:r>
+      <w:r>
+        <w:rPr>
+          <w:rStyle w:val="CitaCar"/>
           <w:lang w:val="en-NZ"/>
         </w:rPr>
         <w:t>refers to &amp;</w:t>
       </w:r>
       <w:r>
         <w:rPr>
-          <w:rStyle w:val="QuoteChar"/>
-          <w:lang w:val="en-NZ"/>
-        </w:rPr>
-        <w:t xml:space="preserve"> </w:t>
-      </w:r>
-      <w:proofErr w:type="spellStart"/>
-      <w:r>
-        <w:rPr>
-          <w:rStyle w:val="QuoteChar"/>
-          <w:lang w:val="en-NZ"/>
-        </w:rPr>
-        <w:t>Munkvold</w:t>
-      </w:r>
-      <w:proofErr w:type="spellEnd"/>
-      <w:r>
-        <w:rPr>
-          <w:rStyle w:val="QuoteChar"/>
-          <w:lang w:val="en-NZ"/>
-        </w:rPr>
-        <w:t>, 2006)</w:t>
+          <w:rStyle w:val="CitaCar"/>
+          <w:lang w:val="en-NZ"/>
+        </w:rPr>
+        <w:t xml:space="preserve"> </w:t>
+      </w:r>
+      <w:r>
+        <w:rPr>
+          <w:rStyle w:val="CitaCar"/>
+          <w:lang w:val="en-NZ"/>
+        </w:rPr>
+        <w:t>Munkvold, 2006)</w:t>
       </w:r>
       <w:r>
         <w:rPr>
@@ -3523,7 +3449,7 @@
     </w:p>
     <w:p>
       <w:pPr>
-        <w:pStyle w:val="Caption"/>
+        <w:pStyle w:val="Descripcin"/>
         <w:jc w:val="center"/>
         <w:rPr>
           <w:lang w:val="en-NZ"/>
@@ -3820,7 +3746,7 @@
     </w:p>
     <w:p>
       <w:pPr>
-        <w:pStyle w:val="Caption"/>
+        <w:pStyle w:val="Descripcin"/>
         <w:jc w:val="center"/>
         <w:rPr>
           <w:lang w:val="en-NZ"/>
@@ -4767,7 +4693,7 @@
     <w:p>
       <w:pPr>
         <w:rPr>
-          <w:rStyle w:val="QuoteChar"/>
+          <w:rStyle w:val="CitaCar"/>
           <w:lang w:val="en-NZ"/>
         </w:rPr>
       </w:pPr>
@@ -4815,37 +4741,21 @@
       </w:r>
       <w:r>
         <w:rPr>
-          <w:rStyle w:val="QuoteChar"/>
-          <w:lang w:val="en-NZ"/>
-        </w:rPr>
-        <w:t>(</w:t>
-      </w:r>
-      <w:proofErr w:type="spellStart"/>
-      <w:r>
-        <w:rPr>
-          <w:rStyle w:val="QuoteChar"/>
-          <w:lang w:val="en-NZ"/>
-        </w:rPr>
-        <w:t>Wobbrock</w:t>
-      </w:r>
-      <w:proofErr w:type="spellEnd"/>
-      <w:r>
-        <w:rPr>
-          <w:rStyle w:val="QuoteChar"/>
-          <w:lang w:val="en-NZ"/>
-        </w:rPr>
-        <w:t>, Aung, Rothrock, &amp; Myers,</w:t>
-      </w:r>
-      <w:r>
-        <w:rPr>
-          <w:rStyle w:val="QuoteChar"/>
-          <w:lang w:val="en-NZ"/>
-        </w:rPr>
-        <w:t xml:space="preserve"> </w:t>
-      </w:r>
-      <w:r>
-        <w:rPr>
-          <w:rStyle w:val="QuoteChar"/>
+          <w:rStyle w:val="CitaCar"/>
+          <w:lang w:val="en-NZ"/>
+        </w:rPr>
+        <w:t>(Wobbrock, Aung, Rothrock, &amp; Myers,</w:t>
+      </w:r>
+      <w:r>
+        <w:rPr>
+          <w:rStyle w:val="CitaCar"/>
+          <w:lang w:val="en-NZ"/>
+        </w:rPr>
+        <w:t xml:space="preserve"> </w:t>
+      </w:r>
+      <w:r>
+        <w:rPr>
+          <w:rStyle w:val="CitaCar"/>
           <w:lang w:val="en-NZ"/>
         </w:rPr>
         <w:t>2005).</w:t>
@@ -5168,7 +5078,7 @@
     </w:p>
     <w:p>
       <w:pPr>
-        <w:pStyle w:val="Caption"/>
+        <w:pStyle w:val="Descripcin"/>
         <w:jc w:val="center"/>
         <w:rPr>
           <w:lang w:val="en-NZ"/>
@@ -5424,7 +5334,7 @@
     </w:p>
     <w:p>
       <w:pPr>
-        <w:pStyle w:val="Heading3"/>
+        <w:pStyle w:val="Ttulo3"/>
         <w:rPr>
           <w:lang w:val="en-NZ"/>
         </w:rPr>
@@ -5754,7 +5664,7 @@
     </w:p>
     <w:p>
       <w:pPr>
-        <w:pStyle w:val="Caption"/>
+        <w:pStyle w:val="Descripcin"/>
         <w:jc w:val="center"/>
         <w:rPr>
           <w:lang w:val="en-NZ"/>
@@ -6359,7 +6269,7 @@
     </w:p>
     <w:p>
       <w:pPr>
-        <w:pStyle w:val="Caption"/>
+        <w:pStyle w:val="Descripcin"/>
         <w:jc w:val="center"/>
         <w:rPr>
           <w:lang w:val="en-NZ"/>
@@ -6522,7 +6432,7 @@
     </w:p>
     <w:p>
       <w:pPr>
-        <w:pStyle w:val="Caption"/>
+        <w:pStyle w:val="Descripcin"/>
         <w:jc w:val="center"/>
         <w:rPr>
           <w:lang w:val="en-NZ"/>
@@ -6641,7 +6551,7 @@
         </w:rPr>
         <w:lastRenderedPageBreak/>
         <w:drawing>
-          <wp:inline distT="0" distB="0" distL="0" distR="0" wp14:anchorId="24B7CA3F" wp14:editId="5E8A029E">
+          <wp:inline distT="0" distB="0" distL="0" distR="0" wp14:anchorId="24B7CA3F" wp14:editId="67EAE773">
             <wp:extent cx="2686489" cy="2057787"/>
             <wp:effectExtent l="0" t="0" r="0" b="0"/>
             <wp:docPr id="24" name="Picture 24"/>
@@ -6692,7 +6602,7 @@
     </w:p>
     <w:p>
       <w:pPr>
-        <w:pStyle w:val="Caption"/>
+        <w:pStyle w:val="Descripcin"/>
         <w:jc w:val="center"/>
         <w:rPr>
           <w:lang w:val="en-NZ"/>
@@ -6873,7 +6783,7 @@
     </w:p>
     <w:p>
       <w:pPr>
-        <w:pStyle w:val="Caption"/>
+        <w:pStyle w:val="Descripcin"/>
         <w:jc w:val="center"/>
         <w:rPr>
           <w:lang w:val="en-NZ"/>
@@ -7411,7 +7321,7 @@
     </w:p>
     <w:p>
       <w:pPr>
-        <w:pStyle w:val="Caption"/>
+        <w:pStyle w:val="Descripcin"/>
         <w:jc w:val="center"/>
         <w:rPr>
           <w:lang w:val="en-NZ"/>
@@ -7637,7 +7547,7 @@
     </w:p>
     <w:p>
       <w:pPr>
-        <w:pStyle w:val="Caption"/>
+        <w:pStyle w:val="Descripcin"/>
         <w:jc w:val="center"/>
         <w:rPr>
           <w:lang w:val="en-NZ"/>
@@ -7762,31 +7672,31 @@
         <w:rPr>
           <w:lang w:val="en-NZ"/>
         </w:rPr>
-        <w:t xml:space="preserve">and its receipt from the second user. Figures </w:t>
-      </w:r>
-      <w:r>
-        <w:rPr>
-          <w:lang w:val="en-NZ"/>
-        </w:rPr>
-        <w:t>1</w:t>
-      </w:r>
-      <w:r>
-        <w:rPr>
-          <w:lang w:val="en-NZ"/>
-        </w:rPr>
-        <w:t xml:space="preserve">1 and </w:t>
-      </w:r>
-      <w:r>
-        <w:rPr>
-          <w:lang w:val="en-NZ"/>
-        </w:rPr>
-        <w:t>1</w:t>
-      </w:r>
-      <w:r>
-        <w:rPr>
-          <w:lang w:val="en-NZ"/>
-        </w:rPr>
-        <w:t>2 show the agreement scores for all the gestures identified in Tasks 4 and 5 respectively.</w:t>
+        <w:t>and its receipt from the second user. Figure</w:t>
+      </w:r>
+      <w:r>
+        <w:rPr>
+          <w:lang w:val="en-NZ"/>
+        </w:rPr>
+        <w:t xml:space="preserve"> 11 </w:t>
+      </w:r>
+      <w:r>
+        <w:rPr>
+          <w:lang w:val="en-NZ"/>
+        </w:rPr>
+        <w:t>show</w:t>
+      </w:r>
+      <w:r>
+        <w:rPr>
+          <w:lang w:val="en-NZ"/>
+        </w:rPr>
+        <w:t>s</w:t>
+      </w:r>
+      <w:r>
+        <w:rPr>
+          <w:lang w:val="en-NZ"/>
+        </w:rPr>
+        <w:t xml:space="preserve"> the agreement scores for all the gestures identified in Tasks 4 and 5.</w:t>
       </w:r>
     </w:p>
     <w:p>
@@ -7855,33 +7765,6 @@
     </w:p>
     <w:p>
       <w:pPr>
-        <w:pStyle w:val="Caption"/>
-        <w:jc w:val="center"/>
-        <w:rPr>
-          <w:lang w:val="en-NZ"/>
-        </w:rPr>
-      </w:pPr>
-      <w:r>
-        <w:rPr>
-          <w:lang w:val="en-NZ"/>
-        </w:rPr>
-        <w:t xml:space="preserve">Figure </w:t>
-      </w:r>
-      <w:r>
-        <w:rPr>
-          <w:lang w:val="en-NZ"/>
-        </w:rPr>
-        <w:t>1</w:t>
-      </w:r>
-      <w:r>
-        <w:rPr>
-          <w:lang w:val="en-NZ"/>
-        </w:rPr>
-        <w:t>1 Agreement scores for unique gestures in Task 4</w:t>
-      </w:r>
-    </w:p>
-    <w:p>
-      <w:pPr>
         <w:keepNext/>
         <w:jc w:val="center"/>
         <w:rPr>
@@ -7945,7 +7828,7 @@
     </w:p>
     <w:p>
       <w:pPr>
-        <w:pStyle w:val="Caption"/>
+        <w:pStyle w:val="Descripcin"/>
         <w:jc w:val="center"/>
         <w:rPr>
           <w:lang w:val="en-NZ"/>
@@ -7967,7 +7850,31 @@
         <w:rPr>
           <w:lang w:val="en-NZ"/>
         </w:rPr>
-        <w:t>2 Agreement scores for unique gestures in Task 5</w:t>
+        <w:t>1</w:t>
+      </w:r>
+      <w:r>
+        <w:rPr>
+          <w:lang w:val="en-NZ"/>
+        </w:rPr>
+        <w:t xml:space="preserve"> Agreement scores for unique gestures in</w:t>
+      </w:r>
+      <w:r>
+        <w:rPr>
+          <w:lang w:val="en-NZ"/>
+        </w:rPr>
+        <w:t xml:space="preserve"> Task 4 (top) and</w:t>
+      </w:r>
+      <w:r>
+        <w:rPr>
+          <w:lang w:val="en-NZ"/>
+        </w:rPr>
+        <w:t xml:space="preserve"> Task 5</w:t>
+      </w:r>
+      <w:r>
+        <w:rPr>
+          <w:lang w:val="en-NZ"/>
+        </w:rPr>
+        <w:t xml:space="preserve"> (bottom)</w:t>
       </w:r>
     </w:p>
     <w:p>
@@ -8197,31 +8104,31 @@
         <w:rPr>
           <w:lang w:val="en-NZ"/>
         </w:rPr>
+        <w:t>participants in the mobile scenario saw a zone in the border of the</w:t>
+      </w:r>
+      <w:r>
+        <w:rPr>
+          <w:lang w:val="en-NZ"/>
+        </w:rPr>
+        <w:t xml:space="preserve"> </w:t>
+      </w:r>
+      <w:r>
+        <w:rPr>
+          <w:lang w:val="en-NZ"/>
+        </w:rPr>
+        <w:t>phone’s screen and</w:t>
+      </w:r>
+      <w:r>
+        <w:rPr>
+          <w:lang w:val="en-NZ"/>
+        </w:rPr>
+        <w:t xml:space="preserve"> </w:t>
+      </w:r>
+      <w:r>
+        <w:rPr>
+          <w:lang w:val="en-NZ"/>
+        </w:rPr>
         <w:lastRenderedPageBreak/>
-        <w:t>participants in the mobile scenario saw a zone in the border of the</w:t>
-      </w:r>
-      <w:r>
-        <w:rPr>
-          <w:lang w:val="en-NZ"/>
-        </w:rPr>
-        <w:t xml:space="preserve"> </w:t>
-      </w:r>
-      <w:r>
-        <w:rPr>
-          <w:lang w:val="en-NZ"/>
-        </w:rPr>
-        <w:t>phone’s screen and</w:t>
-      </w:r>
-      <w:r>
-        <w:rPr>
-          <w:lang w:val="en-NZ"/>
-        </w:rPr>
-        <w:t xml:space="preserve"> </w:t>
-      </w:r>
-      <w:r>
-        <w:rPr>
-          <w:lang w:val="en-NZ"/>
-        </w:rPr>
         <w:t>dragged the object there using a hold-and-drag gesture. Few people</w:t>
       </w:r>
       <w:r>
@@ -8301,7 +8208,13 @@
         <w:rPr>
           <w:lang w:val="en-NZ"/>
         </w:rPr>
-        <w:t xml:space="preserve">3 </w:t>
+        <w:t>2</w:t>
+      </w:r>
+      <w:r>
+        <w:rPr>
+          <w:lang w:val="en-NZ"/>
+        </w:rPr>
+        <w:t xml:space="preserve"> </w:t>
       </w:r>
       <w:r>
         <w:rPr>
@@ -8501,7 +8414,7 @@
     </w:p>
     <w:p>
       <w:pPr>
-        <w:pStyle w:val="Caption"/>
+        <w:pStyle w:val="Descripcin"/>
         <w:jc w:val="center"/>
         <w:rPr>
           <w:lang w:val="en-NZ"/>
@@ -8523,7 +8436,13 @@
         <w:rPr>
           <w:lang w:val="en-NZ"/>
         </w:rPr>
-        <w:t>3 Put an Object in Private Space - Fist hold Inwards(left), Pinch Hold Inwards (middle) and Screen Swipe (right) gestures</w:t>
+        <w:t>2</w:t>
+      </w:r>
+      <w:r>
+        <w:rPr>
+          <w:lang w:val="en-NZ"/>
+        </w:rPr>
+        <w:t xml:space="preserve"> Put an Object in Private Space - Fist hold Inwards(left), Pinch Hold Inwards (middle) and Screen Swipe (right) gestures</w:t>
       </w:r>
     </w:p>
     <w:p>
@@ -8714,14 +8633,12 @@
         </w:rPr>
         <w:t xml:space="preserve"> that could be expected by users in the functionality of </w:t>
       </w:r>
-      <w:proofErr w:type="spellStart"/>
-      <w:r>
-        <w:rPr>
-          <w:lang w:val="en-NZ"/>
-        </w:rPr>
-        <w:t>CollbaAR</w:t>
-      </w:r>
-      <w:proofErr w:type="spellEnd"/>
+      <w:r>
+        <w:rPr>
+          <w:lang w:val="en-NZ"/>
+        </w:rPr>
+        <w:t>CollabAR</w:t>
+      </w:r>
       <w:r>
         <w:rPr>
           <w:lang w:val="en-NZ"/>
@@ -8768,7 +8685,13 @@
         <w:rPr>
           <w:lang w:val="en-NZ"/>
         </w:rPr>
-        <w:t>14</w:t>
+        <w:t>1</w:t>
+      </w:r>
+      <w:r>
+        <w:rPr>
+          <w:lang w:val="en-NZ"/>
+        </w:rPr>
+        <w:t>3</w:t>
       </w:r>
       <w:r>
         <w:rPr>
@@ -8804,7 +8727,13 @@
         <w:rPr>
           <w:lang w:val="en-NZ"/>
         </w:rPr>
-        <w:t>15</w:t>
+        <w:t>1</w:t>
+      </w:r>
+      <w:r>
+        <w:rPr>
+          <w:lang w:val="en-NZ"/>
+        </w:rPr>
+        <w:t>4</w:t>
       </w:r>
       <w:r>
         <w:rPr>
@@ -8944,7 +8873,7 @@
     </w:p>
     <w:p>
       <w:pPr>
-        <w:pStyle w:val="Caption"/>
+        <w:pStyle w:val="Descripcin"/>
         <w:jc w:val="center"/>
         <w:rPr>
           <w:lang w:val="en-NZ"/>
@@ -8960,7 +8889,13 @@
         <w:rPr>
           <w:lang w:val="en-NZ"/>
         </w:rPr>
-        <w:t>14</w:t>
+        <w:t>1</w:t>
+      </w:r>
+      <w:r>
+        <w:rPr>
+          <w:lang w:val="en-NZ"/>
+        </w:rPr>
+        <w:t>3</w:t>
       </w:r>
       <w:r>
         <w:rPr>
@@ -9034,7 +8969,7 @@
     </w:p>
     <w:p>
       <w:pPr>
-        <w:pStyle w:val="Caption"/>
+        <w:pStyle w:val="Descripcin"/>
         <w:jc w:val="center"/>
         <w:rPr>
           <w:lang w:val="en-NZ"/>
@@ -9050,7 +8985,13 @@
         <w:rPr>
           <w:lang w:val="en-NZ"/>
         </w:rPr>
-        <w:t>15</w:t>
+        <w:t>1</w:t>
+      </w:r>
+      <w:r>
+        <w:rPr>
+          <w:lang w:val="en-NZ"/>
+        </w:rPr>
+        <w:t>4</w:t>
       </w:r>
       <w:r>
         <w:rPr>
@@ -9376,7 +9317,13 @@
         <w:rPr>
           <w:lang w:val="en-NZ"/>
         </w:rPr>
-        <w:t>16</w:t>
+        <w:t>1</w:t>
+      </w:r>
+      <w:r>
+        <w:rPr>
+          <w:lang w:val="en-NZ"/>
+        </w:rPr>
+        <w:t>5</w:t>
       </w:r>
       <w:r>
         <w:rPr>
@@ -9504,7 +9451,7 @@
     </w:p>
     <w:p>
       <w:pPr>
-        <w:pStyle w:val="Caption"/>
+        <w:pStyle w:val="Descripcin"/>
         <w:jc w:val="center"/>
         <w:rPr>
           <w:lang w:val="en-NZ"/>
@@ -9520,7 +9467,13 @@
         <w:rPr>
           <w:lang w:val="en-NZ"/>
         </w:rPr>
-        <w:t>16</w:t>
+        <w:t>1</w:t>
+      </w:r>
+      <w:r>
+        <w:rPr>
+          <w:lang w:val="en-NZ"/>
+        </w:rPr>
+        <w:t>5</w:t>
       </w:r>
       <w:r>
         <w:rPr>
@@ -9768,7 +9721,13 @@
         <w:rPr>
           <w:lang w:val="en-NZ"/>
         </w:rPr>
-        <w:t>17</w:t>
+        <w:t>1</w:t>
+      </w:r>
+      <w:r>
+        <w:rPr>
+          <w:lang w:val="en-NZ"/>
+        </w:rPr>
+        <w:t>6</w:t>
       </w:r>
       <w:r>
         <w:rPr>
@@ -9902,7 +9861,7 @@
     </w:p>
     <w:p>
       <w:pPr>
-        <w:pStyle w:val="Caption"/>
+        <w:pStyle w:val="Descripcin"/>
         <w:jc w:val="center"/>
         <w:rPr>
           <w:lang w:val="en-NZ"/>
@@ -9918,7 +9877,7 @@
         <w:rPr>
           <w:lang w:val="en-NZ"/>
         </w:rPr>
-        <w:t>17</w:t>
+        <w:t>16</w:t>
       </w:r>
       <w:r>
         <w:rPr>
@@ -9985,7 +9944,13 @@
         <w:rPr>
           <w:lang w:val="en-NZ"/>
         </w:rPr>
-        <w:t>18</w:t>
+        <w:t>1</w:t>
+      </w:r>
+      <w:r>
+        <w:rPr>
+          <w:lang w:val="en-NZ"/>
+        </w:rPr>
+        <w:t>7</w:t>
       </w:r>
       <w:r>
         <w:rPr>
@@ -10126,7 +10091,7 @@
     </w:p>
     <w:p>
       <w:pPr>
-        <w:pStyle w:val="Caption"/>
+        <w:pStyle w:val="Descripcin"/>
         <w:jc w:val="center"/>
         <w:rPr>
           <w:lang w:val="en-NZ"/>
@@ -10142,279 +10107,285 @@
         <w:rPr>
           <w:lang w:val="en-NZ"/>
         </w:rPr>
+        <w:t>1</w:t>
+      </w:r>
+      <w:r>
+        <w:rPr>
+          <w:lang w:val="en-NZ"/>
+        </w:rPr>
+        <w:t>7</w:t>
+      </w:r>
+      <w:r>
+        <w:rPr>
+          <w:lang w:val="en-NZ"/>
+        </w:rPr>
+        <w:t xml:space="preserve"> Agreement scores for unique gestures in Task 9 (top) and Task 10 (bottom)</w:t>
+      </w:r>
+    </w:p>
+    <w:p>
+      <w:pPr>
+        <w:rPr>
+          <w:lang w:val="en-NZ"/>
+        </w:rPr>
+      </w:pPr>
+      <w:r>
+        <w:rPr>
+          <w:lang w:val="en-NZ"/>
+        </w:rPr>
+        <w:t xml:space="preserve">Tasks 11 through 14 presented activities common in managing a group </w:t>
+      </w:r>
+      <w:r>
+        <w:rPr>
+          <w:lang w:val="en-NZ"/>
+        </w:rPr>
+        <w:t xml:space="preserve">such as </w:t>
+      </w:r>
+      <w:r>
+        <w:rPr>
+          <w:lang w:val="en-NZ"/>
+        </w:rPr>
+        <w:t>organize</w:t>
+      </w:r>
+      <w:r>
+        <w:rPr>
+          <w:lang w:val="en-NZ"/>
+        </w:rPr>
+        <w:t xml:space="preserve"> </w:t>
+      </w:r>
+      <w:r>
+        <w:rPr>
+          <w:lang w:val="en-NZ"/>
+        </w:rPr>
+        <w:t>a conversation, ask for attention, or signal a pause in your activities. These tasks</w:t>
+      </w:r>
+      <w:r>
+        <w:rPr>
+          <w:lang w:val="en-NZ"/>
+        </w:rPr>
+        <w:t xml:space="preserve"> </w:t>
+      </w:r>
+      <w:r>
+        <w:rPr>
+          <w:lang w:val="en-NZ"/>
+        </w:rPr>
+        <w:t>presented</w:t>
+      </w:r>
+      <w:r>
+        <w:rPr>
+          <w:lang w:val="en-NZ"/>
+        </w:rPr>
+        <w:t xml:space="preserve"> </w:t>
+      </w:r>
+      <w:r>
+        <w:rPr>
+          <w:lang w:val="en-NZ"/>
+        </w:rPr>
+        <w:t>the higher variety of proposed gestures, mainly due to their abstract nature</w:t>
+      </w:r>
+      <w:r>
+        <w:rPr>
+          <w:lang w:val="en-NZ"/>
+        </w:rPr>
+        <w:t xml:space="preserve"> </w:t>
+      </w:r>
+      <w:r>
+        <w:rPr>
+          <w:lang w:val="en-NZ"/>
+        </w:rPr>
+        <w:t>and because</w:t>
+      </w:r>
+      <w:r>
+        <w:rPr>
+          <w:lang w:val="en-NZ"/>
+        </w:rPr>
+        <w:t xml:space="preserve"> </w:t>
+      </w:r>
+      <w:r>
+        <w:rPr>
+          <w:lang w:val="en-NZ"/>
+        </w:rPr>
+        <w:t xml:space="preserve">participants considered they represented </w:t>
+      </w:r>
+      <w:r>
+        <w:rPr>
+          <w:lang w:val="en-NZ"/>
+        </w:rPr>
+        <w:t xml:space="preserve">more </w:t>
+      </w:r>
+      <w:r>
+        <w:rPr>
+          <w:lang w:val="en-NZ"/>
+        </w:rPr>
+        <w:t>a process</w:t>
+      </w:r>
+      <w:r>
+        <w:rPr>
+          <w:lang w:val="en-NZ"/>
+        </w:rPr>
+        <w:t xml:space="preserve"> </w:t>
+      </w:r>
+      <w:r>
+        <w:rPr>
+          <w:lang w:val="en-NZ"/>
+        </w:rPr>
+        <w:t>than a simple</w:t>
+      </w:r>
+      <w:r>
+        <w:rPr>
+          <w:lang w:val="en-NZ"/>
+        </w:rPr>
+        <w:t xml:space="preserve"> </w:t>
+      </w:r>
+      <w:r>
+        <w:rPr>
+          <w:lang w:val="en-NZ"/>
+        </w:rPr>
+        <w:t xml:space="preserve">action </w:t>
+      </w:r>
+      <w:r>
+        <w:rPr>
+          <w:lang w:val="en-NZ"/>
+        </w:rPr>
+        <w:t>that cou</w:t>
+      </w:r>
+      <w:r>
+        <w:rPr>
+          <w:lang w:val="en-NZ"/>
+        </w:rPr>
+        <w:t>l</w:t>
+      </w:r>
+      <w:r>
+        <w:rPr>
+          <w:lang w:val="en-NZ"/>
+        </w:rPr>
+        <w:t xml:space="preserve">d be </w:t>
+      </w:r>
+      <w:r>
+        <w:rPr>
+          <w:lang w:val="en-NZ"/>
+        </w:rPr>
+        <w:t>triggered by a gesture.</w:t>
+      </w:r>
+    </w:p>
+    <w:p>
+      <w:pPr>
+        <w:rPr>
+          <w:lang w:val="en-NZ"/>
+        </w:rPr>
+      </w:pPr>
+      <w:r>
+        <w:rPr>
+          <w:lang w:val="en-NZ"/>
+        </w:rPr>
+        <w:t>Tasks 11, 12 and 14 converged to simple air gestures that commonly represent their</w:t>
+      </w:r>
+      <w:r>
+        <w:rPr>
+          <w:lang w:val="en-NZ"/>
+        </w:rPr>
+        <w:t xml:space="preserve"> </w:t>
+      </w:r>
+      <w:r>
+        <w:rPr>
+          <w:lang w:val="en-NZ"/>
+        </w:rPr>
+        <w:t>respective actions</w:t>
+      </w:r>
+      <w:r>
+        <w:rPr>
+          <w:lang w:val="en-NZ"/>
+        </w:rPr>
+        <w:t xml:space="preserve"> in real life</w:t>
+      </w:r>
+      <w:r>
+        <w:rPr>
+          <w:lang w:val="en-NZ"/>
+        </w:rPr>
+        <w:t>. Asking for attention, either for teammates (Task 11) or for</w:t>
+      </w:r>
+      <w:r>
+        <w:rPr>
+          <w:lang w:val="en-NZ"/>
+        </w:rPr>
+        <w:t xml:space="preserve"> </w:t>
+      </w:r>
+      <w:r>
+        <w:rPr>
+          <w:lang w:val="en-NZ"/>
+        </w:rPr>
+        <w:t>every</w:t>
+      </w:r>
+      <w:r>
+        <w:rPr>
+          <w:lang w:val="en-NZ"/>
+        </w:rPr>
+        <w:t xml:space="preserve"> </w:t>
+      </w:r>
+      <w:r>
+        <w:rPr>
+          <w:lang w:val="en-NZ"/>
+        </w:rPr>
+        <w:t>group (Task 14), was represented by raising a hand</w:t>
+      </w:r>
+      <w:r>
+        <w:rPr>
+          <w:lang w:val="en-NZ"/>
+        </w:rPr>
+        <w:t xml:space="preserve">, often with the variation of </w:t>
+      </w:r>
+      <w:r>
+        <w:rPr>
+          <w:lang w:val="en-NZ"/>
+        </w:rPr>
+        <w:t>waving the hand</w:t>
+      </w:r>
+      <w:r>
+        <w:rPr>
+          <w:lang w:val="en-NZ"/>
+        </w:rPr>
+        <w:t>. Signalling a pause in</w:t>
+      </w:r>
+      <w:r>
+        <w:rPr>
+          <w:lang w:val="en-NZ"/>
+        </w:rPr>
+        <w:t xml:space="preserve"> </w:t>
+      </w:r>
+      <w:r>
+        <w:rPr>
+          <w:lang w:val="en-NZ"/>
+        </w:rPr>
+        <w:t>participation</w:t>
+      </w:r>
+      <w:r>
+        <w:rPr>
+          <w:lang w:val="en-NZ"/>
+        </w:rPr>
+        <w:t xml:space="preserve"> (Task 12)</w:t>
+      </w:r>
+      <w:r>
+        <w:rPr>
+          <w:lang w:val="en-NZ"/>
+        </w:rPr>
+        <w:t xml:space="preserve"> </w:t>
+      </w:r>
+      <w:r>
+        <w:rPr>
+          <w:lang w:val="en-NZ"/>
+        </w:rPr>
+        <w:t>was represented by showing the palm of one hand in a stop motion.</w:t>
+      </w:r>
+      <w:r>
+        <w:rPr>
+          <w:lang w:val="en-NZ"/>
+        </w:rPr>
+        <w:t xml:space="preserve"> Figure </w:t>
+      </w:r>
+      <w:r>
+        <w:rPr>
+          <w:lang w:val="en-NZ"/>
+        </w:rPr>
         <w:t>18</w:t>
-      </w:r>
-      <w:r>
-        <w:rPr>
-          <w:lang w:val="en-NZ"/>
-        </w:rPr>
-        <w:t xml:space="preserve"> Agreement scores for unique gestures in Task 9 (top) and Task 10 (bottom)</w:t>
-      </w:r>
-    </w:p>
-    <w:p>
-      <w:pPr>
-        <w:rPr>
-          <w:lang w:val="en-NZ"/>
-        </w:rPr>
-      </w:pPr>
-      <w:r>
-        <w:rPr>
-          <w:lang w:val="en-NZ"/>
-        </w:rPr>
-        <w:t xml:space="preserve">Tasks 11 through 14 presented activities common in managing a group </w:t>
-      </w:r>
-      <w:r>
-        <w:rPr>
-          <w:lang w:val="en-NZ"/>
-        </w:rPr>
-        <w:t xml:space="preserve">such as </w:t>
-      </w:r>
-      <w:r>
-        <w:rPr>
-          <w:lang w:val="en-NZ"/>
-        </w:rPr>
-        <w:t>organize</w:t>
-      </w:r>
-      <w:r>
-        <w:rPr>
-          <w:lang w:val="en-NZ"/>
-        </w:rPr>
-        <w:t xml:space="preserve"> </w:t>
-      </w:r>
-      <w:r>
-        <w:rPr>
-          <w:lang w:val="en-NZ"/>
-        </w:rPr>
-        <w:t>a conversation, ask for attention, or signal a pause in your activities. These tasks</w:t>
-      </w:r>
-      <w:r>
-        <w:rPr>
-          <w:lang w:val="en-NZ"/>
-        </w:rPr>
-        <w:t xml:space="preserve"> </w:t>
-      </w:r>
-      <w:r>
-        <w:rPr>
-          <w:lang w:val="en-NZ"/>
-        </w:rPr>
-        <w:t>presented</w:t>
-      </w:r>
-      <w:r>
-        <w:rPr>
-          <w:lang w:val="en-NZ"/>
-        </w:rPr>
-        <w:t xml:space="preserve"> </w:t>
-      </w:r>
-      <w:r>
-        <w:rPr>
-          <w:lang w:val="en-NZ"/>
-        </w:rPr>
-        <w:t>the higher variety of proposed gestures, mainly due to their abstract nature</w:t>
-      </w:r>
-      <w:r>
-        <w:rPr>
-          <w:lang w:val="en-NZ"/>
-        </w:rPr>
-        <w:t xml:space="preserve"> </w:t>
-      </w:r>
-      <w:r>
-        <w:rPr>
-          <w:lang w:val="en-NZ"/>
-        </w:rPr>
-        <w:t>and because</w:t>
-      </w:r>
-      <w:r>
-        <w:rPr>
-          <w:lang w:val="en-NZ"/>
-        </w:rPr>
-        <w:t xml:space="preserve"> </w:t>
-      </w:r>
-      <w:r>
-        <w:rPr>
-          <w:lang w:val="en-NZ"/>
-        </w:rPr>
-        <w:t xml:space="preserve">participants considered they represented </w:t>
-      </w:r>
-      <w:r>
-        <w:rPr>
-          <w:lang w:val="en-NZ"/>
-        </w:rPr>
-        <w:t xml:space="preserve">more </w:t>
-      </w:r>
-      <w:r>
-        <w:rPr>
-          <w:lang w:val="en-NZ"/>
-        </w:rPr>
-        <w:t>a process</w:t>
-      </w:r>
-      <w:r>
-        <w:rPr>
-          <w:lang w:val="en-NZ"/>
-        </w:rPr>
-        <w:t xml:space="preserve"> </w:t>
-      </w:r>
-      <w:r>
-        <w:rPr>
-          <w:lang w:val="en-NZ"/>
-        </w:rPr>
-        <w:t>than a simple</w:t>
-      </w:r>
-      <w:r>
-        <w:rPr>
-          <w:lang w:val="en-NZ"/>
-        </w:rPr>
-        <w:t xml:space="preserve"> </w:t>
-      </w:r>
-      <w:r>
-        <w:rPr>
-          <w:lang w:val="en-NZ"/>
-        </w:rPr>
-        <w:t xml:space="preserve">action </w:t>
-      </w:r>
-      <w:r>
-        <w:rPr>
-          <w:lang w:val="en-NZ"/>
-        </w:rPr>
-        <w:t>that cou</w:t>
-      </w:r>
-      <w:r>
-        <w:rPr>
-          <w:lang w:val="en-NZ"/>
-        </w:rPr>
-        <w:t>l</w:t>
-      </w:r>
-      <w:r>
-        <w:rPr>
-          <w:lang w:val="en-NZ"/>
-        </w:rPr>
-        <w:t xml:space="preserve">d be </w:t>
-      </w:r>
-      <w:r>
-        <w:rPr>
-          <w:lang w:val="en-NZ"/>
-        </w:rPr>
-        <w:t>triggered by a gesture.</w:t>
-      </w:r>
-    </w:p>
-    <w:p>
-      <w:pPr>
-        <w:rPr>
-          <w:lang w:val="en-NZ"/>
-        </w:rPr>
-      </w:pPr>
-      <w:r>
-        <w:rPr>
-          <w:lang w:val="en-NZ"/>
-        </w:rPr>
-        <w:t>Tasks 11, 12 and 14 converged to simple air gestures that commonly represent their</w:t>
-      </w:r>
-      <w:r>
-        <w:rPr>
-          <w:lang w:val="en-NZ"/>
-        </w:rPr>
-        <w:t xml:space="preserve"> </w:t>
-      </w:r>
-      <w:r>
-        <w:rPr>
-          <w:lang w:val="en-NZ"/>
-        </w:rPr>
-        <w:t>respective actions</w:t>
-      </w:r>
-      <w:r>
-        <w:rPr>
-          <w:lang w:val="en-NZ"/>
-        </w:rPr>
-        <w:t xml:space="preserve"> in real life</w:t>
-      </w:r>
-      <w:r>
-        <w:rPr>
-          <w:lang w:val="en-NZ"/>
-        </w:rPr>
-        <w:t>. Asking for attention, either for teammates (Task 11) or for</w:t>
-      </w:r>
-      <w:r>
-        <w:rPr>
-          <w:lang w:val="en-NZ"/>
-        </w:rPr>
-        <w:t xml:space="preserve"> </w:t>
-      </w:r>
-      <w:r>
-        <w:rPr>
-          <w:lang w:val="en-NZ"/>
-        </w:rPr>
-        <w:t>every</w:t>
-      </w:r>
-      <w:r>
-        <w:rPr>
-          <w:lang w:val="en-NZ"/>
-        </w:rPr>
-        <w:t xml:space="preserve"> </w:t>
-      </w:r>
-      <w:r>
-        <w:rPr>
-          <w:lang w:val="en-NZ"/>
-        </w:rPr>
-        <w:t>group (Task 14), was represented by raising a hand</w:t>
-      </w:r>
-      <w:r>
-        <w:rPr>
-          <w:lang w:val="en-NZ"/>
-        </w:rPr>
-        <w:t xml:space="preserve">, often with the variation of </w:t>
-      </w:r>
-      <w:r>
-        <w:rPr>
-          <w:lang w:val="en-NZ"/>
-        </w:rPr>
-        <w:t>waving the hand</w:t>
-      </w:r>
-      <w:r>
-        <w:rPr>
-          <w:lang w:val="en-NZ"/>
-        </w:rPr>
-        <w:t>. Signalling a pause in</w:t>
-      </w:r>
-      <w:r>
-        <w:rPr>
-          <w:lang w:val="en-NZ"/>
-        </w:rPr>
-        <w:t xml:space="preserve"> </w:t>
-      </w:r>
-      <w:r>
-        <w:rPr>
-          <w:lang w:val="en-NZ"/>
-        </w:rPr>
-        <w:t>participation</w:t>
-      </w:r>
-      <w:r>
-        <w:rPr>
-          <w:lang w:val="en-NZ"/>
-        </w:rPr>
-        <w:t xml:space="preserve"> (Task 12)</w:t>
-      </w:r>
-      <w:r>
-        <w:rPr>
-          <w:lang w:val="en-NZ"/>
-        </w:rPr>
-        <w:t xml:space="preserve"> </w:t>
-      </w:r>
-      <w:r>
-        <w:rPr>
-          <w:lang w:val="en-NZ"/>
-        </w:rPr>
-        <w:t>was represented by showing the palm of one hand in a stop motion.</w:t>
-      </w:r>
-      <w:r>
-        <w:rPr>
-          <w:lang w:val="en-NZ"/>
-        </w:rPr>
-        <w:t xml:space="preserve"> Figure </w:t>
-      </w:r>
-      <w:r>
-        <w:rPr>
-          <w:lang w:val="en-NZ"/>
-        </w:rPr>
-        <w:t>19</w:t>
       </w:r>
       <w:r>
         <w:rPr>
@@ -10620,7 +10591,7 @@
     </w:p>
     <w:p>
       <w:pPr>
-        <w:pStyle w:val="Caption"/>
+        <w:pStyle w:val="Descripcin"/>
         <w:jc w:val="center"/>
         <w:rPr>
           <w:lang w:val="en-NZ"/>
@@ -10636,7 +10607,13 @@
         <w:rPr>
           <w:lang w:val="en-NZ"/>
         </w:rPr>
-        <w:t>19</w:t>
+        <w:t>1</w:t>
+      </w:r>
+      <w:r>
+        <w:rPr>
+          <w:lang w:val="en-NZ"/>
+        </w:rPr>
+        <w:t>8</w:t>
       </w:r>
       <w:r>
         <w:rPr>
@@ -11158,11 +11135,19 @@
         </w:rPr>
         <w:t xml:space="preserve"> </w:t>
       </w:r>
-      <w:r>
-        <w:rPr>
-          <w:lang w:val="en-NZ"/>
-        </w:rPr>
-        <w:t>similar to the gestures for Task 12 and pointing at people was the preferable method</w:t>
+      <w:proofErr w:type="gramStart"/>
+      <w:r>
+        <w:rPr>
+          <w:lang w:val="en-NZ"/>
+        </w:rPr>
+        <w:t>similar to</w:t>
+      </w:r>
+      <w:proofErr w:type="gramEnd"/>
+      <w:r>
+        <w:rPr>
+          <w:lang w:val="en-NZ"/>
+        </w:rPr>
+        <w:t xml:space="preserve"> the gestures for Task 12 and pointing at people was the preferable method</w:t>
       </w:r>
       <w:r>
         <w:rPr>
@@ -11186,7 +11171,7 @@
         <w:rPr>
           <w:lang w:val="en-NZ"/>
         </w:rPr>
-        <w:t>20</w:t>
+        <w:t>19</w:t>
       </w:r>
       <w:r>
         <w:rPr>
@@ -11283,7 +11268,7 @@
     </w:p>
     <w:p>
       <w:pPr>
-        <w:pStyle w:val="Caption"/>
+        <w:pStyle w:val="Descripcin"/>
         <w:jc w:val="center"/>
         <w:rPr>
           <w:lang w:val="en-NZ"/>
@@ -11299,7 +11284,7 @@
         <w:rPr>
           <w:lang w:val="en-NZ"/>
         </w:rPr>
-        <w:t>20</w:t>
+        <w:t>19</w:t>
       </w:r>
       <w:r>
         <w:rPr>
@@ -11310,7 +11295,7 @@
     </w:p>
     <w:p>
       <w:pPr>
-        <w:pStyle w:val="Heading3"/>
+        <w:pStyle w:val="Ttulo3"/>
         <w:rPr>
           <w:lang w:val="en-NZ"/>
         </w:rPr>
@@ -12328,7 +12313,7 @@
     </w:p>
     <w:p>
       <w:pPr>
-        <w:pStyle w:val="ListParagraph"/>
+        <w:pStyle w:val="Prrafodelista"/>
         <w:numPr>
           <w:ilvl w:val="0"/>
           <w:numId w:val="35"/>
@@ -12346,7 +12331,7 @@
     </w:p>
     <w:p>
       <w:pPr>
-        <w:pStyle w:val="ListParagraph"/>
+        <w:pStyle w:val="Prrafodelista"/>
         <w:numPr>
           <w:ilvl w:val="0"/>
           <w:numId w:val="35"/>
@@ -12388,7 +12373,7 @@
     </w:p>
     <w:p>
       <w:pPr>
-        <w:pStyle w:val="ListParagraph"/>
+        <w:pStyle w:val="Prrafodelista"/>
         <w:numPr>
           <w:ilvl w:val="0"/>
           <w:numId w:val="35"/>
@@ -12969,7 +12954,7 @@
     </w:p>
     <w:p>
       <w:pPr>
-        <w:pStyle w:val="Heading2"/>
+        <w:pStyle w:val="Ttulo2"/>
         <w:rPr>
           <w:lang w:val="en-NZ"/>
         </w:rPr>
@@ -13555,7 +13540,13 @@
         <w:rPr>
           <w:lang w:val="en-NZ"/>
         </w:rPr>
-        <w:t>21</w:t>
+        <w:t>2</w:t>
+      </w:r>
+      <w:r>
+        <w:rPr>
+          <w:lang w:val="en-NZ"/>
+        </w:rPr>
+        <w:t>0</w:t>
       </w:r>
       <w:r>
         <w:rPr>
@@ -13574,10 +13565,14 @@
       <w:pPr>
         <w:keepNext/>
         <w:jc w:val="center"/>
+        <w:rPr>
+          <w:lang w:val="en-NZ"/>
+        </w:rPr>
       </w:pPr>
       <w:r>
         <w:rPr>
           <w:noProof/>
+          <w:lang w:val="en-NZ"/>
         </w:rPr>
         <w:drawing>
           <wp:inline distT="0" distB="0" distL="0" distR="0" wp14:anchorId="457B6534" wp14:editId="2D3D96C4">
@@ -13631,6 +13626,7 @@
       <w:r>
         <w:rPr>
           <w:noProof/>
+          <w:lang w:val="en-NZ"/>
         </w:rPr>
         <w:drawing>
           <wp:inline distT="0" distB="0" distL="0" distR="0" wp14:anchorId="0B128B30" wp14:editId="17ED000D">
@@ -13684,6 +13680,7 @@
       <w:r>
         <w:rPr>
           <w:noProof/>
+          <w:lang w:val="en-NZ"/>
         </w:rPr>
         <w:drawing>
           <wp:inline distT="0" distB="0" distL="0" distR="0" wp14:anchorId="1798732F" wp14:editId="4D0C378F">
@@ -13737,7 +13734,7 @@
     </w:p>
     <w:p>
       <w:pPr>
-        <w:pStyle w:val="Caption"/>
+        <w:pStyle w:val="Descripcin"/>
         <w:jc w:val="center"/>
         <w:rPr>
           <w:lang w:val="en-NZ"/>
@@ -13747,13 +13744,13 @@
         <w:rPr>
           <w:lang w:val="en-NZ"/>
         </w:rPr>
-        <w:t xml:space="preserve">Figure </w:t>
-      </w:r>
-      <w:r>
-        <w:rPr>
-          <w:lang w:val="en-NZ"/>
-        </w:rPr>
-        <w:t>21</w:t>
+        <w:t>Figure 2</w:t>
+      </w:r>
+      <w:r>
+        <w:rPr>
+          <w:lang w:val="en-NZ"/>
+        </w:rPr>
+        <w:t>0</w:t>
       </w:r>
       <w:r>
         <w:rPr>
@@ -13763,7 +13760,7 @@
       </w:r>
       <w:r>
         <w:rPr>
-          <w:rStyle w:val="FootnoteReference"/>
+          <w:rStyle w:val="Refdenotaalpie"/>
           <w:lang w:val="en-NZ"/>
         </w:rPr>
         <w:footnoteReference w:id="1"/>
@@ -14280,7 +14277,7 @@
     </w:p>
     <w:p>
       <w:pPr>
-        <w:pStyle w:val="ListParagraph"/>
+        <w:pStyle w:val="Prrafodelista"/>
         <w:numPr>
           <w:ilvl w:val="0"/>
           <w:numId w:val="36"/>
@@ -14311,7 +14308,7 @@
     </w:p>
     <w:p>
       <w:pPr>
-        <w:pStyle w:val="ListParagraph"/>
+        <w:pStyle w:val="Prrafodelista"/>
         <w:numPr>
           <w:ilvl w:val="0"/>
           <w:numId w:val="36"/>
@@ -14336,7 +14333,7 @@
     </w:p>
     <w:p>
       <w:pPr>
-        <w:pStyle w:val="ListParagraph"/>
+        <w:pStyle w:val="Prrafodelista"/>
         <w:numPr>
           <w:ilvl w:val="0"/>
           <w:numId w:val="36"/>
@@ -14405,7 +14402,7 @@
     </w:p>
     <w:p>
       <w:pPr>
-        <w:pStyle w:val="Heading1"/>
+        <w:pStyle w:val="Ttulo1"/>
         <w:rPr>
           <w:lang w:val="en-NZ"/>
         </w:rPr>
@@ -14443,7 +14440,7 @@
     </w:p>
     <w:p>
       <w:pPr>
-        <w:pStyle w:val="Heading2"/>
+        <w:pStyle w:val="Ttulo2"/>
         <w:rPr>
           <w:lang w:val="en-NZ"/>
         </w:rPr>
@@ -14495,7 +14492,7 @@
     </w:p>
     <w:p>
       <w:pPr>
-        <w:pStyle w:val="ListParagraph"/>
+        <w:pStyle w:val="Prrafodelista"/>
         <w:numPr>
           <w:ilvl w:val="0"/>
           <w:numId w:val="37"/>
@@ -14513,7 +14510,7 @@
     </w:p>
     <w:p>
       <w:pPr>
-        <w:pStyle w:val="ListParagraph"/>
+        <w:pStyle w:val="Prrafodelista"/>
         <w:numPr>
           <w:ilvl w:val="0"/>
           <w:numId w:val="37"/>
@@ -14531,7 +14528,7 @@
     </w:p>
     <w:p>
       <w:pPr>
-        <w:pStyle w:val="ListParagraph"/>
+        <w:pStyle w:val="Prrafodelista"/>
         <w:numPr>
           <w:ilvl w:val="0"/>
           <w:numId w:val="37"/>
@@ -14549,7 +14546,7 @@
     </w:p>
     <w:p>
       <w:pPr>
-        <w:pStyle w:val="ListParagraph"/>
+        <w:pStyle w:val="Prrafodelista"/>
         <w:numPr>
           <w:ilvl w:val="0"/>
           <w:numId w:val="37"/>
@@ -14580,7 +14577,7 @@
     </w:p>
     <w:p>
       <w:pPr>
-        <w:pStyle w:val="ListParagraph"/>
+        <w:pStyle w:val="Prrafodelista"/>
         <w:numPr>
           <w:ilvl w:val="0"/>
           <w:numId w:val="38"/>
@@ -14598,7 +14595,7 @@
     </w:p>
     <w:p>
       <w:pPr>
-        <w:pStyle w:val="ListParagraph"/>
+        <w:pStyle w:val="Prrafodelista"/>
         <w:numPr>
           <w:ilvl w:val="0"/>
           <w:numId w:val="38"/>
@@ -14616,7 +14613,7 @@
     </w:p>
     <w:p>
       <w:pPr>
-        <w:pStyle w:val="ListParagraph"/>
+        <w:pStyle w:val="Prrafodelista"/>
         <w:numPr>
           <w:ilvl w:val="0"/>
           <w:numId w:val="38"/>
@@ -14634,7 +14631,7 @@
     </w:p>
     <w:p>
       <w:pPr>
-        <w:pStyle w:val="ListParagraph"/>
+        <w:pStyle w:val="Prrafodelista"/>
         <w:numPr>
           <w:ilvl w:val="0"/>
           <w:numId w:val="38"/>
@@ -14726,7 +14723,7 @@
     </w:p>
     <w:p>
       <w:pPr>
-        <w:pStyle w:val="Heading3"/>
+        <w:pStyle w:val="Ttulo3"/>
         <w:rPr>
           <w:lang w:val="en-NZ"/>
         </w:rPr>
@@ -14747,7 +14744,13 @@
         <w:rPr>
           <w:lang w:val="en-NZ"/>
         </w:rPr>
-        <w:t>.1.1 The room and the user anchor</w:t>
+        <w:t xml:space="preserve">.1.1 The room and the </w:t>
+      </w:r>
+      <w:r>
+        <w:rPr>
+          <w:lang w:val="en-NZ"/>
+        </w:rPr>
+        <w:t>workspace</w:t>
       </w:r>
     </w:p>
     <w:p>
@@ -14889,6 +14892,7 @@
     </w:p>
     <w:p>
       <w:pPr>
+        <w:keepNext/>
         <w:jc w:val="center"/>
         <w:rPr>
           <w:lang w:val="en-NZ"/>
@@ -14897,6 +14901,7 @@
       <w:r>
         <w:rPr>
           <w:noProof/>
+          <w:lang w:val="en-NZ"/>
         </w:rPr>
         <w:drawing>
           <wp:inline distT="0" distB="0" distL="0" distR="0" wp14:anchorId="04BB8FD3" wp14:editId="3AC2AA3D">
@@ -14950,6 +14955,21 @@
     </w:p>
     <w:p>
       <w:pPr>
+        <w:pStyle w:val="Descripcin"/>
+        <w:jc w:val="center"/>
+        <w:rPr>
+          <w:lang w:val="en-NZ"/>
+        </w:rPr>
+      </w:pPr>
+      <w:r>
+        <w:rPr>
+          <w:lang w:val="en-NZ"/>
+        </w:rPr>
+        <w:t>Figure 21 Basic Configuration of the Room</w:t>
+      </w:r>
+    </w:p>
+    <w:p>
+      <w:pPr>
         <w:rPr>
           <w:lang w:val="en-NZ"/>
         </w:rPr>
@@ -14971,12 +14991,26 @@
         <w:rPr>
           <w:lang w:val="en-NZ"/>
         </w:rPr>
-        <w:t>There was the possibility to completely remove the terminology of a host from the side of the users since the concept was really only important for the technical implementation, but a couple of ideas made it worth it to use the term as part of the user experience:</w:t>
-      </w:r>
-    </w:p>
-    <w:p>
-      <w:pPr>
-        <w:pStyle w:val="ListParagraph"/>
+        <w:t xml:space="preserve">There was the possibility to completely remove the terminology of a host from the side of the users since the concept was </w:t>
+      </w:r>
+      <w:proofErr w:type="gramStart"/>
+      <w:r>
+        <w:rPr>
+          <w:lang w:val="en-NZ"/>
+        </w:rPr>
+        <w:t>really only</w:t>
+      </w:r>
+      <w:proofErr w:type="gramEnd"/>
+      <w:r>
+        <w:rPr>
+          <w:lang w:val="en-NZ"/>
+        </w:rPr>
+        <w:t xml:space="preserve"> important for the technical implementation, but a couple of ideas made it worth it to use the term as part of the user experience:</w:t>
+      </w:r>
+    </w:p>
+    <w:p>
+      <w:pPr>
+        <w:pStyle w:val="Prrafodelista"/>
         <w:numPr>
           <w:ilvl w:val="0"/>
           <w:numId w:val="39"/>
@@ -14994,7 +15028,7 @@
     </w:p>
     <w:p>
       <w:pPr>
-        <w:pStyle w:val="ListParagraph"/>
+        <w:pStyle w:val="Prrafodelista"/>
         <w:numPr>
           <w:ilvl w:val="0"/>
           <w:numId w:val="39"/>
@@ -15012,7 +15046,7 @@
     </w:p>
     <w:p>
       <w:pPr>
-        <w:pStyle w:val="ListParagraph"/>
+        <w:pStyle w:val="Prrafodelista"/>
         <w:numPr>
           <w:ilvl w:val="0"/>
           <w:numId w:val="39"/>
@@ -15035,10 +15069,410 @@
           <w:lang w:val="en-NZ"/>
         </w:rPr>
       </w:pPr>
-    </w:p>
-    <w:p>
-      <w:pPr>
-        <w:pStyle w:val="Heading3"/>
+      <w:r>
+        <w:rPr>
+          <w:lang w:val="en-NZ"/>
+        </w:rPr>
+        <w:t>As a matter of implementation, the host user only needs to select the room creation and provide a room name, which act as unique ID for that room in Lightship, as shown in Figure 2</w:t>
+      </w:r>
+      <w:r>
+        <w:rPr>
+          <w:lang w:val="en-NZ"/>
+        </w:rPr>
+        <w:t>2</w:t>
+      </w:r>
+      <w:r>
+        <w:rPr>
+          <w:lang w:val="en-NZ"/>
+        </w:rPr>
+        <w:t>. On the other hand, a client user can search for all the available rooms created so far for CollabAR. In a more realistic scenario, in which several groups would be working at the same time, it would be necessary to implement more tools for users to filter and search with precision a room given its ID, as well as means to compartmentalize the creation of room inside bigger logical units like classroom or workshop, to create an easier and smother experience for several students at the same time using the application.</w:t>
+      </w:r>
+    </w:p>
+    <w:p>
+      <w:pPr>
+        <w:keepNext/>
+        <w:jc w:val="center"/>
+        <w:rPr>
+          <w:lang w:val="en-NZ"/>
+        </w:rPr>
+      </w:pPr>
+      <w:r>
+        <w:rPr>
+          <w:noProof/>
+          <w:lang w:val="en-NZ"/>
+        </w:rPr>
+        <w:drawing>
+          <wp:inline distT="0" distB="0" distL="0" distR="0" wp14:anchorId="6B3CDAD6" wp14:editId="1990ED43">
+            <wp:extent cx="1317241" cy="2638425"/>
+            <wp:effectExtent l="0" t="0" r="0" b="0"/>
+            <wp:docPr id="633202644" name="Imagen 1"/>
+            <wp:cNvGraphicFramePr>
+              <a:graphicFrameLocks xmlns:a="http://schemas.openxmlformats.org/drawingml/2006/main" noChangeAspect="1"/>
+            </wp:cNvGraphicFramePr>
+            <a:graphic xmlns:a="http://schemas.openxmlformats.org/drawingml/2006/main">
+              <a:graphicData uri="http://schemas.openxmlformats.org/drawingml/2006/picture">
+                <pic:pic xmlns:pic="http://schemas.openxmlformats.org/drawingml/2006/picture">
+                  <pic:nvPicPr>
+                    <pic:cNvPr id="0" name="Picture 1"/>
+                    <pic:cNvPicPr>
+                      <a:picLocks noChangeAspect="1" noChangeArrowheads="1"/>
+                    </pic:cNvPicPr>
+                  </pic:nvPicPr>
+                  <pic:blipFill>
+                    <a:blip r:embed="rId47" cstate="print">
+                      <a:extLst>
+                        <a:ext uri="{28A0092B-C50C-407E-A947-70E740481C1C}">
+                          <a14:useLocalDpi xmlns:a14="http://schemas.microsoft.com/office/drawing/2010/main" val="0"/>
+                        </a:ext>
+                      </a:extLst>
+                    </a:blip>
+                    <a:srcRect/>
+                    <a:stretch>
+                      <a:fillRect/>
+                    </a:stretch>
+                  </pic:blipFill>
+                  <pic:spPr bwMode="auto">
+                    <a:xfrm>
+                      <a:off x="0" y="0"/>
+                      <a:ext cx="1321984" cy="2647925"/>
+                    </a:xfrm>
+                    <a:prstGeom prst="rect">
+                      <a:avLst/>
+                    </a:prstGeom>
+                    <a:noFill/>
+                    <a:ln>
+                      <a:noFill/>
+                    </a:ln>
+                  </pic:spPr>
+                </pic:pic>
+              </a:graphicData>
+            </a:graphic>
+          </wp:inline>
+        </w:drawing>
+      </w:r>
+      <w:r>
+        <w:rPr>
+          <w:noProof/>
+          <w:lang w:val="en-NZ"/>
+        </w:rPr>
+        <w:drawing>
+          <wp:inline distT="0" distB="0" distL="0" distR="0" wp14:anchorId="6CFB38D5" wp14:editId="526F7965">
+            <wp:extent cx="1183599" cy="2618740"/>
+            <wp:effectExtent l="0" t="0" r="0" b="0"/>
+            <wp:docPr id="413276473" name="Imagen 1" descr="Interfaz de usuario gráfica, Aplicación&#10;&#10;El contenido generado por IA puede ser incorrecto."/>
+            <wp:cNvGraphicFramePr>
+              <a:graphicFrameLocks xmlns:a="http://schemas.openxmlformats.org/drawingml/2006/main" noChangeAspect="1"/>
+            </wp:cNvGraphicFramePr>
+            <a:graphic xmlns:a="http://schemas.openxmlformats.org/drawingml/2006/main">
+              <a:graphicData uri="http://schemas.openxmlformats.org/drawingml/2006/picture">
+                <pic:pic xmlns:pic="http://schemas.openxmlformats.org/drawingml/2006/picture">
+                  <pic:nvPicPr>
+                    <pic:cNvPr id="413276473" name="Imagen 1" descr="Interfaz de usuario gráfica, Aplicación&#10;&#10;El contenido generado por IA puede ser incorrecto."/>
+                    <pic:cNvPicPr>
+                      <a:picLocks noChangeAspect="1" noChangeArrowheads="1"/>
+                    </pic:cNvPicPr>
+                  </pic:nvPicPr>
+                  <pic:blipFill>
+                    <a:blip r:embed="rId48" cstate="print">
+                      <a:extLst>
+                        <a:ext uri="{28A0092B-C50C-407E-A947-70E740481C1C}">
+                          <a14:useLocalDpi xmlns:a14="http://schemas.microsoft.com/office/drawing/2010/main" val="0"/>
+                        </a:ext>
+                      </a:extLst>
+                    </a:blip>
+                    <a:srcRect/>
+                    <a:stretch>
+                      <a:fillRect/>
+                    </a:stretch>
+                  </pic:blipFill>
+                  <pic:spPr bwMode="auto">
+                    <a:xfrm>
+                      <a:off x="0" y="0"/>
+                      <a:ext cx="1204056" cy="2664002"/>
+                    </a:xfrm>
+                    <a:prstGeom prst="rect">
+                      <a:avLst/>
+                    </a:prstGeom>
+                    <a:noFill/>
+                    <a:ln>
+                      <a:noFill/>
+                    </a:ln>
+                  </pic:spPr>
+                </pic:pic>
+              </a:graphicData>
+            </a:graphic>
+          </wp:inline>
+        </w:drawing>
+      </w:r>
+      <w:r>
+        <w:rPr>
+          <w:noProof/>
+          <w:lang w:val="en-NZ"/>
+        </w:rPr>
+        <w:drawing>
+          <wp:inline distT="0" distB="0" distL="0" distR="0" wp14:anchorId="76D39E1D" wp14:editId="0F733972">
+            <wp:extent cx="1332865" cy="2634793"/>
+            <wp:effectExtent l="0" t="0" r="635" b="0"/>
+            <wp:docPr id="1293864182" name="Imagen 3" descr="Interfaz de usuario gráfica, Aplicación&#10;&#10;El contenido generado por IA puede ser incorrecto."/>
+            <wp:cNvGraphicFramePr>
+              <a:graphicFrameLocks xmlns:a="http://schemas.openxmlformats.org/drawingml/2006/main" noChangeAspect="1"/>
+            </wp:cNvGraphicFramePr>
+            <a:graphic xmlns:a="http://schemas.openxmlformats.org/drawingml/2006/main">
+              <a:graphicData uri="http://schemas.openxmlformats.org/drawingml/2006/picture">
+                <pic:pic xmlns:pic="http://schemas.openxmlformats.org/drawingml/2006/picture">
+                  <pic:nvPicPr>
+                    <pic:cNvPr id="1293864182" name="Imagen 3" descr="Interfaz de usuario gráfica, Aplicación&#10;&#10;El contenido generado por IA puede ser incorrecto."/>
+                    <pic:cNvPicPr>
+                      <a:picLocks noChangeAspect="1" noChangeArrowheads="1"/>
+                    </pic:cNvPicPr>
+                  </pic:nvPicPr>
+                  <pic:blipFill>
+                    <a:blip r:embed="rId49" cstate="print">
+                      <a:extLst>
+                        <a:ext uri="{28A0092B-C50C-407E-A947-70E740481C1C}">
+                          <a14:useLocalDpi xmlns:a14="http://schemas.microsoft.com/office/drawing/2010/main" val="0"/>
+                        </a:ext>
+                      </a:extLst>
+                    </a:blip>
+                    <a:srcRect/>
+                    <a:stretch>
+                      <a:fillRect/>
+                    </a:stretch>
+                  </pic:blipFill>
+                  <pic:spPr bwMode="auto">
+                    <a:xfrm>
+                      <a:off x="0" y="0"/>
+                      <a:ext cx="1352031" cy="2672680"/>
+                    </a:xfrm>
+                    <a:prstGeom prst="rect">
+                      <a:avLst/>
+                    </a:prstGeom>
+                    <a:noFill/>
+                    <a:ln>
+                      <a:noFill/>
+                    </a:ln>
+                  </pic:spPr>
+                </pic:pic>
+              </a:graphicData>
+            </a:graphic>
+          </wp:inline>
+        </w:drawing>
+      </w:r>
+    </w:p>
+    <w:p>
+      <w:pPr>
+        <w:jc w:val="center"/>
+        <w:rPr>
+          <w:lang w:val="en-NZ"/>
+        </w:rPr>
+      </w:pPr>
+      <w:r>
+        <w:rPr>
+          <w:lang w:val="en-NZ"/>
+        </w:rPr>
+        <w:t>Figure 2</w:t>
+      </w:r>
+      <w:r>
+        <w:rPr>
+          <w:lang w:val="en-NZ"/>
+        </w:rPr>
+        <w:t>2</w:t>
+      </w:r>
+      <w:r>
+        <w:rPr>
+          <w:lang w:val="en-NZ"/>
+        </w:rPr>
+        <w:t xml:space="preserve"> Interface for creating a Room or joining an existing one</w:t>
+      </w:r>
+    </w:p>
+    <w:p>
+      <w:pPr>
+        <w:rPr>
+          <w:lang w:val="en-NZ"/>
+        </w:rPr>
+      </w:pPr>
+      <w:r>
+        <w:rPr>
+          <w:lang w:val="en-NZ"/>
+        </w:rPr>
+        <w:t>At this point the other responsibility of the host is to establish the goals for the session, although this step is not necessary for the activity to continue. It would be the responsibility of the role to manage the goals of the session, either by tracking their progress or by updating the goals as the session progresses. These activities, and in general the role of the host about the management of goals, are for the group to discuss, organize and implement. All the other responsibilities of the host, those related to the coordination of information through the network, are done at the backend of the software, and thus are completely transparent to the user.</w:t>
+      </w:r>
+    </w:p>
+    <w:p>
+      <w:pPr>
+        <w:rPr>
+          <w:lang w:val="en-NZ"/>
+        </w:rPr>
+      </w:pPr>
+      <w:r>
+        <w:rPr>
+          <w:lang w:val="en-NZ"/>
+        </w:rPr>
+        <w:t>With this process the room is created, and the users are now connected through the network, but the visualization has not started. Both host and clients need to scan with the camera the configured Target Image to anchor the room’s shared origin. Simple QR patterns are normally preferred for this step because they are easy to detect, but any image can work and helps to configure the room with any resource at hand for with an image that holds meaning for the group or the current activity.</w:t>
+      </w:r>
+    </w:p>
+    <w:p>
+      <w:pPr>
+        <w:rPr>
+          <w:lang w:val="en-NZ"/>
+        </w:rPr>
+      </w:pPr>
+      <w:r>
+        <w:rPr>
+          <w:lang w:val="en-NZ"/>
+        </w:rPr>
+        <w:t>Scanning the image will establish the origin point of the room for the local user and coordinate the current state of the room (other participants, play models and annotations). The origin point is also represented by a digital object that can be interacted with to get the status of the room. Figure 2</w:t>
+      </w:r>
+      <w:r>
+        <w:rPr>
+          <w:lang w:val="en-NZ"/>
+        </w:rPr>
+        <w:t>3</w:t>
+      </w:r>
+      <w:r>
+        <w:rPr>
+          <w:lang w:val="en-NZ"/>
+        </w:rPr>
+        <w:t xml:space="preserve"> shows the </w:t>
+      </w:r>
+      <w:r>
+        <w:rPr>
+          <w:lang w:val="en-NZ"/>
+        </w:rPr>
+        <w:t>emergent</w:t>
+      </w:r>
+      <w:r>
+        <w:rPr>
+          <w:lang w:val="en-NZ"/>
+        </w:rPr>
+        <w:t xml:space="preserve"> menu upon interaction with the room anchor. This is the view of the host, who can add and remove goals. It is also possible to give the option for the client to have the same ability to manage the goals of the session, </w:t>
+      </w:r>
+      <w:r>
+        <w:rPr>
+          <w:lang w:val="en-NZ"/>
+        </w:rPr>
+        <w:lastRenderedPageBreak/>
+        <w:t>once again giving the option to decide how much or little structure they want to implement in the group.</w:t>
+      </w:r>
+    </w:p>
+    <w:p>
+      <w:pPr>
+        <w:keepNext/>
+        <w:jc w:val="center"/>
+        <w:rPr>
+          <w:lang w:val="en-NZ"/>
+        </w:rPr>
+      </w:pPr>
+      <w:r>
+        <w:rPr>
+          <w:noProof/>
+          <w:lang w:val="en-NZ"/>
+        </w:rPr>
+        <w:drawing>
+          <wp:inline distT="0" distB="0" distL="0" distR="0" wp14:anchorId="76C70805" wp14:editId="72B6980A">
+            <wp:extent cx="2228850" cy="2391217"/>
+            <wp:effectExtent l="0" t="0" r="0" b="9525"/>
+            <wp:docPr id="863911906" name="Imagen 1" descr="Interfaz de usuario gráfica, Texto, Aplicación, Chat o mensaje de texto&#10;&#10;El contenido generado por IA puede ser incorrecto."/>
+            <wp:cNvGraphicFramePr>
+              <a:graphicFrameLocks xmlns:a="http://schemas.openxmlformats.org/drawingml/2006/main" noChangeAspect="1"/>
+            </wp:cNvGraphicFramePr>
+            <a:graphic xmlns:a="http://schemas.openxmlformats.org/drawingml/2006/main">
+              <a:graphicData uri="http://schemas.openxmlformats.org/drawingml/2006/picture">
+                <pic:pic xmlns:pic="http://schemas.openxmlformats.org/drawingml/2006/picture">
+                  <pic:nvPicPr>
+                    <pic:cNvPr id="863911906" name="Imagen 1" descr="Interfaz de usuario gráfica, Texto, Aplicación, Chat o mensaje de texto&#10;&#10;El contenido generado por IA puede ser incorrecto."/>
+                    <pic:cNvPicPr>
+                      <a:picLocks noChangeAspect="1" noChangeArrowheads="1"/>
+                    </pic:cNvPicPr>
+                  </pic:nvPicPr>
+                  <pic:blipFill>
+                    <a:blip r:embed="rId50">
+                      <a:extLst>
+                        <a:ext uri="{28A0092B-C50C-407E-A947-70E740481C1C}">
+                          <a14:useLocalDpi xmlns:a14="http://schemas.microsoft.com/office/drawing/2010/main" val="0"/>
+                        </a:ext>
+                      </a:extLst>
+                    </a:blip>
+                    <a:srcRect/>
+                    <a:stretch>
+                      <a:fillRect/>
+                    </a:stretch>
+                  </pic:blipFill>
+                  <pic:spPr bwMode="auto">
+                    <a:xfrm>
+                      <a:off x="0" y="0"/>
+                      <a:ext cx="2235045" cy="2397863"/>
+                    </a:xfrm>
+                    <a:prstGeom prst="rect">
+                      <a:avLst/>
+                    </a:prstGeom>
+                    <a:noFill/>
+                    <a:ln>
+                      <a:noFill/>
+                    </a:ln>
+                  </pic:spPr>
+                </pic:pic>
+              </a:graphicData>
+            </a:graphic>
+          </wp:inline>
+        </w:drawing>
+      </w:r>
+    </w:p>
+    <w:p>
+      <w:pPr>
+        <w:pStyle w:val="Descripcin"/>
+        <w:jc w:val="center"/>
+        <w:rPr>
+          <w:lang w:val="en-NZ"/>
+        </w:rPr>
+      </w:pPr>
+      <w:r>
+        <w:rPr>
+          <w:lang w:val="en-NZ"/>
+        </w:rPr>
+        <w:t>Figure 23 Room Information Menu</w:t>
+      </w:r>
+    </w:p>
+    <w:p>
+      <w:pPr>
+        <w:rPr>
+          <w:lang w:val="en-NZ"/>
+        </w:rPr>
+      </w:pPr>
+      <w:r>
+        <w:rPr>
+          <w:lang w:val="en-NZ"/>
+        </w:rPr>
+        <w:t>He final responsibility of the host is the configuration of the workspace. If the room anchor serves the purpose of indicating that the session in progress, then the workspace serves to delimit the interaction area of the room. The workspace is a simple plane that holds all the play models added to the room during the session.</w:t>
+      </w:r>
+      <w:r>
+        <w:rPr>
+          <w:lang w:val="en-NZ"/>
+        </w:rPr>
+        <w:t xml:space="preserve"> It helps the users to position of the objects in the space and focuses the attention of the group into a specific point, avoiding a typical problem in AR where is easy to “lose” objects or menus in the surrounding space when they are not directly on view</w:t>
+      </w:r>
+      <w:r>
+        <w:rPr>
+          <w:lang w:val="en-NZ"/>
+        </w:rPr>
+        <w:t xml:space="preserve"> </w:t>
+      </w:r>
+      <w:r>
+        <w:rPr>
+          <w:lang w:val="en-NZ"/>
+        </w:rPr>
+        <w:t>(Brudy, 2013)</w:t>
+      </w:r>
+      <w:r>
+        <w:rPr>
+          <w:lang w:val="en-NZ"/>
+        </w:rPr>
+        <w:t>.</w:t>
+      </w:r>
+    </w:p>
+    <w:p>
+      <w:pPr>
+        <w:pStyle w:val="Ttulo3"/>
         <w:rPr>
           <w:lang w:val="en-NZ"/>
         </w:rPr>
@@ -15059,12 +15493,18 @@
         <w:rPr>
           <w:lang w:val="en-NZ"/>
         </w:rPr>
-        <w:t>.1.2 The workspace</w:t>
-      </w:r>
-    </w:p>
-    <w:p>
-      <w:pPr>
-        <w:pStyle w:val="Heading3"/>
+        <w:t xml:space="preserve">.1.2 The </w:t>
+      </w:r>
+      <w:r>
+        <w:rPr>
+          <w:lang w:val="en-NZ"/>
+        </w:rPr>
+        <w:t>User Anchor</w:t>
+      </w:r>
+    </w:p>
+    <w:p>
+      <w:pPr>
+        <w:pStyle w:val="Ttulo3"/>
         <w:rPr>
           <w:lang w:val="en-NZ"/>
         </w:rPr>
@@ -15104,7 +15544,7 @@
     </w:p>
     <w:p>
       <w:pPr>
-        <w:pStyle w:val="Heading2"/>
+        <w:pStyle w:val="Ttulo2"/>
         <w:rPr>
           <w:lang w:val="en-NZ"/>
         </w:rPr>
@@ -15136,7 +15576,7 @@
     </w:p>
     <w:p>
       <w:pPr>
-        <w:pStyle w:val="Heading2"/>
+        <w:pStyle w:val="Ttulo2"/>
         <w:rPr>
           <w:lang w:val="en-NZ"/>
         </w:rPr>
@@ -15168,7 +15608,7 @@
     </w:p>
     <w:p>
       <w:pPr>
-        <w:pStyle w:val="Heading2"/>
+        <w:pStyle w:val="Ttulo2"/>
         <w:rPr>
           <w:lang w:val="en-NZ"/>
         </w:rPr>
@@ -15200,7 +15640,7 @@
     </w:p>
     <w:p>
       <w:pPr>
-        <w:pStyle w:val="Heading1"/>
+        <w:pStyle w:val="Ttulo1"/>
         <w:rPr>
           <w:lang w:val="en-NZ"/>
         </w:rPr>
@@ -15247,7 +15687,7 @@
 </file>
 
 <file path=word/endnotes.xml><?xml version="1.0" encoding="utf-8"?>
-<w:endnotes xmlns:wpc="http://schemas.microsoft.com/office/word/2010/wordprocessingCanvas" xmlns:cx="http://schemas.microsoft.com/office/drawing/2014/chartex" xmlns:cx1="http://schemas.microsoft.com/office/drawing/2015/9/8/chartex" xmlns:cx2="http://schemas.microsoft.com/office/drawing/2015/10/21/chartex" xmlns:cx3="http://schemas.microsoft.com/office/drawing/2016/5/9/chartex" xmlns:cx4="http://schemas.microsoft.com/office/drawing/2016/5/10/chartex" xmlns:cx5="http://schemas.microsoft.com/office/drawing/2016/5/11/chartex" xmlns:cx6="http://schemas.microsoft.com/office/drawing/2016/5/12/chartex" xmlns:cx7="http://schemas.microsoft.com/office/drawing/2016/5/13/chartex" xmlns:cx8="http://schemas.microsoft.com/office/drawing/2016/5/14/chartex" xmlns:mc="http://schemas.openxmlformats.org/markup-compatibility/2006" xmlns:aink="http://schemas.microsoft.com/office/drawing/2016/ink" xmlns:am3d="http://schemas.microsoft.com/office/drawing/2017/model3d" xmlns:o="urn:schemas-microsoft-com:office:office" xmlns:r="http://schemas.openxmlformats.org/officeDocument/2006/relationships" xmlns:m="http://schemas.openxmlformats.org/officeDocument/2006/math" xmlns:v="urn:schemas-microsoft-com:vml" xmlns:wp14="http://schemas.microsoft.com/office/word/2010/wordprocessingDrawing" xmlns:wp="http://schemas.openxmlformats.org/drawingml/2006/wordprocessingDrawing" xmlns:w10="urn:schemas-microsoft-com:office:word" xmlns:w="http://schemas.openxmlformats.org/wordprocessingml/2006/main" xmlns:w14="http://schemas.microsoft.com/office/word/2010/wordml" xmlns:w15="http://schemas.microsoft.com/office/word/2012/wordml" xmlns:w16cex="http://schemas.microsoft.com/office/word/2018/wordml/cex" xmlns:w16cid="http://schemas.microsoft.com/office/word/2016/wordml/cid" xmlns:w16="http://schemas.microsoft.com/office/word/2018/wordml" xmlns:w16sdtdh="http://schemas.microsoft.com/office/word/2020/wordml/sdtdatahash" xmlns:w16se="http://schemas.microsoft.com/office/word/2015/wordml/symex" xmlns:wpg="http://schemas.microsoft.com/office/word/2010/wordprocessingGroup" xmlns:wpi="http://schemas.microsoft.com/office/word/2010/wordprocessingInk" xmlns:wne="http://schemas.microsoft.com/office/word/2006/wordml" xmlns:wps="http://schemas.microsoft.com/office/word/2010/wordprocessingShape" mc:Ignorable="w14 w15 w16se w16cid w16 w16cex w16sdtdh wp14">
+<w:endnotes xmlns:wpc="http://schemas.microsoft.com/office/word/2010/wordprocessingCanvas" xmlns:cx="http://schemas.microsoft.com/office/drawing/2014/chartex" xmlns:cx1="http://schemas.microsoft.com/office/drawing/2015/9/8/chartex" xmlns:cx2="http://schemas.microsoft.com/office/drawing/2015/10/21/chartex" xmlns:cx3="http://schemas.microsoft.com/office/drawing/2016/5/9/chartex" xmlns:cx4="http://schemas.microsoft.com/office/drawing/2016/5/10/chartex" xmlns:cx5="http://schemas.microsoft.com/office/drawing/2016/5/11/chartex" xmlns:cx6="http://schemas.microsoft.com/office/drawing/2016/5/12/chartex" xmlns:cx7="http://schemas.microsoft.com/office/drawing/2016/5/13/chartex" xmlns:cx8="http://schemas.microsoft.com/office/drawing/2016/5/14/chartex" xmlns:mc="http://schemas.openxmlformats.org/markup-compatibility/2006" xmlns:aink="http://schemas.microsoft.com/office/drawing/2016/ink" xmlns:am3d="http://schemas.microsoft.com/office/drawing/2017/model3d" xmlns:o="urn:schemas-microsoft-com:office:office" xmlns:oel="http://schemas.microsoft.com/office/2019/extlst" xmlns:r="http://schemas.openxmlformats.org/officeDocument/2006/relationships" xmlns:m="http://schemas.openxmlformats.org/officeDocument/2006/math" xmlns:v="urn:schemas-microsoft-com:vml" xmlns:wp14="http://schemas.microsoft.com/office/word/2010/wordprocessingDrawing" xmlns:wp="http://schemas.openxmlformats.org/drawingml/2006/wordprocessingDrawing" xmlns:w10="urn:schemas-microsoft-com:office:word" xmlns:w="http://schemas.openxmlformats.org/wordprocessingml/2006/main" xmlns:w14="http://schemas.microsoft.com/office/word/2010/wordml" xmlns:w15="http://schemas.microsoft.com/office/word/2012/wordml" xmlns:w16cex="http://schemas.microsoft.com/office/word/2018/wordml/cex" xmlns:w16cid="http://schemas.microsoft.com/office/word/2016/wordml/cid" xmlns:w16="http://schemas.microsoft.com/office/word/2018/wordml" xmlns:w16du="http://schemas.microsoft.com/office/word/2023/wordml/word16du" xmlns:w16sdtdh="http://schemas.microsoft.com/office/word/2020/wordml/sdtdatahash" xmlns:w16sdtfl="http://schemas.microsoft.com/office/word/2024/wordml/sdtformatlock" xmlns:w16se="http://schemas.microsoft.com/office/word/2015/wordml/symex" xmlns:wpg="http://schemas.microsoft.com/office/word/2010/wordprocessingGroup" xmlns:wpi="http://schemas.microsoft.com/office/word/2010/wordprocessingInk" xmlns:wne="http://schemas.microsoft.com/office/word/2006/wordml" xmlns:wps="http://schemas.microsoft.com/office/word/2010/wordprocessingShape" mc:Ignorable="w14 w15 w16se w16cid w16 w16cex w16sdtdh w16sdtfl w16du wp14">
   <w:endnote w:type="separator" w:id="-1">
     <w:p>
       <w:pPr>
@@ -15272,7 +15712,7 @@
 </file>
 
 <file path=word/footnotes.xml><?xml version="1.0" encoding="utf-8"?>
-<w:footnotes xmlns:wpc="http://schemas.microsoft.com/office/word/2010/wordprocessingCanvas" xmlns:cx="http://schemas.microsoft.com/office/drawing/2014/chartex" xmlns:cx1="http://schemas.microsoft.com/office/drawing/2015/9/8/chartex" xmlns:cx2="http://schemas.microsoft.com/office/drawing/2015/10/21/chartex" xmlns:cx3="http://schemas.microsoft.com/office/drawing/2016/5/9/chartex" xmlns:cx4="http://schemas.microsoft.com/office/drawing/2016/5/10/chartex" xmlns:cx5="http://schemas.microsoft.com/office/drawing/2016/5/11/chartex" xmlns:cx6="http://schemas.microsoft.com/office/drawing/2016/5/12/chartex" xmlns:cx7="http://schemas.microsoft.com/office/drawing/2016/5/13/chartex" xmlns:cx8="http://schemas.microsoft.com/office/drawing/2016/5/14/chartex" xmlns:mc="http://schemas.openxmlformats.org/markup-compatibility/2006" xmlns:aink="http://schemas.microsoft.com/office/drawing/2016/ink" xmlns:am3d="http://schemas.microsoft.com/office/drawing/2017/model3d" xmlns:o="urn:schemas-microsoft-com:office:office" xmlns:r="http://schemas.openxmlformats.org/officeDocument/2006/relationships" xmlns:m="http://schemas.openxmlformats.org/officeDocument/2006/math" xmlns:v="urn:schemas-microsoft-com:vml" xmlns:wp14="http://schemas.microsoft.com/office/word/2010/wordprocessingDrawing" xmlns:wp="http://schemas.openxmlformats.org/drawingml/2006/wordprocessingDrawing" xmlns:w10="urn:schemas-microsoft-com:office:word" xmlns:w="http://schemas.openxmlformats.org/wordprocessingml/2006/main" xmlns:w14="http://schemas.microsoft.com/office/word/2010/wordml" xmlns:w15="http://schemas.microsoft.com/office/word/2012/wordml" xmlns:w16cex="http://schemas.microsoft.com/office/word/2018/wordml/cex" xmlns:w16cid="http://schemas.microsoft.com/office/word/2016/wordml/cid" xmlns:w16="http://schemas.microsoft.com/office/word/2018/wordml" xmlns:w16sdtdh="http://schemas.microsoft.com/office/word/2020/wordml/sdtdatahash" xmlns:w16se="http://schemas.microsoft.com/office/word/2015/wordml/symex" xmlns:wpg="http://schemas.microsoft.com/office/word/2010/wordprocessingGroup" xmlns:wpi="http://schemas.microsoft.com/office/word/2010/wordprocessingInk" xmlns:wne="http://schemas.microsoft.com/office/word/2006/wordml" xmlns:wps="http://schemas.microsoft.com/office/word/2010/wordprocessingShape" mc:Ignorable="w14 w15 w16se w16cid w16 w16cex w16sdtdh wp14">
+<w:footnotes xmlns:wpc="http://schemas.microsoft.com/office/word/2010/wordprocessingCanvas" xmlns:cx="http://schemas.microsoft.com/office/drawing/2014/chartex" xmlns:cx1="http://schemas.microsoft.com/office/drawing/2015/9/8/chartex" xmlns:cx2="http://schemas.microsoft.com/office/drawing/2015/10/21/chartex" xmlns:cx3="http://schemas.microsoft.com/office/drawing/2016/5/9/chartex" xmlns:cx4="http://schemas.microsoft.com/office/drawing/2016/5/10/chartex" xmlns:cx5="http://schemas.microsoft.com/office/drawing/2016/5/11/chartex" xmlns:cx6="http://schemas.microsoft.com/office/drawing/2016/5/12/chartex" xmlns:cx7="http://schemas.microsoft.com/office/drawing/2016/5/13/chartex" xmlns:cx8="http://schemas.microsoft.com/office/drawing/2016/5/14/chartex" xmlns:mc="http://schemas.openxmlformats.org/markup-compatibility/2006" xmlns:aink="http://schemas.microsoft.com/office/drawing/2016/ink" xmlns:am3d="http://schemas.microsoft.com/office/drawing/2017/model3d" xmlns:o="urn:schemas-microsoft-com:office:office" xmlns:oel="http://schemas.microsoft.com/office/2019/extlst" xmlns:r="http://schemas.openxmlformats.org/officeDocument/2006/relationships" xmlns:m="http://schemas.openxmlformats.org/officeDocument/2006/math" xmlns:v="urn:schemas-microsoft-com:vml" xmlns:wp14="http://schemas.microsoft.com/office/word/2010/wordprocessingDrawing" xmlns:wp="http://schemas.openxmlformats.org/drawingml/2006/wordprocessingDrawing" xmlns:w10="urn:schemas-microsoft-com:office:word" xmlns:w="http://schemas.openxmlformats.org/wordprocessingml/2006/main" xmlns:w14="http://schemas.microsoft.com/office/word/2010/wordml" xmlns:w15="http://schemas.microsoft.com/office/word/2012/wordml" xmlns:w16cex="http://schemas.microsoft.com/office/word/2018/wordml/cex" xmlns:w16cid="http://schemas.microsoft.com/office/word/2016/wordml/cid" xmlns:w16="http://schemas.microsoft.com/office/word/2018/wordml" xmlns:w16du="http://schemas.microsoft.com/office/word/2023/wordml/word16du" xmlns:w16sdtdh="http://schemas.microsoft.com/office/word/2020/wordml/sdtdatahash" xmlns:w16sdtfl="http://schemas.microsoft.com/office/word/2024/wordml/sdtformatlock" xmlns:w16se="http://schemas.microsoft.com/office/word/2015/wordml/symex" xmlns:wpg="http://schemas.microsoft.com/office/word/2010/wordprocessingGroup" xmlns:wpi="http://schemas.microsoft.com/office/word/2010/wordprocessingInk" xmlns:wne="http://schemas.microsoft.com/office/word/2006/wordml" xmlns:wps="http://schemas.microsoft.com/office/word/2010/wordprocessingShape" mc:Ignorable="w14 w15 w16se w16cid w16 w16cex w16sdtdh w16sdtfl w16du wp14">
   <w:footnote w:type="separator" w:id="-1">
     <w:p>
       <w:pPr>
@@ -15296,14 +15736,14 @@
   <w:footnote w:id="1">
     <w:p>
       <w:pPr>
-        <w:pStyle w:val="FootnoteText"/>
-        <w:rPr>
-          <w:lang w:val="en-NZ"/>
-        </w:rPr>
-      </w:pPr>
-      <w:r>
-        <w:rPr>
-          <w:rStyle w:val="FootnoteReference"/>
+        <w:pStyle w:val="Textonotapie"/>
+        <w:rPr>
+          <w:lang w:val="en-NZ"/>
+        </w:rPr>
+      </w:pPr>
+      <w:r>
+        <w:rPr>
+          <w:rStyle w:val="Refdenotaalpie"/>
         </w:rPr>
         <w:footnoteRef/>
       </w:r>
@@ -15322,7 +15762,7 @@
       <w:hyperlink r:id="rId1" w:history="1">
         <w:r>
           <w:rPr>
-            <w:rStyle w:val="Hyperlink"/>
+            <w:rStyle w:val="Hipervnculo"/>
             <w:lang w:val="en-NZ"/>
           </w:rPr>
           <w:t>https://www.youtube.com/watch?v=Exu7r2vZpcw</w:t>
@@ -15337,7 +15777,7 @@
       <w:hyperlink r:id="rId2" w:history="1">
         <w:r>
           <w:rPr>
-            <w:rStyle w:val="Hyperlink"/>
+            <w:rStyle w:val="Hipervnculo"/>
             <w:lang w:val="en-NZ"/>
           </w:rPr>
           <w:t>https://www.youtube.com/watch?v=dtp6b76pMak</w:t>
@@ -15349,7 +15789,7 @@
 </file>
 
 <file path=word/numbering.xml><?xml version="1.0" encoding="utf-8"?>
-<w:numbering xmlns:wpc="http://schemas.microsoft.com/office/word/2010/wordprocessingCanvas" xmlns:cx="http://schemas.microsoft.com/office/drawing/2014/chartex" xmlns:cx1="http://schemas.microsoft.com/office/drawing/2015/9/8/chartex" xmlns:cx2="http://schemas.microsoft.com/office/drawing/2015/10/21/chartex" xmlns:cx3="http://schemas.microsoft.com/office/drawing/2016/5/9/chartex" xmlns:cx4="http://schemas.microsoft.com/office/drawing/2016/5/10/chartex" xmlns:cx5="http://schemas.microsoft.com/office/drawing/2016/5/11/chartex" xmlns:cx6="http://schemas.microsoft.com/office/drawing/2016/5/12/chartex" xmlns:cx7="http://schemas.microsoft.com/office/drawing/2016/5/13/chartex" xmlns:cx8="http://schemas.microsoft.com/office/drawing/2016/5/14/chartex" xmlns:mc="http://schemas.openxmlformats.org/markup-compatibility/2006" xmlns:aink="http://schemas.microsoft.com/office/drawing/2016/ink" xmlns:am3d="http://schemas.microsoft.com/office/drawing/2017/model3d" xmlns:o="urn:schemas-microsoft-com:office:office" xmlns:r="http://schemas.openxmlformats.org/officeDocument/2006/relationships" xmlns:m="http://schemas.openxmlformats.org/officeDocument/2006/math" xmlns:v="urn:schemas-microsoft-com:vml" xmlns:wp14="http://schemas.microsoft.com/office/word/2010/wordprocessingDrawing" xmlns:wp="http://schemas.openxmlformats.org/drawingml/2006/wordprocessingDrawing" xmlns:w10="urn:schemas-microsoft-com:office:word" xmlns:w="http://schemas.openxmlformats.org/wordprocessingml/2006/main" xmlns:w14="http://schemas.microsoft.com/office/word/2010/wordml" xmlns:w15="http://schemas.microsoft.com/office/word/2012/wordml" xmlns:w16cex="http://schemas.microsoft.com/office/word/2018/wordml/cex" xmlns:w16cid="http://schemas.microsoft.com/office/word/2016/wordml/cid" xmlns:w16="http://schemas.microsoft.com/office/word/2018/wordml" xmlns:w16sdtdh="http://schemas.microsoft.com/office/word/2020/wordml/sdtdatahash" xmlns:w16se="http://schemas.microsoft.com/office/word/2015/wordml/symex" xmlns:wpg="http://schemas.microsoft.com/office/word/2010/wordprocessingGroup" xmlns:wpi="http://schemas.microsoft.com/office/word/2010/wordprocessingInk" xmlns:wne="http://schemas.microsoft.com/office/word/2006/wordml" xmlns:wps="http://schemas.microsoft.com/office/word/2010/wordprocessingShape" mc:Ignorable="w14 w15 w16se w16cid w16 w16cex w16sdtdh wp14">
+<w:numbering xmlns:wpc="http://schemas.microsoft.com/office/word/2010/wordprocessingCanvas" xmlns:cx="http://schemas.microsoft.com/office/drawing/2014/chartex" xmlns:cx1="http://schemas.microsoft.com/office/drawing/2015/9/8/chartex" xmlns:cx2="http://schemas.microsoft.com/office/drawing/2015/10/21/chartex" xmlns:cx3="http://schemas.microsoft.com/office/drawing/2016/5/9/chartex" xmlns:cx4="http://schemas.microsoft.com/office/drawing/2016/5/10/chartex" xmlns:cx5="http://schemas.microsoft.com/office/drawing/2016/5/11/chartex" xmlns:cx6="http://schemas.microsoft.com/office/drawing/2016/5/12/chartex" xmlns:cx7="http://schemas.microsoft.com/office/drawing/2016/5/13/chartex" xmlns:cx8="http://schemas.microsoft.com/office/drawing/2016/5/14/chartex" xmlns:mc="http://schemas.openxmlformats.org/markup-compatibility/2006" xmlns:aink="http://schemas.microsoft.com/office/drawing/2016/ink" xmlns:am3d="http://schemas.microsoft.com/office/drawing/2017/model3d" xmlns:o="urn:schemas-microsoft-com:office:office" xmlns:oel="http://schemas.microsoft.com/office/2019/extlst" xmlns:r="http://schemas.openxmlformats.org/officeDocument/2006/relationships" xmlns:m="http://schemas.openxmlformats.org/officeDocument/2006/math" xmlns:v="urn:schemas-microsoft-com:vml" xmlns:wp14="http://schemas.microsoft.com/office/word/2010/wordprocessingDrawing" xmlns:wp="http://schemas.openxmlformats.org/drawingml/2006/wordprocessingDrawing" xmlns:w10="urn:schemas-microsoft-com:office:word" xmlns:w="http://schemas.openxmlformats.org/wordprocessingml/2006/main" xmlns:w14="http://schemas.microsoft.com/office/word/2010/wordml" xmlns:w15="http://schemas.microsoft.com/office/word/2012/wordml" xmlns:w16cex="http://schemas.microsoft.com/office/word/2018/wordml/cex" xmlns:w16cid="http://schemas.microsoft.com/office/word/2016/wordml/cid" xmlns:w16="http://schemas.microsoft.com/office/word/2018/wordml" xmlns:w16du="http://schemas.microsoft.com/office/word/2023/wordml/word16du" xmlns:w16sdtdh="http://schemas.microsoft.com/office/word/2020/wordml/sdtdatahash" xmlns:w16sdtfl="http://schemas.microsoft.com/office/word/2024/wordml/sdtformatlock" xmlns:w16se="http://schemas.microsoft.com/office/word/2015/wordml/symex" xmlns:wpg="http://schemas.microsoft.com/office/word/2010/wordprocessingGroup" xmlns:wpi="http://schemas.microsoft.com/office/word/2010/wordprocessingInk" xmlns:wne="http://schemas.microsoft.com/office/word/2006/wordml" xmlns:wps="http://schemas.microsoft.com/office/word/2010/wordprocessingShape" mc:Ignorable="w14 w15 w16se w16cid w16 w16cex w16sdtdh w16sdtfl w16du wp14">
   <w:abstractNum w:abstractNumId="0" w15:restartNumberingAfterBreak="0">
     <w:nsid w:val="055010DF"/>
     <w:multiLevelType w:val="hybridMultilevel"/>
@@ -19496,128 +19936,128 @@
       </w:rPr>
     </w:lvl>
   </w:abstractNum>
-  <w:num w:numId="1">
+  <w:num w:numId="1" w16cid:durableId="1910842914">
     <w:abstractNumId w:val="10"/>
   </w:num>
-  <w:num w:numId="2">
+  <w:num w:numId="2" w16cid:durableId="1722362088">
     <w:abstractNumId w:val="33"/>
   </w:num>
-  <w:num w:numId="3">
+  <w:num w:numId="3" w16cid:durableId="169295043">
     <w:abstractNumId w:val="36"/>
   </w:num>
-  <w:num w:numId="4">
+  <w:num w:numId="4" w16cid:durableId="16396088">
     <w:abstractNumId w:val="23"/>
   </w:num>
-  <w:num w:numId="5">
+  <w:num w:numId="5" w16cid:durableId="1277255312">
     <w:abstractNumId w:val="24"/>
   </w:num>
-  <w:num w:numId="6">
+  <w:num w:numId="6" w16cid:durableId="1110247638">
     <w:abstractNumId w:val="18"/>
   </w:num>
-  <w:num w:numId="7">
+  <w:num w:numId="7" w16cid:durableId="493497470">
     <w:abstractNumId w:val="6"/>
   </w:num>
-  <w:num w:numId="8">
+  <w:num w:numId="8" w16cid:durableId="2083212440">
     <w:abstractNumId w:val="1"/>
   </w:num>
-  <w:num w:numId="9">
+  <w:num w:numId="9" w16cid:durableId="72506343">
     <w:abstractNumId w:val="15"/>
   </w:num>
-  <w:num w:numId="10">
+  <w:num w:numId="10" w16cid:durableId="1874734620">
     <w:abstractNumId w:val="11"/>
   </w:num>
-  <w:num w:numId="11">
+  <w:num w:numId="11" w16cid:durableId="1761441642">
     <w:abstractNumId w:val="26"/>
   </w:num>
-  <w:num w:numId="12">
+  <w:num w:numId="12" w16cid:durableId="248317032">
     <w:abstractNumId w:val="2"/>
   </w:num>
-  <w:num w:numId="13">
+  <w:num w:numId="13" w16cid:durableId="653949728">
     <w:abstractNumId w:val="31"/>
   </w:num>
-  <w:num w:numId="14">
+  <w:num w:numId="14" w16cid:durableId="2060668236">
     <w:abstractNumId w:val="4"/>
   </w:num>
-  <w:num w:numId="15">
+  <w:num w:numId="15" w16cid:durableId="1824270149">
     <w:abstractNumId w:val="14"/>
   </w:num>
-  <w:num w:numId="16">
+  <w:num w:numId="16" w16cid:durableId="1150513483">
     <w:abstractNumId w:val="27"/>
   </w:num>
-  <w:num w:numId="17">
+  <w:num w:numId="17" w16cid:durableId="891963350">
     <w:abstractNumId w:val="37"/>
   </w:num>
-  <w:num w:numId="18">
+  <w:num w:numId="18" w16cid:durableId="2139491639">
     <w:abstractNumId w:val="28"/>
   </w:num>
-  <w:num w:numId="19">
+  <w:num w:numId="19" w16cid:durableId="991182929">
     <w:abstractNumId w:val="17"/>
   </w:num>
-  <w:num w:numId="20">
+  <w:num w:numId="20" w16cid:durableId="52169574">
     <w:abstractNumId w:val="34"/>
   </w:num>
-  <w:num w:numId="21">
+  <w:num w:numId="21" w16cid:durableId="522325107">
     <w:abstractNumId w:val="29"/>
   </w:num>
-  <w:num w:numId="22">
+  <w:num w:numId="22" w16cid:durableId="1794052664">
     <w:abstractNumId w:val="22"/>
   </w:num>
-  <w:num w:numId="23">
+  <w:num w:numId="23" w16cid:durableId="662123847">
     <w:abstractNumId w:val="19"/>
   </w:num>
-  <w:num w:numId="24">
+  <w:num w:numId="24" w16cid:durableId="298727641">
     <w:abstractNumId w:val="20"/>
   </w:num>
-  <w:num w:numId="25">
+  <w:num w:numId="25" w16cid:durableId="692456678">
     <w:abstractNumId w:val="3"/>
   </w:num>
-  <w:num w:numId="26">
+  <w:num w:numId="26" w16cid:durableId="1870557576">
     <w:abstractNumId w:val="30"/>
   </w:num>
-  <w:num w:numId="27">
+  <w:num w:numId="27" w16cid:durableId="681472372">
     <w:abstractNumId w:val="12"/>
   </w:num>
-  <w:num w:numId="28">
+  <w:num w:numId="28" w16cid:durableId="1913159409">
     <w:abstractNumId w:val="21"/>
   </w:num>
-  <w:num w:numId="29">
+  <w:num w:numId="29" w16cid:durableId="723715729">
     <w:abstractNumId w:val="32"/>
   </w:num>
-  <w:num w:numId="30">
+  <w:num w:numId="30" w16cid:durableId="1053044739">
     <w:abstractNumId w:val="13"/>
   </w:num>
-  <w:num w:numId="31">
+  <w:num w:numId="31" w16cid:durableId="1450511079">
     <w:abstractNumId w:val="9"/>
   </w:num>
-  <w:num w:numId="32">
+  <w:num w:numId="32" w16cid:durableId="584805603">
     <w:abstractNumId w:val="25"/>
   </w:num>
-  <w:num w:numId="33">
+  <w:num w:numId="33" w16cid:durableId="802386611">
     <w:abstractNumId w:val="8"/>
   </w:num>
-  <w:num w:numId="34">
+  <w:num w:numId="34" w16cid:durableId="303705492">
     <w:abstractNumId w:val="7"/>
   </w:num>
-  <w:num w:numId="35">
+  <w:num w:numId="35" w16cid:durableId="905645550">
     <w:abstractNumId w:val="16"/>
   </w:num>
-  <w:num w:numId="36">
+  <w:num w:numId="36" w16cid:durableId="1526484912">
     <w:abstractNumId w:val="0"/>
   </w:num>
-  <w:num w:numId="37">
+  <w:num w:numId="37" w16cid:durableId="369695047">
     <w:abstractNumId w:val="5"/>
   </w:num>
-  <w:num w:numId="38">
+  <w:num w:numId="38" w16cid:durableId="2146385631">
     <w:abstractNumId w:val="38"/>
   </w:num>
-  <w:num w:numId="39">
+  <w:num w:numId="39" w16cid:durableId="89205602">
     <w:abstractNumId w:val="35"/>
   </w:num>
 </w:numbering>
 </file>
 
 <file path=word/styles.xml><?xml version="1.0" encoding="utf-8"?>
-<w:styles xmlns:mc="http://schemas.openxmlformats.org/markup-compatibility/2006" xmlns:r="http://schemas.openxmlformats.org/officeDocument/2006/relationships" xmlns:w="http://schemas.openxmlformats.org/wordprocessingml/2006/main" xmlns:w14="http://schemas.microsoft.com/office/word/2010/wordml" xmlns:w15="http://schemas.microsoft.com/office/word/2012/wordml" xmlns:w16cex="http://schemas.microsoft.com/office/word/2018/wordml/cex" xmlns:w16cid="http://schemas.microsoft.com/office/word/2016/wordml/cid" xmlns:w16="http://schemas.microsoft.com/office/word/2018/wordml" xmlns:w16sdtdh="http://schemas.microsoft.com/office/word/2020/wordml/sdtdatahash" xmlns:w16se="http://schemas.microsoft.com/office/word/2015/wordml/symex" mc:Ignorable="w14 w15 w16se w16cid w16 w16cex w16sdtdh">
+<w:styles xmlns:mc="http://schemas.openxmlformats.org/markup-compatibility/2006" xmlns:r="http://schemas.openxmlformats.org/officeDocument/2006/relationships" xmlns:w="http://schemas.openxmlformats.org/wordprocessingml/2006/main" xmlns:w14="http://schemas.microsoft.com/office/word/2010/wordml" xmlns:w15="http://schemas.microsoft.com/office/word/2012/wordml" xmlns:w16cex="http://schemas.microsoft.com/office/word/2018/wordml/cex" xmlns:w16cid="http://schemas.microsoft.com/office/word/2016/wordml/cid" xmlns:w16="http://schemas.microsoft.com/office/word/2018/wordml" xmlns:w16du="http://schemas.microsoft.com/office/word/2023/wordml/word16du" xmlns:w16sdtdh="http://schemas.microsoft.com/office/word/2020/wordml/sdtdatahash" xmlns:w16sdtfl="http://schemas.microsoft.com/office/word/2024/wordml/sdtformatlock" xmlns:w16se="http://schemas.microsoft.com/office/word/2015/wordml/symex" mc:Ignorable="w14 w15 w16se w16cid w16 w16cex w16sdtdh w16sdtfl w16du">
   <w:docDefaults>
     <w:rPrDefault>
       <w:rPr>
@@ -20015,7 +20455,7 @@
     <w:name w:val="Normal"/>
     <w:qFormat/>
   </w:style>
-  <w:style w:type="paragraph" w:styleId="Heading1">
+  <w:style w:type="paragraph" w:styleId="Ttulo1">
     <w:name w:val="heading 1"/>
     <w:basedOn w:val="Normal"/>
     <w:next w:val="Normal"/>
@@ -20032,7 +20472,7 @@
       <w:szCs w:val="40"/>
     </w:rPr>
   </w:style>
-  <w:style w:type="paragraph" w:styleId="Heading2">
+  <w:style w:type="paragraph" w:styleId="Ttulo2">
     <w:name w:val="heading 2"/>
     <w:basedOn w:val="Normal"/>
     <w:next w:val="Normal"/>
@@ -20050,7 +20490,7 @@
       <w:szCs w:val="32"/>
     </w:rPr>
   </w:style>
-  <w:style w:type="paragraph" w:styleId="Heading3">
+  <w:style w:type="paragraph" w:styleId="Ttulo3">
     <w:name w:val="heading 3"/>
     <w:basedOn w:val="Normal"/>
     <w:next w:val="Normal"/>
@@ -20069,7 +20509,7 @@
       <w:szCs w:val="28"/>
     </w:rPr>
   </w:style>
-  <w:style w:type="paragraph" w:styleId="Heading4">
+  <w:style w:type="paragraph" w:styleId="Ttulo4">
     <w:name w:val="heading 4"/>
     <w:basedOn w:val="Normal"/>
     <w:next w:val="Normal"/>
@@ -20089,7 +20529,7 @@
       <w:szCs w:val="24"/>
     </w:rPr>
   </w:style>
-  <w:style w:type="paragraph" w:styleId="Heading5">
+  <w:style w:type="paragraph" w:styleId="Ttulo5">
     <w:name w:val="heading 5"/>
     <w:basedOn w:val="Normal"/>
     <w:next w:val="Normal"/>
@@ -20107,7 +20547,7 @@
       <w:color w:val="666666"/>
     </w:rPr>
   </w:style>
-  <w:style w:type="paragraph" w:styleId="Heading6">
+  <w:style w:type="paragraph" w:styleId="Ttulo6">
     <w:name w:val="heading 6"/>
     <w:basedOn w:val="Normal"/>
     <w:next w:val="Normal"/>
@@ -20126,13 +20566,13 @@
       <w:color w:val="666666"/>
     </w:rPr>
   </w:style>
-  <w:style w:type="character" w:default="1" w:styleId="DefaultParagraphFont">
+  <w:style w:type="character" w:default="1" w:styleId="Fuentedeprrafopredeter">
     <w:name w:val="Default Paragraph Font"/>
     <w:uiPriority w:val="1"/>
     <w:semiHidden/>
     <w:unhideWhenUsed/>
   </w:style>
-  <w:style w:type="table" w:default="1" w:styleId="TableNormal">
+  <w:style w:type="table" w:default="1" w:styleId="Tablanormal">
     <w:name w:val="Normal Table"/>
     <w:uiPriority w:val="99"/>
     <w:semiHidden/>
@@ -20147,7 +20587,7 @@
       </w:tblCellMar>
     </w:tblPr>
   </w:style>
-  <w:style w:type="numbering" w:default="1" w:styleId="NoList">
+  <w:style w:type="numbering" w:default="1" w:styleId="Sinlista">
     <w:name w:val="No List"/>
     <w:uiPriority w:val="99"/>
     <w:semiHidden/>
@@ -20164,7 +20604,7 @@
       </w:tblCellMar>
     </w:tblPr>
   </w:style>
-  <w:style w:type="paragraph" w:styleId="Title">
+  <w:style w:type="paragraph" w:styleId="Ttulo">
     <w:name w:val="Title"/>
     <w:basedOn w:val="Normal"/>
     <w:next w:val="Normal"/>
@@ -20180,7 +20620,7 @@
       <w:szCs w:val="52"/>
     </w:rPr>
   </w:style>
-  <w:style w:type="paragraph" w:styleId="Subtitle">
+  <w:style w:type="paragraph" w:styleId="Subttulo">
     <w:name w:val="Subtitle"/>
     <w:basedOn w:val="Normal"/>
     <w:next w:val="Normal"/>
@@ -20197,7 +20637,7 @@
       <w:szCs w:val="30"/>
     </w:rPr>
   </w:style>
-  <w:style w:type="paragraph" w:styleId="ListParagraph">
+  <w:style w:type="paragraph" w:styleId="Prrafodelista">
     <w:name w:val="List Paragraph"/>
     <w:basedOn w:val="Normal"/>
     <w:uiPriority w:val="34"/>
@@ -20208,7 +20648,7 @@
       <w:contextualSpacing/>
     </w:pPr>
   </w:style>
-  <w:style w:type="paragraph" w:styleId="Caption">
+  <w:style w:type="paragraph" w:styleId="Descripcin">
     <w:name w:val="caption"/>
     <w:basedOn w:val="Normal"/>
     <w:next w:val="Normal"/>
@@ -20227,11 +20667,11 @@
       <w:szCs w:val="18"/>
     </w:rPr>
   </w:style>
-  <w:style w:type="paragraph" w:styleId="Quote">
+  <w:style w:type="paragraph" w:styleId="Cita">
     <w:name w:val="Quote"/>
     <w:basedOn w:val="Normal"/>
     <w:next w:val="Normal"/>
-    <w:link w:val="QuoteChar"/>
+    <w:link w:val="CitaCar"/>
     <w:uiPriority w:val="29"/>
     <w:qFormat/>
     <w:rsid w:val="005D23D7"/>
@@ -20246,10 +20686,10 @@
       <w:color w:val="404040" w:themeColor="text1" w:themeTint="BF"/>
     </w:rPr>
   </w:style>
-  <w:style w:type="character" w:customStyle="1" w:styleId="QuoteChar">
-    <w:name w:val="Quote Char"/>
-    <w:basedOn w:val="DefaultParagraphFont"/>
-    <w:link w:val="Quote"/>
+  <w:style w:type="character" w:customStyle="1" w:styleId="CitaCar">
+    <w:name w:val="Cita Car"/>
+    <w:basedOn w:val="Fuentedeprrafopredeter"/>
+    <w:link w:val="Cita"/>
     <w:uiPriority w:val="29"/>
     <w:rsid w:val="005D23D7"/>
     <w:rPr>
@@ -20258,9 +20698,9 @@
       <w:color w:val="404040" w:themeColor="text1" w:themeTint="BF"/>
     </w:rPr>
   </w:style>
-  <w:style w:type="character" w:styleId="PlaceholderText">
+  <w:style w:type="character" w:styleId="Textodelmarcadordeposicin">
     <w:name w:val="Placeholder Text"/>
-    <w:basedOn w:val="DefaultParagraphFont"/>
+    <w:basedOn w:val="Fuentedeprrafopredeter"/>
     <w:uiPriority w:val="99"/>
     <w:semiHidden/>
     <w:rsid w:val="00D94EBB"/>
@@ -20268,10 +20708,10 @@
       <w:color w:val="666666"/>
     </w:rPr>
   </w:style>
-  <w:style w:type="paragraph" w:styleId="FootnoteText">
+  <w:style w:type="paragraph" w:styleId="Textonotapie">
     <w:name w:val="footnote text"/>
     <w:basedOn w:val="Normal"/>
-    <w:link w:val="FootnoteTextChar"/>
+    <w:link w:val="TextonotapieCar"/>
     <w:uiPriority w:val="99"/>
     <w:semiHidden/>
     <w:unhideWhenUsed/>
@@ -20284,10 +20724,10 @@
       <w:szCs w:val="20"/>
     </w:rPr>
   </w:style>
-  <w:style w:type="character" w:customStyle="1" w:styleId="FootnoteTextChar">
-    <w:name w:val="Footnote Text Char"/>
-    <w:basedOn w:val="DefaultParagraphFont"/>
-    <w:link w:val="FootnoteText"/>
+  <w:style w:type="character" w:customStyle="1" w:styleId="TextonotapieCar">
+    <w:name w:val="Texto nota pie Car"/>
+    <w:basedOn w:val="Fuentedeprrafopredeter"/>
+    <w:link w:val="Textonotapie"/>
     <w:uiPriority w:val="99"/>
     <w:semiHidden/>
     <w:rsid w:val="00B220C6"/>
@@ -20296,9 +20736,9 @@
       <w:szCs w:val="20"/>
     </w:rPr>
   </w:style>
-  <w:style w:type="character" w:styleId="FootnoteReference">
+  <w:style w:type="character" w:styleId="Refdenotaalpie">
     <w:name w:val="footnote reference"/>
-    <w:basedOn w:val="DefaultParagraphFont"/>
+    <w:basedOn w:val="Fuentedeprrafopredeter"/>
     <w:uiPriority w:val="99"/>
     <w:semiHidden/>
     <w:unhideWhenUsed/>
@@ -20307,9 +20747,9 @@
       <w:vertAlign w:val="superscript"/>
     </w:rPr>
   </w:style>
-  <w:style w:type="character" w:styleId="Hyperlink">
+  <w:style w:type="character" w:styleId="Hipervnculo">
     <w:name w:val="Hyperlink"/>
-    <w:basedOn w:val="DefaultParagraphFont"/>
+    <w:basedOn w:val="Fuentedeprrafopredeter"/>
     <w:uiPriority w:val="99"/>
     <w:unhideWhenUsed/>
     <w:rsid w:val="00B220C6"/>
@@ -20318,9 +20758,9 @@
       <w:u w:val="single"/>
     </w:rPr>
   </w:style>
-  <w:style w:type="character" w:styleId="UnresolvedMention">
+  <w:style w:type="character" w:styleId="Mencinsinresolver">
     <w:name w:val="Unresolved Mention"/>
-    <w:basedOn w:val="DefaultParagraphFont"/>
+    <w:basedOn w:val="Fuentedeprrafopredeter"/>
     <w:uiPriority w:val="99"/>
     <w:semiHidden/>
     <w:unhideWhenUsed/>

</xml_diff>

<commit_message>
Working on Ch 5 First Implementation 3
</commit_message>
<xml_diff>
--- a/Draft/5 Implementation.docx
+++ b/Draft/5 Implementation.docx
@@ -1,10 +1,10 @@
 
 <file path=word/document.xml><?xml version="1.0" encoding="utf-8"?>
-<w:document xmlns:wpc="http://schemas.microsoft.com/office/word/2010/wordprocessingCanvas" xmlns:cx="http://schemas.microsoft.com/office/drawing/2014/chartex" xmlns:cx1="http://schemas.microsoft.com/office/drawing/2015/9/8/chartex" xmlns:cx2="http://schemas.microsoft.com/office/drawing/2015/10/21/chartex" xmlns:cx3="http://schemas.microsoft.com/office/drawing/2016/5/9/chartex" xmlns:cx4="http://schemas.microsoft.com/office/drawing/2016/5/10/chartex" xmlns:cx5="http://schemas.microsoft.com/office/drawing/2016/5/11/chartex" xmlns:cx6="http://schemas.microsoft.com/office/drawing/2016/5/12/chartex" xmlns:cx7="http://schemas.microsoft.com/office/drawing/2016/5/13/chartex" xmlns:cx8="http://schemas.microsoft.com/office/drawing/2016/5/14/chartex" xmlns:mc="http://schemas.openxmlformats.org/markup-compatibility/2006" xmlns:aink="http://schemas.microsoft.com/office/drawing/2016/ink" xmlns:am3d="http://schemas.microsoft.com/office/drawing/2017/model3d" xmlns:o="urn:schemas-microsoft-com:office:office" xmlns:oel="http://schemas.microsoft.com/office/2019/extlst" xmlns:r="http://schemas.openxmlformats.org/officeDocument/2006/relationships" xmlns:m="http://schemas.openxmlformats.org/officeDocument/2006/math" xmlns:v="urn:schemas-microsoft-com:vml" xmlns:wp14="http://schemas.microsoft.com/office/word/2010/wordprocessingDrawing" xmlns:wp="http://schemas.openxmlformats.org/drawingml/2006/wordprocessingDrawing" xmlns:w10="urn:schemas-microsoft-com:office:word" xmlns:w="http://schemas.openxmlformats.org/wordprocessingml/2006/main" xmlns:w14="http://schemas.microsoft.com/office/word/2010/wordml" xmlns:w15="http://schemas.microsoft.com/office/word/2012/wordml" xmlns:w16cex="http://schemas.microsoft.com/office/word/2018/wordml/cex" xmlns:w16cid="http://schemas.microsoft.com/office/word/2016/wordml/cid" xmlns:w16="http://schemas.microsoft.com/office/word/2018/wordml" xmlns:w16du="http://schemas.microsoft.com/office/word/2023/wordml/word16du" xmlns:w16sdtdh="http://schemas.microsoft.com/office/word/2020/wordml/sdtdatahash" xmlns:w16sdtfl="http://schemas.microsoft.com/office/word/2024/wordml/sdtformatlock" xmlns:w16se="http://schemas.microsoft.com/office/word/2015/wordml/symex" xmlns:wpg="http://schemas.microsoft.com/office/word/2010/wordprocessingGroup" xmlns:wpi="http://schemas.microsoft.com/office/word/2010/wordprocessingInk" xmlns:wne="http://schemas.microsoft.com/office/word/2006/wordml" xmlns:wps="http://schemas.microsoft.com/office/word/2010/wordprocessingShape" mc:Ignorable="w14 w15 w16se w16cid w16 w16cex w16sdtdh w16sdtfl w16du wp14">
+<w:document xmlns:wpc="http://schemas.microsoft.com/office/word/2010/wordprocessingCanvas" xmlns:cx="http://schemas.microsoft.com/office/drawing/2014/chartex" xmlns:cx1="http://schemas.microsoft.com/office/drawing/2015/9/8/chartex" xmlns:cx2="http://schemas.microsoft.com/office/drawing/2015/10/21/chartex" xmlns:cx3="http://schemas.microsoft.com/office/drawing/2016/5/9/chartex" xmlns:cx4="http://schemas.microsoft.com/office/drawing/2016/5/10/chartex" xmlns:cx5="http://schemas.microsoft.com/office/drawing/2016/5/11/chartex" xmlns:cx6="http://schemas.microsoft.com/office/drawing/2016/5/12/chartex" xmlns:cx7="http://schemas.microsoft.com/office/drawing/2016/5/13/chartex" xmlns:cx8="http://schemas.microsoft.com/office/drawing/2016/5/14/chartex" xmlns:mc="http://schemas.openxmlformats.org/markup-compatibility/2006" xmlns:aink="http://schemas.microsoft.com/office/drawing/2016/ink" xmlns:am3d="http://schemas.microsoft.com/office/drawing/2017/model3d" xmlns:o="urn:schemas-microsoft-com:office:office" xmlns:r="http://schemas.openxmlformats.org/officeDocument/2006/relationships" xmlns:m="http://schemas.openxmlformats.org/officeDocument/2006/math" xmlns:v="urn:schemas-microsoft-com:vml" xmlns:wp14="http://schemas.microsoft.com/office/word/2010/wordprocessingDrawing" xmlns:wp="http://schemas.openxmlformats.org/drawingml/2006/wordprocessingDrawing" xmlns:w10="urn:schemas-microsoft-com:office:word" xmlns:w="http://schemas.openxmlformats.org/wordprocessingml/2006/main" xmlns:w14="http://schemas.microsoft.com/office/word/2010/wordml" xmlns:w15="http://schemas.microsoft.com/office/word/2012/wordml" xmlns:w16cex="http://schemas.microsoft.com/office/word/2018/wordml/cex" xmlns:w16cid="http://schemas.microsoft.com/office/word/2016/wordml/cid" xmlns:w16="http://schemas.microsoft.com/office/word/2018/wordml" xmlns:w16sdtdh="http://schemas.microsoft.com/office/word/2020/wordml/sdtdatahash" xmlns:w16se="http://schemas.microsoft.com/office/word/2015/wordml/symex" xmlns:wpg="http://schemas.microsoft.com/office/word/2010/wordprocessingGroup" xmlns:wpi="http://schemas.microsoft.com/office/word/2010/wordprocessingInk" xmlns:wne="http://schemas.microsoft.com/office/word/2006/wordml" xmlns:wps="http://schemas.microsoft.com/office/word/2010/wordprocessingShape" mc:Ignorable="w14 w15 w16se w16cid w16 w16cex w16sdtdh wp14">
   <w:body>
     <w:p>
       <w:pPr>
-        <w:pStyle w:val="Ttulo"/>
+        <w:pStyle w:val="Title"/>
         <w:rPr>
           <w:lang w:val="en-NZ"/>
         </w:rPr>
@@ -264,7 +264,7 @@
     </w:p>
     <w:p>
       <w:pPr>
-        <w:pStyle w:val="Ttulo1"/>
+        <w:pStyle w:val="Heading1"/>
         <w:rPr>
           <w:lang w:val="en-NZ"/>
         </w:rPr>
@@ -363,7 +363,7 @@
     </w:p>
     <w:p>
       <w:pPr>
-        <w:pStyle w:val="Prrafodelista"/>
+        <w:pStyle w:val="ListParagraph"/>
         <w:numPr>
           <w:ilvl w:val="0"/>
           <w:numId w:val="31"/>
@@ -381,7 +381,7 @@
     </w:p>
     <w:p>
       <w:pPr>
-        <w:pStyle w:val="Prrafodelista"/>
+        <w:pStyle w:val="ListParagraph"/>
         <w:numPr>
           <w:ilvl w:val="0"/>
           <w:numId w:val="31"/>
@@ -405,7 +405,7 @@
     </w:p>
     <w:p>
       <w:pPr>
-        <w:pStyle w:val="Prrafodelista"/>
+        <w:pStyle w:val="ListParagraph"/>
         <w:numPr>
           <w:ilvl w:val="0"/>
           <w:numId w:val="31"/>
@@ -520,7 +520,7 @@
     </w:p>
     <w:p>
       <w:pPr>
-        <w:pStyle w:val="Prrafodelista"/>
+        <w:pStyle w:val="ListParagraph"/>
         <w:numPr>
           <w:ilvl w:val="0"/>
           <w:numId w:val="32"/>
@@ -538,7 +538,7 @@
     </w:p>
     <w:p>
       <w:pPr>
-        <w:pStyle w:val="Prrafodelista"/>
+        <w:pStyle w:val="ListParagraph"/>
         <w:numPr>
           <w:ilvl w:val="0"/>
           <w:numId w:val="32"/>
@@ -556,7 +556,7 @@
     </w:p>
     <w:p>
       <w:pPr>
-        <w:pStyle w:val="Prrafodelista"/>
+        <w:pStyle w:val="ListParagraph"/>
         <w:numPr>
           <w:ilvl w:val="0"/>
           <w:numId w:val="32"/>
@@ -580,7 +580,7 @@
     </w:p>
     <w:p>
       <w:pPr>
-        <w:pStyle w:val="Prrafodelista"/>
+        <w:pStyle w:val="ListParagraph"/>
         <w:numPr>
           <w:ilvl w:val="0"/>
           <w:numId w:val="32"/>
@@ -604,7 +604,7 @@
     </w:p>
     <w:p>
       <w:pPr>
-        <w:pStyle w:val="Prrafodelista"/>
+        <w:pStyle w:val="ListParagraph"/>
         <w:numPr>
           <w:ilvl w:val="0"/>
           <w:numId w:val="32"/>
@@ -702,7 +702,7 @@
     </w:p>
     <w:p>
       <w:pPr>
-        <w:pStyle w:val="Ttulo2"/>
+        <w:pStyle w:val="Heading2"/>
         <w:rPr>
           <w:lang w:val="en-NZ"/>
         </w:rPr>
@@ -824,7 +824,7 @@
       </w:r>
       <w:r>
         <w:rPr>
-          <w:rStyle w:val="CitaCar"/>
+          <w:rStyle w:val="QuoteChar"/>
           <w:lang w:val="en-NZ"/>
         </w:rPr>
         <w:t>Kowalewski et al. (2017)</w:t>
@@ -862,7 +862,7 @@
       </w:r>
       <w:r>
         <w:rPr>
-          <w:rStyle w:val="CitaCar"/>
+          <w:rStyle w:val="QuoteChar"/>
           <w:lang w:val="en-NZ"/>
         </w:rPr>
         <w:t>(Manifest AR Work Instruction Platform, 2022)</w:t>
@@ -994,19 +994,11 @@
         </w:rPr>
         <w:t xml:space="preserve">it is important to </w:t>
       </w:r>
-      <w:proofErr w:type="gramStart"/>
-      <w:r>
-        <w:rPr>
-          <w:lang w:val="en-NZ"/>
-        </w:rPr>
-        <w:t>considers</w:t>
-      </w:r>
-      <w:proofErr w:type="gramEnd"/>
-      <w:r>
-        <w:rPr>
-          <w:lang w:val="en-NZ"/>
-        </w:rPr>
-        <w:t xml:space="preserve"> the requirements </w:t>
+      <w:r>
+        <w:rPr>
+          <w:lang w:val="en-NZ"/>
+        </w:rPr>
+        <w:t xml:space="preserve">considers the requirements </w:t>
       </w:r>
       <w:r>
         <w:rPr>
@@ -1077,7 +1069,7 @@
       </w:r>
       <w:r>
         <w:rPr>
-          <w:rStyle w:val="CitaCar"/>
+          <w:rStyle w:val="QuoteChar"/>
           <w:lang w:val="en-NZ"/>
         </w:rPr>
         <w:t>(Boy, 2017)</w:t>
@@ -1242,21 +1234,7 @@
         <w:rPr>
           <w:lang w:val="en-NZ"/>
         </w:rPr>
-        <w:t xml:space="preserve">about the behaviour and allowed interactions of any </w:t>
-      </w:r>
-      <w:proofErr w:type="gramStart"/>
-      <w:r>
-        <w:rPr>
-          <w:lang w:val="en-NZ"/>
-        </w:rPr>
-        <w:t>particular development</w:t>
-      </w:r>
-      <w:proofErr w:type="gramEnd"/>
-      <w:r>
-        <w:rPr>
-          <w:lang w:val="en-NZ"/>
-        </w:rPr>
-        <w:t>. Even</w:t>
+        <w:t>about the behaviour and allowed interactions of any particular development. Even</w:t>
       </w:r>
       <w:r>
         <w:rPr>
@@ -1552,21 +1530,7 @@
         <w:rPr>
           <w:lang w:val="en-NZ"/>
         </w:rPr>
-        <w:t xml:space="preserve"> aim </w:t>
-      </w:r>
-      <w:proofErr w:type="gramStart"/>
-      <w:r>
-        <w:rPr>
-          <w:lang w:val="en-NZ"/>
-        </w:rPr>
-        <w:t>is</w:t>
-      </w:r>
-      <w:proofErr w:type="gramEnd"/>
-      <w:r>
-        <w:rPr>
-          <w:lang w:val="en-NZ"/>
-        </w:rPr>
-        <w:t xml:space="preserve"> to identify common tasks executed in a collaborative setting</w:t>
+        <w:t xml:space="preserve"> aim is to identify common tasks executed in a collaborative setting</w:t>
       </w:r>
       <w:r>
         <w:rPr>
@@ -1580,19 +1544,11 @@
         </w:rPr>
         <w:t xml:space="preserve">using different forms of AR technology. Based on that, </w:t>
       </w:r>
-      <w:proofErr w:type="gramStart"/>
-      <w:r>
-        <w:rPr>
-          <w:lang w:val="en-NZ"/>
-        </w:rPr>
-        <w:t>the end result</w:t>
-      </w:r>
-      <w:proofErr w:type="gramEnd"/>
-      <w:r>
-        <w:rPr>
-          <w:lang w:val="en-NZ"/>
-        </w:rPr>
-        <w:t xml:space="preserve"> is a</w:t>
+      <w:r>
+        <w:rPr>
+          <w:lang w:val="en-NZ"/>
+        </w:rPr>
+        <w:t>the end result is a</w:t>
       </w:r>
       <w:r>
         <w:rPr>
@@ -1712,21 +1668,7 @@
         <w:rPr>
           <w:lang w:val="en-NZ"/>
         </w:rPr>
-        <w:t xml:space="preserve"> to tackle </w:t>
-      </w:r>
-      <w:proofErr w:type="gramStart"/>
-      <w:r>
-        <w:rPr>
-          <w:lang w:val="en-NZ"/>
-        </w:rPr>
-        <w:t>particular tasks</w:t>
-      </w:r>
-      <w:proofErr w:type="gramEnd"/>
-      <w:r>
-        <w:rPr>
-          <w:lang w:val="en-NZ"/>
-        </w:rPr>
-        <w:t xml:space="preserve"> related to the use of AR in the</w:t>
+        <w:t xml:space="preserve"> to tackle particular tasks related to the use of AR in the</w:t>
       </w:r>
       <w:r>
         <w:rPr>
@@ -1744,21 +1686,7 @@
         <w:rPr>
           <w:lang w:val="en-NZ"/>
         </w:rPr>
-        <w:t xml:space="preserve">use of mobile devices as the </w:t>
-      </w:r>
-      <w:proofErr w:type="gramStart"/>
-      <w:r>
-        <w:rPr>
-          <w:lang w:val="en-NZ"/>
-        </w:rPr>
-        <w:t>main focus</w:t>
-      </w:r>
-      <w:proofErr w:type="gramEnd"/>
-      <w:r>
-        <w:rPr>
-          <w:lang w:val="en-NZ"/>
-        </w:rPr>
-        <w:t xml:space="preserve"> for deployment</w:t>
+        <w:t>use of mobile devices as the main focus for deployment</w:t>
       </w:r>
       <w:r>
         <w:rPr>
@@ -1769,7 +1697,7 @@
     </w:p>
     <w:p>
       <w:pPr>
-        <w:pStyle w:val="Ttulo3"/>
+        <w:pStyle w:val="Heading3"/>
         <w:rPr>
           <w:lang w:val="en-NZ"/>
         </w:rPr>
@@ -2152,7 +2080,7 @@
     </w:p>
     <w:p>
       <w:pPr>
-        <w:pStyle w:val="Descripcin"/>
+        <w:pStyle w:val="Caption"/>
         <w:jc w:val="center"/>
         <w:rPr>
           <w:lang w:val="en-NZ"/>
@@ -2241,7 +2169,7 @@
     </w:p>
     <w:p>
       <w:pPr>
-        <w:pStyle w:val="Prrafodelista"/>
+        <w:pStyle w:val="ListParagraph"/>
         <w:numPr>
           <w:ilvl w:val="0"/>
           <w:numId w:val="33"/>
@@ -2259,7 +2187,7 @@
     </w:p>
     <w:p>
       <w:pPr>
-        <w:pStyle w:val="Prrafodelista"/>
+        <w:pStyle w:val="ListParagraph"/>
         <w:numPr>
           <w:ilvl w:val="0"/>
           <w:numId w:val="33"/>
@@ -2277,7 +2205,7 @@
     </w:p>
     <w:p>
       <w:pPr>
-        <w:pStyle w:val="Prrafodelista"/>
+        <w:pStyle w:val="ListParagraph"/>
         <w:numPr>
           <w:ilvl w:val="0"/>
           <w:numId w:val="33"/>
@@ -2362,7 +2290,7 @@
       </w:r>
       <w:r>
         <w:rPr>
-          <w:rStyle w:val="CitaCar"/>
+          <w:rStyle w:val="QuoteChar"/>
           <w:lang w:val="en-NZ"/>
         </w:rPr>
         <w:t>Piumsomboon et al. (2013)</w:t>
@@ -2483,28 +2411,28 @@
       </w:r>
       <w:r>
         <w:rPr>
-          <w:rStyle w:val="CitaCar"/>
+          <w:rStyle w:val="QuoteChar"/>
           <w:lang w:val="en-NZ"/>
         </w:rPr>
         <w:t>(</w:t>
       </w:r>
       <w:r>
         <w:rPr>
-          <w:rStyle w:val="CitaCar"/>
+          <w:rStyle w:val="QuoteChar"/>
           <w:lang w:val="en-NZ"/>
         </w:rPr>
         <w:t>Pinelle, Gutwin, &amp; Greenberg, 2003; Scoular, Duckworth</w:t>
       </w:r>
       <w:r>
         <w:rPr>
-          <w:rStyle w:val="CitaCar"/>
-          <w:lang w:val="en-NZ"/>
-        </w:rPr>
-        <w:t xml:space="preserve"> </w:t>
-      </w:r>
-      <w:r>
-        <w:rPr>
-          <w:rStyle w:val="CitaCar"/>
+          <w:rStyle w:val="QuoteChar"/>
+          <w:lang w:val="en-NZ"/>
+        </w:rPr>
+        <w:t xml:space="preserve"> </w:t>
+      </w:r>
+      <w:r>
+        <w:rPr>
+          <w:rStyle w:val="QuoteChar"/>
           <w:lang w:val="en-NZ"/>
         </w:rPr>
         <w:t>&amp; Heard, 2020)</w:t>
@@ -2590,7 +2518,7 @@
     </w:p>
     <w:p>
       <w:pPr>
-        <w:pStyle w:val="Prrafodelista"/>
+        <w:pStyle w:val="ListParagraph"/>
         <w:numPr>
           <w:ilvl w:val="0"/>
           <w:numId w:val="34"/>
@@ -2609,7 +2537,7 @@
     </w:p>
     <w:p>
       <w:pPr>
-        <w:pStyle w:val="Prrafodelista"/>
+        <w:pStyle w:val="ListParagraph"/>
         <w:numPr>
           <w:ilvl w:val="0"/>
           <w:numId w:val="34"/>
@@ -2627,7 +2555,7 @@
     </w:p>
     <w:p>
       <w:pPr>
-        <w:pStyle w:val="Prrafodelista"/>
+        <w:pStyle w:val="ListParagraph"/>
         <w:numPr>
           <w:ilvl w:val="0"/>
           <w:numId w:val="34"/>
@@ -2645,7 +2573,7 @@
     </w:p>
     <w:p>
       <w:pPr>
-        <w:pStyle w:val="Prrafodelista"/>
+        <w:pStyle w:val="ListParagraph"/>
         <w:numPr>
           <w:ilvl w:val="0"/>
           <w:numId w:val="34"/>
@@ -3123,21 +3051,7 @@
         <w:rPr>
           <w:lang w:val="en-NZ"/>
         </w:rPr>
-        <w:t xml:space="preserve">, a concept </w:t>
-      </w:r>
-      <w:proofErr w:type="gramStart"/>
-      <w:r>
-        <w:rPr>
-          <w:lang w:val="en-NZ"/>
-        </w:rPr>
-        <w:t>similar to</w:t>
-      </w:r>
-      <w:proofErr w:type="gramEnd"/>
-      <w:r>
-        <w:rPr>
-          <w:lang w:val="en-NZ"/>
-        </w:rPr>
-        <w:t xml:space="preserve"> </w:t>
+        <w:t xml:space="preserve">, a concept similar to </w:t>
       </w:r>
       <w:r>
         <w:rPr>
@@ -3165,7 +3079,7 @@
       </w:r>
       <w:r>
         <w:rPr>
-          <w:rStyle w:val="CitaCar"/>
+          <w:rStyle w:val="QuoteChar"/>
           <w:lang w:val="en-NZ"/>
         </w:rPr>
         <w:t>Reilly et al. (2014)</w:t>
@@ -3178,21 +3092,21 @@
       </w:r>
       <w:r>
         <w:rPr>
-          <w:rStyle w:val="CitaCar"/>
+          <w:rStyle w:val="QuoteChar"/>
           <w:lang w:val="en-NZ"/>
         </w:rPr>
         <w:t>Lebeck, Ruth, Kohno, and Roesner</w:t>
       </w:r>
       <w:r>
         <w:rPr>
-          <w:rStyle w:val="CitaCar"/>
-          <w:lang w:val="en-NZ"/>
-        </w:rPr>
-        <w:t xml:space="preserve"> </w:t>
-      </w:r>
-      <w:r>
-        <w:rPr>
-          <w:rStyle w:val="CitaCar"/>
+          <w:rStyle w:val="QuoteChar"/>
+          <w:lang w:val="en-NZ"/>
+        </w:rPr>
+        <w:t xml:space="preserve"> </w:t>
+      </w:r>
+      <w:r>
+        <w:rPr>
+          <w:rStyle w:val="QuoteChar"/>
           <w:lang w:val="en-NZ"/>
         </w:rPr>
         <w:t>(2018)</w:t>
@@ -3260,28 +3174,28 @@
       </w:r>
       <w:r>
         <w:rPr>
-          <w:rStyle w:val="CitaCar"/>
+          <w:rStyle w:val="QuoteChar"/>
           <w:lang w:val="en-NZ"/>
         </w:rPr>
         <w:t xml:space="preserve">(Zigurs </w:t>
       </w:r>
       <w:r>
         <w:rPr>
-          <w:rStyle w:val="CitaCar"/>
+          <w:rStyle w:val="QuoteChar"/>
           <w:lang w:val="en-NZ"/>
         </w:rPr>
         <w:t>refers to &amp;</w:t>
       </w:r>
       <w:r>
         <w:rPr>
-          <w:rStyle w:val="CitaCar"/>
-          <w:lang w:val="en-NZ"/>
-        </w:rPr>
-        <w:t xml:space="preserve"> </w:t>
-      </w:r>
-      <w:r>
-        <w:rPr>
-          <w:rStyle w:val="CitaCar"/>
+          <w:rStyle w:val="QuoteChar"/>
+          <w:lang w:val="en-NZ"/>
+        </w:rPr>
+        <w:t xml:space="preserve"> </w:t>
+      </w:r>
+      <w:r>
+        <w:rPr>
+          <w:rStyle w:val="QuoteChar"/>
           <w:lang w:val="en-NZ"/>
         </w:rPr>
         <w:t>Munkvold, 2006)</w:t>
@@ -3449,7 +3363,7 @@
     </w:p>
     <w:p>
       <w:pPr>
-        <w:pStyle w:val="Descripcin"/>
+        <w:pStyle w:val="Caption"/>
         <w:jc w:val="center"/>
         <w:rPr>
           <w:lang w:val="en-NZ"/>
@@ -3746,7 +3660,7 @@
     </w:p>
     <w:p>
       <w:pPr>
-        <w:pStyle w:val="Descripcin"/>
+        <w:pStyle w:val="Caption"/>
         <w:jc w:val="center"/>
         <w:rPr>
           <w:lang w:val="en-NZ"/>
@@ -4693,7 +4607,7 @@
     <w:p>
       <w:pPr>
         <w:rPr>
-          <w:rStyle w:val="CitaCar"/>
+          <w:rStyle w:val="QuoteChar"/>
           <w:lang w:val="en-NZ"/>
         </w:rPr>
       </w:pPr>
@@ -4741,21 +4655,21 @@
       </w:r>
       <w:r>
         <w:rPr>
-          <w:rStyle w:val="CitaCar"/>
+          <w:rStyle w:val="QuoteChar"/>
           <w:lang w:val="en-NZ"/>
         </w:rPr>
         <w:t>(Wobbrock, Aung, Rothrock, &amp; Myers,</w:t>
       </w:r>
       <w:r>
         <w:rPr>
-          <w:rStyle w:val="CitaCar"/>
-          <w:lang w:val="en-NZ"/>
-        </w:rPr>
-        <w:t xml:space="preserve"> </w:t>
-      </w:r>
-      <w:r>
-        <w:rPr>
-          <w:rStyle w:val="CitaCar"/>
+          <w:rStyle w:val="QuoteChar"/>
+          <w:lang w:val="en-NZ"/>
+        </w:rPr>
+        <w:t xml:space="preserve"> </w:t>
+      </w:r>
+      <w:r>
+        <w:rPr>
+          <w:rStyle w:val="QuoteChar"/>
           <w:lang w:val="en-NZ"/>
         </w:rPr>
         <w:t>2005).</w:t>
@@ -5078,7 +4992,7 @@
     </w:p>
     <w:p>
       <w:pPr>
-        <w:pStyle w:val="Descripcin"/>
+        <w:pStyle w:val="Caption"/>
         <w:jc w:val="center"/>
         <w:rPr>
           <w:lang w:val="en-NZ"/>
@@ -5334,7 +5248,7 @@
     </w:p>
     <w:p>
       <w:pPr>
-        <w:pStyle w:val="Ttulo3"/>
+        <w:pStyle w:val="Heading3"/>
         <w:rPr>
           <w:lang w:val="en-NZ"/>
         </w:rPr>
@@ -5664,7 +5578,7 @@
     </w:p>
     <w:p>
       <w:pPr>
-        <w:pStyle w:val="Descripcin"/>
+        <w:pStyle w:val="Caption"/>
         <w:jc w:val="center"/>
         <w:rPr>
           <w:lang w:val="en-NZ"/>
@@ -6269,7 +6183,7 @@
     </w:p>
     <w:p>
       <w:pPr>
-        <w:pStyle w:val="Descripcin"/>
+        <w:pStyle w:val="Caption"/>
         <w:jc w:val="center"/>
         <w:rPr>
           <w:lang w:val="en-NZ"/>
@@ -6432,7 +6346,7 @@
     </w:p>
     <w:p>
       <w:pPr>
-        <w:pStyle w:val="Descripcin"/>
+        <w:pStyle w:val="Caption"/>
         <w:jc w:val="center"/>
         <w:rPr>
           <w:lang w:val="en-NZ"/>
@@ -6602,7 +6516,7 @@
     </w:p>
     <w:p>
       <w:pPr>
-        <w:pStyle w:val="Descripcin"/>
+        <w:pStyle w:val="Caption"/>
         <w:jc w:val="center"/>
         <w:rPr>
           <w:lang w:val="en-NZ"/>
@@ -6783,7 +6697,7 @@
     </w:p>
     <w:p>
       <w:pPr>
-        <w:pStyle w:val="Descripcin"/>
+        <w:pStyle w:val="Caption"/>
         <w:jc w:val="center"/>
         <w:rPr>
           <w:lang w:val="en-NZ"/>
@@ -7321,7 +7235,7 @@
     </w:p>
     <w:p>
       <w:pPr>
-        <w:pStyle w:val="Descripcin"/>
+        <w:pStyle w:val="Caption"/>
         <w:jc w:val="center"/>
         <w:rPr>
           <w:lang w:val="en-NZ"/>
@@ -7547,7 +7461,7 @@
     </w:p>
     <w:p>
       <w:pPr>
-        <w:pStyle w:val="Descripcin"/>
+        <w:pStyle w:val="Caption"/>
         <w:jc w:val="center"/>
         <w:rPr>
           <w:lang w:val="en-NZ"/>
@@ -7828,7 +7742,7 @@
     </w:p>
     <w:p>
       <w:pPr>
-        <w:pStyle w:val="Descripcin"/>
+        <w:pStyle w:val="Caption"/>
         <w:jc w:val="center"/>
         <w:rPr>
           <w:lang w:val="en-NZ"/>
@@ -8414,7 +8328,7 @@
     </w:p>
     <w:p>
       <w:pPr>
-        <w:pStyle w:val="Descripcin"/>
+        <w:pStyle w:val="Caption"/>
         <w:jc w:val="center"/>
         <w:rPr>
           <w:lang w:val="en-NZ"/>
@@ -8873,7 +8787,7 @@
     </w:p>
     <w:p>
       <w:pPr>
-        <w:pStyle w:val="Descripcin"/>
+        <w:pStyle w:val="Caption"/>
         <w:jc w:val="center"/>
         <w:rPr>
           <w:lang w:val="en-NZ"/>
@@ -8969,7 +8883,7 @@
     </w:p>
     <w:p>
       <w:pPr>
-        <w:pStyle w:val="Descripcin"/>
+        <w:pStyle w:val="Caption"/>
         <w:jc w:val="center"/>
         <w:rPr>
           <w:lang w:val="en-NZ"/>
@@ -9451,7 +9365,7 @@
     </w:p>
     <w:p>
       <w:pPr>
-        <w:pStyle w:val="Descripcin"/>
+        <w:pStyle w:val="Caption"/>
         <w:jc w:val="center"/>
         <w:rPr>
           <w:lang w:val="en-NZ"/>
@@ -9861,7 +9775,7 @@
     </w:p>
     <w:p>
       <w:pPr>
-        <w:pStyle w:val="Descripcin"/>
+        <w:pStyle w:val="Caption"/>
         <w:jc w:val="center"/>
         <w:rPr>
           <w:lang w:val="en-NZ"/>
@@ -10091,7 +10005,7 @@
     </w:p>
     <w:p>
       <w:pPr>
-        <w:pStyle w:val="Descripcin"/>
+        <w:pStyle w:val="Caption"/>
         <w:jc w:val="center"/>
         <w:rPr>
           <w:lang w:val="en-NZ"/>
@@ -10591,7 +10505,7 @@
     </w:p>
     <w:p>
       <w:pPr>
-        <w:pStyle w:val="Descripcin"/>
+        <w:pStyle w:val="Caption"/>
         <w:jc w:val="center"/>
         <w:rPr>
           <w:lang w:val="en-NZ"/>
@@ -11135,19 +11049,11 @@
         </w:rPr>
         <w:t xml:space="preserve"> </w:t>
       </w:r>
-      <w:proofErr w:type="gramStart"/>
-      <w:r>
-        <w:rPr>
-          <w:lang w:val="en-NZ"/>
-        </w:rPr>
-        <w:t>similar to</w:t>
-      </w:r>
-      <w:proofErr w:type="gramEnd"/>
-      <w:r>
-        <w:rPr>
-          <w:lang w:val="en-NZ"/>
-        </w:rPr>
-        <w:t xml:space="preserve"> the gestures for Task 12 and pointing at people was the preferable method</w:t>
+      <w:r>
+        <w:rPr>
+          <w:lang w:val="en-NZ"/>
+        </w:rPr>
+        <w:t>similar to the gestures for Task 12 and pointing at people was the preferable method</w:t>
       </w:r>
       <w:r>
         <w:rPr>
@@ -11268,7 +11174,7 @@
     </w:p>
     <w:p>
       <w:pPr>
-        <w:pStyle w:val="Descripcin"/>
+        <w:pStyle w:val="Caption"/>
         <w:jc w:val="center"/>
         <w:rPr>
           <w:lang w:val="en-NZ"/>
@@ -11295,7 +11201,7 @@
     </w:p>
     <w:p>
       <w:pPr>
-        <w:pStyle w:val="Ttulo3"/>
+        <w:pStyle w:val="Heading3"/>
         <w:rPr>
           <w:lang w:val="en-NZ"/>
         </w:rPr>
@@ -12313,7 +12219,7 @@
     </w:p>
     <w:p>
       <w:pPr>
-        <w:pStyle w:val="Prrafodelista"/>
+        <w:pStyle w:val="ListParagraph"/>
         <w:numPr>
           <w:ilvl w:val="0"/>
           <w:numId w:val="35"/>
@@ -12331,7 +12237,7 @@
     </w:p>
     <w:p>
       <w:pPr>
-        <w:pStyle w:val="Prrafodelista"/>
+        <w:pStyle w:val="ListParagraph"/>
         <w:numPr>
           <w:ilvl w:val="0"/>
           <w:numId w:val="35"/>
@@ -12373,7 +12279,7 @@
     </w:p>
     <w:p>
       <w:pPr>
-        <w:pStyle w:val="Prrafodelista"/>
+        <w:pStyle w:val="ListParagraph"/>
         <w:numPr>
           <w:ilvl w:val="0"/>
           <w:numId w:val="35"/>
@@ -12954,7 +12860,7 @@
     </w:p>
     <w:p>
       <w:pPr>
-        <w:pStyle w:val="Ttulo2"/>
+        <w:pStyle w:val="Heading2"/>
         <w:rPr>
           <w:lang w:val="en-NZ"/>
         </w:rPr>
@@ -13734,7 +13640,7 @@
     </w:p>
     <w:p>
       <w:pPr>
-        <w:pStyle w:val="Descripcin"/>
+        <w:pStyle w:val="Caption"/>
         <w:jc w:val="center"/>
         <w:rPr>
           <w:lang w:val="en-NZ"/>
@@ -13760,7 +13666,7 @@
       </w:r>
       <w:r>
         <w:rPr>
-          <w:rStyle w:val="Refdenotaalpie"/>
+          <w:rStyle w:val="FootnoteReference"/>
           <w:lang w:val="en-NZ"/>
         </w:rPr>
         <w:footnoteReference w:id="1"/>
@@ -14277,7 +14183,7 @@
     </w:p>
     <w:p>
       <w:pPr>
-        <w:pStyle w:val="Prrafodelista"/>
+        <w:pStyle w:val="ListParagraph"/>
         <w:numPr>
           <w:ilvl w:val="0"/>
           <w:numId w:val="36"/>
@@ -14308,7 +14214,7 @@
     </w:p>
     <w:p>
       <w:pPr>
-        <w:pStyle w:val="Prrafodelista"/>
+        <w:pStyle w:val="ListParagraph"/>
         <w:numPr>
           <w:ilvl w:val="0"/>
           <w:numId w:val="36"/>
@@ -14333,7 +14239,7 @@
     </w:p>
     <w:p>
       <w:pPr>
-        <w:pStyle w:val="Prrafodelista"/>
+        <w:pStyle w:val="ListParagraph"/>
         <w:numPr>
           <w:ilvl w:val="0"/>
           <w:numId w:val="36"/>
@@ -14402,7 +14308,7 @@
     </w:p>
     <w:p>
       <w:pPr>
-        <w:pStyle w:val="Ttulo1"/>
+        <w:pStyle w:val="Heading1"/>
         <w:rPr>
           <w:lang w:val="en-NZ"/>
         </w:rPr>
@@ -14440,7 +14346,7 @@
     </w:p>
     <w:p>
       <w:pPr>
-        <w:pStyle w:val="Ttulo2"/>
+        <w:pStyle w:val="Heading2"/>
         <w:rPr>
           <w:lang w:val="en-NZ"/>
         </w:rPr>
@@ -14492,7 +14398,7 @@
     </w:p>
     <w:p>
       <w:pPr>
-        <w:pStyle w:val="Prrafodelista"/>
+        <w:pStyle w:val="ListParagraph"/>
         <w:numPr>
           <w:ilvl w:val="0"/>
           <w:numId w:val="37"/>
@@ -14510,7 +14416,7 @@
     </w:p>
     <w:p>
       <w:pPr>
-        <w:pStyle w:val="Prrafodelista"/>
+        <w:pStyle w:val="ListParagraph"/>
         <w:numPr>
           <w:ilvl w:val="0"/>
           <w:numId w:val="37"/>
@@ -14528,7 +14434,7 @@
     </w:p>
     <w:p>
       <w:pPr>
-        <w:pStyle w:val="Prrafodelista"/>
+        <w:pStyle w:val="ListParagraph"/>
         <w:numPr>
           <w:ilvl w:val="0"/>
           <w:numId w:val="37"/>
@@ -14546,7 +14452,7 @@
     </w:p>
     <w:p>
       <w:pPr>
-        <w:pStyle w:val="Prrafodelista"/>
+        <w:pStyle w:val="ListParagraph"/>
         <w:numPr>
           <w:ilvl w:val="0"/>
           <w:numId w:val="37"/>
@@ -14577,7 +14483,7 @@
     </w:p>
     <w:p>
       <w:pPr>
-        <w:pStyle w:val="Prrafodelista"/>
+        <w:pStyle w:val="ListParagraph"/>
         <w:numPr>
           <w:ilvl w:val="0"/>
           <w:numId w:val="38"/>
@@ -14595,7 +14501,7 @@
     </w:p>
     <w:p>
       <w:pPr>
-        <w:pStyle w:val="Prrafodelista"/>
+        <w:pStyle w:val="ListParagraph"/>
         <w:numPr>
           <w:ilvl w:val="0"/>
           <w:numId w:val="38"/>
@@ -14613,7 +14519,7 @@
     </w:p>
     <w:p>
       <w:pPr>
-        <w:pStyle w:val="Prrafodelista"/>
+        <w:pStyle w:val="ListParagraph"/>
         <w:numPr>
           <w:ilvl w:val="0"/>
           <w:numId w:val="38"/>
@@ -14631,7 +14537,7 @@
     </w:p>
     <w:p>
       <w:pPr>
-        <w:pStyle w:val="Prrafodelista"/>
+        <w:pStyle w:val="ListParagraph"/>
         <w:numPr>
           <w:ilvl w:val="0"/>
           <w:numId w:val="38"/>
@@ -14723,7 +14629,7 @@
     </w:p>
     <w:p>
       <w:pPr>
-        <w:pStyle w:val="Ttulo3"/>
+        <w:pStyle w:val="Heading3"/>
         <w:rPr>
           <w:lang w:val="en-NZ"/>
         </w:rPr>
@@ -14955,7 +14861,7 @@
     </w:p>
     <w:p>
       <w:pPr>
-        <w:pStyle w:val="Descripcin"/>
+        <w:pStyle w:val="Caption"/>
         <w:jc w:val="center"/>
         <w:rPr>
           <w:lang w:val="en-NZ"/>
@@ -14991,26 +14897,12 @@
         <w:rPr>
           <w:lang w:val="en-NZ"/>
         </w:rPr>
-        <w:t xml:space="preserve">There was the possibility to completely remove the terminology of a host from the side of the users since the concept was </w:t>
-      </w:r>
-      <w:proofErr w:type="gramStart"/>
-      <w:r>
-        <w:rPr>
-          <w:lang w:val="en-NZ"/>
-        </w:rPr>
-        <w:t>really only</w:t>
-      </w:r>
-      <w:proofErr w:type="gramEnd"/>
-      <w:r>
-        <w:rPr>
-          <w:lang w:val="en-NZ"/>
-        </w:rPr>
-        <w:t xml:space="preserve"> important for the technical implementation, but a couple of ideas made it worth it to use the term as part of the user experience:</w:t>
-      </w:r>
-    </w:p>
-    <w:p>
-      <w:pPr>
-        <w:pStyle w:val="Prrafodelista"/>
+        <w:t>There was the possibility to completely remove the terminology of a host from the side of the users since the concept was really only important for the technical implementation, but a couple of ideas made it worth it to use the term as part of the user experience:</w:t>
+      </w:r>
+    </w:p>
+    <w:p>
+      <w:pPr>
+        <w:pStyle w:val="ListParagraph"/>
         <w:numPr>
           <w:ilvl w:val="0"/>
           <w:numId w:val="39"/>
@@ -15028,7 +14920,7 @@
     </w:p>
     <w:p>
       <w:pPr>
-        <w:pStyle w:val="Prrafodelista"/>
+        <w:pStyle w:val="ListParagraph"/>
         <w:numPr>
           <w:ilvl w:val="0"/>
           <w:numId w:val="39"/>
@@ -15046,7 +14938,7 @@
     </w:p>
     <w:p>
       <w:pPr>
-        <w:pStyle w:val="Prrafodelista"/>
+        <w:pStyle w:val="ListParagraph"/>
         <w:numPr>
           <w:ilvl w:val="0"/>
           <w:numId w:val="39"/>
@@ -15333,19 +15225,7 @@
         <w:rPr>
           <w:lang w:val="en-NZ"/>
         </w:rPr>
-        <w:t xml:space="preserve"> shows the </w:t>
-      </w:r>
-      <w:r>
-        <w:rPr>
-          <w:lang w:val="en-NZ"/>
-        </w:rPr>
-        <w:t>emergent</w:t>
-      </w:r>
-      <w:r>
-        <w:rPr>
-          <w:lang w:val="en-NZ"/>
-        </w:rPr>
-        <w:t xml:space="preserve"> menu upon interaction with the room anchor. This is the view of the host, who can add and remove goals. It is also possible to give the option for the client to have the same ability to manage the goals of the session, </w:t>
+        <w:t xml:space="preserve"> shows the emergent menu upon interaction with the room anchor. This is the view of the host, who can add and remove goals. It is also possible to give the option for the client to have the same ability to manage the goals of the session, </w:t>
       </w:r>
       <w:r>
         <w:rPr>
@@ -15420,7 +15300,7 @@
     </w:p>
     <w:p>
       <w:pPr>
-        <w:pStyle w:val="Descripcin"/>
+        <w:pStyle w:val="Caption"/>
         <w:jc w:val="center"/>
         <w:rPr>
           <w:lang w:val="en-NZ"/>
@@ -15443,7 +15323,13 @@
         <w:rPr>
           <w:lang w:val="en-NZ"/>
         </w:rPr>
-        <w:t>He final responsibility of the host is the configuration of the workspace. If the room anchor serves the purpose of indicating that the session in progress, then the workspace serves to delimit the interaction area of the room. The workspace is a simple plane that holds all the play models added to the room during the session.</w:t>
+        <w:t>Th</w:t>
+      </w:r>
+      <w:r>
+        <w:rPr>
+          <w:lang w:val="en-NZ"/>
+        </w:rPr>
+        <w:t>e final responsibility of the host is the configuration of the workspace. If the room anchor serves the purpose of indicating that the session in progress, then the workspace serves to delimit the interaction area of the room. The workspace is a simple plane that holds all the play models added to the room during the session.</w:t>
       </w:r>
       <w:r>
         <w:rPr>
@@ -15472,7 +15358,124 @@
     </w:p>
     <w:p>
       <w:pPr>
-        <w:pStyle w:val="Ttulo3"/>
+        <w:rPr>
+          <w:lang w:val="en-NZ"/>
+        </w:rPr>
+      </w:pPr>
+      <w:r>
+        <w:rPr>
+          <w:lang w:val="en-NZ"/>
+        </w:rPr>
+        <w:t>Other possible designs for the workspace were considered, specially from the technical implementation point of view:</w:t>
+      </w:r>
+    </w:p>
+    <w:p>
+      <w:pPr>
+        <w:pStyle w:val="ListParagraph"/>
+        <w:numPr>
+          <w:ilvl w:val="0"/>
+          <w:numId w:val="40"/>
+        </w:numPr>
+        <w:rPr>
+          <w:lang w:val="en-NZ"/>
+        </w:rPr>
+      </w:pPr>
+      <w:r>
+        <w:rPr>
+          <w:lang w:val="en-NZ"/>
+        </w:rPr>
+        <w:t>Using the detected planes in the room the way they were detected, relying on the output of the Plane Manager provided by Share AR.</w:t>
+      </w:r>
+    </w:p>
+    <w:p>
+      <w:pPr>
+        <w:pStyle w:val="ListParagraph"/>
+        <w:numPr>
+          <w:ilvl w:val="0"/>
+          <w:numId w:val="40"/>
+        </w:numPr>
+        <w:rPr>
+          <w:lang w:val="en-NZ"/>
+        </w:rPr>
+      </w:pPr>
+      <w:r>
+        <w:rPr>
+          <w:lang w:val="en-NZ"/>
+        </w:rPr>
+        <w:t>Using a default plane, or even a more complex representation like a table or a whiteboard. The model could originate from the target image similar to the Room Anchor.</w:t>
+      </w:r>
+    </w:p>
+    <w:p>
+      <w:pPr>
+        <w:pStyle w:val="ListParagraph"/>
+        <w:numPr>
+          <w:ilvl w:val="0"/>
+          <w:numId w:val="40"/>
+        </w:numPr>
+        <w:rPr>
+          <w:lang w:val="en-NZ"/>
+        </w:rPr>
+      </w:pPr>
+      <w:r>
+        <w:rPr>
+          <w:lang w:val="en-NZ"/>
+        </w:rPr>
+        <w:t>Letting the users position the workspace in the same way they would position an annotation, relaying on the AR Raycast Manager provided by AR foundation.</w:t>
+      </w:r>
+    </w:p>
+    <w:p>
+      <w:pPr>
+        <w:rPr>
+          <w:lang w:val="en-NZ"/>
+        </w:rPr>
+      </w:pPr>
+      <w:r>
+        <w:rPr>
+          <w:lang w:val="en-NZ"/>
+        </w:rPr>
+        <w:t xml:space="preserve">The final implementation used the plane manager but did not totally </w:t>
+      </w:r>
+      <w:r>
+        <w:rPr>
+          <w:lang w:val="en-NZ"/>
+        </w:rPr>
+        <w:t>rely</w:t>
+      </w:r>
+      <w:r>
+        <w:rPr>
+          <w:lang w:val="en-NZ"/>
+        </w:rPr>
+        <w:t xml:space="preserve"> on the information </w:t>
+      </w:r>
+      <w:r>
+        <w:rPr>
+          <w:lang w:val="en-NZ"/>
+        </w:rPr>
+        <w:t>detected</w:t>
+      </w:r>
+      <w:r>
+        <w:rPr>
+          <w:lang w:val="en-NZ"/>
+        </w:rPr>
+        <w:t xml:space="preserve"> from the physical space. </w:t>
+      </w:r>
+      <w:r>
+        <w:rPr>
+          <w:lang w:val="en-NZ"/>
+        </w:rPr>
+        <w:t>In first instance, plane detection (as implemented by most AR frameworks at the moment of development) continuously improves the detail of the plane by iteratively merging the features detected in the space to get more complexity in the object. It was considered that the opportunity to have a quicker setup of the room con be beneficial in the context of the classroom.</w:t>
+      </w:r>
+    </w:p>
+    <w:p>
+      <w:pPr>
+        <w:rPr>
+          <w:lang w:val="en-NZ"/>
+        </w:rPr>
+      </w:pPr>
+    </w:p>
+    <w:p>
+      <w:pPr>
+        <w:pStyle w:val="Heading3"/>
         <w:rPr>
           <w:lang w:val="en-NZ"/>
         </w:rPr>
@@ -15504,7 +15507,7 @@
     </w:p>
     <w:p>
       <w:pPr>
-        <w:pStyle w:val="Ttulo3"/>
+        <w:pStyle w:val="Heading3"/>
         <w:rPr>
           <w:lang w:val="en-NZ"/>
         </w:rPr>
@@ -15544,15 +15547,16 @@
     </w:p>
     <w:p>
       <w:pPr>
-        <w:pStyle w:val="Ttulo2"/>
-        <w:rPr>
-          <w:lang w:val="en-NZ"/>
-        </w:rPr>
-      </w:pPr>
-      <w:r>
-        <w:rPr>
-          <w:lang w:val="en-NZ"/>
-        </w:rPr>
+        <w:pStyle w:val="Heading2"/>
+        <w:rPr>
+          <w:lang w:val="en-NZ"/>
+        </w:rPr>
+      </w:pPr>
+      <w:r>
+        <w:rPr>
+          <w:lang w:val="en-NZ"/>
+        </w:rPr>
+        <w:lastRenderedPageBreak/>
         <w:t>5</w:t>
       </w:r>
       <w:r>
@@ -15576,7 +15580,7 @@
     </w:p>
     <w:p>
       <w:pPr>
-        <w:pStyle w:val="Ttulo2"/>
+        <w:pStyle w:val="Heading2"/>
         <w:rPr>
           <w:lang w:val="en-NZ"/>
         </w:rPr>
@@ -15608,7 +15612,7 @@
     </w:p>
     <w:p>
       <w:pPr>
-        <w:pStyle w:val="Ttulo2"/>
+        <w:pStyle w:val="Heading2"/>
         <w:rPr>
           <w:lang w:val="en-NZ"/>
         </w:rPr>
@@ -15640,7 +15644,7 @@
     </w:p>
     <w:p>
       <w:pPr>
-        <w:pStyle w:val="Ttulo1"/>
+        <w:pStyle w:val="Heading1"/>
         <w:rPr>
           <w:lang w:val="en-NZ"/>
         </w:rPr>
@@ -15687,7 +15691,7 @@
 </file>
 
 <file path=word/endnotes.xml><?xml version="1.0" encoding="utf-8"?>
-<w:endnotes xmlns:wpc="http://schemas.microsoft.com/office/word/2010/wordprocessingCanvas" xmlns:cx="http://schemas.microsoft.com/office/drawing/2014/chartex" xmlns:cx1="http://schemas.microsoft.com/office/drawing/2015/9/8/chartex" xmlns:cx2="http://schemas.microsoft.com/office/drawing/2015/10/21/chartex" xmlns:cx3="http://schemas.microsoft.com/office/drawing/2016/5/9/chartex" xmlns:cx4="http://schemas.microsoft.com/office/drawing/2016/5/10/chartex" xmlns:cx5="http://schemas.microsoft.com/office/drawing/2016/5/11/chartex" xmlns:cx6="http://schemas.microsoft.com/office/drawing/2016/5/12/chartex" xmlns:cx7="http://schemas.microsoft.com/office/drawing/2016/5/13/chartex" xmlns:cx8="http://schemas.microsoft.com/office/drawing/2016/5/14/chartex" xmlns:mc="http://schemas.openxmlformats.org/markup-compatibility/2006" xmlns:aink="http://schemas.microsoft.com/office/drawing/2016/ink" xmlns:am3d="http://schemas.microsoft.com/office/drawing/2017/model3d" xmlns:o="urn:schemas-microsoft-com:office:office" xmlns:oel="http://schemas.microsoft.com/office/2019/extlst" xmlns:r="http://schemas.openxmlformats.org/officeDocument/2006/relationships" xmlns:m="http://schemas.openxmlformats.org/officeDocument/2006/math" xmlns:v="urn:schemas-microsoft-com:vml" xmlns:wp14="http://schemas.microsoft.com/office/word/2010/wordprocessingDrawing" xmlns:wp="http://schemas.openxmlformats.org/drawingml/2006/wordprocessingDrawing" xmlns:w10="urn:schemas-microsoft-com:office:word" xmlns:w="http://schemas.openxmlformats.org/wordprocessingml/2006/main" xmlns:w14="http://schemas.microsoft.com/office/word/2010/wordml" xmlns:w15="http://schemas.microsoft.com/office/word/2012/wordml" xmlns:w16cex="http://schemas.microsoft.com/office/word/2018/wordml/cex" xmlns:w16cid="http://schemas.microsoft.com/office/word/2016/wordml/cid" xmlns:w16="http://schemas.microsoft.com/office/word/2018/wordml" xmlns:w16du="http://schemas.microsoft.com/office/word/2023/wordml/word16du" xmlns:w16sdtdh="http://schemas.microsoft.com/office/word/2020/wordml/sdtdatahash" xmlns:w16sdtfl="http://schemas.microsoft.com/office/word/2024/wordml/sdtformatlock" xmlns:w16se="http://schemas.microsoft.com/office/word/2015/wordml/symex" xmlns:wpg="http://schemas.microsoft.com/office/word/2010/wordprocessingGroup" xmlns:wpi="http://schemas.microsoft.com/office/word/2010/wordprocessingInk" xmlns:wne="http://schemas.microsoft.com/office/word/2006/wordml" xmlns:wps="http://schemas.microsoft.com/office/word/2010/wordprocessingShape" mc:Ignorable="w14 w15 w16se w16cid w16 w16cex w16sdtdh w16sdtfl w16du wp14">
+<w:endnotes xmlns:wpc="http://schemas.microsoft.com/office/word/2010/wordprocessingCanvas" xmlns:cx="http://schemas.microsoft.com/office/drawing/2014/chartex" xmlns:cx1="http://schemas.microsoft.com/office/drawing/2015/9/8/chartex" xmlns:cx2="http://schemas.microsoft.com/office/drawing/2015/10/21/chartex" xmlns:cx3="http://schemas.microsoft.com/office/drawing/2016/5/9/chartex" xmlns:cx4="http://schemas.microsoft.com/office/drawing/2016/5/10/chartex" xmlns:cx5="http://schemas.microsoft.com/office/drawing/2016/5/11/chartex" xmlns:cx6="http://schemas.microsoft.com/office/drawing/2016/5/12/chartex" xmlns:cx7="http://schemas.microsoft.com/office/drawing/2016/5/13/chartex" xmlns:cx8="http://schemas.microsoft.com/office/drawing/2016/5/14/chartex" xmlns:mc="http://schemas.openxmlformats.org/markup-compatibility/2006" xmlns:aink="http://schemas.microsoft.com/office/drawing/2016/ink" xmlns:am3d="http://schemas.microsoft.com/office/drawing/2017/model3d" xmlns:o="urn:schemas-microsoft-com:office:office" xmlns:r="http://schemas.openxmlformats.org/officeDocument/2006/relationships" xmlns:m="http://schemas.openxmlformats.org/officeDocument/2006/math" xmlns:v="urn:schemas-microsoft-com:vml" xmlns:wp14="http://schemas.microsoft.com/office/word/2010/wordprocessingDrawing" xmlns:wp="http://schemas.openxmlformats.org/drawingml/2006/wordprocessingDrawing" xmlns:w10="urn:schemas-microsoft-com:office:word" xmlns:w="http://schemas.openxmlformats.org/wordprocessingml/2006/main" xmlns:w14="http://schemas.microsoft.com/office/word/2010/wordml" xmlns:w15="http://schemas.microsoft.com/office/word/2012/wordml" xmlns:w16cex="http://schemas.microsoft.com/office/word/2018/wordml/cex" xmlns:w16cid="http://schemas.microsoft.com/office/word/2016/wordml/cid" xmlns:w16="http://schemas.microsoft.com/office/word/2018/wordml" xmlns:w16sdtdh="http://schemas.microsoft.com/office/word/2020/wordml/sdtdatahash" xmlns:w16se="http://schemas.microsoft.com/office/word/2015/wordml/symex" xmlns:wpg="http://schemas.microsoft.com/office/word/2010/wordprocessingGroup" xmlns:wpi="http://schemas.microsoft.com/office/word/2010/wordprocessingInk" xmlns:wne="http://schemas.microsoft.com/office/word/2006/wordml" xmlns:wps="http://schemas.microsoft.com/office/word/2010/wordprocessingShape" mc:Ignorable="w14 w15 w16se w16cid w16 w16cex w16sdtdh wp14">
   <w:endnote w:type="separator" w:id="-1">
     <w:p>
       <w:pPr>
@@ -15712,7 +15716,7 @@
 </file>
 
 <file path=word/footnotes.xml><?xml version="1.0" encoding="utf-8"?>
-<w:footnotes xmlns:wpc="http://schemas.microsoft.com/office/word/2010/wordprocessingCanvas" xmlns:cx="http://schemas.microsoft.com/office/drawing/2014/chartex" xmlns:cx1="http://schemas.microsoft.com/office/drawing/2015/9/8/chartex" xmlns:cx2="http://schemas.microsoft.com/office/drawing/2015/10/21/chartex" xmlns:cx3="http://schemas.microsoft.com/office/drawing/2016/5/9/chartex" xmlns:cx4="http://schemas.microsoft.com/office/drawing/2016/5/10/chartex" xmlns:cx5="http://schemas.microsoft.com/office/drawing/2016/5/11/chartex" xmlns:cx6="http://schemas.microsoft.com/office/drawing/2016/5/12/chartex" xmlns:cx7="http://schemas.microsoft.com/office/drawing/2016/5/13/chartex" xmlns:cx8="http://schemas.microsoft.com/office/drawing/2016/5/14/chartex" xmlns:mc="http://schemas.openxmlformats.org/markup-compatibility/2006" xmlns:aink="http://schemas.microsoft.com/office/drawing/2016/ink" xmlns:am3d="http://schemas.microsoft.com/office/drawing/2017/model3d" xmlns:o="urn:schemas-microsoft-com:office:office" xmlns:oel="http://schemas.microsoft.com/office/2019/extlst" xmlns:r="http://schemas.openxmlformats.org/officeDocument/2006/relationships" xmlns:m="http://schemas.openxmlformats.org/officeDocument/2006/math" xmlns:v="urn:schemas-microsoft-com:vml" xmlns:wp14="http://schemas.microsoft.com/office/word/2010/wordprocessingDrawing" xmlns:wp="http://schemas.openxmlformats.org/drawingml/2006/wordprocessingDrawing" xmlns:w10="urn:schemas-microsoft-com:office:word" xmlns:w="http://schemas.openxmlformats.org/wordprocessingml/2006/main" xmlns:w14="http://schemas.microsoft.com/office/word/2010/wordml" xmlns:w15="http://schemas.microsoft.com/office/word/2012/wordml" xmlns:w16cex="http://schemas.microsoft.com/office/word/2018/wordml/cex" xmlns:w16cid="http://schemas.microsoft.com/office/word/2016/wordml/cid" xmlns:w16="http://schemas.microsoft.com/office/word/2018/wordml" xmlns:w16du="http://schemas.microsoft.com/office/word/2023/wordml/word16du" xmlns:w16sdtdh="http://schemas.microsoft.com/office/word/2020/wordml/sdtdatahash" xmlns:w16sdtfl="http://schemas.microsoft.com/office/word/2024/wordml/sdtformatlock" xmlns:w16se="http://schemas.microsoft.com/office/word/2015/wordml/symex" xmlns:wpg="http://schemas.microsoft.com/office/word/2010/wordprocessingGroup" xmlns:wpi="http://schemas.microsoft.com/office/word/2010/wordprocessingInk" xmlns:wne="http://schemas.microsoft.com/office/word/2006/wordml" xmlns:wps="http://schemas.microsoft.com/office/word/2010/wordprocessingShape" mc:Ignorable="w14 w15 w16se w16cid w16 w16cex w16sdtdh w16sdtfl w16du wp14">
+<w:footnotes xmlns:wpc="http://schemas.microsoft.com/office/word/2010/wordprocessingCanvas" xmlns:cx="http://schemas.microsoft.com/office/drawing/2014/chartex" xmlns:cx1="http://schemas.microsoft.com/office/drawing/2015/9/8/chartex" xmlns:cx2="http://schemas.microsoft.com/office/drawing/2015/10/21/chartex" xmlns:cx3="http://schemas.microsoft.com/office/drawing/2016/5/9/chartex" xmlns:cx4="http://schemas.microsoft.com/office/drawing/2016/5/10/chartex" xmlns:cx5="http://schemas.microsoft.com/office/drawing/2016/5/11/chartex" xmlns:cx6="http://schemas.microsoft.com/office/drawing/2016/5/12/chartex" xmlns:cx7="http://schemas.microsoft.com/office/drawing/2016/5/13/chartex" xmlns:cx8="http://schemas.microsoft.com/office/drawing/2016/5/14/chartex" xmlns:mc="http://schemas.openxmlformats.org/markup-compatibility/2006" xmlns:aink="http://schemas.microsoft.com/office/drawing/2016/ink" xmlns:am3d="http://schemas.microsoft.com/office/drawing/2017/model3d" xmlns:o="urn:schemas-microsoft-com:office:office" xmlns:r="http://schemas.openxmlformats.org/officeDocument/2006/relationships" xmlns:m="http://schemas.openxmlformats.org/officeDocument/2006/math" xmlns:v="urn:schemas-microsoft-com:vml" xmlns:wp14="http://schemas.microsoft.com/office/word/2010/wordprocessingDrawing" xmlns:wp="http://schemas.openxmlformats.org/drawingml/2006/wordprocessingDrawing" xmlns:w10="urn:schemas-microsoft-com:office:word" xmlns:w="http://schemas.openxmlformats.org/wordprocessingml/2006/main" xmlns:w14="http://schemas.microsoft.com/office/word/2010/wordml" xmlns:w15="http://schemas.microsoft.com/office/word/2012/wordml" xmlns:w16cex="http://schemas.microsoft.com/office/word/2018/wordml/cex" xmlns:w16cid="http://schemas.microsoft.com/office/word/2016/wordml/cid" xmlns:w16="http://schemas.microsoft.com/office/word/2018/wordml" xmlns:w16sdtdh="http://schemas.microsoft.com/office/word/2020/wordml/sdtdatahash" xmlns:w16se="http://schemas.microsoft.com/office/word/2015/wordml/symex" xmlns:wpg="http://schemas.microsoft.com/office/word/2010/wordprocessingGroup" xmlns:wpi="http://schemas.microsoft.com/office/word/2010/wordprocessingInk" xmlns:wne="http://schemas.microsoft.com/office/word/2006/wordml" xmlns:wps="http://schemas.microsoft.com/office/word/2010/wordprocessingShape" mc:Ignorable="w14 w15 w16se w16cid w16 w16cex w16sdtdh wp14">
   <w:footnote w:type="separator" w:id="-1">
     <w:p>
       <w:pPr>
@@ -15736,14 +15740,14 @@
   <w:footnote w:id="1">
     <w:p>
       <w:pPr>
-        <w:pStyle w:val="Textonotapie"/>
-        <w:rPr>
-          <w:lang w:val="en-NZ"/>
-        </w:rPr>
-      </w:pPr>
-      <w:r>
-        <w:rPr>
-          <w:rStyle w:val="Refdenotaalpie"/>
+        <w:pStyle w:val="FootnoteText"/>
+        <w:rPr>
+          <w:lang w:val="en-NZ"/>
+        </w:rPr>
+      </w:pPr>
+      <w:r>
+        <w:rPr>
+          <w:rStyle w:val="FootnoteReference"/>
         </w:rPr>
         <w:footnoteRef/>
       </w:r>
@@ -15762,7 +15766,7 @@
       <w:hyperlink r:id="rId1" w:history="1">
         <w:r>
           <w:rPr>
-            <w:rStyle w:val="Hipervnculo"/>
+            <w:rStyle w:val="Hyperlink"/>
             <w:lang w:val="en-NZ"/>
           </w:rPr>
           <w:t>https://www.youtube.com/watch?v=Exu7r2vZpcw</w:t>
@@ -15777,7 +15781,7 @@
       <w:hyperlink r:id="rId2" w:history="1">
         <w:r>
           <w:rPr>
-            <w:rStyle w:val="Hipervnculo"/>
+            <w:rStyle w:val="Hyperlink"/>
             <w:lang w:val="en-NZ"/>
           </w:rPr>
           <w:t>https://www.youtube.com/watch?v=dtp6b76pMak</w:t>
@@ -15789,8 +15793,121 @@
 </file>
 
 <file path=word/numbering.xml><?xml version="1.0" encoding="utf-8"?>
-<w:numbering xmlns:wpc="http://schemas.microsoft.com/office/word/2010/wordprocessingCanvas" xmlns:cx="http://schemas.microsoft.com/office/drawing/2014/chartex" xmlns:cx1="http://schemas.microsoft.com/office/drawing/2015/9/8/chartex" xmlns:cx2="http://schemas.microsoft.com/office/drawing/2015/10/21/chartex" xmlns:cx3="http://schemas.microsoft.com/office/drawing/2016/5/9/chartex" xmlns:cx4="http://schemas.microsoft.com/office/drawing/2016/5/10/chartex" xmlns:cx5="http://schemas.microsoft.com/office/drawing/2016/5/11/chartex" xmlns:cx6="http://schemas.microsoft.com/office/drawing/2016/5/12/chartex" xmlns:cx7="http://schemas.microsoft.com/office/drawing/2016/5/13/chartex" xmlns:cx8="http://schemas.microsoft.com/office/drawing/2016/5/14/chartex" xmlns:mc="http://schemas.openxmlformats.org/markup-compatibility/2006" xmlns:aink="http://schemas.microsoft.com/office/drawing/2016/ink" xmlns:am3d="http://schemas.microsoft.com/office/drawing/2017/model3d" xmlns:o="urn:schemas-microsoft-com:office:office" xmlns:oel="http://schemas.microsoft.com/office/2019/extlst" xmlns:r="http://schemas.openxmlformats.org/officeDocument/2006/relationships" xmlns:m="http://schemas.openxmlformats.org/officeDocument/2006/math" xmlns:v="urn:schemas-microsoft-com:vml" xmlns:wp14="http://schemas.microsoft.com/office/word/2010/wordprocessingDrawing" xmlns:wp="http://schemas.openxmlformats.org/drawingml/2006/wordprocessingDrawing" xmlns:w10="urn:schemas-microsoft-com:office:word" xmlns:w="http://schemas.openxmlformats.org/wordprocessingml/2006/main" xmlns:w14="http://schemas.microsoft.com/office/word/2010/wordml" xmlns:w15="http://schemas.microsoft.com/office/word/2012/wordml" xmlns:w16cex="http://schemas.microsoft.com/office/word/2018/wordml/cex" xmlns:w16cid="http://schemas.microsoft.com/office/word/2016/wordml/cid" xmlns:w16="http://schemas.microsoft.com/office/word/2018/wordml" xmlns:w16du="http://schemas.microsoft.com/office/word/2023/wordml/word16du" xmlns:w16sdtdh="http://schemas.microsoft.com/office/word/2020/wordml/sdtdatahash" xmlns:w16sdtfl="http://schemas.microsoft.com/office/word/2024/wordml/sdtformatlock" xmlns:w16se="http://schemas.microsoft.com/office/word/2015/wordml/symex" xmlns:wpg="http://schemas.microsoft.com/office/word/2010/wordprocessingGroup" xmlns:wpi="http://schemas.microsoft.com/office/word/2010/wordprocessingInk" xmlns:wne="http://schemas.microsoft.com/office/word/2006/wordml" xmlns:wps="http://schemas.microsoft.com/office/word/2010/wordprocessingShape" mc:Ignorable="w14 w15 w16se w16cid w16 w16cex w16sdtdh w16sdtfl w16du wp14">
+<w:numbering xmlns:wpc="http://schemas.microsoft.com/office/word/2010/wordprocessingCanvas" xmlns:cx="http://schemas.microsoft.com/office/drawing/2014/chartex" xmlns:cx1="http://schemas.microsoft.com/office/drawing/2015/9/8/chartex" xmlns:cx2="http://schemas.microsoft.com/office/drawing/2015/10/21/chartex" xmlns:cx3="http://schemas.microsoft.com/office/drawing/2016/5/9/chartex" xmlns:cx4="http://schemas.microsoft.com/office/drawing/2016/5/10/chartex" xmlns:cx5="http://schemas.microsoft.com/office/drawing/2016/5/11/chartex" xmlns:cx6="http://schemas.microsoft.com/office/drawing/2016/5/12/chartex" xmlns:cx7="http://schemas.microsoft.com/office/drawing/2016/5/13/chartex" xmlns:cx8="http://schemas.microsoft.com/office/drawing/2016/5/14/chartex" xmlns:mc="http://schemas.openxmlformats.org/markup-compatibility/2006" xmlns:aink="http://schemas.microsoft.com/office/drawing/2016/ink" xmlns:am3d="http://schemas.microsoft.com/office/drawing/2017/model3d" xmlns:o="urn:schemas-microsoft-com:office:office" xmlns:r="http://schemas.openxmlformats.org/officeDocument/2006/relationships" xmlns:m="http://schemas.openxmlformats.org/officeDocument/2006/math" xmlns:v="urn:schemas-microsoft-com:vml" xmlns:wp14="http://schemas.microsoft.com/office/word/2010/wordprocessingDrawing" xmlns:wp="http://schemas.openxmlformats.org/drawingml/2006/wordprocessingDrawing" xmlns:w10="urn:schemas-microsoft-com:office:word" xmlns:w="http://schemas.openxmlformats.org/wordprocessingml/2006/main" xmlns:w14="http://schemas.microsoft.com/office/word/2010/wordml" xmlns:w15="http://schemas.microsoft.com/office/word/2012/wordml" xmlns:w16cex="http://schemas.microsoft.com/office/word/2018/wordml/cex" xmlns:w16cid="http://schemas.microsoft.com/office/word/2016/wordml/cid" xmlns:w16="http://schemas.microsoft.com/office/word/2018/wordml" xmlns:w16sdtdh="http://schemas.microsoft.com/office/word/2020/wordml/sdtdatahash" xmlns:w16se="http://schemas.microsoft.com/office/word/2015/wordml/symex" xmlns:wpg="http://schemas.microsoft.com/office/word/2010/wordprocessingGroup" xmlns:wpi="http://schemas.microsoft.com/office/word/2010/wordprocessingInk" xmlns:wne="http://schemas.microsoft.com/office/word/2006/wordml" xmlns:wps="http://schemas.microsoft.com/office/word/2010/wordprocessingShape" mc:Ignorable="w14 w15 w16se w16cid w16 w16cex w16sdtdh wp14">
   <w:abstractNum w:abstractNumId="0" w15:restartNumberingAfterBreak="0">
+    <w:nsid w:val="04D17BB8"/>
+    <w:multiLevelType w:val="hybridMultilevel"/>
+    <w:tmpl w:val="094C115E"/>
+    <w:lvl w:ilvl="0" w:tplc="14090001">
+      <w:start w:val="1"/>
+      <w:numFmt w:val="bullet"/>
+      <w:lvlText w:val=""/>
+      <w:lvlJc w:val="left"/>
+      <w:pPr>
+        <w:ind w:left="720" w:hanging="360"/>
+      </w:pPr>
+      <w:rPr>
+        <w:rFonts w:ascii="Symbol" w:hAnsi="Symbol" w:hint="default"/>
+      </w:rPr>
+    </w:lvl>
+    <w:lvl w:ilvl="1" w:tplc="14090003" w:tentative="1">
+      <w:start w:val="1"/>
+      <w:numFmt w:val="bullet"/>
+      <w:lvlText w:val="o"/>
+      <w:lvlJc w:val="left"/>
+      <w:pPr>
+        <w:ind w:left="1440" w:hanging="360"/>
+      </w:pPr>
+      <w:rPr>
+        <w:rFonts w:ascii="Courier New" w:hAnsi="Courier New" w:cs="Courier New" w:hint="default"/>
+      </w:rPr>
+    </w:lvl>
+    <w:lvl w:ilvl="2" w:tplc="14090005" w:tentative="1">
+      <w:start w:val="1"/>
+      <w:numFmt w:val="bullet"/>
+      <w:lvlText w:val=""/>
+      <w:lvlJc w:val="left"/>
+      <w:pPr>
+        <w:ind w:left="2160" w:hanging="360"/>
+      </w:pPr>
+      <w:rPr>
+        <w:rFonts w:ascii="Wingdings" w:hAnsi="Wingdings" w:hint="default"/>
+      </w:rPr>
+    </w:lvl>
+    <w:lvl w:ilvl="3" w:tplc="14090001" w:tentative="1">
+      <w:start w:val="1"/>
+      <w:numFmt w:val="bullet"/>
+      <w:lvlText w:val=""/>
+      <w:lvlJc w:val="left"/>
+      <w:pPr>
+        <w:ind w:left="2880" w:hanging="360"/>
+      </w:pPr>
+      <w:rPr>
+        <w:rFonts w:ascii="Symbol" w:hAnsi="Symbol" w:hint="default"/>
+      </w:rPr>
+    </w:lvl>
+    <w:lvl w:ilvl="4" w:tplc="14090003" w:tentative="1">
+      <w:start w:val="1"/>
+      <w:numFmt w:val="bullet"/>
+      <w:lvlText w:val="o"/>
+      <w:lvlJc w:val="left"/>
+      <w:pPr>
+        <w:ind w:left="3600" w:hanging="360"/>
+      </w:pPr>
+      <w:rPr>
+        <w:rFonts w:ascii="Courier New" w:hAnsi="Courier New" w:cs="Courier New" w:hint="default"/>
+      </w:rPr>
+    </w:lvl>
+    <w:lvl w:ilvl="5" w:tplc="14090005" w:tentative="1">
+      <w:start w:val="1"/>
+      <w:numFmt w:val="bullet"/>
+      <w:lvlText w:val=""/>
+      <w:lvlJc w:val="left"/>
+      <w:pPr>
+        <w:ind w:left="4320" w:hanging="360"/>
+      </w:pPr>
+      <w:rPr>
+        <w:rFonts w:ascii="Wingdings" w:hAnsi="Wingdings" w:hint="default"/>
+      </w:rPr>
+    </w:lvl>
+    <w:lvl w:ilvl="6" w:tplc="14090001" w:tentative="1">
+      <w:start w:val="1"/>
+      <w:numFmt w:val="bullet"/>
+      <w:lvlText w:val=""/>
+      <w:lvlJc w:val="left"/>
+      <w:pPr>
+        <w:ind w:left="5040" w:hanging="360"/>
+      </w:pPr>
+      <w:rPr>
+        <w:rFonts w:ascii="Symbol" w:hAnsi="Symbol" w:hint="default"/>
+      </w:rPr>
+    </w:lvl>
+    <w:lvl w:ilvl="7" w:tplc="14090003" w:tentative="1">
+      <w:start w:val="1"/>
+      <w:numFmt w:val="bullet"/>
+      <w:lvlText w:val="o"/>
+      <w:lvlJc w:val="left"/>
+      <w:pPr>
+        <w:ind w:left="5760" w:hanging="360"/>
+      </w:pPr>
+      <w:rPr>
+        <w:rFonts w:ascii="Courier New" w:hAnsi="Courier New" w:cs="Courier New" w:hint="default"/>
+      </w:rPr>
+    </w:lvl>
+    <w:lvl w:ilvl="8" w:tplc="14090005" w:tentative="1">
+      <w:start w:val="1"/>
+      <w:numFmt w:val="bullet"/>
+      <w:lvlText w:val=""/>
+      <w:lvlJc w:val="left"/>
+      <w:pPr>
+        <w:ind w:left="6480" w:hanging="360"/>
+      </w:pPr>
+      <w:rPr>
+        <w:rFonts w:ascii="Wingdings" w:hAnsi="Wingdings" w:hint="default"/>
+      </w:rPr>
+    </w:lvl>
+  </w:abstractNum>
+  <w:abstractNum w:abstractNumId="1" w15:restartNumberingAfterBreak="0">
     <w:nsid w:val="055010DF"/>
     <w:multiLevelType w:val="hybridMultilevel"/>
     <w:tmpl w:val="BB36B6EE"/>
@@ -15903,7 +16020,7 @@
       </w:rPr>
     </w:lvl>
   </w:abstractNum>
-  <w:abstractNum w:abstractNumId="1" w15:restartNumberingAfterBreak="0">
+  <w:abstractNum w:abstractNumId="2" w15:restartNumberingAfterBreak="0">
     <w:nsid w:val="06841F20"/>
     <w:multiLevelType w:val="hybridMultilevel"/>
     <w:tmpl w:val="6D724874"/>
@@ -15989,7 +16106,7 @@
       </w:pPr>
     </w:lvl>
   </w:abstractNum>
-  <w:abstractNum w:abstractNumId="2" w15:restartNumberingAfterBreak="0">
+  <w:abstractNum w:abstractNumId="3" w15:restartNumberingAfterBreak="0">
     <w:nsid w:val="07712C29"/>
     <w:multiLevelType w:val="hybridMultilevel"/>
     <w:tmpl w:val="CAACE104"/>
@@ -16102,7 +16219,7 @@
       </w:rPr>
     </w:lvl>
   </w:abstractNum>
-  <w:abstractNum w:abstractNumId="3" w15:restartNumberingAfterBreak="0">
+  <w:abstractNum w:abstractNumId="4" w15:restartNumberingAfterBreak="0">
     <w:nsid w:val="08753235"/>
     <w:multiLevelType w:val="hybridMultilevel"/>
     <w:tmpl w:val="B4C8F3D8"/>
@@ -16215,7 +16332,7 @@
       </w:rPr>
     </w:lvl>
   </w:abstractNum>
-  <w:abstractNum w:abstractNumId="4" w15:restartNumberingAfterBreak="0">
+  <w:abstractNum w:abstractNumId="5" w15:restartNumberingAfterBreak="0">
     <w:nsid w:val="18430433"/>
     <w:multiLevelType w:val="hybridMultilevel"/>
     <w:tmpl w:val="93C0CA1E"/>
@@ -16328,7 +16445,7 @@
       </w:rPr>
     </w:lvl>
   </w:abstractNum>
-  <w:abstractNum w:abstractNumId="5" w15:restartNumberingAfterBreak="0">
+  <w:abstractNum w:abstractNumId="6" w15:restartNumberingAfterBreak="0">
     <w:nsid w:val="1A7B0964"/>
     <w:multiLevelType w:val="hybridMultilevel"/>
     <w:tmpl w:val="FBBCE9BC"/>
@@ -16414,7 +16531,7 @@
       </w:pPr>
     </w:lvl>
   </w:abstractNum>
-  <w:abstractNum w:abstractNumId="6" w15:restartNumberingAfterBreak="0">
+  <w:abstractNum w:abstractNumId="7" w15:restartNumberingAfterBreak="0">
     <w:nsid w:val="1B6411EF"/>
     <w:multiLevelType w:val="hybridMultilevel"/>
     <w:tmpl w:val="819E0ACA"/>
@@ -16527,7 +16644,7 @@
       </w:rPr>
     </w:lvl>
   </w:abstractNum>
-  <w:abstractNum w:abstractNumId="7" w15:restartNumberingAfterBreak="0">
+  <w:abstractNum w:abstractNumId="8" w15:restartNumberingAfterBreak="0">
     <w:nsid w:val="1B792E81"/>
     <w:multiLevelType w:val="hybridMultilevel"/>
     <w:tmpl w:val="98BCF02C"/>
@@ -16640,7 +16757,7 @@
       </w:rPr>
     </w:lvl>
   </w:abstractNum>
-  <w:abstractNum w:abstractNumId="8" w15:restartNumberingAfterBreak="0">
+  <w:abstractNum w:abstractNumId="9" w15:restartNumberingAfterBreak="0">
     <w:nsid w:val="1CA924ED"/>
     <w:multiLevelType w:val="hybridMultilevel"/>
     <w:tmpl w:val="A7F4AE60"/>
@@ -16753,7 +16870,7 @@
       </w:rPr>
     </w:lvl>
   </w:abstractNum>
-  <w:abstractNum w:abstractNumId="9" w15:restartNumberingAfterBreak="0">
+  <w:abstractNum w:abstractNumId="10" w15:restartNumberingAfterBreak="0">
     <w:nsid w:val="1E8F7B7B"/>
     <w:multiLevelType w:val="hybridMultilevel"/>
     <w:tmpl w:val="ECA899CE"/>
@@ -16866,7 +16983,7 @@
       </w:rPr>
     </w:lvl>
   </w:abstractNum>
-  <w:abstractNum w:abstractNumId="10" w15:restartNumberingAfterBreak="0">
+  <w:abstractNum w:abstractNumId="11" w15:restartNumberingAfterBreak="0">
     <w:nsid w:val="24EA4B40"/>
     <w:multiLevelType w:val="hybridMultilevel"/>
     <w:tmpl w:val="10E68E84"/>
@@ -16979,7 +17096,7 @@
       </w:rPr>
     </w:lvl>
   </w:abstractNum>
-  <w:abstractNum w:abstractNumId="11" w15:restartNumberingAfterBreak="0">
+  <w:abstractNum w:abstractNumId="12" w15:restartNumberingAfterBreak="0">
     <w:nsid w:val="2A176C02"/>
     <w:multiLevelType w:val="hybridMultilevel"/>
     <w:tmpl w:val="AFD62036"/>
@@ -17092,7 +17209,7 @@
       </w:rPr>
     </w:lvl>
   </w:abstractNum>
-  <w:abstractNum w:abstractNumId="12" w15:restartNumberingAfterBreak="0">
+  <w:abstractNum w:abstractNumId="13" w15:restartNumberingAfterBreak="0">
     <w:nsid w:val="2C6F4AE3"/>
     <w:multiLevelType w:val="hybridMultilevel"/>
     <w:tmpl w:val="78527E7C"/>
@@ -17205,7 +17322,7 @@
       </w:rPr>
     </w:lvl>
   </w:abstractNum>
-  <w:abstractNum w:abstractNumId="13" w15:restartNumberingAfterBreak="0">
+  <w:abstractNum w:abstractNumId="14" w15:restartNumberingAfterBreak="0">
     <w:nsid w:val="2FA346FE"/>
     <w:multiLevelType w:val="hybridMultilevel"/>
     <w:tmpl w:val="364A362E"/>
@@ -17294,7 +17411,7 @@
       </w:pPr>
     </w:lvl>
   </w:abstractNum>
-  <w:abstractNum w:abstractNumId="14" w15:restartNumberingAfterBreak="0">
+  <w:abstractNum w:abstractNumId="15" w15:restartNumberingAfterBreak="0">
     <w:nsid w:val="2FAB7922"/>
     <w:multiLevelType w:val="hybridMultilevel"/>
     <w:tmpl w:val="B24EEA6C"/>
@@ -17407,7 +17524,7 @@
       </w:rPr>
     </w:lvl>
   </w:abstractNum>
-  <w:abstractNum w:abstractNumId="15" w15:restartNumberingAfterBreak="0">
+  <w:abstractNum w:abstractNumId="16" w15:restartNumberingAfterBreak="0">
     <w:nsid w:val="34240AE5"/>
     <w:multiLevelType w:val="hybridMultilevel"/>
     <w:tmpl w:val="65141C3E"/>
@@ -17520,7 +17637,7 @@
       </w:rPr>
     </w:lvl>
   </w:abstractNum>
-  <w:abstractNum w:abstractNumId="16" w15:restartNumberingAfterBreak="0">
+  <w:abstractNum w:abstractNumId="17" w15:restartNumberingAfterBreak="0">
     <w:nsid w:val="38210D6B"/>
     <w:multiLevelType w:val="hybridMultilevel"/>
     <w:tmpl w:val="EE66808A"/>
@@ -17633,7 +17750,7 @@
       </w:rPr>
     </w:lvl>
   </w:abstractNum>
-  <w:abstractNum w:abstractNumId="17" w15:restartNumberingAfterBreak="0">
+  <w:abstractNum w:abstractNumId="18" w15:restartNumberingAfterBreak="0">
     <w:nsid w:val="424106CF"/>
     <w:multiLevelType w:val="hybridMultilevel"/>
     <w:tmpl w:val="B9405AEC"/>
@@ -17719,7 +17836,7 @@
       </w:pPr>
     </w:lvl>
   </w:abstractNum>
-  <w:abstractNum w:abstractNumId="18" w15:restartNumberingAfterBreak="0">
+  <w:abstractNum w:abstractNumId="19" w15:restartNumberingAfterBreak="0">
     <w:nsid w:val="462A7C1A"/>
     <w:multiLevelType w:val="hybridMultilevel"/>
     <w:tmpl w:val="6C02FABE"/>
@@ -17805,7 +17922,7 @@
       </w:pPr>
     </w:lvl>
   </w:abstractNum>
-  <w:abstractNum w:abstractNumId="19" w15:restartNumberingAfterBreak="0">
+  <w:abstractNum w:abstractNumId="20" w15:restartNumberingAfterBreak="0">
     <w:nsid w:val="479C7FAB"/>
     <w:multiLevelType w:val="multilevel"/>
     <w:tmpl w:val="2EDE4BBE"/>
@@ -17918,7 +18035,7 @@
       </w:rPr>
     </w:lvl>
   </w:abstractNum>
-  <w:abstractNum w:abstractNumId="20" w15:restartNumberingAfterBreak="0">
+  <w:abstractNum w:abstractNumId="21" w15:restartNumberingAfterBreak="0">
     <w:nsid w:val="4A6A7685"/>
     <w:multiLevelType w:val="hybridMultilevel"/>
     <w:tmpl w:val="55E4923E"/>
@@ -18031,7 +18148,7 @@
       </w:rPr>
     </w:lvl>
   </w:abstractNum>
-  <w:abstractNum w:abstractNumId="21" w15:restartNumberingAfterBreak="0">
+  <w:abstractNum w:abstractNumId="22" w15:restartNumberingAfterBreak="0">
     <w:nsid w:val="4D1C72AE"/>
     <w:multiLevelType w:val="hybridMultilevel"/>
     <w:tmpl w:val="9D4E40D4"/>
@@ -18120,7 +18237,7 @@
       </w:pPr>
     </w:lvl>
   </w:abstractNum>
-  <w:abstractNum w:abstractNumId="22" w15:restartNumberingAfterBreak="0">
+  <w:abstractNum w:abstractNumId="23" w15:restartNumberingAfterBreak="0">
     <w:nsid w:val="50DA75AA"/>
     <w:multiLevelType w:val="hybridMultilevel"/>
     <w:tmpl w:val="B79094C2"/>
@@ -18206,7 +18323,7 @@
       </w:pPr>
     </w:lvl>
   </w:abstractNum>
-  <w:abstractNum w:abstractNumId="23" w15:restartNumberingAfterBreak="0">
+  <w:abstractNum w:abstractNumId="24" w15:restartNumberingAfterBreak="0">
     <w:nsid w:val="541D2C16"/>
     <w:multiLevelType w:val="hybridMultilevel"/>
     <w:tmpl w:val="F940D8B0"/>
@@ -18292,7 +18409,7 @@
       </w:pPr>
     </w:lvl>
   </w:abstractNum>
-  <w:abstractNum w:abstractNumId="24" w15:restartNumberingAfterBreak="0">
+  <w:abstractNum w:abstractNumId="25" w15:restartNumberingAfterBreak="0">
     <w:nsid w:val="56966FE6"/>
     <w:multiLevelType w:val="hybridMultilevel"/>
     <w:tmpl w:val="3BD25D08"/>
@@ -18405,7 +18522,7 @@
       </w:rPr>
     </w:lvl>
   </w:abstractNum>
-  <w:abstractNum w:abstractNumId="25" w15:restartNumberingAfterBreak="0">
+  <w:abstractNum w:abstractNumId="26" w15:restartNumberingAfterBreak="0">
     <w:nsid w:val="582C67FB"/>
     <w:multiLevelType w:val="hybridMultilevel"/>
     <w:tmpl w:val="85F80DAC"/>
@@ -18518,7 +18635,7 @@
       </w:rPr>
     </w:lvl>
   </w:abstractNum>
-  <w:abstractNum w:abstractNumId="26" w15:restartNumberingAfterBreak="0">
+  <w:abstractNum w:abstractNumId="27" w15:restartNumberingAfterBreak="0">
     <w:nsid w:val="588103A8"/>
     <w:multiLevelType w:val="hybridMultilevel"/>
     <w:tmpl w:val="DED40964"/>
@@ -18604,7 +18721,7 @@
       </w:pPr>
     </w:lvl>
   </w:abstractNum>
-  <w:abstractNum w:abstractNumId="27" w15:restartNumberingAfterBreak="0">
+  <w:abstractNum w:abstractNumId="28" w15:restartNumberingAfterBreak="0">
     <w:nsid w:val="5C922399"/>
     <w:multiLevelType w:val="hybridMultilevel"/>
     <w:tmpl w:val="BCF20628"/>
@@ -18717,7 +18834,7 @@
       </w:rPr>
     </w:lvl>
   </w:abstractNum>
-  <w:abstractNum w:abstractNumId="28" w15:restartNumberingAfterBreak="0">
+  <w:abstractNum w:abstractNumId="29" w15:restartNumberingAfterBreak="0">
     <w:nsid w:val="5E5F3379"/>
     <w:multiLevelType w:val="hybridMultilevel"/>
     <w:tmpl w:val="B6D6BA16"/>
@@ -18830,7 +18947,7 @@
       </w:rPr>
     </w:lvl>
   </w:abstractNum>
-  <w:abstractNum w:abstractNumId="29" w15:restartNumberingAfterBreak="0">
+  <w:abstractNum w:abstractNumId="30" w15:restartNumberingAfterBreak="0">
     <w:nsid w:val="607A0524"/>
     <w:multiLevelType w:val="hybridMultilevel"/>
     <w:tmpl w:val="CB285258"/>
@@ -18943,7 +19060,7 @@
       </w:rPr>
     </w:lvl>
   </w:abstractNum>
-  <w:abstractNum w:abstractNumId="30" w15:restartNumberingAfterBreak="0">
+  <w:abstractNum w:abstractNumId="31" w15:restartNumberingAfterBreak="0">
     <w:nsid w:val="69A53000"/>
     <w:multiLevelType w:val="hybridMultilevel"/>
     <w:tmpl w:val="C92E6518"/>
@@ -19032,7 +19149,7 @@
       </w:pPr>
     </w:lvl>
   </w:abstractNum>
-  <w:abstractNum w:abstractNumId="31" w15:restartNumberingAfterBreak="0">
+  <w:abstractNum w:abstractNumId="32" w15:restartNumberingAfterBreak="0">
     <w:nsid w:val="6F2A5F03"/>
     <w:multiLevelType w:val="hybridMultilevel"/>
     <w:tmpl w:val="64E895F2"/>
@@ -19145,7 +19262,7 @@
       </w:rPr>
     </w:lvl>
   </w:abstractNum>
-  <w:abstractNum w:abstractNumId="32" w15:restartNumberingAfterBreak="0">
+  <w:abstractNum w:abstractNumId="33" w15:restartNumberingAfterBreak="0">
     <w:nsid w:val="6F95770D"/>
     <w:multiLevelType w:val="hybridMultilevel"/>
     <w:tmpl w:val="10ACEBCA"/>
@@ -19258,7 +19375,7 @@
       </w:rPr>
     </w:lvl>
   </w:abstractNum>
-  <w:abstractNum w:abstractNumId="33" w15:restartNumberingAfterBreak="0">
+  <w:abstractNum w:abstractNumId="34" w15:restartNumberingAfterBreak="0">
     <w:nsid w:val="703D35DC"/>
     <w:multiLevelType w:val="hybridMultilevel"/>
     <w:tmpl w:val="F87662A2"/>
@@ -19371,7 +19488,7 @@
       </w:rPr>
     </w:lvl>
   </w:abstractNum>
-  <w:abstractNum w:abstractNumId="34" w15:restartNumberingAfterBreak="0">
+  <w:abstractNum w:abstractNumId="35" w15:restartNumberingAfterBreak="0">
     <w:nsid w:val="70F524C9"/>
     <w:multiLevelType w:val="hybridMultilevel"/>
     <w:tmpl w:val="F1444A04"/>
@@ -19484,7 +19601,7 @@
       </w:rPr>
     </w:lvl>
   </w:abstractNum>
-  <w:abstractNum w:abstractNumId="35" w15:restartNumberingAfterBreak="0">
+  <w:abstractNum w:abstractNumId="36" w15:restartNumberingAfterBreak="0">
     <w:nsid w:val="72946382"/>
     <w:multiLevelType w:val="hybridMultilevel"/>
     <w:tmpl w:val="8D0A4588"/>
@@ -19597,7 +19714,7 @@
       </w:rPr>
     </w:lvl>
   </w:abstractNum>
-  <w:abstractNum w:abstractNumId="36" w15:restartNumberingAfterBreak="0">
+  <w:abstractNum w:abstractNumId="37" w15:restartNumberingAfterBreak="0">
     <w:nsid w:val="73892470"/>
     <w:multiLevelType w:val="hybridMultilevel"/>
     <w:tmpl w:val="4B3A60BC"/>
@@ -19710,7 +19827,7 @@
       </w:rPr>
     </w:lvl>
   </w:abstractNum>
-  <w:abstractNum w:abstractNumId="37" w15:restartNumberingAfterBreak="0">
+  <w:abstractNum w:abstractNumId="38" w15:restartNumberingAfterBreak="0">
     <w:nsid w:val="76BB40F3"/>
     <w:multiLevelType w:val="hybridMultilevel"/>
     <w:tmpl w:val="E8084134"/>
@@ -19823,7 +19940,7 @@
       </w:rPr>
     </w:lvl>
   </w:abstractNum>
-  <w:abstractNum w:abstractNumId="38" w15:restartNumberingAfterBreak="0">
+  <w:abstractNum w:abstractNumId="39" w15:restartNumberingAfterBreak="0">
     <w:nsid w:val="78FC32F8"/>
     <w:multiLevelType w:val="hybridMultilevel"/>
     <w:tmpl w:val="4564762C"/>
@@ -19936,128 +20053,131 @@
       </w:rPr>
     </w:lvl>
   </w:abstractNum>
-  <w:num w:numId="1" w16cid:durableId="1910842914">
+  <w:num w:numId="1">
+    <w:abstractNumId w:val="11"/>
+  </w:num>
+  <w:num w:numId="2">
+    <w:abstractNumId w:val="34"/>
+  </w:num>
+  <w:num w:numId="3">
+    <w:abstractNumId w:val="37"/>
+  </w:num>
+  <w:num w:numId="4">
+    <w:abstractNumId w:val="24"/>
+  </w:num>
+  <w:num w:numId="5">
+    <w:abstractNumId w:val="25"/>
+  </w:num>
+  <w:num w:numId="6">
+    <w:abstractNumId w:val="19"/>
+  </w:num>
+  <w:num w:numId="7">
+    <w:abstractNumId w:val="7"/>
+  </w:num>
+  <w:num w:numId="8">
+    <w:abstractNumId w:val="2"/>
+  </w:num>
+  <w:num w:numId="9">
+    <w:abstractNumId w:val="16"/>
+  </w:num>
+  <w:num w:numId="10">
+    <w:abstractNumId w:val="12"/>
+  </w:num>
+  <w:num w:numId="11">
+    <w:abstractNumId w:val="27"/>
+  </w:num>
+  <w:num w:numId="12">
+    <w:abstractNumId w:val="3"/>
+  </w:num>
+  <w:num w:numId="13">
+    <w:abstractNumId w:val="32"/>
+  </w:num>
+  <w:num w:numId="14">
+    <w:abstractNumId w:val="5"/>
+  </w:num>
+  <w:num w:numId="15">
+    <w:abstractNumId w:val="15"/>
+  </w:num>
+  <w:num w:numId="16">
+    <w:abstractNumId w:val="28"/>
+  </w:num>
+  <w:num w:numId="17">
+    <w:abstractNumId w:val="38"/>
+  </w:num>
+  <w:num w:numId="18">
+    <w:abstractNumId w:val="29"/>
+  </w:num>
+  <w:num w:numId="19">
+    <w:abstractNumId w:val="18"/>
+  </w:num>
+  <w:num w:numId="20">
+    <w:abstractNumId w:val="35"/>
+  </w:num>
+  <w:num w:numId="21">
+    <w:abstractNumId w:val="30"/>
+  </w:num>
+  <w:num w:numId="22">
+    <w:abstractNumId w:val="23"/>
+  </w:num>
+  <w:num w:numId="23">
+    <w:abstractNumId w:val="20"/>
+  </w:num>
+  <w:num w:numId="24">
+    <w:abstractNumId w:val="21"/>
+  </w:num>
+  <w:num w:numId="25">
+    <w:abstractNumId w:val="4"/>
+  </w:num>
+  <w:num w:numId="26">
+    <w:abstractNumId w:val="31"/>
+  </w:num>
+  <w:num w:numId="27">
+    <w:abstractNumId w:val="13"/>
+  </w:num>
+  <w:num w:numId="28">
+    <w:abstractNumId w:val="22"/>
+  </w:num>
+  <w:num w:numId="29">
+    <w:abstractNumId w:val="33"/>
+  </w:num>
+  <w:num w:numId="30">
+    <w:abstractNumId w:val="14"/>
+  </w:num>
+  <w:num w:numId="31">
     <w:abstractNumId w:val="10"/>
   </w:num>
-  <w:num w:numId="2" w16cid:durableId="1722362088">
-    <w:abstractNumId w:val="33"/>
+  <w:num w:numId="32">
+    <w:abstractNumId w:val="26"/>
   </w:num>
-  <w:num w:numId="3" w16cid:durableId="169295043">
+  <w:num w:numId="33">
+    <w:abstractNumId w:val="9"/>
+  </w:num>
+  <w:num w:numId="34">
+    <w:abstractNumId w:val="8"/>
+  </w:num>
+  <w:num w:numId="35">
+    <w:abstractNumId w:val="17"/>
+  </w:num>
+  <w:num w:numId="36">
+    <w:abstractNumId w:val="1"/>
+  </w:num>
+  <w:num w:numId="37">
+    <w:abstractNumId w:val="6"/>
+  </w:num>
+  <w:num w:numId="38">
+    <w:abstractNumId w:val="39"/>
+  </w:num>
+  <w:num w:numId="39">
     <w:abstractNumId w:val="36"/>
   </w:num>
-  <w:num w:numId="4" w16cid:durableId="16396088">
-    <w:abstractNumId w:val="23"/>
-  </w:num>
-  <w:num w:numId="5" w16cid:durableId="1277255312">
-    <w:abstractNumId w:val="24"/>
-  </w:num>
-  <w:num w:numId="6" w16cid:durableId="1110247638">
-    <w:abstractNumId w:val="18"/>
-  </w:num>
-  <w:num w:numId="7" w16cid:durableId="493497470">
-    <w:abstractNumId w:val="6"/>
-  </w:num>
-  <w:num w:numId="8" w16cid:durableId="2083212440">
-    <w:abstractNumId w:val="1"/>
-  </w:num>
-  <w:num w:numId="9" w16cid:durableId="72506343">
-    <w:abstractNumId w:val="15"/>
-  </w:num>
-  <w:num w:numId="10" w16cid:durableId="1874734620">
-    <w:abstractNumId w:val="11"/>
-  </w:num>
-  <w:num w:numId="11" w16cid:durableId="1761441642">
-    <w:abstractNumId w:val="26"/>
-  </w:num>
-  <w:num w:numId="12" w16cid:durableId="248317032">
-    <w:abstractNumId w:val="2"/>
-  </w:num>
-  <w:num w:numId="13" w16cid:durableId="653949728">
-    <w:abstractNumId w:val="31"/>
-  </w:num>
-  <w:num w:numId="14" w16cid:durableId="2060668236">
-    <w:abstractNumId w:val="4"/>
-  </w:num>
-  <w:num w:numId="15" w16cid:durableId="1824270149">
-    <w:abstractNumId w:val="14"/>
-  </w:num>
-  <w:num w:numId="16" w16cid:durableId="1150513483">
-    <w:abstractNumId w:val="27"/>
-  </w:num>
-  <w:num w:numId="17" w16cid:durableId="891963350">
-    <w:abstractNumId w:val="37"/>
-  </w:num>
-  <w:num w:numId="18" w16cid:durableId="2139491639">
-    <w:abstractNumId w:val="28"/>
-  </w:num>
-  <w:num w:numId="19" w16cid:durableId="991182929">
-    <w:abstractNumId w:val="17"/>
-  </w:num>
-  <w:num w:numId="20" w16cid:durableId="52169574">
-    <w:abstractNumId w:val="34"/>
-  </w:num>
-  <w:num w:numId="21" w16cid:durableId="522325107">
-    <w:abstractNumId w:val="29"/>
-  </w:num>
-  <w:num w:numId="22" w16cid:durableId="1794052664">
-    <w:abstractNumId w:val="22"/>
-  </w:num>
-  <w:num w:numId="23" w16cid:durableId="662123847">
-    <w:abstractNumId w:val="19"/>
-  </w:num>
-  <w:num w:numId="24" w16cid:durableId="298727641">
-    <w:abstractNumId w:val="20"/>
-  </w:num>
-  <w:num w:numId="25" w16cid:durableId="692456678">
-    <w:abstractNumId w:val="3"/>
-  </w:num>
-  <w:num w:numId="26" w16cid:durableId="1870557576">
-    <w:abstractNumId w:val="30"/>
-  </w:num>
-  <w:num w:numId="27" w16cid:durableId="681472372">
-    <w:abstractNumId w:val="12"/>
-  </w:num>
-  <w:num w:numId="28" w16cid:durableId="1913159409">
-    <w:abstractNumId w:val="21"/>
-  </w:num>
-  <w:num w:numId="29" w16cid:durableId="723715729">
-    <w:abstractNumId w:val="32"/>
-  </w:num>
-  <w:num w:numId="30" w16cid:durableId="1053044739">
-    <w:abstractNumId w:val="13"/>
-  </w:num>
-  <w:num w:numId="31" w16cid:durableId="1450511079">
-    <w:abstractNumId w:val="9"/>
-  </w:num>
-  <w:num w:numId="32" w16cid:durableId="584805603">
-    <w:abstractNumId w:val="25"/>
-  </w:num>
-  <w:num w:numId="33" w16cid:durableId="802386611">
-    <w:abstractNumId w:val="8"/>
-  </w:num>
-  <w:num w:numId="34" w16cid:durableId="303705492">
-    <w:abstractNumId w:val="7"/>
-  </w:num>
-  <w:num w:numId="35" w16cid:durableId="905645550">
-    <w:abstractNumId w:val="16"/>
-  </w:num>
-  <w:num w:numId="36" w16cid:durableId="1526484912">
+  <w:num w:numId="40">
     <w:abstractNumId w:val="0"/>
-  </w:num>
-  <w:num w:numId="37" w16cid:durableId="369695047">
-    <w:abstractNumId w:val="5"/>
-  </w:num>
-  <w:num w:numId="38" w16cid:durableId="2146385631">
-    <w:abstractNumId w:val="38"/>
-  </w:num>
-  <w:num w:numId="39" w16cid:durableId="89205602">
-    <w:abstractNumId w:val="35"/>
   </w:num>
 </w:numbering>
 </file>
 
 <file path=word/styles.xml><?xml version="1.0" encoding="utf-8"?>
-<w:styles xmlns:mc="http://schemas.openxmlformats.org/markup-compatibility/2006" xmlns:r="http://schemas.openxmlformats.org/officeDocument/2006/relationships" xmlns:w="http://schemas.openxmlformats.org/wordprocessingml/2006/main" xmlns:w14="http://schemas.microsoft.com/office/word/2010/wordml" xmlns:w15="http://schemas.microsoft.com/office/word/2012/wordml" xmlns:w16cex="http://schemas.microsoft.com/office/word/2018/wordml/cex" xmlns:w16cid="http://schemas.microsoft.com/office/word/2016/wordml/cid" xmlns:w16="http://schemas.microsoft.com/office/word/2018/wordml" xmlns:w16du="http://schemas.microsoft.com/office/word/2023/wordml/word16du" xmlns:w16sdtdh="http://schemas.microsoft.com/office/word/2020/wordml/sdtdatahash" xmlns:w16sdtfl="http://schemas.microsoft.com/office/word/2024/wordml/sdtformatlock" xmlns:w16se="http://schemas.microsoft.com/office/word/2015/wordml/symex" mc:Ignorable="w14 w15 w16se w16cid w16 w16cex w16sdtdh w16sdtfl w16du">
+<w:styles xmlns:mc="http://schemas.openxmlformats.org/markup-compatibility/2006" xmlns:r="http://schemas.openxmlformats.org/officeDocument/2006/relationships" xmlns:w="http://schemas.openxmlformats.org/wordprocessingml/2006/main" xmlns:w14="http://schemas.microsoft.com/office/word/2010/wordml" xmlns:w15="http://schemas.microsoft.com/office/word/2012/wordml" xmlns:w16cex="http://schemas.microsoft.com/office/word/2018/wordml/cex" xmlns:w16cid="http://schemas.microsoft.com/office/word/2016/wordml/cid" xmlns:w16="http://schemas.microsoft.com/office/word/2018/wordml" xmlns:w16sdtdh="http://schemas.microsoft.com/office/word/2020/wordml/sdtdatahash" xmlns:w16se="http://schemas.microsoft.com/office/word/2015/wordml/symex" mc:Ignorable="w14 w15 w16se w16cid w16 w16cex w16sdtdh">
   <w:docDefaults>
     <w:rPrDefault>
       <w:rPr>
@@ -20455,7 +20575,7 @@
     <w:name w:val="Normal"/>
     <w:qFormat/>
   </w:style>
-  <w:style w:type="paragraph" w:styleId="Ttulo1">
+  <w:style w:type="paragraph" w:styleId="Heading1">
     <w:name w:val="heading 1"/>
     <w:basedOn w:val="Normal"/>
     <w:next w:val="Normal"/>
@@ -20472,7 +20592,7 @@
       <w:szCs w:val="40"/>
     </w:rPr>
   </w:style>
-  <w:style w:type="paragraph" w:styleId="Ttulo2">
+  <w:style w:type="paragraph" w:styleId="Heading2">
     <w:name w:val="heading 2"/>
     <w:basedOn w:val="Normal"/>
     <w:next w:val="Normal"/>
@@ -20490,7 +20610,7 @@
       <w:szCs w:val="32"/>
     </w:rPr>
   </w:style>
-  <w:style w:type="paragraph" w:styleId="Ttulo3">
+  <w:style w:type="paragraph" w:styleId="Heading3">
     <w:name w:val="heading 3"/>
     <w:basedOn w:val="Normal"/>
     <w:next w:val="Normal"/>
@@ -20509,7 +20629,7 @@
       <w:szCs w:val="28"/>
     </w:rPr>
   </w:style>
-  <w:style w:type="paragraph" w:styleId="Ttulo4">
+  <w:style w:type="paragraph" w:styleId="Heading4">
     <w:name w:val="heading 4"/>
     <w:basedOn w:val="Normal"/>
     <w:next w:val="Normal"/>
@@ -20529,7 +20649,7 @@
       <w:szCs w:val="24"/>
     </w:rPr>
   </w:style>
-  <w:style w:type="paragraph" w:styleId="Ttulo5">
+  <w:style w:type="paragraph" w:styleId="Heading5">
     <w:name w:val="heading 5"/>
     <w:basedOn w:val="Normal"/>
     <w:next w:val="Normal"/>
@@ -20547,7 +20667,7 @@
       <w:color w:val="666666"/>
     </w:rPr>
   </w:style>
-  <w:style w:type="paragraph" w:styleId="Ttulo6">
+  <w:style w:type="paragraph" w:styleId="Heading6">
     <w:name w:val="heading 6"/>
     <w:basedOn w:val="Normal"/>
     <w:next w:val="Normal"/>
@@ -20566,13 +20686,13 @@
       <w:color w:val="666666"/>
     </w:rPr>
   </w:style>
-  <w:style w:type="character" w:default="1" w:styleId="Fuentedeprrafopredeter">
+  <w:style w:type="character" w:default="1" w:styleId="DefaultParagraphFont">
     <w:name w:val="Default Paragraph Font"/>
     <w:uiPriority w:val="1"/>
     <w:semiHidden/>
     <w:unhideWhenUsed/>
   </w:style>
-  <w:style w:type="table" w:default="1" w:styleId="Tablanormal">
+  <w:style w:type="table" w:default="1" w:styleId="TableNormal">
     <w:name w:val="Normal Table"/>
     <w:uiPriority w:val="99"/>
     <w:semiHidden/>
@@ -20587,7 +20707,7 @@
       </w:tblCellMar>
     </w:tblPr>
   </w:style>
-  <w:style w:type="numbering" w:default="1" w:styleId="Sinlista">
+  <w:style w:type="numbering" w:default="1" w:styleId="NoList">
     <w:name w:val="No List"/>
     <w:uiPriority w:val="99"/>
     <w:semiHidden/>
@@ -20604,7 +20724,7 @@
       </w:tblCellMar>
     </w:tblPr>
   </w:style>
-  <w:style w:type="paragraph" w:styleId="Ttulo">
+  <w:style w:type="paragraph" w:styleId="Title">
     <w:name w:val="Title"/>
     <w:basedOn w:val="Normal"/>
     <w:next w:val="Normal"/>
@@ -20620,7 +20740,7 @@
       <w:szCs w:val="52"/>
     </w:rPr>
   </w:style>
-  <w:style w:type="paragraph" w:styleId="Subttulo">
+  <w:style w:type="paragraph" w:styleId="Subtitle">
     <w:name w:val="Subtitle"/>
     <w:basedOn w:val="Normal"/>
     <w:next w:val="Normal"/>
@@ -20637,7 +20757,7 @@
       <w:szCs w:val="30"/>
     </w:rPr>
   </w:style>
-  <w:style w:type="paragraph" w:styleId="Prrafodelista">
+  <w:style w:type="paragraph" w:styleId="ListParagraph">
     <w:name w:val="List Paragraph"/>
     <w:basedOn w:val="Normal"/>
     <w:uiPriority w:val="34"/>
@@ -20648,7 +20768,7 @@
       <w:contextualSpacing/>
     </w:pPr>
   </w:style>
-  <w:style w:type="paragraph" w:styleId="Descripcin">
+  <w:style w:type="paragraph" w:styleId="Caption">
     <w:name w:val="caption"/>
     <w:basedOn w:val="Normal"/>
     <w:next w:val="Normal"/>
@@ -20667,11 +20787,11 @@
       <w:szCs w:val="18"/>
     </w:rPr>
   </w:style>
-  <w:style w:type="paragraph" w:styleId="Cita">
+  <w:style w:type="paragraph" w:styleId="Quote">
     <w:name w:val="Quote"/>
     <w:basedOn w:val="Normal"/>
     <w:next w:val="Normal"/>
-    <w:link w:val="CitaCar"/>
+    <w:link w:val="QuoteChar"/>
     <w:uiPriority w:val="29"/>
     <w:qFormat/>
     <w:rsid w:val="005D23D7"/>
@@ -20686,10 +20806,10 @@
       <w:color w:val="404040" w:themeColor="text1" w:themeTint="BF"/>
     </w:rPr>
   </w:style>
-  <w:style w:type="character" w:customStyle="1" w:styleId="CitaCar">
-    <w:name w:val="Cita Car"/>
-    <w:basedOn w:val="Fuentedeprrafopredeter"/>
-    <w:link w:val="Cita"/>
+  <w:style w:type="character" w:customStyle="1" w:styleId="QuoteChar">
+    <w:name w:val="Quote Char"/>
+    <w:basedOn w:val="DefaultParagraphFont"/>
+    <w:link w:val="Quote"/>
     <w:uiPriority w:val="29"/>
     <w:rsid w:val="005D23D7"/>
     <w:rPr>
@@ -20698,9 +20818,9 @@
       <w:color w:val="404040" w:themeColor="text1" w:themeTint="BF"/>
     </w:rPr>
   </w:style>
-  <w:style w:type="character" w:styleId="Textodelmarcadordeposicin">
+  <w:style w:type="character" w:styleId="PlaceholderText">
     <w:name w:val="Placeholder Text"/>
-    <w:basedOn w:val="Fuentedeprrafopredeter"/>
+    <w:basedOn w:val="DefaultParagraphFont"/>
     <w:uiPriority w:val="99"/>
     <w:semiHidden/>
     <w:rsid w:val="00D94EBB"/>
@@ -20708,10 +20828,10 @@
       <w:color w:val="666666"/>
     </w:rPr>
   </w:style>
-  <w:style w:type="paragraph" w:styleId="Textonotapie">
+  <w:style w:type="paragraph" w:styleId="FootnoteText">
     <w:name w:val="footnote text"/>
     <w:basedOn w:val="Normal"/>
-    <w:link w:val="TextonotapieCar"/>
+    <w:link w:val="FootnoteTextChar"/>
     <w:uiPriority w:val="99"/>
     <w:semiHidden/>
     <w:unhideWhenUsed/>
@@ -20724,10 +20844,10 @@
       <w:szCs w:val="20"/>
     </w:rPr>
   </w:style>
-  <w:style w:type="character" w:customStyle="1" w:styleId="TextonotapieCar">
-    <w:name w:val="Texto nota pie Car"/>
-    <w:basedOn w:val="Fuentedeprrafopredeter"/>
-    <w:link w:val="Textonotapie"/>
+  <w:style w:type="character" w:customStyle="1" w:styleId="FootnoteTextChar">
+    <w:name w:val="Footnote Text Char"/>
+    <w:basedOn w:val="DefaultParagraphFont"/>
+    <w:link w:val="FootnoteText"/>
     <w:uiPriority w:val="99"/>
     <w:semiHidden/>
     <w:rsid w:val="00B220C6"/>
@@ -20736,9 +20856,9 @@
       <w:szCs w:val="20"/>
     </w:rPr>
   </w:style>
-  <w:style w:type="character" w:styleId="Refdenotaalpie">
+  <w:style w:type="character" w:styleId="FootnoteReference">
     <w:name w:val="footnote reference"/>
-    <w:basedOn w:val="Fuentedeprrafopredeter"/>
+    <w:basedOn w:val="DefaultParagraphFont"/>
     <w:uiPriority w:val="99"/>
     <w:semiHidden/>
     <w:unhideWhenUsed/>
@@ -20747,9 +20867,9 @@
       <w:vertAlign w:val="superscript"/>
     </w:rPr>
   </w:style>
-  <w:style w:type="character" w:styleId="Hipervnculo">
+  <w:style w:type="character" w:styleId="Hyperlink">
     <w:name w:val="Hyperlink"/>
-    <w:basedOn w:val="Fuentedeprrafopredeter"/>
+    <w:basedOn w:val="DefaultParagraphFont"/>
     <w:uiPriority w:val="99"/>
     <w:unhideWhenUsed/>
     <w:rsid w:val="00B220C6"/>
@@ -20758,9 +20878,9 @@
       <w:u w:val="single"/>
     </w:rPr>
   </w:style>
-  <w:style w:type="character" w:styleId="Mencinsinresolver">
+  <w:style w:type="character" w:styleId="UnresolvedMention">
     <w:name w:val="Unresolved Mention"/>
-    <w:basedOn w:val="Fuentedeprrafopredeter"/>
+    <w:basedOn w:val="DefaultParagraphFont"/>
     <w:uiPriority w:val="99"/>
     <w:semiHidden/>
     <w:unhideWhenUsed/>

</xml_diff>

<commit_message>
Working on Ch5 First implementation 4
</commit_message>
<xml_diff>
--- a/Draft/5 Implementation.docx
+++ b/Draft/5 Implementation.docx
@@ -1,10 +1,10 @@
 
 <file path=word/document.xml><?xml version="1.0" encoding="utf-8"?>
-<w:document xmlns:wpc="http://schemas.microsoft.com/office/word/2010/wordprocessingCanvas" xmlns:cx="http://schemas.microsoft.com/office/drawing/2014/chartex" xmlns:cx1="http://schemas.microsoft.com/office/drawing/2015/9/8/chartex" xmlns:cx2="http://schemas.microsoft.com/office/drawing/2015/10/21/chartex" xmlns:cx3="http://schemas.microsoft.com/office/drawing/2016/5/9/chartex" xmlns:cx4="http://schemas.microsoft.com/office/drawing/2016/5/10/chartex" xmlns:cx5="http://schemas.microsoft.com/office/drawing/2016/5/11/chartex" xmlns:cx6="http://schemas.microsoft.com/office/drawing/2016/5/12/chartex" xmlns:cx7="http://schemas.microsoft.com/office/drawing/2016/5/13/chartex" xmlns:cx8="http://schemas.microsoft.com/office/drawing/2016/5/14/chartex" xmlns:mc="http://schemas.openxmlformats.org/markup-compatibility/2006" xmlns:aink="http://schemas.microsoft.com/office/drawing/2016/ink" xmlns:am3d="http://schemas.microsoft.com/office/drawing/2017/model3d" xmlns:o="urn:schemas-microsoft-com:office:office" xmlns:r="http://schemas.openxmlformats.org/officeDocument/2006/relationships" xmlns:m="http://schemas.openxmlformats.org/officeDocument/2006/math" xmlns:v="urn:schemas-microsoft-com:vml" xmlns:wp14="http://schemas.microsoft.com/office/word/2010/wordprocessingDrawing" xmlns:wp="http://schemas.openxmlformats.org/drawingml/2006/wordprocessingDrawing" xmlns:w10="urn:schemas-microsoft-com:office:word" xmlns:w="http://schemas.openxmlformats.org/wordprocessingml/2006/main" xmlns:w14="http://schemas.microsoft.com/office/word/2010/wordml" xmlns:w15="http://schemas.microsoft.com/office/word/2012/wordml" xmlns:w16cex="http://schemas.microsoft.com/office/word/2018/wordml/cex" xmlns:w16cid="http://schemas.microsoft.com/office/word/2016/wordml/cid" xmlns:w16="http://schemas.microsoft.com/office/word/2018/wordml" xmlns:w16sdtdh="http://schemas.microsoft.com/office/word/2020/wordml/sdtdatahash" xmlns:w16se="http://schemas.microsoft.com/office/word/2015/wordml/symex" xmlns:wpg="http://schemas.microsoft.com/office/word/2010/wordprocessingGroup" xmlns:wpi="http://schemas.microsoft.com/office/word/2010/wordprocessingInk" xmlns:wne="http://schemas.microsoft.com/office/word/2006/wordml" xmlns:wps="http://schemas.microsoft.com/office/word/2010/wordprocessingShape" mc:Ignorable="w14 w15 w16se w16cid w16 w16cex w16sdtdh wp14">
+<w:document xmlns:wpc="http://schemas.microsoft.com/office/word/2010/wordprocessingCanvas" xmlns:cx="http://schemas.microsoft.com/office/drawing/2014/chartex" xmlns:cx1="http://schemas.microsoft.com/office/drawing/2015/9/8/chartex" xmlns:cx2="http://schemas.microsoft.com/office/drawing/2015/10/21/chartex" xmlns:cx3="http://schemas.microsoft.com/office/drawing/2016/5/9/chartex" xmlns:cx4="http://schemas.microsoft.com/office/drawing/2016/5/10/chartex" xmlns:cx5="http://schemas.microsoft.com/office/drawing/2016/5/11/chartex" xmlns:cx6="http://schemas.microsoft.com/office/drawing/2016/5/12/chartex" xmlns:cx7="http://schemas.microsoft.com/office/drawing/2016/5/13/chartex" xmlns:cx8="http://schemas.microsoft.com/office/drawing/2016/5/14/chartex" xmlns:mc="http://schemas.openxmlformats.org/markup-compatibility/2006" xmlns:aink="http://schemas.microsoft.com/office/drawing/2016/ink" xmlns:am3d="http://schemas.microsoft.com/office/drawing/2017/model3d" xmlns:o="urn:schemas-microsoft-com:office:office" xmlns:oel="http://schemas.microsoft.com/office/2019/extlst" xmlns:r="http://schemas.openxmlformats.org/officeDocument/2006/relationships" xmlns:m="http://schemas.openxmlformats.org/officeDocument/2006/math" xmlns:v="urn:schemas-microsoft-com:vml" xmlns:wp14="http://schemas.microsoft.com/office/word/2010/wordprocessingDrawing" xmlns:wp="http://schemas.openxmlformats.org/drawingml/2006/wordprocessingDrawing" xmlns:w10="urn:schemas-microsoft-com:office:word" xmlns:w="http://schemas.openxmlformats.org/wordprocessingml/2006/main" xmlns:w14="http://schemas.microsoft.com/office/word/2010/wordml" xmlns:w15="http://schemas.microsoft.com/office/word/2012/wordml" xmlns:w16cex="http://schemas.microsoft.com/office/word/2018/wordml/cex" xmlns:w16cid="http://schemas.microsoft.com/office/word/2016/wordml/cid" xmlns:w16="http://schemas.microsoft.com/office/word/2018/wordml" xmlns:w16du="http://schemas.microsoft.com/office/word/2023/wordml/word16du" xmlns:w16sdtdh="http://schemas.microsoft.com/office/word/2020/wordml/sdtdatahash" xmlns:w16sdtfl="http://schemas.microsoft.com/office/word/2024/wordml/sdtformatlock" xmlns:w16se="http://schemas.microsoft.com/office/word/2015/wordml/symex" xmlns:wpg="http://schemas.microsoft.com/office/word/2010/wordprocessingGroup" xmlns:wpi="http://schemas.microsoft.com/office/word/2010/wordprocessingInk" xmlns:wne="http://schemas.microsoft.com/office/word/2006/wordml" xmlns:wps="http://schemas.microsoft.com/office/word/2010/wordprocessingShape" mc:Ignorable="w14 w15 w16se w16cid w16 w16cex w16sdtdh w16sdtfl w16du wp14">
   <w:body>
     <w:p>
       <w:pPr>
-        <w:pStyle w:val="Title"/>
+        <w:pStyle w:val="Ttulo"/>
         <w:rPr>
           <w:lang w:val="en-NZ"/>
         </w:rPr>
@@ -51,7 +51,21 @@
         <w:rPr>
           <w:lang w:val="en-NZ"/>
         </w:rPr>
-        <w:t xml:space="preserve"> highlight the research done to identify and propose a suitable interaction design that takes into consideration the context around CollabAR, the evolving tendencies in the implementation of AR experiences and all the in formation regarding good and bad practices that had been found in the literature.</w:t>
+        <w:t xml:space="preserve"> highlight the research done to identify and propose a suitable interaction design that takes into consideration the context around CollabAR, the evolving tendencies in the implementation of AR experiences and all the </w:t>
+      </w:r>
+      <w:proofErr w:type="spellStart"/>
+      <w:r>
+        <w:rPr>
+          <w:lang w:val="en-NZ"/>
+        </w:rPr>
+        <w:t>in formation</w:t>
+      </w:r>
+      <w:proofErr w:type="spellEnd"/>
+      <w:r>
+        <w:rPr>
+          <w:lang w:val="en-NZ"/>
+        </w:rPr>
+        <w:t xml:space="preserve"> regarding good and bad practices that had been found in the literature.</w:t>
       </w:r>
     </w:p>
     <w:p>
@@ -264,7 +278,7 @@
     </w:p>
     <w:p>
       <w:pPr>
-        <w:pStyle w:val="Heading1"/>
+        <w:pStyle w:val="Ttulo1"/>
         <w:rPr>
           <w:lang w:val="en-NZ"/>
         </w:rPr>
@@ -363,7 +377,7 @@
     </w:p>
     <w:p>
       <w:pPr>
-        <w:pStyle w:val="ListParagraph"/>
+        <w:pStyle w:val="Prrafodelista"/>
         <w:numPr>
           <w:ilvl w:val="0"/>
           <w:numId w:val="31"/>
@@ -381,7 +395,7 @@
     </w:p>
     <w:p>
       <w:pPr>
-        <w:pStyle w:val="ListParagraph"/>
+        <w:pStyle w:val="Prrafodelista"/>
         <w:numPr>
           <w:ilvl w:val="0"/>
           <w:numId w:val="31"/>
@@ -405,7 +419,7 @@
     </w:p>
     <w:p>
       <w:pPr>
-        <w:pStyle w:val="ListParagraph"/>
+        <w:pStyle w:val="Prrafodelista"/>
         <w:numPr>
           <w:ilvl w:val="0"/>
           <w:numId w:val="31"/>
@@ -520,7 +534,7 @@
     </w:p>
     <w:p>
       <w:pPr>
-        <w:pStyle w:val="ListParagraph"/>
+        <w:pStyle w:val="Prrafodelista"/>
         <w:numPr>
           <w:ilvl w:val="0"/>
           <w:numId w:val="32"/>
@@ -538,7 +552,7 @@
     </w:p>
     <w:p>
       <w:pPr>
-        <w:pStyle w:val="ListParagraph"/>
+        <w:pStyle w:val="Prrafodelista"/>
         <w:numPr>
           <w:ilvl w:val="0"/>
           <w:numId w:val="32"/>
@@ -556,7 +570,7 @@
     </w:p>
     <w:p>
       <w:pPr>
-        <w:pStyle w:val="ListParagraph"/>
+        <w:pStyle w:val="Prrafodelista"/>
         <w:numPr>
           <w:ilvl w:val="0"/>
           <w:numId w:val="32"/>
@@ -580,7 +594,7 @@
     </w:p>
     <w:p>
       <w:pPr>
-        <w:pStyle w:val="ListParagraph"/>
+        <w:pStyle w:val="Prrafodelista"/>
         <w:numPr>
           <w:ilvl w:val="0"/>
           <w:numId w:val="32"/>
@@ -604,7 +618,7 @@
     </w:p>
     <w:p>
       <w:pPr>
-        <w:pStyle w:val="ListParagraph"/>
+        <w:pStyle w:val="Prrafodelista"/>
         <w:numPr>
           <w:ilvl w:val="0"/>
           <w:numId w:val="32"/>
@@ -702,7 +716,7 @@
     </w:p>
     <w:p>
       <w:pPr>
-        <w:pStyle w:val="Heading2"/>
+        <w:pStyle w:val="Ttulo2"/>
         <w:rPr>
           <w:lang w:val="en-NZ"/>
         </w:rPr>
@@ -824,7 +838,7 @@
       </w:r>
       <w:r>
         <w:rPr>
-          <w:rStyle w:val="QuoteChar"/>
+          <w:rStyle w:val="CitaCar"/>
           <w:lang w:val="en-NZ"/>
         </w:rPr>
         <w:t>Kowalewski et al. (2017)</w:t>
@@ -862,7 +876,7 @@
       </w:r>
       <w:r>
         <w:rPr>
-          <w:rStyle w:val="QuoteChar"/>
+          <w:rStyle w:val="CitaCar"/>
           <w:lang w:val="en-NZ"/>
         </w:rPr>
         <w:t>(Manifest AR Work Instruction Platform, 2022)</w:t>
@@ -994,11 +1008,19 @@
         </w:rPr>
         <w:t xml:space="preserve">it is important to </w:t>
       </w:r>
-      <w:r>
-        <w:rPr>
-          <w:lang w:val="en-NZ"/>
-        </w:rPr>
-        <w:t xml:space="preserve">considers the requirements </w:t>
+      <w:proofErr w:type="gramStart"/>
+      <w:r>
+        <w:rPr>
+          <w:lang w:val="en-NZ"/>
+        </w:rPr>
+        <w:t>considers</w:t>
+      </w:r>
+      <w:proofErr w:type="gramEnd"/>
+      <w:r>
+        <w:rPr>
+          <w:lang w:val="en-NZ"/>
+        </w:rPr>
+        <w:t xml:space="preserve"> the requirements </w:t>
       </w:r>
       <w:r>
         <w:rPr>
@@ -1069,7 +1091,7 @@
       </w:r>
       <w:r>
         <w:rPr>
-          <w:rStyle w:val="QuoteChar"/>
+          <w:rStyle w:val="CitaCar"/>
           <w:lang w:val="en-NZ"/>
         </w:rPr>
         <w:t>(Boy, 2017)</w:t>
@@ -1234,7 +1256,21 @@
         <w:rPr>
           <w:lang w:val="en-NZ"/>
         </w:rPr>
-        <w:t>about the behaviour and allowed interactions of any particular development. Even</w:t>
+        <w:t xml:space="preserve">about the behaviour and allowed interactions of any </w:t>
+      </w:r>
+      <w:proofErr w:type="gramStart"/>
+      <w:r>
+        <w:rPr>
+          <w:lang w:val="en-NZ"/>
+        </w:rPr>
+        <w:t>particular development</w:t>
+      </w:r>
+      <w:proofErr w:type="gramEnd"/>
+      <w:r>
+        <w:rPr>
+          <w:lang w:val="en-NZ"/>
+        </w:rPr>
+        <w:t>. Even</w:t>
       </w:r>
       <w:r>
         <w:rPr>
@@ -1321,19 +1357,47 @@
         <w:rPr>
           <w:lang w:val="en-NZ"/>
         </w:rPr>
-        <w:t>Research studies such as those conducted by Piumsomboon, Clark, Billinghurst,</w:t>
-      </w:r>
-      <w:r>
-        <w:rPr>
-          <w:lang w:val="en-NZ"/>
-        </w:rPr>
-        <w:t xml:space="preserve"> </w:t>
-      </w:r>
-      <w:r>
-        <w:rPr>
-          <w:lang w:val="en-NZ"/>
-        </w:rPr>
-        <w:t>and Cockburn (2013) and Wobbrock, Morris, and Wilson (2009) have formulated and</w:t>
+        <w:t xml:space="preserve">Research studies such as those conducted by </w:t>
+      </w:r>
+      <w:proofErr w:type="spellStart"/>
+      <w:r>
+        <w:rPr>
+          <w:lang w:val="en-NZ"/>
+        </w:rPr>
+        <w:t>Piumsomboon</w:t>
+      </w:r>
+      <w:proofErr w:type="spellEnd"/>
+      <w:r>
+        <w:rPr>
+          <w:lang w:val="en-NZ"/>
+        </w:rPr>
+        <w:t>, Clark, Billinghurst,</w:t>
+      </w:r>
+      <w:r>
+        <w:rPr>
+          <w:lang w:val="en-NZ"/>
+        </w:rPr>
+        <w:t xml:space="preserve"> </w:t>
+      </w:r>
+      <w:r>
+        <w:rPr>
+          <w:lang w:val="en-NZ"/>
+        </w:rPr>
+        <w:t xml:space="preserve">and Cockburn (2013) and </w:t>
+      </w:r>
+      <w:proofErr w:type="spellStart"/>
+      <w:r>
+        <w:rPr>
+          <w:lang w:val="en-NZ"/>
+        </w:rPr>
+        <w:t>Wobbrock</w:t>
+      </w:r>
+      <w:proofErr w:type="spellEnd"/>
+      <w:r>
+        <w:rPr>
+          <w:lang w:val="en-NZ"/>
+        </w:rPr>
+        <w:t>, Morris, and Wilson (2009) have formulated and</w:t>
       </w:r>
       <w:r>
         <w:rPr>
@@ -1530,7 +1594,21 @@
         <w:rPr>
           <w:lang w:val="en-NZ"/>
         </w:rPr>
-        <w:t xml:space="preserve"> aim is to identify common tasks executed in a collaborative setting</w:t>
+        <w:t xml:space="preserve"> aim </w:t>
+      </w:r>
+      <w:proofErr w:type="gramStart"/>
+      <w:r>
+        <w:rPr>
+          <w:lang w:val="en-NZ"/>
+        </w:rPr>
+        <w:t>is</w:t>
+      </w:r>
+      <w:proofErr w:type="gramEnd"/>
+      <w:r>
+        <w:rPr>
+          <w:lang w:val="en-NZ"/>
+        </w:rPr>
+        <w:t xml:space="preserve"> to identify common tasks executed in a collaborative setting</w:t>
       </w:r>
       <w:r>
         <w:rPr>
@@ -1544,11 +1622,19 @@
         </w:rPr>
         <w:t xml:space="preserve">using different forms of AR technology. Based on that, </w:t>
       </w:r>
-      <w:r>
-        <w:rPr>
-          <w:lang w:val="en-NZ"/>
-        </w:rPr>
-        <w:t>the end result is a</w:t>
+      <w:proofErr w:type="gramStart"/>
+      <w:r>
+        <w:rPr>
+          <w:lang w:val="en-NZ"/>
+        </w:rPr>
+        <w:t>the end result</w:t>
+      </w:r>
+      <w:proofErr w:type="gramEnd"/>
+      <w:r>
+        <w:rPr>
+          <w:lang w:val="en-NZ"/>
+        </w:rPr>
+        <w:t xml:space="preserve"> is a</w:t>
       </w:r>
       <w:r>
         <w:rPr>
@@ -1668,7 +1754,21 @@
         <w:rPr>
           <w:lang w:val="en-NZ"/>
         </w:rPr>
-        <w:t xml:space="preserve"> to tackle particular tasks related to the use of AR in the</w:t>
+        <w:t xml:space="preserve"> to tackle </w:t>
+      </w:r>
+      <w:proofErr w:type="gramStart"/>
+      <w:r>
+        <w:rPr>
+          <w:lang w:val="en-NZ"/>
+        </w:rPr>
+        <w:t>particular tasks</w:t>
+      </w:r>
+      <w:proofErr w:type="gramEnd"/>
+      <w:r>
+        <w:rPr>
+          <w:lang w:val="en-NZ"/>
+        </w:rPr>
+        <w:t xml:space="preserve"> related to the use of AR in the</w:t>
       </w:r>
       <w:r>
         <w:rPr>
@@ -1686,7 +1786,21 @@
         <w:rPr>
           <w:lang w:val="en-NZ"/>
         </w:rPr>
-        <w:t>use of mobile devices as the main focus for deployment</w:t>
+        <w:t xml:space="preserve">use of mobile devices as the </w:t>
+      </w:r>
+      <w:proofErr w:type="gramStart"/>
+      <w:r>
+        <w:rPr>
+          <w:lang w:val="en-NZ"/>
+        </w:rPr>
+        <w:t>main focus</w:t>
+      </w:r>
+      <w:proofErr w:type="gramEnd"/>
+      <w:r>
+        <w:rPr>
+          <w:lang w:val="en-NZ"/>
+        </w:rPr>
+        <w:t xml:space="preserve"> for deployment</w:t>
       </w:r>
       <w:r>
         <w:rPr>
@@ -1697,7 +1811,7 @@
     </w:p>
     <w:p>
       <w:pPr>
-        <w:pStyle w:val="Heading3"/>
+        <w:pStyle w:val="Ttulo3"/>
         <w:rPr>
           <w:lang w:val="en-NZ"/>
         </w:rPr>
@@ -2080,7 +2194,7 @@
     </w:p>
     <w:p>
       <w:pPr>
-        <w:pStyle w:val="Caption"/>
+        <w:pStyle w:val="Descripcin"/>
         <w:jc w:val="center"/>
         <w:rPr>
           <w:lang w:val="en-NZ"/>
@@ -2169,7 +2283,7 @@
     </w:p>
     <w:p>
       <w:pPr>
-        <w:pStyle w:val="ListParagraph"/>
+        <w:pStyle w:val="Prrafodelista"/>
         <w:numPr>
           <w:ilvl w:val="0"/>
           <w:numId w:val="33"/>
@@ -2187,7 +2301,7 @@
     </w:p>
     <w:p>
       <w:pPr>
-        <w:pStyle w:val="ListParagraph"/>
+        <w:pStyle w:val="Prrafodelista"/>
         <w:numPr>
           <w:ilvl w:val="0"/>
           <w:numId w:val="33"/>
@@ -2205,7 +2319,7 @@
     </w:p>
     <w:p>
       <w:pPr>
-        <w:pStyle w:val="ListParagraph"/>
+        <w:pStyle w:val="Prrafodelista"/>
         <w:numPr>
           <w:ilvl w:val="0"/>
           <w:numId w:val="33"/>
@@ -2288,12 +2402,21 @@
         </w:rPr>
         <w:t xml:space="preserve">As noted in previous sections, </w:t>
       </w:r>
-      <w:r>
-        <w:rPr>
-          <w:rStyle w:val="QuoteChar"/>
-          <w:lang w:val="en-NZ"/>
-        </w:rPr>
-        <w:t>Piumsomboon et al. (2013)</w:t>
+      <w:proofErr w:type="spellStart"/>
+      <w:r>
+        <w:rPr>
+          <w:rStyle w:val="CitaCar"/>
+          <w:lang w:val="en-NZ"/>
+        </w:rPr>
+        <w:t>Piumsomboon</w:t>
+      </w:r>
+      <w:proofErr w:type="spellEnd"/>
+      <w:r>
+        <w:rPr>
+          <w:rStyle w:val="CitaCar"/>
+          <w:lang w:val="en-NZ"/>
+        </w:rPr>
+        <w:t xml:space="preserve"> et al. (2013)</w:t>
       </w:r>
       <w:r>
         <w:rPr>
@@ -2411,28 +2534,53 @@
       </w:r>
       <w:r>
         <w:rPr>
-          <w:rStyle w:val="QuoteChar"/>
+          <w:rStyle w:val="CitaCar"/>
           <w:lang w:val="en-NZ"/>
         </w:rPr>
         <w:t>(</w:t>
       </w:r>
-      <w:r>
-        <w:rPr>
-          <w:rStyle w:val="QuoteChar"/>
-          <w:lang w:val="en-NZ"/>
-        </w:rPr>
-        <w:t>Pinelle, Gutwin, &amp; Greenberg, 2003; Scoular, Duckworth</w:t>
-      </w:r>
-      <w:r>
-        <w:rPr>
-          <w:rStyle w:val="QuoteChar"/>
-          <w:lang w:val="en-NZ"/>
-        </w:rPr>
-        <w:t xml:space="preserve"> </w:t>
-      </w:r>
-      <w:r>
-        <w:rPr>
-          <w:rStyle w:val="QuoteChar"/>
+      <w:proofErr w:type="spellStart"/>
+      <w:r>
+        <w:rPr>
+          <w:rStyle w:val="CitaCar"/>
+          <w:lang w:val="en-NZ"/>
+        </w:rPr>
+        <w:t>Pinelle</w:t>
+      </w:r>
+      <w:proofErr w:type="spellEnd"/>
+      <w:r>
+        <w:rPr>
+          <w:rStyle w:val="CitaCar"/>
+          <w:lang w:val="en-NZ"/>
+        </w:rPr>
+        <w:t xml:space="preserve">, </w:t>
+      </w:r>
+      <w:proofErr w:type="spellStart"/>
+      <w:r>
+        <w:rPr>
+          <w:rStyle w:val="CitaCar"/>
+          <w:lang w:val="en-NZ"/>
+        </w:rPr>
+        <w:t>Gutwin</w:t>
+      </w:r>
+      <w:proofErr w:type="spellEnd"/>
+      <w:r>
+        <w:rPr>
+          <w:rStyle w:val="CitaCar"/>
+          <w:lang w:val="en-NZ"/>
+        </w:rPr>
+        <w:t>, &amp; Greenberg, 2003; Scoular, Duckworth</w:t>
+      </w:r>
+      <w:r>
+        <w:rPr>
+          <w:rStyle w:val="CitaCar"/>
+          <w:lang w:val="en-NZ"/>
+        </w:rPr>
+        <w:t xml:space="preserve"> </w:t>
+      </w:r>
+      <w:r>
+        <w:rPr>
+          <w:rStyle w:val="CitaCar"/>
           <w:lang w:val="en-NZ"/>
         </w:rPr>
         <w:t>&amp; Heard, 2020)</w:t>
@@ -2518,7 +2666,7 @@
     </w:p>
     <w:p>
       <w:pPr>
-        <w:pStyle w:val="ListParagraph"/>
+        <w:pStyle w:val="Prrafodelista"/>
         <w:numPr>
           <w:ilvl w:val="0"/>
           <w:numId w:val="34"/>
@@ -2537,7 +2685,7 @@
     </w:p>
     <w:p>
       <w:pPr>
-        <w:pStyle w:val="ListParagraph"/>
+        <w:pStyle w:val="Prrafodelista"/>
         <w:numPr>
           <w:ilvl w:val="0"/>
           <w:numId w:val="34"/>
@@ -2555,7 +2703,7 @@
     </w:p>
     <w:p>
       <w:pPr>
-        <w:pStyle w:val="ListParagraph"/>
+        <w:pStyle w:val="Prrafodelista"/>
         <w:numPr>
           <w:ilvl w:val="0"/>
           <w:numId w:val="34"/>
@@ -2573,7 +2721,7 @@
     </w:p>
     <w:p>
       <w:pPr>
-        <w:pStyle w:val="ListParagraph"/>
+        <w:pStyle w:val="Prrafodelista"/>
         <w:numPr>
           <w:ilvl w:val="0"/>
           <w:numId w:val="34"/>
@@ -2769,12 +2917,14 @@
         </w:rPr>
         <w:t xml:space="preserve">with the purpose of </w:t>
       </w:r>
+      <w:proofErr w:type="spellStart"/>
       <w:r>
         <w:rPr>
           <w:lang w:val="en-NZ"/>
         </w:rPr>
         <w:t>analyzing</w:t>
       </w:r>
+      <w:proofErr w:type="spellEnd"/>
       <w:r>
         <w:rPr>
           <w:lang w:val="en-NZ"/>
@@ -2793,12 +2943,14 @@
         </w:rPr>
         <w:t xml:space="preserve"> would change the </w:t>
       </w:r>
+      <w:proofErr w:type="spellStart"/>
       <w:r>
         <w:rPr>
           <w:lang w:val="en-NZ"/>
         </w:rPr>
         <w:t>behavior</w:t>
       </w:r>
+      <w:proofErr w:type="spellEnd"/>
       <w:r>
         <w:rPr>
           <w:lang w:val="en-NZ"/>
@@ -3051,7 +3203,21 @@
         <w:rPr>
           <w:lang w:val="en-NZ"/>
         </w:rPr>
-        <w:t xml:space="preserve">, a concept similar to </w:t>
+        <w:t xml:space="preserve">, a concept </w:t>
+      </w:r>
+      <w:proofErr w:type="gramStart"/>
+      <w:r>
+        <w:rPr>
+          <w:lang w:val="en-NZ"/>
+        </w:rPr>
+        <w:t>similar to</w:t>
+      </w:r>
+      <w:proofErr w:type="gramEnd"/>
+      <w:r>
+        <w:rPr>
+          <w:lang w:val="en-NZ"/>
+        </w:rPr>
+        <w:t xml:space="preserve"> </w:t>
       </w:r>
       <w:r>
         <w:rPr>
@@ -3079,7 +3245,7 @@
       </w:r>
       <w:r>
         <w:rPr>
-          <w:rStyle w:val="QuoteChar"/>
+          <w:rStyle w:val="CitaCar"/>
           <w:lang w:val="en-NZ"/>
         </w:rPr>
         <w:t>Reilly et al. (2014)</w:t>
@@ -3092,21 +3258,21 @@
       </w:r>
       <w:r>
         <w:rPr>
-          <w:rStyle w:val="QuoteChar"/>
+          <w:rStyle w:val="CitaCar"/>
           <w:lang w:val="en-NZ"/>
         </w:rPr>
         <w:t>Lebeck, Ruth, Kohno, and Roesner</w:t>
       </w:r>
       <w:r>
         <w:rPr>
-          <w:rStyle w:val="QuoteChar"/>
-          <w:lang w:val="en-NZ"/>
-        </w:rPr>
-        <w:t xml:space="preserve"> </w:t>
-      </w:r>
-      <w:r>
-        <w:rPr>
-          <w:rStyle w:val="QuoteChar"/>
+          <w:rStyle w:val="CitaCar"/>
+          <w:lang w:val="en-NZ"/>
+        </w:rPr>
+        <w:t xml:space="preserve"> </w:t>
+      </w:r>
+      <w:r>
+        <w:rPr>
+          <w:rStyle w:val="CitaCar"/>
           <w:lang w:val="en-NZ"/>
         </w:rPr>
         <w:t>(2018)</w:t>
@@ -3174,28 +3340,44 @@
       </w:r>
       <w:r>
         <w:rPr>
-          <w:rStyle w:val="QuoteChar"/>
-          <w:lang w:val="en-NZ"/>
-        </w:rPr>
-        <w:t xml:space="preserve">(Zigurs </w:t>
-      </w:r>
-      <w:r>
-        <w:rPr>
-          <w:rStyle w:val="QuoteChar"/>
+          <w:rStyle w:val="CitaCar"/>
+          <w:lang w:val="en-NZ"/>
+        </w:rPr>
+        <w:t>(</w:t>
+      </w:r>
+      <w:proofErr w:type="spellStart"/>
+      <w:r>
+        <w:rPr>
+          <w:rStyle w:val="CitaCar"/>
+          <w:lang w:val="en-NZ"/>
+        </w:rPr>
+        <w:t>Zigurs</w:t>
+      </w:r>
+      <w:proofErr w:type="spellEnd"/>
+      <w:r>
+        <w:rPr>
+          <w:rStyle w:val="CitaCar"/>
+          <w:lang w:val="en-NZ"/>
+        </w:rPr>
+        <w:t xml:space="preserve"> </w:t>
+      </w:r>
+      <w:r>
+        <w:rPr>
+          <w:rStyle w:val="CitaCar"/>
           <w:lang w:val="en-NZ"/>
         </w:rPr>
         <w:t>refers to &amp;</w:t>
       </w:r>
       <w:r>
         <w:rPr>
-          <w:rStyle w:val="QuoteChar"/>
-          <w:lang w:val="en-NZ"/>
-        </w:rPr>
-        <w:t xml:space="preserve"> </w:t>
-      </w:r>
-      <w:r>
-        <w:rPr>
-          <w:rStyle w:val="QuoteChar"/>
+          <w:rStyle w:val="CitaCar"/>
+          <w:lang w:val="en-NZ"/>
+        </w:rPr>
+        <w:t xml:space="preserve"> </w:t>
+      </w:r>
+      <w:r>
+        <w:rPr>
+          <w:rStyle w:val="CitaCar"/>
           <w:lang w:val="en-NZ"/>
         </w:rPr>
         <w:t>Munkvold, 2006)</w:t>
@@ -3363,7 +3545,7 @@
     </w:p>
     <w:p>
       <w:pPr>
-        <w:pStyle w:val="Caption"/>
+        <w:pStyle w:val="Descripcin"/>
         <w:jc w:val="center"/>
         <w:rPr>
           <w:lang w:val="en-NZ"/>
@@ -3660,7 +3842,7 @@
     </w:p>
     <w:p>
       <w:pPr>
-        <w:pStyle w:val="Caption"/>
+        <w:pStyle w:val="Descripcin"/>
         <w:jc w:val="center"/>
         <w:rPr>
           <w:lang w:val="en-NZ"/>
@@ -4607,7 +4789,7 @@
     <w:p>
       <w:pPr>
         <w:rPr>
-          <w:rStyle w:val="QuoteChar"/>
+          <w:rStyle w:val="CitaCar"/>
           <w:lang w:val="en-NZ"/>
         </w:rPr>
       </w:pPr>
@@ -4655,21 +4837,37 @@
       </w:r>
       <w:r>
         <w:rPr>
-          <w:rStyle w:val="QuoteChar"/>
-          <w:lang w:val="en-NZ"/>
-        </w:rPr>
-        <w:t>(Wobbrock, Aung, Rothrock, &amp; Myers,</w:t>
-      </w:r>
-      <w:r>
-        <w:rPr>
-          <w:rStyle w:val="QuoteChar"/>
-          <w:lang w:val="en-NZ"/>
-        </w:rPr>
-        <w:t xml:space="preserve"> </w:t>
-      </w:r>
-      <w:r>
-        <w:rPr>
-          <w:rStyle w:val="QuoteChar"/>
+          <w:rStyle w:val="CitaCar"/>
+          <w:lang w:val="en-NZ"/>
+        </w:rPr>
+        <w:t>(</w:t>
+      </w:r>
+      <w:proofErr w:type="spellStart"/>
+      <w:r>
+        <w:rPr>
+          <w:rStyle w:val="CitaCar"/>
+          <w:lang w:val="en-NZ"/>
+        </w:rPr>
+        <w:t>Wobbrock</w:t>
+      </w:r>
+      <w:proofErr w:type="spellEnd"/>
+      <w:r>
+        <w:rPr>
+          <w:rStyle w:val="CitaCar"/>
+          <w:lang w:val="en-NZ"/>
+        </w:rPr>
+        <w:t>, Aung, Rothrock, &amp; Myers,</w:t>
+      </w:r>
+      <w:r>
+        <w:rPr>
+          <w:rStyle w:val="CitaCar"/>
+          <w:lang w:val="en-NZ"/>
+        </w:rPr>
+        <w:t xml:space="preserve"> </w:t>
+      </w:r>
+      <w:r>
+        <w:rPr>
+          <w:rStyle w:val="CitaCar"/>
           <w:lang w:val="en-NZ"/>
         </w:rPr>
         <w:t>2005).</w:t>
@@ -4992,7 +5190,7 @@
     </w:p>
     <w:p>
       <w:pPr>
-        <w:pStyle w:val="Caption"/>
+        <w:pStyle w:val="Descripcin"/>
         <w:jc w:val="center"/>
         <w:rPr>
           <w:lang w:val="en-NZ"/>
@@ -5248,7 +5446,7 @@
     </w:p>
     <w:p>
       <w:pPr>
-        <w:pStyle w:val="Heading3"/>
+        <w:pStyle w:val="Ttulo3"/>
         <w:rPr>
           <w:lang w:val="en-NZ"/>
         </w:rPr>
@@ -5578,7 +5776,7 @@
     </w:p>
     <w:p>
       <w:pPr>
-        <w:pStyle w:val="Caption"/>
+        <w:pStyle w:val="Descripcin"/>
         <w:jc w:val="center"/>
         <w:rPr>
           <w:lang w:val="en-NZ"/>
@@ -6183,7 +6381,7 @@
     </w:p>
     <w:p>
       <w:pPr>
-        <w:pStyle w:val="Caption"/>
+        <w:pStyle w:val="Descripcin"/>
         <w:jc w:val="center"/>
         <w:rPr>
           <w:lang w:val="en-NZ"/>
@@ -6346,7 +6544,7 @@
     </w:p>
     <w:p>
       <w:pPr>
-        <w:pStyle w:val="Caption"/>
+        <w:pStyle w:val="Descripcin"/>
         <w:jc w:val="center"/>
         <w:rPr>
           <w:lang w:val="en-NZ"/>
@@ -6465,7 +6663,7 @@
         </w:rPr>
         <w:lastRenderedPageBreak/>
         <w:drawing>
-          <wp:inline distT="0" distB="0" distL="0" distR="0" wp14:anchorId="24B7CA3F" wp14:editId="67EAE773">
+          <wp:inline distT="0" distB="0" distL="0" distR="0" wp14:anchorId="24B7CA3F" wp14:editId="19389367">
             <wp:extent cx="2686489" cy="2057787"/>
             <wp:effectExtent l="0" t="0" r="0" b="0"/>
             <wp:docPr id="24" name="Picture 24"/>
@@ -6516,7 +6714,7 @@
     </w:p>
     <w:p>
       <w:pPr>
-        <w:pStyle w:val="Caption"/>
+        <w:pStyle w:val="Descripcin"/>
         <w:jc w:val="center"/>
         <w:rPr>
           <w:lang w:val="en-NZ"/>
@@ -6697,7 +6895,7 @@
     </w:p>
     <w:p>
       <w:pPr>
-        <w:pStyle w:val="Caption"/>
+        <w:pStyle w:val="Descripcin"/>
         <w:jc w:val="center"/>
         <w:rPr>
           <w:lang w:val="en-NZ"/>
@@ -7235,7 +7433,7 @@
     </w:p>
     <w:p>
       <w:pPr>
-        <w:pStyle w:val="Caption"/>
+        <w:pStyle w:val="Descripcin"/>
         <w:jc w:val="center"/>
         <w:rPr>
           <w:lang w:val="en-NZ"/>
@@ -7461,7 +7659,7 @@
     </w:p>
     <w:p>
       <w:pPr>
-        <w:pStyle w:val="Caption"/>
+        <w:pStyle w:val="Descripcin"/>
         <w:jc w:val="center"/>
         <w:rPr>
           <w:lang w:val="en-NZ"/>
@@ -7742,7 +7940,7 @@
     </w:p>
     <w:p>
       <w:pPr>
-        <w:pStyle w:val="Caption"/>
+        <w:pStyle w:val="Descripcin"/>
         <w:jc w:val="center"/>
         <w:rPr>
           <w:lang w:val="en-NZ"/>
@@ -8328,7 +8526,7 @@
     </w:p>
     <w:p>
       <w:pPr>
-        <w:pStyle w:val="Caption"/>
+        <w:pStyle w:val="Descripcin"/>
         <w:jc w:val="center"/>
         <w:rPr>
           <w:lang w:val="en-NZ"/>
@@ -8787,7 +8985,7 @@
     </w:p>
     <w:p>
       <w:pPr>
-        <w:pStyle w:val="Caption"/>
+        <w:pStyle w:val="Descripcin"/>
         <w:jc w:val="center"/>
         <w:rPr>
           <w:lang w:val="en-NZ"/>
@@ -8883,7 +9081,7 @@
     </w:p>
     <w:p>
       <w:pPr>
-        <w:pStyle w:val="Caption"/>
+        <w:pStyle w:val="Descripcin"/>
         <w:jc w:val="center"/>
         <w:rPr>
           <w:lang w:val="en-NZ"/>
@@ -9365,7 +9563,7 @@
     </w:p>
     <w:p>
       <w:pPr>
-        <w:pStyle w:val="Caption"/>
+        <w:pStyle w:val="Descripcin"/>
         <w:jc w:val="center"/>
         <w:rPr>
           <w:lang w:val="en-NZ"/>
@@ -9775,7 +9973,7 @@
     </w:p>
     <w:p>
       <w:pPr>
-        <w:pStyle w:val="Caption"/>
+        <w:pStyle w:val="Descripcin"/>
         <w:jc w:val="center"/>
         <w:rPr>
           <w:lang w:val="en-NZ"/>
@@ -10005,7 +10203,7 @@
     </w:p>
     <w:p>
       <w:pPr>
-        <w:pStyle w:val="Caption"/>
+        <w:pStyle w:val="Descripcin"/>
         <w:jc w:val="center"/>
         <w:rPr>
           <w:lang w:val="en-NZ"/>
@@ -10505,7 +10703,7 @@
     </w:p>
     <w:p>
       <w:pPr>
-        <w:pStyle w:val="Caption"/>
+        <w:pStyle w:val="Descripcin"/>
         <w:jc w:val="center"/>
         <w:rPr>
           <w:lang w:val="en-NZ"/>
@@ -11049,11 +11247,19 @@
         </w:rPr>
         <w:t xml:space="preserve"> </w:t>
       </w:r>
-      <w:r>
-        <w:rPr>
-          <w:lang w:val="en-NZ"/>
-        </w:rPr>
-        <w:t>similar to the gestures for Task 12 and pointing at people was the preferable method</w:t>
+      <w:proofErr w:type="gramStart"/>
+      <w:r>
+        <w:rPr>
+          <w:lang w:val="en-NZ"/>
+        </w:rPr>
+        <w:t>similar to</w:t>
+      </w:r>
+      <w:proofErr w:type="gramEnd"/>
+      <w:r>
+        <w:rPr>
+          <w:lang w:val="en-NZ"/>
+        </w:rPr>
+        <w:t xml:space="preserve"> the gestures for Task 12 and pointing at people was the preferable method</w:t>
       </w:r>
       <w:r>
         <w:rPr>
@@ -11174,7 +11380,7 @@
     </w:p>
     <w:p>
       <w:pPr>
-        <w:pStyle w:val="Caption"/>
+        <w:pStyle w:val="Descripcin"/>
         <w:jc w:val="center"/>
         <w:rPr>
           <w:lang w:val="en-NZ"/>
@@ -11201,7 +11407,7 @@
     </w:p>
     <w:p>
       <w:pPr>
-        <w:pStyle w:val="Heading3"/>
+        <w:pStyle w:val="Ttulo3"/>
         <w:rPr>
           <w:lang w:val="en-NZ"/>
         </w:rPr>
@@ -12219,7 +12425,7 @@
     </w:p>
     <w:p>
       <w:pPr>
-        <w:pStyle w:val="ListParagraph"/>
+        <w:pStyle w:val="Prrafodelista"/>
         <w:numPr>
           <w:ilvl w:val="0"/>
           <w:numId w:val="35"/>
@@ -12237,7 +12443,7 @@
     </w:p>
     <w:p>
       <w:pPr>
-        <w:pStyle w:val="ListParagraph"/>
+        <w:pStyle w:val="Prrafodelista"/>
         <w:numPr>
           <w:ilvl w:val="0"/>
           <w:numId w:val="35"/>
@@ -12279,7 +12485,7 @@
     </w:p>
     <w:p>
       <w:pPr>
-        <w:pStyle w:val="ListParagraph"/>
+        <w:pStyle w:val="Prrafodelista"/>
         <w:numPr>
           <w:ilvl w:val="0"/>
           <w:numId w:val="35"/>
@@ -12860,7 +13066,7 @@
     </w:p>
     <w:p>
       <w:pPr>
-        <w:pStyle w:val="Heading2"/>
+        <w:pStyle w:val="Ttulo2"/>
         <w:rPr>
           <w:lang w:val="en-NZ"/>
         </w:rPr>
@@ -13640,7 +13846,7 @@
     </w:p>
     <w:p>
       <w:pPr>
-        <w:pStyle w:val="Caption"/>
+        <w:pStyle w:val="Descripcin"/>
         <w:jc w:val="center"/>
         <w:rPr>
           <w:lang w:val="en-NZ"/>
@@ -13666,7 +13872,7 @@
       </w:r>
       <w:r>
         <w:rPr>
-          <w:rStyle w:val="FootnoteReference"/>
+          <w:rStyle w:val="Refdenotaalpie"/>
           <w:lang w:val="en-NZ"/>
         </w:rPr>
         <w:footnoteReference w:id="1"/>
@@ -14183,7 +14389,7 @@
     </w:p>
     <w:p>
       <w:pPr>
-        <w:pStyle w:val="ListParagraph"/>
+        <w:pStyle w:val="Prrafodelista"/>
         <w:numPr>
           <w:ilvl w:val="0"/>
           <w:numId w:val="36"/>
@@ -14214,7 +14420,7 @@
     </w:p>
     <w:p>
       <w:pPr>
-        <w:pStyle w:val="ListParagraph"/>
+        <w:pStyle w:val="Prrafodelista"/>
         <w:numPr>
           <w:ilvl w:val="0"/>
           <w:numId w:val="36"/>
@@ -14239,7 +14445,7 @@
     </w:p>
     <w:p>
       <w:pPr>
-        <w:pStyle w:val="ListParagraph"/>
+        <w:pStyle w:val="Prrafodelista"/>
         <w:numPr>
           <w:ilvl w:val="0"/>
           <w:numId w:val="36"/>
@@ -14308,7 +14514,7 @@
     </w:p>
     <w:p>
       <w:pPr>
-        <w:pStyle w:val="Heading1"/>
+        <w:pStyle w:val="Ttulo1"/>
         <w:rPr>
           <w:lang w:val="en-NZ"/>
         </w:rPr>
@@ -14346,7 +14552,7 @@
     </w:p>
     <w:p>
       <w:pPr>
-        <w:pStyle w:val="Heading2"/>
+        <w:pStyle w:val="Ttulo2"/>
         <w:rPr>
           <w:lang w:val="en-NZ"/>
         </w:rPr>
@@ -14398,7 +14604,7 @@
     </w:p>
     <w:p>
       <w:pPr>
-        <w:pStyle w:val="ListParagraph"/>
+        <w:pStyle w:val="Prrafodelista"/>
         <w:numPr>
           <w:ilvl w:val="0"/>
           <w:numId w:val="37"/>
@@ -14416,7 +14622,7 @@
     </w:p>
     <w:p>
       <w:pPr>
-        <w:pStyle w:val="ListParagraph"/>
+        <w:pStyle w:val="Prrafodelista"/>
         <w:numPr>
           <w:ilvl w:val="0"/>
           <w:numId w:val="37"/>
@@ -14434,7 +14640,7 @@
     </w:p>
     <w:p>
       <w:pPr>
-        <w:pStyle w:val="ListParagraph"/>
+        <w:pStyle w:val="Prrafodelista"/>
         <w:numPr>
           <w:ilvl w:val="0"/>
           <w:numId w:val="37"/>
@@ -14452,7 +14658,7 @@
     </w:p>
     <w:p>
       <w:pPr>
-        <w:pStyle w:val="ListParagraph"/>
+        <w:pStyle w:val="Prrafodelista"/>
         <w:numPr>
           <w:ilvl w:val="0"/>
           <w:numId w:val="37"/>
@@ -14483,7 +14689,7 @@
     </w:p>
     <w:p>
       <w:pPr>
-        <w:pStyle w:val="ListParagraph"/>
+        <w:pStyle w:val="Prrafodelista"/>
         <w:numPr>
           <w:ilvl w:val="0"/>
           <w:numId w:val="38"/>
@@ -14501,7 +14707,7 @@
     </w:p>
     <w:p>
       <w:pPr>
-        <w:pStyle w:val="ListParagraph"/>
+        <w:pStyle w:val="Prrafodelista"/>
         <w:numPr>
           <w:ilvl w:val="0"/>
           <w:numId w:val="38"/>
@@ -14519,7 +14725,7 @@
     </w:p>
     <w:p>
       <w:pPr>
-        <w:pStyle w:val="ListParagraph"/>
+        <w:pStyle w:val="Prrafodelista"/>
         <w:numPr>
           <w:ilvl w:val="0"/>
           <w:numId w:val="38"/>
@@ -14537,7 +14743,7 @@
     </w:p>
     <w:p>
       <w:pPr>
-        <w:pStyle w:val="ListParagraph"/>
+        <w:pStyle w:val="Prrafodelista"/>
         <w:numPr>
           <w:ilvl w:val="0"/>
           <w:numId w:val="38"/>
@@ -14629,7 +14835,7 @@
     </w:p>
     <w:p>
       <w:pPr>
-        <w:pStyle w:val="Heading3"/>
+        <w:pStyle w:val="Ttulo3"/>
         <w:rPr>
           <w:lang w:val="en-NZ"/>
         </w:rPr>
@@ -14861,7 +15067,7 @@
     </w:p>
     <w:p>
       <w:pPr>
-        <w:pStyle w:val="Caption"/>
+        <w:pStyle w:val="Descripcin"/>
         <w:jc w:val="center"/>
         <w:rPr>
           <w:lang w:val="en-NZ"/>
@@ -14897,12 +15103,26 @@
         <w:rPr>
           <w:lang w:val="en-NZ"/>
         </w:rPr>
-        <w:t>There was the possibility to completely remove the terminology of a host from the side of the users since the concept was really only important for the technical implementation, but a couple of ideas made it worth it to use the term as part of the user experience:</w:t>
-      </w:r>
-    </w:p>
-    <w:p>
-      <w:pPr>
-        <w:pStyle w:val="ListParagraph"/>
+        <w:t xml:space="preserve">There was the possibility to completely remove the terminology of a host from the side of the users since the concept was </w:t>
+      </w:r>
+      <w:proofErr w:type="gramStart"/>
+      <w:r>
+        <w:rPr>
+          <w:lang w:val="en-NZ"/>
+        </w:rPr>
+        <w:t>really only</w:t>
+      </w:r>
+      <w:proofErr w:type="gramEnd"/>
+      <w:r>
+        <w:rPr>
+          <w:lang w:val="en-NZ"/>
+        </w:rPr>
+        <w:t xml:space="preserve"> important for the technical implementation, but a couple of ideas made it worth it to use the term as part of the user experience:</w:t>
+      </w:r>
+    </w:p>
+    <w:p>
+      <w:pPr>
+        <w:pStyle w:val="Prrafodelista"/>
         <w:numPr>
           <w:ilvl w:val="0"/>
           <w:numId w:val="39"/>
@@ -14920,7 +15140,7 @@
     </w:p>
     <w:p>
       <w:pPr>
-        <w:pStyle w:val="ListParagraph"/>
+        <w:pStyle w:val="Prrafodelista"/>
         <w:numPr>
           <w:ilvl w:val="0"/>
           <w:numId w:val="39"/>
@@ -14938,7 +15158,7 @@
     </w:p>
     <w:p>
       <w:pPr>
-        <w:pStyle w:val="ListParagraph"/>
+        <w:pStyle w:val="Prrafodelista"/>
         <w:numPr>
           <w:ilvl w:val="0"/>
           <w:numId w:val="39"/>
@@ -14994,7 +15214,7 @@
           <w:lang w:val="en-NZ"/>
         </w:rPr>
         <w:drawing>
-          <wp:inline distT="0" distB="0" distL="0" distR="0" wp14:anchorId="6B3CDAD6" wp14:editId="1990ED43">
+          <wp:inline distT="0" distB="0" distL="0" distR="0" wp14:anchorId="6B3CDAD6" wp14:editId="412DE860">
             <wp:extent cx="1317241" cy="2638425"/>
             <wp:effectExtent l="0" t="0" r="0" b="0"/>
             <wp:docPr id="633202644" name="Imagen 1"/>
@@ -15048,7 +15268,7 @@
           <w:lang w:val="en-NZ"/>
         </w:rPr>
         <w:drawing>
-          <wp:inline distT="0" distB="0" distL="0" distR="0" wp14:anchorId="6CFB38D5" wp14:editId="526F7965">
+          <wp:inline distT="0" distB="0" distL="0" distR="0" wp14:anchorId="6CFB38D5" wp14:editId="7A6649E6">
             <wp:extent cx="1183599" cy="2618740"/>
             <wp:effectExtent l="0" t="0" r="0" b="0"/>
             <wp:docPr id="413276473" name="Imagen 1" descr="Interfaz de usuario gráfica, Aplicación&#10;&#10;El contenido generado por IA puede ser incorrecto."/>
@@ -15102,7 +15322,7 @@
           <w:lang w:val="en-NZ"/>
         </w:rPr>
         <w:drawing>
-          <wp:inline distT="0" distB="0" distL="0" distR="0" wp14:anchorId="76D39E1D" wp14:editId="0F733972">
+          <wp:inline distT="0" distB="0" distL="0" distR="0" wp14:anchorId="76D39E1D" wp14:editId="40B1A727">
             <wp:extent cx="1332865" cy="2634793"/>
             <wp:effectExtent l="0" t="0" r="635" b="0"/>
             <wp:docPr id="1293864182" name="Imagen 3" descr="Interfaz de usuario gráfica, Aplicación&#10;&#10;El contenido generado por IA puede ser incorrecto."/>
@@ -15300,7 +15520,7 @@
     </w:p>
     <w:p>
       <w:pPr>
-        <w:pStyle w:val="Caption"/>
+        <w:pStyle w:val="Descripcin"/>
         <w:jc w:val="center"/>
         <w:rPr>
           <w:lang w:val="en-NZ"/>
@@ -15347,7 +15567,21 @@
         <w:rPr>
           <w:lang w:val="en-NZ"/>
         </w:rPr>
-        <w:t>(Brudy, 2013)</w:t>
+        <w:t>(</w:t>
+      </w:r>
+      <w:proofErr w:type="spellStart"/>
+      <w:r>
+        <w:rPr>
+          <w:lang w:val="en-NZ"/>
+        </w:rPr>
+        <w:t>Brudy</w:t>
+      </w:r>
+      <w:proofErr w:type="spellEnd"/>
+      <w:r>
+        <w:rPr>
+          <w:lang w:val="en-NZ"/>
+        </w:rPr>
+        <w:t>, 2013)</w:t>
       </w:r>
       <w:r>
         <w:rPr>
@@ -15371,7 +15605,7 @@
     </w:p>
     <w:p>
       <w:pPr>
-        <w:pStyle w:val="ListParagraph"/>
+        <w:pStyle w:val="Prrafodelista"/>
         <w:numPr>
           <w:ilvl w:val="0"/>
           <w:numId w:val="40"/>
@@ -15389,7 +15623,7 @@
     </w:p>
     <w:p>
       <w:pPr>
-        <w:pStyle w:val="ListParagraph"/>
+        <w:pStyle w:val="Prrafodelista"/>
         <w:numPr>
           <w:ilvl w:val="0"/>
           <w:numId w:val="40"/>
@@ -15402,12 +15636,26 @@
         <w:rPr>
           <w:lang w:val="en-NZ"/>
         </w:rPr>
-        <w:t>Using a default plane, or even a more complex representation like a table or a whiteboard. The model could originate from the target image similar to the Room Anchor.</w:t>
-      </w:r>
-    </w:p>
-    <w:p>
-      <w:pPr>
-        <w:pStyle w:val="ListParagraph"/>
+        <w:t xml:space="preserve">Using a default plane, or even a more complex representation like a table or a whiteboard. The model could originate from the target image </w:t>
+      </w:r>
+      <w:proofErr w:type="gramStart"/>
+      <w:r>
+        <w:rPr>
+          <w:lang w:val="en-NZ"/>
+        </w:rPr>
+        <w:t>similar to</w:t>
+      </w:r>
+      <w:proofErr w:type="gramEnd"/>
+      <w:r>
+        <w:rPr>
+          <w:lang w:val="en-NZ"/>
+        </w:rPr>
+        <w:t xml:space="preserve"> the Room Anchor.</w:t>
+      </w:r>
+    </w:p>
+    <w:p>
+      <w:pPr>
+        <w:pStyle w:val="Prrafodelista"/>
         <w:numPr>
           <w:ilvl w:val="0"/>
           <w:numId w:val="40"/>
@@ -15420,7 +15668,21 @@
         <w:rPr>
           <w:lang w:val="en-NZ"/>
         </w:rPr>
-        <w:t>Letting the users position the workspace in the same way they would position an annotation, relaying on the AR Raycast Manager provided by AR foundation.</w:t>
+        <w:t xml:space="preserve">Letting the users position the workspace in the same way they would position an annotation, relaying on the AR </w:t>
+      </w:r>
+      <w:proofErr w:type="spellStart"/>
+      <w:r>
+        <w:rPr>
+          <w:lang w:val="en-NZ"/>
+        </w:rPr>
+        <w:t>Raycast</w:t>
+      </w:r>
+      <w:proofErr w:type="spellEnd"/>
+      <w:r>
+        <w:rPr>
+          <w:lang w:val="en-NZ"/>
+        </w:rPr>
+        <w:t xml:space="preserve"> Manager provided by AR foundation.</w:t>
       </w:r>
     </w:p>
     <w:p>
@@ -15472,10 +15734,81 @@
           <w:lang w:val="en-NZ"/>
         </w:rPr>
       </w:pPr>
-    </w:p>
-    <w:p>
-      <w:pPr>
-        <w:pStyle w:val="Heading3"/>
+      <w:r>
+        <w:rPr>
+          <w:lang w:val="en-NZ"/>
+        </w:rPr>
+        <w:t xml:space="preserve">Second, it was important to not rely completely on the physical layout of the room </w:t>
+      </w:r>
+      <w:r>
+        <w:rPr>
+          <w:lang w:val="en-NZ"/>
+        </w:rPr>
+        <w:t>to</w:t>
+      </w:r>
+      <w:r>
+        <w:rPr>
+          <w:lang w:val="en-NZ"/>
+        </w:rPr>
+        <w:t xml:space="preserve"> encourage the group to set-up a meeting anywhere that was convenient or at hand. The only requirement that the environment needs to provide is for a plane to be able to be detected, which in the worst-case scenario can be the floor. Any detected plane can be then modified to the desire shape and be positioned in the space as a digital representation of the work area for the group, either matching a current table or just providing the space floating in the air. Other technical requirements must be taken into consideration when detecting a plane, but they are more circumstantial. For instance, good illumination and surfaces with a good contrast like colour, a pattern or an irregular surface are easier to detect than plane, </w:t>
+      </w:r>
+      <w:r>
+        <w:rPr>
+          <w:lang w:val="en-NZ"/>
+        </w:rPr>
+        <w:lastRenderedPageBreak/>
+        <w:t>monochromatic ones.</w:t>
+      </w:r>
+      <w:r>
+        <w:rPr>
+          <w:lang w:val="en-NZ"/>
+        </w:rPr>
+        <w:t xml:space="preserve"> In the end, a compromise was found between a quick setup of the workspace and giving the user the ability to adapt it to the needs of the session.</w:t>
+      </w:r>
+    </w:p>
+    <w:p>
+      <w:pPr>
+        <w:rPr>
+          <w:lang w:val="en-NZ"/>
+        </w:rPr>
+      </w:pPr>
+      <w:r>
+        <w:rPr>
+          <w:lang w:val="en-NZ"/>
+        </w:rPr>
+        <w:t>For the configuration process, the host can see the iterative recognition of any horizontal plane in the room and select one that suits the needs of the session. The host can also transform the selected plane by moving, rotating and scaling it until it fits into the desired shape and position, but that it is not a requirement for the process to continue. Figure 24 shows the host view for the plane detection stage and the fine-tuning options.</w:t>
+      </w:r>
+    </w:p>
+    <w:p>
+      <w:pPr>
+        <w:jc w:val="center"/>
+        <w:rPr>
+          <w:lang w:val="en-NZ"/>
+        </w:rPr>
+      </w:pPr>
+      <w:r>
+        <w:rPr>
+          <w:lang w:val="en-NZ"/>
+        </w:rPr>
+        <w:t>Figure 25</w:t>
+      </w:r>
+    </w:p>
+    <w:p>
+      <w:pPr>
+        <w:rPr>
+          <w:lang w:val="en-NZ"/>
+        </w:rPr>
+      </w:pPr>
+      <w:r>
+        <w:rPr>
+          <w:lang w:val="en-NZ"/>
+        </w:rPr>
+        <w:t>With this the room configuration ends with the active responsibilities of the host, and the group can start the work session.</w:t>
+      </w:r>
+    </w:p>
+    <w:p>
+      <w:pPr>
+        <w:pStyle w:val="Ttulo3"/>
         <w:rPr>
           <w:lang w:val="en-NZ"/>
         </w:rPr>
@@ -15507,7 +15840,32 @@
     </w:p>
     <w:p>
       <w:pPr>
-        <w:pStyle w:val="Heading3"/>
+        <w:rPr>
+          <w:lang w:val="en-NZ"/>
+        </w:rPr>
+      </w:pPr>
+      <w:r>
+        <w:rPr>
+          <w:lang w:val="en-NZ"/>
+        </w:rPr>
+        <w:t>With the main elements of the room represented it was also important to create that same element of visual representation in the digital space to each of the users in a session. For this there were two possible approaches:</w:t>
+      </w:r>
+    </w:p>
+    <w:p>
+      <w:pPr>
+        <w:pStyle w:val="Prrafodelista"/>
+        <w:numPr>
+          <w:ilvl w:val="0"/>
+          <w:numId w:val="41"/>
+        </w:numPr>
+        <w:rPr>
+          <w:lang w:val="en-NZ"/>
+        </w:rPr>
+      </w:pPr>
+    </w:p>
+    <w:p>
+      <w:pPr>
+        <w:pStyle w:val="Ttulo3"/>
         <w:rPr>
           <w:lang w:val="en-NZ"/>
         </w:rPr>
@@ -15547,16 +15905,15 @@
     </w:p>
     <w:p>
       <w:pPr>
-        <w:pStyle w:val="Heading2"/>
-        <w:rPr>
-          <w:lang w:val="en-NZ"/>
-        </w:rPr>
-      </w:pPr>
-      <w:r>
-        <w:rPr>
-          <w:lang w:val="en-NZ"/>
-        </w:rPr>
-        <w:lastRenderedPageBreak/>
+        <w:pStyle w:val="Ttulo2"/>
+        <w:rPr>
+          <w:lang w:val="en-NZ"/>
+        </w:rPr>
+      </w:pPr>
+      <w:r>
+        <w:rPr>
+          <w:lang w:val="en-NZ"/>
+        </w:rPr>
         <w:t>5</w:t>
       </w:r>
       <w:r>
@@ -15580,7 +15937,7 @@
     </w:p>
     <w:p>
       <w:pPr>
-        <w:pStyle w:val="Heading2"/>
+        <w:pStyle w:val="Ttulo2"/>
         <w:rPr>
           <w:lang w:val="en-NZ"/>
         </w:rPr>
@@ -15612,7 +15969,7 @@
     </w:p>
     <w:p>
       <w:pPr>
-        <w:pStyle w:val="Heading2"/>
+        <w:pStyle w:val="Ttulo2"/>
         <w:rPr>
           <w:lang w:val="en-NZ"/>
         </w:rPr>
@@ -15644,7 +16001,7 @@
     </w:p>
     <w:p>
       <w:pPr>
-        <w:pStyle w:val="Heading1"/>
+        <w:pStyle w:val="Ttulo1"/>
         <w:rPr>
           <w:lang w:val="en-NZ"/>
         </w:rPr>
@@ -15691,7 +16048,7 @@
 </file>
 
 <file path=word/endnotes.xml><?xml version="1.0" encoding="utf-8"?>
-<w:endnotes xmlns:wpc="http://schemas.microsoft.com/office/word/2010/wordprocessingCanvas" xmlns:cx="http://schemas.microsoft.com/office/drawing/2014/chartex" xmlns:cx1="http://schemas.microsoft.com/office/drawing/2015/9/8/chartex" xmlns:cx2="http://schemas.microsoft.com/office/drawing/2015/10/21/chartex" xmlns:cx3="http://schemas.microsoft.com/office/drawing/2016/5/9/chartex" xmlns:cx4="http://schemas.microsoft.com/office/drawing/2016/5/10/chartex" xmlns:cx5="http://schemas.microsoft.com/office/drawing/2016/5/11/chartex" xmlns:cx6="http://schemas.microsoft.com/office/drawing/2016/5/12/chartex" xmlns:cx7="http://schemas.microsoft.com/office/drawing/2016/5/13/chartex" xmlns:cx8="http://schemas.microsoft.com/office/drawing/2016/5/14/chartex" xmlns:mc="http://schemas.openxmlformats.org/markup-compatibility/2006" xmlns:aink="http://schemas.microsoft.com/office/drawing/2016/ink" xmlns:am3d="http://schemas.microsoft.com/office/drawing/2017/model3d" xmlns:o="urn:schemas-microsoft-com:office:office" xmlns:r="http://schemas.openxmlformats.org/officeDocument/2006/relationships" xmlns:m="http://schemas.openxmlformats.org/officeDocument/2006/math" xmlns:v="urn:schemas-microsoft-com:vml" xmlns:wp14="http://schemas.microsoft.com/office/word/2010/wordprocessingDrawing" xmlns:wp="http://schemas.openxmlformats.org/drawingml/2006/wordprocessingDrawing" xmlns:w10="urn:schemas-microsoft-com:office:word" xmlns:w="http://schemas.openxmlformats.org/wordprocessingml/2006/main" xmlns:w14="http://schemas.microsoft.com/office/word/2010/wordml" xmlns:w15="http://schemas.microsoft.com/office/word/2012/wordml" xmlns:w16cex="http://schemas.microsoft.com/office/word/2018/wordml/cex" xmlns:w16cid="http://schemas.microsoft.com/office/word/2016/wordml/cid" xmlns:w16="http://schemas.microsoft.com/office/word/2018/wordml" xmlns:w16sdtdh="http://schemas.microsoft.com/office/word/2020/wordml/sdtdatahash" xmlns:w16se="http://schemas.microsoft.com/office/word/2015/wordml/symex" xmlns:wpg="http://schemas.microsoft.com/office/word/2010/wordprocessingGroup" xmlns:wpi="http://schemas.microsoft.com/office/word/2010/wordprocessingInk" xmlns:wne="http://schemas.microsoft.com/office/word/2006/wordml" xmlns:wps="http://schemas.microsoft.com/office/word/2010/wordprocessingShape" mc:Ignorable="w14 w15 w16se w16cid w16 w16cex w16sdtdh wp14">
+<w:endnotes xmlns:wpc="http://schemas.microsoft.com/office/word/2010/wordprocessingCanvas" xmlns:cx="http://schemas.microsoft.com/office/drawing/2014/chartex" xmlns:cx1="http://schemas.microsoft.com/office/drawing/2015/9/8/chartex" xmlns:cx2="http://schemas.microsoft.com/office/drawing/2015/10/21/chartex" xmlns:cx3="http://schemas.microsoft.com/office/drawing/2016/5/9/chartex" xmlns:cx4="http://schemas.microsoft.com/office/drawing/2016/5/10/chartex" xmlns:cx5="http://schemas.microsoft.com/office/drawing/2016/5/11/chartex" xmlns:cx6="http://schemas.microsoft.com/office/drawing/2016/5/12/chartex" xmlns:cx7="http://schemas.microsoft.com/office/drawing/2016/5/13/chartex" xmlns:cx8="http://schemas.microsoft.com/office/drawing/2016/5/14/chartex" xmlns:mc="http://schemas.openxmlformats.org/markup-compatibility/2006" xmlns:aink="http://schemas.microsoft.com/office/drawing/2016/ink" xmlns:am3d="http://schemas.microsoft.com/office/drawing/2017/model3d" xmlns:o="urn:schemas-microsoft-com:office:office" xmlns:oel="http://schemas.microsoft.com/office/2019/extlst" xmlns:r="http://schemas.openxmlformats.org/officeDocument/2006/relationships" xmlns:m="http://schemas.openxmlformats.org/officeDocument/2006/math" xmlns:v="urn:schemas-microsoft-com:vml" xmlns:wp14="http://schemas.microsoft.com/office/word/2010/wordprocessingDrawing" xmlns:wp="http://schemas.openxmlformats.org/drawingml/2006/wordprocessingDrawing" xmlns:w10="urn:schemas-microsoft-com:office:word" xmlns:w="http://schemas.openxmlformats.org/wordprocessingml/2006/main" xmlns:w14="http://schemas.microsoft.com/office/word/2010/wordml" xmlns:w15="http://schemas.microsoft.com/office/word/2012/wordml" xmlns:w16cex="http://schemas.microsoft.com/office/word/2018/wordml/cex" xmlns:w16cid="http://schemas.microsoft.com/office/word/2016/wordml/cid" xmlns:w16="http://schemas.microsoft.com/office/word/2018/wordml" xmlns:w16du="http://schemas.microsoft.com/office/word/2023/wordml/word16du" xmlns:w16sdtdh="http://schemas.microsoft.com/office/word/2020/wordml/sdtdatahash" xmlns:w16sdtfl="http://schemas.microsoft.com/office/word/2024/wordml/sdtformatlock" xmlns:w16se="http://schemas.microsoft.com/office/word/2015/wordml/symex" xmlns:wpg="http://schemas.microsoft.com/office/word/2010/wordprocessingGroup" xmlns:wpi="http://schemas.microsoft.com/office/word/2010/wordprocessingInk" xmlns:wne="http://schemas.microsoft.com/office/word/2006/wordml" xmlns:wps="http://schemas.microsoft.com/office/word/2010/wordprocessingShape" mc:Ignorable="w14 w15 w16se w16cid w16 w16cex w16sdtdh w16sdtfl w16du wp14">
   <w:endnote w:type="separator" w:id="-1">
     <w:p>
       <w:pPr>
@@ -15716,7 +16073,7 @@
 </file>
 
 <file path=word/footnotes.xml><?xml version="1.0" encoding="utf-8"?>
-<w:footnotes xmlns:wpc="http://schemas.microsoft.com/office/word/2010/wordprocessingCanvas" xmlns:cx="http://schemas.microsoft.com/office/drawing/2014/chartex" xmlns:cx1="http://schemas.microsoft.com/office/drawing/2015/9/8/chartex" xmlns:cx2="http://schemas.microsoft.com/office/drawing/2015/10/21/chartex" xmlns:cx3="http://schemas.microsoft.com/office/drawing/2016/5/9/chartex" xmlns:cx4="http://schemas.microsoft.com/office/drawing/2016/5/10/chartex" xmlns:cx5="http://schemas.microsoft.com/office/drawing/2016/5/11/chartex" xmlns:cx6="http://schemas.microsoft.com/office/drawing/2016/5/12/chartex" xmlns:cx7="http://schemas.microsoft.com/office/drawing/2016/5/13/chartex" xmlns:cx8="http://schemas.microsoft.com/office/drawing/2016/5/14/chartex" xmlns:mc="http://schemas.openxmlformats.org/markup-compatibility/2006" xmlns:aink="http://schemas.microsoft.com/office/drawing/2016/ink" xmlns:am3d="http://schemas.microsoft.com/office/drawing/2017/model3d" xmlns:o="urn:schemas-microsoft-com:office:office" xmlns:r="http://schemas.openxmlformats.org/officeDocument/2006/relationships" xmlns:m="http://schemas.openxmlformats.org/officeDocument/2006/math" xmlns:v="urn:schemas-microsoft-com:vml" xmlns:wp14="http://schemas.microsoft.com/office/word/2010/wordprocessingDrawing" xmlns:wp="http://schemas.openxmlformats.org/drawingml/2006/wordprocessingDrawing" xmlns:w10="urn:schemas-microsoft-com:office:word" xmlns:w="http://schemas.openxmlformats.org/wordprocessingml/2006/main" xmlns:w14="http://schemas.microsoft.com/office/word/2010/wordml" xmlns:w15="http://schemas.microsoft.com/office/word/2012/wordml" xmlns:w16cex="http://schemas.microsoft.com/office/word/2018/wordml/cex" xmlns:w16cid="http://schemas.microsoft.com/office/word/2016/wordml/cid" xmlns:w16="http://schemas.microsoft.com/office/word/2018/wordml" xmlns:w16sdtdh="http://schemas.microsoft.com/office/word/2020/wordml/sdtdatahash" xmlns:w16se="http://schemas.microsoft.com/office/word/2015/wordml/symex" xmlns:wpg="http://schemas.microsoft.com/office/word/2010/wordprocessingGroup" xmlns:wpi="http://schemas.microsoft.com/office/word/2010/wordprocessingInk" xmlns:wne="http://schemas.microsoft.com/office/word/2006/wordml" xmlns:wps="http://schemas.microsoft.com/office/word/2010/wordprocessingShape" mc:Ignorable="w14 w15 w16se w16cid w16 w16cex w16sdtdh wp14">
+<w:footnotes xmlns:wpc="http://schemas.microsoft.com/office/word/2010/wordprocessingCanvas" xmlns:cx="http://schemas.microsoft.com/office/drawing/2014/chartex" xmlns:cx1="http://schemas.microsoft.com/office/drawing/2015/9/8/chartex" xmlns:cx2="http://schemas.microsoft.com/office/drawing/2015/10/21/chartex" xmlns:cx3="http://schemas.microsoft.com/office/drawing/2016/5/9/chartex" xmlns:cx4="http://schemas.microsoft.com/office/drawing/2016/5/10/chartex" xmlns:cx5="http://schemas.microsoft.com/office/drawing/2016/5/11/chartex" xmlns:cx6="http://schemas.microsoft.com/office/drawing/2016/5/12/chartex" xmlns:cx7="http://schemas.microsoft.com/office/drawing/2016/5/13/chartex" xmlns:cx8="http://schemas.microsoft.com/office/drawing/2016/5/14/chartex" xmlns:mc="http://schemas.openxmlformats.org/markup-compatibility/2006" xmlns:aink="http://schemas.microsoft.com/office/drawing/2016/ink" xmlns:am3d="http://schemas.microsoft.com/office/drawing/2017/model3d" xmlns:o="urn:schemas-microsoft-com:office:office" xmlns:oel="http://schemas.microsoft.com/office/2019/extlst" xmlns:r="http://schemas.openxmlformats.org/officeDocument/2006/relationships" xmlns:m="http://schemas.openxmlformats.org/officeDocument/2006/math" xmlns:v="urn:schemas-microsoft-com:vml" xmlns:wp14="http://schemas.microsoft.com/office/word/2010/wordprocessingDrawing" xmlns:wp="http://schemas.openxmlformats.org/drawingml/2006/wordprocessingDrawing" xmlns:w10="urn:schemas-microsoft-com:office:word" xmlns:w="http://schemas.openxmlformats.org/wordprocessingml/2006/main" xmlns:w14="http://schemas.microsoft.com/office/word/2010/wordml" xmlns:w15="http://schemas.microsoft.com/office/word/2012/wordml" xmlns:w16cex="http://schemas.microsoft.com/office/word/2018/wordml/cex" xmlns:w16cid="http://schemas.microsoft.com/office/word/2016/wordml/cid" xmlns:w16="http://schemas.microsoft.com/office/word/2018/wordml" xmlns:w16du="http://schemas.microsoft.com/office/word/2023/wordml/word16du" xmlns:w16sdtdh="http://schemas.microsoft.com/office/word/2020/wordml/sdtdatahash" xmlns:w16sdtfl="http://schemas.microsoft.com/office/word/2024/wordml/sdtformatlock" xmlns:w16se="http://schemas.microsoft.com/office/word/2015/wordml/symex" xmlns:wpg="http://schemas.microsoft.com/office/word/2010/wordprocessingGroup" xmlns:wpi="http://schemas.microsoft.com/office/word/2010/wordprocessingInk" xmlns:wne="http://schemas.microsoft.com/office/word/2006/wordml" xmlns:wps="http://schemas.microsoft.com/office/word/2010/wordprocessingShape" mc:Ignorable="w14 w15 w16se w16cid w16 w16cex w16sdtdh w16sdtfl w16du wp14">
   <w:footnote w:type="separator" w:id="-1">
     <w:p>
       <w:pPr>
@@ -15740,14 +16097,14 @@
   <w:footnote w:id="1">
     <w:p>
       <w:pPr>
-        <w:pStyle w:val="FootnoteText"/>
-        <w:rPr>
-          <w:lang w:val="en-NZ"/>
-        </w:rPr>
-      </w:pPr>
-      <w:r>
-        <w:rPr>
-          <w:rStyle w:val="FootnoteReference"/>
+        <w:pStyle w:val="Textonotapie"/>
+        <w:rPr>
+          <w:lang w:val="en-NZ"/>
+        </w:rPr>
+      </w:pPr>
+      <w:r>
+        <w:rPr>
+          <w:rStyle w:val="Refdenotaalpie"/>
         </w:rPr>
         <w:footnoteRef/>
       </w:r>
@@ -15766,7 +16123,7 @@
       <w:hyperlink r:id="rId1" w:history="1">
         <w:r>
           <w:rPr>
-            <w:rStyle w:val="Hyperlink"/>
+            <w:rStyle w:val="Hipervnculo"/>
             <w:lang w:val="en-NZ"/>
           </w:rPr>
           <w:t>https://www.youtube.com/watch?v=Exu7r2vZpcw</w:t>
@@ -15781,7 +16138,7 @@
       <w:hyperlink r:id="rId2" w:history="1">
         <w:r>
           <w:rPr>
-            <w:rStyle w:val="Hyperlink"/>
+            <w:rStyle w:val="Hipervnculo"/>
             <w:lang w:val="en-NZ"/>
           </w:rPr>
           <w:t>https://www.youtube.com/watch?v=dtp6b76pMak</w:t>
@@ -15793,7 +16150,7 @@
 </file>
 
 <file path=word/numbering.xml><?xml version="1.0" encoding="utf-8"?>
-<w:numbering xmlns:wpc="http://schemas.microsoft.com/office/word/2010/wordprocessingCanvas" xmlns:cx="http://schemas.microsoft.com/office/drawing/2014/chartex" xmlns:cx1="http://schemas.microsoft.com/office/drawing/2015/9/8/chartex" xmlns:cx2="http://schemas.microsoft.com/office/drawing/2015/10/21/chartex" xmlns:cx3="http://schemas.microsoft.com/office/drawing/2016/5/9/chartex" xmlns:cx4="http://schemas.microsoft.com/office/drawing/2016/5/10/chartex" xmlns:cx5="http://schemas.microsoft.com/office/drawing/2016/5/11/chartex" xmlns:cx6="http://schemas.microsoft.com/office/drawing/2016/5/12/chartex" xmlns:cx7="http://schemas.microsoft.com/office/drawing/2016/5/13/chartex" xmlns:cx8="http://schemas.microsoft.com/office/drawing/2016/5/14/chartex" xmlns:mc="http://schemas.openxmlformats.org/markup-compatibility/2006" xmlns:aink="http://schemas.microsoft.com/office/drawing/2016/ink" xmlns:am3d="http://schemas.microsoft.com/office/drawing/2017/model3d" xmlns:o="urn:schemas-microsoft-com:office:office" xmlns:r="http://schemas.openxmlformats.org/officeDocument/2006/relationships" xmlns:m="http://schemas.openxmlformats.org/officeDocument/2006/math" xmlns:v="urn:schemas-microsoft-com:vml" xmlns:wp14="http://schemas.microsoft.com/office/word/2010/wordprocessingDrawing" xmlns:wp="http://schemas.openxmlformats.org/drawingml/2006/wordprocessingDrawing" xmlns:w10="urn:schemas-microsoft-com:office:word" xmlns:w="http://schemas.openxmlformats.org/wordprocessingml/2006/main" xmlns:w14="http://schemas.microsoft.com/office/word/2010/wordml" xmlns:w15="http://schemas.microsoft.com/office/word/2012/wordml" xmlns:w16cex="http://schemas.microsoft.com/office/word/2018/wordml/cex" xmlns:w16cid="http://schemas.microsoft.com/office/word/2016/wordml/cid" xmlns:w16="http://schemas.microsoft.com/office/word/2018/wordml" xmlns:w16sdtdh="http://schemas.microsoft.com/office/word/2020/wordml/sdtdatahash" xmlns:w16se="http://schemas.microsoft.com/office/word/2015/wordml/symex" xmlns:wpg="http://schemas.microsoft.com/office/word/2010/wordprocessingGroup" xmlns:wpi="http://schemas.microsoft.com/office/word/2010/wordprocessingInk" xmlns:wne="http://schemas.microsoft.com/office/word/2006/wordml" xmlns:wps="http://schemas.microsoft.com/office/word/2010/wordprocessingShape" mc:Ignorable="w14 w15 w16se w16cid w16 w16cex w16sdtdh wp14">
+<w:numbering xmlns:wpc="http://schemas.microsoft.com/office/word/2010/wordprocessingCanvas" xmlns:cx="http://schemas.microsoft.com/office/drawing/2014/chartex" xmlns:cx1="http://schemas.microsoft.com/office/drawing/2015/9/8/chartex" xmlns:cx2="http://schemas.microsoft.com/office/drawing/2015/10/21/chartex" xmlns:cx3="http://schemas.microsoft.com/office/drawing/2016/5/9/chartex" xmlns:cx4="http://schemas.microsoft.com/office/drawing/2016/5/10/chartex" xmlns:cx5="http://schemas.microsoft.com/office/drawing/2016/5/11/chartex" xmlns:cx6="http://schemas.microsoft.com/office/drawing/2016/5/12/chartex" xmlns:cx7="http://schemas.microsoft.com/office/drawing/2016/5/13/chartex" xmlns:cx8="http://schemas.microsoft.com/office/drawing/2016/5/14/chartex" xmlns:mc="http://schemas.openxmlformats.org/markup-compatibility/2006" xmlns:aink="http://schemas.microsoft.com/office/drawing/2016/ink" xmlns:am3d="http://schemas.microsoft.com/office/drawing/2017/model3d" xmlns:o="urn:schemas-microsoft-com:office:office" xmlns:oel="http://schemas.microsoft.com/office/2019/extlst" xmlns:r="http://schemas.openxmlformats.org/officeDocument/2006/relationships" xmlns:m="http://schemas.openxmlformats.org/officeDocument/2006/math" xmlns:v="urn:schemas-microsoft-com:vml" xmlns:wp14="http://schemas.microsoft.com/office/word/2010/wordprocessingDrawing" xmlns:wp="http://schemas.openxmlformats.org/drawingml/2006/wordprocessingDrawing" xmlns:w10="urn:schemas-microsoft-com:office:word" xmlns:w="http://schemas.openxmlformats.org/wordprocessingml/2006/main" xmlns:w14="http://schemas.microsoft.com/office/word/2010/wordml" xmlns:w15="http://schemas.microsoft.com/office/word/2012/wordml" xmlns:w16cex="http://schemas.microsoft.com/office/word/2018/wordml/cex" xmlns:w16cid="http://schemas.microsoft.com/office/word/2016/wordml/cid" xmlns:w16="http://schemas.microsoft.com/office/word/2018/wordml" xmlns:w16du="http://schemas.microsoft.com/office/word/2023/wordml/word16du" xmlns:w16sdtdh="http://schemas.microsoft.com/office/word/2020/wordml/sdtdatahash" xmlns:w16sdtfl="http://schemas.microsoft.com/office/word/2024/wordml/sdtformatlock" xmlns:w16se="http://schemas.microsoft.com/office/word/2015/wordml/symex" xmlns:wpg="http://schemas.microsoft.com/office/word/2010/wordprocessingGroup" xmlns:wpi="http://schemas.microsoft.com/office/word/2010/wordprocessingInk" xmlns:wne="http://schemas.microsoft.com/office/word/2006/wordml" xmlns:wps="http://schemas.microsoft.com/office/word/2010/wordprocessingShape" mc:Ignorable="w14 w15 w16se w16cid w16 w16cex w16sdtdh w16sdtfl w16du wp14">
   <w:abstractNum w:abstractNumId="0" w15:restartNumberingAfterBreak="0">
     <w:nsid w:val="04D17BB8"/>
     <w:multiLevelType w:val="hybridMultilevel"/>
@@ -16871,6 +17228,119 @@
     </w:lvl>
   </w:abstractNum>
   <w:abstractNum w:abstractNumId="10" w15:restartNumberingAfterBreak="0">
+    <w:nsid w:val="1DFF06B5"/>
+    <w:multiLevelType w:val="hybridMultilevel"/>
+    <w:tmpl w:val="16C84E8E"/>
+    <w:lvl w:ilvl="0" w:tplc="240A0001">
+      <w:start w:val="1"/>
+      <w:numFmt w:val="bullet"/>
+      <w:lvlText w:val=""/>
+      <w:lvlJc w:val="left"/>
+      <w:pPr>
+        <w:ind w:left="720" w:hanging="360"/>
+      </w:pPr>
+      <w:rPr>
+        <w:rFonts w:ascii="Symbol" w:hAnsi="Symbol" w:hint="default"/>
+      </w:rPr>
+    </w:lvl>
+    <w:lvl w:ilvl="1" w:tplc="240A0003" w:tentative="1">
+      <w:start w:val="1"/>
+      <w:numFmt w:val="bullet"/>
+      <w:lvlText w:val="o"/>
+      <w:lvlJc w:val="left"/>
+      <w:pPr>
+        <w:ind w:left="1440" w:hanging="360"/>
+      </w:pPr>
+      <w:rPr>
+        <w:rFonts w:ascii="Courier New" w:hAnsi="Courier New" w:cs="Courier New" w:hint="default"/>
+      </w:rPr>
+    </w:lvl>
+    <w:lvl w:ilvl="2" w:tplc="240A0005" w:tentative="1">
+      <w:start w:val="1"/>
+      <w:numFmt w:val="bullet"/>
+      <w:lvlText w:val=""/>
+      <w:lvlJc w:val="left"/>
+      <w:pPr>
+        <w:ind w:left="2160" w:hanging="360"/>
+      </w:pPr>
+      <w:rPr>
+        <w:rFonts w:ascii="Wingdings" w:hAnsi="Wingdings" w:hint="default"/>
+      </w:rPr>
+    </w:lvl>
+    <w:lvl w:ilvl="3" w:tplc="240A0001" w:tentative="1">
+      <w:start w:val="1"/>
+      <w:numFmt w:val="bullet"/>
+      <w:lvlText w:val=""/>
+      <w:lvlJc w:val="left"/>
+      <w:pPr>
+        <w:ind w:left="2880" w:hanging="360"/>
+      </w:pPr>
+      <w:rPr>
+        <w:rFonts w:ascii="Symbol" w:hAnsi="Symbol" w:hint="default"/>
+      </w:rPr>
+    </w:lvl>
+    <w:lvl w:ilvl="4" w:tplc="240A0003" w:tentative="1">
+      <w:start w:val="1"/>
+      <w:numFmt w:val="bullet"/>
+      <w:lvlText w:val="o"/>
+      <w:lvlJc w:val="left"/>
+      <w:pPr>
+        <w:ind w:left="3600" w:hanging="360"/>
+      </w:pPr>
+      <w:rPr>
+        <w:rFonts w:ascii="Courier New" w:hAnsi="Courier New" w:cs="Courier New" w:hint="default"/>
+      </w:rPr>
+    </w:lvl>
+    <w:lvl w:ilvl="5" w:tplc="240A0005" w:tentative="1">
+      <w:start w:val="1"/>
+      <w:numFmt w:val="bullet"/>
+      <w:lvlText w:val=""/>
+      <w:lvlJc w:val="left"/>
+      <w:pPr>
+        <w:ind w:left="4320" w:hanging="360"/>
+      </w:pPr>
+      <w:rPr>
+        <w:rFonts w:ascii="Wingdings" w:hAnsi="Wingdings" w:hint="default"/>
+      </w:rPr>
+    </w:lvl>
+    <w:lvl w:ilvl="6" w:tplc="240A0001" w:tentative="1">
+      <w:start w:val="1"/>
+      <w:numFmt w:val="bullet"/>
+      <w:lvlText w:val=""/>
+      <w:lvlJc w:val="left"/>
+      <w:pPr>
+        <w:ind w:left="5040" w:hanging="360"/>
+      </w:pPr>
+      <w:rPr>
+        <w:rFonts w:ascii="Symbol" w:hAnsi="Symbol" w:hint="default"/>
+      </w:rPr>
+    </w:lvl>
+    <w:lvl w:ilvl="7" w:tplc="240A0003" w:tentative="1">
+      <w:start w:val="1"/>
+      <w:numFmt w:val="bullet"/>
+      <w:lvlText w:val="o"/>
+      <w:lvlJc w:val="left"/>
+      <w:pPr>
+        <w:ind w:left="5760" w:hanging="360"/>
+      </w:pPr>
+      <w:rPr>
+        <w:rFonts w:ascii="Courier New" w:hAnsi="Courier New" w:cs="Courier New" w:hint="default"/>
+      </w:rPr>
+    </w:lvl>
+    <w:lvl w:ilvl="8" w:tplc="240A0005" w:tentative="1">
+      <w:start w:val="1"/>
+      <w:numFmt w:val="bullet"/>
+      <w:lvlText w:val=""/>
+      <w:lvlJc w:val="left"/>
+      <w:pPr>
+        <w:ind w:left="6480" w:hanging="360"/>
+      </w:pPr>
+      <w:rPr>
+        <w:rFonts w:ascii="Wingdings" w:hAnsi="Wingdings" w:hint="default"/>
+      </w:rPr>
+    </w:lvl>
+  </w:abstractNum>
+  <w:abstractNum w:abstractNumId="11" w15:restartNumberingAfterBreak="0">
     <w:nsid w:val="1E8F7B7B"/>
     <w:multiLevelType w:val="hybridMultilevel"/>
     <w:tmpl w:val="ECA899CE"/>
@@ -16983,7 +17453,7 @@
       </w:rPr>
     </w:lvl>
   </w:abstractNum>
-  <w:abstractNum w:abstractNumId="11" w15:restartNumberingAfterBreak="0">
+  <w:abstractNum w:abstractNumId="12" w15:restartNumberingAfterBreak="0">
     <w:nsid w:val="24EA4B40"/>
     <w:multiLevelType w:val="hybridMultilevel"/>
     <w:tmpl w:val="10E68E84"/>
@@ -17096,7 +17566,7 @@
       </w:rPr>
     </w:lvl>
   </w:abstractNum>
-  <w:abstractNum w:abstractNumId="12" w15:restartNumberingAfterBreak="0">
+  <w:abstractNum w:abstractNumId="13" w15:restartNumberingAfterBreak="0">
     <w:nsid w:val="2A176C02"/>
     <w:multiLevelType w:val="hybridMultilevel"/>
     <w:tmpl w:val="AFD62036"/>
@@ -17209,7 +17679,7 @@
       </w:rPr>
     </w:lvl>
   </w:abstractNum>
-  <w:abstractNum w:abstractNumId="13" w15:restartNumberingAfterBreak="0">
+  <w:abstractNum w:abstractNumId="14" w15:restartNumberingAfterBreak="0">
     <w:nsid w:val="2C6F4AE3"/>
     <w:multiLevelType w:val="hybridMultilevel"/>
     <w:tmpl w:val="78527E7C"/>
@@ -17322,7 +17792,7 @@
       </w:rPr>
     </w:lvl>
   </w:abstractNum>
-  <w:abstractNum w:abstractNumId="14" w15:restartNumberingAfterBreak="0">
+  <w:abstractNum w:abstractNumId="15" w15:restartNumberingAfterBreak="0">
     <w:nsid w:val="2FA346FE"/>
     <w:multiLevelType w:val="hybridMultilevel"/>
     <w:tmpl w:val="364A362E"/>
@@ -17411,7 +17881,7 @@
       </w:pPr>
     </w:lvl>
   </w:abstractNum>
-  <w:abstractNum w:abstractNumId="15" w15:restartNumberingAfterBreak="0">
+  <w:abstractNum w:abstractNumId="16" w15:restartNumberingAfterBreak="0">
     <w:nsid w:val="2FAB7922"/>
     <w:multiLevelType w:val="hybridMultilevel"/>
     <w:tmpl w:val="B24EEA6C"/>
@@ -17524,7 +17994,7 @@
       </w:rPr>
     </w:lvl>
   </w:abstractNum>
-  <w:abstractNum w:abstractNumId="16" w15:restartNumberingAfterBreak="0">
+  <w:abstractNum w:abstractNumId="17" w15:restartNumberingAfterBreak="0">
     <w:nsid w:val="34240AE5"/>
     <w:multiLevelType w:val="hybridMultilevel"/>
     <w:tmpl w:val="65141C3E"/>
@@ -17637,7 +18107,7 @@
       </w:rPr>
     </w:lvl>
   </w:abstractNum>
-  <w:abstractNum w:abstractNumId="17" w15:restartNumberingAfterBreak="0">
+  <w:abstractNum w:abstractNumId="18" w15:restartNumberingAfterBreak="0">
     <w:nsid w:val="38210D6B"/>
     <w:multiLevelType w:val="hybridMultilevel"/>
     <w:tmpl w:val="EE66808A"/>
@@ -17750,7 +18220,7 @@
       </w:rPr>
     </w:lvl>
   </w:abstractNum>
-  <w:abstractNum w:abstractNumId="18" w15:restartNumberingAfterBreak="0">
+  <w:abstractNum w:abstractNumId="19" w15:restartNumberingAfterBreak="0">
     <w:nsid w:val="424106CF"/>
     <w:multiLevelType w:val="hybridMultilevel"/>
     <w:tmpl w:val="B9405AEC"/>
@@ -17836,7 +18306,7 @@
       </w:pPr>
     </w:lvl>
   </w:abstractNum>
-  <w:abstractNum w:abstractNumId="19" w15:restartNumberingAfterBreak="0">
+  <w:abstractNum w:abstractNumId="20" w15:restartNumberingAfterBreak="0">
     <w:nsid w:val="462A7C1A"/>
     <w:multiLevelType w:val="hybridMultilevel"/>
     <w:tmpl w:val="6C02FABE"/>
@@ -17922,7 +18392,7 @@
       </w:pPr>
     </w:lvl>
   </w:abstractNum>
-  <w:abstractNum w:abstractNumId="20" w15:restartNumberingAfterBreak="0">
+  <w:abstractNum w:abstractNumId="21" w15:restartNumberingAfterBreak="0">
     <w:nsid w:val="479C7FAB"/>
     <w:multiLevelType w:val="multilevel"/>
     <w:tmpl w:val="2EDE4BBE"/>
@@ -18035,7 +18505,7 @@
       </w:rPr>
     </w:lvl>
   </w:abstractNum>
-  <w:abstractNum w:abstractNumId="21" w15:restartNumberingAfterBreak="0">
+  <w:abstractNum w:abstractNumId="22" w15:restartNumberingAfterBreak="0">
     <w:nsid w:val="4A6A7685"/>
     <w:multiLevelType w:val="hybridMultilevel"/>
     <w:tmpl w:val="55E4923E"/>
@@ -18148,7 +18618,7 @@
       </w:rPr>
     </w:lvl>
   </w:abstractNum>
-  <w:abstractNum w:abstractNumId="22" w15:restartNumberingAfterBreak="0">
+  <w:abstractNum w:abstractNumId="23" w15:restartNumberingAfterBreak="0">
     <w:nsid w:val="4D1C72AE"/>
     <w:multiLevelType w:val="hybridMultilevel"/>
     <w:tmpl w:val="9D4E40D4"/>
@@ -18237,7 +18707,7 @@
       </w:pPr>
     </w:lvl>
   </w:abstractNum>
-  <w:abstractNum w:abstractNumId="23" w15:restartNumberingAfterBreak="0">
+  <w:abstractNum w:abstractNumId="24" w15:restartNumberingAfterBreak="0">
     <w:nsid w:val="50DA75AA"/>
     <w:multiLevelType w:val="hybridMultilevel"/>
     <w:tmpl w:val="B79094C2"/>
@@ -18323,7 +18793,7 @@
       </w:pPr>
     </w:lvl>
   </w:abstractNum>
-  <w:abstractNum w:abstractNumId="24" w15:restartNumberingAfterBreak="0">
+  <w:abstractNum w:abstractNumId="25" w15:restartNumberingAfterBreak="0">
     <w:nsid w:val="541D2C16"/>
     <w:multiLevelType w:val="hybridMultilevel"/>
     <w:tmpl w:val="F940D8B0"/>
@@ -18409,7 +18879,7 @@
       </w:pPr>
     </w:lvl>
   </w:abstractNum>
-  <w:abstractNum w:abstractNumId="25" w15:restartNumberingAfterBreak="0">
+  <w:abstractNum w:abstractNumId="26" w15:restartNumberingAfterBreak="0">
     <w:nsid w:val="56966FE6"/>
     <w:multiLevelType w:val="hybridMultilevel"/>
     <w:tmpl w:val="3BD25D08"/>
@@ -18522,7 +18992,7 @@
       </w:rPr>
     </w:lvl>
   </w:abstractNum>
-  <w:abstractNum w:abstractNumId="26" w15:restartNumberingAfterBreak="0">
+  <w:abstractNum w:abstractNumId="27" w15:restartNumberingAfterBreak="0">
     <w:nsid w:val="582C67FB"/>
     <w:multiLevelType w:val="hybridMultilevel"/>
     <w:tmpl w:val="85F80DAC"/>
@@ -18635,7 +19105,7 @@
       </w:rPr>
     </w:lvl>
   </w:abstractNum>
-  <w:abstractNum w:abstractNumId="27" w15:restartNumberingAfterBreak="0">
+  <w:abstractNum w:abstractNumId="28" w15:restartNumberingAfterBreak="0">
     <w:nsid w:val="588103A8"/>
     <w:multiLevelType w:val="hybridMultilevel"/>
     <w:tmpl w:val="DED40964"/>
@@ -18721,7 +19191,7 @@
       </w:pPr>
     </w:lvl>
   </w:abstractNum>
-  <w:abstractNum w:abstractNumId="28" w15:restartNumberingAfterBreak="0">
+  <w:abstractNum w:abstractNumId="29" w15:restartNumberingAfterBreak="0">
     <w:nsid w:val="5C922399"/>
     <w:multiLevelType w:val="hybridMultilevel"/>
     <w:tmpl w:val="BCF20628"/>
@@ -18834,7 +19304,7 @@
       </w:rPr>
     </w:lvl>
   </w:abstractNum>
-  <w:abstractNum w:abstractNumId="29" w15:restartNumberingAfterBreak="0">
+  <w:abstractNum w:abstractNumId="30" w15:restartNumberingAfterBreak="0">
     <w:nsid w:val="5E5F3379"/>
     <w:multiLevelType w:val="hybridMultilevel"/>
     <w:tmpl w:val="B6D6BA16"/>
@@ -18947,7 +19417,7 @@
       </w:rPr>
     </w:lvl>
   </w:abstractNum>
-  <w:abstractNum w:abstractNumId="30" w15:restartNumberingAfterBreak="0">
+  <w:abstractNum w:abstractNumId="31" w15:restartNumberingAfterBreak="0">
     <w:nsid w:val="607A0524"/>
     <w:multiLevelType w:val="hybridMultilevel"/>
     <w:tmpl w:val="CB285258"/>
@@ -19060,7 +19530,7 @@
       </w:rPr>
     </w:lvl>
   </w:abstractNum>
-  <w:abstractNum w:abstractNumId="31" w15:restartNumberingAfterBreak="0">
+  <w:abstractNum w:abstractNumId="32" w15:restartNumberingAfterBreak="0">
     <w:nsid w:val="69A53000"/>
     <w:multiLevelType w:val="hybridMultilevel"/>
     <w:tmpl w:val="C92E6518"/>
@@ -19149,7 +19619,7 @@
       </w:pPr>
     </w:lvl>
   </w:abstractNum>
-  <w:abstractNum w:abstractNumId="32" w15:restartNumberingAfterBreak="0">
+  <w:abstractNum w:abstractNumId="33" w15:restartNumberingAfterBreak="0">
     <w:nsid w:val="6F2A5F03"/>
     <w:multiLevelType w:val="hybridMultilevel"/>
     <w:tmpl w:val="64E895F2"/>
@@ -19262,7 +19732,7 @@
       </w:rPr>
     </w:lvl>
   </w:abstractNum>
-  <w:abstractNum w:abstractNumId="33" w15:restartNumberingAfterBreak="0">
+  <w:abstractNum w:abstractNumId="34" w15:restartNumberingAfterBreak="0">
     <w:nsid w:val="6F95770D"/>
     <w:multiLevelType w:val="hybridMultilevel"/>
     <w:tmpl w:val="10ACEBCA"/>
@@ -19375,7 +19845,7 @@
       </w:rPr>
     </w:lvl>
   </w:abstractNum>
-  <w:abstractNum w:abstractNumId="34" w15:restartNumberingAfterBreak="0">
+  <w:abstractNum w:abstractNumId="35" w15:restartNumberingAfterBreak="0">
     <w:nsid w:val="703D35DC"/>
     <w:multiLevelType w:val="hybridMultilevel"/>
     <w:tmpl w:val="F87662A2"/>
@@ -19488,7 +19958,7 @@
       </w:rPr>
     </w:lvl>
   </w:abstractNum>
-  <w:abstractNum w:abstractNumId="35" w15:restartNumberingAfterBreak="0">
+  <w:abstractNum w:abstractNumId="36" w15:restartNumberingAfterBreak="0">
     <w:nsid w:val="70F524C9"/>
     <w:multiLevelType w:val="hybridMultilevel"/>
     <w:tmpl w:val="F1444A04"/>
@@ -19601,7 +20071,7 @@
       </w:rPr>
     </w:lvl>
   </w:abstractNum>
-  <w:abstractNum w:abstractNumId="36" w15:restartNumberingAfterBreak="0">
+  <w:abstractNum w:abstractNumId="37" w15:restartNumberingAfterBreak="0">
     <w:nsid w:val="72946382"/>
     <w:multiLevelType w:val="hybridMultilevel"/>
     <w:tmpl w:val="8D0A4588"/>
@@ -19714,7 +20184,7 @@
       </w:rPr>
     </w:lvl>
   </w:abstractNum>
-  <w:abstractNum w:abstractNumId="37" w15:restartNumberingAfterBreak="0">
+  <w:abstractNum w:abstractNumId="38" w15:restartNumberingAfterBreak="0">
     <w:nsid w:val="73892470"/>
     <w:multiLevelType w:val="hybridMultilevel"/>
     <w:tmpl w:val="4B3A60BC"/>
@@ -19827,7 +20297,7 @@
       </w:rPr>
     </w:lvl>
   </w:abstractNum>
-  <w:abstractNum w:abstractNumId="38" w15:restartNumberingAfterBreak="0">
+  <w:abstractNum w:abstractNumId="39" w15:restartNumberingAfterBreak="0">
     <w:nsid w:val="76BB40F3"/>
     <w:multiLevelType w:val="hybridMultilevel"/>
     <w:tmpl w:val="E8084134"/>
@@ -19940,7 +20410,7 @@
       </w:rPr>
     </w:lvl>
   </w:abstractNum>
-  <w:abstractNum w:abstractNumId="39" w15:restartNumberingAfterBreak="0">
+  <w:abstractNum w:abstractNumId="40" w15:restartNumberingAfterBreak="0">
     <w:nsid w:val="78FC32F8"/>
     <w:multiLevelType w:val="hybridMultilevel"/>
     <w:tmpl w:val="4564762C"/>
@@ -20053,131 +20523,134 @@
       </w:rPr>
     </w:lvl>
   </w:abstractNum>
-  <w:num w:numId="1">
+  <w:num w:numId="1" w16cid:durableId="832378822">
+    <w:abstractNumId w:val="12"/>
+  </w:num>
+  <w:num w:numId="2" w16cid:durableId="377243266">
+    <w:abstractNumId w:val="35"/>
+  </w:num>
+  <w:num w:numId="3" w16cid:durableId="1679623107">
+    <w:abstractNumId w:val="38"/>
+  </w:num>
+  <w:num w:numId="4" w16cid:durableId="1598563835">
+    <w:abstractNumId w:val="25"/>
+  </w:num>
+  <w:num w:numId="5" w16cid:durableId="460268822">
+    <w:abstractNumId w:val="26"/>
+  </w:num>
+  <w:num w:numId="6" w16cid:durableId="1530601508">
+    <w:abstractNumId w:val="20"/>
+  </w:num>
+  <w:num w:numId="7" w16cid:durableId="1305432538">
+    <w:abstractNumId w:val="7"/>
+  </w:num>
+  <w:num w:numId="8" w16cid:durableId="596795280">
+    <w:abstractNumId w:val="2"/>
+  </w:num>
+  <w:num w:numId="9" w16cid:durableId="779296604">
+    <w:abstractNumId w:val="17"/>
+  </w:num>
+  <w:num w:numId="10" w16cid:durableId="2142651810">
+    <w:abstractNumId w:val="13"/>
+  </w:num>
+  <w:num w:numId="11" w16cid:durableId="2059278281">
+    <w:abstractNumId w:val="28"/>
+  </w:num>
+  <w:num w:numId="12" w16cid:durableId="1661498628">
+    <w:abstractNumId w:val="3"/>
+  </w:num>
+  <w:num w:numId="13" w16cid:durableId="307562641">
+    <w:abstractNumId w:val="33"/>
+  </w:num>
+  <w:num w:numId="14" w16cid:durableId="21320686">
+    <w:abstractNumId w:val="5"/>
+  </w:num>
+  <w:num w:numId="15" w16cid:durableId="532618004">
+    <w:abstractNumId w:val="16"/>
+  </w:num>
+  <w:num w:numId="16" w16cid:durableId="971057607">
+    <w:abstractNumId w:val="29"/>
+  </w:num>
+  <w:num w:numId="17" w16cid:durableId="1066612149">
+    <w:abstractNumId w:val="39"/>
+  </w:num>
+  <w:num w:numId="18" w16cid:durableId="2122068233">
+    <w:abstractNumId w:val="30"/>
+  </w:num>
+  <w:num w:numId="19" w16cid:durableId="568082295">
+    <w:abstractNumId w:val="19"/>
+  </w:num>
+  <w:num w:numId="20" w16cid:durableId="418912710">
+    <w:abstractNumId w:val="36"/>
+  </w:num>
+  <w:num w:numId="21" w16cid:durableId="1972786167">
+    <w:abstractNumId w:val="31"/>
+  </w:num>
+  <w:num w:numId="22" w16cid:durableId="281810056">
+    <w:abstractNumId w:val="24"/>
+  </w:num>
+  <w:num w:numId="23" w16cid:durableId="218320376">
+    <w:abstractNumId w:val="21"/>
+  </w:num>
+  <w:num w:numId="24" w16cid:durableId="562907923">
+    <w:abstractNumId w:val="22"/>
+  </w:num>
+  <w:num w:numId="25" w16cid:durableId="199242745">
+    <w:abstractNumId w:val="4"/>
+  </w:num>
+  <w:num w:numId="26" w16cid:durableId="640887335">
+    <w:abstractNumId w:val="32"/>
+  </w:num>
+  <w:num w:numId="27" w16cid:durableId="966621943">
+    <w:abstractNumId w:val="14"/>
+  </w:num>
+  <w:num w:numId="28" w16cid:durableId="1936548473">
+    <w:abstractNumId w:val="23"/>
+  </w:num>
+  <w:num w:numId="29" w16cid:durableId="1268002192">
+    <w:abstractNumId w:val="34"/>
+  </w:num>
+  <w:num w:numId="30" w16cid:durableId="653879576">
+    <w:abstractNumId w:val="15"/>
+  </w:num>
+  <w:num w:numId="31" w16cid:durableId="2057267323">
     <w:abstractNumId w:val="11"/>
   </w:num>
-  <w:num w:numId="2">
-    <w:abstractNumId w:val="34"/>
+  <w:num w:numId="32" w16cid:durableId="2012491677">
+    <w:abstractNumId w:val="27"/>
   </w:num>
-  <w:num w:numId="3">
+  <w:num w:numId="33" w16cid:durableId="428309264">
+    <w:abstractNumId w:val="9"/>
+  </w:num>
+  <w:num w:numId="34" w16cid:durableId="1422950127">
+    <w:abstractNumId w:val="8"/>
+  </w:num>
+  <w:num w:numId="35" w16cid:durableId="669253871">
+    <w:abstractNumId w:val="18"/>
+  </w:num>
+  <w:num w:numId="36" w16cid:durableId="190649159">
+    <w:abstractNumId w:val="1"/>
+  </w:num>
+  <w:num w:numId="37" w16cid:durableId="1095513632">
+    <w:abstractNumId w:val="6"/>
+  </w:num>
+  <w:num w:numId="38" w16cid:durableId="353575725">
+    <w:abstractNumId w:val="40"/>
+  </w:num>
+  <w:num w:numId="39" w16cid:durableId="1957835253">
     <w:abstractNumId w:val="37"/>
   </w:num>
-  <w:num w:numId="4">
-    <w:abstractNumId w:val="24"/>
+  <w:num w:numId="40" w16cid:durableId="1659651275">
+    <w:abstractNumId w:val="0"/>
   </w:num>
-  <w:num w:numId="5">
-    <w:abstractNumId w:val="25"/>
-  </w:num>
-  <w:num w:numId="6">
-    <w:abstractNumId w:val="19"/>
-  </w:num>
-  <w:num w:numId="7">
-    <w:abstractNumId w:val="7"/>
-  </w:num>
-  <w:num w:numId="8">
-    <w:abstractNumId w:val="2"/>
-  </w:num>
-  <w:num w:numId="9">
-    <w:abstractNumId w:val="16"/>
-  </w:num>
-  <w:num w:numId="10">
-    <w:abstractNumId w:val="12"/>
-  </w:num>
-  <w:num w:numId="11">
-    <w:abstractNumId w:val="27"/>
-  </w:num>
-  <w:num w:numId="12">
-    <w:abstractNumId w:val="3"/>
-  </w:num>
-  <w:num w:numId="13">
-    <w:abstractNumId w:val="32"/>
-  </w:num>
-  <w:num w:numId="14">
-    <w:abstractNumId w:val="5"/>
-  </w:num>
-  <w:num w:numId="15">
-    <w:abstractNumId w:val="15"/>
-  </w:num>
-  <w:num w:numId="16">
-    <w:abstractNumId w:val="28"/>
-  </w:num>
-  <w:num w:numId="17">
-    <w:abstractNumId w:val="38"/>
-  </w:num>
-  <w:num w:numId="18">
-    <w:abstractNumId w:val="29"/>
-  </w:num>
-  <w:num w:numId="19">
-    <w:abstractNumId w:val="18"/>
-  </w:num>
-  <w:num w:numId="20">
-    <w:abstractNumId w:val="35"/>
-  </w:num>
-  <w:num w:numId="21">
-    <w:abstractNumId w:val="30"/>
-  </w:num>
-  <w:num w:numId="22">
-    <w:abstractNumId w:val="23"/>
-  </w:num>
-  <w:num w:numId="23">
-    <w:abstractNumId w:val="20"/>
-  </w:num>
-  <w:num w:numId="24">
-    <w:abstractNumId w:val="21"/>
-  </w:num>
-  <w:num w:numId="25">
-    <w:abstractNumId w:val="4"/>
-  </w:num>
-  <w:num w:numId="26">
-    <w:abstractNumId w:val="31"/>
-  </w:num>
-  <w:num w:numId="27">
-    <w:abstractNumId w:val="13"/>
-  </w:num>
-  <w:num w:numId="28">
-    <w:abstractNumId w:val="22"/>
-  </w:num>
-  <w:num w:numId="29">
-    <w:abstractNumId w:val="33"/>
-  </w:num>
-  <w:num w:numId="30">
-    <w:abstractNumId w:val="14"/>
-  </w:num>
-  <w:num w:numId="31">
+  <w:num w:numId="41" w16cid:durableId="1966230633">
     <w:abstractNumId w:val="10"/>
-  </w:num>
-  <w:num w:numId="32">
-    <w:abstractNumId w:val="26"/>
-  </w:num>
-  <w:num w:numId="33">
-    <w:abstractNumId w:val="9"/>
-  </w:num>
-  <w:num w:numId="34">
-    <w:abstractNumId w:val="8"/>
-  </w:num>
-  <w:num w:numId="35">
-    <w:abstractNumId w:val="17"/>
-  </w:num>
-  <w:num w:numId="36">
-    <w:abstractNumId w:val="1"/>
-  </w:num>
-  <w:num w:numId="37">
-    <w:abstractNumId w:val="6"/>
-  </w:num>
-  <w:num w:numId="38">
-    <w:abstractNumId w:val="39"/>
-  </w:num>
-  <w:num w:numId="39">
-    <w:abstractNumId w:val="36"/>
-  </w:num>
-  <w:num w:numId="40">
-    <w:abstractNumId w:val="0"/>
   </w:num>
 </w:numbering>
 </file>
 
 <file path=word/styles.xml><?xml version="1.0" encoding="utf-8"?>
-<w:styles xmlns:mc="http://schemas.openxmlformats.org/markup-compatibility/2006" xmlns:r="http://schemas.openxmlformats.org/officeDocument/2006/relationships" xmlns:w="http://schemas.openxmlformats.org/wordprocessingml/2006/main" xmlns:w14="http://schemas.microsoft.com/office/word/2010/wordml" xmlns:w15="http://schemas.microsoft.com/office/word/2012/wordml" xmlns:w16cex="http://schemas.microsoft.com/office/word/2018/wordml/cex" xmlns:w16cid="http://schemas.microsoft.com/office/word/2016/wordml/cid" xmlns:w16="http://schemas.microsoft.com/office/word/2018/wordml" xmlns:w16sdtdh="http://schemas.microsoft.com/office/word/2020/wordml/sdtdatahash" xmlns:w16se="http://schemas.microsoft.com/office/word/2015/wordml/symex" mc:Ignorable="w14 w15 w16se w16cid w16 w16cex w16sdtdh">
+<w:styles xmlns:mc="http://schemas.openxmlformats.org/markup-compatibility/2006" xmlns:r="http://schemas.openxmlformats.org/officeDocument/2006/relationships" xmlns:w="http://schemas.openxmlformats.org/wordprocessingml/2006/main" xmlns:w14="http://schemas.microsoft.com/office/word/2010/wordml" xmlns:w15="http://schemas.microsoft.com/office/word/2012/wordml" xmlns:w16cex="http://schemas.microsoft.com/office/word/2018/wordml/cex" xmlns:w16cid="http://schemas.microsoft.com/office/word/2016/wordml/cid" xmlns:w16="http://schemas.microsoft.com/office/word/2018/wordml" xmlns:w16du="http://schemas.microsoft.com/office/word/2023/wordml/word16du" xmlns:w16sdtdh="http://schemas.microsoft.com/office/word/2020/wordml/sdtdatahash" xmlns:w16sdtfl="http://schemas.microsoft.com/office/word/2024/wordml/sdtformatlock" xmlns:w16se="http://schemas.microsoft.com/office/word/2015/wordml/symex" mc:Ignorable="w14 w15 w16se w16cid w16 w16cex w16sdtdh w16sdtfl w16du">
   <w:docDefaults>
     <w:rPrDefault>
       <w:rPr>
@@ -20575,7 +21048,7 @@
     <w:name w:val="Normal"/>
     <w:qFormat/>
   </w:style>
-  <w:style w:type="paragraph" w:styleId="Heading1">
+  <w:style w:type="paragraph" w:styleId="Ttulo1">
     <w:name w:val="heading 1"/>
     <w:basedOn w:val="Normal"/>
     <w:next w:val="Normal"/>
@@ -20592,7 +21065,7 @@
       <w:szCs w:val="40"/>
     </w:rPr>
   </w:style>
-  <w:style w:type="paragraph" w:styleId="Heading2">
+  <w:style w:type="paragraph" w:styleId="Ttulo2">
     <w:name w:val="heading 2"/>
     <w:basedOn w:val="Normal"/>
     <w:next w:val="Normal"/>
@@ -20610,7 +21083,7 @@
       <w:szCs w:val="32"/>
     </w:rPr>
   </w:style>
-  <w:style w:type="paragraph" w:styleId="Heading3">
+  <w:style w:type="paragraph" w:styleId="Ttulo3">
     <w:name w:val="heading 3"/>
     <w:basedOn w:val="Normal"/>
     <w:next w:val="Normal"/>
@@ -20629,7 +21102,7 @@
       <w:szCs w:val="28"/>
     </w:rPr>
   </w:style>
-  <w:style w:type="paragraph" w:styleId="Heading4">
+  <w:style w:type="paragraph" w:styleId="Ttulo4">
     <w:name w:val="heading 4"/>
     <w:basedOn w:val="Normal"/>
     <w:next w:val="Normal"/>
@@ -20649,7 +21122,7 @@
       <w:szCs w:val="24"/>
     </w:rPr>
   </w:style>
-  <w:style w:type="paragraph" w:styleId="Heading5">
+  <w:style w:type="paragraph" w:styleId="Ttulo5">
     <w:name w:val="heading 5"/>
     <w:basedOn w:val="Normal"/>
     <w:next w:val="Normal"/>
@@ -20667,7 +21140,7 @@
       <w:color w:val="666666"/>
     </w:rPr>
   </w:style>
-  <w:style w:type="paragraph" w:styleId="Heading6">
+  <w:style w:type="paragraph" w:styleId="Ttulo6">
     <w:name w:val="heading 6"/>
     <w:basedOn w:val="Normal"/>
     <w:next w:val="Normal"/>
@@ -20686,13 +21159,13 @@
       <w:color w:val="666666"/>
     </w:rPr>
   </w:style>
-  <w:style w:type="character" w:default="1" w:styleId="DefaultParagraphFont">
+  <w:style w:type="character" w:default="1" w:styleId="Fuentedeprrafopredeter">
     <w:name w:val="Default Paragraph Font"/>
     <w:uiPriority w:val="1"/>
     <w:semiHidden/>
     <w:unhideWhenUsed/>
   </w:style>
-  <w:style w:type="table" w:default="1" w:styleId="TableNormal">
+  <w:style w:type="table" w:default="1" w:styleId="Tablanormal">
     <w:name w:val="Normal Table"/>
     <w:uiPriority w:val="99"/>
     <w:semiHidden/>
@@ -20707,7 +21180,7 @@
       </w:tblCellMar>
     </w:tblPr>
   </w:style>
-  <w:style w:type="numbering" w:default="1" w:styleId="NoList">
+  <w:style w:type="numbering" w:default="1" w:styleId="Sinlista">
     <w:name w:val="No List"/>
     <w:uiPriority w:val="99"/>
     <w:semiHidden/>
@@ -20724,7 +21197,7 @@
       </w:tblCellMar>
     </w:tblPr>
   </w:style>
-  <w:style w:type="paragraph" w:styleId="Title">
+  <w:style w:type="paragraph" w:styleId="Ttulo">
     <w:name w:val="Title"/>
     <w:basedOn w:val="Normal"/>
     <w:next w:val="Normal"/>
@@ -20740,7 +21213,7 @@
       <w:szCs w:val="52"/>
     </w:rPr>
   </w:style>
-  <w:style w:type="paragraph" w:styleId="Subtitle">
+  <w:style w:type="paragraph" w:styleId="Subttulo">
     <w:name w:val="Subtitle"/>
     <w:basedOn w:val="Normal"/>
     <w:next w:val="Normal"/>
@@ -20757,7 +21230,7 @@
       <w:szCs w:val="30"/>
     </w:rPr>
   </w:style>
-  <w:style w:type="paragraph" w:styleId="ListParagraph">
+  <w:style w:type="paragraph" w:styleId="Prrafodelista">
     <w:name w:val="List Paragraph"/>
     <w:basedOn w:val="Normal"/>
     <w:uiPriority w:val="34"/>
@@ -20768,7 +21241,7 @@
       <w:contextualSpacing/>
     </w:pPr>
   </w:style>
-  <w:style w:type="paragraph" w:styleId="Caption">
+  <w:style w:type="paragraph" w:styleId="Descripcin">
     <w:name w:val="caption"/>
     <w:basedOn w:val="Normal"/>
     <w:next w:val="Normal"/>
@@ -20787,11 +21260,11 @@
       <w:szCs w:val="18"/>
     </w:rPr>
   </w:style>
-  <w:style w:type="paragraph" w:styleId="Quote">
+  <w:style w:type="paragraph" w:styleId="Cita">
     <w:name w:val="Quote"/>
     <w:basedOn w:val="Normal"/>
     <w:next w:val="Normal"/>
-    <w:link w:val="QuoteChar"/>
+    <w:link w:val="CitaCar"/>
     <w:uiPriority w:val="29"/>
     <w:qFormat/>
     <w:rsid w:val="005D23D7"/>
@@ -20806,10 +21279,10 @@
       <w:color w:val="404040" w:themeColor="text1" w:themeTint="BF"/>
     </w:rPr>
   </w:style>
-  <w:style w:type="character" w:customStyle="1" w:styleId="QuoteChar">
-    <w:name w:val="Quote Char"/>
-    <w:basedOn w:val="DefaultParagraphFont"/>
-    <w:link w:val="Quote"/>
+  <w:style w:type="character" w:customStyle="1" w:styleId="CitaCar">
+    <w:name w:val="Cita Car"/>
+    <w:basedOn w:val="Fuentedeprrafopredeter"/>
+    <w:link w:val="Cita"/>
     <w:uiPriority w:val="29"/>
     <w:rsid w:val="005D23D7"/>
     <w:rPr>
@@ -20818,9 +21291,9 @@
       <w:color w:val="404040" w:themeColor="text1" w:themeTint="BF"/>
     </w:rPr>
   </w:style>
-  <w:style w:type="character" w:styleId="PlaceholderText">
+  <w:style w:type="character" w:styleId="Textodelmarcadordeposicin">
     <w:name w:val="Placeholder Text"/>
-    <w:basedOn w:val="DefaultParagraphFont"/>
+    <w:basedOn w:val="Fuentedeprrafopredeter"/>
     <w:uiPriority w:val="99"/>
     <w:semiHidden/>
     <w:rsid w:val="00D94EBB"/>
@@ -20828,10 +21301,10 @@
       <w:color w:val="666666"/>
     </w:rPr>
   </w:style>
-  <w:style w:type="paragraph" w:styleId="FootnoteText">
+  <w:style w:type="paragraph" w:styleId="Textonotapie">
     <w:name w:val="footnote text"/>
     <w:basedOn w:val="Normal"/>
-    <w:link w:val="FootnoteTextChar"/>
+    <w:link w:val="TextonotapieCar"/>
     <w:uiPriority w:val="99"/>
     <w:semiHidden/>
     <w:unhideWhenUsed/>
@@ -20844,10 +21317,10 @@
       <w:szCs w:val="20"/>
     </w:rPr>
   </w:style>
-  <w:style w:type="character" w:customStyle="1" w:styleId="FootnoteTextChar">
-    <w:name w:val="Footnote Text Char"/>
-    <w:basedOn w:val="DefaultParagraphFont"/>
-    <w:link w:val="FootnoteText"/>
+  <w:style w:type="character" w:customStyle="1" w:styleId="TextonotapieCar">
+    <w:name w:val="Texto nota pie Car"/>
+    <w:basedOn w:val="Fuentedeprrafopredeter"/>
+    <w:link w:val="Textonotapie"/>
     <w:uiPriority w:val="99"/>
     <w:semiHidden/>
     <w:rsid w:val="00B220C6"/>
@@ -20856,9 +21329,9 @@
       <w:szCs w:val="20"/>
     </w:rPr>
   </w:style>
-  <w:style w:type="character" w:styleId="FootnoteReference">
+  <w:style w:type="character" w:styleId="Refdenotaalpie">
     <w:name w:val="footnote reference"/>
-    <w:basedOn w:val="DefaultParagraphFont"/>
+    <w:basedOn w:val="Fuentedeprrafopredeter"/>
     <w:uiPriority w:val="99"/>
     <w:semiHidden/>
     <w:unhideWhenUsed/>
@@ -20867,9 +21340,9 @@
       <w:vertAlign w:val="superscript"/>
     </w:rPr>
   </w:style>
-  <w:style w:type="character" w:styleId="Hyperlink">
+  <w:style w:type="character" w:styleId="Hipervnculo">
     <w:name w:val="Hyperlink"/>
-    <w:basedOn w:val="DefaultParagraphFont"/>
+    <w:basedOn w:val="Fuentedeprrafopredeter"/>
     <w:uiPriority w:val="99"/>
     <w:unhideWhenUsed/>
     <w:rsid w:val="00B220C6"/>
@@ -20878,9 +21351,9 @@
       <w:u w:val="single"/>
     </w:rPr>
   </w:style>
-  <w:style w:type="character" w:styleId="UnresolvedMention">
+  <w:style w:type="character" w:styleId="Mencinsinresolver">
     <w:name w:val="Unresolved Mention"/>
-    <w:basedOn w:val="DefaultParagraphFont"/>
+    <w:basedOn w:val="Fuentedeprrafopredeter"/>
     <w:uiPriority w:val="99"/>
     <w:semiHidden/>
     <w:unhideWhenUsed/>

</xml_diff>

<commit_message>
Working on Ch 5 First implementation 5
</commit_message>
<xml_diff>
--- a/Draft/5 Implementation.docx
+++ b/Draft/5 Implementation.docx
@@ -1,10 +1,10 @@
 
 <file path=word/document.xml><?xml version="1.0" encoding="utf-8"?>
-<w:document xmlns:wpc="http://schemas.microsoft.com/office/word/2010/wordprocessingCanvas" xmlns:cx="http://schemas.microsoft.com/office/drawing/2014/chartex" xmlns:cx1="http://schemas.microsoft.com/office/drawing/2015/9/8/chartex" xmlns:cx2="http://schemas.microsoft.com/office/drawing/2015/10/21/chartex" xmlns:cx3="http://schemas.microsoft.com/office/drawing/2016/5/9/chartex" xmlns:cx4="http://schemas.microsoft.com/office/drawing/2016/5/10/chartex" xmlns:cx5="http://schemas.microsoft.com/office/drawing/2016/5/11/chartex" xmlns:cx6="http://schemas.microsoft.com/office/drawing/2016/5/12/chartex" xmlns:cx7="http://schemas.microsoft.com/office/drawing/2016/5/13/chartex" xmlns:cx8="http://schemas.microsoft.com/office/drawing/2016/5/14/chartex" xmlns:mc="http://schemas.openxmlformats.org/markup-compatibility/2006" xmlns:aink="http://schemas.microsoft.com/office/drawing/2016/ink" xmlns:am3d="http://schemas.microsoft.com/office/drawing/2017/model3d" xmlns:o="urn:schemas-microsoft-com:office:office" xmlns:oel="http://schemas.microsoft.com/office/2019/extlst" xmlns:r="http://schemas.openxmlformats.org/officeDocument/2006/relationships" xmlns:m="http://schemas.openxmlformats.org/officeDocument/2006/math" xmlns:v="urn:schemas-microsoft-com:vml" xmlns:wp14="http://schemas.microsoft.com/office/word/2010/wordprocessingDrawing" xmlns:wp="http://schemas.openxmlformats.org/drawingml/2006/wordprocessingDrawing" xmlns:w10="urn:schemas-microsoft-com:office:word" xmlns:w="http://schemas.openxmlformats.org/wordprocessingml/2006/main" xmlns:w14="http://schemas.microsoft.com/office/word/2010/wordml" xmlns:w15="http://schemas.microsoft.com/office/word/2012/wordml" xmlns:w16cex="http://schemas.microsoft.com/office/word/2018/wordml/cex" xmlns:w16cid="http://schemas.microsoft.com/office/word/2016/wordml/cid" xmlns:w16="http://schemas.microsoft.com/office/word/2018/wordml" xmlns:w16du="http://schemas.microsoft.com/office/word/2023/wordml/word16du" xmlns:w16sdtdh="http://schemas.microsoft.com/office/word/2020/wordml/sdtdatahash" xmlns:w16sdtfl="http://schemas.microsoft.com/office/word/2024/wordml/sdtformatlock" xmlns:w16se="http://schemas.microsoft.com/office/word/2015/wordml/symex" xmlns:wpg="http://schemas.microsoft.com/office/word/2010/wordprocessingGroup" xmlns:wpi="http://schemas.microsoft.com/office/word/2010/wordprocessingInk" xmlns:wne="http://schemas.microsoft.com/office/word/2006/wordml" xmlns:wps="http://schemas.microsoft.com/office/word/2010/wordprocessingShape" mc:Ignorable="w14 w15 w16se w16cid w16 w16cex w16sdtdh w16sdtfl w16du wp14">
+<w:document xmlns:wpc="http://schemas.microsoft.com/office/word/2010/wordprocessingCanvas" xmlns:cx="http://schemas.microsoft.com/office/drawing/2014/chartex" xmlns:cx1="http://schemas.microsoft.com/office/drawing/2015/9/8/chartex" xmlns:cx2="http://schemas.microsoft.com/office/drawing/2015/10/21/chartex" xmlns:cx3="http://schemas.microsoft.com/office/drawing/2016/5/9/chartex" xmlns:cx4="http://schemas.microsoft.com/office/drawing/2016/5/10/chartex" xmlns:cx5="http://schemas.microsoft.com/office/drawing/2016/5/11/chartex" xmlns:cx6="http://schemas.microsoft.com/office/drawing/2016/5/12/chartex" xmlns:cx7="http://schemas.microsoft.com/office/drawing/2016/5/13/chartex" xmlns:cx8="http://schemas.microsoft.com/office/drawing/2016/5/14/chartex" xmlns:mc="http://schemas.openxmlformats.org/markup-compatibility/2006" xmlns:aink="http://schemas.microsoft.com/office/drawing/2016/ink" xmlns:am3d="http://schemas.microsoft.com/office/drawing/2017/model3d" xmlns:o="urn:schemas-microsoft-com:office:office" xmlns:r="http://schemas.openxmlformats.org/officeDocument/2006/relationships" xmlns:m="http://schemas.openxmlformats.org/officeDocument/2006/math" xmlns:v="urn:schemas-microsoft-com:vml" xmlns:wp14="http://schemas.microsoft.com/office/word/2010/wordprocessingDrawing" xmlns:wp="http://schemas.openxmlformats.org/drawingml/2006/wordprocessingDrawing" xmlns:w10="urn:schemas-microsoft-com:office:word" xmlns:w="http://schemas.openxmlformats.org/wordprocessingml/2006/main" xmlns:w14="http://schemas.microsoft.com/office/word/2010/wordml" xmlns:w15="http://schemas.microsoft.com/office/word/2012/wordml" xmlns:w16cex="http://schemas.microsoft.com/office/word/2018/wordml/cex" xmlns:w16cid="http://schemas.microsoft.com/office/word/2016/wordml/cid" xmlns:w16="http://schemas.microsoft.com/office/word/2018/wordml" xmlns:w16sdtdh="http://schemas.microsoft.com/office/word/2020/wordml/sdtdatahash" xmlns:w16se="http://schemas.microsoft.com/office/word/2015/wordml/symex" xmlns:wpg="http://schemas.microsoft.com/office/word/2010/wordprocessingGroup" xmlns:wpi="http://schemas.microsoft.com/office/word/2010/wordprocessingInk" xmlns:wne="http://schemas.microsoft.com/office/word/2006/wordml" xmlns:wps="http://schemas.microsoft.com/office/word/2010/wordprocessingShape" mc:Ignorable="w14 w15 w16se w16cid w16 w16cex w16sdtdh wp14">
   <w:body>
     <w:p>
       <w:pPr>
-        <w:pStyle w:val="Ttulo"/>
+        <w:pStyle w:val="Title"/>
         <w:rPr>
           <w:lang w:val="en-NZ"/>
         </w:rPr>
@@ -51,21 +51,7 @@
         <w:rPr>
           <w:lang w:val="en-NZ"/>
         </w:rPr>
-        <w:t xml:space="preserve"> highlight the research done to identify and propose a suitable interaction design that takes into consideration the context around CollabAR, the evolving tendencies in the implementation of AR experiences and all the </w:t>
-      </w:r>
-      <w:proofErr w:type="spellStart"/>
-      <w:r>
-        <w:rPr>
-          <w:lang w:val="en-NZ"/>
-        </w:rPr>
-        <w:t>in formation</w:t>
-      </w:r>
-      <w:proofErr w:type="spellEnd"/>
-      <w:r>
-        <w:rPr>
-          <w:lang w:val="en-NZ"/>
-        </w:rPr>
-        <w:t xml:space="preserve"> regarding good and bad practices that had been found in the literature.</w:t>
+        <w:t xml:space="preserve"> highlight the research done to identify and propose a suitable interaction design that takes into consideration the context around CollabAR, the evolving tendencies in the implementation of AR experiences and all the in formation regarding good and bad practices that had been found in the literature.</w:t>
       </w:r>
     </w:p>
     <w:p>
@@ -278,7 +264,7 @@
     </w:p>
     <w:p>
       <w:pPr>
-        <w:pStyle w:val="Ttulo1"/>
+        <w:pStyle w:val="Heading1"/>
         <w:rPr>
           <w:lang w:val="en-NZ"/>
         </w:rPr>
@@ -377,7 +363,7 @@
     </w:p>
     <w:p>
       <w:pPr>
-        <w:pStyle w:val="Prrafodelista"/>
+        <w:pStyle w:val="ListParagraph"/>
         <w:numPr>
           <w:ilvl w:val="0"/>
           <w:numId w:val="31"/>
@@ -395,7 +381,7 @@
     </w:p>
     <w:p>
       <w:pPr>
-        <w:pStyle w:val="Prrafodelista"/>
+        <w:pStyle w:val="ListParagraph"/>
         <w:numPr>
           <w:ilvl w:val="0"/>
           <w:numId w:val="31"/>
@@ -419,7 +405,7 @@
     </w:p>
     <w:p>
       <w:pPr>
-        <w:pStyle w:val="Prrafodelista"/>
+        <w:pStyle w:val="ListParagraph"/>
         <w:numPr>
           <w:ilvl w:val="0"/>
           <w:numId w:val="31"/>
@@ -534,7 +520,7 @@
     </w:p>
     <w:p>
       <w:pPr>
-        <w:pStyle w:val="Prrafodelista"/>
+        <w:pStyle w:val="ListParagraph"/>
         <w:numPr>
           <w:ilvl w:val="0"/>
           <w:numId w:val="32"/>
@@ -552,7 +538,7 @@
     </w:p>
     <w:p>
       <w:pPr>
-        <w:pStyle w:val="Prrafodelista"/>
+        <w:pStyle w:val="ListParagraph"/>
         <w:numPr>
           <w:ilvl w:val="0"/>
           <w:numId w:val="32"/>
@@ -570,7 +556,7 @@
     </w:p>
     <w:p>
       <w:pPr>
-        <w:pStyle w:val="Prrafodelista"/>
+        <w:pStyle w:val="ListParagraph"/>
         <w:numPr>
           <w:ilvl w:val="0"/>
           <w:numId w:val="32"/>
@@ -594,7 +580,7 @@
     </w:p>
     <w:p>
       <w:pPr>
-        <w:pStyle w:val="Prrafodelista"/>
+        <w:pStyle w:val="ListParagraph"/>
         <w:numPr>
           <w:ilvl w:val="0"/>
           <w:numId w:val="32"/>
@@ -618,7 +604,7 @@
     </w:p>
     <w:p>
       <w:pPr>
-        <w:pStyle w:val="Prrafodelista"/>
+        <w:pStyle w:val="ListParagraph"/>
         <w:numPr>
           <w:ilvl w:val="0"/>
           <w:numId w:val="32"/>
@@ -716,7 +702,7 @@
     </w:p>
     <w:p>
       <w:pPr>
-        <w:pStyle w:val="Ttulo2"/>
+        <w:pStyle w:val="Heading2"/>
         <w:rPr>
           <w:lang w:val="en-NZ"/>
         </w:rPr>
@@ -838,7 +824,7 @@
       </w:r>
       <w:r>
         <w:rPr>
-          <w:rStyle w:val="CitaCar"/>
+          <w:rStyle w:val="QuoteChar"/>
           <w:lang w:val="en-NZ"/>
         </w:rPr>
         <w:t>Kowalewski et al. (2017)</w:t>
@@ -876,7 +862,7 @@
       </w:r>
       <w:r>
         <w:rPr>
-          <w:rStyle w:val="CitaCar"/>
+          <w:rStyle w:val="QuoteChar"/>
           <w:lang w:val="en-NZ"/>
         </w:rPr>
         <w:t>(Manifest AR Work Instruction Platform, 2022)</w:t>
@@ -1008,19 +994,11 @@
         </w:rPr>
         <w:t xml:space="preserve">it is important to </w:t>
       </w:r>
-      <w:proofErr w:type="gramStart"/>
-      <w:r>
-        <w:rPr>
-          <w:lang w:val="en-NZ"/>
-        </w:rPr>
-        <w:t>considers</w:t>
-      </w:r>
-      <w:proofErr w:type="gramEnd"/>
-      <w:r>
-        <w:rPr>
-          <w:lang w:val="en-NZ"/>
-        </w:rPr>
-        <w:t xml:space="preserve"> the requirements </w:t>
+      <w:r>
+        <w:rPr>
+          <w:lang w:val="en-NZ"/>
+        </w:rPr>
+        <w:t xml:space="preserve">considers the requirements </w:t>
       </w:r>
       <w:r>
         <w:rPr>
@@ -1091,7 +1069,7 @@
       </w:r>
       <w:r>
         <w:rPr>
-          <w:rStyle w:val="CitaCar"/>
+          <w:rStyle w:val="QuoteChar"/>
           <w:lang w:val="en-NZ"/>
         </w:rPr>
         <w:t>(Boy, 2017)</w:t>
@@ -1256,21 +1234,7 @@
         <w:rPr>
           <w:lang w:val="en-NZ"/>
         </w:rPr>
-        <w:t xml:space="preserve">about the behaviour and allowed interactions of any </w:t>
-      </w:r>
-      <w:proofErr w:type="gramStart"/>
-      <w:r>
-        <w:rPr>
-          <w:lang w:val="en-NZ"/>
-        </w:rPr>
-        <w:t>particular development</w:t>
-      </w:r>
-      <w:proofErr w:type="gramEnd"/>
-      <w:r>
-        <w:rPr>
-          <w:lang w:val="en-NZ"/>
-        </w:rPr>
-        <w:t>. Even</w:t>
+        <w:t>about the behaviour and allowed interactions of any particular development. Even</w:t>
       </w:r>
       <w:r>
         <w:rPr>
@@ -1357,47 +1321,19 @@
         <w:rPr>
           <w:lang w:val="en-NZ"/>
         </w:rPr>
-        <w:t xml:space="preserve">Research studies such as those conducted by </w:t>
-      </w:r>
-      <w:proofErr w:type="spellStart"/>
-      <w:r>
-        <w:rPr>
-          <w:lang w:val="en-NZ"/>
-        </w:rPr>
-        <w:t>Piumsomboon</w:t>
-      </w:r>
-      <w:proofErr w:type="spellEnd"/>
-      <w:r>
-        <w:rPr>
-          <w:lang w:val="en-NZ"/>
-        </w:rPr>
-        <w:t>, Clark, Billinghurst,</w:t>
-      </w:r>
-      <w:r>
-        <w:rPr>
-          <w:lang w:val="en-NZ"/>
-        </w:rPr>
-        <w:t xml:space="preserve"> </w:t>
-      </w:r>
-      <w:r>
-        <w:rPr>
-          <w:lang w:val="en-NZ"/>
-        </w:rPr>
-        <w:t xml:space="preserve">and Cockburn (2013) and </w:t>
-      </w:r>
-      <w:proofErr w:type="spellStart"/>
-      <w:r>
-        <w:rPr>
-          <w:lang w:val="en-NZ"/>
-        </w:rPr>
-        <w:t>Wobbrock</w:t>
-      </w:r>
-      <w:proofErr w:type="spellEnd"/>
-      <w:r>
-        <w:rPr>
-          <w:lang w:val="en-NZ"/>
-        </w:rPr>
-        <w:t>, Morris, and Wilson (2009) have formulated and</w:t>
+        <w:t>Research studies such as those conducted by Piumsomboon, Clark, Billinghurst,</w:t>
+      </w:r>
+      <w:r>
+        <w:rPr>
+          <w:lang w:val="en-NZ"/>
+        </w:rPr>
+        <w:t xml:space="preserve"> </w:t>
+      </w:r>
+      <w:r>
+        <w:rPr>
+          <w:lang w:val="en-NZ"/>
+        </w:rPr>
+        <w:t>and Cockburn (2013) and Wobbrock, Morris, and Wilson (2009) have formulated and</w:t>
       </w:r>
       <w:r>
         <w:rPr>
@@ -1594,21 +1530,7 @@
         <w:rPr>
           <w:lang w:val="en-NZ"/>
         </w:rPr>
-        <w:t xml:space="preserve"> aim </w:t>
-      </w:r>
-      <w:proofErr w:type="gramStart"/>
-      <w:r>
-        <w:rPr>
-          <w:lang w:val="en-NZ"/>
-        </w:rPr>
-        <w:t>is</w:t>
-      </w:r>
-      <w:proofErr w:type="gramEnd"/>
-      <w:r>
-        <w:rPr>
-          <w:lang w:val="en-NZ"/>
-        </w:rPr>
-        <w:t xml:space="preserve"> to identify common tasks executed in a collaborative setting</w:t>
+        <w:t xml:space="preserve"> aim is to identify common tasks executed in a collaborative setting</w:t>
       </w:r>
       <w:r>
         <w:rPr>
@@ -1622,19 +1544,11 @@
         </w:rPr>
         <w:t xml:space="preserve">using different forms of AR technology. Based on that, </w:t>
       </w:r>
-      <w:proofErr w:type="gramStart"/>
-      <w:r>
-        <w:rPr>
-          <w:lang w:val="en-NZ"/>
-        </w:rPr>
-        <w:t>the end result</w:t>
-      </w:r>
-      <w:proofErr w:type="gramEnd"/>
-      <w:r>
-        <w:rPr>
-          <w:lang w:val="en-NZ"/>
-        </w:rPr>
-        <w:t xml:space="preserve"> is a</w:t>
+      <w:r>
+        <w:rPr>
+          <w:lang w:val="en-NZ"/>
+        </w:rPr>
+        <w:t>the end result is a</w:t>
       </w:r>
       <w:r>
         <w:rPr>
@@ -1754,21 +1668,7 @@
         <w:rPr>
           <w:lang w:val="en-NZ"/>
         </w:rPr>
-        <w:t xml:space="preserve"> to tackle </w:t>
-      </w:r>
-      <w:proofErr w:type="gramStart"/>
-      <w:r>
-        <w:rPr>
-          <w:lang w:val="en-NZ"/>
-        </w:rPr>
-        <w:t>particular tasks</w:t>
-      </w:r>
-      <w:proofErr w:type="gramEnd"/>
-      <w:r>
-        <w:rPr>
-          <w:lang w:val="en-NZ"/>
-        </w:rPr>
-        <w:t xml:space="preserve"> related to the use of AR in the</w:t>
+        <w:t xml:space="preserve"> to tackle particular tasks related to the use of AR in the</w:t>
       </w:r>
       <w:r>
         <w:rPr>
@@ -1786,21 +1686,7 @@
         <w:rPr>
           <w:lang w:val="en-NZ"/>
         </w:rPr>
-        <w:t xml:space="preserve">use of mobile devices as the </w:t>
-      </w:r>
-      <w:proofErr w:type="gramStart"/>
-      <w:r>
-        <w:rPr>
-          <w:lang w:val="en-NZ"/>
-        </w:rPr>
-        <w:t>main focus</w:t>
-      </w:r>
-      <w:proofErr w:type="gramEnd"/>
-      <w:r>
-        <w:rPr>
-          <w:lang w:val="en-NZ"/>
-        </w:rPr>
-        <w:t xml:space="preserve"> for deployment</w:t>
+        <w:t>use of mobile devices as the main focus for deployment</w:t>
       </w:r>
       <w:r>
         <w:rPr>
@@ -1811,7 +1697,7 @@
     </w:p>
     <w:p>
       <w:pPr>
-        <w:pStyle w:val="Ttulo3"/>
+        <w:pStyle w:val="Heading3"/>
         <w:rPr>
           <w:lang w:val="en-NZ"/>
         </w:rPr>
@@ -2194,7 +2080,7 @@
     </w:p>
     <w:p>
       <w:pPr>
-        <w:pStyle w:val="Descripcin"/>
+        <w:pStyle w:val="Caption"/>
         <w:jc w:val="center"/>
         <w:rPr>
           <w:lang w:val="en-NZ"/>
@@ -2283,7 +2169,7 @@
     </w:p>
     <w:p>
       <w:pPr>
-        <w:pStyle w:val="Prrafodelista"/>
+        <w:pStyle w:val="ListParagraph"/>
         <w:numPr>
           <w:ilvl w:val="0"/>
           <w:numId w:val="33"/>
@@ -2301,7 +2187,7 @@
     </w:p>
     <w:p>
       <w:pPr>
-        <w:pStyle w:val="Prrafodelista"/>
+        <w:pStyle w:val="ListParagraph"/>
         <w:numPr>
           <w:ilvl w:val="0"/>
           <w:numId w:val="33"/>
@@ -2319,7 +2205,7 @@
     </w:p>
     <w:p>
       <w:pPr>
-        <w:pStyle w:val="Prrafodelista"/>
+        <w:pStyle w:val="ListParagraph"/>
         <w:numPr>
           <w:ilvl w:val="0"/>
           <w:numId w:val="33"/>
@@ -2402,21 +2288,12 @@
         </w:rPr>
         <w:t xml:space="preserve">As noted in previous sections, </w:t>
       </w:r>
-      <w:proofErr w:type="spellStart"/>
-      <w:r>
-        <w:rPr>
-          <w:rStyle w:val="CitaCar"/>
-          <w:lang w:val="en-NZ"/>
-        </w:rPr>
-        <w:t>Piumsomboon</w:t>
-      </w:r>
-      <w:proofErr w:type="spellEnd"/>
-      <w:r>
-        <w:rPr>
-          <w:rStyle w:val="CitaCar"/>
-          <w:lang w:val="en-NZ"/>
-        </w:rPr>
-        <w:t xml:space="preserve"> et al. (2013)</w:t>
+      <w:r>
+        <w:rPr>
+          <w:rStyle w:val="QuoteChar"/>
+          <w:lang w:val="en-NZ"/>
+        </w:rPr>
+        <w:t>Piumsomboon et al. (2013)</w:t>
       </w:r>
       <w:r>
         <w:rPr>
@@ -2534,87 +2411,62 @@
       </w:r>
       <w:r>
         <w:rPr>
-          <w:rStyle w:val="CitaCar"/>
+          <w:rStyle w:val="QuoteChar"/>
           <w:lang w:val="en-NZ"/>
         </w:rPr>
         <w:t>(</w:t>
       </w:r>
-      <w:proofErr w:type="spellStart"/>
-      <w:r>
-        <w:rPr>
-          <w:rStyle w:val="CitaCar"/>
-          <w:lang w:val="en-NZ"/>
-        </w:rPr>
-        <w:t>Pinelle</w:t>
-      </w:r>
-      <w:proofErr w:type="spellEnd"/>
-      <w:r>
-        <w:rPr>
-          <w:rStyle w:val="CitaCar"/>
+      <w:r>
+        <w:rPr>
+          <w:rStyle w:val="QuoteChar"/>
+          <w:lang w:val="en-NZ"/>
+        </w:rPr>
+        <w:t>Pinelle, Gutwin, &amp; Greenberg, 2003; Scoular, Duckworth</w:t>
+      </w:r>
+      <w:r>
+        <w:rPr>
+          <w:rStyle w:val="QuoteChar"/>
+          <w:lang w:val="en-NZ"/>
+        </w:rPr>
+        <w:t xml:space="preserve"> </w:t>
+      </w:r>
+      <w:r>
+        <w:rPr>
+          <w:rStyle w:val="QuoteChar"/>
+          <w:lang w:val="en-NZ"/>
+        </w:rPr>
+        <w:t>&amp; Heard, 2020)</w:t>
+      </w:r>
+      <w:r>
+        <w:rPr>
+          <w:lang w:val="en-NZ"/>
+        </w:rPr>
+        <w:t>,</w:t>
+      </w:r>
+      <w:r>
+        <w:rPr>
+          <w:lang w:val="en-NZ"/>
+        </w:rPr>
+        <w:t xml:space="preserve"> </w:t>
+      </w:r>
+      <w:r>
+        <w:rPr>
+          <w:lang w:val="en-NZ"/>
+        </w:rPr>
+        <w:t>a set of 14 tasks</w:t>
+      </w:r>
+      <w:r>
+        <w:rPr>
+          <w:lang w:val="en-NZ"/>
+        </w:rPr>
+        <w:t xml:space="preserve"> was identified</w:t>
+      </w:r>
+      <w:r>
+        <w:rPr>
           <w:lang w:val="en-NZ"/>
         </w:rPr>
         <w:t xml:space="preserve">, </w:t>
       </w:r>
-      <w:proofErr w:type="spellStart"/>
-      <w:r>
-        <w:rPr>
-          <w:rStyle w:val="CitaCar"/>
-          <w:lang w:val="en-NZ"/>
-        </w:rPr>
-        <w:t>Gutwin</w:t>
-      </w:r>
-      <w:proofErr w:type="spellEnd"/>
-      <w:r>
-        <w:rPr>
-          <w:rStyle w:val="CitaCar"/>
-          <w:lang w:val="en-NZ"/>
-        </w:rPr>
-        <w:t>, &amp; Greenberg, 2003; Scoular, Duckworth</w:t>
-      </w:r>
-      <w:r>
-        <w:rPr>
-          <w:rStyle w:val="CitaCar"/>
-          <w:lang w:val="en-NZ"/>
-        </w:rPr>
-        <w:t xml:space="preserve"> </w:t>
-      </w:r>
-      <w:r>
-        <w:rPr>
-          <w:rStyle w:val="CitaCar"/>
-          <w:lang w:val="en-NZ"/>
-        </w:rPr>
-        <w:t>&amp; Heard, 2020)</w:t>
-      </w:r>
-      <w:r>
-        <w:rPr>
-          <w:lang w:val="en-NZ"/>
-        </w:rPr>
-        <w:t>,</w:t>
-      </w:r>
-      <w:r>
-        <w:rPr>
-          <w:lang w:val="en-NZ"/>
-        </w:rPr>
-        <w:t xml:space="preserve"> </w:t>
-      </w:r>
-      <w:r>
-        <w:rPr>
-          <w:lang w:val="en-NZ"/>
-        </w:rPr>
-        <w:t>a set of 14 tasks</w:t>
-      </w:r>
-      <w:r>
-        <w:rPr>
-          <w:lang w:val="en-NZ"/>
-        </w:rPr>
-        <w:t xml:space="preserve"> was identified</w:t>
-      </w:r>
-      <w:r>
-        <w:rPr>
-          <w:lang w:val="en-NZ"/>
-        </w:rPr>
-        <w:t xml:space="preserve">, </w:t>
-      </w:r>
       <w:r>
         <w:rPr>
           <w:lang w:val="en-NZ"/>
@@ -2666,7 +2518,7 @@
     </w:p>
     <w:p>
       <w:pPr>
-        <w:pStyle w:val="Prrafodelista"/>
+        <w:pStyle w:val="ListParagraph"/>
         <w:numPr>
           <w:ilvl w:val="0"/>
           <w:numId w:val="34"/>
@@ -2685,7 +2537,7 @@
     </w:p>
     <w:p>
       <w:pPr>
-        <w:pStyle w:val="Prrafodelista"/>
+        <w:pStyle w:val="ListParagraph"/>
         <w:numPr>
           <w:ilvl w:val="0"/>
           <w:numId w:val="34"/>
@@ -2703,7 +2555,7 @@
     </w:p>
     <w:p>
       <w:pPr>
-        <w:pStyle w:val="Prrafodelista"/>
+        <w:pStyle w:val="ListParagraph"/>
         <w:numPr>
           <w:ilvl w:val="0"/>
           <w:numId w:val="34"/>
@@ -2721,7 +2573,7 @@
     </w:p>
     <w:p>
       <w:pPr>
-        <w:pStyle w:val="Prrafodelista"/>
+        <w:pStyle w:val="ListParagraph"/>
         <w:numPr>
           <w:ilvl w:val="0"/>
           <w:numId w:val="34"/>
@@ -2917,14 +2769,12 @@
         </w:rPr>
         <w:t xml:space="preserve">with the purpose of </w:t>
       </w:r>
-      <w:proofErr w:type="spellStart"/>
       <w:r>
         <w:rPr>
           <w:lang w:val="en-NZ"/>
         </w:rPr>
         <w:t>analyzing</w:t>
       </w:r>
-      <w:proofErr w:type="spellEnd"/>
       <w:r>
         <w:rPr>
           <w:lang w:val="en-NZ"/>
@@ -2943,14 +2793,12 @@
         </w:rPr>
         <w:t xml:space="preserve"> would change the </w:t>
       </w:r>
-      <w:proofErr w:type="spellStart"/>
       <w:r>
         <w:rPr>
           <w:lang w:val="en-NZ"/>
         </w:rPr>
         <w:t>behavior</w:t>
       </w:r>
-      <w:proofErr w:type="spellEnd"/>
       <w:r>
         <w:rPr>
           <w:lang w:val="en-NZ"/>
@@ -3203,21 +3051,7 @@
         <w:rPr>
           <w:lang w:val="en-NZ"/>
         </w:rPr>
-        <w:t xml:space="preserve">, a concept </w:t>
-      </w:r>
-      <w:proofErr w:type="gramStart"/>
-      <w:r>
-        <w:rPr>
-          <w:lang w:val="en-NZ"/>
-        </w:rPr>
-        <w:t>similar to</w:t>
-      </w:r>
-      <w:proofErr w:type="gramEnd"/>
-      <w:r>
-        <w:rPr>
-          <w:lang w:val="en-NZ"/>
-        </w:rPr>
-        <w:t xml:space="preserve"> </w:t>
+        <w:t xml:space="preserve">, a concept similar to </w:t>
       </w:r>
       <w:r>
         <w:rPr>
@@ -3245,7 +3079,7 @@
       </w:r>
       <w:r>
         <w:rPr>
-          <w:rStyle w:val="CitaCar"/>
+          <w:rStyle w:val="QuoteChar"/>
           <w:lang w:val="en-NZ"/>
         </w:rPr>
         <w:t>Reilly et al. (2014)</w:t>
@@ -3258,21 +3092,21 @@
       </w:r>
       <w:r>
         <w:rPr>
-          <w:rStyle w:val="CitaCar"/>
+          <w:rStyle w:val="QuoteChar"/>
           <w:lang w:val="en-NZ"/>
         </w:rPr>
         <w:t>Lebeck, Ruth, Kohno, and Roesner</w:t>
       </w:r>
       <w:r>
         <w:rPr>
-          <w:rStyle w:val="CitaCar"/>
-          <w:lang w:val="en-NZ"/>
-        </w:rPr>
-        <w:t xml:space="preserve"> </w:t>
-      </w:r>
-      <w:r>
-        <w:rPr>
-          <w:rStyle w:val="CitaCar"/>
+          <w:rStyle w:val="QuoteChar"/>
+          <w:lang w:val="en-NZ"/>
+        </w:rPr>
+        <w:t xml:space="preserve"> </w:t>
+      </w:r>
+      <w:r>
+        <w:rPr>
+          <w:rStyle w:val="QuoteChar"/>
           <w:lang w:val="en-NZ"/>
         </w:rPr>
         <w:t>(2018)</w:t>
@@ -3340,44 +3174,28 @@
       </w:r>
       <w:r>
         <w:rPr>
-          <w:rStyle w:val="CitaCar"/>
-          <w:lang w:val="en-NZ"/>
-        </w:rPr>
-        <w:t>(</w:t>
-      </w:r>
-      <w:proofErr w:type="spellStart"/>
-      <w:r>
-        <w:rPr>
-          <w:rStyle w:val="CitaCar"/>
-          <w:lang w:val="en-NZ"/>
-        </w:rPr>
-        <w:t>Zigurs</w:t>
-      </w:r>
-      <w:proofErr w:type="spellEnd"/>
-      <w:r>
-        <w:rPr>
-          <w:rStyle w:val="CitaCar"/>
-          <w:lang w:val="en-NZ"/>
-        </w:rPr>
-        <w:t xml:space="preserve"> </w:t>
-      </w:r>
-      <w:r>
-        <w:rPr>
-          <w:rStyle w:val="CitaCar"/>
+          <w:rStyle w:val="QuoteChar"/>
+          <w:lang w:val="en-NZ"/>
+        </w:rPr>
+        <w:t xml:space="preserve">(Zigurs </w:t>
+      </w:r>
+      <w:r>
+        <w:rPr>
+          <w:rStyle w:val="QuoteChar"/>
           <w:lang w:val="en-NZ"/>
         </w:rPr>
         <w:t>refers to &amp;</w:t>
       </w:r>
       <w:r>
         <w:rPr>
-          <w:rStyle w:val="CitaCar"/>
-          <w:lang w:val="en-NZ"/>
-        </w:rPr>
-        <w:t xml:space="preserve"> </w:t>
-      </w:r>
-      <w:r>
-        <w:rPr>
-          <w:rStyle w:val="CitaCar"/>
+          <w:rStyle w:val="QuoteChar"/>
+          <w:lang w:val="en-NZ"/>
+        </w:rPr>
+        <w:t xml:space="preserve"> </w:t>
+      </w:r>
+      <w:r>
+        <w:rPr>
+          <w:rStyle w:val="QuoteChar"/>
           <w:lang w:val="en-NZ"/>
         </w:rPr>
         <w:t>Munkvold, 2006)</w:t>
@@ -3545,7 +3363,7 @@
     </w:p>
     <w:p>
       <w:pPr>
-        <w:pStyle w:val="Descripcin"/>
+        <w:pStyle w:val="Caption"/>
         <w:jc w:val="center"/>
         <w:rPr>
           <w:lang w:val="en-NZ"/>
@@ -3842,7 +3660,7 @@
     </w:p>
     <w:p>
       <w:pPr>
-        <w:pStyle w:val="Descripcin"/>
+        <w:pStyle w:val="Caption"/>
         <w:jc w:val="center"/>
         <w:rPr>
           <w:lang w:val="en-NZ"/>
@@ -4789,7 +4607,7 @@
     <w:p>
       <w:pPr>
         <w:rPr>
-          <w:rStyle w:val="CitaCar"/>
+          <w:rStyle w:val="QuoteChar"/>
           <w:lang w:val="en-NZ"/>
         </w:rPr>
       </w:pPr>
@@ -4837,37 +4655,21 @@
       </w:r>
       <w:r>
         <w:rPr>
-          <w:rStyle w:val="CitaCar"/>
-          <w:lang w:val="en-NZ"/>
-        </w:rPr>
-        <w:t>(</w:t>
-      </w:r>
-      <w:proofErr w:type="spellStart"/>
-      <w:r>
-        <w:rPr>
-          <w:rStyle w:val="CitaCar"/>
-          <w:lang w:val="en-NZ"/>
-        </w:rPr>
-        <w:t>Wobbrock</w:t>
-      </w:r>
-      <w:proofErr w:type="spellEnd"/>
-      <w:r>
-        <w:rPr>
-          <w:rStyle w:val="CitaCar"/>
-          <w:lang w:val="en-NZ"/>
-        </w:rPr>
-        <w:t>, Aung, Rothrock, &amp; Myers,</w:t>
-      </w:r>
-      <w:r>
-        <w:rPr>
-          <w:rStyle w:val="CitaCar"/>
-          <w:lang w:val="en-NZ"/>
-        </w:rPr>
-        <w:t xml:space="preserve"> </w:t>
-      </w:r>
-      <w:r>
-        <w:rPr>
-          <w:rStyle w:val="CitaCar"/>
+          <w:rStyle w:val="QuoteChar"/>
+          <w:lang w:val="en-NZ"/>
+        </w:rPr>
+        <w:t>(Wobbrock, Aung, Rothrock, &amp; Myers,</w:t>
+      </w:r>
+      <w:r>
+        <w:rPr>
+          <w:rStyle w:val="QuoteChar"/>
+          <w:lang w:val="en-NZ"/>
+        </w:rPr>
+        <w:t xml:space="preserve"> </w:t>
+      </w:r>
+      <w:r>
+        <w:rPr>
+          <w:rStyle w:val="QuoteChar"/>
           <w:lang w:val="en-NZ"/>
         </w:rPr>
         <w:t>2005).</w:t>
@@ -5190,7 +4992,7 @@
     </w:p>
     <w:p>
       <w:pPr>
-        <w:pStyle w:val="Descripcin"/>
+        <w:pStyle w:val="Caption"/>
         <w:jc w:val="center"/>
         <w:rPr>
           <w:lang w:val="en-NZ"/>
@@ -5446,7 +5248,7 @@
     </w:p>
     <w:p>
       <w:pPr>
-        <w:pStyle w:val="Ttulo3"/>
+        <w:pStyle w:val="Heading3"/>
         <w:rPr>
           <w:lang w:val="en-NZ"/>
         </w:rPr>
@@ -5776,7 +5578,7 @@
     </w:p>
     <w:p>
       <w:pPr>
-        <w:pStyle w:val="Descripcin"/>
+        <w:pStyle w:val="Caption"/>
         <w:jc w:val="center"/>
         <w:rPr>
           <w:lang w:val="en-NZ"/>
@@ -6381,7 +6183,7 @@
     </w:p>
     <w:p>
       <w:pPr>
-        <w:pStyle w:val="Descripcin"/>
+        <w:pStyle w:val="Caption"/>
         <w:jc w:val="center"/>
         <w:rPr>
           <w:lang w:val="en-NZ"/>
@@ -6544,7 +6346,7 @@
     </w:p>
     <w:p>
       <w:pPr>
-        <w:pStyle w:val="Descripcin"/>
+        <w:pStyle w:val="Caption"/>
         <w:jc w:val="center"/>
         <w:rPr>
           <w:lang w:val="en-NZ"/>
@@ -6714,7 +6516,7 @@
     </w:p>
     <w:p>
       <w:pPr>
-        <w:pStyle w:val="Descripcin"/>
+        <w:pStyle w:val="Caption"/>
         <w:jc w:val="center"/>
         <w:rPr>
           <w:lang w:val="en-NZ"/>
@@ -6895,7 +6697,7 @@
     </w:p>
     <w:p>
       <w:pPr>
-        <w:pStyle w:val="Descripcin"/>
+        <w:pStyle w:val="Caption"/>
         <w:jc w:val="center"/>
         <w:rPr>
           <w:lang w:val="en-NZ"/>
@@ -7433,7 +7235,7 @@
     </w:p>
     <w:p>
       <w:pPr>
-        <w:pStyle w:val="Descripcin"/>
+        <w:pStyle w:val="Caption"/>
         <w:jc w:val="center"/>
         <w:rPr>
           <w:lang w:val="en-NZ"/>
@@ -7659,7 +7461,7 @@
     </w:p>
     <w:p>
       <w:pPr>
-        <w:pStyle w:val="Descripcin"/>
+        <w:pStyle w:val="Caption"/>
         <w:jc w:val="center"/>
         <w:rPr>
           <w:lang w:val="en-NZ"/>
@@ -7940,7 +7742,7 @@
     </w:p>
     <w:p>
       <w:pPr>
-        <w:pStyle w:val="Descripcin"/>
+        <w:pStyle w:val="Caption"/>
         <w:jc w:val="center"/>
         <w:rPr>
           <w:lang w:val="en-NZ"/>
@@ -8526,7 +8328,7 @@
     </w:p>
     <w:p>
       <w:pPr>
-        <w:pStyle w:val="Descripcin"/>
+        <w:pStyle w:val="Caption"/>
         <w:jc w:val="center"/>
         <w:rPr>
           <w:lang w:val="en-NZ"/>
@@ -8985,7 +8787,7 @@
     </w:p>
     <w:p>
       <w:pPr>
-        <w:pStyle w:val="Descripcin"/>
+        <w:pStyle w:val="Caption"/>
         <w:jc w:val="center"/>
         <w:rPr>
           <w:lang w:val="en-NZ"/>
@@ -9081,7 +8883,7 @@
     </w:p>
     <w:p>
       <w:pPr>
-        <w:pStyle w:val="Descripcin"/>
+        <w:pStyle w:val="Caption"/>
         <w:jc w:val="center"/>
         <w:rPr>
           <w:lang w:val="en-NZ"/>
@@ -9563,7 +9365,7 @@
     </w:p>
     <w:p>
       <w:pPr>
-        <w:pStyle w:val="Descripcin"/>
+        <w:pStyle w:val="Caption"/>
         <w:jc w:val="center"/>
         <w:rPr>
           <w:lang w:val="en-NZ"/>
@@ -9973,7 +9775,7 @@
     </w:p>
     <w:p>
       <w:pPr>
-        <w:pStyle w:val="Descripcin"/>
+        <w:pStyle w:val="Caption"/>
         <w:jc w:val="center"/>
         <w:rPr>
           <w:lang w:val="en-NZ"/>
@@ -10203,7 +10005,7 @@
     </w:p>
     <w:p>
       <w:pPr>
-        <w:pStyle w:val="Descripcin"/>
+        <w:pStyle w:val="Caption"/>
         <w:jc w:val="center"/>
         <w:rPr>
           <w:lang w:val="en-NZ"/>
@@ -10703,7 +10505,7 @@
     </w:p>
     <w:p>
       <w:pPr>
-        <w:pStyle w:val="Descripcin"/>
+        <w:pStyle w:val="Caption"/>
         <w:jc w:val="center"/>
         <w:rPr>
           <w:lang w:val="en-NZ"/>
@@ -11247,19 +11049,11 @@
         </w:rPr>
         <w:t xml:space="preserve"> </w:t>
       </w:r>
-      <w:proofErr w:type="gramStart"/>
-      <w:r>
-        <w:rPr>
-          <w:lang w:val="en-NZ"/>
-        </w:rPr>
-        <w:t>similar to</w:t>
-      </w:r>
-      <w:proofErr w:type="gramEnd"/>
-      <w:r>
-        <w:rPr>
-          <w:lang w:val="en-NZ"/>
-        </w:rPr>
-        <w:t xml:space="preserve"> the gestures for Task 12 and pointing at people was the preferable method</w:t>
+      <w:r>
+        <w:rPr>
+          <w:lang w:val="en-NZ"/>
+        </w:rPr>
+        <w:t>similar to the gestures for Task 12 and pointing at people was the preferable method</w:t>
       </w:r>
       <w:r>
         <w:rPr>
@@ -11380,7 +11174,7 @@
     </w:p>
     <w:p>
       <w:pPr>
-        <w:pStyle w:val="Descripcin"/>
+        <w:pStyle w:val="Caption"/>
         <w:jc w:val="center"/>
         <w:rPr>
           <w:lang w:val="en-NZ"/>
@@ -11407,7 +11201,7 @@
     </w:p>
     <w:p>
       <w:pPr>
-        <w:pStyle w:val="Ttulo3"/>
+        <w:pStyle w:val="Heading3"/>
         <w:rPr>
           <w:lang w:val="en-NZ"/>
         </w:rPr>
@@ -12425,7 +12219,7 @@
     </w:p>
     <w:p>
       <w:pPr>
-        <w:pStyle w:val="Prrafodelista"/>
+        <w:pStyle w:val="ListParagraph"/>
         <w:numPr>
           <w:ilvl w:val="0"/>
           <w:numId w:val="35"/>
@@ -12443,7 +12237,7 @@
     </w:p>
     <w:p>
       <w:pPr>
-        <w:pStyle w:val="Prrafodelista"/>
+        <w:pStyle w:val="ListParagraph"/>
         <w:numPr>
           <w:ilvl w:val="0"/>
           <w:numId w:val="35"/>
@@ -12485,7 +12279,7 @@
     </w:p>
     <w:p>
       <w:pPr>
-        <w:pStyle w:val="Prrafodelista"/>
+        <w:pStyle w:val="ListParagraph"/>
         <w:numPr>
           <w:ilvl w:val="0"/>
           <w:numId w:val="35"/>
@@ -13066,7 +12860,7 @@
     </w:p>
     <w:p>
       <w:pPr>
-        <w:pStyle w:val="Ttulo2"/>
+        <w:pStyle w:val="Heading2"/>
         <w:rPr>
           <w:lang w:val="en-NZ"/>
         </w:rPr>
@@ -13846,7 +13640,7 @@
     </w:p>
     <w:p>
       <w:pPr>
-        <w:pStyle w:val="Descripcin"/>
+        <w:pStyle w:val="Caption"/>
         <w:jc w:val="center"/>
         <w:rPr>
           <w:lang w:val="en-NZ"/>
@@ -13872,7 +13666,7 @@
       </w:r>
       <w:r>
         <w:rPr>
-          <w:rStyle w:val="Refdenotaalpie"/>
+          <w:rStyle w:val="FootnoteReference"/>
           <w:lang w:val="en-NZ"/>
         </w:rPr>
         <w:footnoteReference w:id="1"/>
@@ -14389,7 +14183,7 @@
     </w:p>
     <w:p>
       <w:pPr>
-        <w:pStyle w:val="Prrafodelista"/>
+        <w:pStyle w:val="ListParagraph"/>
         <w:numPr>
           <w:ilvl w:val="0"/>
           <w:numId w:val="36"/>
@@ -14420,7 +14214,7 @@
     </w:p>
     <w:p>
       <w:pPr>
-        <w:pStyle w:val="Prrafodelista"/>
+        <w:pStyle w:val="ListParagraph"/>
         <w:numPr>
           <w:ilvl w:val="0"/>
           <w:numId w:val="36"/>
@@ -14445,7 +14239,7 @@
     </w:p>
     <w:p>
       <w:pPr>
-        <w:pStyle w:val="Prrafodelista"/>
+        <w:pStyle w:val="ListParagraph"/>
         <w:numPr>
           <w:ilvl w:val="0"/>
           <w:numId w:val="36"/>
@@ -14514,7 +14308,7 @@
     </w:p>
     <w:p>
       <w:pPr>
-        <w:pStyle w:val="Ttulo1"/>
+        <w:pStyle w:val="Heading1"/>
         <w:rPr>
           <w:lang w:val="en-NZ"/>
         </w:rPr>
@@ -14552,7 +14346,7 @@
     </w:p>
     <w:p>
       <w:pPr>
-        <w:pStyle w:val="Ttulo2"/>
+        <w:pStyle w:val="Heading2"/>
         <w:rPr>
           <w:lang w:val="en-NZ"/>
         </w:rPr>
@@ -14604,7 +14398,7 @@
     </w:p>
     <w:p>
       <w:pPr>
-        <w:pStyle w:val="Prrafodelista"/>
+        <w:pStyle w:val="ListParagraph"/>
         <w:numPr>
           <w:ilvl w:val="0"/>
           <w:numId w:val="37"/>
@@ -14622,7 +14416,7 @@
     </w:p>
     <w:p>
       <w:pPr>
-        <w:pStyle w:val="Prrafodelista"/>
+        <w:pStyle w:val="ListParagraph"/>
         <w:numPr>
           <w:ilvl w:val="0"/>
           <w:numId w:val="37"/>
@@ -14640,7 +14434,7 @@
     </w:p>
     <w:p>
       <w:pPr>
-        <w:pStyle w:val="Prrafodelista"/>
+        <w:pStyle w:val="ListParagraph"/>
         <w:numPr>
           <w:ilvl w:val="0"/>
           <w:numId w:val="37"/>
@@ -14658,7 +14452,7 @@
     </w:p>
     <w:p>
       <w:pPr>
-        <w:pStyle w:val="Prrafodelista"/>
+        <w:pStyle w:val="ListParagraph"/>
         <w:numPr>
           <w:ilvl w:val="0"/>
           <w:numId w:val="37"/>
@@ -14689,7 +14483,7 @@
     </w:p>
     <w:p>
       <w:pPr>
-        <w:pStyle w:val="Prrafodelista"/>
+        <w:pStyle w:val="ListParagraph"/>
         <w:numPr>
           <w:ilvl w:val="0"/>
           <w:numId w:val="38"/>
@@ -14707,7 +14501,7 @@
     </w:p>
     <w:p>
       <w:pPr>
-        <w:pStyle w:val="Prrafodelista"/>
+        <w:pStyle w:val="ListParagraph"/>
         <w:numPr>
           <w:ilvl w:val="0"/>
           <w:numId w:val="38"/>
@@ -14725,7 +14519,7 @@
     </w:p>
     <w:p>
       <w:pPr>
-        <w:pStyle w:val="Prrafodelista"/>
+        <w:pStyle w:val="ListParagraph"/>
         <w:numPr>
           <w:ilvl w:val="0"/>
           <w:numId w:val="38"/>
@@ -14743,7 +14537,7 @@
     </w:p>
     <w:p>
       <w:pPr>
-        <w:pStyle w:val="Prrafodelista"/>
+        <w:pStyle w:val="ListParagraph"/>
         <w:numPr>
           <w:ilvl w:val="0"/>
           <w:numId w:val="38"/>
@@ -14835,7 +14629,7 @@
     </w:p>
     <w:p>
       <w:pPr>
-        <w:pStyle w:val="Ttulo3"/>
+        <w:pStyle w:val="Heading3"/>
         <w:rPr>
           <w:lang w:val="en-NZ"/>
         </w:rPr>
@@ -15067,7 +14861,7 @@
     </w:p>
     <w:p>
       <w:pPr>
-        <w:pStyle w:val="Descripcin"/>
+        <w:pStyle w:val="Caption"/>
         <w:jc w:val="center"/>
         <w:rPr>
           <w:lang w:val="en-NZ"/>
@@ -15103,26 +14897,12 @@
         <w:rPr>
           <w:lang w:val="en-NZ"/>
         </w:rPr>
-        <w:t xml:space="preserve">There was the possibility to completely remove the terminology of a host from the side of the users since the concept was </w:t>
-      </w:r>
-      <w:proofErr w:type="gramStart"/>
-      <w:r>
-        <w:rPr>
-          <w:lang w:val="en-NZ"/>
-        </w:rPr>
-        <w:t>really only</w:t>
-      </w:r>
-      <w:proofErr w:type="gramEnd"/>
-      <w:r>
-        <w:rPr>
-          <w:lang w:val="en-NZ"/>
-        </w:rPr>
-        <w:t xml:space="preserve"> important for the technical implementation, but a couple of ideas made it worth it to use the term as part of the user experience:</w:t>
-      </w:r>
-    </w:p>
-    <w:p>
-      <w:pPr>
-        <w:pStyle w:val="Prrafodelista"/>
+        <w:t>There was the possibility to completely remove the terminology of a host from the side of the users since the concept was really only important for the technical implementation, but a couple of ideas made it worth it to use the term as part of the user experience:</w:t>
+      </w:r>
+    </w:p>
+    <w:p>
+      <w:pPr>
+        <w:pStyle w:val="ListParagraph"/>
         <w:numPr>
           <w:ilvl w:val="0"/>
           <w:numId w:val="39"/>
@@ -15140,7 +14920,7 @@
     </w:p>
     <w:p>
       <w:pPr>
-        <w:pStyle w:val="Prrafodelista"/>
+        <w:pStyle w:val="ListParagraph"/>
         <w:numPr>
           <w:ilvl w:val="0"/>
           <w:numId w:val="39"/>
@@ -15158,7 +14938,7 @@
     </w:p>
     <w:p>
       <w:pPr>
-        <w:pStyle w:val="Prrafodelista"/>
+        <w:pStyle w:val="ListParagraph"/>
         <w:numPr>
           <w:ilvl w:val="0"/>
           <w:numId w:val="39"/>
@@ -15520,7 +15300,7 @@
     </w:p>
     <w:p>
       <w:pPr>
-        <w:pStyle w:val="Descripcin"/>
+        <w:pStyle w:val="Caption"/>
         <w:jc w:val="center"/>
         <w:rPr>
           <w:lang w:val="en-NZ"/>
@@ -15567,21 +15347,7 @@
         <w:rPr>
           <w:lang w:val="en-NZ"/>
         </w:rPr>
-        <w:t>(</w:t>
-      </w:r>
-      <w:proofErr w:type="spellStart"/>
-      <w:r>
-        <w:rPr>
-          <w:lang w:val="en-NZ"/>
-        </w:rPr>
-        <w:t>Brudy</w:t>
-      </w:r>
-      <w:proofErr w:type="spellEnd"/>
-      <w:r>
-        <w:rPr>
-          <w:lang w:val="en-NZ"/>
-        </w:rPr>
-        <w:t>, 2013)</w:t>
+        <w:t>(Brudy, 2013)</w:t>
       </w:r>
       <w:r>
         <w:rPr>
@@ -15605,7 +15371,7 @@
     </w:p>
     <w:p>
       <w:pPr>
-        <w:pStyle w:val="Prrafodelista"/>
+        <w:pStyle w:val="ListParagraph"/>
         <w:numPr>
           <w:ilvl w:val="0"/>
           <w:numId w:val="40"/>
@@ -15623,7 +15389,7 @@
     </w:p>
     <w:p>
       <w:pPr>
-        <w:pStyle w:val="Prrafodelista"/>
+        <w:pStyle w:val="ListParagraph"/>
         <w:numPr>
           <w:ilvl w:val="0"/>
           <w:numId w:val="40"/>
@@ -15636,26 +15402,12 @@
         <w:rPr>
           <w:lang w:val="en-NZ"/>
         </w:rPr>
-        <w:t xml:space="preserve">Using a default plane, or even a more complex representation like a table or a whiteboard. The model could originate from the target image </w:t>
-      </w:r>
-      <w:proofErr w:type="gramStart"/>
-      <w:r>
-        <w:rPr>
-          <w:lang w:val="en-NZ"/>
-        </w:rPr>
-        <w:t>similar to</w:t>
-      </w:r>
-      <w:proofErr w:type="gramEnd"/>
-      <w:r>
-        <w:rPr>
-          <w:lang w:val="en-NZ"/>
-        </w:rPr>
-        <w:t xml:space="preserve"> the Room Anchor.</w:t>
-      </w:r>
-    </w:p>
-    <w:p>
-      <w:pPr>
-        <w:pStyle w:val="Prrafodelista"/>
+        <w:t>Using a default plane, or even a more complex representation like a table or a whiteboard. The model could originate from the target image similar to the Room Anchor.</w:t>
+      </w:r>
+    </w:p>
+    <w:p>
+      <w:pPr>
+        <w:pStyle w:val="ListParagraph"/>
         <w:numPr>
           <w:ilvl w:val="0"/>
           <w:numId w:val="40"/>
@@ -15668,21 +15420,7 @@
         <w:rPr>
           <w:lang w:val="en-NZ"/>
         </w:rPr>
-        <w:t xml:space="preserve">Letting the users position the workspace in the same way they would position an annotation, relaying on the AR </w:t>
-      </w:r>
-      <w:proofErr w:type="spellStart"/>
-      <w:r>
-        <w:rPr>
-          <w:lang w:val="en-NZ"/>
-        </w:rPr>
-        <w:t>Raycast</w:t>
-      </w:r>
-      <w:proofErr w:type="spellEnd"/>
-      <w:r>
-        <w:rPr>
-          <w:lang w:val="en-NZ"/>
-        </w:rPr>
-        <w:t xml:space="preserve"> Manager provided by AR foundation.</w:t>
+        <w:t>Letting the users position the workspace in the same way they would position an annotation, relaying on the AR Raycast Manager provided by AR foundation.</w:t>
       </w:r>
     </w:p>
     <w:p>
@@ -15781,16 +15519,141 @@
     </w:p>
     <w:p>
       <w:pPr>
+        <w:keepNext/>
         <w:jc w:val="center"/>
-        <w:rPr>
-          <w:lang w:val="en-NZ"/>
-        </w:rPr>
-      </w:pPr>
-      <w:r>
-        <w:rPr>
-          <w:lang w:val="en-NZ"/>
-        </w:rPr>
-        <w:t>Figure 25</w:t>
+      </w:pPr>
+      <w:r>
+        <w:rPr>
+          <w:noProof/>
+        </w:rPr>
+        <w:drawing>
+          <wp:inline distT="0" distB="0" distL="0" distR="0" wp14:anchorId="6245A180" wp14:editId="57ABF5D1">
+            <wp:extent cx="1800225" cy="3780337"/>
+            <wp:effectExtent l="0" t="0" r="0" b="0"/>
+            <wp:docPr id="5" name="Picture 5"/>
+            <wp:cNvGraphicFramePr>
+              <a:graphicFrameLocks xmlns:a="http://schemas.openxmlformats.org/drawingml/2006/main" noChangeAspect="1"/>
+            </wp:cNvGraphicFramePr>
+            <a:graphic xmlns:a="http://schemas.openxmlformats.org/drawingml/2006/main">
+              <a:graphicData uri="http://schemas.openxmlformats.org/drawingml/2006/picture">
+                <pic:pic xmlns:pic="http://schemas.openxmlformats.org/drawingml/2006/picture">
+                  <pic:nvPicPr>
+                    <pic:cNvPr id="0" name="Picture 3"/>
+                    <pic:cNvPicPr>
+                      <a:picLocks noChangeAspect="1" noChangeArrowheads="1"/>
+                    </pic:cNvPicPr>
+                  </pic:nvPicPr>
+                  <pic:blipFill>
+                    <a:blip r:embed="rId51" cstate="print">
+                      <a:extLst>
+                        <a:ext uri="{28A0092B-C50C-407E-A947-70E740481C1C}">
+                          <a14:useLocalDpi xmlns:a14="http://schemas.microsoft.com/office/drawing/2010/main" val="0"/>
+                        </a:ext>
+                      </a:extLst>
+                    </a:blip>
+                    <a:srcRect/>
+                    <a:stretch>
+                      <a:fillRect/>
+                    </a:stretch>
+                  </pic:blipFill>
+                  <pic:spPr bwMode="auto">
+                    <a:xfrm>
+                      <a:off x="0" y="0"/>
+                      <a:ext cx="1807322" cy="3795241"/>
+                    </a:xfrm>
+                    <a:prstGeom prst="rect">
+                      <a:avLst/>
+                    </a:prstGeom>
+                    <a:noFill/>
+                    <a:ln>
+                      <a:noFill/>
+                    </a:ln>
+                  </pic:spPr>
+                </pic:pic>
+              </a:graphicData>
+            </a:graphic>
+          </wp:inline>
+        </w:drawing>
+      </w:r>
+      <w:r>
+        <w:rPr>
+          <w:noProof/>
+        </w:rPr>
+        <w:drawing>
+          <wp:inline distT="0" distB="0" distL="0" distR="0" wp14:anchorId="6FACD185" wp14:editId="5707A0E3">
+            <wp:extent cx="1800743" cy="3781425"/>
+            <wp:effectExtent l="0" t="0" r="9525" b="0"/>
+            <wp:docPr id="3" name="Picture 3"/>
+            <wp:cNvGraphicFramePr>
+              <a:graphicFrameLocks xmlns:a="http://schemas.openxmlformats.org/drawingml/2006/main" noChangeAspect="1"/>
+            </wp:cNvGraphicFramePr>
+            <a:graphic xmlns:a="http://schemas.openxmlformats.org/drawingml/2006/main">
+              <a:graphicData uri="http://schemas.openxmlformats.org/drawingml/2006/picture">
+                <pic:pic xmlns:pic="http://schemas.openxmlformats.org/drawingml/2006/picture">
+                  <pic:nvPicPr>
+                    <pic:cNvPr id="0" name="Picture 1"/>
+                    <pic:cNvPicPr>
+                      <a:picLocks noChangeAspect="1" noChangeArrowheads="1"/>
+                    </pic:cNvPicPr>
+                  </pic:nvPicPr>
+                  <pic:blipFill>
+                    <a:blip r:embed="rId52" cstate="print">
+                      <a:extLst>
+                        <a:ext uri="{28A0092B-C50C-407E-A947-70E740481C1C}">
+                          <a14:useLocalDpi xmlns:a14="http://schemas.microsoft.com/office/drawing/2010/main" val="0"/>
+                        </a:ext>
+                      </a:extLst>
+                    </a:blip>
+                    <a:srcRect/>
+                    <a:stretch>
+                      <a:fillRect/>
+                    </a:stretch>
+                  </pic:blipFill>
+                  <pic:spPr bwMode="auto">
+                    <a:xfrm>
+                      <a:off x="0" y="0"/>
+                      <a:ext cx="1807360" cy="3795320"/>
+                    </a:xfrm>
+                    <a:prstGeom prst="rect">
+                      <a:avLst/>
+                    </a:prstGeom>
+                    <a:noFill/>
+                    <a:ln>
+                      <a:noFill/>
+                    </a:ln>
+                  </pic:spPr>
+                </pic:pic>
+              </a:graphicData>
+            </a:graphic>
+          </wp:inline>
+        </w:drawing>
+      </w:r>
+    </w:p>
+    <w:p>
+      <w:pPr>
+        <w:pStyle w:val="Caption"/>
+        <w:jc w:val="center"/>
+        <w:rPr>
+          <w:lang w:val="en-NZ"/>
+        </w:rPr>
+      </w:pPr>
+      <w:r>
+        <w:rPr>
+          <w:lang w:val="en-NZ"/>
+        </w:rPr>
+        <w:t xml:space="preserve">Figure </w:t>
+      </w:r>
+      <w:r>
+        <w:rPr>
+          <w:lang w:val="en-NZ"/>
+        </w:rPr>
+        <w:t>24</w:t>
+      </w:r>
+      <w:r>
+        <w:rPr>
+          <w:lang w:val="en-NZ"/>
+        </w:rPr>
+        <w:t xml:space="preserve"> Iterative process for the plane detection (left) and workspace configuration (right)</w:t>
       </w:r>
     </w:p>
     <w:p>
@@ -15808,7 +15671,7 @@
     </w:p>
     <w:p>
       <w:pPr>
-        <w:pStyle w:val="Ttulo3"/>
+        <w:pStyle w:val="Heading3"/>
         <w:rPr>
           <w:lang w:val="en-NZ"/>
         </w:rPr>
@@ -15853,7 +15716,7 @@
     </w:p>
     <w:p>
       <w:pPr>
-        <w:pStyle w:val="Prrafodelista"/>
+        <w:pStyle w:val="ListParagraph"/>
         <w:numPr>
           <w:ilvl w:val="0"/>
           <w:numId w:val="41"/>
@@ -15862,10 +15725,123 @@
           <w:lang w:val="en-NZ"/>
         </w:rPr>
       </w:pPr>
-    </w:p>
-    <w:p>
-      <w:pPr>
-        <w:pStyle w:val="Ttulo3"/>
+      <w:r>
+        <w:rPr>
+          <w:lang w:val="en-NZ"/>
+        </w:rPr>
+        <w:t>Recognizing the human face or figure and associate information of the participant to that detected feature.</w:t>
+      </w:r>
+    </w:p>
+    <w:p>
+      <w:pPr>
+        <w:pStyle w:val="ListParagraph"/>
+        <w:numPr>
+          <w:ilvl w:val="0"/>
+          <w:numId w:val="41"/>
+        </w:numPr>
+        <w:rPr>
+          <w:lang w:val="en-NZ"/>
+        </w:rPr>
+      </w:pPr>
+      <w:r>
+        <w:rPr>
+          <w:lang w:val="en-NZ"/>
+        </w:rPr>
+        <w:t>Add a digital avatar to th</w:t>
+      </w:r>
+      <w:r>
+        <w:rPr>
+          <w:lang w:val="en-NZ"/>
+        </w:rPr>
+        <w:t>e room that represents each participant.</w:t>
+      </w:r>
+    </w:p>
+    <w:p>
+      <w:pPr>
+        <w:rPr>
+          <w:lang w:val="en-NZ"/>
+        </w:rPr>
+      </w:pPr>
+      <w:r>
+        <w:rPr>
+          <w:lang w:val="en-NZ"/>
+        </w:rPr>
+        <w:t xml:space="preserve">There are important technological differences between these two options. For instance, face recognition is a common tool offered by most AR frameworks available but not at all categories of implementations in different devices </w:t>
+      </w:r>
+      <w:r>
+        <w:rPr>
+          <w:lang w:val="en-NZ"/>
+        </w:rPr>
+        <w:t>(ARCore Supported Devices, n.d.)</w:t>
+      </w:r>
+      <w:r>
+        <w:rPr>
+          <w:lang w:val="en-NZ"/>
+        </w:rPr>
+        <w:t xml:space="preserve">, which could exclude potential hardware to be compatible with CollabAR. Incompatible hardware is not a surprising issue in this context, any technological product needs to consider the hardware ecosystem available in the market, but it was surprising to found how inconsistent was de compatibility of tools like AR core between different brands and different categories inside one brand. Elements like how new a device was, if it was a high-end or a low-end </w:t>
+      </w:r>
+      <w:r>
+        <w:rPr>
+          <w:lang w:val="en-NZ"/>
+        </w:rPr>
+        <w:lastRenderedPageBreak/>
+        <w:t xml:space="preserve">brand or the type of cameras available for the device had little relation to the </w:t>
+      </w:r>
+      <w:r>
+        <w:rPr>
+          <w:lang w:val="en-NZ"/>
+        </w:rPr>
+        <w:t>presence</w:t>
+      </w:r>
+      <w:r>
+        <w:rPr>
+          <w:lang w:val="en-NZ"/>
+        </w:rPr>
+        <w:t xml:space="preserve"> of different AR features or not.</w:t>
+      </w:r>
+    </w:p>
+    <w:p>
+      <w:pPr>
+        <w:rPr>
+          <w:lang w:val="en-NZ"/>
+        </w:rPr>
+      </w:pPr>
+      <w:r>
+        <w:rPr>
+          <w:lang w:val="en-NZ"/>
+        </w:rPr>
+        <w:t>Another consideration regarding the face recognition option is data handling. There almost no issue for simple face recognition, that is, recognizing that a human face is present. Limitations and issues start to arise with more complex functionalities are needed. Recognizing and following a unique face, which would be the required functionality for this scenario, requires collecting and storing a significant amount of identifiable data for each test subject, which can quickly become impractical and an unnecessary ethical consideration.</w:t>
+      </w:r>
+    </w:p>
+    <w:p>
+      <w:pPr>
+        <w:rPr>
+          <w:lang w:val="en-NZ"/>
+        </w:rPr>
+      </w:pPr>
+      <w:r>
+        <w:rPr>
+          <w:lang w:val="en-NZ"/>
+        </w:rPr>
+        <w:t>This decision also became relevant thanks to the observed behaviour of test users during the AR gestures research. It was possible to notice that some users, those less familiar with AR technologies, had the expectation for the interface to behave in a more natural, complex way. The way the users are represented in the tool could also be part of those expectations, and for the user recognition to work as a seamless representation of each individual.</w:t>
+      </w:r>
+    </w:p>
+    <w:p>
+      <w:pPr>
+        <w:rPr>
+          <w:lang w:val="en-NZ"/>
+        </w:rPr>
+      </w:pPr>
+      <w:r>
+        <w:rPr>
+          <w:lang w:val="en-NZ"/>
+        </w:rPr>
+        <w:t xml:space="preserve"> </w:t>
+      </w:r>
+    </w:p>
+    <w:p>
+      <w:pPr>
+        <w:pStyle w:val="Heading3"/>
         <w:rPr>
           <w:lang w:val="en-NZ"/>
         </w:rPr>
@@ -15905,7 +15881,7 @@
     </w:p>
     <w:p>
       <w:pPr>
-        <w:pStyle w:val="Ttulo2"/>
+        <w:pStyle w:val="Heading2"/>
         <w:rPr>
           <w:lang w:val="en-NZ"/>
         </w:rPr>
@@ -15937,7 +15913,7 @@
     </w:p>
     <w:p>
       <w:pPr>
-        <w:pStyle w:val="Ttulo2"/>
+        <w:pStyle w:val="Heading2"/>
         <w:rPr>
           <w:lang w:val="en-NZ"/>
         </w:rPr>
@@ -15969,7 +15945,7 @@
     </w:p>
     <w:p>
       <w:pPr>
-        <w:pStyle w:val="Ttulo2"/>
+        <w:pStyle w:val="Heading2"/>
         <w:rPr>
           <w:lang w:val="en-NZ"/>
         </w:rPr>
@@ -16001,7 +15977,7 @@
     </w:p>
     <w:p>
       <w:pPr>
-        <w:pStyle w:val="Ttulo1"/>
+        <w:pStyle w:val="Heading1"/>
         <w:rPr>
           <w:lang w:val="en-NZ"/>
         </w:rPr>
@@ -16048,7 +16024,7 @@
 </file>
 
 <file path=word/endnotes.xml><?xml version="1.0" encoding="utf-8"?>
-<w:endnotes xmlns:wpc="http://schemas.microsoft.com/office/word/2010/wordprocessingCanvas" xmlns:cx="http://schemas.microsoft.com/office/drawing/2014/chartex" xmlns:cx1="http://schemas.microsoft.com/office/drawing/2015/9/8/chartex" xmlns:cx2="http://schemas.microsoft.com/office/drawing/2015/10/21/chartex" xmlns:cx3="http://schemas.microsoft.com/office/drawing/2016/5/9/chartex" xmlns:cx4="http://schemas.microsoft.com/office/drawing/2016/5/10/chartex" xmlns:cx5="http://schemas.microsoft.com/office/drawing/2016/5/11/chartex" xmlns:cx6="http://schemas.microsoft.com/office/drawing/2016/5/12/chartex" xmlns:cx7="http://schemas.microsoft.com/office/drawing/2016/5/13/chartex" xmlns:cx8="http://schemas.microsoft.com/office/drawing/2016/5/14/chartex" xmlns:mc="http://schemas.openxmlformats.org/markup-compatibility/2006" xmlns:aink="http://schemas.microsoft.com/office/drawing/2016/ink" xmlns:am3d="http://schemas.microsoft.com/office/drawing/2017/model3d" xmlns:o="urn:schemas-microsoft-com:office:office" xmlns:oel="http://schemas.microsoft.com/office/2019/extlst" xmlns:r="http://schemas.openxmlformats.org/officeDocument/2006/relationships" xmlns:m="http://schemas.openxmlformats.org/officeDocument/2006/math" xmlns:v="urn:schemas-microsoft-com:vml" xmlns:wp14="http://schemas.microsoft.com/office/word/2010/wordprocessingDrawing" xmlns:wp="http://schemas.openxmlformats.org/drawingml/2006/wordprocessingDrawing" xmlns:w10="urn:schemas-microsoft-com:office:word" xmlns:w="http://schemas.openxmlformats.org/wordprocessingml/2006/main" xmlns:w14="http://schemas.microsoft.com/office/word/2010/wordml" xmlns:w15="http://schemas.microsoft.com/office/word/2012/wordml" xmlns:w16cex="http://schemas.microsoft.com/office/word/2018/wordml/cex" xmlns:w16cid="http://schemas.microsoft.com/office/word/2016/wordml/cid" xmlns:w16="http://schemas.microsoft.com/office/word/2018/wordml" xmlns:w16du="http://schemas.microsoft.com/office/word/2023/wordml/word16du" xmlns:w16sdtdh="http://schemas.microsoft.com/office/word/2020/wordml/sdtdatahash" xmlns:w16sdtfl="http://schemas.microsoft.com/office/word/2024/wordml/sdtformatlock" xmlns:w16se="http://schemas.microsoft.com/office/word/2015/wordml/symex" xmlns:wpg="http://schemas.microsoft.com/office/word/2010/wordprocessingGroup" xmlns:wpi="http://schemas.microsoft.com/office/word/2010/wordprocessingInk" xmlns:wne="http://schemas.microsoft.com/office/word/2006/wordml" xmlns:wps="http://schemas.microsoft.com/office/word/2010/wordprocessingShape" mc:Ignorable="w14 w15 w16se w16cid w16 w16cex w16sdtdh w16sdtfl w16du wp14">
+<w:endnotes xmlns:wpc="http://schemas.microsoft.com/office/word/2010/wordprocessingCanvas" xmlns:cx="http://schemas.microsoft.com/office/drawing/2014/chartex" xmlns:cx1="http://schemas.microsoft.com/office/drawing/2015/9/8/chartex" xmlns:cx2="http://schemas.microsoft.com/office/drawing/2015/10/21/chartex" xmlns:cx3="http://schemas.microsoft.com/office/drawing/2016/5/9/chartex" xmlns:cx4="http://schemas.microsoft.com/office/drawing/2016/5/10/chartex" xmlns:cx5="http://schemas.microsoft.com/office/drawing/2016/5/11/chartex" xmlns:cx6="http://schemas.microsoft.com/office/drawing/2016/5/12/chartex" xmlns:cx7="http://schemas.microsoft.com/office/drawing/2016/5/13/chartex" xmlns:cx8="http://schemas.microsoft.com/office/drawing/2016/5/14/chartex" xmlns:mc="http://schemas.openxmlformats.org/markup-compatibility/2006" xmlns:aink="http://schemas.microsoft.com/office/drawing/2016/ink" xmlns:am3d="http://schemas.microsoft.com/office/drawing/2017/model3d" xmlns:o="urn:schemas-microsoft-com:office:office" xmlns:r="http://schemas.openxmlformats.org/officeDocument/2006/relationships" xmlns:m="http://schemas.openxmlformats.org/officeDocument/2006/math" xmlns:v="urn:schemas-microsoft-com:vml" xmlns:wp14="http://schemas.microsoft.com/office/word/2010/wordprocessingDrawing" xmlns:wp="http://schemas.openxmlformats.org/drawingml/2006/wordprocessingDrawing" xmlns:w10="urn:schemas-microsoft-com:office:word" xmlns:w="http://schemas.openxmlformats.org/wordprocessingml/2006/main" xmlns:w14="http://schemas.microsoft.com/office/word/2010/wordml" xmlns:w15="http://schemas.microsoft.com/office/word/2012/wordml" xmlns:w16cex="http://schemas.microsoft.com/office/word/2018/wordml/cex" xmlns:w16cid="http://schemas.microsoft.com/office/word/2016/wordml/cid" xmlns:w16="http://schemas.microsoft.com/office/word/2018/wordml" xmlns:w16sdtdh="http://schemas.microsoft.com/office/word/2020/wordml/sdtdatahash" xmlns:w16se="http://schemas.microsoft.com/office/word/2015/wordml/symex" xmlns:wpg="http://schemas.microsoft.com/office/word/2010/wordprocessingGroup" xmlns:wpi="http://schemas.microsoft.com/office/word/2010/wordprocessingInk" xmlns:wne="http://schemas.microsoft.com/office/word/2006/wordml" xmlns:wps="http://schemas.microsoft.com/office/word/2010/wordprocessingShape" mc:Ignorable="w14 w15 w16se w16cid w16 w16cex w16sdtdh wp14">
   <w:endnote w:type="separator" w:id="-1">
     <w:p>
       <w:pPr>
@@ -16073,7 +16049,7 @@
 </file>
 
 <file path=word/footnotes.xml><?xml version="1.0" encoding="utf-8"?>
-<w:footnotes xmlns:wpc="http://schemas.microsoft.com/office/word/2010/wordprocessingCanvas" xmlns:cx="http://schemas.microsoft.com/office/drawing/2014/chartex" xmlns:cx1="http://schemas.microsoft.com/office/drawing/2015/9/8/chartex" xmlns:cx2="http://schemas.microsoft.com/office/drawing/2015/10/21/chartex" xmlns:cx3="http://schemas.microsoft.com/office/drawing/2016/5/9/chartex" xmlns:cx4="http://schemas.microsoft.com/office/drawing/2016/5/10/chartex" xmlns:cx5="http://schemas.microsoft.com/office/drawing/2016/5/11/chartex" xmlns:cx6="http://schemas.microsoft.com/office/drawing/2016/5/12/chartex" xmlns:cx7="http://schemas.microsoft.com/office/drawing/2016/5/13/chartex" xmlns:cx8="http://schemas.microsoft.com/office/drawing/2016/5/14/chartex" xmlns:mc="http://schemas.openxmlformats.org/markup-compatibility/2006" xmlns:aink="http://schemas.microsoft.com/office/drawing/2016/ink" xmlns:am3d="http://schemas.microsoft.com/office/drawing/2017/model3d" xmlns:o="urn:schemas-microsoft-com:office:office" xmlns:oel="http://schemas.microsoft.com/office/2019/extlst" xmlns:r="http://schemas.openxmlformats.org/officeDocument/2006/relationships" xmlns:m="http://schemas.openxmlformats.org/officeDocument/2006/math" xmlns:v="urn:schemas-microsoft-com:vml" xmlns:wp14="http://schemas.microsoft.com/office/word/2010/wordprocessingDrawing" xmlns:wp="http://schemas.openxmlformats.org/drawingml/2006/wordprocessingDrawing" xmlns:w10="urn:schemas-microsoft-com:office:word" xmlns:w="http://schemas.openxmlformats.org/wordprocessingml/2006/main" xmlns:w14="http://schemas.microsoft.com/office/word/2010/wordml" xmlns:w15="http://schemas.microsoft.com/office/word/2012/wordml" xmlns:w16cex="http://schemas.microsoft.com/office/word/2018/wordml/cex" xmlns:w16cid="http://schemas.microsoft.com/office/word/2016/wordml/cid" xmlns:w16="http://schemas.microsoft.com/office/word/2018/wordml" xmlns:w16du="http://schemas.microsoft.com/office/word/2023/wordml/word16du" xmlns:w16sdtdh="http://schemas.microsoft.com/office/word/2020/wordml/sdtdatahash" xmlns:w16sdtfl="http://schemas.microsoft.com/office/word/2024/wordml/sdtformatlock" xmlns:w16se="http://schemas.microsoft.com/office/word/2015/wordml/symex" xmlns:wpg="http://schemas.microsoft.com/office/word/2010/wordprocessingGroup" xmlns:wpi="http://schemas.microsoft.com/office/word/2010/wordprocessingInk" xmlns:wne="http://schemas.microsoft.com/office/word/2006/wordml" xmlns:wps="http://schemas.microsoft.com/office/word/2010/wordprocessingShape" mc:Ignorable="w14 w15 w16se w16cid w16 w16cex w16sdtdh w16sdtfl w16du wp14">
+<w:footnotes xmlns:wpc="http://schemas.microsoft.com/office/word/2010/wordprocessingCanvas" xmlns:cx="http://schemas.microsoft.com/office/drawing/2014/chartex" xmlns:cx1="http://schemas.microsoft.com/office/drawing/2015/9/8/chartex" xmlns:cx2="http://schemas.microsoft.com/office/drawing/2015/10/21/chartex" xmlns:cx3="http://schemas.microsoft.com/office/drawing/2016/5/9/chartex" xmlns:cx4="http://schemas.microsoft.com/office/drawing/2016/5/10/chartex" xmlns:cx5="http://schemas.microsoft.com/office/drawing/2016/5/11/chartex" xmlns:cx6="http://schemas.microsoft.com/office/drawing/2016/5/12/chartex" xmlns:cx7="http://schemas.microsoft.com/office/drawing/2016/5/13/chartex" xmlns:cx8="http://schemas.microsoft.com/office/drawing/2016/5/14/chartex" xmlns:mc="http://schemas.openxmlformats.org/markup-compatibility/2006" xmlns:aink="http://schemas.microsoft.com/office/drawing/2016/ink" xmlns:am3d="http://schemas.microsoft.com/office/drawing/2017/model3d" xmlns:o="urn:schemas-microsoft-com:office:office" xmlns:r="http://schemas.openxmlformats.org/officeDocument/2006/relationships" xmlns:m="http://schemas.openxmlformats.org/officeDocument/2006/math" xmlns:v="urn:schemas-microsoft-com:vml" xmlns:wp14="http://schemas.microsoft.com/office/word/2010/wordprocessingDrawing" xmlns:wp="http://schemas.openxmlformats.org/drawingml/2006/wordprocessingDrawing" xmlns:w10="urn:schemas-microsoft-com:office:word" xmlns:w="http://schemas.openxmlformats.org/wordprocessingml/2006/main" xmlns:w14="http://schemas.microsoft.com/office/word/2010/wordml" xmlns:w15="http://schemas.microsoft.com/office/word/2012/wordml" xmlns:w16cex="http://schemas.microsoft.com/office/word/2018/wordml/cex" xmlns:w16cid="http://schemas.microsoft.com/office/word/2016/wordml/cid" xmlns:w16="http://schemas.microsoft.com/office/word/2018/wordml" xmlns:w16sdtdh="http://schemas.microsoft.com/office/word/2020/wordml/sdtdatahash" xmlns:w16se="http://schemas.microsoft.com/office/word/2015/wordml/symex" xmlns:wpg="http://schemas.microsoft.com/office/word/2010/wordprocessingGroup" xmlns:wpi="http://schemas.microsoft.com/office/word/2010/wordprocessingInk" xmlns:wne="http://schemas.microsoft.com/office/word/2006/wordml" xmlns:wps="http://schemas.microsoft.com/office/word/2010/wordprocessingShape" mc:Ignorable="w14 w15 w16se w16cid w16 w16cex w16sdtdh wp14">
   <w:footnote w:type="separator" w:id="-1">
     <w:p>
       <w:pPr>
@@ -16097,14 +16073,14 @@
   <w:footnote w:id="1">
     <w:p>
       <w:pPr>
-        <w:pStyle w:val="Textonotapie"/>
-        <w:rPr>
-          <w:lang w:val="en-NZ"/>
-        </w:rPr>
-      </w:pPr>
-      <w:r>
-        <w:rPr>
-          <w:rStyle w:val="Refdenotaalpie"/>
+        <w:pStyle w:val="FootnoteText"/>
+        <w:rPr>
+          <w:lang w:val="en-NZ"/>
+        </w:rPr>
+      </w:pPr>
+      <w:r>
+        <w:rPr>
+          <w:rStyle w:val="FootnoteReference"/>
         </w:rPr>
         <w:footnoteRef/>
       </w:r>
@@ -16123,7 +16099,7 @@
       <w:hyperlink r:id="rId1" w:history="1">
         <w:r>
           <w:rPr>
-            <w:rStyle w:val="Hipervnculo"/>
+            <w:rStyle w:val="Hyperlink"/>
             <w:lang w:val="en-NZ"/>
           </w:rPr>
           <w:t>https://www.youtube.com/watch?v=Exu7r2vZpcw</w:t>
@@ -16138,7 +16114,7 @@
       <w:hyperlink r:id="rId2" w:history="1">
         <w:r>
           <w:rPr>
-            <w:rStyle w:val="Hipervnculo"/>
+            <w:rStyle w:val="Hyperlink"/>
             <w:lang w:val="en-NZ"/>
           </w:rPr>
           <w:t>https://www.youtube.com/watch?v=dtp6b76pMak</w:t>
@@ -16150,7 +16126,7 @@
 </file>
 
 <file path=word/numbering.xml><?xml version="1.0" encoding="utf-8"?>
-<w:numbering xmlns:wpc="http://schemas.microsoft.com/office/word/2010/wordprocessingCanvas" xmlns:cx="http://schemas.microsoft.com/office/drawing/2014/chartex" xmlns:cx1="http://schemas.microsoft.com/office/drawing/2015/9/8/chartex" xmlns:cx2="http://schemas.microsoft.com/office/drawing/2015/10/21/chartex" xmlns:cx3="http://schemas.microsoft.com/office/drawing/2016/5/9/chartex" xmlns:cx4="http://schemas.microsoft.com/office/drawing/2016/5/10/chartex" xmlns:cx5="http://schemas.microsoft.com/office/drawing/2016/5/11/chartex" xmlns:cx6="http://schemas.microsoft.com/office/drawing/2016/5/12/chartex" xmlns:cx7="http://schemas.microsoft.com/office/drawing/2016/5/13/chartex" xmlns:cx8="http://schemas.microsoft.com/office/drawing/2016/5/14/chartex" xmlns:mc="http://schemas.openxmlformats.org/markup-compatibility/2006" xmlns:aink="http://schemas.microsoft.com/office/drawing/2016/ink" xmlns:am3d="http://schemas.microsoft.com/office/drawing/2017/model3d" xmlns:o="urn:schemas-microsoft-com:office:office" xmlns:oel="http://schemas.microsoft.com/office/2019/extlst" xmlns:r="http://schemas.openxmlformats.org/officeDocument/2006/relationships" xmlns:m="http://schemas.openxmlformats.org/officeDocument/2006/math" xmlns:v="urn:schemas-microsoft-com:vml" xmlns:wp14="http://schemas.microsoft.com/office/word/2010/wordprocessingDrawing" xmlns:wp="http://schemas.openxmlformats.org/drawingml/2006/wordprocessingDrawing" xmlns:w10="urn:schemas-microsoft-com:office:word" xmlns:w="http://schemas.openxmlformats.org/wordprocessingml/2006/main" xmlns:w14="http://schemas.microsoft.com/office/word/2010/wordml" xmlns:w15="http://schemas.microsoft.com/office/word/2012/wordml" xmlns:w16cex="http://schemas.microsoft.com/office/word/2018/wordml/cex" xmlns:w16cid="http://schemas.microsoft.com/office/word/2016/wordml/cid" xmlns:w16="http://schemas.microsoft.com/office/word/2018/wordml" xmlns:w16du="http://schemas.microsoft.com/office/word/2023/wordml/word16du" xmlns:w16sdtdh="http://schemas.microsoft.com/office/word/2020/wordml/sdtdatahash" xmlns:w16sdtfl="http://schemas.microsoft.com/office/word/2024/wordml/sdtformatlock" xmlns:w16se="http://schemas.microsoft.com/office/word/2015/wordml/symex" xmlns:wpg="http://schemas.microsoft.com/office/word/2010/wordprocessingGroup" xmlns:wpi="http://schemas.microsoft.com/office/word/2010/wordprocessingInk" xmlns:wne="http://schemas.microsoft.com/office/word/2006/wordml" xmlns:wps="http://schemas.microsoft.com/office/word/2010/wordprocessingShape" mc:Ignorable="w14 w15 w16se w16cid w16 w16cex w16sdtdh w16sdtfl w16du wp14">
+<w:numbering xmlns:wpc="http://schemas.microsoft.com/office/word/2010/wordprocessingCanvas" xmlns:cx="http://schemas.microsoft.com/office/drawing/2014/chartex" xmlns:cx1="http://schemas.microsoft.com/office/drawing/2015/9/8/chartex" xmlns:cx2="http://schemas.microsoft.com/office/drawing/2015/10/21/chartex" xmlns:cx3="http://schemas.microsoft.com/office/drawing/2016/5/9/chartex" xmlns:cx4="http://schemas.microsoft.com/office/drawing/2016/5/10/chartex" xmlns:cx5="http://schemas.microsoft.com/office/drawing/2016/5/11/chartex" xmlns:cx6="http://schemas.microsoft.com/office/drawing/2016/5/12/chartex" xmlns:cx7="http://schemas.microsoft.com/office/drawing/2016/5/13/chartex" xmlns:cx8="http://schemas.microsoft.com/office/drawing/2016/5/14/chartex" xmlns:mc="http://schemas.openxmlformats.org/markup-compatibility/2006" xmlns:aink="http://schemas.microsoft.com/office/drawing/2016/ink" xmlns:am3d="http://schemas.microsoft.com/office/drawing/2017/model3d" xmlns:o="urn:schemas-microsoft-com:office:office" xmlns:r="http://schemas.openxmlformats.org/officeDocument/2006/relationships" xmlns:m="http://schemas.openxmlformats.org/officeDocument/2006/math" xmlns:v="urn:schemas-microsoft-com:vml" xmlns:wp14="http://schemas.microsoft.com/office/word/2010/wordprocessingDrawing" xmlns:wp="http://schemas.openxmlformats.org/drawingml/2006/wordprocessingDrawing" xmlns:w10="urn:schemas-microsoft-com:office:word" xmlns:w="http://schemas.openxmlformats.org/wordprocessingml/2006/main" xmlns:w14="http://schemas.microsoft.com/office/word/2010/wordml" xmlns:w15="http://schemas.microsoft.com/office/word/2012/wordml" xmlns:w16cex="http://schemas.microsoft.com/office/word/2018/wordml/cex" xmlns:w16cid="http://schemas.microsoft.com/office/word/2016/wordml/cid" xmlns:w16="http://schemas.microsoft.com/office/word/2018/wordml" xmlns:w16sdtdh="http://schemas.microsoft.com/office/word/2020/wordml/sdtdatahash" xmlns:w16se="http://schemas.microsoft.com/office/word/2015/wordml/symex" xmlns:wpg="http://schemas.microsoft.com/office/word/2010/wordprocessingGroup" xmlns:wpi="http://schemas.microsoft.com/office/word/2010/wordprocessingInk" xmlns:wne="http://schemas.microsoft.com/office/word/2006/wordml" xmlns:wps="http://schemas.microsoft.com/office/word/2010/wordprocessingShape" mc:Ignorable="w14 w15 w16se w16cid w16 w16cex w16sdtdh wp14">
   <w:abstractNum w:abstractNumId="0" w15:restartNumberingAfterBreak="0">
     <w:nsid w:val="04D17BB8"/>
     <w:multiLevelType w:val="hybridMultilevel"/>
@@ -20523,134 +20499,134 @@
       </w:rPr>
     </w:lvl>
   </w:abstractNum>
-  <w:num w:numId="1" w16cid:durableId="832378822">
+  <w:num w:numId="1">
     <w:abstractNumId w:val="12"/>
   </w:num>
-  <w:num w:numId="2" w16cid:durableId="377243266">
+  <w:num w:numId="2">
     <w:abstractNumId w:val="35"/>
   </w:num>
-  <w:num w:numId="3" w16cid:durableId="1679623107">
+  <w:num w:numId="3">
     <w:abstractNumId w:val="38"/>
   </w:num>
-  <w:num w:numId="4" w16cid:durableId="1598563835">
+  <w:num w:numId="4">
     <w:abstractNumId w:val="25"/>
   </w:num>
-  <w:num w:numId="5" w16cid:durableId="460268822">
+  <w:num w:numId="5">
     <w:abstractNumId w:val="26"/>
   </w:num>
-  <w:num w:numId="6" w16cid:durableId="1530601508">
+  <w:num w:numId="6">
     <w:abstractNumId w:val="20"/>
   </w:num>
-  <w:num w:numId="7" w16cid:durableId="1305432538">
+  <w:num w:numId="7">
     <w:abstractNumId w:val="7"/>
   </w:num>
-  <w:num w:numId="8" w16cid:durableId="596795280">
+  <w:num w:numId="8">
     <w:abstractNumId w:val="2"/>
   </w:num>
-  <w:num w:numId="9" w16cid:durableId="779296604">
+  <w:num w:numId="9">
     <w:abstractNumId w:val="17"/>
   </w:num>
-  <w:num w:numId="10" w16cid:durableId="2142651810">
+  <w:num w:numId="10">
     <w:abstractNumId w:val="13"/>
   </w:num>
-  <w:num w:numId="11" w16cid:durableId="2059278281">
+  <w:num w:numId="11">
     <w:abstractNumId w:val="28"/>
   </w:num>
-  <w:num w:numId="12" w16cid:durableId="1661498628">
+  <w:num w:numId="12">
     <w:abstractNumId w:val="3"/>
   </w:num>
-  <w:num w:numId="13" w16cid:durableId="307562641">
+  <w:num w:numId="13">
     <w:abstractNumId w:val="33"/>
   </w:num>
-  <w:num w:numId="14" w16cid:durableId="21320686">
+  <w:num w:numId="14">
     <w:abstractNumId w:val="5"/>
   </w:num>
-  <w:num w:numId="15" w16cid:durableId="532618004">
+  <w:num w:numId="15">
     <w:abstractNumId w:val="16"/>
   </w:num>
-  <w:num w:numId="16" w16cid:durableId="971057607">
+  <w:num w:numId="16">
     <w:abstractNumId w:val="29"/>
   </w:num>
-  <w:num w:numId="17" w16cid:durableId="1066612149">
+  <w:num w:numId="17">
     <w:abstractNumId w:val="39"/>
   </w:num>
-  <w:num w:numId="18" w16cid:durableId="2122068233">
+  <w:num w:numId="18">
     <w:abstractNumId w:val="30"/>
   </w:num>
-  <w:num w:numId="19" w16cid:durableId="568082295">
+  <w:num w:numId="19">
     <w:abstractNumId w:val="19"/>
   </w:num>
-  <w:num w:numId="20" w16cid:durableId="418912710">
+  <w:num w:numId="20">
     <w:abstractNumId w:val="36"/>
   </w:num>
-  <w:num w:numId="21" w16cid:durableId="1972786167">
+  <w:num w:numId="21">
     <w:abstractNumId w:val="31"/>
   </w:num>
-  <w:num w:numId="22" w16cid:durableId="281810056">
+  <w:num w:numId="22">
     <w:abstractNumId w:val="24"/>
   </w:num>
-  <w:num w:numId="23" w16cid:durableId="218320376">
+  <w:num w:numId="23">
     <w:abstractNumId w:val="21"/>
   </w:num>
-  <w:num w:numId="24" w16cid:durableId="562907923">
+  <w:num w:numId="24">
     <w:abstractNumId w:val="22"/>
   </w:num>
-  <w:num w:numId="25" w16cid:durableId="199242745">
+  <w:num w:numId="25">
     <w:abstractNumId w:val="4"/>
   </w:num>
-  <w:num w:numId="26" w16cid:durableId="640887335">
+  <w:num w:numId="26">
     <w:abstractNumId w:val="32"/>
   </w:num>
-  <w:num w:numId="27" w16cid:durableId="966621943">
+  <w:num w:numId="27">
     <w:abstractNumId w:val="14"/>
   </w:num>
-  <w:num w:numId="28" w16cid:durableId="1936548473">
+  <w:num w:numId="28">
     <w:abstractNumId w:val="23"/>
   </w:num>
-  <w:num w:numId="29" w16cid:durableId="1268002192">
+  <w:num w:numId="29">
     <w:abstractNumId w:val="34"/>
   </w:num>
-  <w:num w:numId="30" w16cid:durableId="653879576">
+  <w:num w:numId="30">
     <w:abstractNumId w:val="15"/>
   </w:num>
-  <w:num w:numId="31" w16cid:durableId="2057267323">
+  <w:num w:numId="31">
     <w:abstractNumId w:val="11"/>
   </w:num>
-  <w:num w:numId="32" w16cid:durableId="2012491677">
+  <w:num w:numId="32">
     <w:abstractNumId w:val="27"/>
   </w:num>
-  <w:num w:numId="33" w16cid:durableId="428309264">
+  <w:num w:numId="33">
     <w:abstractNumId w:val="9"/>
   </w:num>
-  <w:num w:numId="34" w16cid:durableId="1422950127">
+  <w:num w:numId="34">
     <w:abstractNumId w:val="8"/>
   </w:num>
-  <w:num w:numId="35" w16cid:durableId="669253871">
+  <w:num w:numId="35">
     <w:abstractNumId w:val="18"/>
   </w:num>
-  <w:num w:numId="36" w16cid:durableId="190649159">
+  <w:num w:numId="36">
     <w:abstractNumId w:val="1"/>
   </w:num>
-  <w:num w:numId="37" w16cid:durableId="1095513632">
+  <w:num w:numId="37">
     <w:abstractNumId w:val="6"/>
   </w:num>
-  <w:num w:numId="38" w16cid:durableId="353575725">
+  <w:num w:numId="38">
     <w:abstractNumId w:val="40"/>
   </w:num>
-  <w:num w:numId="39" w16cid:durableId="1957835253">
+  <w:num w:numId="39">
     <w:abstractNumId w:val="37"/>
   </w:num>
-  <w:num w:numId="40" w16cid:durableId="1659651275">
+  <w:num w:numId="40">
     <w:abstractNumId w:val="0"/>
   </w:num>
-  <w:num w:numId="41" w16cid:durableId="1966230633">
+  <w:num w:numId="41">
     <w:abstractNumId w:val="10"/>
   </w:num>
 </w:numbering>
 </file>
 
 <file path=word/styles.xml><?xml version="1.0" encoding="utf-8"?>
-<w:styles xmlns:mc="http://schemas.openxmlformats.org/markup-compatibility/2006" xmlns:r="http://schemas.openxmlformats.org/officeDocument/2006/relationships" xmlns:w="http://schemas.openxmlformats.org/wordprocessingml/2006/main" xmlns:w14="http://schemas.microsoft.com/office/word/2010/wordml" xmlns:w15="http://schemas.microsoft.com/office/word/2012/wordml" xmlns:w16cex="http://schemas.microsoft.com/office/word/2018/wordml/cex" xmlns:w16cid="http://schemas.microsoft.com/office/word/2016/wordml/cid" xmlns:w16="http://schemas.microsoft.com/office/word/2018/wordml" xmlns:w16du="http://schemas.microsoft.com/office/word/2023/wordml/word16du" xmlns:w16sdtdh="http://schemas.microsoft.com/office/word/2020/wordml/sdtdatahash" xmlns:w16sdtfl="http://schemas.microsoft.com/office/word/2024/wordml/sdtformatlock" xmlns:w16se="http://schemas.microsoft.com/office/word/2015/wordml/symex" mc:Ignorable="w14 w15 w16se w16cid w16 w16cex w16sdtdh w16sdtfl w16du">
+<w:styles xmlns:mc="http://schemas.openxmlformats.org/markup-compatibility/2006" xmlns:r="http://schemas.openxmlformats.org/officeDocument/2006/relationships" xmlns:w="http://schemas.openxmlformats.org/wordprocessingml/2006/main" xmlns:w14="http://schemas.microsoft.com/office/word/2010/wordml" xmlns:w15="http://schemas.microsoft.com/office/word/2012/wordml" xmlns:w16cex="http://schemas.microsoft.com/office/word/2018/wordml/cex" xmlns:w16cid="http://schemas.microsoft.com/office/word/2016/wordml/cid" xmlns:w16="http://schemas.microsoft.com/office/word/2018/wordml" xmlns:w16sdtdh="http://schemas.microsoft.com/office/word/2020/wordml/sdtdatahash" xmlns:w16se="http://schemas.microsoft.com/office/word/2015/wordml/symex" mc:Ignorable="w14 w15 w16se w16cid w16 w16cex w16sdtdh">
   <w:docDefaults>
     <w:rPrDefault>
       <w:rPr>
@@ -21048,7 +21024,7 @@
     <w:name w:val="Normal"/>
     <w:qFormat/>
   </w:style>
-  <w:style w:type="paragraph" w:styleId="Ttulo1">
+  <w:style w:type="paragraph" w:styleId="Heading1">
     <w:name w:val="heading 1"/>
     <w:basedOn w:val="Normal"/>
     <w:next w:val="Normal"/>
@@ -21065,7 +21041,7 @@
       <w:szCs w:val="40"/>
     </w:rPr>
   </w:style>
-  <w:style w:type="paragraph" w:styleId="Ttulo2">
+  <w:style w:type="paragraph" w:styleId="Heading2">
     <w:name w:val="heading 2"/>
     <w:basedOn w:val="Normal"/>
     <w:next w:val="Normal"/>
@@ -21083,7 +21059,7 @@
       <w:szCs w:val="32"/>
     </w:rPr>
   </w:style>
-  <w:style w:type="paragraph" w:styleId="Ttulo3">
+  <w:style w:type="paragraph" w:styleId="Heading3">
     <w:name w:val="heading 3"/>
     <w:basedOn w:val="Normal"/>
     <w:next w:val="Normal"/>
@@ -21102,7 +21078,7 @@
       <w:szCs w:val="28"/>
     </w:rPr>
   </w:style>
-  <w:style w:type="paragraph" w:styleId="Ttulo4">
+  <w:style w:type="paragraph" w:styleId="Heading4">
     <w:name w:val="heading 4"/>
     <w:basedOn w:val="Normal"/>
     <w:next w:val="Normal"/>
@@ -21122,7 +21098,7 @@
       <w:szCs w:val="24"/>
     </w:rPr>
   </w:style>
-  <w:style w:type="paragraph" w:styleId="Ttulo5">
+  <w:style w:type="paragraph" w:styleId="Heading5">
     <w:name w:val="heading 5"/>
     <w:basedOn w:val="Normal"/>
     <w:next w:val="Normal"/>
@@ -21140,7 +21116,7 @@
       <w:color w:val="666666"/>
     </w:rPr>
   </w:style>
-  <w:style w:type="paragraph" w:styleId="Ttulo6">
+  <w:style w:type="paragraph" w:styleId="Heading6">
     <w:name w:val="heading 6"/>
     <w:basedOn w:val="Normal"/>
     <w:next w:val="Normal"/>
@@ -21159,13 +21135,13 @@
       <w:color w:val="666666"/>
     </w:rPr>
   </w:style>
-  <w:style w:type="character" w:default="1" w:styleId="Fuentedeprrafopredeter">
+  <w:style w:type="character" w:default="1" w:styleId="DefaultParagraphFont">
     <w:name w:val="Default Paragraph Font"/>
     <w:uiPriority w:val="1"/>
     <w:semiHidden/>
     <w:unhideWhenUsed/>
   </w:style>
-  <w:style w:type="table" w:default="1" w:styleId="Tablanormal">
+  <w:style w:type="table" w:default="1" w:styleId="TableNormal">
     <w:name w:val="Normal Table"/>
     <w:uiPriority w:val="99"/>
     <w:semiHidden/>
@@ -21180,7 +21156,7 @@
       </w:tblCellMar>
     </w:tblPr>
   </w:style>
-  <w:style w:type="numbering" w:default="1" w:styleId="Sinlista">
+  <w:style w:type="numbering" w:default="1" w:styleId="NoList">
     <w:name w:val="No List"/>
     <w:uiPriority w:val="99"/>
     <w:semiHidden/>
@@ -21197,7 +21173,7 @@
       </w:tblCellMar>
     </w:tblPr>
   </w:style>
-  <w:style w:type="paragraph" w:styleId="Ttulo">
+  <w:style w:type="paragraph" w:styleId="Title">
     <w:name w:val="Title"/>
     <w:basedOn w:val="Normal"/>
     <w:next w:val="Normal"/>
@@ -21213,7 +21189,7 @@
       <w:szCs w:val="52"/>
     </w:rPr>
   </w:style>
-  <w:style w:type="paragraph" w:styleId="Subttulo">
+  <w:style w:type="paragraph" w:styleId="Subtitle">
     <w:name w:val="Subtitle"/>
     <w:basedOn w:val="Normal"/>
     <w:next w:val="Normal"/>
@@ -21230,7 +21206,7 @@
       <w:szCs w:val="30"/>
     </w:rPr>
   </w:style>
-  <w:style w:type="paragraph" w:styleId="Prrafodelista">
+  <w:style w:type="paragraph" w:styleId="ListParagraph">
     <w:name w:val="List Paragraph"/>
     <w:basedOn w:val="Normal"/>
     <w:uiPriority w:val="34"/>
@@ -21241,7 +21217,7 @@
       <w:contextualSpacing/>
     </w:pPr>
   </w:style>
-  <w:style w:type="paragraph" w:styleId="Descripcin">
+  <w:style w:type="paragraph" w:styleId="Caption">
     <w:name w:val="caption"/>
     <w:basedOn w:val="Normal"/>
     <w:next w:val="Normal"/>
@@ -21260,11 +21236,11 @@
       <w:szCs w:val="18"/>
     </w:rPr>
   </w:style>
-  <w:style w:type="paragraph" w:styleId="Cita">
+  <w:style w:type="paragraph" w:styleId="Quote">
     <w:name w:val="Quote"/>
     <w:basedOn w:val="Normal"/>
     <w:next w:val="Normal"/>
-    <w:link w:val="CitaCar"/>
+    <w:link w:val="QuoteChar"/>
     <w:uiPriority w:val="29"/>
     <w:qFormat/>
     <w:rsid w:val="005D23D7"/>
@@ -21279,10 +21255,10 @@
       <w:color w:val="404040" w:themeColor="text1" w:themeTint="BF"/>
     </w:rPr>
   </w:style>
-  <w:style w:type="character" w:customStyle="1" w:styleId="CitaCar">
-    <w:name w:val="Cita Car"/>
-    <w:basedOn w:val="Fuentedeprrafopredeter"/>
-    <w:link w:val="Cita"/>
+  <w:style w:type="character" w:customStyle="1" w:styleId="QuoteChar">
+    <w:name w:val="Quote Char"/>
+    <w:basedOn w:val="DefaultParagraphFont"/>
+    <w:link w:val="Quote"/>
     <w:uiPriority w:val="29"/>
     <w:rsid w:val="005D23D7"/>
     <w:rPr>
@@ -21291,9 +21267,9 @@
       <w:color w:val="404040" w:themeColor="text1" w:themeTint="BF"/>
     </w:rPr>
   </w:style>
-  <w:style w:type="character" w:styleId="Textodelmarcadordeposicin">
+  <w:style w:type="character" w:styleId="PlaceholderText">
     <w:name w:val="Placeholder Text"/>
-    <w:basedOn w:val="Fuentedeprrafopredeter"/>
+    <w:basedOn w:val="DefaultParagraphFont"/>
     <w:uiPriority w:val="99"/>
     <w:semiHidden/>
     <w:rsid w:val="00D94EBB"/>
@@ -21301,10 +21277,10 @@
       <w:color w:val="666666"/>
     </w:rPr>
   </w:style>
-  <w:style w:type="paragraph" w:styleId="Textonotapie">
+  <w:style w:type="paragraph" w:styleId="FootnoteText">
     <w:name w:val="footnote text"/>
     <w:basedOn w:val="Normal"/>
-    <w:link w:val="TextonotapieCar"/>
+    <w:link w:val="FootnoteTextChar"/>
     <w:uiPriority w:val="99"/>
     <w:semiHidden/>
     <w:unhideWhenUsed/>
@@ -21317,10 +21293,10 @@
       <w:szCs w:val="20"/>
     </w:rPr>
   </w:style>
-  <w:style w:type="character" w:customStyle="1" w:styleId="TextonotapieCar">
-    <w:name w:val="Texto nota pie Car"/>
-    <w:basedOn w:val="Fuentedeprrafopredeter"/>
-    <w:link w:val="Textonotapie"/>
+  <w:style w:type="character" w:customStyle="1" w:styleId="FootnoteTextChar">
+    <w:name w:val="Footnote Text Char"/>
+    <w:basedOn w:val="DefaultParagraphFont"/>
+    <w:link w:val="FootnoteText"/>
     <w:uiPriority w:val="99"/>
     <w:semiHidden/>
     <w:rsid w:val="00B220C6"/>
@@ -21329,9 +21305,9 @@
       <w:szCs w:val="20"/>
     </w:rPr>
   </w:style>
-  <w:style w:type="character" w:styleId="Refdenotaalpie">
+  <w:style w:type="character" w:styleId="FootnoteReference">
     <w:name w:val="footnote reference"/>
-    <w:basedOn w:val="Fuentedeprrafopredeter"/>
+    <w:basedOn w:val="DefaultParagraphFont"/>
     <w:uiPriority w:val="99"/>
     <w:semiHidden/>
     <w:unhideWhenUsed/>
@@ -21340,9 +21316,9 @@
       <w:vertAlign w:val="superscript"/>
     </w:rPr>
   </w:style>
-  <w:style w:type="character" w:styleId="Hipervnculo">
+  <w:style w:type="character" w:styleId="Hyperlink">
     <w:name w:val="Hyperlink"/>
-    <w:basedOn w:val="Fuentedeprrafopredeter"/>
+    <w:basedOn w:val="DefaultParagraphFont"/>
     <w:uiPriority w:val="99"/>
     <w:unhideWhenUsed/>
     <w:rsid w:val="00B220C6"/>
@@ -21351,9 +21327,9 @@
       <w:u w:val="single"/>
     </w:rPr>
   </w:style>
-  <w:style w:type="character" w:styleId="Mencinsinresolver">
+  <w:style w:type="character" w:styleId="UnresolvedMention">
     <w:name w:val="Unresolved Mention"/>
-    <w:basedOn w:val="Fuentedeprrafopredeter"/>
+    <w:basedOn w:val="DefaultParagraphFont"/>
     <w:uiPriority w:val="99"/>
     <w:semiHidden/>
     <w:unhideWhenUsed/>

</xml_diff>

<commit_message>
Working on Ch 5 First implementation 6
</commit_message>
<xml_diff>
--- a/Draft/5 Implementation.docx
+++ b/Draft/5 Implementation.docx
@@ -1,10 +1,10 @@
 
 <file path=word/document.xml><?xml version="1.0" encoding="utf-8"?>
-<w:document xmlns:wpc="http://schemas.microsoft.com/office/word/2010/wordprocessingCanvas" xmlns:cx="http://schemas.microsoft.com/office/drawing/2014/chartex" xmlns:cx1="http://schemas.microsoft.com/office/drawing/2015/9/8/chartex" xmlns:cx2="http://schemas.microsoft.com/office/drawing/2015/10/21/chartex" xmlns:cx3="http://schemas.microsoft.com/office/drawing/2016/5/9/chartex" xmlns:cx4="http://schemas.microsoft.com/office/drawing/2016/5/10/chartex" xmlns:cx5="http://schemas.microsoft.com/office/drawing/2016/5/11/chartex" xmlns:cx6="http://schemas.microsoft.com/office/drawing/2016/5/12/chartex" xmlns:cx7="http://schemas.microsoft.com/office/drawing/2016/5/13/chartex" xmlns:cx8="http://schemas.microsoft.com/office/drawing/2016/5/14/chartex" xmlns:mc="http://schemas.openxmlformats.org/markup-compatibility/2006" xmlns:aink="http://schemas.microsoft.com/office/drawing/2016/ink" xmlns:am3d="http://schemas.microsoft.com/office/drawing/2017/model3d" xmlns:o="urn:schemas-microsoft-com:office:office" xmlns:r="http://schemas.openxmlformats.org/officeDocument/2006/relationships" xmlns:m="http://schemas.openxmlformats.org/officeDocument/2006/math" xmlns:v="urn:schemas-microsoft-com:vml" xmlns:wp14="http://schemas.microsoft.com/office/word/2010/wordprocessingDrawing" xmlns:wp="http://schemas.openxmlformats.org/drawingml/2006/wordprocessingDrawing" xmlns:w10="urn:schemas-microsoft-com:office:word" xmlns:w="http://schemas.openxmlformats.org/wordprocessingml/2006/main" xmlns:w14="http://schemas.microsoft.com/office/word/2010/wordml" xmlns:w15="http://schemas.microsoft.com/office/word/2012/wordml" xmlns:w16cex="http://schemas.microsoft.com/office/word/2018/wordml/cex" xmlns:w16cid="http://schemas.microsoft.com/office/word/2016/wordml/cid" xmlns:w16="http://schemas.microsoft.com/office/word/2018/wordml" xmlns:w16sdtdh="http://schemas.microsoft.com/office/word/2020/wordml/sdtdatahash" xmlns:w16se="http://schemas.microsoft.com/office/word/2015/wordml/symex" xmlns:wpg="http://schemas.microsoft.com/office/word/2010/wordprocessingGroup" xmlns:wpi="http://schemas.microsoft.com/office/word/2010/wordprocessingInk" xmlns:wne="http://schemas.microsoft.com/office/word/2006/wordml" xmlns:wps="http://schemas.microsoft.com/office/word/2010/wordprocessingShape" mc:Ignorable="w14 w15 w16se w16cid w16 w16cex w16sdtdh wp14">
+<w:document xmlns:wpc="http://schemas.microsoft.com/office/word/2010/wordprocessingCanvas" xmlns:cx="http://schemas.microsoft.com/office/drawing/2014/chartex" xmlns:cx1="http://schemas.microsoft.com/office/drawing/2015/9/8/chartex" xmlns:cx2="http://schemas.microsoft.com/office/drawing/2015/10/21/chartex" xmlns:cx3="http://schemas.microsoft.com/office/drawing/2016/5/9/chartex" xmlns:cx4="http://schemas.microsoft.com/office/drawing/2016/5/10/chartex" xmlns:cx5="http://schemas.microsoft.com/office/drawing/2016/5/11/chartex" xmlns:cx6="http://schemas.microsoft.com/office/drawing/2016/5/12/chartex" xmlns:cx7="http://schemas.microsoft.com/office/drawing/2016/5/13/chartex" xmlns:cx8="http://schemas.microsoft.com/office/drawing/2016/5/14/chartex" xmlns:mc="http://schemas.openxmlformats.org/markup-compatibility/2006" xmlns:aink="http://schemas.microsoft.com/office/drawing/2016/ink" xmlns:am3d="http://schemas.microsoft.com/office/drawing/2017/model3d" xmlns:o="urn:schemas-microsoft-com:office:office" xmlns:oel="http://schemas.microsoft.com/office/2019/extlst" xmlns:r="http://schemas.openxmlformats.org/officeDocument/2006/relationships" xmlns:m="http://schemas.openxmlformats.org/officeDocument/2006/math" xmlns:v="urn:schemas-microsoft-com:vml" xmlns:wp14="http://schemas.microsoft.com/office/word/2010/wordprocessingDrawing" xmlns:wp="http://schemas.openxmlformats.org/drawingml/2006/wordprocessingDrawing" xmlns:w10="urn:schemas-microsoft-com:office:word" xmlns:w="http://schemas.openxmlformats.org/wordprocessingml/2006/main" xmlns:w14="http://schemas.microsoft.com/office/word/2010/wordml" xmlns:w15="http://schemas.microsoft.com/office/word/2012/wordml" xmlns:w16cex="http://schemas.microsoft.com/office/word/2018/wordml/cex" xmlns:w16cid="http://schemas.microsoft.com/office/word/2016/wordml/cid" xmlns:w16="http://schemas.microsoft.com/office/word/2018/wordml" xmlns:w16du="http://schemas.microsoft.com/office/word/2023/wordml/word16du" xmlns:w16sdtdh="http://schemas.microsoft.com/office/word/2020/wordml/sdtdatahash" xmlns:w16sdtfl="http://schemas.microsoft.com/office/word/2024/wordml/sdtformatlock" xmlns:w16se="http://schemas.microsoft.com/office/word/2015/wordml/symex" xmlns:wpg="http://schemas.microsoft.com/office/word/2010/wordprocessingGroup" xmlns:wpi="http://schemas.microsoft.com/office/word/2010/wordprocessingInk" xmlns:wne="http://schemas.microsoft.com/office/word/2006/wordml" xmlns:wps="http://schemas.microsoft.com/office/word/2010/wordprocessingShape" mc:Ignorable="w14 w15 w16se w16cid w16 w16cex w16sdtdh w16sdtfl w16du wp14">
   <w:body>
     <w:p>
       <w:pPr>
-        <w:pStyle w:val="Title"/>
+        <w:pStyle w:val="Ttulo"/>
         <w:rPr>
           <w:lang w:val="en-NZ"/>
         </w:rPr>
@@ -264,7 +264,7 @@
     </w:p>
     <w:p>
       <w:pPr>
-        <w:pStyle w:val="Heading1"/>
+        <w:pStyle w:val="Ttulo1"/>
         <w:rPr>
           <w:lang w:val="en-NZ"/>
         </w:rPr>
@@ -363,7 +363,7 @@
     </w:p>
     <w:p>
       <w:pPr>
-        <w:pStyle w:val="ListParagraph"/>
+        <w:pStyle w:val="Prrafodelista"/>
         <w:numPr>
           <w:ilvl w:val="0"/>
           <w:numId w:val="31"/>
@@ -381,7 +381,7 @@
     </w:p>
     <w:p>
       <w:pPr>
-        <w:pStyle w:val="ListParagraph"/>
+        <w:pStyle w:val="Prrafodelista"/>
         <w:numPr>
           <w:ilvl w:val="0"/>
           <w:numId w:val="31"/>
@@ -405,7 +405,7 @@
     </w:p>
     <w:p>
       <w:pPr>
-        <w:pStyle w:val="ListParagraph"/>
+        <w:pStyle w:val="Prrafodelista"/>
         <w:numPr>
           <w:ilvl w:val="0"/>
           <w:numId w:val="31"/>
@@ -520,7 +520,7 @@
     </w:p>
     <w:p>
       <w:pPr>
-        <w:pStyle w:val="ListParagraph"/>
+        <w:pStyle w:val="Prrafodelista"/>
         <w:numPr>
           <w:ilvl w:val="0"/>
           <w:numId w:val="32"/>
@@ -538,7 +538,7 @@
     </w:p>
     <w:p>
       <w:pPr>
-        <w:pStyle w:val="ListParagraph"/>
+        <w:pStyle w:val="Prrafodelista"/>
         <w:numPr>
           <w:ilvl w:val="0"/>
           <w:numId w:val="32"/>
@@ -556,7 +556,7 @@
     </w:p>
     <w:p>
       <w:pPr>
-        <w:pStyle w:val="ListParagraph"/>
+        <w:pStyle w:val="Prrafodelista"/>
         <w:numPr>
           <w:ilvl w:val="0"/>
           <w:numId w:val="32"/>
@@ -580,7 +580,7 @@
     </w:p>
     <w:p>
       <w:pPr>
-        <w:pStyle w:val="ListParagraph"/>
+        <w:pStyle w:val="Prrafodelista"/>
         <w:numPr>
           <w:ilvl w:val="0"/>
           <w:numId w:val="32"/>
@@ -604,7 +604,7 @@
     </w:p>
     <w:p>
       <w:pPr>
-        <w:pStyle w:val="ListParagraph"/>
+        <w:pStyle w:val="Prrafodelista"/>
         <w:numPr>
           <w:ilvl w:val="0"/>
           <w:numId w:val="32"/>
@@ -702,7 +702,7 @@
     </w:p>
     <w:p>
       <w:pPr>
-        <w:pStyle w:val="Heading2"/>
+        <w:pStyle w:val="Ttulo2"/>
         <w:rPr>
           <w:lang w:val="en-NZ"/>
         </w:rPr>
@@ -824,7 +824,7 @@
       </w:r>
       <w:r>
         <w:rPr>
-          <w:rStyle w:val="QuoteChar"/>
+          <w:rStyle w:val="CitaCar"/>
           <w:lang w:val="en-NZ"/>
         </w:rPr>
         <w:t>Kowalewski et al. (2017)</w:t>
@@ -862,7 +862,7 @@
       </w:r>
       <w:r>
         <w:rPr>
-          <w:rStyle w:val="QuoteChar"/>
+          <w:rStyle w:val="CitaCar"/>
           <w:lang w:val="en-NZ"/>
         </w:rPr>
         <w:t>(Manifest AR Work Instruction Platform, 2022)</w:t>
@@ -1069,7 +1069,7 @@
       </w:r>
       <w:r>
         <w:rPr>
-          <w:rStyle w:val="QuoteChar"/>
+          <w:rStyle w:val="CitaCar"/>
           <w:lang w:val="en-NZ"/>
         </w:rPr>
         <w:t>(Boy, 2017)</w:t>
@@ -1697,7 +1697,7 @@
     </w:p>
     <w:p>
       <w:pPr>
-        <w:pStyle w:val="Heading3"/>
+        <w:pStyle w:val="Ttulo3"/>
         <w:rPr>
           <w:lang w:val="en-NZ"/>
         </w:rPr>
@@ -2080,7 +2080,7 @@
     </w:p>
     <w:p>
       <w:pPr>
-        <w:pStyle w:val="Caption"/>
+        <w:pStyle w:val="Descripcin"/>
         <w:jc w:val="center"/>
         <w:rPr>
           <w:lang w:val="en-NZ"/>
@@ -2169,7 +2169,7 @@
     </w:p>
     <w:p>
       <w:pPr>
-        <w:pStyle w:val="ListParagraph"/>
+        <w:pStyle w:val="Prrafodelista"/>
         <w:numPr>
           <w:ilvl w:val="0"/>
           <w:numId w:val="33"/>
@@ -2187,7 +2187,7 @@
     </w:p>
     <w:p>
       <w:pPr>
-        <w:pStyle w:val="ListParagraph"/>
+        <w:pStyle w:val="Prrafodelista"/>
         <w:numPr>
           <w:ilvl w:val="0"/>
           <w:numId w:val="33"/>
@@ -2205,7 +2205,7 @@
     </w:p>
     <w:p>
       <w:pPr>
-        <w:pStyle w:val="ListParagraph"/>
+        <w:pStyle w:val="Prrafodelista"/>
         <w:numPr>
           <w:ilvl w:val="0"/>
           <w:numId w:val="33"/>
@@ -2290,7 +2290,7 @@
       </w:r>
       <w:r>
         <w:rPr>
-          <w:rStyle w:val="QuoteChar"/>
+          <w:rStyle w:val="CitaCar"/>
           <w:lang w:val="en-NZ"/>
         </w:rPr>
         <w:t>Piumsomboon et al. (2013)</w:t>
@@ -2411,28 +2411,28 @@
       </w:r>
       <w:r>
         <w:rPr>
-          <w:rStyle w:val="QuoteChar"/>
+          <w:rStyle w:val="CitaCar"/>
           <w:lang w:val="en-NZ"/>
         </w:rPr>
         <w:t>(</w:t>
       </w:r>
       <w:r>
         <w:rPr>
-          <w:rStyle w:val="QuoteChar"/>
+          <w:rStyle w:val="CitaCar"/>
           <w:lang w:val="en-NZ"/>
         </w:rPr>
         <w:t>Pinelle, Gutwin, &amp; Greenberg, 2003; Scoular, Duckworth</w:t>
       </w:r>
       <w:r>
         <w:rPr>
-          <w:rStyle w:val="QuoteChar"/>
-          <w:lang w:val="en-NZ"/>
-        </w:rPr>
-        <w:t xml:space="preserve"> </w:t>
-      </w:r>
-      <w:r>
-        <w:rPr>
-          <w:rStyle w:val="QuoteChar"/>
+          <w:rStyle w:val="CitaCar"/>
+          <w:lang w:val="en-NZ"/>
+        </w:rPr>
+        <w:t xml:space="preserve"> </w:t>
+      </w:r>
+      <w:r>
+        <w:rPr>
+          <w:rStyle w:val="CitaCar"/>
           <w:lang w:val="en-NZ"/>
         </w:rPr>
         <w:t>&amp; Heard, 2020)</w:t>
@@ -2518,7 +2518,7 @@
     </w:p>
     <w:p>
       <w:pPr>
-        <w:pStyle w:val="ListParagraph"/>
+        <w:pStyle w:val="Prrafodelista"/>
         <w:numPr>
           <w:ilvl w:val="0"/>
           <w:numId w:val="34"/>
@@ -2537,7 +2537,7 @@
     </w:p>
     <w:p>
       <w:pPr>
-        <w:pStyle w:val="ListParagraph"/>
+        <w:pStyle w:val="Prrafodelista"/>
         <w:numPr>
           <w:ilvl w:val="0"/>
           <w:numId w:val="34"/>
@@ -2555,7 +2555,7 @@
     </w:p>
     <w:p>
       <w:pPr>
-        <w:pStyle w:val="ListParagraph"/>
+        <w:pStyle w:val="Prrafodelista"/>
         <w:numPr>
           <w:ilvl w:val="0"/>
           <w:numId w:val="34"/>
@@ -2573,7 +2573,7 @@
     </w:p>
     <w:p>
       <w:pPr>
-        <w:pStyle w:val="ListParagraph"/>
+        <w:pStyle w:val="Prrafodelista"/>
         <w:numPr>
           <w:ilvl w:val="0"/>
           <w:numId w:val="34"/>
@@ -3079,7 +3079,7 @@
       </w:r>
       <w:r>
         <w:rPr>
-          <w:rStyle w:val="QuoteChar"/>
+          <w:rStyle w:val="CitaCar"/>
           <w:lang w:val="en-NZ"/>
         </w:rPr>
         <w:t>Reilly et al. (2014)</w:t>
@@ -3092,21 +3092,21 @@
       </w:r>
       <w:r>
         <w:rPr>
-          <w:rStyle w:val="QuoteChar"/>
+          <w:rStyle w:val="CitaCar"/>
           <w:lang w:val="en-NZ"/>
         </w:rPr>
         <w:t>Lebeck, Ruth, Kohno, and Roesner</w:t>
       </w:r>
       <w:r>
         <w:rPr>
-          <w:rStyle w:val="QuoteChar"/>
-          <w:lang w:val="en-NZ"/>
-        </w:rPr>
-        <w:t xml:space="preserve"> </w:t>
-      </w:r>
-      <w:r>
-        <w:rPr>
-          <w:rStyle w:val="QuoteChar"/>
+          <w:rStyle w:val="CitaCar"/>
+          <w:lang w:val="en-NZ"/>
+        </w:rPr>
+        <w:t xml:space="preserve"> </w:t>
+      </w:r>
+      <w:r>
+        <w:rPr>
+          <w:rStyle w:val="CitaCar"/>
           <w:lang w:val="en-NZ"/>
         </w:rPr>
         <w:t>(2018)</w:t>
@@ -3174,28 +3174,28 @@
       </w:r>
       <w:r>
         <w:rPr>
-          <w:rStyle w:val="QuoteChar"/>
+          <w:rStyle w:val="CitaCar"/>
           <w:lang w:val="en-NZ"/>
         </w:rPr>
         <w:t xml:space="preserve">(Zigurs </w:t>
       </w:r>
       <w:r>
         <w:rPr>
-          <w:rStyle w:val="QuoteChar"/>
+          <w:rStyle w:val="CitaCar"/>
           <w:lang w:val="en-NZ"/>
         </w:rPr>
         <w:t>refers to &amp;</w:t>
       </w:r>
       <w:r>
         <w:rPr>
-          <w:rStyle w:val="QuoteChar"/>
-          <w:lang w:val="en-NZ"/>
-        </w:rPr>
-        <w:t xml:space="preserve"> </w:t>
-      </w:r>
-      <w:r>
-        <w:rPr>
-          <w:rStyle w:val="QuoteChar"/>
+          <w:rStyle w:val="CitaCar"/>
+          <w:lang w:val="en-NZ"/>
+        </w:rPr>
+        <w:t xml:space="preserve"> </w:t>
+      </w:r>
+      <w:r>
+        <w:rPr>
+          <w:rStyle w:val="CitaCar"/>
           <w:lang w:val="en-NZ"/>
         </w:rPr>
         <w:t>Munkvold, 2006)</w:t>
@@ -3363,7 +3363,7 @@
     </w:p>
     <w:p>
       <w:pPr>
-        <w:pStyle w:val="Caption"/>
+        <w:pStyle w:val="Descripcin"/>
         <w:jc w:val="center"/>
         <w:rPr>
           <w:lang w:val="en-NZ"/>
@@ -3660,7 +3660,7 @@
     </w:p>
     <w:p>
       <w:pPr>
-        <w:pStyle w:val="Caption"/>
+        <w:pStyle w:val="Descripcin"/>
         <w:jc w:val="center"/>
         <w:rPr>
           <w:lang w:val="en-NZ"/>
@@ -4607,7 +4607,7 @@
     <w:p>
       <w:pPr>
         <w:rPr>
-          <w:rStyle w:val="QuoteChar"/>
+          <w:rStyle w:val="CitaCar"/>
           <w:lang w:val="en-NZ"/>
         </w:rPr>
       </w:pPr>
@@ -4655,21 +4655,21 @@
       </w:r>
       <w:r>
         <w:rPr>
-          <w:rStyle w:val="QuoteChar"/>
+          <w:rStyle w:val="CitaCar"/>
           <w:lang w:val="en-NZ"/>
         </w:rPr>
         <w:t>(Wobbrock, Aung, Rothrock, &amp; Myers,</w:t>
       </w:r>
       <w:r>
         <w:rPr>
-          <w:rStyle w:val="QuoteChar"/>
-          <w:lang w:val="en-NZ"/>
-        </w:rPr>
-        <w:t xml:space="preserve"> </w:t>
-      </w:r>
-      <w:r>
-        <w:rPr>
-          <w:rStyle w:val="QuoteChar"/>
+          <w:rStyle w:val="CitaCar"/>
+          <w:lang w:val="en-NZ"/>
+        </w:rPr>
+        <w:t xml:space="preserve"> </w:t>
+      </w:r>
+      <w:r>
+        <w:rPr>
+          <w:rStyle w:val="CitaCar"/>
           <w:lang w:val="en-NZ"/>
         </w:rPr>
         <w:t>2005).</w:t>
@@ -4992,7 +4992,7 @@
     </w:p>
     <w:p>
       <w:pPr>
-        <w:pStyle w:val="Caption"/>
+        <w:pStyle w:val="Descripcin"/>
         <w:jc w:val="center"/>
         <w:rPr>
           <w:lang w:val="en-NZ"/>
@@ -5248,7 +5248,7 @@
     </w:p>
     <w:p>
       <w:pPr>
-        <w:pStyle w:val="Heading3"/>
+        <w:pStyle w:val="Ttulo3"/>
         <w:rPr>
           <w:lang w:val="en-NZ"/>
         </w:rPr>
@@ -5578,7 +5578,7 @@
     </w:p>
     <w:p>
       <w:pPr>
-        <w:pStyle w:val="Caption"/>
+        <w:pStyle w:val="Descripcin"/>
         <w:jc w:val="center"/>
         <w:rPr>
           <w:lang w:val="en-NZ"/>
@@ -6183,7 +6183,7 @@
     </w:p>
     <w:p>
       <w:pPr>
-        <w:pStyle w:val="Caption"/>
+        <w:pStyle w:val="Descripcin"/>
         <w:jc w:val="center"/>
         <w:rPr>
           <w:lang w:val="en-NZ"/>
@@ -6346,7 +6346,7 @@
     </w:p>
     <w:p>
       <w:pPr>
-        <w:pStyle w:val="Caption"/>
+        <w:pStyle w:val="Descripcin"/>
         <w:jc w:val="center"/>
         <w:rPr>
           <w:lang w:val="en-NZ"/>
@@ -6465,7 +6465,7 @@
         </w:rPr>
         <w:lastRenderedPageBreak/>
         <w:drawing>
-          <wp:inline distT="0" distB="0" distL="0" distR="0" wp14:anchorId="24B7CA3F" wp14:editId="19389367">
+          <wp:inline distT="0" distB="0" distL="0" distR="0" wp14:anchorId="24B7CA3F" wp14:editId="300FB50B">
             <wp:extent cx="2686489" cy="2057787"/>
             <wp:effectExtent l="0" t="0" r="0" b="0"/>
             <wp:docPr id="24" name="Picture 24"/>
@@ -6516,7 +6516,7 @@
     </w:p>
     <w:p>
       <w:pPr>
-        <w:pStyle w:val="Caption"/>
+        <w:pStyle w:val="Descripcin"/>
         <w:jc w:val="center"/>
         <w:rPr>
           <w:lang w:val="en-NZ"/>
@@ -6697,7 +6697,7 @@
     </w:p>
     <w:p>
       <w:pPr>
-        <w:pStyle w:val="Caption"/>
+        <w:pStyle w:val="Descripcin"/>
         <w:jc w:val="center"/>
         <w:rPr>
           <w:lang w:val="en-NZ"/>
@@ -7235,7 +7235,7 @@
     </w:p>
     <w:p>
       <w:pPr>
-        <w:pStyle w:val="Caption"/>
+        <w:pStyle w:val="Descripcin"/>
         <w:jc w:val="center"/>
         <w:rPr>
           <w:lang w:val="en-NZ"/>
@@ -7461,7 +7461,7 @@
     </w:p>
     <w:p>
       <w:pPr>
-        <w:pStyle w:val="Caption"/>
+        <w:pStyle w:val="Descripcin"/>
         <w:jc w:val="center"/>
         <w:rPr>
           <w:lang w:val="en-NZ"/>
@@ -7742,7 +7742,7 @@
     </w:p>
     <w:p>
       <w:pPr>
-        <w:pStyle w:val="Caption"/>
+        <w:pStyle w:val="Descripcin"/>
         <w:jc w:val="center"/>
         <w:rPr>
           <w:lang w:val="en-NZ"/>
@@ -8328,7 +8328,7 @@
     </w:p>
     <w:p>
       <w:pPr>
-        <w:pStyle w:val="Caption"/>
+        <w:pStyle w:val="Descripcin"/>
         <w:jc w:val="center"/>
         <w:rPr>
           <w:lang w:val="en-NZ"/>
@@ -8787,7 +8787,7 @@
     </w:p>
     <w:p>
       <w:pPr>
-        <w:pStyle w:val="Caption"/>
+        <w:pStyle w:val="Descripcin"/>
         <w:jc w:val="center"/>
         <w:rPr>
           <w:lang w:val="en-NZ"/>
@@ -8883,7 +8883,7 @@
     </w:p>
     <w:p>
       <w:pPr>
-        <w:pStyle w:val="Caption"/>
+        <w:pStyle w:val="Descripcin"/>
         <w:jc w:val="center"/>
         <w:rPr>
           <w:lang w:val="en-NZ"/>
@@ -9365,7 +9365,7 @@
     </w:p>
     <w:p>
       <w:pPr>
-        <w:pStyle w:val="Caption"/>
+        <w:pStyle w:val="Descripcin"/>
         <w:jc w:val="center"/>
         <w:rPr>
           <w:lang w:val="en-NZ"/>
@@ -9775,7 +9775,7 @@
     </w:p>
     <w:p>
       <w:pPr>
-        <w:pStyle w:val="Caption"/>
+        <w:pStyle w:val="Descripcin"/>
         <w:jc w:val="center"/>
         <w:rPr>
           <w:lang w:val="en-NZ"/>
@@ -10005,7 +10005,7 @@
     </w:p>
     <w:p>
       <w:pPr>
-        <w:pStyle w:val="Caption"/>
+        <w:pStyle w:val="Descripcin"/>
         <w:jc w:val="center"/>
         <w:rPr>
           <w:lang w:val="en-NZ"/>
@@ -10505,7 +10505,7 @@
     </w:p>
     <w:p>
       <w:pPr>
-        <w:pStyle w:val="Caption"/>
+        <w:pStyle w:val="Descripcin"/>
         <w:jc w:val="center"/>
         <w:rPr>
           <w:lang w:val="en-NZ"/>
@@ -11174,7 +11174,7 @@
     </w:p>
     <w:p>
       <w:pPr>
-        <w:pStyle w:val="Caption"/>
+        <w:pStyle w:val="Descripcin"/>
         <w:jc w:val="center"/>
         <w:rPr>
           <w:lang w:val="en-NZ"/>
@@ -11201,7 +11201,7 @@
     </w:p>
     <w:p>
       <w:pPr>
-        <w:pStyle w:val="Heading3"/>
+        <w:pStyle w:val="Ttulo3"/>
         <w:rPr>
           <w:lang w:val="en-NZ"/>
         </w:rPr>
@@ -12219,7 +12219,7 @@
     </w:p>
     <w:p>
       <w:pPr>
-        <w:pStyle w:val="ListParagraph"/>
+        <w:pStyle w:val="Prrafodelista"/>
         <w:numPr>
           <w:ilvl w:val="0"/>
           <w:numId w:val="35"/>
@@ -12237,7 +12237,7 @@
     </w:p>
     <w:p>
       <w:pPr>
-        <w:pStyle w:val="ListParagraph"/>
+        <w:pStyle w:val="Prrafodelista"/>
         <w:numPr>
           <w:ilvl w:val="0"/>
           <w:numId w:val="35"/>
@@ -12279,7 +12279,7 @@
     </w:p>
     <w:p>
       <w:pPr>
-        <w:pStyle w:val="ListParagraph"/>
+        <w:pStyle w:val="Prrafodelista"/>
         <w:numPr>
           <w:ilvl w:val="0"/>
           <w:numId w:val="35"/>
@@ -12860,7 +12860,7 @@
     </w:p>
     <w:p>
       <w:pPr>
-        <w:pStyle w:val="Heading2"/>
+        <w:pStyle w:val="Ttulo2"/>
         <w:rPr>
           <w:lang w:val="en-NZ"/>
         </w:rPr>
@@ -13640,7 +13640,7 @@
     </w:p>
     <w:p>
       <w:pPr>
-        <w:pStyle w:val="Caption"/>
+        <w:pStyle w:val="Descripcin"/>
         <w:jc w:val="center"/>
         <w:rPr>
           <w:lang w:val="en-NZ"/>
@@ -13666,7 +13666,7 @@
       </w:r>
       <w:r>
         <w:rPr>
-          <w:rStyle w:val="FootnoteReference"/>
+          <w:rStyle w:val="Refdenotaalpie"/>
           <w:lang w:val="en-NZ"/>
         </w:rPr>
         <w:footnoteReference w:id="1"/>
@@ -14183,7 +14183,7 @@
     </w:p>
     <w:p>
       <w:pPr>
-        <w:pStyle w:val="ListParagraph"/>
+        <w:pStyle w:val="Prrafodelista"/>
         <w:numPr>
           <w:ilvl w:val="0"/>
           <w:numId w:val="36"/>
@@ -14214,7 +14214,7 @@
     </w:p>
     <w:p>
       <w:pPr>
-        <w:pStyle w:val="ListParagraph"/>
+        <w:pStyle w:val="Prrafodelista"/>
         <w:numPr>
           <w:ilvl w:val="0"/>
           <w:numId w:val="36"/>
@@ -14239,7 +14239,7 @@
     </w:p>
     <w:p>
       <w:pPr>
-        <w:pStyle w:val="ListParagraph"/>
+        <w:pStyle w:val="Prrafodelista"/>
         <w:numPr>
           <w:ilvl w:val="0"/>
           <w:numId w:val="36"/>
@@ -14308,7 +14308,7 @@
     </w:p>
     <w:p>
       <w:pPr>
-        <w:pStyle w:val="Heading1"/>
+        <w:pStyle w:val="Ttulo1"/>
         <w:rPr>
           <w:lang w:val="en-NZ"/>
         </w:rPr>
@@ -14346,7 +14346,7 @@
     </w:p>
     <w:p>
       <w:pPr>
-        <w:pStyle w:val="Heading2"/>
+        <w:pStyle w:val="Ttulo2"/>
         <w:rPr>
           <w:lang w:val="en-NZ"/>
         </w:rPr>
@@ -14398,7 +14398,7 @@
     </w:p>
     <w:p>
       <w:pPr>
-        <w:pStyle w:val="ListParagraph"/>
+        <w:pStyle w:val="Prrafodelista"/>
         <w:numPr>
           <w:ilvl w:val="0"/>
           <w:numId w:val="37"/>
@@ -14416,7 +14416,7 @@
     </w:p>
     <w:p>
       <w:pPr>
-        <w:pStyle w:val="ListParagraph"/>
+        <w:pStyle w:val="Prrafodelista"/>
         <w:numPr>
           <w:ilvl w:val="0"/>
           <w:numId w:val="37"/>
@@ -14434,7 +14434,7 @@
     </w:p>
     <w:p>
       <w:pPr>
-        <w:pStyle w:val="ListParagraph"/>
+        <w:pStyle w:val="Prrafodelista"/>
         <w:numPr>
           <w:ilvl w:val="0"/>
           <w:numId w:val="37"/>
@@ -14452,7 +14452,7 @@
     </w:p>
     <w:p>
       <w:pPr>
-        <w:pStyle w:val="ListParagraph"/>
+        <w:pStyle w:val="Prrafodelista"/>
         <w:numPr>
           <w:ilvl w:val="0"/>
           <w:numId w:val="37"/>
@@ -14483,7 +14483,7 @@
     </w:p>
     <w:p>
       <w:pPr>
-        <w:pStyle w:val="ListParagraph"/>
+        <w:pStyle w:val="Prrafodelista"/>
         <w:numPr>
           <w:ilvl w:val="0"/>
           <w:numId w:val="38"/>
@@ -14501,7 +14501,7 @@
     </w:p>
     <w:p>
       <w:pPr>
-        <w:pStyle w:val="ListParagraph"/>
+        <w:pStyle w:val="Prrafodelista"/>
         <w:numPr>
           <w:ilvl w:val="0"/>
           <w:numId w:val="38"/>
@@ -14519,7 +14519,7 @@
     </w:p>
     <w:p>
       <w:pPr>
-        <w:pStyle w:val="ListParagraph"/>
+        <w:pStyle w:val="Prrafodelista"/>
         <w:numPr>
           <w:ilvl w:val="0"/>
           <w:numId w:val="38"/>
@@ -14537,7 +14537,7 @@
     </w:p>
     <w:p>
       <w:pPr>
-        <w:pStyle w:val="ListParagraph"/>
+        <w:pStyle w:val="Prrafodelista"/>
         <w:numPr>
           <w:ilvl w:val="0"/>
           <w:numId w:val="38"/>
@@ -14629,7 +14629,7 @@
     </w:p>
     <w:p>
       <w:pPr>
-        <w:pStyle w:val="Heading3"/>
+        <w:pStyle w:val="Ttulo3"/>
         <w:rPr>
           <w:lang w:val="en-NZ"/>
         </w:rPr>
@@ -14861,7 +14861,7 @@
     </w:p>
     <w:p>
       <w:pPr>
-        <w:pStyle w:val="Caption"/>
+        <w:pStyle w:val="Descripcin"/>
         <w:jc w:val="center"/>
         <w:rPr>
           <w:lang w:val="en-NZ"/>
@@ -14902,7 +14902,7 @@
     </w:p>
     <w:p>
       <w:pPr>
-        <w:pStyle w:val="ListParagraph"/>
+        <w:pStyle w:val="Prrafodelista"/>
         <w:numPr>
           <w:ilvl w:val="0"/>
           <w:numId w:val="39"/>
@@ -14920,7 +14920,7 @@
     </w:p>
     <w:p>
       <w:pPr>
-        <w:pStyle w:val="ListParagraph"/>
+        <w:pStyle w:val="Prrafodelista"/>
         <w:numPr>
           <w:ilvl w:val="0"/>
           <w:numId w:val="39"/>
@@ -14938,7 +14938,7 @@
     </w:p>
     <w:p>
       <w:pPr>
-        <w:pStyle w:val="ListParagraph"/>
+        <w:pStyle w:val="Prrafodelista"/>
         <w:numPr>
           <w:ilvl w:val="0"/>
           <w:numId w:val="39"/>
@@ -14994,7 +14994,7 @@
           <w:lang w:val="en-NZ"/>
         </w:rPr>
         <w:drawing>
-          <wp:inline distT="0" distB="0" distL="0" distR="0" wp14:anchorId="6B3CDAD6" wp14:editId="412DE860">
+          <wp:inline distT="0" distB="0" distL="0" distR="0" wp14:anchorId="6B3CDAD6" wp14:editId="66504263">
             <wp:extent cx="1317241" cy="2638425"/>
             <wp:effectExtent l="0" t="0" r="0" b="0"/>
             <wp:docPr id="633202644" name="Imagen 1"/>
@@ -15048,7 +15048,7 @@
           <w:lang w:val="en-NZ"/>
         </w:rPr>
         <w:drawing>
-          <wp:inline distT="0" distB="0" distL="0" distR="0" wp14:anchorId="6CFB38D5" wp14:editId="7A6649E6">
+          <wp:inline distT="0" distB="0" distL="0" distR="0" wp14:anchorId="6CFB38D5" wp14:editId="7014BAD4">
             <wp:extent cx="1183599" cy="2618740"/>
             <wp:effectExtent l="0" t="0" r="0" b="0"/>
             <wp:docPr id="413276473" name="Imagen 1" descr="Interfaz de usuario gráfica, Aplicación&#10;&#10;El contenido generado por IA puede ser incorrecto."/>
@@ -15102,7 +15102,7 @@
           <w:lang w:val="en-NZ"/>
         </w:rPr>
         <w:drawing>
-          <wp:inline distT="0" distB="0" distL="0" distR="0" wp14:anchorId="76D39E1D" wp14:editId="40B1A727">
+          <wp:inline distT="0" distB="0" distL="0" distR="0" wp14:anchorId="76D39E1D" wp14:editId="6D299A63">
             <wp:extent cx="1332865" cy="2634793"/>
             <wp:effectExtent l="0" t="0" r="635" b="0"/>
             <wp:docPr id="1293864182" name="Imagen 3" descr="Interfaz de usuario gráfica, Aplicación&#10;&#10;El contenido generado por IA puede ser incorrecto."/>
@@ -15300,7 +15300,7 @@
     </w:p>
     <w:p>
       <w:pPr>
-        <w:pStyle w:val="Caption"/>
+        <w:pStyle w:val="Descripcin"/>
         <w:jc w:val="center"/>
         <w:rPr>
           <w:lang w:val="en-NZ"/>
@@ -15371,7 +15371,7 @@
     </w:p>
     <w:p>
       <w:pPr>
-        <w:pStyle w:val="ListParagraph"/>
+        <w:pStyle w:val="Prrafodelista"/>
         <w:numPr>
           <w:ilvl w:val="0"/>
           <w:numId w:val="40"/>
@@ -15389,7 +15389,7 @@
     </w:p>
     <w:p>
       <w:pPr>
-        <w:pStyle w:val="ListParagraph"/>
+        <w:pStyle w:val="Prrafodelista"/>
         <w:numPr>
           <w:ilvl w:val="0"/>
           <w:numId w:val="40"/>
@@ -15407,7 +15407,7 @@
     </w:p>
     <w:p>
       <w:pPr>
-        <w:pStyle w:val="ListParagraph"/>
+        <w:pStyle w:val="Prrafodelista"/>
         <w:numPr>
           <w:ilvl w:val="0"/>
           <w:numId w:val="40"/>
@@ -15631,7 +15631,7 @@
     </w:p>
     <w:p>
       <w:pPr>
-        <w:pStyle w:val="Caption"/>
+        <w:pStyle w:val="Descripcin"/>
         <w:jc w:val="center"/>
         <w:rPr>
           <w:lang w:val="en-NZ"/>
@@ -15671,7 +15671,7 @@
     </w:p>
     <w:p>
       <w:pPr>
-        <w:pStyle w:val="Heading3"/>
+        <w:pStyle w:val="Ttulo3"/>
         <w:rPr>
           <w:lang w:val="en-NZ"/>
         </w:rPr>
@@ -15716,7 +15716,7 @@
     </w:p>
     <w:p>
       <w:pPr>
-        <w:pStyle w:val="ListParagraph"/>
+        <w:pStyle w:val="Prrafodelista"/>
         <w:numPr>
           <w:ilvl w:val="0"/>
           <w:numId w:val="41"/>
@@ -15734,7 +15734,7 @@
     </w:p>
     <w:p>
       <w:pPr>
-        <w:pStyle w:val="ListParagraph"/>
+        <w:pStyle w:val="Prrafodelista"/>
         <w:numPr>
           <w:ilvl w:val="0"/>
           <w:numId w:val="41"/>
@@ -15823,25 +15823,221 @@
         <w:rPr>
           <w:lang w:val="en-NZ"/>
         </w:rPr>
-        <w:t>This decision also became relevant thanks to the observed behaviour of test users during the AR gestures research. It was possible to notice that some users, those less familiar with AR technologies, had the expectation for the interface to behave in a more natural, complex way. The way the users are represented in the tool could also be part of those expectations, and for the user recognition to work as a seamless representation of each individual.</w:t>
-      </w:r>
-    </w:p>
-    <w:p>
-      <w:pPr>
-        <w:rPr>
-          <w:lang w:val="en-NZ"/>
-        </w:rPr>
-      </w:pPr>
-      <w:r>
-        <w:rPr>
-          <w:lang w:val="en-NZ"/>
-        </w:rPr>
-        <w:t xml:space="preserve"> </w:t>
-      </w:r>
-    </w:p>
-    <w:p>
-      <w:pPr>
-        <w:pStyle w:val="Heading3"/>
+        <w:t xml:space="preserve">This decision also became relevant thanks to the observed behaviour of test users during the AR gestures research. It was possible to notice that some users, those less familiar with AR technologies, had the expectation for the interface to behave in a more natural, complex way. The way the users are represented in the tool could also be part of those expectations, and for the user recognition to work as a seamless representation of </w:t>
+      </w:r>
+      <w:r>
+        <w:rPr>
+          <w:lang w:val="en-NZ"/>
+        </w:rPr>
+        <w:t>everyone</w:t>
+      </w:r>
+      <w:r>
+        <w:rPr>
+          <w:lang w:val="en-NZ"/>
+        </w:rPr>
+        <w:t>.</w:t>
+      </w:r>
+    </w:p>
+    <w:p>
+      <w:pPr>
+        <w:rPr>
+          <w:lang w:val="en-NZ"/>
+        </w:rPr>
+      </w:pPr>
+      <w:r>
+        <w:rPr>
+          <w:lang w:val="en-NZ"/>
+        </w:rPr>
+        <w:t>Just to pinpoint this possible behaviour and gather more grounded evidence of how the users would react to the different implementation possibilities, a small-scale test was designed that showed a sample of test users a render of the two possible representations of participants in the AR room, as can be seen in Figure 2</w:t>
+      </w:r>
+      <w:r>
+        <w:rPr>
+          <w:lang w:val="en-NZ"/>
+        </w:rPr>
+        <w:t>5</w:t>
+      </w:r>
+      <w:r>
+        <w:rPr>
+          <w:lang w:val="en-NZ"/>
+        </w:rPr>
+        <w:t>. The subjects had to respond which option they considered the best implementation in terms of how they think the software should work and which option could offer a better interaction with the other users. The test offered a similar objective as the AR gestures research but in a different context and with other type of interactions in mind, but with the same core ideas of naturality and expectations for the technology.</w:t>
+      </w:r>
+    </w:p>
+    <w:p>
+      <w:pPr>
+        <w:jc w:val="center"/>
+        <w:rPr>
+          <w:lang w:val="en-NZ"/>
+        </w:rPr>
+      </w:pPr>
+      <w:r>
+        <w:rPr>
+          <w:lang w:val="en-NZ"/>
+        </w:rPr>
+        <w:t>Figure 2</w:t>
+      </w:r>
+      <w:r>
+        <w:rPr>
+          <w:lang w:val="en-NZ"/>
+        </w:rPr>
+        <w:t>5</w:t>
+      </w:r>
+    </w:p>
+    <w:p>
+      <w:pPr>
+        <w:rPr>
+          <w:lang w:val="en-NZ"/>
+        </w:rPr>
+      </w:pPr>
+      <w:r>
+        <w:rPr>
+          <w:lang w:val="en-NZ"/>
+        </w:rPr>
+        <w:t>Despite the small sample size, results nicely aligned with previous observations. Some people found that the face ID option was more in line with how AR should work, how it seemed to work in adds and media representations of the technology. Several users remarked that they felt uncomfortable with interaction by directly tapping the person, especially in the face.</w:t>
+      </w:r>
+    </w:p>
+    <w:p>
+      <w:pPr>
+        <w:rPr>
+          <w:lang w:val="en-NZ"/>
+        </w:rPr>
+      </w:pPr>
+      <w:r>
+        <w:rPr>
+          <w:lang w:val="en-NZ"/>
+        </w:rPr>
+        <w:t>The avatar option received a surprising attention. Despite being described as a more convenient and realistic implementation, like with the menu in the AR gestures data sample, the avatar option was found as engaging, and as a “cute” option that promoted interaction. People wanted to interact with the avatar. These results highlighted the importance of the social aspect of any multi-user experience.</w:t>
+      </w:r>
+    </w:p>
+    <w:p>
+      <w:pPr>
+        <w:rPr>
+          <w:lang w:val="en-NZ"/>
+        </w:rPr>
+      </w:pPr>
+      <w:r>
+        <w:rPr>
+          <w:lang w:val="en-NZ"/>
+        </w:rPr>
+        <w:t>More technical aspects of the implementation shifted the final decision to a variation of the avatar option. The ability to uniquely identify each of the participants in a room consistently was one of the most complex challenges that had to be solved for a face recognition implementation. The development effort that that sole functionality needed made it out of the scope of the research by not providing critical information for the research questions. Additionally, it would have required sensible data of the users during the data gathering process, unnecessarily complicating the scope of the observations.</w:t>
+      </w:r>
+    </w:p>
+    <w:p>
+      <w:pPr>
+        <w:rPr>
+          <w:lang w:val="en-NZ"/>
+        </w:rPr>
+      </w:pPr>
+      <w:r>
+        <w:rPr>
+          <w:lang w:val="en-NZ"/>
+        </w:rPr>
+        <w:t>The final solution opted for a simplified avatar approach that followed the position and orientation of each participant’s device rather than the detected position of the user. This decision offered a couple of advantages:</w:t>
+      </w:r>
+    </w:p>
+    <w:p>
+      <w:pPr>
+        <w:pStyle w:val="Prrafodelista"/>
+        <w:numPr>
+          <w:ilvl w:val="0"/>
+          <w:numId w:val="42"/>
+        </w:numPr>
+        <w:rPr>
+          <w:lang w:val="en-NZ"/>
+        </w:rPr>
+      </w:pPr>
+      <w:r>
+        <w:rPr>
+          <w:lang w:val="en-NZ"/>
+        </w:rPr>
+        <w:t>It was easier and faster to implement.</w:t>
+      </w:r>
+    </w:p>
+    <w:p>
+      <w:pPr>
+        <w:pStyle w:val="Prrafodelista"/>
+        <w:numPr>
+          <w:ilvl w:val="0"/>
+          <w:numId w:val="42"/>
+        </w:numPr>
+        <w:rPr>
+          <w:lang w:val="en-NZ"/>
+        </w:rPr>
+      </w:pPr>
+      <w:r>
+        <w:rPr>
+          <w:lang w:val="en-NZ"/>
+        </w:rPr>
+        <w:t>Following the status of the device did not require to constantly have the room and the other participants on frame.</w:t>
+      </w:r>
+    </w:p>
+    <w:p>
+      <w:pPr>
+        <w:pStyle w:val="Prrafodelista"/>
+        <w:numPr>
+          <w:ilvl w:val="0"/>
+          <w:numId w:val="42"/>
+        </w:numPr>
+        <w:rPr>
+          <w:lang w:val="en-NZ"/>
+        </w:rPr>
+      </w:pPr>
+      <w:r>
+        <w:rPr>
+          <w:lang w:val="en-NZ"/>
+        </w:rPr>
+        <w:t>It offered a more stable and consistent visualization.</w:t>
+      </w:r>
+    </w:p>
+    <w:p>
+      <w:pPr>
+        <w:pStyle w:val="Prrafodelista"/>
+        <w:numPr>
+          <w:ilvl w:val="0"/>
+          <w:numId w:val="42"/>
+        </w:numPr>
+        <w:rPr>
+          <w:lang w:val="en-NZ"/>
+        </w:rPr>
+      </w:pPr>
+      <w:r>
+        <w:rPr>
+          <w:lang w:val="en-NZ"/>
+        </w:rPr>
+        <w:lastRenderedPageBreak/>
+        <w:t>It drew attention to the device, which became an important part of the discussion about how to use smartphones properly in these types of collaborative activities.</w:t>
+      </w:r>
+    </w:p>
+    <w:p>
+      <w:pPr>
+        <w:rPr>
+          <w:lang w:val="en-NZ"/>
+        </w:rPr>
+      </w:pPr>
+      <w:r>
+        <w:rPr>
+          <w:lang w:val="en-NZ"/>
+        </w:rPr>
+        <w:t>The representation itself was simple and straightforward, conveying functionality first but communicating the idea of the possible customization that could be done with a commercial implementation of the functionality. Each participant was represented with a chosen colour for the avatar and showed to the other participant a nameplate with the user’s selected name for the session and a visual construct representing the gaze of the avatar, linked to the orientation of the camera in the device. The avatar also works as the interaction point for other participant to see more information the status of the user and to control how much of the visualization to be active at a given time, if it was found to distracting. Figure 26 shows an example of all these visual elements.</w:t>
+      </w:r>
+    </w:p>
+    <w:p>
+      <w:pPr>
+        <w:jc w:val="center"/>
+        <w:rPr>
+          <w:lang w:val="en-NZ"/>
+        </w:rPr>
+      </w:pPr>
+      <w:r>
+        <w:rPr>
+          <w:lang w:val="en-NZ"/>
+        </w:rPr>
+        <w:t>Figure 26</w:t>
+      </w:r>
+    </w:p>
+    <w:p>
+      <w:pPr>
+        <w:pStyle w:val="Ttulo3"/>
         <w:rPr>
           <w:lang w:val="en-NZ"/>
         </w:rPr>
@@ -15862,26 +16058,32 @@
         <w:rPr>
           <w:lang w:val="en-NZ"/>
         </w:rPr>
-        <w:t>.1.3 Pointing and interacting with digital objects</w:t>
-      </w:r>
-    </w:p>
-    <w:p>
-      <w:pPr>
-        <w:rPr>
-          <w:lang w:val="en-NZ"/>
-        </w:rPr>
-      </w:pPr>
-    </w:p>
-    <w:p>
-      <w:pPr>
-        <w:rPr>
-          <w:lang w:val="en-NZ"/>
-        </w:rPr>
-      </w:pPr>
-    </w:p>
-    <w:p>
-      <w:pPr>
-        <w:pStyle w:val="Heading2"/>
+        <w:t>.1.3 Po</w:t>
+      </w:r>
+      <w:r>
+        <w:rPr>
+          <w:lang w:val="en-NZ"/>
+        </w:rPr>
+        <w:t>sitioning play models</w:t>
+      </w:r>
+    </w:p>
+    <w:p>
+      <w:pPr>
+        <w:rPr>
+          <w:lang w:val="en-NZ"/>
+        </w:rPr>
+      </w:pPr>
+    </w:p>
+    <w:p>
+      <w:pPr>
+        <w:rPr>
+          <w:lang w:val="en-NZ"/>
+        </w:rPr>
+      </w:pPr>
+    </w:p>
+    <w:p>
+      <w:pPr>
+        <w:pStyle w:val="Ttulo2"/>
         <w:rPr>
           <w:lang w:val="en-NZ"/>
         </w:rPr>
@@ -15913,7 +16115,7 @@
     </w:p>
     <w:p>
       <w:pPr>
-        <w:pStyle w:val="Heading2"/>
+        <w:pStyle w:val="Ttulo2"/>
         <w:rPr>
           <w:lang w:val="en-NZ"/>
         </w:rPr>
@@ -15945,7 +16147,7 @@
     </w:p>
     <w:p>
       <w:pPr>
-        <w:pStyle w:val="Heading2"/>
+        <w:pStyle w:val="Ttulo2"/>
         <w:rPr>
           <w:lang w:val="en-NZ"/>
         </w:rPr>
@@ -15977,7 +16179,7 @@
     </w:p>
     <w:p>
       <w:pPr>
-        <w:pStyle w:val="Heading1"/>
+        <w:pStyle w:val="Ttulo1"/>
         <w:rPr>
           <w:lang w:val="en-NZ"/>
         </w:rPr>
@@ -16024,7 +16226,7 @@
 </file>
 
 <file path=word/endnotes.xml><?xml version="1.0" encoding="utf-8"?>
-<w:endnotes xmlns:wpc="http://schemas.microsoft.com/office/word/2010/wordprocessingCanvas" xmlns:cx="http://schemas.microsoft.com/office/drawing/2014/chartex" xmlns:cx1="http://schemas.microsoft.com/office/drawing/2015/9/8/chartex" xmlns:cx2="http://schemas.microsoft.com/office/drawing/2015/10/21/chartex" xmlns:cx3="http://schemas.microsoft.com/office/drawing/2016/5/9/chartex" xmlns:cx4="http://schemas.microsoft.com/office/drawing/2016/5/10/chartex" xmlns:cx5="http://schemas.microsoft.com/office/drawing/2016/5/11/chartex" xmlns:cx6="http://schemas.microsoft.com/office/drawing/2016/5/12/chartex" xmlns:cx7="http://schemas.microsoft.com/office/drawing/2016/5/13/chartex" xmlns:cx8="http://schemas.microsoft.com/office/drawing/2016/5/14/chartex" xmlns:mc="http://schemas.openxmlformats.org/markup-compatibility/2006" xmlns:aink="http://schemas.microsoft.com/office/drawing/2016/ink" xmlns:am3d="http://schemas.microsoft.com/office/drawing/2017/model3d" xmlns:o="urn:schemas-microsoft-com:office:office" xmlns:r="http://schemas.openxmlformats.org/officeDocument/2006/relationships" xmlns:m="http://schemas.openxmlformats.org/officeDocument/2006/math" xmlns:v="urn:schemas-microsoft-com:vml" xmlns:wp14="http://schemas.microsoft.com/office/word/2010/wordprocessingDrawing" xmlns:wp="http://schemas.openxmlformats.org/drawingml/2006/wordprocessingDrawing" xmlns:w10="urn:schemas-microsoft-com:office:word" xmlns:w="http://schemas.openxmlformats.org/wordprocessingml/2006/main" xmlns:w14="http://schemas.microsoft.com/office/word/2010/wordml" xmlns:w15="http://schemas.microsoft.com/office/word/2012/wordml" xmlns:w16cex="http://schemas.microsoft.com/office/word/2018/wordml/cex" xmlns:w16cid="http://schemas.microsoft.com/office/word/2016/wordml/cid" xmlns:w16="http://schemas.microsoft.com/office/word/2018/wordml" xmlns:w16sdtdh="http://schemas.microsoft.com/office/word/2020/wordml/sdtdatahash" xmlns:w16se="http://schemas.microsoft.com/office/word/2015/wordml/symex" xmlns:wpg="http://schemas.microsoft.com/office/word/2010/wordprocessingGroup" xmlns:wpi="http://schemas.microsoft.com/office/word/2010/wordprocessingInk" xmlns:wne="http://schemas.microsoft.com/office/word/2006/wordml" xmlns:wps="http://schemas.microsoft.com/office/word/2010/wordprocessingShape" mc:Ignorable="w14 w15 w16se w16cid w16 w16cex w16sdtdh wp14">
+<w:endnotes xmlns:wpc="http://schemas.microsoft.com/office/word/2010/wordprocessingCanvas" xmlns:cx="http://schemas.microsoft.com/office/drawing/2014/chartex" xmlns:cx1="http://schemas.microsoft.com/office/drawing/2015/9/8/chartex" xmlns:cx2="http://schemas.microsoft.com/office/drawing/2015/10/21/chartex" xmlns:cx3="http://schemas.microsoft.com/office/drawing/2016/5/9/chartex" xmlns:cx4="http://schemas.microsoft.com/office/drawing/2016/5/10/chartex" xmlns:cx5="http://schemas.microsoft.com/office/drawing/2016/5/11/chartex" xmlns:cx6="http://schemas.microsoft.com/office/drawing/2016/5/12/chartex" xmlns:cx7="http://schemas.microsoft.com/office/drawing/2016/5/13/chartex" xmlns:cx8="http://schemas.microsoft.com/office/drawing/2016/5/14/chartex" xmlns:mc="http://schemas.openxmlformats.org/markup-compatibility/2006" xmlns:aink="http://schemas.microsoft.com/office/drawing/2016/ink" xmlns:am3d="http://schemas.microsoft.com/office/drawing/2017/model3d" xmlns:o="urn:schemas-microsoft-com:office:office" xmlns:oel="http://schemas.microsoft.com/office/2019/extlst" xmlns:r="http://schemas.openxmlformats.org/officeDocument/2006/relationships" xmlns:m="http://schemas.openxmlformats.org/officeDocument/2006/math" xmlns:v="urn:schemas-microsoft-com:vml" xmlns:wp14="http://schemas.microsoft.com/office/word/2010/wordprocessingDrawing" xmlns:wp="http://schemas.openxmlformats.org/drawingml/2006/wordprocessingDrawing" xmlns:w10="urn:schemas-microsoft-com:office:word" xmlns:w="http://schemas.openxmlformats.org/wordprocessingml/2006/main" xmlns:w14="http://schemas.microsoft.com/office/word/2010/wordml" xmlns:w15="http://schemas.microsoft.com/office/word/2012/wordml" xmlns:w16cex="http://schemas.microsoft.com/office/word/2018/wordml/cex" xmlns:w16cid="http://schemas.microsoft.com/office/word/2016/wordml/cid" xmlns:w16="http://schemas.microsoft.com/office/word/2018/wordml" xmlns:w16du="http://schemas.microsoft.com/office/word/2023/wordml/word16du" xmlns:w16sdtdh="http://schemas.microsoft.com/office/word/2020/wordml/sdtdatahash" xmlns:w16sdtfl="http://schemas.microsoft.com/office/word/2024/wordml/sdtformatlock" xmlns:w16se="http://schemas.microsoft.com/office/word/2015/wordml/symex" xmlns:wpg="http://schemas.microsoft.com/office/word/2010/wordprocessingGroup" xmlns:wpi="http://schemas.microsoft.com/office/word/2010/wordprocessingInk" xmlns:wne="http://schemas.microsoft.com/office/word/2006/wordml" xmlns:wps="http://schemas.microsoft.com/office/word/2010/wordprocessingShape" mc:Ignorable="w14 w15 w16se w16cid w16 w16cex w16sdtdh w16sdtfl w16du wp14">
   <w:endnote w:type="separator" w:id="-1">
     <w:p>
       <w:pPr>
@@ -16049,7 +16251,7 @@
 </file>
 
 <file path=word/footnotes.xml><?xml version="1.0" encoding="utf-8"?>
-<w:footnotes xmlns:wpc="http://schemas.microsoft.com/office/word/2010/wordprocessingCanvas" xmlns:cx="http://schemas.microsoft.com/office/drawing/2014/chartex" xmlns:cx1="http://schemas.microsoft.com/office/drawing/2015/9/8/chartex" xmlns:cx2="http://schemas.microsoft.com/office/drawing/2015/10/21/chartex" xmlns:cx3="http://schemas.microsoft.com/office/drawing/2016/5/9/chartex" xmlns:cx4="http://schemas.microsoft.com/office/drawing/2016/5/10/chartex" xmlns:cx5="http://schemas.microsoft.com/office/drawing/2016/5/11/chartex" xmlns:cx6="http://schemas.microsoft.com/office/drawing/2016/5/12/chartex" xmlns:cx7="http://schemas.microsoft.com/office/drawing/2016/5/13/chartex" xmlns:cx8="http://schemas.microsoft.com/office/drawing/2016/5/14/chartex" xmlns:mc="http://schemas.openxmlformats.org/markup-compatibility/2006" xmlns:aink="http://schemas.microsoft.com/office/drawing/2016/ink" xmlns:am3d="http://schemas.microsoft.com/office/drawing/2017/model3d" xmlns:o="urn:schemas-microsoft-com:office:office" xmlns:r="http://schemas.openxmlformats.org/officeDocument/2006/relationships" xmlns:m="http://schemas.openxmlformats.org/officeDocument/2006/math" xmlns:v="urn:schemas-microsoft-com:vml" xmlns:wp14="http://schemas.microsoft.com/office/word/2010/wordprocessingDrawing" xmlns:wp="http://schemas.openxmlformats.org/drawingml/2006/wordprocessingDrawing" xmlns:w10="urn:schemas-microsoft-com:office:word" xmlns:w="http://schemas.openxmlformats.org/wordprocessingml/2006/main" xmlns:w14="http://schemas.microsoft.com/office/word/2010/wordml" xmlns:w15="http://schemas.microsoft.com/office/word/2012/wordml" xmlns:w16cex="http://schemas.microsoft.com/office/word/2018/wordml/cex" xmlns:w16cid="http://schemas.microsoft.com/office/word/2016/wordml/cid" xmlns:w16="http://schemas.microsoft.com/office/word/2018/wordml" xmlns:w16sdtdh="http://schemas.microsoft.com/office/word/2020/wordml/sdtdatahash" xmlns:w16se="http://schemas.microsoft.com/office/word/2015/wordml/symex" xmlns:wpg="http://schemas.microsoft.com/office/word/2010/wordprocessingGroup" xmlns:wpi="http://schemas.microsoft.com/office/word/2010/wordprocessingInk" xmlns:wne="http://schemas.microsoft.com/office/word/2006/wordml" xmlns:wps="http://schemas.microsoft.com/office/word/2010/wordprocessingShape" mc:Ignorable="w14 w15 w16se w16cid w16 w16cex w16sdtdh wp14">
+<w:footnotes xmlns:wpc="http://schemas.microsoft.com/office/word/2010/wordprocessingCanvas" xmlns:cx="http://schemas.microsoft.com/office/drawing/2014/chartex" xmlns:cx1="http://schemas.microsoft.com/office/drawing/2015/9/8/chartex" xmlns:cx2="http://schemas.microsoft.com/office/drawing/2015/10/21/chartex" xmlns:cx3="http://schemas.microsoft.com/office/drawing/2016/5/9/chartex" xmlns:cx4="http://schemas.microsoft.com/office/drawing/2016/5/10/chartex" xmlns:cx5="http://schemas.microsoft.com/office/drawing/2016/5/11/chartex" xmlns:cx6="http://schemas.microsoft.com/office/drawing/2016/5/12/chartex" xmlns:cx7="http://schemas.microsoft.com/office/drawing/2016/5/13/chartex" xmlns:cx8="http://schemas.microsoft.com/office/drawing/2016/5/14/chartex" xmlns:mc="http://schemas.openxmlformats.org/markup-compatibility/2006" xmlns:aink="http://schemas.microsoft.com/office/drawing/2016/ink" xmlns:am3d="http://schemas.microsoft.com/office/drawing/2017/model3d" xmlns:o="urn:schemas-microsoft-com:office:office" xmlns:oel="http://schemas.microsoft.com/office/2019/extlst" xmlns:r="http://schemas.openxmlformats.org/officeDocument/2006/relationships" xmlns:m="http://schemas.openxmlformats.org/officeDocument/2006/math" xmlns:v="urn:schemas-microsoft-com:vml" xmlns:wp14="http://schemas.microsoft.com/office/word/2010/wordprocessingDrawing" xmlns:wp="http://schemas.openxmlformats.org/drawingml/2006/wordprocessingDrawing" xmlns:w10="urn:schemas-microsoft-com:office:word" xmlns:w="http://schemas.openxmlformats.org/wordprocessingml/2006/main" xmlns:w14="http://schemas.microsoft.com/office/word/2010/wordml" xmlns:w15="http://schemas.microsoft.com/office/word/2012/wordml" xmlns:w16cex="http://schemas.microsoft.com/office/word/2018/wordml/cex" xmlns:w16cid="http://schemas.microsoft.com/office/word/2016/wordml/cid" xmlns:w16="http://schemas.microsoft.com/office/word/2018/wordml" xmlns:w16du="http://schemas.microsoft.com/office/word/2023/wordml/word16du" xmlns:w16sdtdh="http://schemas.microsoft.com/office/word/2020/wordml/sdtdatahash" xmlns:w16sdtfl="http://schemas.microsoft.com/office/word/2024/wordml/sdtformatlock" xmlns:w16se="http://schemas.microsoft.com/office/word/2015/wordml/symex" xmlns:wpg="http://schemas.microsoft.com/office/word/2010/wordprocessingGroup" xmlns:wpi="http://schemas.microsoft.com/office/word/2010/wordprocessingInk" xmlns:wne="http://schemas.microsoft.com/office/word/2006/wordml" xmlns:wps="http://schemas.microsoft.com/office/word/2010/wordprocessingShape" mc:Ignorable="w14 w15 w16se w16cid w16 w16cex w16sdtdh w16sdtfl w16du wp14">
   <w:footnote w:type="separator" w:id="-1">
     <w:p>
       <w:pPr>
@@ -16073,14 +16275,14 @@
   <w:footnote w:id="1">
     <w:p>
       <w:pPr>
-        <w:pStyle w:val="FootnoteText"/>
-        <w:rPr>
-          <w:lang w:val="en-NZ"/>
-        </w:rPr>
-      </w:pPr>
-      <w:r>
-        <w:rPr>
-          <w:rStyle w:val="FootnoteReference"/>
+        <w:pStyle w:val="Textonotapie"/>
+        <w:rPr>
+          <w:lang w:val="en-NZ"/>
+        </w:rPr>
+      </w:pPr>
+      <w:r>
+        <w:rPr>
+          <w:rStyle w:val="Refdenotaalpie"/>
         </w:rPr>
         <w:footnoteRef/>
       </w:r>
@@ -16099,7 +16301,7 @@
       <w:hyperlink r:id="rId1" w:history="1">
         <w:r>
           <w:rPr>
-            <w:rStyle w:val="Hyperlink"/>
+            <w:rStyle w:val="Hipervnculo"/>
             <w:lang w:val="en-NZ"/>
           </w:rPr>
           <w:t>https://www.youtube.com/watch?v=Exu7r2vZpcw</w:t>
@@ -16114,7 +16316,7 @@
       <w:hyperlink r:id="rId2" w:history="1">
         <w:r>
           <w:rPr>
-            <w:rStyle w:val="Hyperlink"/>
+            <w:rStyle w:val="Hipervnculo"/>
             <w:lang w:val="en-NZ"/>
           </w:rPr>
           <w:t>https://www.youtube.com/watch?v=dtp6b76pMak</w:t>
@@ -16126,7 +16328,7 @@
 </file>
 
 <file path=word/numbering.xml><?xml version="1.0" encoding="utf-8"?>
-<w:numbering xmlns:wpc="http://schemas.microsoft.com/office/word/2010/wordprocessingCanvas" xmlns:cx="http://schemas.microsoft.com/office/drawing/2014/chartex" xmlns:cx1="http://schemas.microsoft.com/office/drawing/2015/9/8/chartex" xmlns:cx2="http://schemas.microsoft.com/office/drawing/2015/10/21/chartex" xmlns:cx3="http://schemas.microsoft.com/office/drawing/2016/5/9/chartex" xmlns:cx4="http://schemas.microsoft.com/office/drawing/2016/5/10/chartex" xmlns:cx5="http://schemas.microsoft.com/office/drawing/2016/5/11/chartex" xmlns:cx6="http://schemas.microsoft.com/office/drawing/2016/5/12/chartex" xmlns:cx7="http://schemas.microsoft.com/office/drawing/2016/5/13/chartex" xmlns:cx8="http://schemas.microsoft.com/office/drawing/2016/5/14/chartex" xmlns:mc="http://schemas.openxmlformats.org/markup-compatibility/2006" xmlns:aink="http://schemas.microsoft.com/office/drawing/2016/ink" xmlns:am3d="http://schemas.microsoft.com/office/drawing/2017/model3d" xmlns:o="urn:schemas-microsoft-com:office:office" xmlns:r="http://schemas.openxmlformats.org/officeDocument/2006/relationships" xmlns:m="http://schemas.openxmlformats.org/officeDocument/2006/math" xmlns:v="urn:schemas-microsoft-com:vml" xmlns:wp14="http://schemas.microsoft.com/office/word/2010/wordprocessingDrawing" xmlns:wp="http://schemas.openxmlformats.org/drawingml/2006/wordprocessingDrawing" xmlns:w10="urn:schemas-microsoft-com:office:word" xmlns:w="http://schemas.openxmlformats.org/wordprocessingml/2006/main" xmlns:w14="http://schemas.microsoft.com/office/word/2010/wordml" xmlns:w15="http://schemas.microsoft.com/office/word/2012/wordml" xmlns:w16cex="http://schemas.microsoft.com/office/word/2018/wordml/cex" xmlns:w16cid="http://schemas.microsoft.com/office/word/2016/wordml/cid" xmlns:w16="http://schemas.microsoft.com/office/word/2018/wordml" xmlns:w16sdtdh="http://schemas.microsoft.com/office/word/2020/wordml/sdtdatahash" xmlns:w16se="http://schemas.microsoft.com/office/word/2015/wordml/symex" xmlns:wpg="http://schemas.microsoft.com/office/word/2010/wordprocessingGroup" xmlns:wpi="http://schemas.microsoft.com/office/word/2010/wordprocessingInk" xmlns:wne="http://schemas.microsoft.com/office/word/2006/wordml" xmlns:wps="http://schemas.microsoft.com/office/word/2010/wordprocessingShape" mc:Ignorable="w14 w15 w16se w16cid w16 w16cex w16sdtdh wp14">
+<w:numbering xmlns:wpc="http://schemas.microsoft.com/office/word/2010/wordprocessingCanvas" xmlns:cx="http://schemas.microsoft.com/office/drawing/2014/chartex" xmlns:cx1="http://schemas.microsoft.com/office/drawing/2015/9/8/chartex" xmlns:cx2="http://schemas.microsoft.com/office/drawing/2015/10/21/chartex" xmlns:cx3="http://schemas.microsoft.com/office/drawing/2016/5/9/chartex" xmlns:cx4="http://schemas.microsoft.com/office/drawing/2016/5/10/chartex" xmlns:cx5="http://schemas.microsoft.com/office/drawing/2016/5/11/chartex" xmlns:cx6="http://schemas.microsoft.com/office/drawing/2016/5/12/chartex" xmlns:cx7="http://schemas.microsoft.com/office/drawing/2016/5/13/chartex" xmlns:cx8="http://schemas.microsoft.com/office/drawing/2016/5/14/chartex" xmlns:mc="http://schemas.openxmlformats.org/markup-compatibility/2006" xmlns:aink="http://schemas.microsoft.com/office/drawing/2016/ink" xmlns:am3d="http://schemas.microsoft.com/office/drawing/2017/model3d" xmlns:o="urn:schemas-microsoft-com:office:office" xmlns:oel="http://schemas.microsoft.com/office/2019/extlst" xmlns:r="http://schemas.openxmlformats.org/officeDocument/2006/relationships" xmlns:m="http://schemas.openxmlformats.org/officeDocument/2006/math" xmlns:v="urn:schemas-microsoft-com:vml" xmlns:wp14="http://schemas.microsoft.com/office/word/2010/wordprocessingDrawing" xmlns:wp="http://schemas.openxmlformats.org/drawingml/2006/wordprocessingDrawing" xmlns:w10="urn:schemas-microsoft-com:office:word" xmlns:w="http://schemas.openxmlformats.org/wordprocessingml/2006/main" xmlns:w14="http://schemas.microsoft.com/office/word/2010/wordml" xmlns:w15="http://schemas.microsoft.com/office/word/2012/wordml" xmlns:w16cex="http://schemas.microsoft.com/office/word/2018/wordml/cex" xmlns:w16cid="http://schemas.microsoft.com/office/word/2016/wordml/cid" xmlns:w16="http://schemas.microsoft.com/office/word/2018/wordml" xmlns:w16du="http://schemas.microsoft.com/office/word/2023/wordml/word16du" xmlns:w16sdtdh="http://schemas.microsoft.com/office/word/2020/wordml/sdtdatahash" xmlns:w16sdtfl="http://schemas.microsoft.com/office/word/2024/wordml/sdtformatlock" xmlns:w16se="http://schemas.microsoft.com/office/word/2015/wordml/symex" xmlns:wpg="http://schemas.microsoft.com/office/word/2010/wordprocessingGroup" xmlns:wpi="http://schemas.microsoft.com/office/word/2010/wordprocessingInk" xmlns:wne="http://schemas.microsoft.com/office/word/2006/wordml" xmlns:wps="http://schemas.microsoft.com/office/word/2010/wordprocessingShape" mc:Ignorable="w14 w15 w16se w16cid w16 w16cex w16sdtdh w16sdtfl w16du wp14">
   <w:abstractNum w:abstractNumId="0" w15:restartNumberingAfterBreak="0">
     <w:nsid w:val="04D17BB8"/>
     <w:multiLevelType w:val="hybridMultilevel"/>
@@ -19596,6 +19798,119 @@
     </w:lvl>
   </w:abstractNum>
   <w:abstractNum w:abstractNumId="33" w15:restartNumberingAfterBreak="0">
+    <w:nsid w:val="6CB535E8"/>
+    <w:multiLevelType w:val="hybridMultilevel"/>
+    <w:tmpl w:val="A9581078"/>
+    <w:lvl w:ilvl="0" w:tplc="240A0001">
+      <w:start w:val="1"/>
+      <w:numFmt w:val="bullet"/>
+      <w:lvlText w:val=""/>
+      <w:lvlJc w:val="left"/>
+      <w:pPr>
+        <w:ind w:left="720" w:hanging="360"/>
+      </w:pPr>
+      <w:rPr>
+        <w:rFonts w:ascii="Symbol" w:hAnsi="Symbol" w:hint="default"/>
+      </w:rPr>
+    </w:lvl>
+    <w:lvl w:ilvl="1" w:tplc="240A0003" w:tentative="1">
+      <w:start w:val="1"/>
+      <w:numFmt w:val="bullet"/>
+      <w:lvlText w:val="o"/>
+      <w:lvlJc w:val="left"/>
+      <w:pPr>
+        <w:ind w:left="1440" w:hanging="360"/>
+      </w:pPr>
+      <w:rPr>
+        <w:rFonts w:ascii="Courier New" w:hAnsi="Courier New" w:cs="Courier New" w:hint="default"/>
+      </w:rPr>
+    </w:lvl>
+    <w:lvl w:ilvl="2" w:tplc="240A0005" w:tentative="1">
+      <w:start w:val="1"/>
+      <w:numFmt w:val="bullet"/>
+      <w:lvlText w:val=""/>
+      <w:lvlJc w:val="left"/>
+      <w:pPr>
+        <w:ind w:left="2160" w:hanging="360"/>
+      </w:pPr>
+      <w:rPr>
+        <w:rFonts w:ascii="Wingdings" w:hAnsi="Wingdings" w:hint="default"/>
+      </w:rPr>
+    </w:lvl>
+    <w:lvl w:ilvl="3" w:tplc="240A0001" w:tentative="1">
+      <w:start w:val="1"/>
+      <w:numFmt w:val="bullet"/>
+      <w:lvlText w:val=""/>
+      <w:lvlJc w:val="left"/>
+      <w:pPr>
+        <w:ind w:left="2880" w:hanging="360"/>
+      </w:pPr>
+      <w:rPr>
+        <w:rFonts w:ascii="Symbol" w:hAnsi="Symbol" w:hint="default"/>
+      </w:rPr>
+    </w:lvl>
+    <w:lvl w:ilvl="4" w:tplc="240A0003" w:tentative="1">
+      <w:start w:val="1"/>
+      <w:numFmt w:val="bullet"/>
+      <w:lvlText w:val="o"/>
+      <w:lvlJc w:val="left"/>
+      <w:pPr>
+        <w:ind w:left="3600" w:hanging="360"/>
+      </w:pPr>
+      <w:rPr>
+        <w:rFonts w:ascii="Courier New" w:hAnsi="Courier New" w:cs="Courier New" w:hint="default"/>
+      </w:rPr>
+    </w:lvl>
+    <w:lvl w:ilvl="5" w:tplc="240A0005" w:tentative="1">
+      <w:start w:val="1"/>
+      <w:numFmt w:val="bullet"/>
+      <w:lvlText w:val=""/>
+      <w:lvlJc w:val="left"/>
+      <w:pPr>
+        <w:ind w:left="4320" w:hanging="360"/>
+      </w:pPr>
+      <w:rPr>
+        <w:rFonts w:ascii="Wingdings" w:hAnsi="Wingdings" w:hint="default"/>
+      </w:rPr>
+    </w:lvl>
+    <w:lvl w:ilvl="6" w:tplc="240A0001" w:tentative="1">
+      <w:start w:val="1"/>
+      <w:numFmt w:val="bullet"/>
+      <w:lvlText w:val=""/>
+      <w:lvlJc w:val="left"/>
+      <w:pPr>
+        <w:ind w:left="5040" w:hanging="360"/>
+      </w:pPr>
+      <w:rPr>
+        <w:rFonts w:ascii="Symbol" w:hAnsi="Symbol" w:hint="default"/>
+      </w:rPr>
+    </w:lvl>
+    <w:lvl w:ilvl="7" w:tplc="240A0003" w:tentative="1">
+      <w:start w:val="1"/>
+      <w:numFmt w:val="bullet"/>
+      <w:lvlText w:val="o"/>
+      <w:lvlJc w:val="left"/>
+      <w:pPr>
+        <w:ind w:left="5760" w:hanging="360"/>
+      </w:pPr>
+      <w:rPr>
+        <w:rFonts w:ascii="Courier New" w:hAnsi="Courier New" w:cs="Courier New" w:hint="default"/>
+      </w:rPr>
+    </w:lvl>
+    <w:lvl w:ilvl="8" w:tplc="240A0005" w:tentative="1">
+      <w:start w:val="1"/>
+      <w:numFmt w:val="bullet"/>
+      <w:lvlText w:val=""/>
+      <w:lvlJc w:val="left"/>
+      <w:pPr>
+        <w:ind w:left="6480" w:hanging="360"/>
+      </w:pPr>
+      <w:rPr>
+        <w:rFonts w:ascii="Wingdings" w:hAnsi="Wingdings" w:hint="default"/>
+      </w:rPr>
+    </w:lvl>
+  </w:abstractNum>
+  <w:abstractNum w:abstractNumId="34" w15:restartNumberingAfterBreak="0">
     <w:nsid w:val="6F2A5F03"/>
     <w:multiLevelType w:val="hybridMultilevel"/>
     <w:tmpl w:val="64E895F2"/>
@@ -19708,7 +20023,7 @@
       </w:rPr>
     </w:lvl>
   </w:abstractNum>
-  <w:abstractNum w:abstractNumId="34" w15:restartNumberingAfterBreak="0">
+  <w:abstractNum w:abstractNumId="35" w15:restartNumberingAfterBreak="0">
     <w:nsid w:val="6F95770D"/>
     <w:multiLevelType w:val="hybridMultilevel"/>
     <w:tmpl w:val="10ACEBCA"/>
@@ -19821,7 +20136,7 @@
       </w:rPr>
     </w:lvl>
   </w:abstractNum>
-  <w:abstractNum w:abstractNumId="35" w15:restartNumberingAfterBreak="0">
+  <w:abstractNum w:abstractNumId="36" w15:restartNumberingAfterBreak="0">
     <w:nsid w:val="703D35DC"/>
     <w:multiLevelType w:val="hybridMultilevel"/>
     <w:tmpl w:val="F87662A2"/>
@@ -19934,7 +20249,7 @@
       </w:rPr>
     </w:lvl>
   </w:abstractNum>
-  <w:abstractNum w:abstractNumId="36" w15:restartNumberingAfterBreak="0">
+  <w:abstractNum w:abstractNumId="37" w15:restartNumberingAfterBreak="0">
     <w:nsid w:val="70F524C9"/>
     <w:multiLevelType w:val="hybridMultilevel"/>
     <w:tmpl w:val="F1444A04"/>
@@ -20047,7 +20362,7 @@
       </w:rPr>
     </w:lvl>
   </w:abstractNum>
-  <w:abstractNum w:abstractNumId="37" w15:restartNumberingAfterBreak="0">
+  <w:abstractNum w:abstractNumId="38" w15:restartNumberingAfterBreak="0">
     <w:nsid w:val="72946382"/>
     <w:multiLevelType w:val="hybridMultilevel"/>
     <w:tmpl w:val="8D0A4588"/>
@@ -20160,7 +20475,7 @@
       </w:rPr>
     </w:lvl>
   </w:abstractNum>
-  <w:abstractNum w:abstractNumId="38" w15:restartNumberingAfterBreak="0">
+  <w:abstractNum w:abstractNumId="39" w15:restartNumberingAfterBreak="0">
     <w:nsid w:val="73892470"/>
     <w:multiLevelType w:val="hybridMultilevel"/>
     <w:tmpl w:val="4B3A60BC"/>
@@ -20273,7 +20588,7 @@
       </w:rPr>
     </w:lvl>
   </w:abstractNum>
-  <w:abstractNum w:abstractNumId="39" w15:restartNumberingAfterBreak="0">
+  <w:abstractNum w:abstractNumId="40" w15:restartNumberingAfterBreak="0">
     <w:nsid w:val="76BB40F3"/>
     <w:multiLevelType w:val="hybridMultilevel"/>
     <w:tmpl w:val="E8084134"/>
@@ -20386,7 +20701,7 @@
       </w:rPr>
     </w:lvl>
   </w:abstractNum>
-  <w:abstractNum w:abstractNumId="40" w15:restartNumberingAfterBreak="0">
+  <w:abstractNum w:abstractNumId="41" w15:restartNumberingAfterBreak="0">
     <w:nsid w:val="78FC32F8"/>
     <w:multiLevelType w:val="hybridMultilevel"/>
     <w:tmpl w:val="4564762C"/>
@@ -20499,134 +20814,137 @@
       </w:rPr>
     </w:lvl>
   </w:abstractNum>
-  <w:num w:numId="1">
+  <w:num w:numId="1" w16cid:durableId="1484160942">
     <w:abstractNumId w:val="12"/>
   </w:num>
-  <w:num w:numId="2">
+  <w:num w:numId="2" w16cid:durableId="1796408323">
+    <w:abstractNumId w:val="36"/>
+  </w:num>
+  <w:num w:numId="3" w16cid:durableId="957029319">
+    <w:abstractNumId w:val="39"/>
+  </w:num>
+  <w:num w:numId="4" w16cid:durableId="1050156340">
+    <w:abstractNumId w:val="25"/>
+  </w:num>
+  <w:num w:numId="5" w16cid:durableId="1121457090">
+    <w:abstractNumId w:val="26"/>
+  </w:num>
+  <w:num w:numId="6" w16cid:durableId="627663086">
+    <w:abstractNumId w:val="20"/>
+  </w:num>
+  <w:num w:numId="7" w16cid:durableId="1029916784">
+    <w:abstractNumId w:val="7"/>
+  </w:num>
+  <w:num w:numId="8" w16cid:durableId="484974255">
+    <w:abstractNumId w:val="2"/>
+  </w:num>
+  <w:num w:numId="9" w16cid:durableId="1158182258">
+    <w:abstractNumId w:val="17"/>
+  </w:num>
+  <w:num w:numId="10" w16cid:durableId="232664571">
+    <w:abstractNumId w:val="13"/>
+  </w:num>
+  <w:num w:numId="11" w16cid:durableId="846791622">
+    <w:abstractNumId w:val="28"/>
+  </w:num>
+  <w:num w:numId="12" w16cid:durableId="742140031">
+    <w:abstractNumId w:val="3"/>
+  </w:num>
+  <w:num w:numId="13" w16cid:durableId="1784572409">
+    <w:abstractNumId w:val="34"/>
+  </w:num>
+  <w:num w:numId="14" w16cid:durableId="1873691933">
+    <w:abstractNumId w:val="5"/>
+  </w:num>
+  <w:num w:numId="15" w16cid:durableId="1189484482">
+    <w:abstractNumId w:val="16"/>
+  </w:num>
+  <w:num w:numId="16" w16cid:durableId="708258195">
+    <w:abstractNumId w:val="29"/>
+  </w:num>
+  <w:num w:numId="17" w16cid:durableId="1011879734">
+    <w:abstractNumId w:val="40"/>
+  </w:num>
+  <w:num w:numId="18" w16cid:durableId="671419961">
+    <w:abstractNumId w:val="30"/>
+  </w:num>
+  <w:num w:numId="19" w16cid:durableId="612785974">
+    <w:abstractNumId w:val="19"/>
+  </w:num>
+  <w:num w:numId="20" w16cid:durableId="540047237">
+    <w:abstractNumId w:val="37"/>
+  </w:num>
+  <w:num w:numId="21" w16cid:durableId="1565481768">
+    <w:abstractNumId w:val="31"/>
+  </w:num>
+  <w:num w:numId="22" w16cid:durableId="831678120">
+    <w:abstractNumId w:val="24"/>
+  </w:num>
+  <w:num w:numId="23" w16cid:durableId="931351551">
+    <w:abstractNumId w:val="21"/>
+  </w:num>
+  <w:num w:numId="24" w16cid:durableId="2001497074">
+    <w:abstractNumId w:val="22"/>
+  </w:num>
+  <w:num w:numId="25" w16cid:durableId="1206672972">
+    <w:abstractNumId w:val="4"/>
+  </w:num>
+  <w:num w:numId="26" w16cid:durableId="480316480">
+    <w:abstractNumId w:val="32"/>
+  </w:num>
+  <w:num w:numId="27" w16cid:durableId="1380932531">
+    <w:abstractNumId w:val="14"/>
+  </w:num>
+  <w:num w:numId="28" w16cid:durableId="1958758885">
+    <w:abstractNumId w:val="23"/>
+  </w:num>
+  <w:num w:numId="29" w16cid:durableId="1921713021">
     <w:abstractNumId w:val="35"/>
   </w:num>
-  <w:num w:numId="3">
+  <w:num w:numId="30" w16cid:durableId="86316416">
+    <w:abstractNumId w:val="15"/>
+  </w:num>
+  <w:num w:numId="31" w16cid:durableId="2031948443">
+    <w:abstractNumId w:val="11"/>
+  </w:num>
+  <w:num w:numId="32" w16cid:durableId="1840462795">
+    <w:abstractNumId w:val="27"/>
+  </w:num>
+  <w:num w:numId="33" w16cid:durableId="2115006944">
+    <w:abstractNumId w:val="9"/>
+  </w:num>
+  <w:num w:numId="34" w16cid:durableId="1917126848">
+    <w:abstractNumId w:val="8"/>
+  </w:num>
+  <w:num w:numId="35" w16cid:durableId="308482785">
+    <w:abstractNumId w:val="18"/>
+  </w:num>
+  <w:num w:numId="36" w16cid:durableId="1053695130">
+    <w:abstractNumId w:val="1"/>
+  </w:num>
+  <w:num w:numId="37" w16cid:durableId="1671060424">
+    <w:abstractNumId w:val="6"/>
+  </w:num>
+  <w:num w:numId="38" w16cid:durableId="1697733377">
+    <w:abstractNumId w:val="41"/>
+  </w:num>
+  <w:num w:numId="39" w16cid:durableId="641084620">
     <w:abstractNumId w:val="38"/>
   </w:num>
-  <w:num w:numId="4">
-    <w:abstractNumId w:val="25"/>
-  </w:num>
-  <w:num w:numId="5">
-    <w:abstractNumId w:val="26"/>
-  </w:num>
-  <w:num w:numId="6">
-    <w:abstractNumId w:val="20"/>
-  </w:num>
-  <w:num w:numId="7">
-    <w:abstractNumId w:val="7"/>
-  </w:num>
-  <w:num w:numId="8">
-    <w:abstractNumId w:val="2"/>
-  </w:num>
-  <w:num w:numId="9">
-    <w:abstractNumId w:val="17"/>
-  </w:num>
-  <w:num w:numId="10">
-    <w:abstractNumId w:val="13"/>
-  </w:num>
-  <w:num w:numId="11">
-    <w:abstractNumId w:val="28"/>
-  </w:num>
-  <w:num w:numId="12">
-    <w:abstractNumId w:val="3"/>
-  </w:num>
-  <w:num w:numId="13">
-    <w:abstractNumId w:val="33"/>
-  </w:num>
-  <w:num w:numId="14">
-    <w:abstractNumId w:val="5"/>
-  </w:num>
-  <w:num w:numId="15">
-    <w:abstractNumId w:val="16"/>
-  </w:num>
-  <w:num w:numId="16">
-    <w:abstractNumId w:val="29"/>
-  </w:num>
-  <w:num w:numId="17">
-    <w:abstractNumId w:val="39"/>
-  </w:num>
-  <w:num w:numId="18">
-    <w:abstractNumId w:val="30"/>
-  </w:num>
-  <w:num w:numId="19">
-    <w:abstractNumId w:val="19"/>
-  </w:num>
-  <w:num w:numId="20">
-    <w:abstractNumId w:val="36"/>
-  </w:num>
-  <w:num w:numId="21">
-    <w:abstractNumId w:val="31"/>
-  </w:num>
-  <w:num w:numId="22">
-    <w:abstractNumId w:val="24"/>
-  </w:num>
-  <w:num w:numId="23">
-    <w:abstractNumId w:val="21"/>
-  </w:num>
-  <w:num w:numId="24">
-    <w:abstractNumId w:val="22"/>
-  </w:num>
-  <w:num w:numId="25">
-    <w:abstractNumId w:val="4"/>
-  </w:num>
-  <w:num w:numId="26">
-    <w:abstractNumId w:val="32"/>
-  </w:num>
-  <w:num w:numId="27">
-    <w:abstractNumId w:val="14"/>
-  </w:num>
-  <w:num w:numId="28">
-    <w:abstractNumId w:val="23"/>
-  </w:num>
-  <w:num w:numId="29">
-    <w:abstractNumId w:val="34"/>
-  </w:num>
-  <w:num w:numId="30">
-    <w:abstractNumId w:val="15"/>
-  </w:num>
-  <w:num w:numId="31">
-    <w:abstractNumId w:val="11"/>
-  </w:num>
-  <w:num w:numId="32">
-    <w:abstractNumId w:val="27"/>
-  </w:num>
-  <w:num w:numId="33">
-    <w:abstractNumId w:val="9"/>
-  </w:num>
-  <w:num w:numId="34">
-    <w:abstractNumId w:val="8"/>
-  </w:num>
-  <w:num w:numId="35">
-    <w:abstractNumId w:val="18"/>
-  </w:num>
-  <w:num w:numId="36">
-    <w:abstractNumId w:val="1"/>
-  </w:num>
-  <w:num w:numId="37">
-    <w:abstractNumId w:val="6"/>
-  </w:num>
-  <w:num w:numId="38">
-    <w:abstractNumId w:val="40"/>
-  </w:num>
-  <w:num w:numId="39">
-    <w:abstractNumId w:val="37"/>
-  </w:num>
-  <w:num w:numId="40">
+  <w:num w:numId="40" w16cid:durableId="924192167">
     <w:abstractNumId w:val="0"/>
   </w:num>
-  <w:num w:numId="41">
+  <w:num w:numId="41" w16cid:durableId="1674721009">
     <w:abstractNumId w:val="10"/>
+  </w:num>
+  <w:num w:numId="42" w16cid:durableId="155729152">
+    <w:abstractNumId w:val="33"/>
   </w:num>
 </w:numbering>
 </file>
 
 <file path=word/styles.xml><?xml version="1.0" encoding="utf-8"?>
-<w:styles xmlns:mc="http://schemas.openxmlformats.org/markup-compatibility/2006" xmlns:r="http://schemas.openxmlformats.org/officeDocument/2006/relationships" xmlns:w="http://schemas.openxmlformats.org/wordprocessingml/2006/main" xmlns:w14="http://schemas.microsoft.com/office/word/2010/wordml" xmlns:w15="http://schemas.microsoft.com/office/word/2012/wordml" xmlns:w16cex="http://schemas.microsoft.com/office/word/2018/wordml/cex" xmlns:w16cid="http://schemas.microsoft.com/office/word/2016/wordml/cid" xmlns:w16="http://schemas.microsoft.com/office/word/2018/wordml" xmlns:w16sdtdh="http://schemas.microsoft.com/office/word/2020/wordml/sdtdatahash" xmlns:w16se="http://schemas.microsoft.com/office/word/2015/wordml/symex" mc:Ignorable="w14 w15 w16se w16cid w16 w16cex w16sdtdh">
+<w:styles xmlns:mc="http://schemas.openxmlformats.org/markup-compatibility/2006" xmlns:r="http://schemas.openxmlformats.org/officeDocument/2006/relationships" xmlns:w="http://schemas.openxmlformats.org/wordprocessingml/2006/main" xmlns:w14="http://schemas.microsoft.com/office/word/2010/wordml" xmlns:w15="http://schemas.microsoft.com/office/word/2012/wordml" xmlns:w16cex="http://schemas.microsoft.com/office/word/2018/wordml/cex" xmlns:w16cid="http://schemas.microsoft.com/office/word/2016/wordml/cid" xmlns:w16="http://schemas.microsoft.com/office/word/2018/wordml" xmlns:w16du="http://schemas.microsoft.com/office/word/2023/wordml/word16du" xmlns:w16sdtdh="http://schemas.microsoft.com/office/word/2020/wordml/sdtdatahash" xmlns:w16sdtfl="http://schemas.microsoft.com/office/word/2024/wordml/sdtformatlock" xmlns:w16se="http://schemas.microsoft.com/office/word/2015/wordml/symex" mc:Ignorable="w14 w15 w16se w16cid w16 w16cex w16sdtdh w16sdtfl w16du">
   <w:docDefaults>
     <w:rPrDefault>
       <w:rPr>
@@ -21024,7 +21342,7 @@
     <w:name w:val="Normal"/>
     <w:qFormat/>
   </w:style>
-  <w:style w:type="paragraph" w:styleId="Heading1">
+  <w:style w:type="paragraph" w:styleId="Ttulo1">
     <w:name w:val="heading 1"/>
     <w:basedOn w:val="Normal"/>
     <w:next w:val="Normal"/>
@@ -21041,7 +21359,7 @@
       <w:szCs w:val="40"/>
     </w:rPr>
   </w:style>
-  <w:style w:type="paragraph" w:styleId="Heading2">
+  <w:style w:type="paragraph" w:styleId="Ttulo2">
     <w:name w:val="heading 2"/>
     <w:basedOn w:val="Normal"/>
     <w:next w:val="Normal"/>
@@ -21059,7 +21377,7 @@
       <w:szCs w:val="32"/>
     </w:rPr>
   </w:style>
-  <w:style w:type="paragraph" w:styleId="Heading3">
+  <w:style w:type="paragraph" w:styleId="Ttulo3">
     <w:name w:val="heading 3"/>
     <w:basedOn w:val="Normal"/>
     <w:next w:val="Normal"/>
@@ -21078,7 +21396,7 @@
       <w:szCs w:val="28"/>
     </w:rPr>
   </w:style>
-  <w:style w:type="paragraph" w:styleId="Heading4">
+  <w:style w:type="paragraph" w:styleId="Ttulo4">
     <w:name w:val="heading 4"/>
     <w:basedOn w:val="Normal"/>
     <w:next w:val="Normal"/>
@@ -21098,7 +21416,7 @@
       <w:szCs w:val="24"/>
     </w:rPr>
   </w:style>
-  <w:style w:type="paragraph" w:styleId="Heading5">
+  <w:style w:type="paragraph" w:styleId="Ttulo5">
     <w:name w:val="heading 5"/>
     <w:basedOn w:val="Normal"/>
     <w:next w:val="Normal"/>
@@ -21116,7 +21434,7 @@
       <w:color w:val="666666"/>
     </w:rPr>
   </w:style>
-  <w:style w:type="paragraph" w:styleId="Heading6">
+  <w:style w:type="paragraph" w:styleId="Ttulo6">
     <w:name w:val="heading 6"/>
     <w:basedOn w:val="Normal"/>
     <w:next w:val="Normal"/>
@@ -21135,13 +21453,13 @@
       <w:color w:val="666666"/>
     </w:rPr>
   </w:style>
-  <w:style w:type="character" w:default="1" w:styleId="DefaultParagraphFont">
+  <w:style w:type="character" w:default="1" w:styleId="Fuentedeprrafopredeter">
     <w:name w:val="Default Paragraph Font"/>
     <w:uiPriority w:val="1"/>
     <w:semiHidden/>
     <w:unhideWhenUsed/>
   </w:style>
-  <w:style w:type="table" w:default="1" w:styleId="TableNormal">
+  <w:style w:type="table" w:default="1" w:styleId="Tablanormal">
     <w:name w:val="Normal Table"/>
     <w:uiPriority w:val="99"/>
     <w:semiHidden/>
@@ -21156,7 +21474,7 @@
       </w:tblCellMar>
     </w:tblPr>
   </w:style>
-  <w:style w:type="numbering" w:default="1" w:styleId="NoList">
+  <w:style w:type="numbering" w:default="1" w:styleId="Sinlista">
     <w:name w:val="No List"/>
     <w:uiPriority w:val="99"/>
     <w:semiHidden/>
@@ -21173,7 +21491,7 @@
       </w:tblCellMar>
     </w:tblPr>
   </w:style>
-  <w:style w:type="paragraph" w:styleId="Title">
+  <w:style w:type="paragraph" w:styleId="Ttulo">
     <w:name w:val="Title"/>
     <w:basedOn w:val="Normal"/>
     <w:next w:val="Normal"/>
@@ -21189,7 +21507,7 @@
       <w:szCs w:val="52"/>
     </w:rPr>
   </w:style>
-  <w:style w:type="paragraph" w:styleId="Subtitle">
+  <w:style w:type="paragraph" w:styleId="Subttulo">
     <w:name w:val="Subtitle"/>
     <w:basedOn w:val="Normal"/>
     <w:next w:val="Normal"/>
@@ -21206,7 +21524,7 @@
       <w:szCs w:val="30"/>
     </w:rPr>
   </w:style>
-  <w:style w:type="paragraph" w:styleId="ListParagraph">
+  <w:style w:type="paragraph" w:styleId="Prrafodelista">
     <w:name w:val="List Paragraph"/>
     <w:basedOn w:val="Normal"/>
     <w:uiPriority w:val="34"/>
@@ -21217,7 +21535,7 @@
       <w:contextualSpacing/>
     </w:pPr>
   </w:style>
-  <w:style w:type="paragraph" w:styleId="Caption">
+  <w:style w:type="paragraph" w:styleId="Descripcin">
     <w:name w:val="caption"/>
     <w:basedOn w:val="Normal"/>
     <w:next w:val="Normal"/>
@@ -21236,11 +21554,11 @@
       <w:szCs w:val="18"/>
     </w:rPr>
   </w:style>
-  <w:style w:type="paragraph" w:styleId="Quote">
+  <w:style w:type="paragraph" w:styleId="Cita">
     <w:name w:val="Quote"/>
     <w:basedOn w:val="Normal"/>
     <w:next w:val="Normal"/>
-    <w:link w:val="QuoteChar"/>
+    <w:link w:val="CitaCar"/>
     <w:uiPriority w:val="29"/>
     <w:qFormat/>
     <w:rsid w:val="005D23D7"/>
@@ -21255,10 +21573,10 @@
       <w:color w:val="404040" w:themeColor="text1" w:themeTint="BF"/>
     </w:rPr>
   </w:style>
-  <w:style w:type="character" w:customStyle="1" w:styleId="QuoteChar">
-    <w:name w:val="Quote Char"/>
-    <w:basedOn w:val="DefaultParagraphFont"/>
-    <w:link w:val="Quote"/>
+  <w:style w:type="character" w:customStyle="1" w:styleId="CitaCar">
+    <w:name w:val="Cita Car"/>
+    <w:basedOn w:val="Fuentedeprrafopredeter"/>
+    <w:link w:val="Cita"/>
     <w:uiPriority w:val="29"/>
     <w:rsid w:val="005D23D7"/>
     <w:rPr>
@@ -21267,9 +21585,9 @@
       <w:color w:val="404040" w:themeColor="text1" w:themeTint="BF"/>
     </w:rPr>
   </w:style>
-  <w:style w:type="character" w:styleId="PlaceholderText">
+  <w:style w:type="character" w:styleId="Textodelmarcadordeposicin">
     <w:name w:val="Placeholder Text"/>
-    <w:basedOn w:val="DefaultParagraphFont"/>
+    <w:basedOn w:val="Fuentedeprrafopredeter"/>
     <w:uiPriority w:val="99"/>
     <w:semiHidden/>
     <w:rsid w:val="00D94EBB"/>
@@ -21277,10 +21595,10 @@
       <w:color w:val="666666"/>
     </w:rPr>
   </w:style>
-  <w:style w:type="paragraph" w:styleId="FootnoteText">
+  <w:style w:type="paragraph" w:styleId="Textonotapie">
     <w:name w:val="footnote text"/>
     <w:basedOn w:val="Normal"/>
-    <w:link w:val="FootnoteTextChar"/>
+    <w:link w:val="TextonotapieCar"/>
     <w:uiPriority w:val="99"/>
     <w:semiHidden/>
     <w:unhideWhenUsed/>
@@ -21293,10 +21611,10 @@
       <w:szCs w:val="20"/>
     </w:rPr>
   </w:style>
-  <w:style w:type="character" w:customStyle="1" w:styleId="FootnoteTextChar">
-    <w:name w:val="Footnote Text Char"/>
-    <w:basedOn w:val="DefaultParagraphFont"/>
-    <w:link w:val="FootnoteText"/>
+  <w:style w:type="character" w:customStyle="1" w:styleId="TextonotapieCar">
+    <w:name w:val="Texto nota pie Car"/>
+    <w:basedOn w:val="Fuentedeprrafopredeter"/>
+    <w:link w:val="Textonotapie"/>
     <w:uiPriority w:val="99"/>
     <w:semiHidden/>
     <w:rsid w:val="00B220C6"/>
@@ -21305,9 +21623,9 @@
       <w:szCs w:val="20"/>
     </w:rPr>
   </w:style>
-  <w:style w:type="character" w:styleId="FootnoteReference">
+  <w:style w:type="character" w:styleId="Refdenotaalpie">
     <w:name w:val="footnote reference"/>
-    <w:basedOn w:val="DefaultParagraphFont"/>
+    <w:basedOn w:val="Fuentedeprrafopredeter"/>
     <w:uiPriority w:val="99"/>
     <w:semiHidden/>
     <w:unhideWhenUsed/>
@@ -21316,9 +21634,9 @@
       <w:vertAlign w:val="superscript"/>
     </w:rPr>
   </w:style>
-  <w:style w:type="character" w:styleId="Hyperlink">
+  <w:style w:type="character" w:styleId="Hipervnculo">
     <w:name w:val="Hyperlink"/>
-    <w:basedOn w:val="DefaultParagraphFont"/>
+    <w:basedOn w:val="Fuentedeprrafopredeter"/>
     <w:uiPriority w:val="99"/>
     <w:unhideWhenUsed/>
     <w:rsid w:val="00B220C6"/>
@@ -21327,9 +21645,9 @@
       <w:u w:val="single"/>
     </w:rPr>
   </w:style>
-  <w:style w:type="character" w:styleId="UnresolvedMention">
+  <w:style w:type="character" w:styleId="Mencinsinresolver">
     <w:name w:val="Unresolved Mention"/>
-    <w:basedOn w:val="DefaultParagraphFont"/>
+    <w:basedOn w:val="Fuentedeprrafopredeter"/>
     <w:uiPriority w:val="99"/>
     <w:semiHidden/>
     <w:unhideWhenUsed/>

</xml_diff>

<commit_message>
Ch 5 First Iteration Draft
</commit_message>
<xml_diff>
--- a/Draft/5 Implementation.docx
+++ b/Draft/5 Implementation.docx
@@ -51,7 +51,21 @@
         <w:rPr>
           <w:lang w:val="en-NZ"/>
         </w:rPr>
-        <w:t xml:space="preserve"> highlight the research done to identify and propose a suitable interaction design that takes into consideration the context around CollabAR, the evolving tendencies in the implementation of AR experiences and all the in formation regarding good and bad practices that had been found in the literature.</w:t>
+        <w:t xml:space="preserve"> highlight the research done to identify and propose a suitable interaction design that takes into consideration the context around CollabAR, the evolving tendencies in the implementation of AR experiences and all the </w:t>
+      </w:r>
+      <w:proofErr w:type="spellStart"/>
+      <w:r>
+        <w:rPr>
+          <w:lang w:val="en-NZ"/>
+        </w:rPr>
+        <w:t>in formation</w:t>
+      </w:r>
+      <w:proofErr w:type="spellEnd"/>
+      <w:r>
+        <w:rPr>
+          <w:lang w:val="en-NZ"/>
+        </w:rPr>
+        <w:t xml:space="preserve"> regarding good and bad practices that had been found in the literature.</w:t>
       </w:r>
     </w:p>
     <w:p>
@@ -994,11 +1008,19 @@
         </w:rPr>
         <w:t xml:space="preserve">it is important to </w:t>
       </w:r>
-      <w:r>
-        <w:rPr>
-          <w:lang w:val="en-NZ"/>
-        </w:rPr>
-        <w:t xml:space="preserve">considers the requirements </w:t>
+      <w:proofErr w:type="gramStart"/>
+      <w:r>
+        <w:rPr>
+          <w:lang w:val="en-NZ"/>
+        </w:rPr>
+        <w:t>considers</w:t>
+      </w:r>
+      <w:proofErr w:type="gramEnd"/>
+      <w:r>
+        <w:rPr>
+          <w:lang w:val="en-NZ"/>
+        </w:rPr>
+        <w:t xml:space="preserve"> the requirements </w:t>
       </w:r>
       <w:r>
         <w:rPr>
@@ -1234,7 +1256,21 @@
         <w:rPr>
           <w:lang w:val="en-NZ"/>
         </w:rPr>
-        <w:t>about the behaviour and allowed interactions of any particular development. Even</w:t>
+        <w:t xml:space="preserve">about the behaviour and allowed interactions of any </w:t>
+      </w:r>
+      <w:proofErr w:type="gramStart"/>
+      <w:r>
+        <w:rPr>
+          <w:lang w:val="en-NZ"/>
+        </w:rPr>
+        <w:t>particular development</w:t>
+      </w:r>
+      <w:proofErr w:type="gramEnd"/>
+      <w:r>
+        <w:rPr>
+          <w:lang w:val="en-NZ"/>
+        </w:rPr>
+        <w:t>. Even</w:t>
       </w:r>
       <w:r>
         <w:rPr>
@@ -1321,19 +1357,47 @@
         <w:rPr>
           <w:lang w:val="en-NZ"/>
         </w:rPr>
-        <w:t>Research studies such as those conducted by Piumsomboon, Clark, Billinghurst,</w:t>
-      </w:r>
-      <w:r>
-        <w:rPr>
-          <w:lang w:val="en-NZ"/>
-        </w:rPr>
-        <w:t xml:space="preserve"> </w:t>
-      </w:r>
-      <w:r>
-        <w:rPr>
-          <w:lang w:val="en-NZ"/>
-        </w:rPr>
-        <w:t>and Cockburn (2013) and Wobbrock, Morris, and Wilson (2009) have formulated and</w:t>
+        <w:t xml:space="preserve">Research studies such as those conducted by </w:t>
+      </w:r>
+      <w:proofErr w:type="spellStart"/>
+      <w:r>
+        <w:rPr>
+          <w:lang w:val="en-NZ"/>
+        </w:rPr>
+        <w:t>Piumsomboon</w:t>
+      </w:r>
+      <w:proofErr w:type="spellEnd"/>
+      <w:r>
+        <w:rPr>
+          <w:lang w:val="en-NZ"/>
+        </w:rPr>
+        <w:t>, Clark, Billinghurst,</w:t>
+      </w:r>
+      <w:r>
+        <w:rPr>
+          <w:lang w:val="en-NZ"/>
+        </w:rPr>
+        <w:t xml:space="preserve"> </w:t>
+      </w:r>
+      <w:r>
+        <w:rPr>
+          <w:lang w:val="en-NZ"/>
+        </w:rPr>
+        <w:t xml:space="preserve">and Cockburn (2013) and </w:t>
+      </w:r>
+      <w:proofErr w:type="spellStart"/>
+      <w:r>
+        <w:rPr>
+          <w:lang w:val="en-NZ"/>
+        </w:rPr>
+        <w:t>Wobbrock</w:t>
+      </w:r>
+      <w:proofErr w:type="spellEnd"/>
+      <w:r>
+        <w:rPr>
+          <w:lang w:val="en-NZ"/>
+        </w:rPr>
+        <w:t>, Morris, and Wilson (2009) have formulated and</w:t>
       </w:r>
       <w:r>
         <w:rPr>
@@ -1530,7 +1594,21 @@
         <w:rPr>
           <w:lang w:val="en-NZ"/>
         </w:rPr>
-        <w:t xml:space="preserve"> aim is to identify common tasks executed in a collaborative setting</w:t>
+        <w:t xml:space="preserve"> aim </w:t>
+      </w:r>
+      <w:proofErr w:type="gramStart"/>
+      <w:r>
+        <w:rPr>
+          <w:lang w:val="en-NZ"/>
+        </w:rPr>
+        <w:t>is</w:t>
+      </w:r>
+      <w:proofErr w:type="gramEnd"/>
+      <w:r>
+        <w:rPr>
+          <w:lang w:val="en-NZ"/>
+        </w:rPr>
+        <w:t xml:space="preserve"> to identify common tasks executed in a collaborative setting</w:t>
       </w:r>
       <w:r>
         <w:rPr>
@@ -1544,11 +1622,19 @@
         </w:rPr>
         <w:t xml:space="preserve">using different forms of AR technology. Based on that, </w:t>
       </w:r>
-      <w:r>
-        <w:rPr>
-          <w:lang w:val="en-NZ"/>
-        </w:rPr>
-        <w:t>the end result is a</w:t>
+      <w:proofErr w:type="gramStart"/>
+      <w:r>
+        <w:rPr>
+          <w:lang w:val="en-NZ"/>
+        </w:rPr>
+        <w:t>the end result</w:t>
+      </w:r>
+      <w:proofErr w:type="gramEnd"/>
+      <w:r>
+        <w:rPr>
+          <w:lang w:val="en-NZ"/>
+        </w:rPr>
+        <w:t xml:space="preserve"> is a</w:t>
       </w:r>
       <w:r>
         <w:rPr>
@@ -1668,7 +1754,21 @@
         <w:rPr>
           <w:lang w:val="en-NZ"/>
         </w:rPr>
-        <w:t xml:space="preserve"> to tackle particular tasks related to the use of AR in the</w:t>
+        <w:t xml:space="preserve"> to tackle </w:t>
+      </w:r>
+      <w:proofErr w:type="gramStart"/>
+      <w:r>
+        <w:rPr>
+          <w:lang w:val="en-NZ"/>
+        </w:rPr>
+        <w:t>particular tasks</w:t>
+      </w:r>
+      <w:proofErr w:type="gramEnd"/>
+      <w:r>
+        <w:rPr>
+          <w:lang w:val="en-NZ"/>
+        </w:rPr>
+        <w:t xml:space="preserve"> related to the use of AR in the</w:t>
       </w:r>
       <w:r>
         <w:rPr>
@@ -1686,7 +1786,21 @@
         <w:rPr>
           <w:lang w:val="en-NZ"/>
         </w:rPr>
-        <w:t>use of mobile devices as the main focus for deployment</w:t>
+        <w:t xml:space="preserve">use of mobile devices as the </w:t>
+      </w:r>
+      <w:proofErr w:type="gramStart"/>
+      <w:r>
+        <w:rPr>
+          <w:lang w:val="en-NZ"/>
+        </w:rPr>
+        <w:t>main focus</w:t>
+      </w:r>
+      <w:proofErr w:type="gramEnd"/>
+      <w:r>
+        <w:rPr>
+          <w:lang w:val="en-NZ"/>
+        </w:rPr>
+        <w:t xml:space="preserve"> for deployment</w:t>
       </w:r>
       <w:r>
         <w:rPr>
@@ -2288,12 +2402,21 @@
         </w:rPr>
         <w:t xml:space="preserve">As noted in previous sections, </w:t>
       </w:r>
+      <w:proofErr w:type="spellStart"/>
       <w:r>
         <w:rPr>
           <w:rStyle w:val="CitaCar"/>
           <w:lang w:val="en-NZ"/>
         </w:rPr>
-        <w:t>Piumsomboon et al. (2013)</w:t>
+        <w:t>Piumsomboon</w:t>
+      </w:r>
+      <w:proofErr w:type="spellEnd"/>
+      <w:r>
+        <w:rPr>
+          <w:rStyle w:val="CitaCar"/>
+          <w:lang w:val="en-NZ"/>
+        </w:rPr>
+        <w:t xml:space="preserve"> et al. (2013)</w:t>
       </w:r>
       <w:r>
         <w:rPr>
@@ -2416,12 +2539,37 @@
         </w:rPr>
         <w:t>(</w:t>
       </w:r>
+      <w:proofErr w:type="spellStart"/>
       <w:r>
         <w:rPr>
           <w:rStyle w:val="CitaCar"/>
           <w:lang w:val="en-NZ"/>
         </w:rPr>
-        <w:t>Pinelle, Gutwin, &amp; Greenberg, 2003; Scoular, Duckworth</w:t>
+        <w:t>Pinelle</w:t>
+      </w:r>
+      <w:proofErr w:type="spellEnd"/>
+      <w:r>
+        <w:rPr>
+          <w:rStyle w:val="CitaCar"/>
+          <w:lang w:val="en-NZ"/>
+        </w:rPr>
+        <w:t xml:space="preserve">, </w:t>
+      </w:r>
+      <w:proofErr w:type="spellStart"/>
+      <w:r>
+        <w:rPr>
+          <w:rStyle w:val="CitaCar"/>
+          <w:lang w:val="en-NZ"/>
+        </w:rPr>
+        <w:t>Gutwin</w:t>
+      </w:r>
+      <w:proofErr w:type="spellEnd"/>
+      <w:r>
+        <w:rPr>
+          <w:rStyle w:val="CitaCar"/>
+          <w:lang w:val="en-NZ"/>
+        </w:rPr>
+        <w:t>, &amp; Greenberg, 2003; Scoular, Duckworth</w:t>
       </w:r>
       <w:r>
         <w:rPr>
@@ -2769,12 +2917,14 @@
         </w:rPr>
         <w:t xml:space="preserve">with the purpose of </w:t>
       </w:r>
+      <w:proofErr w:type="spellStart"/>
       <w:r>
         <w:rPr>
           <w:lang w:val="en-NZ"/>
         </w:rPr>
         <w:t>analyzing</w:t>
       </w:r>
+      <w:proofErr w:type="spellEnd"/>
       <w:r>
         <w:rPr>
           <w:lang w:val="en-NZ"/>
@@ -2793,12 +2943,14 @@
         </w:rPr>
         <w:t xml:space="preserve"> would change the </w:t>
       </w:r>
+      <w:proofErr w:type="spellStart"/>
       <w:r>
         <w:rPr>
           <w:lang w:val="en-NZ"/>
         </w:rPr>
         <w:t>behavior</w:t>
       </w:r>
+      <w:proofErr w:type="spellEnd"/>
       <w:r>
         <w:rPr>
           <w:lang w:val="en-NZ"/>
@@ -3051,7 +3203,21 @@
         <w:rPr>
           <w:lang w:val="en-NZ"/>
         </w:rPr>
-        <w:t xml:space="preserve">, a concept similar to </w:t>
+        <w:t xml:space="preserve">, a concept </w:t>
+      </w:r>
+      <w:proofErr w:type="gramStart"/>
+      <w:r>
+        <w:rPr>
+          <w:lang w:val="en-NZ"/>
+        </w:rPr>
+        <w:t>similar to</w:t>
+      </w:r>
+      <w:proofErr w:type="gramEnd"/>
+      <w:r>
+        <w:rPr>
+          <w:lang w:val="en-NZ"/>
+        </w:rPr>
+        <w:t xml:space="preserve"> </w:t>
       </w:r>
       <w:r>
         <w:rPr>
@@ -3177,7 +3343,23 @@
           <w:rStyle w:val="CitaCar"/>
           <w:lang w:val="en-NZ"/>
         </w:rPr>
-        <w:t xml:space="preserve">(Zigurs </w:t>
+        <w:t>(</w:t>
+      </w:r>
+      <w:proofErr w:type="spellStart"/>
+      <w:r>
+        <w:rPr>
+          <w:rStyle w:val="CitaCar"/>
+          <w:lang w:val="en-NZ"/>
+        </w:rPr>
+        <w:t>Zigurs</w:t>
+      </w:r>
+      <w:proofErr w:type="spellEnd"/>
+      <w:r>
+        <w:rPr>
+          <w:rStyle w:val="CitaCar"/>
+          <w:lang w:val="en-NZ"/>
+        </w:rPr>
+        <w:t xml:space="preserve"> </w:t>
       </w:r>
       <w:r>
         <w:rPr>
@@ -4658,7 +4840,23 @@
           <w:rStyle w:val="CitaCar"/>
           <w:lang w:val="en-NZ"/>
         </w:rPr>
-        <w:t>(Wobbrock, Aung, Rothrock, &amp; Myers,</w:t>
+        <w:t>(</w:t>
+      </w:r>
+      <w:proofErr w:type="spellStart"/>
+      <w:r>
+        <w:rPr>
+          <w:rStyle w:val="CitaCar"/>
+          <w:lang w:val="en-NZ"/>
+        </w:rPr>
+        <w:t>Wobbrock</w:t>
+      </w:r>
+      <w:proofErr w:type="spellEnd"/>
+      <w:r>
+        <w:rPr>
+          <w:rStyle w:val="CitaCar"/>
+          <w:lang w:val="en-NZ"/>
+        </w:rPr>
+        <w:t>, Aung, Rothrock, &amp; Myers,</w:t>
       </w:r>
       <w:r>
         <w:rPr>
@@ -6465,7 +6663,7 @@
         </w:rPr>
         <w:lastRenderedPageBreak/>
         <w:drawing>
-          <wp:inline distT="0" distB="0" distL="0" distR="0" wp14:anchorId="24B7CA3F" wp14:editId="300FB50B">
+          <wp:inline distT="0" distB="0" distL="0" distR="0" wp14:anchorId="24B7CA3F" wp14:editId="204E3FCC">
             <wp:extent cx="2686489" cy="2057787"/>
             <wp:effectExtent l="0" t="0" r="0" b="0"/>
             <wp:docPr id="24" name="Picture 24"/>
@@ -11049,11 +11247,19 @@
         </w:rPr>
         <w:t xml:space="preserve"> </w:t>
       </w:r>
-      <w:r>
-        <w:rPr>
-          <w:lang w:val="en-NZ"/>
-        </w:rPr>
-        <w:t>similar to the gestures for Task 12 and pointing at people was the preferable method</w:t>
+      <w:proofErr w:type="gramStart"/>
+      <w:r>
+        <w:rPr>
+          <w:lang w:val="en-NZ"/>
+        </w:rPr>
+        <w:t>similar to</w:t>
+      </w:r>
+      <w:proofErr w:type="gramEnd"/>
+      <w:r>
+        <w:rPr>
+          <w:lang w:val="en-NZ"/>
+        </w:rPr>
+        <w:t xml:space="preserve"> the gestures for Task 12 and pointing at people was the preferable method</w:t>
       </w:r>
       <w:r>
         <w:rPr>
@@ -14897,7 +15103,21 @@
         <w:rPr>
           <w:lang w:val="en-NZ"/>
         </w:rPr>
-        <w:t>There was the possibility to completely remove the terminology of a host from the side of the users since the concept was really only important for the technical implementation, but a couple of ideas made it worth it to use the term as part of the user experience:</w:t>
+        <w:t xml:space="preserve">There was the possibility to completely remove the terminology of a host from the side of the users since the concept was </w:t>
+      </w:r>
+      <w:proofErr w:type="gramStart"/>
+      <w:r>
+        <w:rPr>
+          <w:lang w:val="en-NZ"/>
+        </w:rPr>
+        <w:t>really only</w:t>
+      </w:r>
+      <w:proofErr w:type="gramEnd"/>
+      <w:r>
+        <w:rPr>
+          <w:lang w:val="en-NZ"/>
+        </w:rPr>
+        <w:t xml:space="preserve"> important for the technical implementation, but a couple of ideas made it worth it to use the term as part of the user experience:</w:t>
       </w:r>
     </w:p>
     <w:p>
@@ -14994,7 +15214,7 @@
           <w:lang w:val="en-NZ"/>
         </w:rPr>
         <w:drawing>
-          <wp:inline distT="0" distB="0" distL="0" distR="0" wp14:anchorId="6B3CDAD6" wp14:editId="66504263">
+          <wp:inline distT="0" distB="0" distL="0" distR="0" wp14:anchorId="6B3CDAD6" wp14:editId="72C8E6E1">
             <wp:extent cx="1317241" cy="2638425"/>
             <wp:effectExtent l="0" t="0" r="0" b="0"/>
             <wp:docPr id="633202644" name="Imagen 1"/>
@@ -15048,7 +15268,7 @@
           <w:lang w:val="en-NZ"/>
         </w:rPr>
         <w:drawing>
-          <wp:inline distT="0" distB="0" distL="0" distR="0" wp14:anchorId="6CFB38D5" wp14:editId="7014BAD4">
+          <wp:inline distT="0" distB="0" distL="0" distR="0" wp14:anchorId="6CFB38D5" wp14:editId="0B5263BC">
             <wp:extent cx="1183599" cy="2618740"/>
             <wp:effectExtent l="0" t="0" r="0" b="0"/>
             <wp:docPr id="413276473" name="Imagen 1" descr="Interfaz de usuario gráfica, Aplicación&#10;&#10;El contenido generado por IA puede ser incorrecto."/>
@@ -15102,7 +15322,7 @@
           <w:lang w:val="en-NZ"/>
         </w:rPr>
         <w:drawing>
-          <wp:inline distT="0" distB="0" distL="0" distR="0" wp14:anchorId="76D39E1D" wp14:editId="6D299A63">
+          <wp:inline distT="0" distB="0" distL="0" distR="0" wp14:anchorId="76D39E1D" wp14:editId="190FB9AA">
             <wp:extent cx="1332865" cy="2634793"/>
             <wp:effectExtent l="0" t="0" r="635" b="0"/>
             <wp:docPr id="1293864182" name="Imagen 3" descr="Interfaz de usuario gráfica, Aplicación&#10;&#10;El contenido generado por IA puede ser incorrecto."/>
@@ -15341,13 +15561,21 @@
         <w:rPr>
           <w:lang w:val="en-NZ"/>
         </w:rPr>
-        <w:t xml:space="preserve"> </w:t>
-      </w:r>
-      <w:r>
-        <w:rPr>
-          <w:lang w:val="en-NZ"/>
-        </w:rPr>
-        <w:t>(Brudy, 2013)</w:t>
+        <w:t xml:space="preserve"> (</w:t>
+      </w:r>
+      <w:proofErr w:type="spellStart"/>
+      <w:r>
+        <w:rPr>
+          <w:lang w:val="en-NZ"/>
+        </w:rPr>
+        <w:t>Brudy</w:t>
+      </w:r>
+      <w:proofErr w:type="spellEnd"/>
+      <w:r>
+        <w:rPr>
+          <w:lang w:val="en-NZ"/>
+        </w:rPr>
+        <w:t>, 2013)</w:t>
       </w:r>
       <w:r>
         <w:rPr>
@@ -15402,7 +15630,21 @@
         <w:rPr>
           <w:lang w:val="en-NZ"/>
         </w:rPr>
-        <w:t>Using a default plane, or even a more complex representation like a table or a whiteboard. The model could originate from the target image similar to the Room Anchor.</w:t>
+        <w:t xml:space="preserve">Using a default plane, or even a more complex representation like a table or a whiteboard. The model could originate from the target image </w:t>
+      </w:r>
+      <w:proofErr w:type="gramStart"/>
+      <w:r>
+        <w:rPr>
+          <w:lang w:val="en-NZ"/>
+        </w:rPr>
+        <w:t>similar to</w:t>
+      </w:r>
+      <w:proofErr w:type="gramEnd"/>
+      <w:r>
+        <w:rPr>
+          <w:lang w:val="en-NZ"/>
+        </w:rPr>
+        <w:t xml:space="preserve"> the Room Anchor.</w:t>
       </w:r>
     </w:p>
     <w:p>
@@ -15420,7 +15662,21 @@
         <w:rPr>
           <w:lang w:val="en-NZ"/>
         </w:rPr>
-        <w:t>Letting the users position the workspace in the same way they would position an annotation, relaying on the AR Raycast Manager provided by AR foundation.</w:t>
+        <w:t xml:space="preserve">Letting the users position the workspace in the same way they would position an annotation, relaying on the AR </w:t>
+      </w:r>
+      <w:proofErr w:type="spellStart"/>
+      <w:r>
+        <w:rPr>
+          <w:lang w:val="en-NZ"/>
+        </w:rPr>
+        <w:t>Raycast</w:t>
+      </w:r>
+      <w:proofErr w:type="spellEnd"/>
+      <w:r>
+        <w:rPr>
+          <w:lang w:val="en-NZ"/>
+        </w:rPr>
+        <w:t xml:space="preserve"> Manager provided by AR foundation.</w:t>
       </w:r>
     </w:p>
     <w:p>
@@ -15463,7 +15719,21 @@
         <w:rPr>
           <w:lang w:val="en-NZ"/>
         </w:rPr>
-        <w:t>In first instance, plane detection (as implemented by most AR frameworks at the moment of development) continuously improves the detail of the plane by iteratively merging the features detected in the space to get more complexity in the object. It was considered that the opportunity to have a quicker setup of the room con be beneficial in the context of the classroom.</w:t>
+        <w:t xml:space="preserve">In first instance, plane detection (as implemented by most AR frameworks </w:t>
+      </w:r>
+      <w:proofErr w:type="gramStart"/>
+      <w:r>
+        <w:rPr>
+          <w:lang w:val="en-NZ"/>
+        </w:rPr>
+        <w:t>at the moment</w:t>
+      </w:r>
+      <w:proofErr w:type="gramEnd"/>
+      <w:r>
+        <w:rPr>
+          <w:lang w:val="en-NZ"/>
+        </w:rPr>
+        <w:t xml:space="preserve"> of development) continuously improves the detail of the plane by iteratively merging the features detected in the space to get more complexity in the object. It was considered that the opportunity to have a quicker setup of the room con be beneficial in the context of the classroom.</w:t>
       </w:r>
     </w:p>
     <w:p>
@@ -15521,10 +15791,14 @@
       <w:pPr>
         <w:keepNext/>
         <w:jc w:val="center"/>
+        <w:rPr>
+          <w:lang w:val="en-NZ"/>
+        </w:rPr>
       </w:pPr>
       <w:r>
         <w:rPr>
           <w:noProof/>
+          <w:lang w:val="en-NZ"/>
         </w:rPr>
         <w:drawing>
           <wp:inline distT="0" distB="0" distL="0" distR="0" wp14:anchorId="6245A180" wp14:editId="57ABF5D1">
@@ -15578,6 +15852,7 @@
       <w:r>
         <w:rPr>
           <w:noProof/>
+          <w:lang w:val="en-NZ"/>
         </w:rPr>
         <w:drawing>
           <wp:inline distT="0" distB="0" distL="0" distR="0" wp14:anchorId="6FACD185" wp14:editId="5707A0E3">
@@ -15641,19 +15916,7 @@
         <w:rPr>
           <w:lang w:val="en-NZ"/>
         </w:rPr>
-        <w:t xml:space="preserve">Figure </w:t>
-      </w:r>
-      <w:r>
-        <w:rPr>
-          <w:lang w:val="en-NZ"/>
-        </w:rPr>
-        <w:t>24</w:t>
-      </w:r>
-      <w:r>
-        <w:rPr>
-          <w:lang w:val="en-NZ"/>
-        </w:rPr>
-        <w:t xml:space="preserve"> Iterative process for the plane detection (left) and workspace configuration (right)</w:t>
+        <w:t>Figure 24 Iterative process for the plane detection (left) and workspace configuration (right)</w:t>
       </w:r>
     </w:p>
     <w:p>
@@ -15747,32 +16010,34 @@
         <w:rPr>
           <w:lang w:val="en-NZ"/>
         </w:rPr>
-        <w:t>Add a digital avatar to th</w:t>
-      </w:r>
-      <w:r>
-        <w:rPr>
-          <w:lang w:val="en-NZ"/>
-        </w:rPr>
-        <w:t>e room that represents each participant.</w:t>
-      </w:r>
-    </w:p>
-    <w:p>
-      <w:pPr>
-        <w:rPr>
-          <w:lang w:val="en-NZ"/>
-        </w:rPr>
-      </w:pPr>
-      <w:r>
-        <w:rPr>
-          <w:lang w:val="en-NZ"/>
-        </w:rPr>
-        <w:t xml:space="preserve">There are important technological differences between these two options. For instance, face recognition is a common tool offered by most AR frameworks available but not at all categories of implementations in different devices </w:t>
-      </w:r>
-      <w:r>
-        <w:rPr>
-          <w:lang w:val="en-NZ"/>
-        </w:rPr>
-        <w:t>(ARCore Supported Devices, n.d.)</w:t>
+        <w:t>Add a digital avatar to the room that represents each participant.</w:t>
+      </w:r>
+    </w:p>
+    <w:p>
+      <w:pPr>
+        <w:rPr>
+          <w:lang w:val="en-NZ"/>
+        </w:rPr>
+      </w:pPr>
+      <w:r>
+        <w:rPr>
+          <w:lang w:val="en-NZ"/>
+        </w:rPr>
+        <w:t>There are important technological differences between these two options. For instance, face recognition is a common tool offered by most AR frameworks available but not at all categories of implementations in different devices (</w:t>
+      </w:r>
+      <w:proofErr w:type="spellStart"/>
+      <w:r>
+        <w:rPr>
+          <w:lang w:val="en-NZ"/>
+        </w:rPr>
+        <w:t>ARCore</w:t>
+      </w:r>
+      <w:proofErr w:type="spellEnd"/>
+      <w:r>
+        <w:rPr>
+          <w:lang w:val="en-NZ"/>
+        </w:rPr>
+        <w:t xml:space="preserve"> Supported Devices, n.d.)</w:t>
       </w:r>
       <w:r>
         <w:rPr>
@@ -15865,6 +16130,7 @@
     </w:p>
     <w:p>
       <w:pPr>
+        <w:keepNext/>
         <w:jc w:val="center"/>
         <w:rPr>
           <w:lang w:val="en-NZ"/>
@@ -15872,15 +16138,132 @@
       </w:pPr>
       <w:r>
         <w:rPr>
-          <w:lang w:val="en-NZ"/>
-        </w:rPr>
-        <w:t>Figure 2</w:t>
-      </w:r>
-      <w:r>
-        <w:rPr>
-          <w:lang w:val="en-NZ"/>
-        </w:rPr>
-        <w:t>5</w:t>
+          <w:noProof/>
+          <w:lang w:val="en-NZ"/>
+        </w:rPr>
+        <w:drawing>
+          <wp:inline distT="0" distB="0" distL="0" distR="0" wp14:anchorId="3E2BBF01" wp14:editId="295C31E4">
+            <wp:extent cx="2058235" cy="2914650"/>
+            <wp:effectExtent l="0" t="0" r="0" b="0"/>
+            <wp:docPr id="1913519571" name="Imagen 1"/>
+            <wp:cNvGraphicFramePr>
+              <a:graphicFrameLocks xmlns:a="http://schemas.openxmlformats.org/drawingml/2006/main" noChangeAspect="1"/>
+            </wp:cNvGraphicFramePr>
+            <a:graphic xmlns:a="http://schemas.openxmlformats.org/drawingml/2006/main">
+              <a:graphicData uri="http://schemas.openxmlformats.org/drawingml/2006/picture">
+                <pic:pic xmlns:pic="http://schemas.openxmlformats.org/drawingml/2006/picture">
+                  <pic:nvPicPr>
+                    <pic:cNvPr id="0" name="Picture 1"/>
+                    <pic:cNvPicPr>
+                      <a:picLocks noChangeAspect="1" noChangeArrowheads="1"/>
+                    </pic:cNvPicPr>
+                  </pic:nvPicPr>
+                  <pic:blipFill>
+                    <a:blip r:embed="rId53">
+                      <a:extLst>
+                        <a:ext uri="{28A0092B-C50C-407E-A947-70E740481C1C}">
+                          <a14:useLocalDpi xmlns:a14="http://schemas.microsoft.com/office/drawing/2010/main" val="0"/>
+                        </a:ext>
+                      </a:extLst>
+                    </a:blip>
+                    <a:srcRect/>
+                    <a:stretch>
+                      <a:fillRect/>
+                    </a:stretch>
+                  </pic:blipFill>
+                  <pic:spPr bwMode="auto">
+                    <a:xfrm>
+                      <a:off x="0" y="0"/>
+                      <a:ext cx="2068809" cy="2929624"/>
+                    </a:xfrm>
+                    <a:prstGeom prst="rect">
+                      <a:avLst/>
+                    </a:prstGeom>
+                    <a:noFill/>
+                    <a:ln>
+                      <a:noFill/>
+                    </a:ln>
+                  </pic:spPr>
+                </pic:pic>
+              </a:graphicData>
+            </a:graphic>
+          </wp:inline>
+        </w:drawing>
+      </w:r>
+      <w:r>
+        <w:rPr>
+          <w:noProof/>
+          <w:lang w:val="en-NZ"/>
+        </w:rPr>
+        <w:drawing>
+          <wp:inline distT="0" distB="0" distL="0" distR="0" wp14:anchorId="6EE89C7D" wp14:editId="4580366F">
+            <wp:extent cx="2051426" cy="2905009"/>
+            <wp:effectExtent l="0" t="0" r="6350" b="0"/>
+            <wp:docPr id="334518367" name="Imagen 2" descr="Un hombre sentado en una silla de oficina"/>
+            <wp:cNvGraphicFramePr>
+              <a:graphicFrameLocks xmlns:a="http://schemas.openxmlformats.org/drawingml/2006/main" noChangeAspect="1"/>
+            </wp:cNvGraphicFramePr>
+            <a:graphic xmlns:a="http://schemas.openxmlformats.org/drawingml/2006/main">
+              <a:graphicData uri="http://schemas.openxmlformats.org/drawingml/2006/picture">
+                <pic:pic xmlns:pic="http://schemas.openxmlformats.org/drawingml/2006/picture">
+                  <pic:nvPicPr>
+                    <pic:cNvPr id="334518367" name="Imagen 2" descr="Un hombre sentado en una silla de oficina"/>
+                    <pic:cNvPicPr>
+                      <a:picLocks noChangeAspect="1" noChangeArrowheads="1"/>
+                    </pic:cNvPicPr>
+                  </pic:nvPicPr>
+                  <pic:blipFill>
+                    <a:blip r:embed="rId54">
+                      <a:extLst>
+                        <a:ext uri="{28A0092B-C50C-407E-A947-70E740481C1C}">
+                          <a14:useLocalDpi xmlns:a14="http://schemas.microsoft.com/office/drawing/2010/main" val="0"/>
+                        </a:ext>
+                      </a:extLst>
+                    </a:blip>
+                    <a:srcRect/>
+                    <a:stretch>
+                      <a:fillRect/>
+                    </a:stretch>
+                  </pic:blipFill>
+                  <pic:spPr bwMode="auto">
+                    <a:xfrm>
+                      <a:off x="0" y="0"/>
+                      <a:ext cx="2059066" cy="2915829"/>
+                    </a:xfrm>
+                    <a:prstGeom prst="rect">
+                      <a:avLst/>
+                    </a:prstGeom>
+                    <a:noFill/>
+                    <a:ln>
+                      <a:noFill/>
+                    </a:ln>
+                  </pic:spPr>
+                </pic:pic>
+              </a:graphicData>
+            </a:graphic>
+          </wp:inline>
+        </w:drawing>
+      </w:r>
+    </w:p>
+    <w:p>
+      <w:pPr>
+        <w:pStyle w:val="Descripcin"/>
+        <w:jc w:val="center"/>
+        <w:rPr>
+          <w:lang w:val="en-NZ"/>
+        </w:rPr>
+      </w:pPr>
+      <w:r>
+        <w:rPr>
+          <w:lang w:val="en-NZ"/>
+        </w:rPr>
+        <w:t xml:space="preserve">Figure 25 </w:t>
+      </w:r>
+      <w:r>
+        <w:rPr>
+          <w:lang w:val="en-NZ"/>
+        </w:rPr>
+        <w:t>Face Recognition vs Digital Avatar</w:t>
       </w:r>
     </w:p>
     <w:p>
@@ -15906,7 +16289,14 @@
         <w:rPr>
           <w:lang w:val="en-NZ"/>
         </w:rPr>
-        <w:t>The avatar option received a surprising attention. Despite being described as a more convenient and realistic implementation, like with the menu in the AR gestures data sample, the avatar option was found as engaging, and as a “cute” option that promoted interaction. People wanted to interact with the avatar. These results highlighted the importance of the social aspect of any multi-user experience.</w:t>
+        <w:t xml:space="preserve">The avatar option received a surprising attention. Despite being described as a more convenient and realistic implementation, like with the menu in the AR gestures data sample, the avatar option was found as engaging, and as a “cute” option that promoted interaction. </w:t>
+      </w:r>
+      <w:r>
+        <w:rPr>
+          <w:lang w:val="en-NZ"/>
+        </w:rPr>
+        <w:lastRenderedPageBreak/>
+        <w:t>People wanted to interact with the avatar. These results highlighted the importance of the social aspect of any multi-user experience.</w:t>
       </w:r>
     </w:p>
     <w:p>
@@ -16004,21 +16394,308 @@
         <w:rPr>
           <w:lang w:val="en-NZ"/>
         </w:rPr>
+        <w:t>It drew attention to the device, which became an important part of the discussion about how to use smartphones properly in these types of collaborative activities.</w:t>
+      </w:r>
+    </w:p>
+    <w:p>
+      <w:pPr>
+        <w:rPr>
+          <w:lang w:val="en-NZ"/>
+        </w:rPr>
+      </w:pPr>
+      <w:r>
+        <w:rPr>
+          <w:lang w:val="en-NZ"/>
+        </w:rPr>
+        <w:t>The representation itself was simple and straightforward, conveying functionality first but communicating the idea of the possible customization that could be done with a commercial implementation of the functionality. Each participant was represented with a chosen colour for the avatar and showed to the other participant a nameplate with the user’s selected name for the session and a visual construct representing the gaze of the avatar, linked to the orientation of the camera in the device. The avatar also works as the interaction point for other participant to see more information the status of the user and to control how much of the visualization to be active at a given time, if it was found to distracting. Figure 26 shows an example of all these visual elements.</w:t>
+      </w:r>
+    </w:p>
+    <w:p>
+      <w:pPr>
+        <w:jc w:val="center"/>
+        <w:rPr>
+          <w:lang w:val="en-NZ"/>
+        </w:rPr>
+      </w:pPr>
+      <w:r>
+        <w:rPr>
+          <w:lang w:val="en-NZ"/>
+        </w:rPr>
+        <w:t>Figure 26</w:t>
+      </w:r>
+    </w:p>
+    <w:p>
+      <w:pPr>
+        <w:pStyle w:val="Ttulo3"/>
+        <w:rPr>
+          <w:lang w:val="en-NZ"/>
+        </w:rPr>
+      </w:pPr>
+      <w:r>
+        <w:rPr>
+          <w:lang w:val="en-NZ"/>
+        </w:rPr>
+        <w:t>5.</w:t>
+      </w:r>
+      <w:r>
+        <w:rPr>
+          <w:lang w:val="en-NZ"/>
+        </w:rPr>
+        <w:t>2</w:t>
+      </w:r>
+      <w:r>
+        <w:rPr>
+          <w:lang w:val="en-NZ"/>
+        </w:rPr>
+        <w:t>.1.3 Po</w:t>
+      </w:r>
+      <w:r>
+        <w:rPr>
+          <w:lang w:val="en-NZ"/>
+        </w:rPr>
+        <w:t>sitioning play models</w:t>
+      </w:r>
+    </w:p>
+    <w:p>
+      <w:pPr>
+        <w:rPr>
+          <w:lang w:val="en-NZ"/>
+        </w:rPr>
+      </w:pPr>
+      <w:r>
+        <w:rPr>
+          <w:lang w:val="en-NZ"/>
+        </w:rPr>
+        <w:t xml:space="preserve">To test the implementation of the room setup two basic functionalities that involved sharing information through the network were implemented. The first one was the User Anchor, as exposed in the previous section, which follows the position and orientation of the camera in each participant’s device. The second implementation </w:t>
+      </w:r>
+      <w:r>
+        <w:rPr>
+          <w:lang w:val="en-NZ"/>
+        </w:rPr>
+        <w:t>was a test of the general functionality for the play models, specifically, the procedure of adding and positioning a new model in the room.</w:t>
+      </w:r>
+    </w:p>
+    <w:p>
+      <w:pPr>
+        <w:rPr>
+          <w:lang w:val="en-NZ"/>
+        </w:rPr>
+      </w:pPr>
+      <w:r>
+        <w:rPr>
+          <w:lang w:val="en-NZ"/>
+        </w:rPr>
+        <w:t>The intended step-by-step process for this functionality would be as follows, from the point of view of a client user:</w:t>
+      </w:r>
+    </w:p>
+    <w:p>
+      <w:pPr>
+        <w:pStyle w:val="Prrafodelista"/>
+        <w:numPr>
+          <w:ilvl w:val="0"/>
+          <w:numId w:val="43"/>
+        </w:numPr>
+        <w:rPr>
+          <w:lang w:val="en-NZ"/>
+        </w:rPr>
+      </w:pPr>
+      <w:r>
+        <w:rPr>
+          <w:lang w:val="en-NZ"/>
+        </w:rPr>
+        <w:t>Connect to a Room.</w:t>
+      </w:r>
+    </w:p>
+    <w:p>
+      <w:pPr>
+        <w:pStyle w:val="Prrafodelista"/>
+        <w:numPr>
+          <w:ilvl w:val="0"/>
+          <w:numId w:val="43"/>
+        </w:numPr>
+        <w:rPr>
+          <w:lang w:val="en-NZ"/>
+        </w:rPr>
+      </w:pPr>
+      <w:r>
+        <w:rPr>
+          <w:lang w:val="en-NZ"/>
+        </w:rPr>
+        <w:t>Wait for the workspace to be configured.</w:t>
+      </w:r>
+    </w:p>
+    <w:p>
+      <w:pPr>
+        <w:pStyle w:val="Prrafodelista"/>
+        <w:numPr>
+          <w:ilvl w:val="0"/>
+          <w:numId w:val="43"/>
+        </w:numPr>
+        <w:rPr>
+          <w:lang w:val="en-NZ"/>
+        </w:rPr>
+      </w:pPr>
+      <w:r>
+        <w:rPr>
+          <w:lang w:val="en-NZ"/>
+        </w:rPr>
+        <w:t>Select a model to add.</w:t>
+      </w:r>
+    </w:p>
+    <w:p>
+      <w:pPr>
+        <w:pStyle w:val="Prrafodelista"/>
+        <w:numPr>
+          <w:ilvl w:val="0"/>
+          <w:numId w:val="43"/>
+        </w:numPr>
+        <w:rPr>
+          <w:lang w:val="en-NZ"/>
+        </w:rPr>
+      </w:pPr>
+      <w:r>
+        <w:rPr>
+          <w:lang w:val="en-NZ"/>
+        </w:rPr>
+        <w:t>Position the model in the workspace.</w:t>
+      </w:r>
+    </w:p>
+    <w:p>
+      <w:pPr>
+        <w:pStyle w:val="Prrafodelista"/>
+        <w:numPr>
+          <w:ilvl w:val="0"/>
+          <w:numId w:val="43"/>
+        </w:numPr>
+        <w:rPr>
+          <w:lang w:val="en-NZ"/>
+        </w:rPr>
+      </w:pPr>
+      <w:r>
+        <w:rPr>
+          <w:lang w:val="en-NZ"/>
+        </w:rPr>
+        <w:t>Update the model for every participant.</w:t>
+      </w:r>
+    </w:p>
+    <w:p>
+      <w:pPr>
+        <w:rPr>
+          <w:lang w:val="en-NZ"/>
+        </w:rPr>
+      </w:pPr>
+      <w:r>
+        <w:rPr>
+          <w:lang w:val="en-NZ"/>
+        </w:rPr>
+        <w:t>For the first test round the full functionality intended for the interaction with play models was not necessary. The focus of the first implementation was to build and test the network backend and to receive early feedback and ideas around this functionality from the users.</w:t>
+      </w:r>
+    </w:p>
+    <w:p>
+      <w:pPr>
+        <w:rPr>
+          <w:lang w:val="en-NZ"/>
+        </w:rPr>
+      </w:pPr>
+      <w:r>
+        <w:rPr>
+          <w:lang w:val="en-NZ"/>
+        </w:rPr>
         <w:lastRenderedPageBreak/>
-        <w:t>It drew attention to the device, which became an important part of the discussion about how to use smartphones properly in these types of collaborative activities.</w:t>
-      </w:r>
-    </w:p>
-    <w:p>
-      <w:pPr>
-        <w:rPr>
-          <w:lang w:val="en-NZ"/>
-        </w:rPr>
-      </w:pPr>
-      <w:r>
-        <w:rPr>
-          <w:lang w:val="en-NZ"/>
-        </w:rPr>
-        <w:t>The representation itself was simple and straightforward, conveying functionality first but communicating the idea of the possible customization that could be done with a commercial implementation of the functionality. Each participant was represented with a chosen colour for the avatar and showed to the other participant a nameplate with the user’s selected name for the session and a visual construct representing the gaze of the avatar, linked to the orientation of the camera in the device. The avatar also works as the interaction point for other participant to see more information the status of the user and to control how much of the visualization to be active at a given time, if it was found to distracting. Figure 26 shows an example of all these visual elements.</w:t>
+        <w:t>The most important element in the Room for the implementation of the play models is the workspace. Each model is positioned in the room in relation to the workspace and will move and reposition if the workspace moves. Section 5.2.1.1 explained that his behaviour of the workspace helps the participants to</w:t>
+      </w:r>
+      <w:r>
+        <w:rPr>
+          <w:lang w:val="en-NZ"/>
+        </w:rPr>
+        <w:t xml:space="preserve"> focus on a specific area of the Room as the main interaction and visualization space, avoiding confusion, lost assets and excessive clutter. The design of the workspace also helps in the interaction with play models:</w:t>
+      </w:r>
+    </w:p>
+    <w:p>
+      <w:pPr>
+        <w:pStyle w:val="Prrafodelista"/>
+        <w:numPr>
+          <w:ilvl w:val="0"/>
+          <w:numId w:val="44"/>
+        </w:numPr>
+        <w:rPr>
+          <w:lang w:val="en-NZ"/>
+        </w:rPr>
+      </w:pPr>
+      <w:r>
+        <w:rPr>
+          <w:lang w:val="en-NZ"/>
+        </w:rPr>
+        <w:t>It limits the space where a model can be positioned, making the process faster and less prone to errors.</w:t>
+      </w:r>
+    </w:p>
+    <w:p>
+      <w:pPr>
+        <w:pStyle w:val="Prrafodelista"/>
+        <w:numPr>
+          <w:ilvl w:val="0"/>
+          <w:numId w:val="44"/>
+        </w:numPr>
+        <w:rPr>
+          <w:lang w:val="en-NZ"/>
+        </w:rPr>
+      </w:pPr>
+      <w:r>
+        <w:rPr>
+          <w:lang w:val="en-NZ"/>
+        </w:rPr>
+        <w:t xml:space="preserve">It allows the use of more precise tools for positioning in the augmented space, such as the AR </w:t>
+      </w:r>
+      <w:proofErr w:type="spellStart"/>
+      <w:r>
+        <w:rPr>
+          <w:lang w:val="en-NZ"/>
+        </w:rPr>
+        <w:t>Raycast</w:t>
+      </w:r>
+      <w:proofErr w:type="spellEnd"/>
+      <w:r>
+        <w:rPr>
+          <w:lang w:val="en-NZ"/>
+        </w:rPr>
+        <w:t>, to improve the precision and visualization of the process.</w:t>
+      </w:r>
+    </w:p>
+    <w:p>
+      <w:pPr>
+        <w:pStyle w:val="Prrafodelista"/>
+        <w:numPr>
+          <w:ilvl w:val="0"/>
+          <w:numId w:val="44"/>
+        </w:numPr>
+        <w:rPr>
+          <w:lang w:val="en-NZ"/>
+        </w:rPr>
+      </w:pPr>
+      <w:r>
+        <w:rPr>
+          <w:lang w:val="en-NZ"/>
+        </w:rPr>
+        <w:t xml:space="preserve"> </w:t>
+      </w:r>
+      <w:r>
+        <w:rPr>
+          <w:lang w:val="en-NZ"/>
+        </w:rPr>
+        <w:t>It can be easily expanded to create more complex interactions in future developments.</w:t>
+      </w:r>
+    </w:p>
+    <w:p>
+      <w:pPr>
+        <w:rPr>
+          <w:lang w:val="en-NZ"/>
+        </w:rPr>
+      </w:pPr>
+      <w:r>
+        <w:rPr>
+          <w:lang w:val="en-NZ"/>
+        </w:rPr>
+        <w:t>When adding a new model to the scene the user can user needs to use the camera to point at the position where the model should appear in the workspace. A previsualization of the model during the positioning helps the user to be more accurate. Figure 27 shows these elements of the positioning process.</w:t>
       </w:r>
     </w:p>
     <w:p>
@@ -16032,47 +16709,111 @@
         <w:rPr>
           <w:lang w:val="en-NZ"/>
         </w:rPr>
-        <w:t>Figure 26</w:t>
-      </w:r>
-    </w:p>
-    <w:p>
-      <w:pPr>
-        <w:pStyle w:val="Ttulo3"/>
-        <w:rPr>
-          <w:lang w:val="en-NZ"/>
-        </w:rPr>
-      </w:pPr>
-      <w:r>
-        <w:rPr>
-          <w:lang w:val="en-NZ"/>
-        </w:rPr>
-        <w:t>5.</w:t>
-      </w:r>
-      <w:r>
-        <w:rPr>
-          <w:lang w:val="en-NZ"/>
-        </w:rPr>
-        <w:t>2</w:t>
-      </w:r>
-      <w:r>
-        <w:rPr>
-          <w:lang w:val="en-NZ"/>
-        </w:rPr>
-        <w:t>.1.3 Po</w:t>
-      </w:r>
-      <w:r>
-        <w:rPr>
-          <w:lang w:val="en-NZ"/>
-        </w:rPr>
-        <w:t>sitioning play models</w:t>
-      </w:r>
-    </w:p>
-    <w:p>
-      <w:pPr>
-        <w:rPr>
-          <w:lang w:val="en-NZ"/>
-        </w:rPr>
-      </w:pPr>
+        <w:t>Figure 27</w:t>
+      </w:r>
+    </w:p>
+    <w:p>
+      <w:pPr>
+        <w:jc w:val="both"/>
+        <w:rPr>
+          <w:lang w:val="en-NZ"/>
+        </w:rPr>
+      </w:pPr>
+      <w:r>
+        <w:rPr>
+          <w:lang w:val="en-NZ"/>
+        </w:rPr>
+        <w:t xml:space="preserve">Technology-wise, this was an opportunity to implement the design decisions described in chapter 4 </w:t>
+      </w:r>
+      <w:r>
+        <w:rPr>
+          <w:lang w:val="en-NZ"/>
+        </w:rPr>
+        <w:t>about</w:t>
+      </w:r>
+      <w:r>
+        <w:rPr>
+          <w:lang w:val="en-NZ"/>
+        </w:rPr>
+        <w:t xml:space="preserve"> this use case. </w:t>
+      </w:r>
+      <w:r>
+        <w:rPr>
+          <w:lang w:val="en-NZ"/>
+        </w:rPr>
+        <w:t>At this point, where no interaction with the model has been implemented, most of the development only concerns the backend that supports the process, which can be summarized as:</w:t>
+      </w:r>
+    </w:p>
+    <w:p>
+      <w:pPr>
+        <w:pStyle w:val="Prrafodelista"/>
+        <w:numPr>
+          <w:ilvl w:val="0"/>
+          <w:numId w:val="45"/>
+        </w:numPr>
+        <w:jc w:val="both"/>
+        <w:rPr>
+          <w:lang w:val="en-NZ"/>
+        </w:rPr>
+      </w:pPr>
+      <w:r>
+        <w:rPr>
+          <w:lang w:val="en-NZ"/>
+        </w:rPr>
+        <w:t>Each client has ownership of the models they create.</w:t>
+      </w:r>
+    </w:p>
+    <w:p>
+      <w:pPr>
+        <w:pStyle w:val="Prrafodelista"/>
+        <w:numPr>
+          <w:ilvl w:val="0"/>
+          <w:numId w:val="45"/>
+        </w:numPr>
+        <w:jc w:val="both"/>
+        <w:rPr>
+          <w:lang w:val="en-NZ"/>
+        </w:rPr>
+      </w:pPr>
+      <w:r>
+        <w:rPr>
+          <w:lang w:val="en-NZ"/>
+        </w:rPr>
+        <w:t>The status of each model is managed by the owner (the client) and coordinated through the network with the other users.</w:t>
+      </w:r>
+    </w:p>
+    <w:p>
+      <w:pPr>
+        <w:pStyle w:val="Prrafodelista"/>
+        <w:numPr>
+          <w:ilvl w:val="0"/>
+          <w:numId w:val="45"/>
+        </w:numPr>
+        <w:jc w:val="both"/>
+        <w:rPr>
+          <w:lang w:val="en-NZ"/>
+        </w:rPr>
+      </w:pPr>
+      <w:r>
+        <w:rPr>
+          <w:lang w:val="en-NZ"/>
+        </w:rPr>
+        <w:t>The responsibility of the host regarding the play models is completely on the backend of the application and transparent to the user.</w:t>
+      </w:r>
+    </w:p>
+    <w:p>
+      <w:pPr>
+        <w:jc w:val="both"/>
+        <w:rPr>
+          <w:lang w:val="en-NZ"/>
+        </w:rPr>
+      </w:pPr>
+      <w:r>
+        <w:rPr>
+          <w:lang w:val="en-NZ"/>
+        </w:rPr>
+        <w:t>This summarizes the major implementations achieved during the first iteration of development, which resulted on the creation of the base procedure to create a shared room, the implementation of the major responsibilities of the host client and the configuration tools for the shared space. Good progress was also achieved in the three major visualization and interaction elements for the participant, the Room Anchor, the workspace and the user Anchor.</w:t>
+      </w:r>
     </w:p>
     <w:p>
       <w:pPr>
@@ -17067,6 +17808,119 @@
     </w:lvl>
   </w:abstractNum>
   <w:abstractNum w:abstractNumId="7" w15:restartNumberingAfterBreak="0">
+    <w:nsid w:val="1B0240A4"/>
+    <w:multiLevelType w:val="hybridMultilevel"/>
+    <w:tmpl w:val="1AC8C47A"/>
+    <w:lvl w:ilvl="0" w:tplc="240A0001">
+      <w:start w:val="1"/>
+      <w:numFmt w:val="bullet"/>
+      <w:lvlText w:val=""/>
+      <w:lvlJc w:val="left"/>
+      <w:pPr>
+        <w:ind w:left="720" w:hanging="360"/>
+      </w:pPr>
+      <w:rPr>
+        <w:rFonts w:ascii="Symbol" w:hAnsi="Symbol" w:hint="default"/>
+      </w:rPr>
+    </w:lvl>
+    <w:lvl w:ilvl="1" w:tplc="240A0003" w:tentative="1">
+      <w:start w:val="1"/>
+      <w:numFmt w:val="bullet"/>
+      <w:lvlText w:val="o"/>
+      <w:lvlJc w:val="left"/>
+      <w:pPr>
+        <w:ind w:left="1440" w:hanging="360"/>
+      </w:pPr>
+      <w:rPr>
+        <w:rFonts w:ascii="Courier New" w:hAnsi="Courier New" w:cs="Courier New" w:hint="default"/>
+      </w:rPr>
+    </w:lvl>
+    <w:lvl w:ilvl="2" w:tplc="240A0005" w:tentative="1">
+      <w:start w:val="1"/>
+      <w:numFmt w:val="bullet"/>
+      <w:lvlText w:val=""/>
+      <w:lvlJc w:val="left"/>
+      <w:pPr>
+        <w:ind w:left="2160" w:hanging="360"/>
+      </w:pPr>
+      <w:rPr>
+        <w:rFonts w:ascii="Wingdings" w:hAnsi="Wingdings" w:hint="default"/>
+      </w:rPr>
+    </w:lvl>
+    <w:lvl w:ilvl="3" w:tplc="240A0001" w:tentative="1">
+      <w:start w:val="1"/>
+      <w:numFmt w:val="bullet"/>
+      <w:lvlText w:val=""/>
+      <w:lvlJc w:val="left"/>
+      <w:pPr>
+        <w:ind w:left="2880" w:hanging="360"/>
+      </w:pPr>
+      <w:rPr>
+        <w:rFonts w:ascii="Symbol" w:hAnsi="Symbol" w:hint="default"/>
+      </w:rPr>
+    </w:lvl>
+    <w:lvl w:ilvl="4" w:tplc="240A0003" w:tentative="1">
+      <w:start w:val="1"/>
+      <w:numFmt w:val="bullet"/>
+      <w:lvlText w:val="o"/>
+      <w:lvlJc w:val="left"/>
+      <w:pPr>
+        <w:ind w:left="3600" w:hanging="360"/>
+      </w:pPr>
+      <w:rPr>
+        <w:rFonts w:ascii="Courier New" w:hAnsi="Courier New" w:cs="Courier New" w:hint="default"/>
+      </w:rPr>
+    </w:lvl>
+    <w:lvl w:ilvl="5" w:tplc="240A0005" w:tentative="1">
+      <w:start w:val="1"/>
+      <w:numFmt w:val="bullet"/>
+      <w:lvlText w:val=""/>
+      <w:lvlJc w:val="left"/>
+      <w:pPr>
+        <w:ind w:left="4320" w:hanging="360"/>
+      </w:pPr>
+      <w:rPr>
+        <w:rFonts w:ascii="Wingdings" w:hAnsi="Wingdings" w:hint="default"/>
+      </w:rPr>
+    </w:lvl>
+    <w:lvl w:ilvl="6" w:tplc="240A0001" w:tentative="1">
+      <w:start w:val="1"/>
+      <w:numFmt w:val="bullet"/>
+      <w:lvlText w:val=""/>
+      <w:lvlJc w:val="left"/>
+      <w:pPr>
+        <w:ind w:left="5040" w:hanging="360"/>
+      </w:pPr>
+      <w:rPr>
+        <w:rFonts w:ascii="Symbol" w:hAnsi="Symbol" w:hint="default"/>
+      </w:rPr>
+    </w:lvl>
+    <w:lvl w:ilvl="7" w:tplc="240A0003" w:tentative="1">
+      <w:start w:val="1"/>
+      <w:numFmt w:val="bullet"/>
+      <w:lvlText w:val="o"/>
+      <w:lvlJc w:val="left"/>
+      <w:pPr>
+        <w:ind w:left="5760" w:hanging="360"/>
+      </w:pPr>
+      <w:rPr>
+        <w:rFonts w:ascii="Courier New" w:hAnsi="Courier New" w:cs="Courier New" w:hint="default"/>
+      </w:rPr>
+    </w:lvl>
+    <w:lvl w:ilvl="8" w:tplc="240A0005" w:tentative="1">
+      <w:start w:val="1"/>
+      <w:numFmt w:val="bullet"/>
+      <w:lvlText w:val=""/>
+      <w:lvlJc w:val="left"/>
+      <w:pPr>
+        <w:ind w:left="6480" w:hanging="360"/>
+      </w:pPr>
+      <w:rPr>
+        <w:rFonts w:ascii="Wingdings" w:hAnsi="Wingdings" w:hint="default"/>
+      </w:rPr>
+    </w:lvl>
+  </w:abstractNum>
+  <w:abstractNum w:abstractNumId="8" w15:restartNumberingAfterBreak="0">
     <w:nsid w:val="1B6411EF"/>
     <w:multiLevelType w:val="hybridMultilevel"/>
     <w:tmpl w:val="819E0ACA"/>
@@ -17179,7 +18033,7 @@
       </w:rPr>
     </w:lvl>
   </w:abstractNum>
-  <w:abstractNum w:abstractNumId="8" w15:restartNumberingAfterBreak="0">
+  <w:abstractNum w:abstractNumId="9" w15:restartNumberingAfterBreak="0">
     <w:nsid w:val="1B792E81"/>
     <w:multiLevelType w:val="hybridMultilevel"/>
     <w:tmpl w:val="98BCF02C"/>
@@ -17292,7 +18146,7 @@
       </w:rPr>
     </w:lvl>
   </w:abstractNum>
-  <w:abstractNum w:abstractNumId="9" w15:restartNumberingAfterBreak="0">
+  <w:abstractNum w:abstractNumId="10" w15:restartNumberingAfterBreak="0">
     <w:nsid w:val="1CA924ED"/>
     <w:multiLevelType w:val="hybridMultilevel"/>
     <w:tmpl w:val="A7F4AE60"/>
@@ -17405,7 +18259,7 @@
       </w:rPr>
     </w:lvl>
   </w:abstractNum>
-  <w:abstractNum w:abstractNumId="10" w15:restartNumberingAfterBreak="0">
+  <w:abstractNum w:abstractNumId="11" w15:restartNumberingAfterBreak="0">
     <w:nsid w:val="1DFF06B5"/>
     <w:multiLevelType w:val="hybridMultilevel"/>
     <w:tmpl w:val="16C84E8E"/>
@@ -17518,7 +18372,7 @@
       </w:rPr>
     </w:lvl>
   </w:abstractNum>
-  <w:abstractNum w:abstractNumId="11" w15:restartNumberingAfterBreak="0">
+  <w:abstractNum w:abstractNumId="12" w15:restartNumberingAfterBreak="0">
     <w:nsid w:val="1E8F7B7B"/>
     <w:multiLevelType w:val="hybridMultilevel"/>
     <w:tmpl w:val="ECA899CE"/>
@@ -17631,7 +18485,120 @@
       </w:rPr>
     </w:lvl>
   </w:abstractNum>
-  <w:abstractNum w:abstractNumId="12" w15:restartNumberingAfterBreak="0">
+  <w:abstractNum w:abstractNumId="13" w15:restartNumberingAfterBreak="0">
+    <w:nsid w:val="229014B9"/>
+    <w:multiLevelType w:val="hybridMultilevel"/>
+    <w:tmpl w:val="76FAC142"/>
+    <w:lvl w:ilvl="0" w:tplc="240A0001">
+      <w:start w:val="1"/>
+      <w:numFmt w:val="bullet"/>
+      <w:lvlText w:val=""/>
+      <w:lvlJc w:val="left"/>
+      <w:pPr>
+        <w:ind w:left="720" w:hanging="360"/>
+      </w:pPr>
+      <w:rPr>
+        <w:rFonts w:ascii="Symbol" w:hAnsi="Symbol" w:hint="default"/>
+      </w:rPr>
+    </w:lvl>
+    <w:lvl w:ilvl="1" w:tplc="240A0003" w:tentative="1">
+      <w:start w:val="1"/>
+      <w:numFmt w:val="bullet"/>
+      <w:lvlText w:val="o"/>
+      <w:lvlJc w:val="left"/>
+      <w:pPr>
+        <w:ind w:left="1440" w:hanging="360"/>
+      </w:pPr>
+      <w:rPr>
+        <w:rFonts w:ascii="Courier New" w:hAnsi="Courier New" w:cs="Courier New" w:hint="default"/>
+      </w:rPr>
+    </w:lvl>
+    <w:lvl w:ilvl="2" w:tplc="240A0005" w:tentative="1">
+      <w:start w:val="1"/>
+      <w:numFmt w:val="bullet"/>
+      <w:lvlText w:val=""/>
+      <w:lvlJc w:val="left"/>
+      <w:pPr>
+        <w:ind w:left="2160" w:hanging="360"/>
+      </w:pPr>
+      <w:rPr>
+        <w:rFonts w:ascii="Wingdings" w:hAnsi="Wingdings" w:hint="default"/>
+      </w:rPr>
+    </w:lvl>
+    <w:lvl w:ilvl="3" w:tplc="240A0001" w:tentative="1">
+      <w:start w:val="1"/>
+      <w:numFmt w:val="bullet"/>
+      <w:lvlText w:val=""/>
+      <w:lvlJc w:val="left"/>
+      <w:pPr>
+        <w:ind w:left="2880" w:hanging="360"/>
+      </w:pPr>
+      <w:rPr>
+        <w:rFonts w:ascii="Symbol" w:hAnsi="Symbol" w:hint="default"/>
+      </w:rPr>
+    </w:lvl>
+    <w:lvl w:ilvl="4" w:tplc="240A0003" w:tentative="1">
+      <w:start w:val="1"/>
+      <w:numFmt w:val="bullet"/>
+      <w:lvlText w:val="o"/>
+      <w:lvlJc w:val="left"/>
+      <w:pPr>
+        <w:ind w:left="3600" w:hanging="360"/>
+      </w:pPr>
+      <w:rPr>
+        <w:rFonts w:ascii="Courier New" w:hAnsi="Courier New" w:cs="Courier New" w:hint="default"/>
+      </w:rPr>
+    </w:lvl>
+    <w:lvl w:ilvl="5" w:tplc="240A0005" w:tentative="1">
+      <w:start w:val="1"/>
+      <w:numFmt w:val="bullet"/>
+      <w:lvlText w:val=""/>
+      <w:lvlJc w:val="left"/>
+      <w:pPr>
+        <w:ind w:left="4320" w:hanging="360"/>
+      </w:pPr>
+      <w:rPr>
+        <w:rFonts w:ascii="Wingdings" w:hAnsi="Wingdings" w:hint="default"/>
+      </w:rPr>
+    </w:lvl>
+    <w:lvl w:ilvl="6" w:tplc="240A0001" w:tentative="1">
+      <w:start w:val="1"/>
+      <w:numFmt w:val="bullet"/>
+      <w:lvlText w:val=""/>
+      <w:lvlJc w:val="left"/>
+      <w:pPr>
+        <w:ind w:left="5040" w:hanging="360"/>
+      </w:pPr>
+      <w:rPr>
+        <w:rFonts w:ascii="Symbol" w:hAnsi="Symbol" w:hint="default"/>
+      </w:rPr>
+    </w:lvl>
+    <w:lvl w:ilvl="7" w:tplc="240A0003" w:tentative="1">
+      <w:start w:val="1"/>
+      <w:numFmt w:val="bullet"/>
+      <w:lvlText w:val="o"/>
+      <w:lvlJc w:val="left"/>
+      <w:pPr>
+        <w:ind w:left="5760" w:hanging="360"/>
+      </w:pPr>
+      <w:rPr>
+        <w:rFonts w:ascii="Courier New" w:hAnsi="Courier New" w:cs="Courier New" w:hint="default"/>
+      </w:rPr>
+    </w:lvl>
+    <w:lvl w:ilvl="8" w:tplc="240A0005" w:tentative="1">
+      <w:start w:val="1"/>
+      <w:numFmt w:val="bullet"/>
+      <w:lvlText w:val=""/>
+      <w:lvlJc w:val="left"/>
+      <w:pPr>
+        <w:ind w:left="6480" w:hanging="360"/>
+      </w:pPr>
+      <w:rPr>
+        <w:rFonts w:ascii="Wingdings" w:hAnsi="Wingdings" w:hint="default"/>
+      </w:rPr>
+    </w:lvl>
+  </w:abstractNum>
+  <w:abstractNum w:abstractNumId="14" w15:restartNumberingAfterBreak="0">
     <w:nsid w:val="24EA4B40"/>
     <w:multiLevelType w:val="hybridMultilevel"/>
     <w:tmpl w:val="10E68E84"/>
@@ -17744,7 +18711,7 @@
       </w:rPr>
     </w:lvl>
   </w:abstractNum>
-  <w:abstractNum w:abstractNumId="13" w15:restartNumberingAfterBreak="0">
+  <w:abstractNum w:abstractNumId="15" w15:restartNumberingAfterBreak="0">
     <w:nsid w:val="2A176C02"/>
     <w:multiLevelType w:val="hybridMultilevel"/>
     <w:tmpl w:val="AFD62036"/>
@@ -17857,7 +18824,7 @@
       </w:rPr>
     </w:lvl>
   </w:abstractNum>
-  <w:abstractNum w:abstractNumId="14" w15:restartNumberingAfterBreak="0">
+  <w:abstractNum w:abstractNumId="16" w15:restartNumberingAfterBreak="0">
     <w:nsid w:val="2C6F4AE3"/>
     <w:multiLevelType w:val="hybridMultilevel"/>
     <w:tmpl w:val="78527E7C"/>
@@ -17970,7 +18937,7 @@
       </w:rPr>
     </w:lvl>
   </w:abstractNum>
-  <w:abstractNum w:abstractNumId="15" w15:restartNumberingAfterBreak="0">
+  <w:abstractNum w:abstractNumId="17" w15:restartNumberingAfterBreak="0">
     <w:nsid w:val="2FA346FE"/>
     <w:multiLevelType w:val="hybridMultilevel"/>
     <w:tmpl w:val="364A362E"/>
@@ -18059,7 +19026,7 @@
       </w:pPr>
     </w:lvl>
   </w:abstractNum>
-  <w:abstractNum w:abstractNumId="16" w15:restartNumberingAfterBreak="0">
+  <w:abstractNum w:abstractNumId="18" w15:restartNumberingAfterBreak="0">
     <w:nsid w:val="2FAB7922"/>
     <w:multiLevelType w:val="hybridMultilevel"/>
     <w:tmpl w:val="B24EEA6C"/>
@@ -18172,7 +19139,7 @@
       </w:rPr>
     </w:lvl>
   </w:abstractNum>
-  <w:abstractNum w:abstractNumId="17" w15:restartNumberingAfterBreak="0">
+  <w:abstractNum w:abstractNumId="19" w15:restartNumberingAfterBreak="0">
     <w:nsid w:val="34240AE5"/>
     <w:multiLevelType w:val="hybridMultilevel"/>
     <w:tmpl w:val="65141C3E"/>
@@ -18285,7 +19252,7 @@
       </w:rPr>
     </w:lvl>
   </w:abstractNum>
-  <w:abstractNum w:abstractNumId="18" w15:restartNumberingAfterBreak="0">
+  <w:abstractNum w:abstractNumId="20" w15:restartNumberingAfterBreak="0">
     <w:nsid w:val="38210D6B"/>
     <w:multiLevelType w:val="hybridMultilevel"/>
     <w:tmpl w:val="EE66808A"/>
@@ -18398,7 +19365,7 @@
       </w:rPr>
     </w:lvl>
   </w:abstractNum>
-  <w:abstractNum w:abstractNumId="19" w15:restartNumberingAfterBreak="0">
+  <w:abstractNum w:abstractNumId="21" w15:restartNumberingAfterBreak="0">
     <w:nsid w:val="424106CF"/>
     <w:multiLevelType w:val="hybridMultilevel"/>
     <w:tmpl w:val="B9405AEC"/>
@@ -18484,7 +19451,7 @@
       </w:pPr>
     </w:lvl>
   </w:abstractNum>
-  <w:abstractNum w:abstractNumId="20" w15:restartNumberingAfterBreak="0">
+  <w:abstractNum w:abstractNumId="22" w15:restartNumberingAfterBreak="0">
     <w:nsid w:val="462A7C1A"/>
     <w:multiLevelType w:val="hybridMultilevel"/>
     <w:tmpl w:val="6C02FABE"/>
@@ -18570,7 +19537,7 @@
       </w:pPr>
     </w:lvl>
   </w:abstractNum>
-  <w:abstractNum w:abstractNumId="21" w15:restartNumberingAfterBreak="0">
+  <w:abstractNum w:abstractNumId="23" w15:restartNumberingAfterBreak="0">
     <w:nsid w:val="479C7FAB"/>
     <w:multiLevelType w:val="multilevel"/>
     <w:tmpl w:val="2EDE4BBE"/>
@@ -18683,7 +19650,120 @@
       </w:rPr>
     </w:lvl>
   </w:abstractNum>
-  <w:abstractNum w:abstractNumId="22" w15:restartNumberingAfterBreak="0">
+  <w:abstractNum w:abstractNumId="24" w15:restartNumberingAfterBreak="0">
+    <w:nsid w:val="488C719D"/>
+    <w:multiLevelType w:val="hybridMultilevel"/>
+    <w:tmpl w:val="E1E2312A"/>
+    <w:lvl w:ilvl="0" w:tplc="240A0001">
+      <w:start w:val="1"/>
+      <w:numFmt w:val="bullet"/>
+      <w:lvlText w:val=""/>
+      <w:lvlJc w:val="left"/>
+      <w:pPr>
+        <w:ind w:left="720" w:hanging="360"/>
+      </w:pPr>
+      <w:rPr>
+        <w:rFonts w:ascii="Symbol" w:hAnsi="Symbol" w:hint="default"/>
+      </w:rPr>
+    </w:lvl>
+    <w:lvl w:ilvl="1" w:tplc="240A0003" w:tentative="1">
+      <w:start w:val="1"/>
+      <w:numFmt w:val="bullet"/>
+      <w:lvlText w:val="o"/>
+      <w:lvlJc w:val="left"/>
+      <w:pPr>
+        <w:ind w:left="1440" w:hanging="360"/>
+      </w:pPr>
+      <w:rPr>
+        <w:rFonts w:ascii="Courier New" w:hAnsi="Courier New" w:cs="Courier New" w:hint="default"/>
+      </w:rPr>
+    </w:lvl>
+    <w:lvl w:ilvl="2" w:tplc="240A0005" w:tentative="1">
+      <w:start w:val="1"/>
+      <w:numFmt w:val="bullet"/>
+      <w:lvlText w:val=""/>
+      <w:lvlJc w:val="left"/>
+      <w:pPr>
+        <w:ind w:left="2160" w:hanging="360"/>
+      </w:pPr>
+      <w:rPr>
+        <w:rFonts w:ascii="Wingdings" w:hAnsi="Wingdings" w:hint="default"/>
+      </w:rPr>
+    </w:lvl>
+    <w:lvl w:ilvl="3" w:tplc="240A0001" w:tentative="1">
+      <w:start w:val="1"/>
+      <w:numFmt w:val="bullet"/>
+      <w:lvlText w:val=""/>
+      <w:lvlJc w:val="left"/>
+      <w:pPr>
+        <w:ind w:left="2880" w:hanging="360"/>
+      </w:pPr>
+      <w:rPr>
+        <w:rFonts w:ascii="Symbol" w:hAnsi="Symbol" w:hint="default"/>
+      </w:rPr>
+    </w:lvl>
+    <w:lvl w:ilvl="4" w:tplc="240A0003" w:tentative="1">
+      <w:start w:val="1"/>
+      <w:numFmt w:val="bullet"/>
+      <w:lvlText w:val="o"/>
+      <w:lvlJc w:val="left"/>
+      <w:pPr>
+        <w:ind w:left="3600" w:hanging="360"/>
+      </w:pPr>
+      <w:rPr>
+        <w:rFonts w:ascii="Courier New" w:hAnsi="Courier New" w:cs="Courier New" w:hint="default"/>
+      </w:rPr>
+    </w:lvl>
+    <w:lvl w:ilvl="5" w:tplc="240A0005" w:tentative="1">
+      <w:start w:val="1"/>
+      <w:numFmt w:val="bullet"/>
+      <w:lvlText w:val=""/>
+      <w:lvlJc w:val="left"/>
+      <w:pPr>
+        <w:ind w:left="4320" w:hanging="360"/>
+      </w:pPr>
+      <w:rPr>
+        <w:rFonts w:ascii="Wingdings" w:hAnsi="Wingdings" w:hint="default"/>
+      </w:rPr>
+    </w:lvl>
+    <w:lvl w:ilvl="6" w:tplc="240A0001" w:tentative="1">
+      <w:start w:val="1"/>
+      <w:numFmt w:val="bullet"/>
+      <w:lvlText w:val=""/>
+      <w:lvlJc w:val="left"/>
+      <w:pPr>
+        <w:ind w:left="5040" w:hanging="360"/>
+      </w:pPr>
+      <w:rPr>
+        <w:rFonts w:ascii="Symbol" w:hAnsi="Symbol" w:hint="default"/>
+      </w:rPr>
+    </w:lvl>
+    <w:lvl w:ilvl="7" w:tplc="240A0003" w:tentative="1">
+      <w:start w:val="1"/>
+      <w:numFmt w:val="bullet"/>
+      <w:lvlText w:val="o"/>
+      <w:lvlJc w:val="left"/>
+      <w:pPr>
+        <w:ind w:left="5760" w:hanging="360"/>
+      </w:pPr>
+      <w:rPr>
+        <w:rFonts w:ascii="Courier New" w:hAnsi="Courier New" w:cs="Courier New" w:hint="default"/>
+      </w:rPr>
+    </w:lvl>
+    <w:lvl w:ilvl="8" w:tplc="240A0005" w:tentative="1">
+      <w:start w:val="1"/>
+      <w:numFmt w:val="bullet"/>
+      <w:lvlText w:val=""/>
+      <w:lvlJc w:val="left"/>
+      <w:pPr>
+        <w:ind w:left="6480" w:hanging="360"/>
+      </w:pPr>
+      <w:rPr>
+        <w:rFonts w:ascii="Wingdings" w:hAnsi="Wingdings" w:hint="default"/>
+      </w:rPr>
+    </w:lvl>
+  </w:abstractNum>
+  <w:abstractNum w:abstractNumId="25" w15:restartNumberingAfterBreak="0">
     <w:nsid w:val="4A6A7685"/>
     <w:multiLevelType w:val="hybridMultilevel"/>
     <w:tmpl w:val="55E4923E"/>
@@ -18796,7 +19876,7 @@
       </w:rPr>
     </w:lvl>
   </w:abstractNum>
-  <w:abstractNum w:abstractNumId="23" w15:restartNumberingAfterBreak="0">
+  <w:abstractNum w:abstractNumId="26" w15:restartNumberingAfterBreak="0">
     <w:nsid w:val="4D1C72AE"/>
     <w:multiLevelType w:val="hybridMultilevel"/>
     <w:tmpl w:val="9D4E40D4"/>
@@ -18885,7 +19965,7 @@
       </w:pPr>
     </w:lvl>
   </w:abstractNum>
-  <w:abstractNum w:abstractNumId="24" w15:restartNumberingAfterBreak="0">
+  <w:abstractNum w:abstractNumId="27" w15:restartNumberingAfterBreak="0">
     <w:nsid w:val="50DA75AA"/>
     <w:multiLevelType w:val="hybridMultilevel"/>
     <w:tmpl w:val="B79094C2"/>
@@ -18971,7 +20051,7 @@
       </w:pPr>
     </w:lvl>
   </w:abstractNum>
-  <w:abstractNum w:abstractNumId="25" w15:restartNumberingAfterBreak="0">
+  <w:abstractNum w:abstractNumId="28" w15:restartNumberingAfterBreak="0">
     <w:nsid w:val="541D2C16"/>
     <w:multiLevelType w:val="hybridMultilevel"/>
     <w:tmpl w:val="F940D8B0"/>
@@ -19057,7 +20137,7 @@
       </w:pPr>
     </w:lvl>
   </w:abstractNum>
-  <w:abstractNum w:abstractNumId="26" w15:restartNumberingAfterBreak="0">
+  <w:abstractNum w:abstractNumId="29" w15:restartNumberingAfterBreak="0">
     <w:nsid w:val="56966FE6"/>
     <w:multiLevelType w:val="hybridMultilevel"/>
     <w:tmpl w:val="3BD25D08"/>
@@ -19170,7 +20250,7 @@
       </w:rPr>
     </w:lvl>
   </w:abstractNum>
-  <w:abstractNum w:abstractNumId="27" w15:restartNumberingAfterBreak="0">
+  <w:abstractNum w:abstractNumId="30" w15:restartNumberingAfterBreak="0">
     <w:nsid w:val="582C67FB"/>
     <w:multiLevelType w:val="hybridMultilevel"/>
     <w:tmpl w:val="85F80DAC"/>
@@ -19283,7 +20363,7 @@
       </w:rPr>
     </w:lvl>
   </w:abstractNum>
-  <w:abstractNum w:abstractNumId="28" w15:restartNumberingAfterBreak="0">
+  <w:abstractNum w:abstractNumId="31" w15:restartNumberingAfterBreak="0">
     <w:nsid w:val="588103A8"/>
     <w:multiLevelType w:val="hybridMultilevel"/>
     <w:tmpl w:val="DED40964"/>
@@ -19369,7 +20449,7 @@
       </w:pPr>
     </w:lvl>
   </w:abstractNum>
-  <w:abstractNum w:abstractNumId="29" w15:restartNumberingAfterBreak="0">
+  <w:abstractNum w:abstractNumId="32" w15:restartNumberingAfterBreak="0">
     <w:nsid w:val="5C922399"/>
     <w:multiLevelType w:val="hybridMultilevel"/>
     <w:tmpl w:val="BCF20628"/>
@@ -19482,7 +20562,7 @@
       </w:rPr>
     </w:lvl>
   </w:abstractNum>
-  <w:abstractNum w:abstractNumId="30" w15:restartNumberingAfterBreak="0">
+  <w:abstractNum w:abstractNumId="33" w15:restartNumberingAfterBreak="0">
     <w:nsid w:val="5E5F3379"/>
     <w:multiLevelType w:val="hybridMultilevel"/>
     <w:tmpl w:val="B6D6BA16"/>
@@ -19595,7 +20675,7 @@
       </w:rPr>
     </w:lvl>
   </w:abstractNum>
-  <w:abstractNum w:abstractNumId="31" w15:restartNumberingAfterBreak="0">
+  <w:abstractNum w:abstractNumId="34" w15:restartNumberingAfterBreak="0">
     <w:nsid w:val="607A0524"/>
     <w:multiLevelType w:val="hybridMultilevel"/>
     <w:tmpl w:val="CB285258"/>
@@ -19708,7 +20788,7 @@
       </w:rPr>
     </w:lvl>
   </w:abstractNum>
-  <w:abstractNum w:abstractNumId="32" w15:restartNumberingAfterBreak="0">
+  <w:abstractNum w:abstractNumId="35" w15:restartNumberingAfterBreak="0">
     <w:nsid w:val="69A53000"/>
     <w:multiLevelType w:val="hybridMultilevel"/>
     <w:tmpl w:val="C92E6518"/>
@@ -19797,7 +20877,7 @@
       </w:pPr>
     </w:lvl>
   </w:abstractNum>
-  <w:abstractNum w:abstractNumId="33" w15:restartNumberingAfterBreak="0">
+  <w:abstractNum w:abstractNumId="36" w15:restartNumberingAfterBreak="0">
     <w:nsid w:val="6CB535E8"/>
     <w:multiLevelType w:val="hybridMultilevel"/>
     <w:tmpl w:val="A9581078"/>
@@ -19910,7 +20990,7 @@
       </w:rPr>
     </w:lvl>
   </w:abstractNum>
-  <w:abstractNum w:abstractNumId="34" w15:restartNumberingAfterBreak="0">
+  <w:abstractNum w:abstractNumId="37" w15:restartNumberingAfterBreak="0">
     <w:nsid w:val="6F2A5F03"/>
     <w:multiLevelType w:val="hybridMultilevel"/>
     <w:tmpl w:val="64E895F2"/>
@@ -20023,7 +21103,7 @@
       </w:rPr>
     </w:lvl>
   </w:abstractNum>
-  <w:abstractNum w:abstractNumId="35" w15:restartNumberingAfterBreak="0">
+  <w:abstractNum w:abstractNumId="38" w15:restartNumberingAfterBreak="0">
     <w:nsid w:val="6F95770D"/>
     <w:multiLevelType w:val="hybridMultilevel"/>
     <w:tmpl w:val="10ACEBCA"/>
@@ -20136,7 +21216,7 @@
       </w:rPr>
     </w:lvl>
   </w:abstractNum>
-  <w:abstractNum w:abstractNumId="36" w15:restartNumberingAfterBreak="0">
+  <w:abstractNum w:abstractNumId="39" w15:restartNumberingAfterBreak="0">
     <w:nsid w:val="703D35DC"/>
     <w:multiLevelType w:val="hybridMultilevel"/>
     <w:tmpl w:val="F87662A2"/>
@@ -20249,7 +21329,7 @@
       </w:rPr>
     </w:lvl>
   </w:abstractNum>
-  <w:abstractNum w:abstractNumId="37" w15:restartNumberingAfterBreak="0">
+  <w:abstractNum w:abstractNumId="40" w15:restartNumberingAfterBreak="0">
     <w:nsid w:val="70F524C9"/>
     <w:multiLevelType w:val="hybridMultilevel"/>
     <w:tmpl w:val="F1444A04"/>
@@ -20362,7 +21442,7 @@
       </w:rPr>
     </w:lvl>
   </w:abstractNum>
-  <w:abstractNum w:abstractNumId="38" w15:restartNumberingAfterBreak="0">
+  <w:abstractNum w:abstractNumId="41" w15:restartNumberingAfterBreak="0">
     <w:nsid w:val="72946382"/>
     <w:multiLevelType w:val="hybridMultilevel"/>
     <w:tmpl w:val="8D0A4588"/>
@@ -20475,7 +21555,7 @@
       </w:rPr>
     </w:lvl>
   </w:abstractNum>
-  <w:abstractNum w:abstractNumId="39" w15:restartNumberingAfterBreak="0">
+  <w:abstractNum w:abstractNumId="42" w15:restartNumberingAfterBreak="0">
     <w:nsid w:val="73892470"/>
     <w:multiLevelType w:val="hybridMultilevel"/>
     <w:tmpl w:val="4B3A60BC"/>
@@ -20588,7 +21668,7 @@
       </w:rPr>
     </w:lvl>
   </w:abstractNum>
-  <w:abstractNum w:abstractNumId="40" w15:restartNumberingAfterBreak="0">
+  <w:abstractNum w:abstractNumId="43" w15:restartNumberingAfterBreak="0">
     <w:nsid w:val="76BB40F3"/>
     <w:multiLevelType w:val="hybridMultilevel"/>
     <w:tmpl w:val="E8084134"/>
@@ -20701,7 +21781,7 @@
       </w:rPr>
     </w:lvl>
   </w:abstractNum>
-  <w:abstractNum w:abstractNumId="41" w15:restartNumberingAfterBreak="0">
+  <w:abstractNum w:abstractNumId="44" w15:restartNumberingAfterBreak="0">
     <w:nsid w:val="78FC32F8"/>
     <w:multiLevelType w:val="hybridMultilevel"/>
     <w:tmpl w:val="4564762C"/>
@@ -20815,109 +21895,109 @@
     </w:lvl>
   </w:abstractNum>
   <w:num w:numId="1" w16cid:durableId="1484160942">
-    <w:abstractNumId w:val="12"/>
+    <w:abstractNumId w:val="14"/>
   </w:num>
   <w:num w:numId="2" w16cid:durableId="1796408323">
-    <w:abstractNumId w:val="36"/>
+    <w:abstractNumId w:val="39"/>
   </w:num>
   <w:num w:numId="3" w16cid:durableId="957029319">
-    <w:abstractNumId w:val="39"/>
+    <w:abstractNumId w:val="42"/>
   </w:num>
   <w:num w:numId="4" w16cid:durableId="1050156340">
-    <w:abstractNumId w:val="25"/>
+    <w:abstractNumId w:val="28"/>
   </w:num>
   <w:num w:numId="5" w16cid:durableId="1121457090">
-    <w:abstractNumId w:val="26"/>
+    <w:abstractNumId w:val="29"/>
   </w:num>
   <w:num w:numId="6" w16cid:durableId="627663086">
-    <w:abstractNumId w:val="20"/>
+    <w:abstractNumId w:val="22"/>
   </w:num>
   <w:num w:numId="7" w16cid:durableId="1029916784">
-    <w:abstractNumId w:val="7"/>
+    <w:abstractNumId w:val="8"/>
   </w:num>
   <w:num w:numId="8" w16cid:durableId="484974255">
     <w:abstractNumId w:val="2"/>
   </w:num>
   <w:num w:numId="9" w16cid:durableId="1158182258">
-    <w:abstractNumId w:val="17"/>
+    <w:abstractNumId w:val="19"/>
   </w:num>
   <w:num w:numId="10" w16cid:durableId="232664571">
-    <w:abstractNumId w:val="13"/>
+    <w:abstractNumId w:val="15"/>
   </w:num>
   <w:num w:numId="11" w16cid:durableId="846791622">
-    <w:abstractNumId w:val="28"/>
+    <w:abstractNumId w:val="31"/>
   </w:num>
   <w:num w:numId="12" w16cid:durableId="742140031">
     <w:abstractNumId w:val="3"/>
   </w:num>
   <w:num w:numId="13" w16cid:durableId="1784572409">
-    <w:abstractNumId w:val="34"/>
+    <w:abstractNumId w:val="37"/>
   </w:num>
   <w:num w:numId="14" w16cid:durableId="1873691933">
     <w:abstractNumId w:val="5"/>
   </w:num>
   <w:num w:numId="15" w16cid:durableId="1189484482">
-    <w:abstractNumId w:val="16"/>
+    <w:abstractNumId w:val="18"/>
   </w:num>
   <w:num w:numId="16" w16cid:durableId="708258195">
-    <w:abstractNumId w:val="29"/>
+    <w:abstractNumId w:val="32"/>
   </w:num>
   <w:num w:numId="17" w16cid:durableId="1011879734">
+    <w:abstractNumId w:val="43"/>
+  </w:num>
+  <w:num w:numId="18" w16cid:durableId="671419961">
+    <w:abstractNumId w:val="33"/>
+  </w:num>
+  <w:num w:numId="19" w16cid:durableId="612785974">
+    <w:abstractNumId w:val="21"/>
+  </w:num>
+  <w:num w:numId="20" w16cid:durableId="540047237">
     <w:abstractNumId w:val="40"/>
   </w:num>
-  <w:num w:numId="18" w16cid:durableId="671419961">
-    <w:abstractNumId w:val="30"/>
-  </w:num>
-  <w:num w:numId="19" w16cid:durableId="612785974">
-    <w:abstractNumId w:val="19"/>
-  </w:num>
-  <w:num w:numId="20" w16cid:durableId="540047237">
-    <w:abstractNumId w:val="37"/>
-  </w:num>
   <w:num w:numId="21" w16cid:durableId="1565481768">
-    <w:abstractNumId w:val="31"/>
+    <w:abstractNumId w:val="34"/>
   </w:num>
   <w:num w:numId="22" w16cid:durableId="831678120">
-    <w:abstractNumId w:val="24"/>
+    <w:abstractNumId w:val="27"/>
   </w:num>
   <w:num w:numId="23" w16cid:durableId="931351551">
-    <w:abstractNumId w:val="21"/>
+    <w:abstractNumId w:val="23"/>
   </w:num>
   <w:num w:numId="24" w16cid:durableId="2001497074">
-    <w:abstractNumId w:val="22"/>
+    <w:abstractNumId w:val="25"/>
   </w:num>
   <w:num w:numId="25" w16cid:durableId="1206672972">
     <w:abstractNumId w:val="4"/>
   </w:num>
   <w:num w:numId="26" w16cid:durableId="480316480">
-    <w:abstractNumId w:val="32"/>
+    <w:abstractNumId w:val="35"/>
   </w:num>
   <w:num w:numId="27" w16cid:durableId="1380932531">
-    <w:abstractNumId w:val="14"/>
+    <w:abstractNumId w:val="16"/>
   </w:num>
   <w:num w:numId="28" w16cid:durableId="1958758885">
-    <w:abstractNumId w:val="23"/>
+    <w:abstractNumId w:val="26"/>
   </w:num>
   <w:num w:numId="29" w16cid:durableId="1921713021">
-    <w:abstractNumId w:val="35"/>
+    <w:abstractNumId w:val="38"/>
   </w:num>
   <w:num w:numId="30" w16cid:durableId="86316416">
-    <w:abstractNumId w:val="15"/>
+    <w:abstractNumId w:val="17"/>
   </w:num>
   <w:num w:numId="31" w16cid:durableId="2031948443">
-    <w:abstractNumId w:val="11"/>
+    <w:abstractNumId w:val="12"/>
   </w:num>
   <w:num w:numId="32" w16cid:durableId="1840462795">
-    <w:abstractNumId w:val="27"/>
+    <w:abstractNumId w:val="30"/>
   </w:num>
   <w:num w:numId="33" w16cid:durableId="2115006944">
+    <w:abstractNumId w:val="10"/>
+  </w:num>
+  <w:num w:numId="34" w16cid:durableId="1917126848">
     <w:abstractNumId w:val="9"/>
   </w:num>
-  <w:num w:numId="34" w16cid:durableId="1917126848">
-    <w:abstractNumId w:val="8"/>
-  </w:num>
   <w:num w:numId="35" w16cid:durableId="308482785">
-    <w:abstractNumId w:val="18"/>
+    <w:abstractNumId w:val="20"/>
   </w:num>
   <w:num w:numId="36" w16cid:durableId="1053695130">
     <w:abstractNumId w:val="1"/>
@@ -20926,19 +22006,28 @@
     <w:abstractNumId w:val="6"/>
   </w:num>
   <w:num w:numId="38" w16cid:durableId="1697733377">
-    <w:abstractNumId w:val="41"/>
+    <w:abstractNumId w:val="44"/>
   </w:num>
   <w:num w:numId="39" w16cid:durableId="641084620">
-    <w:abstractNumId w:val="38"/>
+    <w:abstractNumId w:val="41"/>
   </w:num>
   <w:num w:numId="40" w16cid:durableId="924192167">
     <w:abstractNumId w:val="0"/>
   </w:num>
   <w:num w:numId="41" w16cid:durableId="1674721009">
-    <w:abstractNumId w:val="10"/>
+    <w:abstractNumId w:val="11"/>
   </w:num>
   <w:num w:numId="42" w16cid:durableId="155729152">
-    <w:abstractNumId w:val="33"/>
+    <w:abstractNumId w:val="36"/>
+  </w:num>
+  <w:num w:numId="43" w16cid:durableId="178858347">
+    <w:abstractNumId w:val="13"/>
+  </w:num>
+  <w:num w:numId="44" w16cid:durableId="1847481049">
+    <w:abstractNumId w:val="7"/>
+  </w:num>
+  <w:num w:numId="45" w16cid:durableId="864951792">
+    <w:abstractNumId w:val="24"/>
   </w:num>
 </w:numbering>
 </file>

</xml_diff>

<commit_message>
Ch5 First analysis draft
</commit_message>
<xml_diff>
--- a/Draft/5 Implementation.docx
+++ b/Draft/5 Implementation.docx
@@ -17407,6 +17407,258 @@
           <w:lang w:val="en-NZ"/>
         </w:rPr>
       </w:pPr>
+      <w:r>
+        <w:rPr>
+          <w:lang w:val="en-NZ"/>
+        </w:rPr>
+        <w:t xml:space="preserve">In terms of technical implementation, similar results </w:t>
+      </w:r>
+      <w:r>
+        <w:rPr>
+          <w:lang w:val="en-NZ"/>
+        </w:rPr>
+        <w:t>were</w:t>
+      </w:r>
+      <w:r>
+        <w:rPr>
+          <w:lang w:val="en-NZ"/>
+        </w:rPr>
+        <w:t xml:space="preserve"> obtained with the first round of interviews with the students of the Industry Project course. A more detailed recount of the </w:t>
+      </w:r>
+      <w:r>
+        <w:rPr>
+          <w:lang w:val="en-NZ"/>
+        </w:rPr>
+        <w:lastRenderedPageBreak/>
+        <w:t>activities done during the first weeks of observations can be found in chapter 6. To summarize the data obtained and focus the analysis to the evaluation of the first iteration of development, two main objectives guided the initial approach with the students:</w:t>
+      </w:r>
+    </w:p>
+    <w:p>
+      <w:pPr>
+        <w:pStyle w:val="ListParagraph"/>
+        <w:numPr>
+          <w:ilvl w:val="0"/>
+          <w:numId w:val="48"/>
+        </w:numPr>
+        <w:jc w:val="both"/>
+        <w:rPr>
+          <w:lang w:val="en-NZ"/>
+        </w:rPr>
+      </w:pPr>
+      <w:r>
+        <w:rPr>
+          <w:lang w:val="en-NZ"/>
+        </w:rPr>
+        <w:t>Introduce CollabAR to the students and discuss how it could d be used as part of the activities of the course.</w:t>
+      </w:r>
+    </w:p>
+    <w:p>
+      <w:pPr>
+        <w:pStyle w:val="ListParagraph"/>
+        <w:numPr>
+          <w:ilvl w:val="0"/>
+          <w:numId w:val="48"/>
+        </w:numPr>
+        <w:jc w:val="both"/>
+        <w:rPr>
+          <w:lang w:val="en-NZ"/>
+        </w:rPr>
+      </w:pPr>
+      <w:r>
+        <w:rPr>
+          <w:lang w:val="en-NZ"/>
+        </w:rPr>
+        <w:t>Identify preliminary feedback from the students about the implementation of CollabAR, the proposed process to use it as part of their project and the result expected from them while working with the tool.</w:t>
+      </w:r>
+    </w:p>
+    <w:p>
+      <w:pPr>
+        <w:jc w:val="both"/>
+        <w:rPr>
+          <w:lang w:val="en-NZ"/>
+        </w:rPr>
+      </w:pPr>
+      <w:r>
+        <w:rPr>
+          <w:lang w:val="en-NZ"/>
+        </w:rPr>
+        <w:t>From these informal interviews with the students, it was possible to identify that the initial main concern and task for each student was to meet and get familiarized with their other teammates, since the groups were organized at random. They found CollabAR as a useful tool with this task, as it could display information about people, they have not meat yet and could work as an interesting medium to start a conversation with other people, as some form of “icebreaker”.</w:t>
+      </w:r>
+    </w:p>
+    <w:p>
+      <w:pPr>
+        <w:jc w:val="both"/>
+        <w:rPr>
+          <w:lang w:val="en-NZ"/>
+        </w:rPr>
+      </w:pPr>
+      <w:r>
+        <w:rPr>
+          <w:lang w:val="en-NZ"/>
+        </w:rPr>
+        <w:t>On the other hand, the process of organizing all the communication mediums need for the group to work properly was already a major concern for most students, who found that adding another tool to the repertoire of outlets they had to manage could rapidly become a source of stress rather than help.</w:t>
+      </w:r>
+    </w:p>
+    <w:p>
+      <w:pPr>
+        <w:jc w:val="both"/>
+        <w:rPr>
+          <w:lang w:val="en-NZ"/>
+        </w:rPr>
+      </w:pPr>
+      <w:r>
+        <w:rPr>
+          <w:lang w:val="en-NZ"/>
+        </w:rPr>
+        <w:t>A third group of students where a little behind the other is terms of organizing their teams, and were just understanding the amount of groupwork that the course required every week. These students just started to talk about the situation and how to deal with it</w:t>
+      </w:r>
+      <w:r>
+        <w:rPr>
+          <w:lang w:val="en-NZ"/>
+        </w:rPr>
+        <w:t>. In this scenario, introducing the idea of CollabAR actually prompted a discussion about how to organize the group around the collaboration requirements of the classroom, although the tool itself was a little tangential in that discussion.</w:t>
+      </w:r>
+    </w:p>
+    <w:p>
+      <w:pPr>
+        <w:jc w:val="both"/>
+        <w:rPr>
+          <w:lang w:val="en-NZ"/>
+        </w:rPr>
+      </w:pPr>
+      <w:r>
+        <w:rPr>
+          <w:lang w:val="en-NZ"/>
+        </w:rPr>
+        <w:t xml:space="preserve">A final set of comments came from quick interactions of the students with the visual elements of the Room. The students found that the idea of the workspace was very useful, whit comments highlighting that it could help with organization, to set up a quick meeting anywhere or to help the group focus on the work. Some students also mentioned that, if the workspace could be personalized, it would be an ideal tool to create a sense of identity for the group by offering a unique visualization for every team the same way it works for different teams in enterprises like Pixar, Google and </w:t>
+      </w:r>
+      <w:proofErr w:type="spellStart"/>
+      <w:r>
+        <w:rPr>
+          <w:lang w:val="en-NZ"/>
+        </w:rPr>
+        <w:t>Weta</w:t>
+      </w:r>
+      <w:proofErr w:type="spellEnd"/>
+      <w:r>
+        <w:rPr>
+          <w:lang w:val="en-NZ"/>
+        </w:rPr>
+        <w:t xml:space="preserve"> Workshop (citation).</w:t>
+      </w:r>
+    </w:p>
+    <w:p>
+      <w:pPr>
+        <w:jc w:val="both"/>
+        <w:rPr>
+          <w:lang w:val="en-NZ"/>
+        </w:rPr>
+      </w:pPr>
+      <w:r>
+        <w:rPr>
+          <w:lang w:val="en-NZ"/>
+        </w:rPr>
+        <w:t xml:space="preserve">The User Anchor also received some feedback, which echoed the information found on the test described in section 5.2.1.2. Some users found it interesting and a good tool to have at hand during that first meeting activity they </w:t>
+      </w:r>
+      <w:r>
+        <w:rPr>
+          <w:lang w:val="en-NZ"/>
+        </w:rPr>
+        <w:t>were</w:t>
+      </w:r>
+      <w:r>
+        <w:rPr>
+          <w:lang w:val="en-NZ"/>
+        </w:rPr>
+        <w:t xml:space="preserve"> experiencing at the </w:t>
+      </w:r>
+      <w:r>
+        <w:rPr>
+          <w:lang w:val="en-NZ"/>
+        </w:rPr>
+        <w:t>moment. Others were concerned that the anchor could be very distracting and get in the way of other visuals. The main complain was that it was too charged with information, and that it would be useful to have the option to hide it or to make it smaller and less intrusive.</w:t>
+      </w:r>
+    </w:p>
+    <w:p>
+      <w:pPr>
+        <w:jc w:val="both"/>
+        <w:rPr>
+          <w:lang w:val="en-NZ"/>
+        </w:rPr>
+      </w:pPr>
+      <w:r>
+        <w:rPr>
+          <w:lang w:val="en-NZ"/>
+        </w:rPr>
+        <w:t>Table 2 shows a summary of the most relevant ideas discussed with the students during the first couple of weeks of observations. Based on that data, it was considered important to work on the following adjustments before starting the second iteration of development:</w:t>
+      </w:r>
+    </w:p>
+    <w:p>
+      <w:pPr>
+        <w:pStyle w:val="ListParagraph"/>
+        <w:numPr>
+          <w:ilvl w:val="0"/>
+          <w:numId w:val="49"/>
+        </w:numPr>
+        <w:jc w:val="both"/>
+        <w:rPr>
+          <w:lang w:val="en-NZ"/>
+        </w:rPr>
+      </w:pPr>
+      <w:r>
+        <w:rPr>
+          <w:lang w:val="en-NZ"/>
+        </w:rPr>
+        <w:t>A better interaction model for the position and movement of play models, one that was not solely reliant on the movement of the device, since the users found it unprecise and frustrating, and that required too much physical movement for and activity that should have been simpler.</w:t>
+      </w:r>
+    </w:p>
+    <w:p>
+      <w:pPr>
+        <w:pStyle w:val="ListParagraph"/>
+        <w:numPr>
+          <w:ilvl w:val="0"/>
+          <w:numId w:val="49"/>
+        </w:numPr>
+        <w:jc w:val="both"/>
+        <w:rPr>
+          <w:lang w:val="en-NZ"/>
+        </w:rPr>
+      </w:pPr>
+      <w:r>
+        <w:rPr>
+          <w:lang w:val="en-NZ"/>
+        </w:rPr>
+        <w:t>Adding configuration options to hide the most distracting elements of the User Anchor, like the gaze and the nameplate.</w:t>
+      </w:r>
+    </w:p>
+    <w:p>
+      <w:pPr>
+        <w:jc w:val="center"/>
+        <w:rPr>
+          <w:lang w:val="en-NZ"/>
+        </w:rPr>
+      </w:pPr>
+      <w:r>
+        <w:rPr>
+          <w:lang w:val="en-NZ"/>
+        </w:rPr>
+        <w:t>Table 2</w:t>
+      </w:r>
+    </w:p>
+    <w:p>
+      <w:pPr>
+        <w:jc w:val="both"/>
+        <w:rPr>
+          <w:lang w:val="en-NZ"/>
+        </w:rPr>
+      </w:pPr>
+      <w:r>
+        <w:rPr>
+          <w:lang w:val="en-NZ"/>
+        </w:rPr>
+        <w:lastRenderedPageBreak/>
+        <w:t>These were the most relevant changes considered important to offer the users a better experience and that could help to create a smoother integration of the tool into the workflow of the classroom.</w:t>
+      </w:r>
     </w:p>
     <w:p>
       <w:pPr>
@@ -17419,7 +17671,6 @@
         <w:rPr>
           <w:lang w:val="en-NZ"/>
         </w:rPr>
-        <w:lastRenderedPageBreak/>
         <w:t>5</w:t>
       </w:r>
       <w:r>
@@ -18291,6 +18542,119 @@
     </w:lvl>
   </w:abstractNum>
   <w:abstractNum w:abstractNumId="6" w15:restartNumberingAfterBreak="0">
+    <w:nsid w:val="097A4AD3"/>
+    <w:multiLevelType w:val="hybridMultilevel"/>
+    <w:tmpl w:val="824E789A"/>
+    <w:lvl w:ilvl="0" w:tplc="14090001">
+      <w:start w:val="1"/>
+      <w:numFmt w:val="bullet"/>
+      <w:lvlText w:val=""/>
+      <w:lvlJc w:val="left"/>
+      <w:pPr>
+        <w:ind w:left="720" w:hanging="360"/>
+      </w:pPr>
+      <w:rPr>
+        <w:rFonts w:ascii="Symbol" w:hAnsi="Symbol" w:hint="default"/>
+      </w:rPr>
+    </w:lvl>
+    <w:lvl w:ilvl="1" w:tplc="14090003" w:tentative="1">
+      <w:start w:val="1"/>
+      <w:numFmt w:val="bullet"/>
+      <w:lvlText w:val="o"/>
+      <w:lvlJc w:val="left"/>
+      <w:pPr>
+        <w:ind w:left="1440" w:hanging="360"/>
+      </w:pPr>
+      <w:rPr>
+        <w:rFonts w:ascii="Courier New" w:hAnsi="Courier New" w:cs="Courier New" w:hint="default"/>
+      </w:rPr>
+    </w:lvl>
+    <w:lvl w:ilvl="2" w:tplc="14090005" w:tentative="1">
+      <w:start w:val="1"/>
+      <w:numFmt w:val="bullet"/>
+      <w:lvlText w:val=""/>
+      <w:lvlJc w:val="left"/>
+      <w:pPr>
+        <w:ind w:left="2160" w:hanging="360"/>
+      </w:pPr>
+      <w:rPr>
+        <w:rFonts w:ascii="Wingdings" w:hAnsi="Wingdings" w:hint="default"/>
+      </w:rPr>
+    </w:lvl>
+    <w:lvl w:ilvl="3" w:tplc="14090001" w:tentative="1">
+      <w:start w:val="1"/>
+      <w:numFmt w:val="bullet"/>
+      <w:lvlText w:val=""/>
+      <w:lvlJc w:val="left"/>
+      <w:pPr>
+        <w:ind w:left="2880" w:hanging="360"/>
+      </w:pPr>
+      <w:rPr>
+        <w:rFonts w:ascii="Symbol" w:hAnsi="Symbol" w:hint="default"/>
+      </w:rPr>
+    </w:lvl>
+    <w:lvl w:ilvl="4" w:tplc="14090003" w:tentative="1">
+      <w:start w:val="1"/>
+      <w:numFmt w:val="bullet"/>
+      <w:lvlText w:val="o"/>
+      <w:lvlJc w:val="left"/>
+      <w:pPr>
+        <w:ind w:left="3600" w:hanging="360"/>
+      </w:pPr>
+      <w:rPr>
+        <w:rFonts w:ascii="Courier New" w:hAnsi="Courier New" w:cs="Courier New" w:hint="default"/>
+      </w:rPr>
+    </w:lvl>
+    <w:lvl w:ilvl="5" w:tplc="14090005" w:tentative="1">
+      <w:start w:val="1"/>
+      <w:numFmt w:val="bullet"/>
+      <w:lvlText w:val=""/>
+      <w:lvlJc w:val="left"/>
+      <w:pPr>
+        <w:ind w:left="4320" w:hanging="360"/>
+      </w:pPr>
+      <w:rPr>
+        <w:rFonts w:ascii="Wingdings" w:hAnsi="Wingdings" w:hint="default"/>
+      </w:rPr>
+    </w:lvl>
+    <w:lvl w:ilvl="6" w:tplc="14090001" w:tentative="1">
+      <w:start w:val="1"/>
+      <w:numFmt w:val="bullet"/>
+      <w:lvlText w:val=""/>
+      <w:lvlJc w:val="left"/>
+      <w:pPr>
+        <w:ind w:left="5040" w:hanging="360"/>
+      </w:pPr>
+      <w:rPr>
+        <w:rFonts w:ascii="Symbol" w:hAnsi="Symbol" w:hint="default"/>
+      </w:rPr>
+    </w:lvl>
+    <w:lvl w:ilvl="7" w:tplc="14090003" w:tentative="1">
+      <w:start w:val="1"/>
+      <w:numFmt w:val="bullet"/>
+      <w:lvlText w:val="o"/>
+      <w:lvlJc w:val="left"/>
+      <w:pPr>
+        <w:ind w:left="5760" w:hanging="360"/>
+      </w:pPr>
+      <w:rPr>
+        <w:rFonts w:ascii="Courier New" w:hAnsi="Courier New" w:cs="Courier New" w:hint="default"/>
+      </w:rPr>
+    </w:lvl>
+    <w:lvl w:ilvl="8" w:tplc="14090005" w:tentative="1">
+      <w:start w:val="1"/>
+      <w:numFmt w:val="bullet"/>
+      <w:lvlText w:val=""/>
+      <w:lvlJc w:val="left"/>
+      <w:pPr>
+        <w:ind w:left="6480" w:hanging="360"/>
+      </w:pPr>
+      <w:rPr>
+        <w:rFonts w:ascii="Wingdings" w:hAnsi="Wingdings" w:hint="default"/>
+      </w:rPr>
+    </w:lvl>
+  </w:abstractNum>
+  <w:abstractNum w:abstractNumId="7" w15:restartNumberingAfterBreak="0">
     <w:nsid w:val="18430433"/>
     <w:multiLevelType w:val="hybridMultilevel"/>
     <w:tmpl w:val="93C0CA1E"/>
@@ -18403,7 +18767,7 @@
       </w:rPr>
     </w:lvl>
   </w:abstractNum>
-  <w:abstractNum w:abstractNumId="7" w15:restartNumberingAfterBreak="0">
+  <w:abstractNum w:abstractNumId="8" w15:restartNumberingAfterBreak="0">
     <w:nsid w:val="1A7B0964"/>
     <w:multiLevelType w:val="hybridMultilevel"/>
     <w:tmpl w:val="FBBCE9BC"/>
@@ -18489,7 +18853,7 @@
       </w:pPr>
     </w:lvl>
   </w:abstractNum>
-  <w:abstractNum w:abstractNumId="8" w15:restartNumberingAfterBreak="0">
+  <w:abstractNum w:abstractNumId="9" w15:restartNumberingAfterBreak="0">
     <w:nsid w:val="1B0240A4"/>
     <w:multiLevelType w:val="hybridMultilevel"/>
     <w:tmpl w:val="1AC8C47A"/>
@@ -18602,7 +18966,7 @@
       </w:rPr>
     </w:lvl>
   </w:abstractNum>
-  <w:abstractNum w:abstractNumId="9" w15:restartNumberingAfterBreak="0">
+  <w:abstractNum w:abstractNumId="10" w15:restartNumberingAfterBreak="0">
     <w:nsid w:val="1B6411EF"/>
     <w:multiLevelType w:val="hybridMultilevel"/>
     <w:tmpl w:val="819E0ACA"/>
@@ -18715,7 +19079,7 @@
       </w:rPr>
     </w:lvl>
   </w:abstractNum>
-  <w:abstractNum w:abstractNumId="10" w15:restartNumberingAfterBreak="0">
+  <w:abstractNum w:abstractNumId="11" w15:restartNumberingAfterBreak="0">
     <w:nsid w:val="1B792E81"/>
     <w:multiLevelType w:val="hybridMultilevel"/>
     <w:tmpl w:val="98BCF02C"/>
@@ -18828,7 +19192,7 @@
       </w:rPr>
     </w:lvl>
   </w:abstractNum>
-  <w:abstractNum w:abstractNumId="11" w15:restartNumberingAfterBreak="0">
+  <w:abstractNum w:abstractNumId="12" w15:restartNumberingAfterBreak="0">
     <w:nsid w:val="1CA924ED"/>
     <w:multiLevelType w:val="hybridMultilevel"/>
     <w:tmpl w:val="A7F4AE60"/>
@@ -18941,7 +19305,7 @@
       </w:rPr>
     </w:lvl>
   </w:abstractNum>
-  <w:abstractNum w:abstractNumId="12" w15:restartNumberingAfterBreak="0">
+  <w:abstractNum w:abstractNumId="13" w15:restartNumberingAfterBreak="0">
     <w:nsid w:val="1DFF06B5"/>
     <w:multiLevelType w:val="hybridMultilevel"/>
     <w:tmpl w:val="16C84E8E"/>
@@ -19054,7 +19418,7 @@
       </w:rPr>
     </w:lvl>
   </w:abstractNum>
-  <w:abstractNum w:abstractNumId="13" w15:restartNumberingAfterBreak="0">
+  <w:abstractNum w:abstractNumId="14" w15:restartNumberingAfterBreak="0">
     <w:nsid w:val="1E8F7B7B"/>
     <w:multiLevelType w:val="hybridMultilevel"/>
     <w:tmpl w:val="ECA899CE"/>
@@ -19167,7 +19531,7 @@
       </w:rPr>
     </w:lvl>
   </w:abstractNum>
-  <w:abstractNum w:abstractNumId="14" w15:restartNumberingAfterBreak="0">
+  <w:abstractNum w:abstractNumId="15" w15:restartNumberingAfterBreak="0">
     <w:nsid w:val="229014B9"/>
     <w:multiLevelType w:val="hybridMultilevel"/>
     <w:tmpl w:val="76FAC142"/>
@@ -19280,7 +19644,7 @@
       </w:rPr>
     </w:lvl>
   </w:abstractNum>
-  <w:abstractNum w:abstractNumId="15" w15:restartNumberingAfterBreak="0">
+  <w:abstractNum w:abstractNumId="16" w15:restartNumberingAfterBreak="0">
     <w:nsid w:val="24EA4B40"/>
     <w:multiLevelType w:val="hybridMultilevel"/>
     <w:tmpl w:val="10E68E84"/>
@@ -19393,7 +19757,7 @@
       </w:rPr>
     </w:lvl>
   </w:abstractNum>
-  <w:abstractNum w:abstractNumId="16" w15:restartNumberingAfterBreak="0">
+  <w:abstractNum w:abstractNumId="17" w15:restartNumberingAfterBreak="0">
     <w:nsid w:val="2A176C02"/>
     <w:multiLevelType w:val="hybridMultilevel"/>
     <w:tmpl w:val="AFD62036"/>
@@ -19506,7 +19870,7 @@
       </w:rPr>
     </w:lvl>
   </w:abstractNum>
-  <w:abstractNum w:abstractNumId="17" w15:restartNumberingAfterBreak="0">
+  <w:abstractNum w:abstractNumId="18" w15:restartNumberingAfterBreak="0">
     <w:nsid w:val="2C6F4AE3"/>
     <w:multiLevelType w:val="hybridMultilevel"/>
     <w:tmpl w:val="78527E7C"/>
@@ -19619,7 +19983,7 @@
       </w:rPr>
     </w:lvl>
   </w:abstractNum>
-  <w:abstractNum w:abstractNumId="18" w15:restartNumberingAfterBreak="0">
+  <w:abstractNum w:abstractNumId="19" w15:restartNumberingAfterBreak="0">
     <w:nsid w:val="2FA346FE"/>
     <w:multiLevelType w:val="hybridMultilevel"/>
     <w:tmpl w:val="364A362E"/>
@@ -19708,7 +20072,7 @@
       </w:pPr>
     </w:lvl>
   </w:abstractNum>
-  <w:abstractNum w:abstractNumId="19" w15:restartNumberingAfterBreak="0">
+  <w:abstractNum w:abstractNumId="20" w15:restartNumberingAfterBreak="0">
     <w:nsid w:val="2FAB7922"/>
     <w:multiLevelType w:val="hybridMultilevel"/>
     <w:tmpl w:val="B24EEA6C"/>
@@ -19821,7 +20185,7 @@
       </w:rPr>
     </w:lvl>
   </w:abstractNum>
-  <w:abstractNum w:abstractNumId="20" w15:restartNumberingAfterBreak="0">
+  <w:abstractNum w:abstractNumId="21" w15:restartNumberingAfterBreak="0">
     <w:nsid w:val="34240AE5"/>
     <w:multiLevelType w:val="hybridMultilevel"/>
     <w:tmpl w:val="65141C3E"/>
@@ -19934,7 +20298,7 @@
       </w:rPr>
     </w:lvl>
   </w:abstractNum>
-  <w:abstractNum w:abstractNumId="21" w15:restartNumberingAfterBreak="0">
+  <w:abstractNum w:abstractNumId="22" w15:restartNumberingAfterBreak="0">
     <w:nsid w:val="38210D6B"/>
     <w:multiLevelType w:val="hybridMultilevel"/>
     <w:tmpl w:val="EE66808A"/>
@@ -20047,7 +20411,7 @@
       </w:rPr>
     </w:lvl>
   </w:abstractNum>
-  <w:abstractNum w:abstractNumId="22" w15:restartNumberingAfterBreak="0">
+  <w:abstractNum w:abstractNumId="23" w15:restartNumberingAfterBreak="0">
     <w:nsid w:val="424106CF"/>
     <w:multiLevelType w:val="hybridMultilevel"/>
     <w:tmpl w:val="B9405AEC"/>
@@ -20133,7 +20497,7 @@
       </w:pPr>
     </w:lvl>
   </w:abstractNum>
-  <w:abstractNum w:abstractNumId="23" w15:restartNumberingAfterBreak="0">
+  <w:abstractNum w:abstractNumId="24" w15:restartNumberingAfterBreak="0">
     <w:nsid w:val="462A7C1A"/>
     <w:multiLevelType w:val="hybridMultilevel"/>
     <w:tmpl w:val="6C02FABE"/>
@@ -20219,7 +20583,7 @@
       </w:pPr>
     </w:lvl>
   </w:abstractNum>
-  <w:abstractNum w:abstractNumId="24" w15:restartNumberingAfterBreak="0">
+  <w:abstractNum w:abstractNumId="25" w15:restartNumberingAfterBreak="0">
     <w:nsid w:val="479C7FAB"/>
     <w:multiLevelType w:val="multilevel"/>
     <w:tmpl w:val="2EDE4BBE"/>
@@ -20332,7 +20696,7 @@
       </w:rPr>
     </w:lvl>
   </w:abstractNum>
-  <w:abstractNum w:abstractNumId="25" w15:restartNumberingAfterBreak="0">
+  <w:abstractNum w:abstractNumId="26" w15:restartNumberingAfterBreak="0">
     <w:nsid w:val="488C719D"/>
     <w:multiLevelType w:val="hybridMultilevel"/>
     <w:tmpl w:val="E1E2312A"/>
@@ -20445,7 +20809,7 @@
       </w:rPr>
     </w:lvl>
   </w:abstractNum>
-  <w:abstractNum w:abstractNumId="26" w15:restartNumberingAfterBreak="0">
+  <w:abstractNum w:abstractNumId="27" w15:restartNumberingAfterBreak="0">
     <w:nsid w:val="4A6A7685"/>
     <w:multiLevelType w:val="hybridMultilevel"/>
     <w:tmpl w:val="55E4923E"/>
@@ -20558,7 +20922,7 @@
       </w:rPr>
     </w:lvl>
   </w:abstractNum>
-  <w:abstractNum w:abstractNumId="27" w15:restartNumberingAfterBreak="0">
+  <w:abstractNum w:abstractNumId="28" w15:restartNumberingAfterBreak="0">
     <w:nsid w:val="4D1C72AE"/>
     <w:multiLevelType w:val="hybridMultilevel"/>
     <w:tmpl w:val="9D4E40D4"/>
@@ -20647,7 +21011,7 @@
       </w:pPr>
     </w:lvl>
   </w:abstractNum>
-  <w:abstractNum w:abstractNumId="28" w15:restartNumberingAfterBreak="0">
+  <w:abstractNum w:abstractNumId="29" w15:restartNumberingAfterBreak="0">
     <w:nsid w:val="50DA75AA"/>
     <w:multiLevelType w:val="hybridMultilevel"/>
     <w:tmpl w:val="B79094C2"/>
@@ -20733,7 +21097,7 @@
       </w:pPr>
     </w:lvl>
   </w:abstractNum>
-  <w:abstractNum w:abstractNumId="29" w15:restartNumberingAfterBreak="0">
+  <w:abstractNum w:abstractNumId="30" w15:restartNumberingAfterBreak="0">
     <w:nsid w:val="541D2C16"/>
     <w:multiLevelType w:val="hybridMultilevel"/>
     <w:tmpl w:val="F940D8B0"/>
@@ -20819,7 +21183,7 @@
       </w:pPr>
     </w:lvl>
   </w:abstractNum>
-  <w:abstractNum w:abstractNumId="30" w15:restartNumberingAfterBreak="0">
+  <w:abstractNum w:abstractNumId="31" w15:restartNumberingAfterBreak="0">
     <w:nsid w:val="54F61995"/>
     <w:multiLevelType w:val="hybridMultilevel"/>
     <w:tmpl w:val="D812B66A"/>
@@ -20908,7 +21272,7 @@
       </w:pPr>
     </w:lvl>
   </w:abstractNum>
-  <w:abstractNum w:abstractNumId="31" w15:restartNumberingAfterBreak="0">
+  <w:abstractNum w:abstractNumId="32" w15:restartNumberingAfterBreak="0">
     <w:nsid w:val="56966FE6"/>
     <w:multiLevelType w:val="hybridMultilevel"/>
     <w:tmpl w:val="3BD25D08"/>
@@ -21021,7 +21385,7 @@
       </w:rPr>
     </w:lvl>
   </w:abstractNum>
-  <w:abstractNum w:abstractNumId="32" w15:restartNumberingAfterBreak="0">
+  <w:abstractNum w:abstractNumId="33" w15:restartNumberingAfterBreak="0">
     <w:nsid w:val="582C67FB"/>
     <w:multiLevelType w:val="hybridMultilevel"/>
     <w:tmpl w:val="85F80DAC"/>
@@ -21134,7 +21498,7 @@
       </w:rPr>
     </w:lvl>
   </w:abstractNum>
-  <w:abstractNum w:abstractNumId="33" w15:restartNumberingAfterBreak="0">
+  <w:abstractNum w:abstractNumId="34" w15:restartNumberingAfterBreak="0">
     <w:nsid w:val="588103A8"/>
     <w:multiLevelType w:val="hybridMultilevel"/>
     <w:tmpl w:val="DED40964"/>
@@ -21220,7 +21584,7 @@
       </w:pPr>
     </w:lvl>
   </w:abstractNum>
-  <w:abstractNum w:abstractNumId="34" w15:restartNumberingAfterBreak="0">
+  <w:abstractNum w:abstractNumId="35" w15:restartNumberingAfterBreak="0">
     <w:nsid w:val="5C922399"/>
     <w:multiLevelType w:val="hybridMultilevel"/>
     <w:tmpl w:val="BCF20628"/>
@@ -21333,7 +21697,7 @@
       </w:rPr>
     </w:lvl>
   </w:abstractNum>
-  <w:abstractNum w:abstractNumId="35" w15:restartNumberingAfterBreak="0">
+  <w:abstractNum w:abstractNumId="36" w15:restartNumberingAfterBreak="0">
     <w:nsid w:val="5E5F3379"/>
     <w:multiLevelType w:val="hybridMultilevel"/>
     <w:tmpl w:val="B6D6BA16"/>
@@ -21446,7 +21810,7 @@
       </w:rPr>
     </w:lvl>
   </w:abstractNum>
-  <w:abstractNum w:abstractNumId="36" w15:restartNumberingAfterBreak="0">
+  <w:abstractNum w:abstractNumId="37" w15:restartNumberingAfterBreak="0">
     <w:nsid w:val="607A0524"/>
     <w:multiLevelType w:val="hybridMultilevel"/>
     <w:tmpl w:val="CB285258"/>
@@ -21559,7 +21923,7 @@
       </w:rPr>
     </w:lvl>
   </w:abstractNum>
-  <w:abstractNum w:abstractNumId="37" w15:restartNumberingAfterBreak="0">
+  <w:abstractNum w:abstractNumId="38" w15:restartNumberingAfterBreak="0">
     <w:nsid w:val="69A53000"/>
     <w:multiLevelType w:val="hybridMultilevel"/>
     <w:tmpl w:val="C92E6518"/>
@@ -21648,7 +22012,7 @@
       </w:pPr>
     </w:lvl>
   </w:abstractNum>
-  <w:abstractNum w:abstractNumId="38" w15:restartNumberingAfterBreak="0">
+  <w:abstractNum w:abstractNumId="39" w15:restartNumberingAfterBreak="0">
     <w:nsid w:val="6CB535E8"/>
     <w:multiLevelType w:val="hybridMultilevel"/>
     <w:tmpl w:val="A9581078"/>
@@ -21761,7 +22125,7 @@
       </w:rPr>
     </w:lvl>
   </w:abstractNum>
-  <w:abstractNum w:abstractNumId="39" w15:restartNumberingAfterBreak="0">
+  <w:abstractNum w:abstractNumId="40" w15:restartNumberingAfterBreak="0">
     <w:nsid w:val="6F2A5F03"/>
     <w:multiLevelType w:val="hybridMultilevel"/>
     <w:tmpl w:val="64E895F2"/>
@@ -21874,7 +22238,7 @@
       </w:rPr>
     </w:lvl>
   </w:abstractNum>
-  <w:abstractNum w:abstractNumId="40" w15:restartNumberingAfterBreak="0">
+  <w:abstractNum w:abstractNumId="41" w15:restartNumberingAfterBreak="0">
     <w:nsid w:val="6F95770D"/>
     <w:multiLevelType w:val="hybridMultilevel"/>
     <w:tmpl w:val="10ACEBCA"/>
@@ -21987,7 +22351,7 @@
       </w:rPr>
     </w:lvl>
   </w:abstractNum>
-  <w:abstractNum w:abstractNumId="41" w15:restartNumberingAfterBreak="0">
+  <w:abstractNum w:abstractNumId="42" w15:restartNumberingAfterBreak="0">
     <w:nsid w:val="703D35DC"/>
     <w:multiLevelType w:val="hybridMultilevel"/>
     <w:tmpl w:val="F87662A2"/>
@@ -22100,7 +22464,7 @@
       </w:rPr>
     </w:lvl>
   </w:abstractNum>
-  <w:abstractNum w:abstractNumId="42" w15:restartNumberingAfterBreak="0">
+  <w:abstractNum w:abstractNumId="43" w15:restartNumberingAfterBreak="0">
     <w:nsid w:val="70F524C9"/>
     <w:multiLevelType w:val="hybridMultilevel"/>
     <w:tmpl w:val="F1444A04"/>
@@ -22213,7 +22577,120 @@
       </w:rPr>
     </w:lvl>
   </w:abstractNum>
-  <w:abstractNum w:abstractNumId="43" w15:restartNumberingAfterBreak="0">
+  <w:abstractNum w:abstractNumId="44" w15:restartNumberingAfterBreak="0">
+    <w:nsid w:val="717E460A"/>
+    <w:multiLevelType w:val="hybridMultilevel"/>
+    <w:tmpl w:val="7EFAD6FA"/>
+    <w:lvl w:ilvl="0" w:tplc="14090001">
+      <w:start w:val="1"/>
+      <w:numFmt w:val="bullet"/>
+      <w:lvlText w:val=""/>
+      <w:lvlJc w:val="left"/>
+      <w:pPr>
+        <w:ind w:left="720" w:hanging="360"/>
+      </w:pPr>
+      <w:rPr>
+        <w:rFonts w:ascii="Symbol" w:hAnsi="Symbol" w:hint="default"/>
+      </w:rPr>
+    </w:lvl>
+    <w:lvl w:ilvl="1" w:tplc="14090003" w:tentative="1">
+      <w:start w:val="1"/>
+      <w:numFmt w:val="bullet"/>
+      <w:lvlText w:val="o"/>
+      <w:lvlJc w:val="left"/>
+      <w:pPr>
+        <w:ind w:left="1440" w:hanging="360"/>
+      </w:pPr>
+      <w:rPr>
+        <w:rFonts w:ascii="Courier New" w:hAnsi="Courier New" w:cs="Courier New" w:hint="default"/>
+      </w:rPr>
+    </w:lvl>
+    <w:lvl w:ilvl="2" w:tplc="14090005" w:tentative="1">
+      <w:start w:val="1"/>
+      <w:numFmt w:val="bullet"/>
+      <w:lvlText w:val=""/>
+      <w:lvlJc w:val="left"/>
+      <w:pPr>
+        <w:ind w:left="2160" w:hanging="360"/>
+      </w:pPr>
+      <w:rPr>
+        <w:rFonts w:ascii="Wingdings" w:hAnsi="Wingdings" w:hint="default"/>
+      </w:rPr>
+    </w:lvl>
+    <w:lvl w:ilvl="3" w:tplc="14090001" w:tentative="1">
+      <w:start w:val="1"/>
+      <w:numFmt w:val="bullet"/>
+      <w:lvlText w:val=""/>
+      <w:lvlJc w:val="left"/>
+      <w:pPr>
+        <w:ind w:left="2880" w:hanging="360"/>
+      </w:pPr>
+      <w:rPr>
+        <w:rFonts w:ascii="Symbol" w:hAnsi="Symbol" w:hint="default"/>
+      </w:rPr>
+    </w:lvl>
+    <w:lvl w:ilvl="4" w:tplc="14090003" w:tentative="1">
+      <w:start w:val="1"/>
+      <w:numFmt w:val="bullet"/>
+      <w:lvlText w:val="o"/>
+      <w:lvlJc w:val="left"/>
+      <w:pPr>
+        <w:ind w:left="3600" w:hanging="360"/>
+      </w:pPr>
+      <w:rPr>
+        <w:rFonts w:ascii="Courier New" w:hAnsi="Courier New" w:cs="Courier New" w:hint="default"/>
+      </w:rPr>
+    </w:lvl>
+    <w:lvl w:ilvl="5" w:tplc="14090005" w:tentative="1">
+      <w:start w:val="1"/>
+      <w:numFmt w:val="bullet"/>
+      <w:lvlText w:val=""/>
+      <w:lvlJc w:val="left"/>
+      <w:pPr>
+        <w:ind w:left="4320" w:hanging="360"/>
+      </w:pPr>
+      <w:rPr>
+        <w:rFonts w:ascii="Wingdings" w:hAnsi="Wingdings" w:hint="default"/>
+      </w:rPr>
+    </w:lvl>
+    <w:lvl w:ilvl="6" w:tplc="14090001" w:tentative="1">
+      <w:start w:val="1"/>
+      <w:numFmt w:val="bullet"/>
+      <w:lvlText w:val=""/>
+      <w:lvlJc w:val="left"/>
+      <w:pPr>
+        <w:ind w:left="5040" w:hanging="360"/>
+      </w:pPr>
+      <w:rPr>
+        <w:rFonts w:ascii="Symbol" w:hAnsi="Symbol" w:hint="default"/>
+      </w:rPr>
+    </w:lvl>
+    <w:lvl w:ilvl="7" w:tplc="14090003" w:tentative="1">
+      <w:start w:val="1"/>
+      <w:numFmt w:val="bullet"/>
+      <w:lvlText w:val="o"/>
+      <w:lvlJc w:val="left"/>
+      <w:pPr>
+        <w:ind w:left="5760" w:hanging="360"/>
+      </w:pPr>
+      <w:rPr>
+        <w:rFonts w:ascii="Courier New" w:hAnsi="Courier New" w:cs="Courier New" w:hint="default"/>
+      </w:rPr>
+    </w:lvl>
+    <w:lvl w:ilvl="8" w:tplc="14090005" w:tentative="1">
+      <w:start w:val="1"/>
+      <w:numFmt w:val="bullet"/>
+      <w:lvlText w:val=""/>
+      <w:lvlJc w:val="left"/>
+      <w:pPr>
+        <w:ind w:left="6480" w:hanging="360"/>
+      </w:pPr>
+      <w:rPr>
+        <w:rFonts w:ascii="Wingdings" w:hAnsi="Wingdings" w:hint="default"/>
+      </w:rPr>
+    </w:lvl>
+  </w:abstractNum>
+  <w:abstractNum w:abstractNumId="45" w15:restartNumberingAfterBreak="0">
     <w:nsid w:val="72946382"/>
     <w:multiLevelType w:val="hybridMultilevel"/>
     <w:tmpl w:val="8D0A4588"/>
@@ -22326,7 +22803,7 @@
       </w:rPr>
     </w:lvl>
   </w:abstractNum>
-  <w:abstractNum w:abstractNumId="44" w15:restartNumberingAfterBreak="0">
+  <w:abstractNum w:abstractNumId="46" w15:restartNumberingAfterBreak="0">
     <w:nsid w:val="73892470"/>
     <w:multiLevelType w:val="hybridMultilevel"/>
     <w:tmpl w:val="4B3A60BC"/>
@@ -22439,7 +22916,7 @@
       </w:rPr>
     </w:lvl>
   </w:abstractNum>
-  <w:abstractNum w:abstractNumId="45" w15:restartNumberingAfterBreak="0">
+  <w:abstractNum w:abstractNumId="47" w15:restartNumberingAfterBreak="0">
     <w:nsid w:val="76BB40F3"/>
     <w:multiLevelType w:val="hybridMultilevel"/>
     <w:tmpl w:val="E8084134"/>
@@ -22552,7 +23029,7 @@
       </w:rPr>
     </w:lvl>
   </w:abstractNum>
-  <w:abstractNum w:abstractNumId="46" w15:restartNumberingAfterBreak="0">
+  <w:abstractNum w:abstractNumId="48" w15:restartNumberingAfterBreak="0">
     <w:nsid w:val="78FC32F8"/>
     <w:multiLevelType w:val="hybridMultilevel"/>
     <w:tmpl w:val="4564762C"/>
@@ -22666,145 +23143,151 @@
     </w:lvl>
   </w:abstractNum>
   <w:num w:numId="1">
-    <w:abstractNumId w:val="15"/>
+    <w:abstractNumId w:val="16"/>
   </w:num>
   <w:num w:numId="2">
-    <w:abstractNumId w:val="41"/>
+    <w:abstractNumId w:val="42"/>
   </w:num>
   <w:num w:numId="3">
-    <w:abstractNumId w:val="44"/>
+    <w:abstractNumId w:val="46"/>
   </w:num>
   <w:num w:numId="4">
-    <w:abstractNumId w:val="29"/>
+    <w:abstractNumId w:val="30"/>
   </w:num>
   <w:num w:numId="5">
-    <w:abstractNumId w:val="31"/>
+    <w:abstractNumId w:val="32"/>
   </w:num>
   <w:num w:numId="6">
-    <w:abstractNumId w:val="23"/>
+    <w:abstractNumId w:val="24"/>
   </w:num>
   <w:num w:numId="7">
-    <w:abstractNumId w:val="9"/>
+    <w:abstractNumId w:val="10"/>
   </w:num>
   <w:num w:numId="8">
     <w:abstractNumId w:val="3"/>
   </w:num>
   <w:num w:numId="9">
-    <w:abstractNumId w:val="20"/>
+    <w:abstractNumId w:val="21"/>
   </w:num>
   <w:num w:numId="10">
-    <w:abstractNumId w:val="16"/>
+    <w:abstractNumId w:val="17"/>
   </w:num>
   <w:num w:numId="11">
-    <w:abstractNumId w:val="33"/>
+    <w:abstractNumId w:val="34"/>
   </w:num>
   <w:num w:numId="12">
     <w:abstractNumId w:val="4"/>
   </w:num>
   <w:num w:numId="13">
-    <w:abstractNumId w:val="39"/>
+    <w:abstractNumId w:val="40"/>
   </w:num>
   <w:num w:numId="14">
-    <w:abstractNumId w:val="6"/>
+    <w:abstractNumId w:val="7"/>
   </w:num>
   <w:num w:numId="15">
-    <w:abstractNumId w:val="19"/>
+    <w:abstractNumId w:val="20"/>
   </w:num>
   <w:num w:numId="16">
-    <w:abstractNumId w:val="34"/>
+    <w:abstractNumId w:val="35"/>
   </w:num>
   <w:num w:numId="17">
-    <w:abstractNumId w:val="45"/>
+    <w:abstractNumId w:val="47"/>
   </w:num>
   <w:num w:numId="18">
-    <w:abstractNumId w:val="35"/>
+    <w:abstractNumId w:val="36"/>
   </w:num>
   <w:num w:numId="19">
-    <w:abstractNumId w:val="22"/>
+    <w:abstractNumId w:val="23"/>
   </w:num>
   <w:num w:numId="20">
-    <w:abstractNumId w:val="42"/>
+    <w:abstractNumId w:val="43"/>
   </w:num>
   <w:num w:numId="21">
-    <w:abstractNumId w:val="36"/>
+    <w:abstractNumId w:val="37"/>
   </w:num>
   <w:num w:numId="22">
-    <w:abstractNumId w:val="28"/>
+    <w:abstractNumId w:val="29"/>
   </w:num>
   <w:num w:numId="23">
-    <w:abstractNumId w:val="24"/>
+    <w:abstractNumId w:val="25"/>
   </w:num>
   <w:num w:numId="24">
-    <w:abstractNumId w:val="26"/>
+    <w:abstractNumId w:val="27"/>
   </w:num>
   <w:num w:numId="25">
     <w:abstractNumId w:val="5"/>
   </w:num>
   <w:num w:numId="26">
-    <w:abstractNumId w:val="37"/>
+    <w:abstractNumId w:val="38"/>
   </w:num>
   <w:num w:numId="27">
-    <w:abstractNumId w:val="17"/>
+    <w:abstractNumId w:val="18"/>
   </w:num>
   <w:num w:numId="28">
-    <w:abstractNumId w:val="27"/>
+    <w:abstractNumId w:val="28"/>
   </w:num>
   <w:num w:numId="29">
-    <w:abstractNumId w:val="40"/>
+    <w:abstractNumId w:val="41"/>
   </w:num>
   <w:num w:numId="30">
-    <w:abstractNumId w:val="18"/>
+    <w:abstractNumId w:val="19"/>
   </w:num>
   <w:num w:numId="31">
-    <w:abstractNumId w:val="13"/>
+    <w:abstractNumId w:val="14"/>
   </w:num>
   <w:num w:numId="32">
-    <w:abstractNumId w:val="32"/>
+    <w:abstractNumId w:val="33"/>
   </w:num>
   <w:num w:numId="33">
+    <w:abstractNumId w:val="12"/>
+  </w:num>
+  <w:num w:numId="34">
     <w:abstractNumId w:val="11"/>
   </w:num>
-  <w:num w:numId="34">
-    <w:abstractNumId w:val="10"/>
-  </w:num>
   <w:num w:numId="35">
-    <w:abstractNumId w:val="21"/>
+    <w:abstractNumId w:val="22"/>
   </w:num>
   <w:num w:numId="36">
     <w:abstractNumId w:val="1"/>
   </w:num>
   <w:num w:numId="37">
-    <w:abstractNumId w:val="7"/>
+    <w:abstractNumId w:val="8"/>
   </w:num>
   <w:num w:numId="38">
-    <w:abstractNumId w:val="46"/>
+    <w:abstractNumId w:val="48"/>
   </w:num>
   <w:num w:numId="39">
-    <w:abstractNumId w:val="43"/>
+    <w:abstractNumId w:val="45"/>
   </w:num>
   <w:num w:numId="40">
     <w:abstractNumId w:val="0"/>
   </w:num>
   <w:num w:numId="41">
-    <w:abstractNumId w:val="12"/>
+    <w:abstractNumId w:val="13"/>
   </w:num>
   <w:num w:numId="42">
-    <w:abstractNumId w:val="38"/>
+    <w:abstractNumId w:val="39"/>
   </w:num>
   <w:num w:numId="43">
-    <w:abstractNumId w:val="14"/>
+    <w:abstractNumId w:val="15"/>
   </w:num>
   <w:num w:numId="44">
-    <w:abstractNumId w:val="8"/>
+    <w:abstractNumId w:val="9"/>
   </w:num>
   <w:num w:numId="45">
-    <w:abstractNumId w:val="25"/>
+    <w:abstractNumId w:val="26"/>
   </w:num>
   <w:num w:numId="46">
-    <w:abstractNumId w:val="30"/>
+    <w:abstractNumId w:val="31"/>
   </w:num>
   <w:num w:numId="47">
     <w:abstractNumId w:val="2"/>
+  </w:num>
+  <w:num w:numId="48">
+    <w:abstractNumId w:val="44"/>
+  </w:num>
+  <w:num w:numId="49">
+    <w:abstractNumId w:val="6"/>
   </w:num>
 </w:numbering>
 </file>

</xml_diff>

<commit_message>
Working in Ch 5 Second implementation
</commit_message>
<xml_diff>
--- a/Draft/5 Implementation.docx
+++ b/Draft/5 Implementation.docx
@@ -6477,7 +6477,7 @@
         </w:rPr>
         <w:lastRenderedPageBreak/>
         <w:drawing>
-          <wp:inline distT="0" distB="0" distL="0" distR="0" wp14:anchorId="24B7CA3F" wp14:editId="5CA866D7">
+          <wp:inline distT="0" distB="0" distL="0" distR="0" wp14:anchorId="24B7CA3F" wp14:editId="0CCF4BF3">
             <wp:extent cx="2686489" cy="2057787"/>
             <wp:effectExtent l="0" t="0" r="0" b="0"/>
             <wp:docPr id="24" name="Picture 24"/>
@@ -15006,7 +15006,7 @@
           <w:lang w:val="en-NZ"/>
         </w:rPr>
         <w:drawing>
-          <wp:inline distT="0" distB="0" distL="0" distR="0" wp14:anchorId="6B3CDAD6" wp14:editId="72A91C1D">
+          <wp:inline distT="0" distB="0" distL="0" distR="0" wp14:anchorId="6B3CDAD6" wp14:editId="2E765608">
             <wp:extent cx="1317241" cy="2638425"/>
             <wp:effectExtent l="0" t="0" r="0" b="0"/>
             <wp:docPr id="633202644" name="Imagen 1"/>
@@ -15060,7 +15060,7 @@
           <w:lang w:val="en-NZ"/>
         </w:rPr>
         <w:drawing>
-          <wp:inline distT="0" distB="0" distL="0" distR="0" wp14:anchorId="6CFB38D5" wp14:editId="2DA6CA3C">
+          <wp:inline distT="0" distB="0" distL="0" distR="0" wp14:anchorId="6CFB38D5" wp14:editId="59B5CC95">
             <wp:extent cx="1183599" cy="2618740"/>
             <wp:effectExtent l="0" t="0" r="0" b="0"/>
             <wp:docPr id="413276473" name="Imagen 1" descr="Interfaz de usuario gráfica, Aplicación&#10;&#10;El contenido generado por IA puede ser incorrecto."/>
@@ -15114,7 +15114,7 @@
           <w:lang w:val="en-NZ"/>
         </w:rPr>
         <w:drawing>
-          <wp:inline distT="0" distB="0" distL="0" distR="0" wp14:anchorId="76D39E1D" wp14:editId="70C416AC">
+          <wp:inline distT="0" distB="0" distL="0" distR="0" wp14:anchorId="76D39E1D" wp14:editId="5A7871E2">
             <wp:extent cx="1332865" cy="2634793"/>
             <wp:effectExtent l="0" t="0" r="635" b="0"/>
             <wp:docPr id="1293864182" name="Imagen 3" descr="Interfaz de usuario gráfica, Aplicación&#10;&#10;El contenido generado por IA puede ser incorrecto."/>
@@ -16533,7 +16533,7 @@
         </w:rPr>
         <w:lastRenderedPageBreak/>
         <w:drawing>
-          <wp:inline distT="0" distB="0" distL="0" distR="0" wp14:anchorId="33A04289" wp14:editId="34F331A3">
+          <wp:inline distT="0" distB="0" distL="0" distR="0" wp14:anchorId="33A04289" wp14:editId="42769680">
             <wp:extent cx="1685925" cy="3588612"/>
             <wp:effectExtent l="0" t="0" r="0" b="0"/>
             <wp:docPr id="14" name="Picture 14"/>
@@ -23482,6 +23482,124 @@
           <w:lang w:val="en-NZ"/>
         </w:rPr>
         <w:t>.3 Second Development Iteration</w:t>
+      </w:r>
+    </w:p>
+    <w:p>
+      <w:pPr>
+        <w:rPr>
+          <w:lang w:val="en-NZ"/>
+        </w:rPr>
+      </w:pPr>
+      <w:r>
+        <w:rPr>
+          <w:lang w:val="en-NZ"/>
+        </w:rPr>
+        <w:t>After the period of adjustment derived from the feedback obtained, the second iteration of development took place for a period of approximately six months and focused on giving the students gradual access to the different proposed functionalities of CollabAR.</w:t>
+      </w:r>
+    </w:p>
+    <w:p>
+      <w:pPr>
+        <w:rPr>
+          <w:lang w:val="en-NZ"/>
+        </w:rPr>
+      </w:pPr>
+      <w:r>
+        <w:rPr>
+          <w:lang w:val="en-NZ"/>
+        </w:rPr>
+        <w:t>Throughout the first weeks of observation, it was possible to notice that the students were organizing their work around the weekly class time and hardly any group was meeting outside the classroom. The situation required to adjust the observation protocol to introduce the application during the class time. To minimize the disruption to the classroom it was decided to give the students the opportunity to interact with CollabAR in smaller chunks and with focused elements of the software in mind for testing.</w:t>
+      </w:r>
+    </w:p>
+    <w:p>
+      <w:pPr>
+        <w:rPr>
+          <w:lang w:val="en-NZ"/>
+        </w:rPr>
+      </w:pPr>
+      <w:r>
+        <w:rPr>
+          <w:lang w:val="en-NZ"/>
+        </w:rPr>
+        <w:t>This approach with focused interactions also helped in the organization of the development time and resources, as it was possible to focus on the key elements needed for the next functionality to be shown. It also allowed for more and faster opportunities to analyse and incorporate feedback into the development.</w:t>
+      </w:r>
+    </w:p>
+    <w:p>
+      <w:pPr>
+        <w:rPr>
+          <w:lang w:val="en-NZ"/>
+        </w:rPr>
+      </w:pPr>
+      <w:r>
+        <w:rPr>
+          <w:lang w:val="en-NZ"/>
+        </w:rPr>
+        <w:t>Based on the results of the first iteration and the comments gathered from the students, it was identified that the interactions with play models and tools focused on team management needed to be the priority of development, since those were the most highlighted features.</w:t>
+      </w:r>
+    </w:p>
+    <w:p>
+      <w:pPr>
+        <w:pStyle w:val="Ttulo3"/>
+        <w:rPr>
+          <w:lang w:val="en-NZ"/>
+        </w:rPr>
+      </w:pPr>
+      <w:r>
+        <w:rPr>
+          <w:lang w:val="en-NZ"/>
+        </w:rPr>
+        <w:t>5.2.3.1 Pointing</w:t>
+      </w:r>
+    </w:p>
+    <w:p>
+      <w:pPr>
+        <w:rPr>
+          <w:lang w:val="en-NZ"/>
+        </w:rPr>
+      </w:pPr>
+      <w:r>
+        <w:rPr>
+          <w:lang w:val="en-NZ"/>
+        </w:rPr>
+        <w:t>One of the use cases that was not properly implemented during the first iteration was the functionality to point at different elements in the Room, specifically play models, other participants and points in the physical space. This implementation lost priority due to some of the observation gathered during the first testing phase, as well due to the technical issues found for its implementation.</w:t>
+      </w:r>
+    </w:p>
+    <w:p>
+      <w:pPr>
+        <w:rPr>
+          <w:lang w:val="en-NZ"/>
+        </w:rPr>
+      </w:pPr>
+      <w:r>
+        <w:rPr>
+          <w:lang w:val="en-NZ"/>
+        </w:rPr>
+        <w:t>The most relevant issue identified emerged from observations and discussion with participants during the interaction design research (see section 5.1)</w:t>
+      </w:r>
+      <w:r>
+        <w:rPr>
+          <w:lang w:val="en-NZ"/>
+        </w:rPr>
+        <w:t xml:space="preserve"> and the initial interviews with students. During these testing sessions several interactions with the use case were discussed with the participants who provided possible solutions to the interaction design as well as ideas and possible concerns. The ideas were always similar: although the pointing functionality could be useful to clarify an intention and to avoid ambiguity in cluttered spaces, the functionality was seen as secondary to other options, since the participants found it easier and preferable to rely on direct communication with their peers, rather than defaulting to communication through their devices. The situation could change significantly in a different scenario than the concurrent collaboration being tested, becoming a more </w:t>
+      </w:r>
+      <w:r>
+        <w:rPr>
+          <w:lang w:val="en-NZ"/>
+        </w:rPr>
+        <w:lastRenderedPageBreak/>
+        <w:t>necessary tool in an scenario with remote participants that would need several tools to be able to convey their interactions and intentions.</w:t>
+      </w:r>
+    </w:p>
+    <w:p>
+      <w:pPr>
+        <w:rPr>
+          <w:lang w:val="en-NZ"/>
+        </w:rPr>
+      </w:pPr>
+      <w:r>
+        <w:rPr>
+          <w:lang w:val="en-NZ"/>
+        </w:rPr>
+        <w:t>When talking about direct interaction with the device in order to fulfil this use case,</w:t>
       </w:r>
     </w:p>
     <w:p>

</xml_diff>

<commit_message>
Working on Ch 5 Second iteration 2
</commit_message>
<xml_diff>
--- a/Draft/5 Implementation.docx
+++ b/Draft/5 Implementation.docx
@@ -1,10 +1,10 @@
 
 <file path=word/document.xml><?xml version="1.0" encoding="utf-8"?>
-<w:document xmlns:wpc="http://schemas.microsoft.com/office/word/2010/wordprocessingCanvas" xmlns:cx="http://schemas.microsoft.com/office/drawing/2014/chartex" xmlns:cx1="http://schemas.microsoft.com/office/drawing/2015/9/8/chartex" xmlns:cx2="http://schemas.microsoft.com/office/drawing/2015/10/21/chartex" xmlns:cx3="http://schemas.microsoft.com/office/drawing/2016/5/9/chartex" xmlns:cx4="http://schemas.microsoft.com/office/drawing/2016/5/10/chartex" xmlns:cx5="http://schemas.microsoft.com/office/drawing/2016/5/11/chartex" xmlns:cx6="http://schemas.microsoft.com/office/drawing/2016/5/12/chartex" xmlns:cx7="http://schemas.microsoft.com/office/drawing/2016/5/13/chartex" xmlns:cx8="http://schemas.microsoft.com/office/drawing/2016/5/14/chartex" xmlns:mc="http://schemas.openxmlformats.org/markup-compatibility/2006" xmlns:aink="http://schemas.microsoft.com/office/drawing/2016/ink" xmlns:am3d="http://schemas.microsoft.com/office/drawing/2017/model3d" xmlns:o="urn:schemas-microsoft-com:office:office" xmlns:oel="http://schemas.microsoft.com/office/2019/extlst" xmlns:r="http://schemas.openxmlformats.org/officeDocument/2006/relationships" xmlns:m="http://schemas.openxmlformats.org/officeDocument/2006/math" xmlns:v="urn:schemas-microsoft-com:vml" xmlns:wp14="http://schemas.microsoft.com/office/word/2010/wordprocessingDrawing" xmlns:wp="http://schemas.openxmlformats.org/drawingml/2006/wordprocessingDrawing" xmlns:w10="urn:schemas-microsoft-com:office:word" xmlns:w="http://schemas.openxmlformats.org/wordprocessingml/2006/main" xmlns:w14="http://schemas.microsoft.com/office/word/2010/wordml" xmlns:w15="http://schemas.microsoft.com/office/word/2012/wordml" xmlns:w16cex="http://schemas.microsoft.com/office/word/2018/wordml/cex" xmlns:w16cid="http://schemas.microsoft.com/office/word/2016/wordml/cid" xmlns:w16="http://schemas.microsoft.com/office/word/2018/wordml" xmlns:w16du="http://schemas.microsoft.com/office/word/2023/wordml/word16du" xmlns:w16sdtdh="http://schemas.microsoft.com/office/word/2020/wordml/sdtdatahash" xmlns:w16sdtfl="http://schemas.microsoft.com/office/word/2024/wordml/sdtformatlock" xmlns:w16se="http://schemas.microsoft.com/office/word/2015/wordml/symex" xmlns:wpg="http://schemas.microsoft.com/office/word/2010/wordprocessingGroup" xmlns:wpi="http://schemas.microsoft.com/office/word/2010/wordprocessingInk" xmlns:wne="http://schemas.microsoft.com/office/word/2006/wordml" xmlns:wps="http://schemas.microsoft.com/office/word/2010/wordprocessingShape" mc:Ignorable="w14 w15 w16se w16cid w16 w16cex w16sdtdh w16sdtfl w16du wp14">
+<w:document xmlns:wpc="http://schemas.microsoft.com/office/word/2010/wordprocessingCanvas" xmlns:cx="http://schemas.microsoft.com/office/drawing/2014/chartex" xmlns:cx1="http://schemas.microsoft.com/office/drawing/2015/9/8/chartex" xmlns:cx2="http://schemas.microsoft.com/office/drawing/2015/10/21/chartex" xmlns:cx3="http://schemas.microsoft.com/office/drawing/2016/5/9/chartex" xmlns:cx4="http://schemas.microsoft.com/office/drawing/2016/5/10/chartex" xmlns:cx5="http://schemas.microsoft.com/office/drawing/2016/5/11/chartex" xmlns:cx6="http://schemas.microsoft.com/office/drawing/2016/5/12/chartex" xmlns:cx7="http://schemas.microsoft.com/office/drawing/2016/5/13/chartex" xmlns:cx8="http://schemas.microsoft.com/office/drawing/2016/5/14/chartex" xmlns:mc="http://schemas.openxmlformats.org/markup-compatibility/2006" xmlns:aink="http://schemas.microsoft.com/office/drawing/2016/ink" xmlns:am3d="http://schemas.microsoft.com/office/drawing/2017/model3d" xmlns:o="urn:schemas-microsoft-com:office:office" xmlns:r="http://schemas.openxmlformats.org/officeDocument/2006/relationships" xmlns:m="http://schemas.openxmlformats.org/officeDocument/2006/math" xmlns:v="urn:schemas-microsoft-com:vml" xmlns:wp14="http://schemas.microsoft.com/office/word/2010/wordprocessingDrawing" xmlns:wp="http://schemas.openxmlformats.org/drawingml/2006/wordprocessingDrawing" xmlns:w10="urn:schemas-microsoft-com:office:word" xmlns:w="http://schemas.openxmlformats.org/wordprocessingml/2006/main" xmlns:w14="http://schemas.microsoft.com/office/word/2010/wordml" xmlns:w15="http://schemas.microsoft.com/office/word/2012/wordml" xmlns:w16cex="http://schemas.microsoft.com/office/word/2018/wordml/cex" xmlns:w16cid="http://schemas.microsoft.com/office/word/2016/wordml/cid" xmlns:w16="http://schemas.microsoft.com/office/word/2018/wordml" xmlns:w16sdtdh="http://schemas.microsoft.com/office/word/2020/wordml/sdtdatahash" xmlns:w16se="http://schemas.microsoft.com/office/word/2015/wordml/symex" xmlns:wpg="http://schemas.microsoft.com/office/word/2010/wordprocessingGroup" xmlns:wpi="http://schemas.microsoft.com/office/word/2010/wordprocessingInk" xmlns:wne="http://schemas.microsoft.com/office/word/2006/wordml" xmlns:wps="http://schemas.microsoft.com/office/word/2010/wordprocessingShape" mc:Ignorable="w14 w15 w16se w16cid w16 w16cex w16sdtdh wp14">
   <w:body>
     <w:p>
       <w:pPr>
-        <w:pStyle w:val="Ttulo"/>
+        <w:pStyle w:val="Title"/>
         <w:rPr>
           <w:lang w:val="en-NZ"/>
         </w:rPr>
@@ -276,7 +276,7 @@
     </w:p>
     <w:p>
       <w:pPr>
-        <w:pStyle w:val="Ttulo1"/>
+        <w:pStyle w:val="Heading1"/>
         <w:rPr>
           <w:lang w:val="en-NZ"/>
         </w:rPr>
@@ -375,7 +375,7 @@
     </w:p>
     <w:p>
       <w:pPr>
-        <w:pStyle w:val="Prrafodelista"/>
+        <w:pStyle w:val="ListParagraph"/>
         <w:numPr>
           <w:ilvl w:val="0"/>
           <w:numId w:val="31"/>
@@ -393,7 +393,7 @@
     </w:p>
     <w:p>
       <w:pPr>
-        <w:pStyle w:val="Prrafodelista"/>
+        <w:pStyle w:val="ListParagraph"/>
         <w:numPr>
           <w:ilvl w:val="0"/>
           <w:numId w:val="31"/>
@@ -417,7 +417,7 @@
     </w:p>
     <w:p>
       <w:pPr>
-        <w:pStyle w:val="Prrafodelista"/>
+        <w:pStyle w:val="ListParagraph"/>
         <w:numPr>
           <w:ilvl w:val="0"/>
           <w:numId w:val="31"/>
@@ -532,7 +532,7 @@
     </w:p>
     <w:p>
       <w:pPr>
-        <w:pStyle w:val="Prrafodelista"/>
+        <w:pStyle w:val="ListParagraph"/>
         <w:numPr>
           <w:ilvl w:val="0"/>
           <w:numId w:val="32"/>
@@ -550,7 +550,7 @@
     </w:p>
     <w:p>
       <w:pPr>
-        <w:pStyle w:val="Prrafodelista"/>
+        <w:pStyle w:val="ListParagraph"/>
         <w:numPr>
           <w:ilvl w:val="0"/>
           <w:numId w:val="32"/>
@@ -568,7 +568,7 @@
     </w:p>
     <w:p>
       <w:pPr>
-        <w:pStyle w:val="Prrafodelista"/>
+        <w:pStyle w:val="ListParagraph"/>
         <w:numPr>
           <w:ilvl w:val="0"/>
           <w:numId w:val="32"/>
@@ -592,7 +592,7 @@
     </w:p>
     <w:p>
       <w:pPr>
-        <w:pStyle w:val="Prrafodelista"/>
+        <w:pStyle w:val="ListParagraph"/>
         <w:numPr>
           <w:ilvl w:val="0"/>
           <w:numId w:val="32"/>
@@ -616,7 +616,7 @@
     </w:p>
     <w:p>
       <w:pPr>
-        <w:pStyle w:val="Prrafodelista"/>
+        <w:pStyle w:val="ListParagraph"/>
         <w:numPr>
           <w:ilvl w:val="0"/>
           <w:numId w:val="32"/>
@@ -714,7 +714,7 @@
     </w:p>
     <w:p>
       <w:pPr>
-        <w:pStyle w:val="Ttulo2"/>
+        <w:pStyle w:val="Heading2"/>
         <w:rPr>
           <w:lang w:val="en-NZ"/>
         </w:rPr>
@@ -834,12 +834,21 @@
         </w:rPr>
         <w:t xml:space="preserve">reported by </w:t>
       </w:r>
-      <w:r>
-        <w:rPr>
-          <w:rStyle w:val="CitaCar"/>
-          <w:lang w:val="en-NZ"/>
-        </w:rPr>
-        <w:t>Kowalewski et al. (2017)</w:t>
+      <w:proofErr w:type="spellStart"/>
+      <w:r>
+        <w:rPr>
+          <w:rStyle w:val="QuoteChar"/>
+          <w:lang w:val="en-NZ"/>
+        </w:rPr>
+        <w:t>Kowalewski</w:t>
+      </w:r>
+      <w:proofErr w:type="spellEnd"/>
+      <w:r>
+        <w:rPr>
+          <w:rStyle w:val="QuoteChar"/>
+          <w:lang w:val="en-NZ"/>
+        </w:rPr>
+        <w:t xml:space="preserve"> et al. (2017)</w:t>
       </w:r>
       <w:r>
         <w:rPr>
@@ -874,7 +883,7 @@
       </w:r>
       <w:r>
         <w:rPr>
-          <w:rStyle w:val="CitaCar"/>
+          <w:rStyle w:val="QuoteChar"/>
           <w:lang w:val="en-NZ"/>
         </w:rPr>
         <w:t>(Manifest AR Work Instruction Platform, 2022)</w:t>
@@ -1081,7 +1090,7 @@
       </w:r>
       <w:r>
         <w:rPr>
-          <w:rStyle w:val="CitaCar"/>
+          <w:rStyle w:val="QuoteChar"/>
           <w:lang w:val="en-NZ"/>
         </w:rPr>
         <w:t>(Boy, 2017)</w:t>
@@ -1192,7 +1201,21 @@
         <w:rPr>
           <w:lang w:val="en-NZ"/>
         </w:rPr>
-        <w:t xml:space="preserve"> (Chang, Kuo, &amp; Du, 2023)</w:t>
+        <w:t xml:space="preserve"> (Chang, </w:t>
+      </w:r>
+      <w:proofErr w:type="spellStart"/>
+      <w:r>
+        <w:rPr>
+          <w:lang w:val="en-NZ"/>
+        </w:rPr>
+        <w:t>Kuo</w:t>
+      </w:r>
+      <w:proofErr w:type="spellEnd"/>
+      <w:r>
+        <w:rPr>
+          <w:lang w:val="en-NZ"/>
+        </w:rPr>
+        <w:t>, &amp; Du, 2023)</w:t>
       </w:r>
       <w:r>
         <w:rPr>
@@ -1333,19 +1356,61 @@
         <w:rPr>
           <w:lang w:val="en-NZ"/>
         </w:rPr>
-        <w:t>Research studies such as those conducted by Piumsomboon, Clark, Billinghurst,</w:t>
-      </w:r>
-      <w:r>
-        <w:rPr>
-          <w:lang w:val="en-NZ"/>
-        </w:rPr>
-        <w:t xml:space="preserve"> </w:t>
-      </w:r>
-      <w:r>
-        <w:rPr>
-          <w:lang w:val="en-NZ"/>
-        </w:rPr>
-        <w:t>and Cockburn (2013) and Wobbrock, Morris, and Wilson (2009) have formulated and</w:t>
+        <w:t xml:space="preserve">Research studies such as those conducted by </w:t>
+      </w:r>
+      <w:proofErr w:type="spellStart"/>
+      <w:r>
+        <w:rPr>
+          <w:lang w:val="en-NZ"/>
+        </w:rPr>
+        <w:t>Piumsomboon</w:t>
+      </w:r>
+      <w:proofErr w:type="spellEnd"/>
+      <w:r>
+        <w:rPr>
+          <w:lang w:val="en-NZ"/>
+        </w:rPr>
+        <w:t xml:space="preserve">, Clark, </w:t>
+      </w:r>
+      <w:proofErr w:type="spellStart"/>
+      <w:r>
+        <w:rPr>
+          <w:lang w:val="en-NZ"/>
+        </w:rPr>
+        <w:t>Billinghurst</w:t>
+      </w:r>
+      <w:proofErr w:type="spellEnd"/>
+      <w:r>
+        <w:rPr>
+          <w:lang w:val="en-NZ"/>
+        </w:rPr>
+        <w:t>,</w:t>
+      </w:r>
+      <w:r>
+        <w:rPr>
+          <w:lang w:val="en-NZ"/>
+        </w:rPr>
+        <w:t xml:space="preserve"> </w:t>
+      </w:r>
+      <w:r>
+        <w:rPr>
+          <w:lang w:val="en-NZ"/>
+        </w:rPr>
+        <w:t xml:space="preserve">and Cockburn (2013) and </w:t>
+      </w:r>
+      <w:proofErr w:type="spellStart"/>
+      <w:r>
+        <w:rPr>
+          <w:lang w:val="en-NZ"/>
+        </w:rPr>
+        <w:t>Wobbrock</w:t>
+      </w:r>
+      <w:proofErr w:type="spellEnd"/>
+      <w:r>
+        <w:rPr>
+          <w:lang w:val="en-NZ"/>
+        </w:rPr>
+        <w:t>, Morris, and Wilson (2009) have formulated and</w:t>
       </w:r>
       <w:r>
         <w:rPr>
@@ -1709,7 +1774,7 @@
     </w:p>
     <w:p>
       <w:pPr>
-        <w:pStyle w:val="Ttulo3"/>
+        <w:pStyle w:val="Heading3"/>
         <w:rPr>
           <w:lang w:val="en-NZ"/>
         </w:rPr>
@@ -2092,7 +2157,7 @@
     </w:p>
     <w:p>
       <w:pPr>
-        <w:pStyle w:val="Descripcin"/>
+        <w:pStyle w:val="Caption"/>
         <w:jc w:val="center"/>
         <w:rPr>
           <w:lang w:val="en-NZ"/>
@@ -2181,7 +2246,7 @@
     </w:p>
     <w:p>
       <w:pPr>
-        <w:pStyle w:val="Prrafodelista"/>
+        <w:pStyle w:val="ListParagraph"/>
         <w:numPr>
           <w:ilvl w:val="0"/>
           <w:numId w:val="33"/>
@@ -2199,7 +2264,7 @@
     </w:p>
     <w:p>
       <w:pPr>
-        <w:pStyle w:val="Prrafodelista"/>
+        <w:pStyle w:val="ListParagraph"/>
         <w:numPr>
           <w:ilvl w:val="0"/>
           <w:numId w:val="33"/>
@@ -2217,7 +2282,7 @@
     </w:p>
     <w:p>
       <w:pPr>
-        <w:pStyle w:val="Prrafodelista"/>
+        <w:pStyle w:val="ListParagraph"/>
         <w:numPr>
           <w:ilvl w:val="0"/>
           <w:numId w:val="33"/>
@@ -2300,12 +2365,21 @@
         </w:rPr>
         <w:t xml:space="preserve">As noted in previous sections, </w:t>
       </w:r>
-      <w:r>
-        <w:rPr>
-          <w:rStyle w:val="CitaCar"/>
-          <w:lang w:val="en-NZ"/>
-        </w:rPr>
-        <w:t>Piumsomboon et al. (2013)</w:t>
+      <w:proofErr w:type="spellStart"/>
+      <w:r>
+        <w:rPr>
+          <w:rStyle w:val="QuoteChar"/>
+          <w:lang w:val="en-NZ"/>
+        </w:rPr>
+        <w:t>Piumsomboon</w:t>
+      </w:r>
+      <w:proofErr w:type="spellEnd"/>
+      <w:r>
+        <w:rPr>
+          <w:rStyle w:val="QuoteChar"/>
+          <w:lang w:val="en-NZ"/>
+        </w:rPr>
+        <w:t xml:space="preserve"> et al. (2013)</w:t>
       </w:r>
       <w:r>
         <w:rPr>
@@ -2423,28 +2497,53 @@
       </w:r>
       <w:r>
         <w:rPr>
-          <w:rStyle w:val="CitaCar"/>
+          <w:rStyle w:val="QuoteChar"/>
           <w:lang w:val="en-NZ"/>
         </w:rPr>
         <w:t>(</w:t>
       </w:r>
-      <w:r>
-        <w:rPr>
-          <w:rStyle w:val="CitaCar"/>
-          <w:lang w:val="en-NZ"/>
-        </w:rPr>
-        <w:t>Pinelle, Gutwin, &amp; Greenberg, 2003; Scoular, Duckworth</w:t>
-      </w:r>
-      <w:r>
-        <w:rPr>
-          <w:rStyle w:val="CitaCar"/>
-          <w:lang w:val="en-NZ"/>
-        </w:rPr>
-        <w:t xml:space="preserve"> </w:t>
-      </w:r>
-      <w:r>
-        <w:rPr>
-          <w:rStyle w:val="CitaCar"/>
+      <w:proofErr w:type="spellStart"/>
+      <w:r>
+        <w:rPr>
+          <w:rStyle w:val="QuoteChar"/>
+          <w:lang w:val="en-NZ"/>
+        </w:rPr>
+        <w:t>Pinelle</w:t>
+      </w:r>
+      <w:proofErr w:type="spellEnd"/>
+      <w:r>
+        <w:rPr>
+          <w:rStyle w:val="QuoteChar"/>
+          <w:lang w:val="en-NZ"/>
+        </w:rPr>
+        <w:t xml:space="preserve">, </w:t>
+      </w:r>
+      <w:proofErr w:type="spellStart"/>
+      <w:r>
+        <w:rPr>
+          <w:rStyle w:val="QuoteChar"/>
+          <w:lang w:val="en-NZ"/>
+        </w:rPr>
+        <w:t>Gutwin</w:t>
+      </w:r>
+      <w:proofErr w:type="spellEnd"/>
+      <w:r>
+        <w:rPr>
+          <w:rStyle w:val="QuoteChar"/>
+          <w:lang w:val="en-NZ"/>
+        </w:rPr>
+        <w:t>, &amp; Greenberg, 2003; Scoular, Duckworth</w:t>
+      </w:r>
+      <w:r>
+        <w:rPr>
+          <w:rStyle w:val="QuoteChar"/>
+          <w:lang w:val="en-NZ"/>
+        </w:rPr>
+        <w:t xml:space="preserve"> </w:t>
+      </w:r>
+      <w:r>
+        <w:rPr>
+          <w:rStyle w:val="QuoteChar"/>
           <w:lang w:val="en-NZ"/>
         </w:rPr>
         <w:t>&amp; Heard, 2020)</w:t>
@@ -2530,7 +2629,7 @@
     </w:p>
     <w:p>
       <w:pPr>
-        <w:pStyle w:val="Prrafodelista"/>
+        <w:pStyle w:val="ListParagraph"/>
         <w:numPr>
           <w:ilvl w:val="0"/>
           <w:numId w:val="34"/>
@@ -2549,7 +2648,7 @@
     </w:p>
     <w:p>
       <w:pPr>
-        <w:pStyle w:val="Prrafodelista"/>
+        <w:pStyle w:val="ListParagraph"/>
         <w:numPr>
           <w:ilvl w:val="0"/>
           <w:numId w:val="34"/>
@@ -2567,7 +2666,7 @@
     </w:p>
     <w:p>
       <w:pPr>
-        <w:pStyle w:val="Prrafodelista"/>
+        <w:pStyle w:val="ListParagraph"/>
         <w:numPr>
           <w:ilvl w:val="0"/>
           <w:numId w:val="34"/>
@@ -2585,7 +2684,7 @@
     </w:p>
     <w:p>
       <w:pPr>
-        <w:pStyle w:val="Prrafodelista"/>
+        <w:pStyle w:val="ListParagraph"/>
         <w:numPr>
           <w:ilvl w:val="0"/>
           <w:numId w:val="34"/>
@@ -2781,12 +2880,14 @@
         </w:rPr>
         <w:t xml:space="preserve">with the purpose of </w:t>
       </w:r>
+      <w:proofErr w:type="spellStart"/>
       <w:r>
         <w:rPr>
           <w:lang w:val="en-NZ"/>
         </w:rPr>
         <w:t>analyzing</w:t>
       </w:r>
+      <w:proofErr w:type="spellEnd"/>
       <w:r>
         <w:rPr>
           <w:lang w:val="en-NZ"/>
@@ -2805,12 +2906,14 @@
         </w:rPr>
         <w:t xml:space="preserve"> would change the </w:t>
       </w:r>
+      <w:proofErr w:type="spellStart"/>
       <w:r>
         <w:rPr>
           <w:lang w:val="en-NZ"/>
         </w:rPr>
         <w:t>behavior</w:t>
       </w:r>
+      <w:proofErr w:type="spellEnd"/>
       <w:r>
         <w:rPr>
           <w:lang w:val="en-NZ"/>
@@ -3091,7 +3194,7 @@
       </w:r>
       <w:r>
         <w:rPr>
-          <w:rStyle w:val="CitaCar"/>
+          <w:rStyle w:val="QuoteChar"/>
           <w:lang w:val="en-NZ"/>
         </w:rPr>
         <w:t>Reilly et al. (2014)</w:t>
@@ -3102,23 +3205,41 @@
         </w:rPr>
         <w:t xml:space="preserve"> or </w:t>
       </w:r>
-      <w:r>
-        <w:rPr>
-          <w:rStyle w:val="CitaCar"/>
-          <w:lang w:val="en-NZ"/>
-        </w:rPr>
-        <w:t>Lebeck, Ruth, Kohno, and Roesner</w:t>
-      </w:r>
-      <w:r>
-        <w:rPr>
-          <w:rStyle w:val="CitaCar"/>
-          <w:lang w:val="en-NZ"/>
-        </w:rPr>
-        <w:t xml:space="preserve"> </w:t>
-      </w:r>
-      <w:r>
-        <w:rPr>
-          <w:rStyle w:val="CitaCar"/>
+      <w:proofErr w:type="spellStart"/>
+      <w:r>
+        <w:rPr>
+          <w:rStyle w:val="QuoteChar"/>
+          <w:lang w:val="en-NZ"/>
+        </w:rPr>
+        <w:t>Lebeck</w:t>
+      </w:r>
+      <w:proofErr w:type="spellEnd"/>
+      <w:r>
+        <w:rPr>
+          <w:rStyle w:val="QuoteChar"/>
+          <w:lang w:val="en-NZ"/>
+        </w:rPr>
+        <w:t xml:space="preserve">, Ruth, Kohno, and </w:t>
+      </w:r>
+      <w:proofErr w:type="spellStart"/>
+      <w:r>
+        <w:rPr>
+          <w:rStyle w:val="QuoteChar"/>
+          <w:lang w:val="en-NZ"/>
+        </w:rPr>
+        <w:t>Roesner</w:t>
+      </w:r>
+      <w:proofErr w:type="spellEnd"/>
+      <w:r>
+        <w:rPr>
+          <w:rStyle w:val="QuoteChar"/>
+          <w:lang w:val="en-NZ"/>
+        </w:rPr>
+        <w:t xml:space="preserve"> </w:t>
+      </w:r>
+      <w:r>
+        <w:rPr>
+          <w:rStyle w:val="QuoteChar"/>
           <w:lang w:val="en-NZ"/>
         </w:rPr>
         <w:t>(2018)</w:t>
@@ -3186,31 +3307,56 @@
       </w:r>
       <w:r>
         <w:rPr>
-          <w:rStyle w:val="CitaCar"/>
-          <w:lang w:val="en-NZ"/>
-        </w:rPr>
-        <w:t xml:space="preserve">(Zigurs </w:t>
-      </w:r>
-      <w:r>
-        <w:rPr>
-          <w:rStyle w:val="CitaCar"/>
+          <w:rStyle w:val="QuoteChar"/>
+          <w:lang w:val="en-NZ"/>
+        </w:rPr>
+        <w:t>(</w:t>
+      </w:r>
+      <w:proofErr w:type="spellStart"/>
+      <w:r>
+        <w:rPr>
+          <w:rStyle w:val="QuoteChar"/>
+          <w:lang w:val="en-NZ"/>
+        </w:rPr>
+        <w:t>Zigurs</w:t>
+      </w:r>
+      <w:proofErr w:type="spellEnd"/>
+      <w:r>
+        <w:rPr>
+          <w:rStyle w:val="QuoteChar"/>
+          <w:lang w:val="en-NZ"/>
+        </w:rPr>
+        <w:t xml:space="preserve"> </w:t>
+      </w:r>
+      <w:r>
+        <w:rPr>
+          <w:rStyle w:val="QuoteChar"/>
           <w:lang w:val="en-NZ"/>
         </w:rPr>
         <w:t>refers to &amp;</w:t>
       </w:r>
       <w:r>
         <w:rPr>
-          <w:rStyle w:val="CitaCar"/>
-          <w:lang w:val="en-NZ"/>
-        </w:rPr>
-        <w:t xml:space="preserve"> </w:t>
-      </w:r>
-      <w:r>
-        <w:rPr>
-          <w:rStyle w:val="CitaCar"/>
-          <w:lang w:val="en-NZ"/>
-        </w:rPr>
-        <w:t>Munkvold, 2006)</w:t>
+          <w:rStyle w:val="QuoteChar"/>
+          <w:lang w:val="en-NZ"/>
+        </w:rPr>
+        <w:t xml:space="preserve"> </w:t>
+      </w:r>
+      <w:proofErr w:type="spellStart"/>
+      <w:r>
+        <w:rPr>
+          <w:rStyle w:val="QuoteChar"/>
+          <w:lang w:val="en-NZ"/>
+        </w:rPr>
+        <w:t>Munkvold</w:t>
+      </w:r>
+      <w:proofErr w:type="spellEnd"/>
+      <w:r>
+        <w:rPr>
+          <w:rStyle w:val="QuoteChar"/>
+          <w:lang w:val="en-NZ"/>
+        </w:rPr>
+        <w:t>, 2006)</w:t>
       </w:r>
       <w:r>
         <w:rPr>
@@ -3375,7 +3521,7 @@
     </w:p>
     <w:p>
       <w:pPr>
-        <w:pStyle w:val="Descripcin"/>
+        <w:pStyle w:val="Caption"/>
         <w:jc w:val="center"/>
         <w:rPr>
           <w:lang w:val="en-NZ"/>
@@ -3672,7 +3818,7 @@
     </w:p>
     <w:p>
       <w:pPr>
-        <w:pStyle w:val="Descripcin"/>
+        <w:pStyle w:val="Caption"/>
         <w:jc w:val="center"/>
         <w:rPr>
           <w:lang w:val="en-NZ"/>
@@ -4619,7 +4765,7 @@
     <w:p>
       <w:pPr>
         <w:rPr>
-          <w:rStyle w:val="CitaCar"/>
+          <w:rStyle w:val="QuoteChar"/>
           <w:lang w:val="en-NZ"/>
         </w:rPr>
       </w:pPr>
@@ -4667,21 +4813,37 @@
       </w:r>
       <w:r>
         <w:rPr>
-          <w:rStyle w:val="CitaCar"/>
-          <w:lang w:val="en-NZ"/>
-        </w:rPr>
-        <w:t>(Wobbrock, Aung, Rothrock, &amp; Myers,</w:t>
-      </w:r>
-      <w:r>
-        <w:rPr>
-          <w:rStyle w:val="CitaCar"/>
-          <w:lang w:val="en-NZ"/>
-        </w:rPr>
-        <w:t xml:space="preserve"> </w:t>
-      </w:r>
-      <w:r>
-        <w:rPr>
-          <w:rStyle w:val="CitaCar"/>
+          <w:rStyle w:val="QuoteChar"/>
+          <w:lang w:val="en-NZ"/>
+        </w:rPr>
+        <w:t>(</w:t>
+      </w:r>
+      <w:proofErr w:type="spellStart"/>
+      <w:r>
+        <w:rPr>
+          <w:rStyle w:val="QuoteChar"/>
+          <w:lang w:val="en-NZ"/>
+        </w:rPr>
+        <w:t>Wobbrock</w:t>
+      </w:r>
+      <w:proofErr w:type="spellEnd"/>
+      <w:r>
+        <w:rPr>
+          <w:rStyle w:val="QuoteChar"/>
+          <w:lang w:val="en-NZ"/>
+        </w:rPr>
+        <w:t>, Aung, Rothrock, &amp; Myers,</w:t>
+      </w:r>
+      <w:r>
+        <w:rPr>
+          <w:rStyle w:val="QuoteChar"/>
+          <w:lang w:val="en-NZ"/>
+        </w:rPr>
+        <w:t xml:space="preserve"> </w:t>
+      </w:r>
+      <w:r>
+        <w:rPr>
+          <w:rStyle w:val="QuoteChar"/>
           <w:lang w:val="en-NZ"/>
         </w:rPr>
         <w:t>2005).</w:t>
@@ -5004,7 +5166,7 @@
     </w:p>
     <w:p>
       <w:pPr>
-        <w:pStyle w:val="Descripcin"/>
+        <w:pStyle w:val="Caption"/>
         <w:jc w:val="center"/>
         <w:rPr>
           <w:lang w:val="en-NZ"/>
@@ -5260,7 +5422,7 @@
     </w:p>
     <w:p>
       <w:pPr>
-        <w:pStyle w:val="Ttulo3"/>
+        <w:pStyle w:val="Heading3"/>
         <w:rPr>
           <w:lang w:val="en-NZ"/>
         </w:rPr>
@@ -5590,7 +5752,7 @@
     </w:p>
     <w:p>
       <w:pPr>
-        <w:pStyle w:val="Descripcin"/>
+        <w:pStyle w:val="Caption"/>
         <w:jc w:val="center"/>
         <w:rPr>
           <w:lang w:val="en-NZ"/>
@@ -6195,7 +6357,7 @@
     </w:p>
     <w:p>
       <w:pPr>
-        <w:pStyle w:val="Descripcin"/>
+        <w:pStyle w:val="Caption"/>
         <w:jc w:val="center"/>
         <w:rPr>
           <w:lang w:val="en-NZ"/>
@@ -6358,7 +6520,7 @@
     </w:p>
     <w:p>
       <w:pPr>
-        <w:pStyle w:val="Descripcin"/>
+        <w:pStyle w:val="Caption"/>
         <w:jc w:val="center"/>
         <w:rPr>
           <w:lang w:val="en-NZ"/>
@@ -6528,7 +6690,7 @@
     </w:p>
     <w:p>
       <w:pPr>
-        <w:pStyle w:val="Descripcin"/>
+        <w:pStyle w:val="Caption"/>
         <w:jc w:val="center"/>
         <w:rPr>
           <w:lang w:val="en-NZ"/>
@@ -6709,7 +6871,7 @@
     </w:p>
     <w:p>
       <w:pPr>
-        <w:pStyle w:val="Descripcin"/>
+        <w:pStyle w:val="Caption"/>
         <w:jc w:val="center"/>
         <w:rPr>
           <w:lang w:val="en-NZ"/>
@@ -7247,7 +7409,7 @@
     </w:p>
     <w:p>
       <w:pPr>
-        <w:pStyle w:val="Descripcin"/>
+        <w:pStyle w:val="Caption"/>
         <w:jc w:val="center"/>
         <w:rPr>
           <w:lang w:val="en-NZ"/>
@@ -7473,7 +7635,7 @@
     </w:p>
     <w:p>
       <w:pPr>
-        <w:pStyle w:val="Descripcin"/>
+        <w:pStyle w:val="Caption"/>
         <w:jc w:val="center"/>
         <w:rPr>
           <w:lang w:val="en-NZ"/>
@@ -7754,7 +7916,7 @@
     </w:p>
     <w:p>
       <w:pPr>
-        <w:pStyle w:val="Descripcin"/>
+        <w:pStyle w:val="Caption"/>
         <w:jc w:val="center"/>
         <w:rPr>
           <w:lang w:val="en-NZ"/>
@@ -8340,7 +8502,7 @@
     </w:p>
     <w:p>
       <w:pPr>
-        <w:pStyle w:val="Descripcin"/>
+        <w:pStyle w:val="Caption"/>
         <w:jc w:val="center"/>
         <w:rPr>
           <w:lang w:val="en-NZ"/>
@@ -8799,7 +8961,7 @@
     </w:p>
     <w:p>
       <w:pPr>
-        <w:pStyle w:val="Descripcin"/>
+        <w:pStyle w:val="Caption"/>
         <w:jc w:val="center"/>
         <w:rPr>
           <w:lang w:val="en-NZ"/>
@@ -8895,7 +9057,7 @@
     </w:p>
     <w:p>
       <w:pPr>
-        <w:pStyle w:val="Descripcin"/>
+        <w:pStyle w:val="Caption"/>
         <w:jc w:val="center"/>
         <w:rPr>
           <w:lang w:val="en-NZ"/>
@@ -9377,7 +9539,7 @@
     </w:p>
     <w:p>
       <w:pPr>
-        <w:pStyle w:val="Descripcin"/>
+        <w:pStyle w:val="Caption"/>
         <w:jc w:val="center"/>
         <w:rPr>
           <w:lang w:val="en-NZ"/>
@@ -9787,7 +9949,7 @@
     </w:p>
     <w:p>
       <w:pPr>
-        <w:pStyle w:val="Descripcin"/>
+        <w:pStyle w:val="Caption"/>
         <w:jc w:val="center"/>
         <w:rPr>
           <w:lang w:val="en-NZ"/>
@@ -10017,7 +10179,7 @@
     </w:p>
     <w:p>
       <w:pPr>
-        <w:pStyle w:val="Descripcin"/>
+        <w:pStyle w:val="Caption"/>
         <w:jc w:val="center"/>
         <w:rPr>
           <w:lang w:val="en-NZ"/>
@@ -10517,7 +10679,7 @@
     </w:p>
     <w:p>
       <w:pPr>
-        <w:pStyle w:val="Descripcin"/>
+        <w:pStyle w:val="Caption"/>
         <w:jc w:val="center"/>
         <w:rPr>
           <w:lang w:val="en-NZ"/>
@@ -11186,7 +11348,7 @@
     </w:p>
     <w:p>
       <w:pPr>
-        <w:pStyle w:val="Descripcin"/>
+        <w:pStyle w:val="Caption"/>
         <w:jc w:val="center"/>
         <w:rPr>
           <w:lang w:val="en-NZ"/>
@@ -11213,7 +11375,7 @@
     </w:p>
     <w:p>
       <w:pPr>
-        <w:pStyle w:val="Ttulo3"/>
+        <w:pStyle w:val="Heading3"/>
         <w:rPr>
           <w:lang w:val="en-NZ"/>
         </w:rPr>
@@ -12231,7 +12393,7 @@
     </w:p>
     <w:p>
       <w:pPr>
-        <w:pStyle w:val="Prrafodelista"/>
+        <w:pStyle w:val="ListParagraph"/>
         <w:numPr>
           <w:ilvl w:val="0"/>
           <w:numId w:val="35"/>
@@ -12249,7 +12411,7 @@
     </w:p>
     <w:p>
       <w:pPr>
-        <w:pStyle w:val="Prrafodelista"/>
+        <w:pStyle w:val="ListParagraph"/>
         <w:numPr>
           <w:ilvl w:val="0"/>
           <w:numId w:val="35"/>
@@ -12291,7 +12453,7 @@
     </w:p>
     <w:p>
       <w:pPr>
-        <w:pStyle w:val="Prrafodelista"/>
+        <w:pStyle w:val="ListParagraph"/>
         <w:numPr>
           <w:ilvl w:val="0"/>
           <w:numId w:val="35"/>
@@ -12872,7 +13034,7 @@
     </w:p>
     <w:p>
       <w:pPr>
-        <w:pStyle w:val="Ttulo2"/>
+        <w:pStyle w:val="Heading2"/>
         <w:rPr>
           <w:lang w:val="en-NZ"/>
         </w:rPr>
@@ -13652,7 +13814,7 @@
     </w:p>
     <w:p>
       <w:pPr>
-        <w:pStyle w:val="Descripcin"/>
+        <w:pStyle w:val="Caption"/>
         <w:jc w:val="center"/>
         <w:rPr>
           <w:lang w:val="en-NZ"/>
@@ -13678,7 +13840,7 @@
       </w:r>
       <w:r>
         <w:rPr>
-          <w:rStyle w:val="Refdenotaalpie"/>
+          <w:rStyle w:val="FootnoteReference"/>
           <w:lang w:val="en-NZ"/>
         </w:rPr>
         <w:footnoteReference w:id="1"/>
@@ -14195,7 +14357,7 @@
     </w:p>
     <w:p>
       <w:pPr>
-        <w:pStyle w:val="Prrafodelista"/>
+        <w:pStyle w:val="ListParagraph"/>
         <w:numPr>
           <w:ilvl w:val="0"/>
           <w:numId w:val="36"/>
@@ -14226,7 +14388,7 @@
     </w:p>
     <w:p>
       <w:pPr>
-        <w:pStyle w:val="Prrafodelista"/>
+        <w:pStyle w:val="ListParagraph"/>
         <w:numPr>
           <w:ilvl w:val="0"/>
           <w:numId w:val="36"/>
@@ -14251,7 +14413,7 @@
     </w:p>
     <w:p>
       <w:pPr>
-        <w:pStyle w:val="Prrafodelista"/>
+        <w:pStyle w:val="ListParagraph"/>
         <w:numPr>
           <w:ilvl w:val="0"/>
           <w:numId w:val="36"/>
@@ -14320,7 +14482,7 @@
     </w:p>
     <w:p>
       <w:pPr>
-        <w:pStyle w:val="Ttulo1"/>
+        <w:pStyle w:val="Heading1"/>
         <w:rPr>
           <w:lang w:val="en-NZ"/>
         </w:rPr>
@@ -14358,7 +14520,7 @@
     </w:p>
     <w:p>
       <w:pPr>
-        <w:pStyle w:val="Ttulo2"/>
+        <w:pStyle w:val="Heading2"/>
         <w:rPr>
           <w:lang w:val="en-NZ"/>
         </w:rPr>
@@ -14410,7 +14572,7 @@
     </w:p>
     <w:p>
       <w:pPr>
-        <w:pStyle w:val="Prrafodelista"/>
+        <w:pStyle w:val="ListParagraph"/>
         <w:numPr>
           <w:ilvl w:val="0"/>
           <w:numId w:val="37"/>
@@ -14428,7 +14590,7 @@
     </w:p>
     <w:p>
       <w:pPr>
-        <w:pStyle w:val="Prrafodelista"/>
+        <w:pStyle w:val="ListParagraph"/>
         <w:numPr>
           <w:ilvl w:val="0"/>
           <w:numId w:val="37"/>
@@ -14446,7 +14608,7 @@
     </w:p>
     <w:p>
       <w:pPr>
-        <w:pStyle w:val="Prrafodelista"/>
+        <w:pStyle w:val="ListParagraph"/>
         <w:numPr>
           <w:ilvl w:val="0"/>
           <w:numId w:val="37"/>
@@ -14464,7 +14626,7 @@
     </w:p>
     <w:p>
       <w:pPr>
-        <w:pStyle w:val="Prrafodelista"/>
+        <w:pStyle w:val="ListParagraph"/>
         <w:numPr>
           <w:ilvl w:val="0"/>
           <w:numId w:val="37"/>
@@ -14495,7 +14657,7 @@
     </w:p>
     <w:p>
       <w:pPr>
-        <w:pStyle w:val="Prrafodelista"/>
+        <w:pStyle w:val="ListParagraph"/>
         <w:numPr>
           <w:ilvl w:val="0"/>
           <w:numId w:val="38"/>
@@ -14513,7 +14675,7 @@
     </w:p>
     <w:p>
       <w:pPr>
-        <w:pStyle w:val="Prrafodelista"/>
+        <w:pStyle w:val="ListParagraph"/>
         <w:numPr>
           <w:ilvl w:val="0"/>
           <w:numId w:val="38"/>
@@ -14531,7 +14693,7 @@
     </w:p>
     <w:p>
       <w:pPr>
-        <w:pStyle w:val="Prrafodelista"/>
+        <w:pStyle w:val="ListParagraph"/>
         <w:numPr>
           <w:ilvl w:val="0"/>
           <w:numId w:val="38"/>
@@ -14549,7 +14711,7 @@
     </w:p>
     <w:p>
       <w:pPr>
-        <w:pStyle w:val="Prrafodelista"/>
+        <w:pStyle w:val="ListParagraph"/>
         <w:numPr>
           <w:ilvl w:val="0"/>
           <w:numId w:val="38"/>
@@ -14641,7 +14803,7 @@
     </w:p>
     <w:p>
       <w:pPr>
-        <w:pStyle w:val="Ttulo3"/>
+        <w:pStyle w:val="Heading3"/>
         <w:rPr>
           <w:lang w:val="en-NZ"/>
         </w:rPr>
@@ -14873,7 +15035,7 @@
     </w:p>
     <w:p>
       <w:pPr>
-        <w:pStyle w:val="Descripcin"/>
+        <w:pStyle w:val="Caption"/>
         <w:jc w:val="center"/>
         <w:rPr>
           <w:lang w:val="en-NZ"/>
@@ -14914,7 +15076,7 @@
     </w:p>
     <w:p>
       <w:pPr>
-        <w:pStyle w:val="Prrafodelista"/>
+        <w:pStyle w:val="ListParagraph"/>
         <w:numPr>
           <w:ilvl w:val="0"/>
           <w:numId w:val="39"/>
@@ -14932,7 +15094,7 @@
     </w:p>
     <w:p>
       <w:pPr>
-        <w:pStyle w:val="Prrafodelista"/>
+        <w:pStyle w:val="ListParagraph"/>
         <w:numPr>
           <w:ilvl w:val="0"/>
           <w:numId w:val="39"/>
@@ -14950,7 +15112,7 @@
     </w:p>
     <w:p>
       <w:pPr>
-        <w:pStyle w:val="Prrafodelista"/>
+        <w:pStyle w:val="ListParagraph"/>
         <w:numPr>
           <w:ilvl w:val="0"/>
           <w:numId w:val="39"/>
@@ -15312,7 +15474,7 @@
     </w:p>
     <w:p>
       <w:pPr>
-        <w:pStyle w:val="Descripcin"/>
+        <w:pStyle w:val="Caption"/>
         <w:jc w:val="center"/>
         <w:rPr>
           <w:lang w:val="en-NZ"/>
@@ -15353,7 +15515,21 @@
         <w:rPr>
           <w:lang w:val="en-NZ"/>
         </w:rPr>
-        <w:t xml:space="preserve"> (Brudy, 2013)</w:t>
+        <w:t xml:space="preserve"> (</w:t>
+      </w:r>
+      <w:proofErr w:type="spellStart"/>
+      <w:r>
+        <w:rPr>
+          <w:lang w:val="en-NZ"/>
+        </w:rPr>
+        <w:t>Brudy</w:t>
+      </w:r>
+      <w:proofErr w:type="spellEnd"/>
+      <w:r>
+        <w:rPr>
+          <w:lang w:val="en-NZ"/>
+        </w:rPr>
+        <w:t>, 2013)</w:t>
       </w:r>
       <w:r>
         <w:rPr>
@@ -15372,12 +15548,26 @@
         <w:rPr>
           <w:lang w:val="en-NZ"/>
         </w:rPr>
-        <w:t>Other possible designs for the workspace were considered, specially from the technical implementation point of view:</w:t>
-      </w:r>
-    </w:p>
-    <w:p>
-      <w:pPr>
-        <w:pStyle w:val="Prrafodelista"/>
+        <w:t xml:space="preserve">Other possible designs for the workspace were considered, </w:t>
+      </w:r>
+      <w:proofErr w:type="spellStart"/>
+      <w:r>
+        <w:rPr>
+          <w:lang w:val="en-NZ"/>
+        </w:rPr>
+        <w:t>specially</w:t>
+      </w:r>
+      <w:proofErr w:type="spellEnd"/>
+      <w:r>
+        <w:rPr>
+          <w:lang w:val="en-NZ"/>
+        </w:rPr>
+        <w:t xml:space="preserve"> from the technical implementation point of view:</w:t>
+      </w:r>
+    </w:p>
+    <w:p>
+      <w:pPr>
+        <w:pStyle w:val="ListParagraph"/>
         <w:numPr>
           <w:ilvl w:val="0"/>
           <w:numId w:val="40"/>
@@ -15395,7 +15585,7 @@
     </w:p>
     <w:p>
       <w:pPr>
-        <w:pStyle w:val="Prrafodelista"/>
+        <w:pStyle w:val="ListParagraph"/>
         <w:numPr>
           <w:ilvl w:val="0"/>
           <w:numId w:val="40"/>
@@ -15413,7 +15603,7 @@
     </w:p>
     <w:p>
       <w:pPr>
-        <w:pStyle w:val="Prrafodelista"/>
+        <w:pStyle w:val="ListParagraph"/>
         <w:numPr>
           <w:ilvl w:val="0"/>
           <w:numId w:val="40"/>
@@ -15426,7 +15616,21 @@
         <w:rPr>
           <w:lang w:val="en-NZ"/>
         </w:rPr>
-        <w:t>Letting the users position the workspace in the same way they would position an annotation, relaying on the AR Raycast Manager provided by AR foundation.</w:t>
+        <w:t xml:space="preserve">Letting the users position the workspace in the same way they would position an annotation, relaying on the AR </w:t>
+      </w:r>
+      <w:proofErr w:type="spellStart"/>
+      <w:r>
+        <w:rPr>
+          <w:lang w:val="en-NZ"/>
+        </w:rPr>
+        <w:t>Raycast</w:t>
+      </w:r>
+      <w:proofErr w:type="spellEnd"/>
+      <w:r>
+        <w:rPr>
+          <w:lang w:val="en-NZ"/>
+        </w:rPr>
+        <w:t xml:space="preserve"> Manager provided by AR foundation.</w:t>
       </w:r>
     </w:p>
     <w:p>
@@ -15642,7 +15846,7 @@
     </w:p>
     <w:p>
       <w:pPr>
-        <w:pStyle w:val="Descripcin"/>
+        <w:pStyle w:val="Caption"/>
         <w:jc w:val="center"/>
         <w:rPr>
           <w:lang w:val="en-NZ"/>
@@ -15670,7 +15874,7 @@
     </w:p>
     <w:p>
       <w:pPr>
-        <w:pStyle w:val="Ttulo3"/>
+        <w:pStyle w:val="Heading3"/>
         <w:rPr>
           <w:lang w:val="en-NZ"/>
         </w:rPr>
@@ -15715,7 +15919,7 @@
     </w:p>
     <w:p>
       <w:pPr>
-        <w:pStyle w:val="Prrafodelista"/>
+        <w:pStyle w:val="ListParagraph"/>
         <w:numPr>
           <w:ilvl w:val="0"/>
           <w:numId w:val="41"/>
@@ -15733,7 +15937,7 @@
     </w:p>
     <w:p>
       <w:pPr>
-        <w:pStyle w:val="Prrafodelista"/>
+        <w:pStyle w:val="ListParagraph"/>
         <w:numPr>
           <w:ilvl w:val="0"/>
           <w:numId w:val="41"/>
@@ -15759,7 +15963,21 @@
         <w:rPr>
           <w:lang w:val="en-NZ"/>
         </w:rPr>
-        <w:t>There are important technological differences between these two options. For instance, face recognition is a common tool offered by most AR frameworks available but not at all categories of implementations in different devices (ARCore Supported Devices, n.d.)</w:t>
+        <w:t>There are important technological differences between these two options. For instance, face recognition is a common tool offered by most AR frameworks available but not at all categories of implementations in different devices (</w:t>
+      </w:r>
+      <w:proofErr w:type="spellStart"/>
+      <w:r>
+        <w:rPr>
+          <w:lang w:val="en-NZ"/>
+        </w:rPr>
+        <w:t>ARCore</w:t>
+      </w:r>
+      <w:proofErr w:type="spellEnd"/>
+      <w:r>
+        <w:rPr>
+          <w:lang w:val="en-NZ"/>
+        </w:rPr>
+        <w:t xml:space="preserve"> Supported Devices, n.d.)</w:t>
       </w:r>
       <w:r>
         <w:rPr>
@@ -15969,7 +16187,7 @@
     </w:p>
     <w:p>
       <w:pPr>
-        <w:pStyle w:val="Descripcin"/>
+        <w:pStyle w:val="Caption"/>
         <w:jc w:val="center"/>
         <w:rPr>
           <w:lang w:val="en-NZ"/>
@@ -16043,7 +16261,7 @@
     </w:p>
     <w:p>
       <w:pPr>
-        <w:pStyle w:val="Prrafodelista"/>
+        <w:pStyle w:val="ListParagraph"/>
         <w:numPr>
           <w:ilvl w:val="0"/>
           <w:numId w:val="42"/>
@@ -16061,7 +16279,7 @@
     </w:p>
     <w:p>
       <w:pPr>
-        <w:pStyle w:val="Prrafodelista"/>
+        <w:pStyle w:val="ListParagraph"/>
         <w:numPr>
           <w:ilvl w:val="0"/>
           <w:numId w:val="42"/>
@@ -16079,7 +16297,7 @@
     </w:p>
     <w:p>
       <w:pPr>
-        <w:pStyle w:val="Prrafodelista"/>
+        <w:pStyle w:val="ListParagraph"/>
         <w:numPr>
           <w:ilvl w:val="0"/>
           <w:numId w:val="42"/>
@@ -16097,7 +16315,7 @@
     </w:p>
     <w:p>
       <w:pPr>
-        <w:pStyle w:val="Prrafodelista"/>
+        <w:pStyle w:val="ListParagraph"/>
         <w:numPr>
           <w:ilvl w:val="0"/>
           <w:numId w:val="42"/>
@@ -16245,7 +16463,7 @@
     </w:p>
     <w:p>
       <w:pPr>
-        <w:pStyle w:val="Descripcin"/>
+        <w:pStyle w:val="Caption"/>
         <w:jc w:val="center"/>
         <w:rPr>
           <w:lang w:val="en-NZ"/>
@@ -16260,7 +16478,7 @@
     </w:p>
     <w:p>
       <w:pPr>
-        <w:pStyle w:val="Ttulo3"/>
+        <w:pStyle w:val="Heading3"/>
         <w:rPr>
           <w:lang w:val="en-NZ"/>
         </w:rPr>
@@ -16325,7 +16543,7 @@
     </w:p>
     <w:p>
       <w:pPr>
-        <w:pStyle w:val="Prrafodelista"/>
+        <w:pStyle w:val="ListParagraph"/>
         <w:numPr>
           <w:ilvl w:val="0"/>
           <w:numId w:val="43"/>
@@ -16343,7 +16561,7 @@
     </w:p>
     <w:p>
       <w:pPr>
-        <w:pStyle w:val="Prrafodelista"/>
+        <w:pStyle w:val="ListParagraph"/>
         <w:numPr>
           <w:ilvl w:val="0"/>
           <w:numId w:val="43"/>
@@ -16361,7 +16579,7 @@
     </w:p>
     <w:p>
       <w:pPr>
-        <w:pStyle w:val="Prrafodelista"/>
+        <w:pStyle w:val="ListParagraph"/>
         <w:numPr>
           <w:ilvl w:val="0"/>
           <w:numId w:val="43"/>
@@ -16379,7 +16597,7 @@
     </w:p>
     <w:p>
       <w:pPr>
-        <w:pStyle w:val="Prrafodelista"/>
+        <w:pStyle w:val="ListParagraph"/>
         <w:numPr>
           <w:ilvl w:val="0"/>
           <w:numId w:val="43"/>
@@ -16397,7 +16615,7 @@
     </w:p>
     <w:p>
       <w:pPr>
-        <w:pStyle w:val="Prrafodelista"/>
+        <w:pStyle w:val="ListParagraph"/>
         <w:numPr>
           <w:ilvl w:val="0"/>
           <w:numId w:val="43"/>
@@ -16447,7 +16665,7 @@
     </w:p>
     <w:p>
       <w:pPr>
-        <w:pStyle w:val="Prrafodelista"/>
+        <w:pStyle w:val="ListParagraph"/>
         <w:numPr>
           <w:ilvl w:val="0"/>
           <w:numId w:val="44"/>
@@ -16465,7 +16683,7 @@
     </w:p>
     <w:p>
       <w:pPr>
-        <w:pStyle w:val="Prrafodelista"/>
+        <w:pStyle w:val="ListParagraph"/>
         <w:numPr>
           <w:ilvl w:val="0"/>
           <w:numId w:val="44"/>
@@ -16478,12 +16696,26 @@
         <w:rPr>
           <w:lang w:val="en-NZ"/>
         </w:rPr>
-        <w:t>It allows the use of more precise tools for positioning in the augmented space, such as the AR Raycast, to improve the precision and visualization of the process.</w:t>
-      </w:r>
-    </w:p>
-    <w:p>
-      <w:pPr>
-        <w:pStyle w:val="Prrafodelista"/>
+        <w:t xml:space="preserve">It allows the use of more precise tools for positioning in the augmented space, such as the AR </w:t>
+      </w:r>
+      <w:proofErr w:type="spellStart"/>
+      <w:r>
+        <w:rPr>
+          <w:lang w:val="en-NZ"/>
+        </w:rPr>
+        <w:t>Raycast</w:t>
+      </w:r>
+      <w:proofErr w:type="spellEnd"/>
+      <w:r>
+        <w:rPr>
+          <w:lang w:val="en-NZ"/>
+        </w:rPr>
+        <w:t>, to improve the precision and visualization of the process.</w:t>
+      </w:r>
+    </w:p>
+    <w:p>
+      <w:pPr>
+        <w:pStyle w:val="ListParagraph"/>
         <w:numPr>
           <w:ilvl w:val="0"/>
           <w:numId w:val="44"/>
@@ -16584,7 +16816,7 @@
     </w:p>
     <w:p>
       <w:pPr>
-        <w:pStyle w:val="Descripcin"/>
+        <w:pStyle w:val="Caption"/>
         <w:jc w:val="center"/>
         <w:rPr>
           <w:lang w:val="en-NZ"/>
@@ -16631,7 +16863,7 @@
     </w:p>
     <w:p>
       <w:pPr>
-        <w:pStyle w:val="Prrafodelista"/>
+        <w:pStyle w:val="ListParagraph"/>
         <w:numPr>
           <w:ilvl w:val="0"/>
           <w:numId w:val="45"/>
@@ -16650,7 +16882,7 @@
     </w:p>
     <w:p>
       <w:pPr>
-        <w:pStyle w:val="Prrafodelista"/>
+        <w:pStyle w:val="ListParagraph"/>
         <w:numPr>
           <w:ilvl w:val="0"/>
           <w:numId w:val="45"/>
@@ -16669,7 +16901,7 @@
     </w:p>
     <w:p>
       <w:pPr>
-        <w:pStyle w:val="Prrafodelista"/>
+        <w:pStyle w:val="ListParagraph"/>
         <w:numPr>
           <w:ilvl w:val="0"/>
           <w:numId w:val="45"/>
@@ -16702,7 +16934,7 @@
     </w:p>
     <w:p>
       <w:pPr>
-        <w:pStyle w:val="Ttulo2"/>
+        <w:pStyle w:val="Heading2"/>
         <w:rPr>
           <w:lang w:val="en-NZ"/>
         </w:rPr>
@@ -16785,7 +17017,7 @@
     </w:p>
     <w:p>
       <w:pPr>
-        <w:pStyle w:val="Prrafodelista"/>
+        <w:pStyle w:val="ListParagraph"/>
         <w:numPr>
           <w:ilvl w:val="0"/>
           <w:numId w:val="46"/>
@@ -16803,7 +17035,7 @@
     </w:p>
     <w:p>
       <w:pPr>
-        <w:pStyle w:val="Prrafodelista"/>
+        <w:pStyle w:val="ListParagraph"/>
         <w:numPr>
           <w:ilvl w:val="0"/>
           <w:numId w:val="46"/>
@@ -16822,7 +17054,7 @@
     </w:p>
     <w:p>
       <w:pPr>
-        <w:pStyle w:val="Prrafodelista"/>
+        <w:pStyle w:val="ListParagraph"/>
         <w:numPr>
           <w:ilvl w:val="0"/>
           <w:numId w:val="46"/>
@@ -16840,7 +17072,7 @@
     </w:p>
     <w:p>
       <w:pPr>
-        <w:pStyle w:val="Prrafodelista"/>
+        <w:pStyle w:val="ListParagraph"/>
         <w:numPr>
           <w:ilvl w:val="0"/>
           <w:numId w:val="46"/>
@@ -16858,7 +17090,7 @@
     </w:p>
     <w:p>
       <w:pPr>
-        <w:pStyle w:val="Prrafodelista"/>
+        <w:pStyle w:val="ListParagraph"/>
         <w:numPr>
           <w:ilvl w:val="0"/>
           <w:numId w:val="46"/>
@@ -16876,7 +17108,7 @@
     </w:p>
     <w:p>
       <w:pPr>
-        <w:pStyle w:val="Prrafodelista"/>
+        <w:pStyle w:val="ListParagraph"/>
         <w:numPr>
           <w:ilvl w:val="0"/>
           <w:numId w:val="46"/>
@@ -16913,7 +17145,7 @@
     </w:p>
     <w:p>
       <w:pPr>
-        <w:pStyle w:val="Prrafodelista"/>
+        <w:pStyle w:val="ListParagraph"/>
         <w:numPr>
           <w:ilvl w:val="0"/>
           <w:numId w:val="47"/>
@@ -16931,7 +17163,7 @@
     </w:p>
     <w:p>
       <w:pPr>
-        <w:pStyle w:val="Prrafodelista"/>
+        <w:pStyle w:val="ListParagraph"/>
         <w:numPr>
           <w:ilvl w:val="0"/>
           <w:numId w:val="47"/>
@@ -16949,7 +17181,7 @@
     </w:p>
     <w:p>
       <w:pPr>
-        <w:pStyle w:val="Prrafodelista"/>
+        <w:pStyle w:val="ListParagraph"/>
         <w:numPr>
           <w:ilvl w:val="0"/>
           <w:numId w:val="47"/>
@@ -16967,7 +17199,7 @@
     </w:p>
     <w:p>
       <w:pPr>
-        <w:pStyle w:val="Prrafodelista"/>
+        <w:pStyle w:val="ListParagraph"/>
         <w:numPr>
           <w:ilvl w:val="0"/>
           <w:numId w:val="47"/>
@@ -16985,7 +17217,7 @@
     </w:p>
     <w:p>
       <w:pPr>
-        <w:pStyle w:val="Prrafodelista"/>
+        <w:pStyle w:val="ListParagraph"/>
         <w:numPr>
           <w:ilvl w:val="0"/>
           <w:numId w:val="47"/>
@@ -17011,7 +17243,21 @@
         <w:rPr>
           <w:lang w:val="en-NZ"/>
         </w:rPr>
-        <w:t>In general, it was possible to consider the configuration process of the room as a success, the users considered the task clear and the controls easy or at least sufficient to accomplish the explained goals. The most prevalent feedback was related to the visual clarity of several of the UI elements present, specially with the controls for the fine tuning of the workspace. It was an expected issue considering that a proper UI design was not the focus of the iteration. It di</w:t>
+        <w:t xml:space="preserve">In general, it was possible to consider the configuration process of the room as a success, the users considered the task clear and the controls easy or at least sufficient to accomplish the explained goals. The most prevalent feedback was related to the visual clarity of several of the UI elements present, </w:t>
+      </w:r>
+      <w:proofErr w:type="spellStart"/>
+      <w:r>
+        <w:rPr>
+          <w:lang w:val="en-NZ"/>
+        </w:rPr>
+        <w:t>specially</w:t>
+      </w:r>
+      <w:proofErr w:type="spellEnd"/>
+      <w:r>
+        <w:rPr>
+          <w:lang w:val="en-NZ"/>
+        </w:rPr>
+        <w:t xml:space="preserve"> with the controls for the fine tuning of the workspace. It was an expected issue considering that a proper UI design was not the focus of the iteration. It di</w:t>
       </w:r>
       <w:r>
         <w:rPr>
@@ -19270,7 +19516,7 @@
     </w:tbl>
     <w:p>
       <w:pPr>
-        <w:pStyle w:val="Descripcin"/>
+        <w:pStyle w:val="Caption"/>
         <w:jc w:val="center"/>
         <w:rPr>
           <w:lang w:val="en-NZ"/>
@@ -19348,7 +19594,7 @@
     </w:p>
     <w:p>
       <w:pPr>
-        <w:pStyle w:val="Prrafodelista"/>
+        <w:pStyle w:val="ListParagraph"/>
         <w:numPr>
           <w:ilvl w:val="0"/>
           <w:numId w:val="48"/>
@@ -19367,7 +19613,7 @@
     </w:p>
     <w:p>
       <w:pPr>
-        <w:pStyle w:val="Prrafodelista"/>
+        <w:pStyle w:val="ListParagraph"/>
         <w:numPr>
           <w:ilvl w:val="0"/>
           <w:numId w:val="48"/>
@@ -19468,7 +19714,21 @@
         <w:rPr>
           <w:lang w:val="en-NZ"/>
         </w:rPr>
-        <w:t>A final set of comments came from quick interactions of the students with the visual elements of the Room. The students found that the idea of the workspace was very useful, whit comments highlighting that it could help with organization, to set up a quick meeting anywhere or to help the group focus on the work. Some students also mentioned that, if the workspace could be personalized, it would be an ideal tool to create a sense of identity for the group by offering a unique visualization for every team the same way it works for different teams in enterprises like Pixar, Google and Weta Workshop (citation).</w:t>
+        <w:t xml:space="preserve">A final set of comments came from quick interactions of the students with the visual elements of the Room. The students found that the idea of the workspace was very useful, whit comments highlighting that it could help with organization, to set up a quick meeting anywhere or to help the group focus on the work. Some students also mentioned that, if the workspace could be personalized, it would be an ideal tool to create a sense of identity for the group by offering a unique visualization for every team the same way it works for different teams in enterprises like Pixar, Google and </w:t>
+      </w:r>
+      <w:proofErr w:type="spellStart"/>
+      <w:r>
+        <w:rPr>
+          <w:lang w:val="en-NZ"/>
+        </w:rPr>
+        <w:t>Weta</w:t>
+      </w:r>
+      <w:proofErr w:type="spellEnd"/>
+      <w:r>
+        <w:rPr>
+          <w:lang w:val="en-NZ"/>
+        </w:rPr>
+        <w:t xml:space="preserve"> Workshop (citation).</w:t>
       </w:r>
     </w:p>
     <w:p>
@@ -19543,7 +19803,7 @@
     </w:p>
     <w:p>
       <w:pPr>
-        <w:pStyle w:val="Prrafodelista"/>
+        <w:pStyle w:val="ListParagraph"/>
         <w:numPr>
           <w:ilvl w:val="0"/>
           <w:numId w:val="49"/>
@@ -19574,7 +19834,7 @@
     </w:p>
     <w:p>
       <w:pPr>
-        <w:pStyle w:val="Prrafodelista"/>
+        <w:pStyle w:val="ListParagraph"/>
         <w:numPr>
           <w:ilvl w:val="0"/>
           <w:numId w:val="49"/>
@@ -23388,7 +23648,7 @@
     </w:tbl>
     <w:p>
       <w:pPr>
-        <w:pStyle w:val="Descripcin"/>
+        <w:pStyle w:val="Caption"/>
         <w:jc w:val="center"/>
         <w:rPr>
           <w:lang w:val="en-NZ"/>
@@ -23454,7 +23714,7 @@
     </w:p>
     <w:p>
       <w:pPr>
-        <w:pStyle w:val="Ttulo2"/>
+        <w:pStyle w:val="Heading2"/>
         <w:rPr>
           <w:lang w:val="en-NZ"/>
         </w:rPr>
@@ -23538,7 +23798,7 @@
     </w:p>
     <w:p>
       <w:pPr>
-        <w:pStyle w:val="Ttulo3"/>
+        <w:pStyle w:val="Heading3"/>
         <w:rPr>
           <w:lang w:val="en-NZ"/>
         </w:rPr>
@@ -23586,7 +23846,19 @@
           <w:lang w:val="en-NZ"/>
         </w:rPr>
         <w:lastRenderedPageBreak/>
-        <w:t>necessary tool in an scenario with remote participants that would need several tools to be able to convey their interactions and intentions.</w:t>
+        <w:t xml:space="preserve">necessary tool in </w:t>
+      </w:r>
+      <w:r>
+        <w:rPr>
+          <w:lang w:val="en-NZ"/>
+        </w:rPr>
+        <w:t>a</w:t>
+      </w:r>
+      <w:r>
+        <w:rPr>
+          <w:lang w:val="en-NZ"/>
+        </w:rPr>
+        <w:t xml:space="preserve"> scenario with remote participants that would need several tools to be able to convey their interactions and intentions.</w:t>
       </w:r>
     </w:p>
     <w:p>
@@ -23601,10 +23873,433 @@
         </w:rPr>
         <w:t>When talking about direct interaction with the device in order to fulfil this use case,</w:t>
       </w:r>
-    </w:p>
-    <w:p>
-      <w:pPr>
-        <w:pStyle w:val="Ttulo2"/>
+      <w:r>
+        <w:rPr>
+          <w:lang w:val="en-NZ"/>
+        </w:rPr>
+        <w:t xml:space="preserve"> the main issue found was related with the number of gestures being proposed for different actions and the need to remember them to execute the desired functionality. Users consistently proposed or remarked that a better approach was to link a single interaction, like a touch or an air tap, to open a menu or a list of contextual possibilities. This also mirrors the current UI design tendencies in similar applications and headsets (citation needed).</w:t>
+      </w:r>
+    </w:p>
+    <w:p>
+      <w:pPr>
+        <w:rPr>
+          <w:lang w:val="en-NZ"/>
+        </w:rPr>
+      </w:pPr>
+      <w:r>
+        <w:rPr>
+          <w:lang w:val="en-NZ"/>
+        </w:rPr>
+        <w:t>The implication of the data found was that it was more important to offer simple and quick interactions rather than using elaborate gestures. Figure 28 shows examples of the contextual menus created which were linked to single interactions taps to the different digital objects in the room. This implementation was identical for pointing objects and participants.</w:t>
+      </w:r>
+    </w:p>
+    <w:p>
+      <w:pPr>
+        <w:keepNext/>
+        <w:jc w:val="center"/>
+      </w:pPr>
+      <w:r>
+        <w:rPr>
+          <w:noProof/>
+        </w:rPr>
+        <w:drawing>
+          <wp:inline distT="0" distB="0" distL="0" distR="0" wp14:anchorId="03E8C120" wp14:editId="0E131101">
+            <wp:extent cx="2386954" cy="2571750"/>
+            <wp:effectExtent l="0" t="0" r="0" b="0"/>
+            <wp:docPr id="13" name="Picture 13"/>
+            <wp:cNvGraphicFramePr>
+              <a:graphicFrameLocks xmlns:a="http://schemas.openxmlformats.org/drawingml/2006/main" noChangeAspect="1"/>
+            </wp:cNvGraphicFramePr>
+            <a:graphic xmlns:a="http://schemas.openxmlformats.org/drawingml/2006/main">
+              <a:graphicData uri="http://schemas.openxmlformats.org/drawingml/2006/picture">
+                <pic:pic xmlns:pic="http://schemas.openxmlformats.org/drawingml/2006/picture">
+                  <pic:nvPicPr>
+                    <pic:cNvPr id="0" name="Picture 1"/>
+                    <pic:cNvPicPr>
+                      <a:picLocks noChangeAspect="1" noChangeArrowheads="1"/>
+                    </pic:cNvPicPr>
+                  </pic:nvPicPr>
+                  <pic:blipFill>
+                    <a:blip r:embed="rId58">
+                      <a:extLst>
+                        <a:ext uri="{28A0092B-C50C-407E-A947-70E740481C1C}">
+                          <a14:useLocalDpi xmlns:a14="http://schemas.microsoft.com/office/drawing/2010/main" val="0"/>
+                        </a:ext>
+                      </a:extLst>
+                    </a:blip>
+                    <a:srcRect/>
+                    <a:stretch>
+                      <a:fillRect/>
+                    </a:stretch>
+                  </pic:blipFill>
+                  <pic:spPr bwMode="auto">
+                    <a:xfrm>
+                      <a:off x="0" y="0"/>
+                      <a:ext cx="2395224" cy="2580660"/>
+                    </a:xfrm>
+                    <a:prstGeom prst="rect">
+                      <a:avLst/>
+                    </a:prstGeom>
+                    <a:noFill/>
+                    <a:ln>
+                      <a:noFill/>
+                    </a:ln>
+                  </pic:spPr>
+                </pic:pic>
+              </a:graphicData>
+            </a:graphic>
+          </wp:inline>
+        </w:drawing>
+      </w:r>
+      <w:r>
+        <w:rPr>
+          <w:noProof/>
+        </w:rPr>
+        <w:drawing>
+          <wp:inline distT="0" distB="0" distL="0" distR="0" wp14:anchorId="666FDF7E" wp14:editId="0E229C51">
+            <wp:extent cx="2339975" cy="2552700"/>
+            <wp:effectExtent l="0" t="0" r="3175" b="0"/>
+            <wp:docPr id="15" name="Picture 15"/>
+            <wp:cNvGraphicFramePr>
+              <a:graphicFrameLocks xmlns:a="http://schemas.openxmlformats.org/drawingml/2006/main" noChangeAspect="1"/>
+            </wp:cNvGraphicFramePr>
+            <a:graphic xmlns:a="http://schemas.openxmlformats.org/drawingml/2006/main">
+              <a:graphicData uri="http://schemas.openxmlformats.org/drawingml/2006/picture">
+                <pic:pic xmlns:pic="http://schemas.openxmlformats.org/drawingml/2006/picture">
+                  <pic:nvPicPr>
+                    <pic:cNvPr id="0" name="Picture 3"/>
+                    <pic:cNvPicPr>
+                      <a:picLocks noChangeAspect="1" noChangeArrowheads="1"/>
+                    </pic:cNvPicPr>
+                  </pic:nvPicPr>
+                  <pic:blipFill>
+                    <a:blip r:embed="rId59">
+                      <a:extLst>
+                        <a:ext uri="{28A0092B-C50C-407E-A947-70E740481C1C}">
+                          <a14:useLocalDpi xmlns:a14="http://schemas.microsoft.com/office/drawing/2010/main" val="0"/>
+                        </a:ext>
+                      </a:extLst>
+                    </a:blip>
+                    <a:srcRect/>
+                    <a:stretch>
+                      <a:fillRect/>
+                    </a:stretch>
+                  </pic:blipFill>
+                  <pic:spPr bwMode="auto">
+                    <a:xfrm>
+                      <a:off x="0" y="0"/>
+                      <a:ext cx="2346244" cy="2559539"/>
+                    </a:xfrm>
+                    <a:prstGeom prst="rect">
+                      <a:avLst/>
+                    </a:prstGeom>
+                    <a:noFill/>
+                    <a:ln>
+                      <a:noFill/>
+                    </a:ln>
+                  </pic:spPr>
+                </pic:pic>
+              </a:graphicData>
+            </a:graphic>
+          </wp:inline>
+        </w:drawing>
+      </w:r>
+    </w:p>
+    <w:p>
+      <w:pPr>
+        <w:pStyle w:val="Caption"/>
+        <w:jc w:val="center"/>
+        <w:rPr>
+          <w:lang w:val="en-NZ"/>
+        </w:rPr>
+      </w:pPr>
+      <w:r>
+        <w:rPr>
+          <w:lang w:val="en-NZ"/>
+        </w:rPr>
+        <w:t>Figure 2</w:t>
+      </w:r>
+      <w:r>
+        <w:rPr>
+          <w:lang w:val="en-NZ"/>
+        </w:rPr>
+        <w:t>8</w:t>
+      </w:r>
+      <w:r>
+        <w:rPr>
+          <w:lang w:val="en-NZ"/>
+        </w:rPr>
+        <w:t xml:space="preserve"> Selection Menu for Participants (left) and Play Models (right)</w:t>
+      </w:r>
+    </w:p>
+    <w:p>
+      <w:pPr>
+        <w:rPr>
+          <w:lang w:val="en-NZ"/>
+        </w:rPr>
+      </w:pPr>
+      <w:r>
+        <w:rPr>
+          <w:lang w:val="en-NZ"/>
+        </w:rPr>
+        <w:t>Initially the visual design for the functionality focused on the single objective of pointing an object in the digital space. The idea behind this decision was that students would prefer a subtle and simple visual feedback that minimized distractions and possible disruptions to their work. Curiously, upon testing the functionality in the classroom, they found that the idea of pointing or calling attention to an object or participant was not as useful as initially though, or more specifically, was the least useful idea that was coming to mind. Students started to propose a wider selection of option for visual markers that could be used in different scenarios, not just pointing. Students proposed scenarios like approving and idea, giving feedback in a conversation, asking for the removal of an element or helping to convey a decision taken. Figure 29 shows some of the options added to the “ping” command, that was now treated as an option to ad a visual reaction linked to an object or a participant. The ide was to offer options for highlighting an object, confirming and denying something, this, based on the recommendation given by students for different types of interactions and situations.</w:t>
+      </w:r>
+    </w:p>
+    <w:p>
+      <w:pPr>
+        <w:jc w:val="center"/>
+        <w:rPr>
+          <w:lang w:val="en-NZ"/>
+        </w:rPr>
+      </w:pPr>
+      <w:r>
+        <w:rPr>
+          <w:lang w:val="en-NZ"/>
+        </w:rPr>
+        <w:t>Figure 29</w:t>
+      </w:r>
+    </w:p>
+    <w:p>
+      <w:pPr>
+        <w:jc w:val="both"/>
+        <w:rPr>
+          <w:lang w:val="en-NZ"/>
+        </w:rPr>
+      </w:pPr>
+      <w:r>
+        <w:rPr>
+          <w:lang w:val="en-NZ"/>
+        </w:rPr>
+        <w:t>Pointing at an object in the physical space presented a different challenge. The main issue was related to not having a digital anchor that could reliably hold the pointing visualization, like the user anchor or the play models themselves. For a physical object, the pointer had to be positioned in relation to the shared origin of the Room and the perceived position of the object by the participant doing the pointing. Two options were proposed to achieve this behaviour with the proposed architecture present in CollabAR:</w:t>
+      </w:r>
+    </w:p>
+    <w:p>
+      <w:pPr>
+        <w:pStyle w:val="ListParagraph"/>
+        <w:numPr>
+          <w:ilvl w:val="0"/>
+          <w:numId w:val="50"/>
+        </w:numPr>
+        <w:jc w:val="both"/>
+        <w:rPr>
+          <w:lang w:val="en-NZ"/>
+        </w:rPr>
+      </w:pPr>
+      <w:r>
+        <w:rPr>
+          <w:lang w:val="en-NZ"/>
+        </w:rPr>
+        <w:lastRenderedPageBreak/>
+        <w:t>Expand the plane detection to identify as many surfaces in the room as possible, creating a set of invisible anchors that could be use to hold the pointer as close as possible to the point in real space.</w:t>
+      </w:r>
+    </w:p>
+    <w:p>
+      <w:pPr>
+        <w:pStyle w:val="ListParagraph"/>
+        <w:numPr>
+          <w:ilvl w:val="0"/>
+          <w:numId w:val="50"/>
+        </w:numPr>
+        <w:jc w:val="both"/>
+        <w:rPr>
+          <w:lang w:val="en-NZ"/>
+        </w:rPr>
+      </w:pPr>
+      <w:r>
+        <w:rPr>
+          <w:lang w:val="en-NZ"/>
+        </w:rPr>
+        <w:t xml:space="preserve">Use the AR </w:t>
+      </w:r>
+      <w:proofErr w:type="spellStart"/>
+      <w:r>
+        <w:rPr>
+          <w:lang w:val="en-NZ"/>
+        </w:rPr>
+        <w:t>Raycast</w:t>
+      </w:r>
+      <w:proofErr w:type="spellEnd"/>
+      <w:r>
+        <w:rPr>
+          <w:lang w:val="en-NZ"/>
+        </w:rPr>
+        <w:t xml:space="preserve"> to estimate a distance to the point in space where the visualization should be added, based on the visual feedback of the participant’s camera.</w:t>
+      </w:r>
+    </w:p>
+    <w:p>
+      <w:pPr>
+        <w:jc w:val="both"/>
+        <w:rPr>
+          <w:lang w:val="en-NZ"/>
+        </w:rPr>
+      </w:pPr>
+      <w:r>
+        <w:rPr>
+          <w:lang w:val="en-NZ"/>
+        </w:rPr>
+        <w:t>Since the students preferred the tools to point at the play models rather than to objects in the real space, it was possible to experiment a little wit both approaches without fully committing to a definite implementation to show to the students. Figure 30 shows examples of the mock-ups implemented for both scenarios.</w:t>
+      </w:r>
+    </w:p>
+    <w:p>
+      <w:pPr>
+        <w:jc w:val="center"/>
+        <w:rPr>
+          <w:lang w:val="en-NZ"/>
+        </w:rPr>
+      </w:pPr>
+      <w:r>
+        <w:rPr>
+          <w:lang w:val="en-NZ"/>
+        </w:rPr>
+        <w:t>Figure 30</w:t>
+      </w:r>
+    </w:p>
+    <w:p>
+      <w:pPr>
+        <w:jc w:val="both"/>
+        <w:rPr>
+          <w:lang w:val="en-NZ"/>
+        </w:rPr>
+      </w:pPr>
+      <w:r>
+        <w:rPr>
+          <w:lang w:val="en-NZ"/>
+        </w:rPr>
+        <w:t>Expanding the plane detection offered the most precision art the cost of configuration time. It would be possible to ask the host to spend more time scanning more elements of the room to create this “holders” which could be turned on and off when positioning a pointer in space (or other digital objects, like annotations. The plane detection could also be turned on for every client connecting to the room, distributing the responsibility among all participants and helping to refine the detection of features in the room using shared information across the network (citation). In either case, the implementations add a more complex layer of configuration to the room, an effectively trivializes the existence of the workspace, which was though as a simplification of the process to begin with. This idea can be refined and expanded in future work, focusing on the idea of a shared scan of the environment to off-load configuration responsibilities and time.</w:t>
+      </w:r>
+    </w:p>
+    <w:p>
+      <w:pPr>
+        <w:jc w:val="both"/>
+        <w:rPr>
+          <w:lang w:val="en-NZ"/>
+        </w:rPr>
+      </w:pPr>
+      <w:r>
+        <w:rPr>
+          <w:lang w:val="en-NZ"/>
+        </w:rPr>
+        <w:t xml:space="preserve">The </w:t>
+      </w:r>
+      <w:proofErr w:type="spellStart"/>
+      <w:r>
+        <w:rPr>
+          <w:lang w:val="en-NZ"/>
+        </w:rPr>
+        <w:t>raycast</w:t>
+      </w:r>
+      <w:proofErr w:type="spellEnd"/>
+      <w:r>
+        <w:rPr>
+          <w:lang w:val="en-NZ"/>
+        </w:rPr>
+        <w:t xml:space="preserve"> option offered a simpler development as well as a simple interaction process for the users. The problem with this approach is impression, mainly because the local position of each device in the shared room is not completely synchronized. Not only each visualization is based on the position of the target image, which is </w:t>
+      </w:r>
+      <w:r>
+        <w:rPr>
+          <w:lang w:val="en-NZ"/>
+        </w:rPr>
+        <w:t>impossible</w:t>
+      </w:r>
+      <w:r>
+        <w:rPr>
+          <w:lang w:val="en-NZ"/>
+        </w:rPr>
+        <w:t xml:space="preserve"> to completely reproduce in every scan, but also the colocalization process always creates a noticeable drift of the visualization over time, especially if a direct visual to the target image is lost for too long. The drifting and the differences in points of view causes that every digital object looks “off-place”’</w:t>
+      </w:r>
+    </w:p>
+    <w:p>
+      <w:pPr>
+        <w:jc w:val="both"/>
+        <w:rPr>
+          <w:lang w:val="en-NZ"/>
+        </w:rPr>
+      </w:pPr>
+      <w:r>
+        <w:rPr>
+          <w:lang w:val="en-NZ"/>
+        </w:rPr>
+        <w:t xml:space="preserve">The users again came up with an interesting solution for this scenario using the tools at their disposal. They resolved to point at thing, digital or physical, using the gaze of the user anchor. Since the anchor follows the position and orientation of the device, it was easy for the users to position the anchor in relation to what they wanted to pint at. Other participant would look at the user anchor through their own devices pointing with the gaze at the object in question. To </w:t>
+      </w:r>
+      <w:r>
+        <w:rPr>
+          <w:lang w:val="en-NZ"/>
+        </w:rPr>
+        <w:t>accommodate</w:t>
+      </w:r>
+      <w:r>
+        <w:rPr>
+          <w:lang w:val="en-NZ"/>
+        </w:rPr>
+        <w:t xml:space="preserve"> this behaviour, a simple tool was developed to extend the gaze of the anchor as shown in Figure 31</w:t>
+      </w:r>
+      <w:r>
+        <w:rPr>
+          <w:lang w:val="en-NZ"/>
+        </w:rPr>
+        <w:t xml:space="preserve"> to use it as a digital telescopic pointer. In coordination with the ping animations added, it was possible for the students to point at different entities in the room and even convey an array of meanings that were not considered in the initial design.</w:t>
+      </w:r>
+    </w:p>
+    <w:p>
+      <w:pPr>
+        <w:jc w:val="center"/>
+        <w:rPr>
+          <w:lang w:val="en-NZ"/>
+        </w:rPr>
+      </w:pPr>
+      <w:r>
+        <w:rPr>
+          <w:lang w:val="en-NZ"/>
+        </w:rPr>
+        <w:t>Figure 31</w:t>
+      </w:r>
+    </w:p>
+    <w:p>
+      <w:pPr>
+        <w:pStyle w:val="Heading3"/>
+        <w:rPr>
+          <w:lang w:val="en-NZ"/>
+        </w:rPr>
+      </w:pPr>
+      <w:r>
+        <w:rPr>
+          <w:lang w:val="en-NZ"/>
+        </w:rPr>
+        <w:lastRenderedPageBreak/>
+        <w:t>5.2.3.2 Interacting with Play Models</w:t>
+      </w:r>
+    </w:p>
+    <w:p>
+      <w:pPr>
+        <w:pStyle w:val="Heading3"/>
+        <w:rPr>
+          <w:lang w:val="en-NZ"/>
+        </w:rPr>
+      </w:pPr>
+      <w:r>
+        <w:rPr>
+          <w:lang w:val="en-NZ"/>
+        </w:rPr>
+        <w:t>5.2.3.3 Annotations</w:t>
+      </w:r>
+    </w:p>
+    <w:p>
+      <w:pPr>
+        <w:pStyle w:val="Heading3"/>
+        <w:rPr>
+          <w:lang w:val="en-NZ"/>
+        </w:rPr>
+      </w:pPr>
+      <w:r>
+        <w:rPr>
+          <w:lang w:val="en-NZ"/>
+        </w:rPr>
+        <w:t>5.2.3.4 Debates and Emotes</w:t>
+      </w:r>
+    </w:p>
+    <w:p>
+      <w:pPr>
+        <w:pStyle w:val="Heading2"/>
         <w:rPr>
           <w:lang w:val="en-NZ"/>
         </w:rPr>
@@ -23643,7 +24338,7 @@
     </w:p>
     <w:p>
       <w:pPr>
-        <w:pStyle w:val="Ttulo1"/>
+        <w:pStyle w:val="Heading1"/>
         <w:rPr>
           <w:lang w:val="en-NZ"/>
         </w:rPr>
@@ -23697,7 +24392,7 @@
 </file>
 
 <file path=word/endnotes.xml><?xml version="1.0" encoding="utf-8"?>
-<w:endnotes xmlns:wpc="http://schemas.microsoft.com/office/word/2010/wordprocessingCanvas" xmlns:cx="http://schemas.microsoft.com/office/drawing/2014/chartex" xmlns:cx1="http://schemas.microsoft.com/office/drawing/2015/9/8/chartex" xmlns:cx2="http://schemas.microsoft.com/office/drawing/2015/10/21/chartex" xmlns:cx3="http://schemas.microsoft.com/office/drawing/2016/5/9/chartex" xmlns:cx4="http://schemas.microsoft.com/office/drawing/2016/5/10/chartex" xmlns:cx5="http://schemas.microsoft.com/office/drawing/2016/5/11/chartex" xmlns:cx6="http://schemas.microsoft.com/office/drawing/2016/5/12/chartex" xmlns:cx7="http://schemas.microsoft.com/office/drawing/2016/5/13/chartex" xmlns:cx8="http://schemas.microsoft.com/office/drawing/2016/5/14/chartex" xmlns:mc="http://schemas.openxmlformats.org/markup-compatibility/2006" xmlns:aink="http://schemas.microsoft.com/office/drawing/2016/ink" xmlns:am3d="http://schemas.microsoft.com/office/drawing/2017/model3d" xmlns:o="urn:schemas-microsoft-com:office:office" xmlns:oel="http://schemas.microsoft.com/office/2019/extlst" xmlns:r="http://schemas.openxmlformats.org/officeDocument/2006/relationships" xmlns:m="http://schemas.openxmlformats.org/officeDocument/2006/math" xmlns:v="urn:schemas-microsoft-com:vml" xmlns:wp14="http://schemas.microsoft.com/office/word/2010/wordprocessingDrawing" xmlns:wp="http://schemas.openxmlformats.org/drawingml/2006/wordprocessingDrawing" xmlns:w10="urn:schemas-microsoft-com:office:word" xmlns:w="http://schemas.openxmlformats.org/wordprocessingml/2006/main" xmlns:w14="http://schemas.microsoft.com/office/word/2010/wordml" xmlns:w15="http://schemas.microsoft.com/office/word/2012/wordml" xmlns:w16cex="http://schemas.microsoft.com/office/word/2018/wordml/cex" xmlns:w16cid="http://schemas.microsoft.com/office/word/2016/wordml/cid" xmlns:w16="http://schemas.microsoft.com/office/word/2018/wordml" xmlns:w16du="http://schemas.microsoft.com/office/word/2023/wordml/word16du" xmlns:w16sdtdh="http://schemas.microsoft.com/office/word/2020/wordml/sdtdatahash" xmlns:w16sdtfl="http://schemas.microsoft.com/office/word/2024/wordml/sdtformatlock" xmlns:w16se="http://schemas.microsoft.com/office/word/2015/wordml/symex" xmlns:wpg="http://schemas.microsoft.com/office/word/2010/wordprocessingGroup" xmlns:wpi="http://schemas.microsoft.com/office/word/2010/wordprocessingInk" xmlns:wne="http://schemas.microsoft.com/office/word/2006/wordml" xmlns:wps="http://schemas.microsoft.com/office/word/2010/wordprocessingShape" mc:Ignorable="w14 w15 w16se w16cid w16 w16cex w16sdtdh w16sdtfl w16du wp14">
+<w:endnotes xmlns:wpc="http://schemas.microsoft.com/office/word/2010/wordprocessingCanvas" xmlns:cx="http://schemas.microsoft.com/office/drawing/2014/chartex" xmlns:cx1="http://schemas.microsoft.com/office/drawing/2015/9/8/chartex" xmlns:cx2="http://schemas.microsoft.com/office/drawing/2015/10/21/chartex" xmlns:cx3="http://schemas.microsoft.com/office/drawing/2016/5/9/chartex" xmlns:cx4="http://schemas.microsoft.com/office/drawing/2016/5/10/chartex" xmlns:cx5="http://schemas.microsoft.com/office/drawing/2016/5/11/chartex" xmlns:cx6="http://schemas.microsoft.com/office/drawing/2016/5/12/chartex" xmlns:cx7="http://schemas.microsoft.com/office/drawing/2016/5/13/chartex" xmlns:cx8="http://schemas.microsoft.com/office/drawing/2016/5/14/chartex" xmlns:mc="http://schemas.openxmlformats.org/markup-compatibility/2006" xmlns:aink="http://schemas.microsoft.com/office/drawing/2016/ink" xmlns:am3d="http://schemas.microsoft.com/office/drawing/2017/model3d" xmlns:o="urn:schemas-microsoft-com:office:office" xmlns:r="http://schemas.openxmlformats.org/officeDocument/2006/relationships" xmlns:m="http://schemas.openxmlformats.org/officeDocument/2006/math" xmlns:v="urn:schemas-microsoft-com:vml" xmlns:wp14="http://schemas.microsoft.com/office/word/2010/wordprocessingDrawing" xmlns:wp="http://schemas.openxmlformats.org/drawingml/2006/wordprocessingDrawing" xmlns:w10="urn:schemas-microsoft-com:office:word" xmlns:w="http://schemas.openxmlformats.org/wordprocessingml/2006/main" xmlns:w14="http://schemas.microsoft.com/office/word/2010/wordml" xmlns:w15="http://schemas.microsoft.com/office/word/2012/wordml" xmlns:w16cex="http://schemas.microsoft.com/office/word/2018/wordml/cex" xmlns:w16cid="http://schemas.microsoft.com/office/word/2016/wordml/cid" xmlns:w16="http://schemas.microsoft.com/office/word/2018/wordml" xmlns:w16sdtdh="http://schemas.microsoft.com/office/word/2020/wordml/sdtdatahash" xmlns:w16se="http://schemas.microsoft.com/office/word/2015/wordml/symex" xmlns:wpg="http://schemas.microsoft.com/office/word/2010/wordprocessingGroup" xmlns:wpi="http://schemas.microsoft.com/office/word/2010/wordprocessingInk" xmlns:wne="http://schemas.microsoft.com/office/word/2006/wordml" xmlns:wps="http://schemas.microsoft.com/office/word/2010/wordprocessingShape" mc:Ignorable="w14 w15 w16se w16cid w16 w16cex w16sdtdh wp14">
   <w:endnote w:type="separator" w:id="-1">
     <w:p>
       <w:pPr>
@@ -23722,7 +24417,7 @@
 </file>
 
 <file path=word/footnotes.xml><?xml version="1.0" encoding="utf-8"?>
-<w:footnotes xmlns:wpc="http://schemas.microsoft.com/office/word/2010/wordprocessingCanvas" xmlns:cx="http://schemas.microsoft.com/office/drawing/2014/chartex" xmlns:cx1="http://schemas.microsoft.com/office/drawing/2015/9/8/chartex" xmlns:cx2="http://schemas.microsoft.com/office/drawing/2015/10/21/chartex" xmlns:cx3="http://schemas.microsoft.com/office/drawing/2016/5/9/chartex" xmlns:cx4="http://schemas.microsoft.com/office/drawing/2016/5/10/chartex" xmlns:cx5="http://schemas.microsoft.com/office/drawing/2016/5/11/chartex" xmlns:cx6="http://schemas.microsoft.com/office/drawing/2016/5/12/chartex" xmlns:cx7="http://schemas.microsoft.com/office/drawing/2016/5/13/chartex" xmlns:cx8="http://schemas.microsoft.com/office/drawing/2016/5/14/chartex" xmlns:mc="http://schemas.openxmlformats.org/markup-compatibility/2006" xmlns:aink="http://schemas.microsoft.com/office/drawing/2016/ink" xmlns:am3d="http://schemas.microsoft.com/office/drawing/2017/model3d" xmlns:o="urn:schemas-microsoft-com:office:office" xmlns:oel="http://schemas.microsoft.com/office/2019/extlst" xmlns:r="http://schemas.openxmlformats.org/officeDocument/2006/relationships" xmlns:m="http://schemas.openxmlformats.org/officeDocument/2006/math" xmlns:v="urn:schemas-microsoft-com:vml" xmlns:wp14="http://schemas.microsoft.com/office/word/2010/wordprocessingDrawing" xmlns:wp="http://schemas.openxmlformats.org/drawingml/2006/wordprocessingDrawing" xmlns:w10="urn:schemas-microsoft-com:office:word" xmlns:w="http://schemas.openxmlformats.org/wordprocessingml/2006/main" xmlns:w14="http://schemas.microsoft.com/office/word/2010/wordml" xmlns:w15="http://schemas.microsoft.com/office/word/2012/wordml" xmlns:w16cex="http://schemas.microsoft.com/office/word/2018/wordml/cex" xmlns:w16cid="http://schemas.microsoft.com/office/word/2016/wordml/cid" xmlns:w16="http://schemas.microsoft.com/office/word/2018/wordml" xmlns:w16du="http://schemas.microsoft.com/office/word/2023/wordml/word16du" xmlns:w16sdtdh="http://schemas.microsoft.com/office/word/2020/wordml/sdtdatahash" xmlns:w16sdtfl="http://schemas.microsoft.com/office/word/2024/wordml/sdtformatlock" xmlns:w16se="http://schemas.microsoft.com/office/word/2015/wordml/symex" xmlns:wpg="http://schemas.microsoft.com/office/word/2010/wordprocessingGroup" xmlns:wpi="http://schemas.microsoft.com/office/word/2010/wordprocessingInk" xmlns:wne="http://schemas.microsoft.com/office/word/2006/wordml" xmlns:wps="http://schemas.microsoft.com/office/word/2010/wordprocessingShape" mc:Ignorable="w14 w15 w16se w16cid w16 w16cex w16sdtdh w16sdtfl w16du wp14">
+<w:footnotes xmlns:wpc="http://schemas.microsoft.com/office/word/2010/wordprocessingCanvas" xmlns:cx="http://schemas.microsoft.com/office/drawing/2014/chartex" xmlns:cx1="http://schemas.microsoft.com/office/drawing/2015/9/8/chartex" xmlns:cx2="http://schemas.microsoft.com/office/drawing/2015/10/21/chartex" xmlns:cx3="http://schemas.microsoft.com/office/drawing/2016/5/9/chartex" xmlns:cx4="http://schemas.microsoft.com/office/drawing/2016/5/10/chartex" xmlns:cx5="http://schemas.microsoft.com/office/drawing/2016/5/11/chartex" xmlns:cx6="http://schemas.microsoft.com/office/drawing/2016/5/12/chartex" xmlns:cx7="http://schemas.microsoft.com/office/drawing/2016/5/13/chartex" xmlns:cx8="http://schemas.microsoft.com/office/drawing/2016/5/14/chartex" xmlns:mc="http://schemas.openxmlformats.org/markup-compatibility/2006" xmlns:aink="http://schemas.microsoft.com/office/drawing/2016/ink" xmlns:am3d="http://schemas.microsoft.com/office/drawing/2017/model3d" xmlns:o="urn:schemas-microsoft-com:office:office" xmlns:r="http://schemas.openxmlformats.org/officeDocument/2006/relationships" xmlns:m="http://schemas.openxmlformats.org/officeDocument/2006/math" xmlns:v="urn:schemas-microsoft-com:vml" xmlns:wp14="http://schemas.microsoft.com/office/word/2010/wordprocessingDrawing" xmlns:wp="http://schemas.openxmlformats.org/drawingml/2006/wordprocessingDrawing" xmlns:w10="urn:schemas-microsoft-com:office:word" xmlns:w="http://schemas.openxmlformats.org/wordprocessingml/2006/main" xmlns:w14="http://schemas.microsoft.com/office/word/2010/wordml" xmlns:w15="http://schemas.microsoft.com/office/word/2012/wordml" xmlns:w16cex="http://schemas.microsoft.com/office/word/2018/wordml/cex" xmlns:w16cid="http://schemas.microsoft.com/office/word/2016/wordml/cid" xmlns:w16="http://schemas.microsoft.com/office/word/2018/wordml" xmlns:w16sdtdh="http://schemas.microsoft.com/office/word/2020/wordml/sdtdatahash" xmlns:w16se="http://schemas.microsoft.com/office/word/2015/wordml/symex" xmlns:wpg="http://schemas.microsoft.com/office/word/2010/wordprocessingGroup" xmlns:wpi="http://schemas.microsoft.com/office/word/2010/wordprocessingInk" xmlns:wne="http://schemas.microsoft.com/office/word/2006/wordml" xmlns:wps="http://schemas.microsoft.com/office/word/2010/wordprocessingShape" mc:Ignorable="w14 w15 w16se w16cid w16 w16cex w16sdtdh wp14">
   <w:footnote w:type="separator" w:id="-1">
     <w:p>
       <w:pPr>
@@ -23746,14 +24441,14 @@
   <w:footnote w:id="1">
     <w:p>
       <w:pPr>
-        <w:pStyle w:val="Textonotapie"/>
-        <w:rPr>
-          <w:lang w:val="en-NZ"/>
-        </w:rPr>
-      </w:pPr>
-      <w:r>
-        <w:rPr>
-          <w:rStyle w:val="Refdenotaalpie"/>
+        <w:pStyle w:val="FootnoteText"/>
+        <w:rPr>
+          <w:lang w:val="en-NZ"/>
+        </w:rPr>
+      </w:pPr>
+      <w:r>
+        <w:rPr>
+          <w:rStyle w:val="FootnoteReference"/>
         </w:rPr>
         <w:footnoteRef/>
       </w:r>
@@ -23772,7 +24467,7 @@
       <w:hyperlink r:id="rId1" w:history="1">
         <w:r>
           <w:rPr>
-            <w:rStyle w:val="Hipervnculo"/>
+            <w:rStyle w:val="Hyperlink"/>
             <w:lang w:val="en-NZ"/>
           </w:rPr>
           <w:t>https://www.youtube.com/watch?v=Exu7r2vZpcw</w:t>
@@ -23787,7 +24482,7 @@
       <w:hyperlink r:id="rId2" w:history="1">
         <w:r>
           <w:rPr>
-            <w:rStyle w:val="Hipervnculo"/>
+            <w:rStyle w:val="Hyperlink"/>
             <w:lang w:val="en-NZ"/>
           </w:rPr>
           <w:t>https://www.youtube.com/watch?v=dtp6b76pMak</w:t>
@@ -23799,7 +24494,7 @@
 </file>
 
 <file path=word/numbering.xml><?xml version="1.0" encoding="utf-8"?>
-<w:numbering xmlns:wpc="http://schemas.microsoft.com/office/word/2010/wordprocessingCanvas" xmlns:cx="http://schemas.microsoft.com/office/drawing/2014/chartex" xmlns:cx1="http://schemas.microsoft.com/office/drawing/2015/9/8/chartex" xmlns:cx2="http://schemas.microsoft.com/office/drawing/2015/10/21/chartex" xmlns:cx3="http://schemas.microsoft.com/office/drawing/2016/5/9/chartex" xmlns:cx4="http://schemas.microsoft.com/office/drawing/2016/5/10/chartex" xmlns:cx5="http://schemas.microsoft.com/office/drawing/2016/5/11/chartex" xmlns:cx6="http://schemas.microsoft.com/office/drawing/2016/5/12/chartex" xmlns:cx7="http://schemas.microsoft.com/office/drawing/2016/5/13/chartex" xmlns:cx8="http://schemas.microsoft.com/office/drawing/2016/5/14/chartex" xmlns:mc="http://schemas.openxmlformats.org/markup-compatibility/2006" xmlns:aink="http://schemas.microsoft.com/office/drawing/2016/ink" xmlns:am3d="http://schemas.microsoft.com/office/drawing/2017/model3d" xmlns:o="urn:schemas-microsoft-com:office:office" xmlns:oel="http://schemas.microsoft.com/office/2019/extlst" xmlns:r="http://schemas.openxmlformats.org/officeDocument/2006/relationships" xmlns:m="http://schemas.openxmlformats.org/officeDocument/2006/math" xmlns:v="urn:schemas-microsoft-com:vml" xmlns:wp14="http://schemas.microsoft.com/office/word/2010/wordprocessingDrawing" xmlns:wp="http://schemas.openxmlformats.org/drawingml/2006/wordprocessingDrawing" xmlns:w10="urn:schemas-microsoft-com:office:word" xmlns:w="http://schemas.openxmlformats.org/wordprocessingml/2006/main" xmlns:w14="http://schemas.microsoft.com/office/word/2010/wordml" xmlns:w15="http://schemas.microsoft.com/office/word/2012/wordml" xmlns:w16cex="http://schemas.microsoft.com/office/word/2018/wordml/cex" xmlns:w16cid="http://schemas.microsoft.com/office/word/2016/wordml/cid" xmlns:w16="http://schemas.microsoft.com/office/word/2018/wordml" xmlns:w16du="http://schemas.microsoft.com/office/word/2023/wordml/word16du" xmlns:w16sdtdh="http://schemas.microsoft.com/office/word/2020/wordml/sdtdatahash" xmlns:w16sdtfl="http://schemas.microsoft.com/office/word/2024/wordml/sdtformatlock" xmlns:w16se="http://schemas.microsoft.com/office/word/2015/wordml/symex" xmlns:wpg="http://schemas.microsoft.com/office/word/2010/wordprocessingGroup" xmlns:wpi="http://schemas.microsoft.com/office/word/2010/wordprocessingInk" xmlns:wne="http://schemas.microsoft.com/office/word/2006/wordml" xmlns:wps="http://schemas.microsoft.com/office/word/2010/wordprocessingShape" mc:Ignorable="w14 w15 w16se w16cid w16 w16cex w16sdtdh w16sdtfl w16du wp14">
+<w:numbering xmlns:wpc="http://schemas.microsoft.com/office/word/2010/wordprocessingCanvas" xmlns:cx="http://schemas.microsoft.com/office/drawing/2014/chartex" xmlns:cx1="http://schemas.microsoft.com/office/drawing/2015/9/8/chartex" xmlns:cx2="http://schemas.microsoft.com/office/drawing/2015/10/21/chartex" xmlns:cx3="http://schemas.microsoft.com/office/drawing/2016/5/9/chartex" xmlns:cx4="http://schemas.microsoft.com/office/drawing/2016/5/10/chartex" xmlns:cx5="http://schemas.microsoft.com/office/drawing/2016/5/11/chartex" xmlns:cx6="http://schemas.microsoft.com/office/drawing/2016/5/12/chartex" xmlns:cx7="http://schemas.microsoft.com/office/drawing/2016/5/13/chartex" xmlns:cx8="http://schemas.microsoft.com/office/drawing/2016/5/14/chartex" xmlns:mc="http://schemas.openxmlformats.org/markup-compatibility/2006" xmlns:aink="http://schemas.microsoft.com/office/drawing/2016/ink" xmlns:am3d="http://schemas.microsoft.com/office/drawing/2017/model3d" xmlns:o="urn:schemas-microsoft-com:office:office" xmlns:r="http://schemas.openxmlformats.org/officeDocument/2006/relationships" xmlns:m="http://schemas.openxmlformats.org/officeDocument/2006/math" xmlns:v="urn:schemas-microsoft-com:vml" xmlns:wp14="http://schemas.microsoft.com/office/word/2010/wordprocessingDrawing" xmlns:wp="http://schemas.openxmlformats.org/drawingml/2006/wordprocessingDrawing" xmlns:w10="urn:schemas-microsoft-com:office:word" xmlns:w="http://schemas.openxmlformats.org/wordprocessingml/2006/main" xmlns:w14="http://schemas.microsoft.com/office/word/2010/wordml" xmlns:w15="http://schemas.microsoft.com/office/word/2012/wordml" xmlns:w16cex="http://schemas.microsoft.com/office/word/2018/wordml/cex" xmlns:w16cid="http://schemas.microsoft.com/office/word/2016/wordml/cid" xmlns:w16="http://schemas.microsoft.com/office/word/2018/wordml" xmlns:w16sdtdh="http://schemas.microsoft.com/office/word/2020/wordml/sdtdatahash" xmlns:w16se="http://schemas.microsoft.com/office/word/2015/wordml/symex" xmlns:wpg="http://schemas.microsoft.com/office/word/2010/wordprocessingGroup" xmlns:wpi="http://schemas.microsoft.com/office/word/2010/wordprocessingInk" xmlns:wne="http://schemas.microsoft.com/office/word/2006/wordml" xmlns:wps="http://schemas.microsoft.com/office/word/2010/wordprocessingShape" mc:Ignorable="w14 w15 w16se w16cid w16 w16cex w16sdtdh wp14">
   <w:abstractNum w:abstractNumId="0" w15:restartNumberingAfterBreak="0">
     <w:nsid w:val="04D17BB8"/>
     <w:multiLevelType w:val="hybridMultilevel"/>
@@ -25781,6 +26476,119 @@
     </w:lvl>
   </w:abstractNum>
   <w:abstractNum w:abstractNumId="18" w15:restartNumberingAfterBreak="0">
+    <w:nsid w:val="2A762586"/>
+    <w:multiLevelType w:val="hybridMultilevel"/>
+    <w:tmpl w:val="581447DE"/>
+    <w:lvl w:ilvl="0" w:tplc="14090001">
+      <w:start w:val="1"/>
+      <w:numFmt w:val="bullet"/>
+      <w:lvlText w:val=""/>
+      <w:lvlJc w:val="left"/>
+      <w:pPr>
+        <w:ind w:left="720" w:hanging="360"/>
+      </w:pPr>
+      <w:rPr>
+        <w:rFonts w:ascii="Symbol" w:hAnsi="Symbol" w:hint="default"/>
+      </w:rPr>
+    </w:lvl>
+    <w:lvl w:ilvl="1" w:tplc="14090003" w:tentative="1">
+      <w:start w:val="1"/>
+      <w:numFmt w:val="bullet"/>
+      <w:lvlText w:val="o"/>
+      <w:lvlJc w:val="left"/>
+      <w:pPr>
+        <w:ind w:left="1440" w:hanging="360"/>
+      </w:pPr>
+      <w:rPr>
+        <w:rFonts w:ascii="Courier New" w:hAnsi="Courier New" w:cs="Courier New" w:hint="default"/>
+      </w:rPr>
+    </w:lvl>
+    <w:lvl w:ilvl="2" w:tplc="14090005" w:tentative="1">
+      <w:start w:val="1"/>
+      <w:numFmt w:val="bullet"/>
+      <w:lvlText w:val=""/>
+      <w:lvlJc w:val="left"/>
+      <w:pPr>
+        <w:ind w:left="2160" w:hanging="360"/>
+      </w:pPr>
+      <w:rPr>
+        <w:rFonts w:ascii="Wingdings" w:hAnsi="Wingdings" w:hint="default"/>
+      </w:rPr>
+    </w:lvl>
+    <w:lvl w:ilvl="3" w:tplc="14090001" w:tentative="1">
+      <w:start w:val="1"/>
+      <w:numFmt w:val="bullet"/>
+      <w:lvlText w:val=""/>
+      <w:lvlJc w:val="left"/>
+      <w:pPr>
+        <w:ind w:left="2880" w:hanging="360"/>
+      </w:pPr>
+      <w:rPr>
+        <w:rFonts w:ascii="Symbol" w:hAnsi="Symbol" w:hint="default"/>
+      </w:rPr>
+    </w:lvl>
+    <w:lvl w:ilvl="4" w:tplc="14090003" w:tentative="1">
+      <w:start w:val="1"/>
+      <w:numFmt w:val="bullet"/>
+      <w:lvlText w:val="o"/>
+      <w:lvlJc w:val="left"/>
+      <w:pPr>
+        <w:ind w:left="3600" w:hanging="360"/>
+      </w:pPr>
+      <w:rPr>
+        <w:rFonts w:ascii="Courier New" w:hAnsi="Courier New" w:cs="Courier New" w:hint="default"/>
+      </w:rPr>
+    </w:lvl>
+    <w:lvl w:ilvl="5" w:tplc="14090005" w:tentative="1">
+      <w:start w:val="1"/>
+      <w:numFmt w:val="bullet"/>
+      <w:lvlText w:val=""/>
+      <w:lvlJc w:val="left"/>
+      <w:pPr>
+        <w:ind w:left="4320" w:hanging="360"/>
+      </w:pPr>
+      <w:rPr>
+        <w:rFonts w:ascii="Wingdings" w:hAnsi="Wingdings" w:hint="default"/>
+      </w:rPr>
+    </w:lvl>
+    <w:lvl w:ilvl="6" w:tplc="14090001" w:tentative="1">
+      <w:start w:val="1"/>
+      <w:numFmt w:val="bullet"/>
+      <w:lvlText w:val=""/>
+      <w:lvlJc w:val="left"/>
+      <w:pPr>
+        <w:ind w:left="5040" w:hanging="360"/>
+      </w:pPr>
+      <w:rPr>
+        <w:rFonts w:ascii="Symbol" w:hAnsi="Symbol" w:hint="default"/>
+      </w:rPr>
+    </w:lvl>
+    <w:lvl w:ilvl="7" w:tplc="14090003" w:tentative="1">
+      <w:start w:val="1"/>
+      <w:numFmt w:val="bullet"/>
+      <w:lvlText w:val="o"/>
+      <w:lvlJc w:val="left"/>
+      <w:pPr>
+        <w:ind w:left="5760" w:hanging="360"/>
+      </w:pPr>
+      <w:rPr>
+        <w:rFonts w:ascii="Courier New" w:hAnsi="Courier New" w:cs="Courier New" w:hint="default"/>
+      </w:rPr>
+    </w:lvl>
+    <w:lvl w:ilvl="8" w:tplc="14090005" w:tentative="1">
+      <w:start w:val="1"/>
+      <w:numFmt w:val="bullet"/>
+      <w:lvlText w:val=""/>
+      <w:lvlJc w:val="left"/>
+      <w:pPr>
+        <w:ind w:left="6480" w:hanging="360"/>
+      </w:pPr>
+      <w:rPr>
+        <w:rFonts w:ascii="Wingdings" w:hAnsi="Wingdings" w:hint="default"/>
+      </w:rPr>
+    </w:lvl>
+  </w:abstractNum>
+  <w:abstractNum w:abstractNumId="19" w15:restartNumberingAfterBreak="0">
     <w:nsid w:val="2C6F4AE3"/>
     <w:multiLevelType w:val="hybridMultilevel"/>
     <w:tmpl w:val="78527E7C"/>
@@ -25893,7 +26701,7 @@
       </w:rPr>
     </w:lvl>
   </w:abstractNum>
-  <w:abstractNum w:abstractNumId="19" w15:restartNumberingAfterBreak="0">
+  <w:abstractNum w:abstractNumId="20" w15:restartNumberingAfterBreak="0">
     <w:nsid w:val="2FA346FE"/>
     <w:multiLevelType w:val="hybridMultilevel"/>
     <w:tmpl w:val="364A362E"/>
@@ -25982,7 +26790,7 @@
       </w:pPr>
     </w:lvl>
   </w:abstractNum>
-  <w:abstractNum w:abstractNumId="20" w15:restartNumberingAfterBreak="0">
+  <w:abstractNum w:abstractNumId="21" w15:restartNumberingAfterBreak="0">
     <w:nsid w:val="2FAB7922"/>
     <w:multiLevelType w:val="hybridMultilevel"/>
     <w:tmpl w:val="B24EEA6C"/>
@@ -26095,7 +26903,7 @@
       </w:rPr>
     </w:lvl>
   </w:abstractNum>
-  <w:abstractNum w:abstractNumId="21" w15:restartNumberingAfterBreak="0">
+  <w:abstractNum w:abstractNumId="22" w15:restartNumberingAfterBreak="0">
     <w:nsid w:val="34240AE5"/>
     <w:multiLevelType w:val="hybridMultilevel"/>
     <w:tmpl w:val="65141C3E"/>
@@ -26208,7 +27016,7 @@
       </w:rPr>
     </w:lvl>
   </w:abstractNum>
-  <w:abstractNum w:abstractNumId="22" w15:restartNumberingAfterBreak="0">
+  <w:abstractNum w:abstractNumId="23" w15:restartNumberingAfterBreak="0">
     <w:nsid w:val="38210D6B"/>
     <w:multiLevelType w:val="hybridMultilevel"/>
     <w:tmpl w:val="EE66808A"/>
@@ -26321,7 +27129,7 @@
       </w:rPr>
     </w:lvl>
   </w:abstractNum>
-  <w:abstractNum w:abstractNumId="23" w15:restartNumberingAfterBreak="0">
+  <w:abstractNum w:abstractNumId="24" w15:restartNumberingAfterBreak="0">
     <w:nsid w:val="424106CF"/>
     <w:multiLevelType w:val="hybridMultilevel"/>
     <w:tmpl w:val="B9405AEC"/>
@@ -26407,7 +27215,7 @@
       </w:pPr>
     </w:lvl>
   </w:abstractNum>
-  <w:abstractNum w:abstractNumId="24" w15:restartNumberingAfterBreak="0">
+  <w:abstractNum w:abstractNumId="25" w15:restartNumberingAfterBreak="0">
     <w:nsid w:val="462A7C1A"/>
     <w:multiLevelType w:val="hybridMultilevel"/>
     <w:tmpl w:val="6C02FABE"/>
@@ -26493,7 +27301,7 @@
       </w:pPr>
     </w:lvl>
   </w:abstractNum>
-  <w:abstractNum w:abstractNumId="25" w15:restartNumberingAfterBreak="0">
+  <w:abstractNum w:abstractNumId="26" w15:restartNumberingAfterBreak="0">
     <w:nsid w:val="479C7FAB"/>
     <w:multiLevelType w:val="multilevel"/>
     <w:tmpl w:val="2EDE4BBE"/>
@@ -26606,7 +27414,7 @@
       </w:rPr>
     </w:lvl>
   </w:abstractNum>
-  <w:abstractNum w:abstractNumId="26" w15:restartNumberingAfterBreak="0">
+  <w:abstractNum w:abstractNumId="27" w15:restartNumberingAfterBreak="0">
     <w:nsid w:val="488C719D"/>
     <w:multiLevelType w:val="hybridMultilevel"/>
     <w:tmpl w:val="E1E2312A"/>
@@ -26719,7 +27527,7 @@
       </w:rPr>
     </w:lvl>
   </w:abstractNum>
-  <w:abstractNum w:abstractNumId="27" w15:restartNumberingAfterBreak="0">
+  <w:abstractNum w:abstractNumId="28" w15:restartNumberingAfterBreak="0">
     <w:nsid w:val="4A6A7685"/>
     <w:multiLevelType w:val="hybridMultilevel"/>
     <w:tmpl w:val="55E4923E"/>
@@ -26832,7 +27640,7 @@
       </w:rPr>
     </w:lvl>
   </w:abstractNum>
-  <w:abstractNum w:abstractNumId="28" w15:restartNumberingAfterBreak="0">
+  <w:abstractNum w:abstractNumId="29" w15:restartNumberingAfterBreak="0">
     <w:nsid w:val="4D1C72AE"/>
     <w:multiLevelType w:val="hybridMultilevel"/>
     <w:tmpl w:val="9D4E40D4"/>
@@ -26921,7 +27729,7 @@
       </w:pPr>
     </w:lvl>
   </w:abstractNum>
-  <w:abstractNum w:abstractNumId="29" w15:restartNumberingAfterBreak="0">
+  <w:abstractNum w:abstractNumId="30" w15:restartNumberingAfterBreak="0">
     <w:nsid w:val="50DA75AA"/>
     <w:multiLevelType w:val="hybridMultilevel"/>
     <w:tmpl w:val="B79094C2"/>
@@ -27007,7 +27815,7 @@
       </w:pPr>
     </w:lvl>
   </w:abstractNum>
-  <w:abstractNum w:abstractNumId="30" w15:restartNumberingAfterBreak="0">
+  <w:abstractNum w:abstractNumId="31" w15:restartNumberingAfterBreak="0">
     <w:nsid w:val="541D2C16"/>
     <w:multiLevelType w:val="hybridMultilevel"/>
     <w:tmpl w:val="F940D8B0"/>
@@ -27093,7 +27901,7 @@
       </w:pPr>
     </w:lvl>
   </w:abstractNum>
-  <w:abstractNum w:abstractNumId="31" w15:restartNumberingAfterBreak="0">
+  <w:abstractNum w:abstractNumId="32" w15:restartNumberingAfterBreak="0">
     <w:nsid w:val="54F61995"/>
     <w:multiLevelType w:val="hybridMultilevel"/>
     <w:tmpl w:val="D812B66A"/>
@@ -27182,7 +27990,7 @@
       </w:pPr>
     </w:lvl>
   </w:abstractNum>
-  <w:abstractNum w:abstractNumId="32" w15:restartNumberingAfterBreak="0">
+  <w:abstractNum w:abstractNumId="33" w15:restartNumberingAfterBreak="0">
     <w:nsid w:val="56966FE6"/>
     <w:multiLevelType w:val="hybridMultilevel"/>
     <w:tmpl w:val="3BD25D08"/>
@@ -27295,7 +28103,7 @@
       </w:rPr>
     </w:lvl>
   </w:abstractNum>
-  <w:abstractNum w:abstractNumId="33" w15:restartNumberingAfterBreak="0">
+  <w:abstractNum w:abstractNumId="34" w15:restartNumberingAfterBreak="0">
     <w:nsid w:val="582C67FB"/>
     <w:multiLevelType w:val="hybridMultilevel"/>
     <w:tmpl w:val="85F80DAC"/>
@@ -27408,7 +28216,7 @@
       </w:rPr>
     </w:lvl>
   </w:abstractNum>
-  <w:abstractNum w:abstractNumId="34" w15:restartNumberingAfterBreak="0">
+  <w:abstractNum w:abstractNumId="35" w15:restartNumberingAfterBreak="0">
     <w:nsid w:val="588103A8"/>
     <w:multiLevelType w:val="hybridMultilevel"/>
     <w:tmpl w:val="DED40964"/>
@@ -27494,7 +28302,7 @@
       </w:pPr>
     </w:lvl>
   </w:abstractNum>
-  <w:abstractNum w:abstractNumId="35" w15:restartNumberingAfterBreak="0">
+  <w:abstractNum w:abstractNumId="36" w15:restartNumberingAfterBreak="0">
     <w:nsid w:val="5C922399"/>
     <w:multiLevelType w:val="hybridMultilevel"/>
     <w:tmpl w:val="BCF20628"/>
@@ -27607,7 +28415,7 @@
       </w:rPr>
     </w:lvl>
   </w:abstractNum>
-  <w:abstractNum w:abstractNumId="36" w15:restartNumberingAfterBreak="0">
+  <w:abstractNum w:abstractNumId="37" w15:restartNumberingAfterBreak="0">
     <w:nsid w:val="5E5F3379"/>
     <w:multiLevelType w:val="hybridMultilevel"/>
     <w:tmpl w:val="B6D6BA16"/>
@@ -27720,7 +28528,7 @@
       </w:rPr>
     </w:lvl>
   </w:abstractNum>
-  <w:abstractNum w:abstractNumId="37" w15:restartNumberingAfterBreak="0">
+  <w:abstractNum w:abstractNumId="38" w15:restartNumberingAfterBreak="0">
     <w:nsid w:val="607A0524"/>
     <w:multiLevelType w:val="hybridMultilevel"/>
     <w:tmpl w:val="CB285258"/>
@@ -27833,7 +28641,7 @@
       </w:rPr>
     </w:lvl>
   </w:abstractNum>
-  <w:abstractNum w:abstractNumId="38" w15:restartNumberingAfterBreak="0">
+  <w:abstractNum w:abstractNumId="39" w15:restartNumberingAfterBreak="0">
     <w:nsid w:val="69A53000"/>
     <w:multiLevelType w:val="hybridMultilevel"/>
     <w:tmpl w:val="C92E6518"/>
@@ -27922,7 +28730,7 @@
       </w:pPr>
     </w:lvl>
   </w:abstractNum>
-  <w:abstractNum w:abstractNumId="39" w15:restartNumberingAfterBreak="0">
+  <w:abstractNum w:abstractNumId="40" w15:restartNumberingAfterBreak="0">
     <w:nsid w:val="6CB535E8"/>
     <w:multiLevelType w:val="hybridMultilevel"/>
     <w:tmpl w:val="A9581078"/>
@@ -28035,7 +28843,7 @@
       </w:rPr>
     </w:lvl>
   </w:abstractNum>
-  <w:abstractNum w:abstractNumId="40" w15:restartNumberingAfterBreak="0">
+  <w:abstractNum w:abstractNumId="41" w15:restartNumberingAfterBreak="0">
     <w:nsid w:val="6F2A5F03"/>
     <w:multiLevelType w:val="hybridMultilevel"/>
     <w:tmpl w:val="64E895F2"/>
@@ -28148,7 +28956,7 @@
       </w:rPr>
     </w:lvl>
   </w:abstractNum>
-  <w:abstractNum w:abstractNumId="41" w15:restartNumberingAfterBreak="0">
+  <w:abstractNum w:abstractNumId="42" w15:restartNumberingAfterBreak="0">
     <w:nsid w:val="6F95770D"/>
     <w:multiLevelType w:val="hybridMultilevel"/>
     <w:tmpl w:val="10ACEBCA"/>
@@ -28261,7 +29069,7 @@
       </w:rPr>
     </w:lvl>
   </w:abstractNum>
-  <w:abstractNum w:abstractNumId="42" w15:restartNumberingAfterBreak="0">
+  <w:abstractNum w:abstractNumId="43" w15:restartNumberingAfterBreak="0">
     <w:nsid w:val="703D35DC"/>
     <w:multiLevelType w:val="hybridMultilevel"/>
     <w:tmpl w:val="F87662A2"/>
@@ -28374,7 +29182,7 @@
       </w:rPr>
     </w:lvl>
   </w:abstractNum>
-  <w:abstractNum w:abstractNumId="43" w15:restartNumberingAfterBreak="0">
+  <w:abstractNum w:abstractNumId="44" w15:restartNumberingAfterBreak="0">
     <w:nsid w:val="70F524C9"/>
     <w:multiLevelType w:val="hybridMultilevel"/>
     <w:tmpl w:val="F1444A04"/>
@@ -28487,7 +29295,7 @@
       </w:rPr>
     </w:lvl>
   </w:abstractNum>
-  <w:abstractNum w:abstractNumId="44" w15:restartNumberingAfterBreak="0">
+  <w:abstractNum w:abstractNumId="45" w15:restartNumberingAfterBreak="0">
     <w:nsid w:val="717E460A"/>
     <w:multiLevelType w:val="hybridMultilevel"/>
     <w:tmpl w:val="7EFAD6FA"/>
@@ -28600,7 +29408,7 @@
       </w:rPr>
     </w:lvl>
   </w:abstractNum>
-  <w:abstractNum w:abstractNumId="45" w15:restartNumberingAfterBreak="0">
+  <w:abstractNum w:abstractNumId="46" w15:restartNumberingAfterBreak="0">
     <w:nsid w:val="72946382"/>
     <w:multiLevelType w:val="hybridMultilevel"/>
     <w:tmpl w:val="8D0A4588"/>
@@ -28713,7 +29521,7 @@
       </w:rPr>
     </w:lvl>
   </w:abstractNum>
-  <w:abstractNum w:abstractNumId="46" w15:restartNumberingAfterBreak="0">
+  <w:abstractNum w:abstractNumId="47" w15:restartNumberingAfterBreak="0">
     <w:nsid w:val="73892470"/>
     <w:multiLevelType w:val="hybridMultilevel"/>
     <w:tmpl w:val="4B3A60BC"/>
@@ -28826,7 +29634,7 @@
       </w:rPr>
     </w:lvl>
   </w:abstractNum>
-  <w:abstractNum w:abstractNumId="47" w15:restartNumberingAfterBreak="0">
+  <w:abstractNum w:abstractNumId="48" w15:restartNumberingAfterBreak="0">
     <w:nsid w:val="76BB40F3"/>
     <w:multiLevelType w:val="hybridMultilevel"/>
     <w:tmpl w:val="E8084134"/>
@@ -28939,7 +29747,7 @@
       </w:rPr>
     </w:lvl>
   </w:abstractNum>
-  <w:abstractNum w:abstractNumId="48" w15:restartNumberingAfterBreak="0">
+  <w:abstractNum w:abstractNumId="49" w15:restartNumberingAfterBreak="0">
     <w:nsid w:val="78FC32F8"/>
     <w:multiLevelType w:val="hybridMultilevel"/>
     <w:tmpl w:val="4564762C"/>
@@ -29052,158 +29860,161 @@
       </w:rPr>
     </w:lvl>
   </w:abstractNum>
-  <w:num w:numId="1" w16cid:durableId="1495536682">
+  <w:num w:numId="1">
     <w:abstractNumId w:val="16"/>
   </w:num>
-  <w:num w:numId="2" w16cid:durableId="1178083558">
+  <w:num w:numId="2">
+    <w:abstractNumId w:val="43"/>
+  </w:num>
+  <w:num w:numId="3">
+    <w:abstractNumId w:val="47"/>
+  </w:num>
+  <w:num w:numId="4">
+    <w:abstractNumId w:val="31"/>
+  </w:num>
+  <w:num w:numId="5">
+    <w:abstractNumId w:val="33"/>
+  </w:num>
+  <w:num w:numId="6">
+    <w:abstractNumId w:val="25"/>
+  </w:num>
+  <w:num w:numId="7">
+    <w:abstractNumId w:val="10"/>
+  </w:num>
+  <w:num w:numId="8">
+    <w:abstractNumId w:val="3"/>
+  </w:num>
+  <w:num w:numId="9">
+    <w:abstractNumId w:val="22"/>
+  </w:num>
+  <w:num w:numId="10">
+    <w:abstractNumId w:val="17"/>
+  </w:num>
+  <w:num w:numId="11">
+    <w:abstractNumId w:val="35"/>
+  </w:num>
+  <w:num w:numId="12">
+    <w:abstractNumId w:val="4"/>
+  </w:num>
+  <w:num w:numId="13">
+    <w:abstractNumId w:val="41"/>
+  </w:num>
+  <w:num w:numId="14">
+    <w:abstractNumId w:val="7"/>
+  </w:num>
+  <w:num w:numId="15">
+    <w:abstractNumId w:val="21"/>
+  </w:num>
+  <w:num w:numId="16">
+    <w:abstractNumId w:val="36"/>
+  </w:num>
+  <w:num w:numId="17">
+    <w:abstractNumId w:val="48"/>
+  </w:num>
+  <w:num w:numId="18">
+    <w:abstractNumId w:val="37"/>
+  </w:num>
+  <w:num w:numId="19">
+    <w:abstractNumId w:val="24"/>
+  </w:num>
+  <w:num w:numId="20">
+    <w:abstractNumId w:val="44"/>
+  </w:num>
+  <w:num w:numId="21">
+    <w:abstractNumId w:val="38"/>
+  </w:num>
+  <w:num w:numId="22">
+    <w:abstractNumId w:val="30"/>
+  </w:num>
+  <w:num w:numId="23">
+    <w:abstractNumId w:val="26"/>
+  </w:num>
+  <w:num w:numId="24">
+    <w:abstractNumId w:val="28"/>
+  </w:num>
+  <w:num w:numId="25">
+    <w:abstractNumId w:val="5"/>
+  </w:num>
+  <w:num w:numId="26">
+    <w:abstractNumId w:val="39"/>
+  </w:num>
+  <w:num w:numId="27">
+    <w:abstractNumId w:val="19"/>
+  </w:num>
+  <w:num w:numId="28">
+    <w:abstractNumId w:val="29"/>
+  </w:num>
+  <w:num w:numId="29">
     <w:abstractNumId w:val="42"/>
   </w:num>
-  <w:num w:numId="3" w16cid:durableId="1762606180">
+  <w:num w:numId="30">
+    <w:abstractNumId w:val="20"/>
+  </w:num>
+  <w:num w:numId="31">
+    <w:abstractNumId w:val="14"/>
+  </w:num>
+  <w:num w:numId="32">
+    <w:abstractNumId w:val="34"/>
+  </w:num>
+  <w:num w:numId="33">
+    <w:abstractNumId w:val="12"/>
+  </w:num>
+  <w:num w:numId="34">
+    <w:abstractNumId w:val="11"/>
+  </w:num>
+  <w:num w:numId="35">
+    <w:abstractNumId w:val="23"/>
+  </w:num>
+  <w:num w:numId="36">
+    <w:abstractNumId w:val="1"/>
+  </w:num>
+  <w:num w:numId="37">
+    <w:abstractNumId w:val="8"/>
+  </w:num>
+  <w:num w:numId="38">
+    <w:abstractNumId w:val="49"/>
+  </w:num>
+  <w:num w:numId="39">
     <w:abstractNumId w:val="46"/>
   </w:num>
-  <w:num w:numId="4" w16cid:durableId="1834712617">
-    <w:abstractNumId w:val="30"/>
+  <w:num w:numId="40">
+    <w:abstractNumId w:val="0"/>
   </w:num>
-  <w:num w:numId="5" w16cid:durableId="802651677">
+  <w:num w:numId="41">
+    <w:abstractNumId w:val="13"/>
+  </w:num>
+  <w:num w:numId="42">
+    <w:abstractNumId w:val="40"/>
+  </w:num>
+  <w:num w:numId="43">
+    <w:abstractNumId w:val="15"/>
+  </w:num>
+  <w:num w:numId="44">
+    <w:abstractNumId w:val="9"/>
+  </w:num>
+  <w:num w:numId="45">
+    <w:abstractNumId w:val="27"/>
+  </w:num>
+  <w:num w:numId="46">
     <w:abstractNumId w:val="32"/>
   </w:num>
-  <w:num w:numId="6" w16cid:durableId="1884438644">
-    <w:abstractNumId w:val="24"/>
+  <w:num w:numId="47">
+    <w:abstractNumId w:val="2"/>
   </w:num>
-  <w:num w:numId="7" w16cid:durableId="1026950945">
-    <w:abstractNumId w:val="10"/>
-  </w:num>
-  <w:num w:numId="8" w16cid:durableId="1012297631">
-    <w:abstractNumId w:val="3"/>
-  </w:num>
-  <w:num w:numId="9" w16cid:durableId="1916472062">
-    <w:abstractNumId w:val="21"/>
-  </w:num>
-  <w:num w:numId="10" w16cid:durableId="1745225342">
-    <w:abstractNumId w:val="17"/>
-  </w:num>
-  <w:num w:numId="11" w16cid:durableId="682631632">
-    <w:abstractNumId w:val="34"/>
-  </w:num>
-  <w:num w:numId="12" w16cid:durableId="1364479836">
-    <w:abstractNumId w:val="4"/>
-  </w:num>
-  <w:num w:numId="13" w16cid:durableId="44792719">
-    <w:abstractNumId w:val="40"/>
-  </w:num>
-  <w:num w:numId="14" w16cid:durableId="1845198846">
-    <w:abstractNumId w:val="7"/>
-  </w:num>
-  <w:num w:numId="15" w16cid:durableId="196815788">
-    <w:abstractNumId w:val="20"/>
-  </w:num>
-  <w:num w:numId="16" w16cid:durableId="1581987383">
-    <w:abstractNumId w:val="35"/>
-  </w:num>
-  <w:num w:numId="17" w16cid:durableId="2051688029">
-    <w:abstractNumId w:val="47"/>
-  </w:num>
-  <w:num w:numId="18" w16cid:durableId="2042976717">
-    <w:abstractNumId w:val="36"/>
-  </w:num>
-  <w:num w:numId="19" w16cid:durableId="1178693579">
-    <w:abstractNumId w:val="23"/>
-  </w:num>
-  <w:num w:numId="20" w16cid:durableId="287128084">
-    <w:abstractNumId w:val="43"/>
-  </w:num>
-  <w:num w:numId="21" w16cid:durableId="241063945">
-    <w:abstractNumId w:val="37"/>
-  </w:num>
-  <w:num w:numId="22" w16cid:durableId="303512301">
-    <w:abstractNumId w:val="29"/>
-  </w:num>
-  <w:num w:numId="23" w16cid:durableId="768162920">
-    <w:abstractNumId w:val="25"/>
-  </w:num>
-  <w:num w:numId="24" w16cid:durableId="624384994">
-    <w:abstractNumId w:val="27"/>
-  </w:num>
-  <w:num w:numId="25" w16cid:durableId="911769003">
-    <w:abstractNumId w:val="5"/>
-  </w:num>
-  <w:num w:numId="26" w16cid:durableId="1988584506">
-    <w:abstractNumId w:val="38"/>
-  </w:num>
-  <w:num w:numId="27" w16cid:durableId="1237208853">
-    <w:abstractNumId w:val="18"/>
-  </w:num>
-  <w:num w:numId="28" w16cid:durableId="360909084">
-    <w:abstractNumId w:val="28"/>
-  </w:num>
-  <w:num w:numId="29" w16cid:durableId="1523322384">
-    <w:abstractNumId w:val="41"/>
-  </w:num>
-  <w:num w:numId="30" w16cid:durableId="834539712">
-    <w:abstractNumId w:val="19"/>
-  </w:num>
-  <w:num w:numId="31" w16cid:durableId="370495496">
-    <w:abstractNumId w:val="14"/>
-  </w:num>
-  <w:num w:numId="32" w16cid:durableId="2134208658">
-    <w:abstractNumId w:val="33"/>
-  </w:num>
-  <w:num w:numId="33" w16cid:durableId="202719577">
-    <w:abstractNumId w:val="12"/>
-  </w:num>
-  <w:num w:numId="34" w16cid:durableId="1607736229">
-    <w:abstractNumId w:val="11"/>
-  </w:num>
-  <w:num w:numId="35" w16cid:durableId="1625382640">
-    <w:abstractNumId w:val="22"/>
-  </w:num>
-  <w:num w:numId="36" w16cid:durableId="2134908268">
-    <w:abstractNumId w:val="1"/>
-  </w:num>
-  <w:num w:numId="37" w16cid:durableId="7686166">
-    <w:abstractNumId w:val="8"/>
-  </w:num>
-  <w:num w:numId="38" w16cid:durableId="141891692">
-    <w:abstractNumId w:val="48"/>
-  </w:num>
-  <w:num w:numId="39" w16cid:durableId="668216038">
+  <w:num w:numId="48">
     <w:abstractNumId w:val="45"/>
   </w:num>
-  <w:num w:numId="40" w16cid:durableId="1928733981">
-    <w:abstractNumId w:val="0"/>
+  <w:num w:numId="49">
+    <w:abstractNumId w:val="6"/>
   </w:num>
-  <w:num w:numId="41" w16cid:durableId="475882529">
-    <w:abstractNumId w:val="13"/>
-  </w:num>
-  <w:num w:numId="42" w16cid:durableId="76558583">
-    <w:abstractNumId w:val="39"/>
-  </w:num>
-  <w:num w:numId="43" w16cid:durableId="1896619482">
-    <w:abstractNumId w:val="15"/>
-  </w:num>
-  <w:num w:numId="44" w16cid:durableId="1960406562">
-    <w:abstractNumId w:val="9"/>
-  </w:num>
-  <w:num w:numId="45" w16cid:durableId="2012754777">
-    <w:abstractNumId w:val="26"/>
-  </w:num>
-  <w:num w:numId="46" w16cid:durableId="1963263907">
-    <w:abstractNumId w:val="31"/>
-  </w:num>
-  <w:num w:numId="47" w16cid:durableId="1954240054">
-    <w:abstractNumId w:val="2"/>
-  </w:num>
-  <w:num w:numId="48" w16cid:durableId="1251694814">
-    <w:abstractNumId w:val="44"/>
-  </w:num>
-  <w:num w:numId="49" w16cid:durableId="319968351">
-    <w:abstractNumId w:val="6"/>
+  <w:num w:numId="50">
+    <w:abstractNumId w:val="18"/>
   </w:num>
 </w:numbering>
 </file>
 
 <file path=word/styles.xml><?xml version="1.0" encoding="utf-8"?>
-<w:styles xmlns:mc="http://schemas.openxmlformats.org/markup-compatibility/2006" xmlns:r="http://schemas.openxmlformats.org/officeDocument/2006/relationships" xmlns:w="http://schemas.openxmlformats.org/wordprocessingml/2006/main" xmlns:w14="http://schemas.microsoft.com/office/word/2010/wordml" xmlns:w15="http://schemas.microsoft.com/office/word/2012/wordml" xmlns:w16cex="http://schemas.microsoft.com/office/word/2018/wordml/cex" xmlns:w16cid="http://schemas.microsoft.com/office/word/2016/wordml/cid" xmlns:w16="http://schemas.microsoft.com/office/word/2018/wordml" xmlns:w16du="http://schemas.microsoft.com/office/word/2023/wordml/word16du" xmlns:w16sdtdh="http://schemas.microsoft.com/office/word/2020/wordml/sdtdatahash" xmlns:w16sdtfl="http://schemas.microsoft.com/office/word/2024/wordml/sdtformatlock" xmlns:w16se="http://schemas.microsoft.com/office/word/2015/wordml/symex" mc:Ignorable="w14 w15 w16se w16cid w16 w16cex w16sdtdh w16sdtfl w16du">
+<w:styles xmlns:mc="http://schemas.openxmlformats.org/markup-compatibility/2006" xmlns:r="http://schemas.openxmlformats.org/officeDocument/2006/relationships" xmlns:w="http://schemas.openxmlformats.org/wordprocessingml/2006/main" xmlns:w14="http://schemas.microsoft.com/office/word/2010/wordml" xmlns:w15="http://schemas.microsoft.com/office/word/2012/wordml" xmlns:w16cex="http://schemas.microsoft.com/office/word/2018/wordml/cex" xmlns:w16cid="http://schemas.microsoft.com/office/word/2016/wordml/cid" xmlns:w16="http://schemas.microsoft.com/office/word/2018/wordml" xmlns:w16sdtdh="http://schemas.microsoft.com/office/word/2020/wordml/sdtdatahash" xmlns:w16se="http://schemas.microsoft.com/office/word/2015/wordml/symex" mc:Ignorable="w14 w15 w16se w16cid w16 w16cex w16sdtdh">
   <w:docDefaults>
     <w:rPrDefault>
       <w:rPr>
@@ -29601,7 +30412,7 @@
     <w:name w:val="Normal"/>
     <w:qFormat/>
   </w:style>
-  <w:style w:type="paragraph" w:styleId="Ttulo1">
+  <w:style w:type="paragraph" w:styleId="Heading1">
     <w:name w:val="heading 1"/>
     <w:basedOn w:val="Normal"/>
     <w:next w:val="Normal"/>
@@ -29618,7 +30429,7 @@
       <w:szCs w:val="40"/>
     </w:rPr>
   </w:style>
-  <w:style w:type="paragraph" w:styleId="Ttulo2">
+  <w:style w:type="paragraph" w:styleId="Heading2">
     <w:name w:val="heading 2"/>
     <w:basedOn w:val="Normal"/>
     <w:next w:val="Normal"/>
@@ -29636,7 +30447,7 @@
       <w:szCs w:val="32"/>
     </w:rPr>
   </w:style>
-  <w:style w:type="paragraph" w:styleId="Ttulo3">
+  <w:style w:type="paragraph" w:styleId="Heading3">
     <w:name w:val="heading 3"/>
     <w:basedOn w:val="Normal"/>
     <w:next w:val="Normal"/>
@@ -29655,7 +30466,7 @@
       <w:szCs w:val="28"/>
     </w:rPr>
   </w:style>
-  <w:style w:type="paragraph" w:styleId="Ttulo4">
+  <w:style w:type="paragraph" w:styleId="Heading4">
     <w:name w:val="heading 4"/>
     <w:basedOn w:val="Normal"/>
     <w:next w:val="Normal"/>
@@ -29675,7 +30486,7 @@
       <w:szCs w:val="24"/>
     </w:rPr>
   </w:style>
-  <w:style w:type="paragraph" w:styleId="Ttulo5">
+  <w:style w:type="paragraph" w:styleId="Heading5">
     <w:name w:val="heading 5"/>
     <w:basedOn w:val="Normal"/>
     <w:next w:val="Normal"/>
@@ -29693,7 +30504,7 @@
       <w:color w:val="666666"/>
     </w:rPr>
   </w:style>
-  <w:style w:type="paragraph" w:styleId="Ttulo6">
+  <w:style w:type="paragraph" w:styleId="Heading6">
     <w:name w:val="heading 6"/>
     <w:basedOn w:val="Normal"/>
     <w:next w:val="Normal"/>
@@ -29712,13 +30523,13 @@
       <w:color w:val="666666"/>
     </w:rPr>
   </w:style>
-  <w:style w:type="character" w:default="1" w:styleId="Fuentedeprrafopredeter">
+  <w:style w:type="character" w:default="1" w:styleId="DefaultParagraphFont">
     <w:name w:val="Default Paragraph Font"/>
     <w:uiPriority w:val="1"/>
     <w:semiHidden/>
     <w:unhideWhenUsed/>
   </w:style>
-  <w:style w:type="table" w:default="1" w:styleId="Tablanormal">
+  <w:style w:type="table" w:default="1" w:styleId="TableNormal">
     <w:name w:val="Normal Table"/>
     <w:uiPriority w:val="99"/>
     <w:semiHidden/>
@@ -29733,7 +30544,7 @@
       </w:tblCellMar>
     </w:tblPr>
   </w:style>
-  <w:style w:type="numbering" w:default="1" w:styleId="Sinlista">
+  <w:style w:type="numbering" w:default="1" w:styleId="NoList">
     <w:name w:val="No List"/>
     <w:uiPriority w:val="99"/>
     <w:semiHidden/>
@@ -29750,7 +30561,7 @@
       </w:tblCellMar>
     </w:tblPr>
   </w:style>
-  <w:style w:type="paragraph" w:styleId="Ttulo">
+  <w:style w:type="paragraph" w:styleId="Title">
     <w:name w:val="Title"/>
     <w:basedOn w:val="Normal"/>
     <w:next w:val="Normal"/>
@@ -29766,7 +30577,7 @@
       <w:szCs w:val="52"/>
     </w:rPr>
   </w:style>
-  <w:style w:type="paragraph" w:styleId="Subttulo">
+  <w:style w:type="paragraph" w:styleId="Subtitle">
     <w:name w:val="Subtitle"/>
     <w:basedOn w:val="Normal"/>
     <w:next w:val="Normal"/>
@@ -29783,7 +30594,7 @@
       <w:szCs w:val="30"/>
     </w:rPr>
   </w:style>
-  <w:style w:type="paragraph" w:styleId="Prrafodelista">
+  <w:style w:type="paragraph" w:styleId="ListParagraph">
     <w:name w:val="List Paragraph"/>
     <w:basedOn w:val="Normal"/>
     <w:uiPriority w:val="34"/>
@@ -29794,7 +30605,7 @@
       <w:contextualSpacing/>
     </w:pPr>
   </w:style>
-  <w:style w:type="paragraph" w:styleId="Descripcin">
+  <w:style w:type="paragraph" w:styleId="Caption">
     <w:name w:val="caption"/>
     <w:basedOn w:val="Normal"/>
     <w:next w:val="Normal"/>
@@ -29813,11 +30624,11 @@
       <w:szCs w:val="18"/>
     </w:rPr>
   </w:style>
-  <w:style w:type="paragraph" w:styleId="Cita">
+  <w:style w:type="paragraph" w:styleId="Quote">
     <w:name w:val="Quote"/>
     <w:basedOn w:val="Normal"/>
     <w:next w:val="Normal"/>
-    <w:link w:val="CitaCar"/>
+    <w:link w:val="QuoteChar"/>
     <w:uiPriority w:val="29"/>
     <w:qFormat/>
     <w:rsid w:val="005D23D7"/>
@@ -29832,10 +30643,10 @@
       <w:color w:val="404040" w:themeColor="text1" w:themeTint="BF"/>
     </w:rPr>
   </w:style>
-  <w:style w:type="character" w:customStyle="1" w:styleId="CitaCar">
-    <w:name w:val="Cita Car"/>
-    <w:basedOn w:val="Fuentedeprrafopredeter"/>
-    <w:link w:val="Cita"/>
+  <w:style w:type="character" w:customStyle="1" w:styleId="QuoteChar">
+    <w:name w:val="Quote Char"/>
+    <w:basedOn w:val="DefaultParagraphFont"/>
+    <w:link w:val="Quote"/>
     <w:uiPriority w:val="29"/>
     <w:rsid w:val="005D23D7"/>
     <w:rPr>
@@ -29844,9 +30655,9 @@
       <w:color w:val="404040" w:themeColor="text1" w:themeTint="BF"/>
     </w:rPr>
   </w:style>
-  <w:style w:type="character" w:styleId="Textodelmarcadordeposicin">
+  <w:style w:type="character" w:styleId="PlaceholderText">
     <w:name w:val="Placeholder Text"/>
-    <w:basedOn w:val="Fuentedeprrafopredeter"/>
+    <w:basedOn w:val="DefaultParagraphFont"/>
     <w:uiPriority w:val="99"/>
     <w:semiHidden/>
     <w:rsid w:val="00D94EBB"/>
@@ -29854,10 +30665,10 @@
       <w:color w:val="666666"/>
     </w:rPr>
   </w:style>
-  <w:style w:type="paragraph" w:styleId="Textonotapie">
+  <w:style w:type="paragraph" w:styleId="FootnoteText">
     <w:name w:val="footnote text"/>
     <w:basedOn w:val="Normal"/>
-    <w:link w:val="TextonotapieCar"/>
+    <w:link w:val="FootnoteTextChar"/>
     <w:uiPriority w:val="99"/>
     <w:semiHidden/>
     <w:unhideWhenUsed/>
@@ -29870,10 +30681,10 @@
       <w:szCs w:val="20"/>
     </w:rPr>
   </w:style>
-  <w:style w:type="character" w:customStyle="1" w:styleId="TextonotapieCar">
-    <w:name w:val="Texto nota pie Car"/>
-    <w:basedOn w:val="Fuentedeprrafopredeter"/>
-    <w:link w:val="Textonotapie"/>
+  <w:style w:type="character" w:customStyle="1" w:styleId="FootnoteTextChar">
+    <w:name w:val="Footnote Text Char"/>
+    <w:basedOn w:val="DefaultParagraphFont"/>
+    <w:link w:val="FootnoteText"/>
     <w:uiPriority w:val="99"/>
     <w:semiHidden/>
     <w:rsid w:val="00B220C6"/>
@@ -29882,9 +30693,9 @@
       <w:szCs w:val="20"/>
     </w:rPr>
   </w:style>
-  <w:style w:type="character" w:styleId="Refdenotaalpie">
+  <w:style w:type="character" w:styleId="FootnoteReference">
     <w:name w:val="footnote reference"/>
-    <w:basedOn w:val="Fuentedeprrafopredeter"/>
+    <w:basedOn w:val="DefaultParagraphFont"/>
     <w:uiPriority w:val="99"/>
     <w:semiHidden/>
     <w:unhideWhenUsed/>
@@ -29893,9 +30704,9 @@
       <w:vertAlign w:val="superscript"/>
     </w:rPr>
   </w:style>
-  <w:style w:type="character" w:styleId="Hipervnculo">
+  <w:style w:type="character" w:styleId="Hyperlink">
     <w:name w:val="Hyperlink"/>
-    <w:basedOn w:val="Fuentedeprrafopredeter"/>
+    <w:basedOn w:val="DefaultParagraphFont"/>
     <w:uiPriority w:val="99"/>
     <w:unhideWhenUsed/>
     <w:rsid w:val="00B220C6"/>
@@ -29904,9 +30715,9 @@
       <w:u w:val="single"/>
     </w:rPr>
   </w:style>
-  <w:style w:type="character" w:styleId="Mencinsinresolver">
+  <w:style w:type="character" w:styleId="UnresolvedMention">
     <w:name w:val="Unresolved Mention"/>
-    <w:basedOn w:val="Fuentedeprrafopredeter"/>
+    <w:basedOn w:val="DefaultParagraphFont"/>
     <w:uiPriority w:val="99"/>
     <w:semiHidden/>
     <w:unhideWhenUsed/>

</xml_diff>

<commit_message>
Ch 5 Second Iteration Draft
</commit_message>
<xml_diff>
--- a/Draft/5 Implementation.docx
+++ b/Draft/5 Implementation.docx
@@ -17231,14 +17231,12 @@
         </w:rPr>
         <w:t xml:space="preserve">In general, it was possible to consider the configuration process of the room as a success, the users considered the task clear and the controls easy or at least sufficient to accomplish the explained goals. The most prevalent feedback was related to the visual clarity of several of the UI elements present, </w:t>
       </w:r>
-      <w:proofErr w:type="spellStart"/>
-      <w:r>
-        <w:rPr>
-          <w:lang w:val="en-NZ"/>
-        </w:rPr>
-        <w:t>specially</w:t>
-      </w:r>
-      <w:proofErr w:type="spellEnd"/>
+      <w:r>
+        <w:rPr>
+          <w:lang w:val="en-NZ"/>
+        </w:rPr>
+        <w:t>especially</w:t>
+      </w:r>
       <w:r>
         <w:rPr>
           <w:lang w:val="en-NZ"/>
@@ -25521,6 +25519,273 @@
     </w:p>
     <w:p>
       <w:pPr>
+        <w:rPr>
+          <w:lang w:val="en-NZ"/>
+        </w:rPr>
+      </w:pPr>
+      <w:r>
+        <w:rPr>
+          <w:lang w:val="en-NZ"/>
+        </w:rPr>
+        <w:t>The final functionality implemented that picked the interest of the users as identified during the test phase was the tool to manage discussions and voting processes. It was also the functionality that changed the most from the design phase in response form the comments and ideas collected from the users.</w:t>
+      </w:r>
+    </w:p>
+    <w:p>
+      <w:pPr>
+        <w:rPr>
+          <w:lang w:val="en-NZ"/>
+        </w:rPr>
+      </w:pPr>
+      <w:r>
+        <w:rPr>
+          <w:lang w:val="en-NZ"/>
+        </w:rPr>
+        <w:t xml:space="preserve">In the original design, and interface was presented to the students with information about the vote question or premise and the possible options to select. The structure and organization </w:t>
+      </w:r>
+      <w:r>
+        <w:rPr>
+          <w:lang w:val="en-NZ"/>
+        </w:rPr>
+        <w:lastRenderedPageBreak/>
+        <w:t>of the team around the discussion was left to the students to execute with the amount of structure they wished to implement.</w:t>
+      </w:r>
+    </w:p>
+    <w:p>
+      <w:pPr>
+        <w:rPr>
+          <w:lang w:val="en-NZ"/>
+        </w:rPr>
+      </w:pPr>
+      <w:r>
+        <w:rPr>
+          <w:lang w:val="en-NZ"/>
+        </w:rPr>
+        <w:t xml:space="preserve">This proposal prompted two set of opposing opinions among the students. Some users questioned the necessity to interact at all with the application to organize the debate, highlighting how disruptive the idea sounded for the communication between participants. In contrasts, others </w:t>
+      </w:r>
+      <w:r>
+        <w:rPr>
+          <w:lang w:val="en-NZ"/>
+        </w:rPr>
+        <w:t>found</w:t>
+      </w:r>
+      <w:r>
+        <w:rPr>
+          <w:lang w:val="en-NZ"/>
+        </w:rPr>
+        <w:t xml:space="preserve"> the idea of interacting with visuals</w:t>
+      </w:r>
+      <w:r>
+        <w:rPr>
+          <w:lang w:val="en-NZ"/>
+        </w:rPr>
+        <w:t xml:space="preserve"> that conveyed more information about the activity as useful and a way to “spice” the conversation and help make the activity ore interesting. It was clear that the mechanic was divisive at best, so it was important to find a common middle grand between the two views, that could highlight the positive aspects of the activity while mitigating the negative observations.</w:t>
+      </w:r>
+    </w:p>
+    <w:p>
+      <w:pPr>
+        <w:rPr>
+          <w:lang w:val="en-NZ"/>
+        </w:rPr>
+      </w:pPr>
+      <w:r>
+        <w:rPr>
+          <w:lang w:val="en-NZ"/>
+        </w:rPr>
+        <w:t>Three elements were identified as the core of the experience and that could provide the most advantages in any scenario or usage of the tool:</w:t>
+      </w:r>
+    </w:p>
+    <w:p>
+      <w:pPr>
+        <w:pStyle w:val="ListParagraph"/>
+        <w:numPr>
+          <w:ilvl w:val="0"/>
+          <w:numId w:val="22"/>
+        </w:numPr>
+        <w:rPr>
+          <w:lang w:val="en-NZ"/>
+        </w:rPr>
+      </w:pPr>
+      <w:r>
+        <w:rPr>
+          <w:lang w:val="en-NZ"/>
+        </w:rPr>
+        <w:t>Signal to the participants that an activity involving the whole group was necessary.</w:t>
+      </w:r>
+    </w:p>
+    <w:p>
+      <w:pPr>
+        <w:pStyle w:val="ListParagraph"/>
+        <w:numPr>
+          <w:ilvl w:val="0"/>
+          <w:numId w:val="22"/>
+        </w:numPr>
+        <w:rPr>
+          <w:lang w:val="en-NZ"/>
+        </w:rPr>
+      </w:pPr>
+      <w:r>
+        <w:rPr>
+          <w:lang w:val="en-NZ"/>
+        </w:rPr>
+        <w:t>Quickly check information about the discussion topic and the possible answers or options, if any.</w:t>
+      </w:r>
+    </w:p>
+    <w:p>
+      <w:pPr>
+        <w:pStyle w:val="ListParagraph"/>
+        <w:numPr>
+          <w:ilvl w:val="0"/>
+          <w:numId w:val="22"/>
+        </w:numPr>
+        <w:rPr>
+          <w:lang w:val="en-NZ"/>
+        </w:rPr>
+      </w:pPr>
+      <w:r>
+        <w:rPr>
+          <w:lang w:val="en-NZ"/>
+        </w:rPr>
+        <w:t>Quickly check the answers provided or the positions taken by each participant.</w:t>
+      </w:r>
+    </w:p>
+    <w:p>
+      <w:pPr>
+        <w:rPr>
+          <w:lang w:val="en-NZ"/>
+        </w:rPr>
+      </w:pPr>
+      <w:r>
+        <w:rPr>
+          <w:lang w:val="en-NZ"/>
+        </w:rPr>
+        <w:t xml:space="preserve">Alternatively, the most concerning aspects of the use case related to forcing the participants to interact with a digital interface </w:t>
+      </w:r>
+      <w:r>
+        <w:rPr>
+          <w:lang w:val="en-NZ"/>
+        </w:rPr>
+        <w:t>where</w:t>
+      </w:r>
+      <w:r>
+        <w:rPr>
+          <w:lang w:val="en-NZ"/>
+        </w:rPr>
+        <w:t xml:space="preserve"> a quick face-to-face discussion was possible, and probably creating </w:t>
+      </w:r>
+      <w:r>
+        <w:rPr>
+          <w:lang w:val="en-NZ"/>
+        </w:rPr>
+        <w:t>a hindrance</w:t>
+      </w:r>
+      <w:r>
+        <w:rPr>
+          <w:lang w:val="en-NZ"/>
+        </w:rPr>
+        <w:t xml:space="preserve"> to communication</w:t>
+      </w:r>
+      <w:r>
+        <w:rPr>
+          <w:lang w:val="en-NZ"/>
+        </w:rPr>
+        <w:t xml:space="preserve"> by limiting answers to what was configured in the application. Forcing a strict structure to the debate process also concerned some users that could see such process as something that would make any activity with the group take longer or be prone to mistakes and delays.</w:t>
+      </w:r>
+    </w:p>
+    <w:p>
+      <w:pPr>
+        <w:rPr>
+          <w:lang w:val="en-NZ"/>
+        </w:rPr>
+      </w:pPr>
+      <w:r>
+        <w:rPr>
+          <w:lang w:val="en-NZ"/>
+        </w:rPr>
+        <w:t>The final implementation offered the possibility to approach the debate process with two degrees of structure. The loosest version of the activity would act only as a general call to all participants in the room to pay attention to the team member that initiate the activity. The only UI element present would be that notification that a debate was in progress and who started it. Elements like the subject of debate, possible answers and the voting process itself was the group’s responsibility and outside the flow of the app.</w:t>
+      </w:r>
+    </w:p>
+    <w:p>
+      <w:pPr>
+        <w:rPr>
+          <w:lang w:val="en-NZ"/>
+        </w:rPr>
+      </w:pPr>
+      <w:r>
+        <w:rPr>
+          <w:lang w:val="en-NZ"/>
+        </w:rPr>
+        <w:t>The second level of structures offered to the person initiating the activity the possibility to configure a topic and add voting options if so desired. The Ui then would show this information to each participant, as shown in Figure 36. More configuration points for the structure of the activity were considered, like forcing participants to vote and allowing for a flow of question-response activity to take place, but only the first two levels were implemented and shown to the students, while some other options were discussed.</w:t>
+      </w:r>
+    </w:p>
+    <w:p>
+      <w:pPr>
+        <w:jc w:val="center"/>
+        <w:rPr>
+          <w:lang w:val="en-NZ"/>
+        </w:rPr>
+      </w:pPr>
+      <w:r>
+        <w:rPr>
+          <w:lang w:val="en-NZ"/>
+        </w:rPr>
+        <w:t>Figure 36</w:t>
+      </w:r>
+    </w:p>
+    <w:p>
+      <w:pPr>
+        <w:rPr>
+          <w:lang w:val="en-NZ"/>
+        </w:rPr>
+      </w:pPr>
+      <w:r>
+        <w:rPr>
+          <w:lang w:val="en-NZ"/>
+        </w:rPr>
+        <w:t>Interaction with the UI, specially during the voting process, was completely changed to avoid the major critique of forcing interaction with the device for an activity meant for face-to-face communication. Combining the ideas acquired from different users, a system of emotes was implemented linked to the visualization of the User Anchor, which was closer linked to the position of the device and to the person controlling it. The emotes would show a visual that could represent several meanings from a selection implemented in the app. The emotes implemented represented simple affirmations or negatives, as well as set of possible answers or postures using the letters A, B, C, D and a set of colours. Figure 37 shows examples of some of the emotes implemented.</w:t>
+      </w:r>
+    </w:p>
+    <w:p>
+      <w:pPr>
+        <w:jc w:val="center"/>
+        <w:rPr>
+          <w:lang w:val="en-NZ"/>
+        </w:rPr>
+      </w:pPr>
+      <w:r>
+        <w:rPr>
+          <w:lang w:val="en-NZ"/>
+        </w:rPr>
+        <w:t>Figure 37</w:t>
+      </w:r>
+    </w:p>
+    <w:p>
+      <w:pPr>
+        <w:rPr>
+          <w:lang w:val="en-NZ"/>
+        </w:rPr>
+      </w:pPr>
+      <w:r>
+        <w:rPr>
+          <w:lang w:val="en-NZ"/>
+        </w:rPr>
+        <w:t xml:space="preserve">The solution was not perfect but emphasized the priorities and the development goals of CollabAR, using visual to augment the collaborative process with out undermining the value </w:t>
+      </w:r>
+      <w:r>
+        <w:rPr>
+          <w:lang w:val="en-NZ"/>
+        </w:rPr>
+        <w:lastRenderedPageBreak/>
+        <w:t>and need of communication.</w:t>
+      </w:r>
+      <w:r>
+        <w:rPr>
+          <w:lang w:val="en-NZ"/>
+        </w:rPr>
+        <w:t xml:space="preserve"> It is also the most prominent example of the user-driven design of the tool, and of the importance of incorporating the final user early in the design stage, to align the needs of the users with the objectives of the development and to understand the ramifications of a decision in the learning background were is going to be implemented.</w:t>
+      </w:r>
+    </w:p>
+    <w:p>
+      <w:pPr>
         <w:pStyle w:val="Heading2"/>
         <w:rPr>
           <w:lang w:val="en-NZ"/>
@@ -25557,6 +25822,54 @@
           <w:lang w:val="en-NZ"/>
         </w:rPr>
       </w:pPr>
+      <w:r>
+        <w:rPr>
+          <w:lang w:val="en-NZ"/>
+        </w:rPr>
+        <w:t>The final evaluation process of CollabAR tried to focus primarily in the new functionalities shown to the students, but also was intended as a post-mortem of the development process as a whole and its impact on the overall learning intervention and research goals.</w:t>
+      </w:r>
+    </w:p>
+    <w:p>
+      <w:pPr>
+        <w:pStyle w:val="Heading3"/>
+        <w:rPr>
+          <w:lang w:val="en-NZ"/>
+        </w:rPr>
+      </w:pPr>
+      <w:r>
+        <w:rPr>
+          <w:lang w:val="en-NZ"/>
+        </w:rPr>
+        <w:t>5.2.4.1 Implementation and analysis of the Use Cases</w:t>
+      </w:r>
+    </w:p>
+    <w:p>
+      <w:pPr>
+        <w:pStyle w:val="Heading3"/>
+        <w:rPr>
+          <w:lang w:val="en-NZ"/>
+        </w:rPr>
+      </w:pPr>
+      <w:r>
+        <w:rPr>
+          <w:lang w:val="en-NZ"/>
+        </w:rPr>
+        <w:t>5.2.4.2 User Interactions and observations</w:t>
+      </w:r>
+    </w:p>
+    <w:p>
+      <w:pPr>
+        <w:pStyle w:val="Heading3"/>
+        <w:rPr>
+          <w:lang w:val="en-NZ"/>
+        </w:rPr>
+      </w:pPr>
+      <w:r>
+        <w:rPr>
+          <w:lang w:val="en-NZ"/>
+        </w:rPr>
+        <w:t>5.2.4.3 Research Goals</w:t>
+      </w:r>
     </w:p>
     <w:p>
       <w:pPr>
@@ -25569,7 +25882,6 @@
         <w:rPr>
           <w:lang w:val="en-NZ"/>
         </w:rPr>
-        <w:lastRenderedPageBreak/>
         <w:t>5</w:t>
       </w:r>
       <w:r>
@@ -27589,6 +27901,119 @@
     </w:lvl>
   </w:abstractNum>
   <w:abstractNum w:abstractNumId="17" w15:restartNumberingAfterBreak="0">
+    <w:nsid w:val="6A243EC4"/>
+    <w:multiLevelType w:val="hybridMultilevel"/>
+    <w:tmpl w:val="2D00C79C"/>
+    <w:lvl w:ilvl="0" w:tplc="14090001">
+      <w:start w:val="1"/>
+      <w:numFmt w:val="bullet"/>
+      <w:lvlText w:val=""/>
+      <w:lvlJc w:val="left"/>
+      <w:pPr>
+        <w:ind w:left="720" w:hanging="360"/>
+      </w:pPr>
+      <w:rPr>
+        <w:rFonts w:ascii="Symbol" w:hAnsi="Symbol" w:hint="default"/>
+      </w:rPr>
+    </w:lvl>
+    <w:lvl w:ilvl="1" w:tplc="14090003" w:tentative="1">
+      <w:start w:val="1"/>
+      <w:numFmt w:val="bullet"/>
+      <w:lvlText w:val="o"/>
+      <w:lvlJc w:val="left"/>
+      <w:pPr>
+        <w:ind w:left="1440" w:hanging="360"/>
+      </w:pPr>
+      <w:rPr>
+        <w:rFonts w:ascii="Courier New" w:hAnsi="Courier New" w:cs="Courier New" w:hint="default"/>
+      </w:rPr>
+    </w:lvl>
+    <w:lvl w:ilvl="2" w:tplc="14090005" w:tentative="1">
+      <w:start w:val="1"/>
+      <w:numFmt w:val="bullet"/>
+      <w:lvlText w:val=""/>
+      <w:lvlJc w:val="left"/>
+      <w:pPr>
+        <w:ind w:left="2160" w:hanging="360"/>
+      </w:pPr>
+      <w:rPr>
+        <w:rFonts w:ascii="Wingdings" w:hAnsi="Wingdings" w:hint="default"/>
+      </w:rPr>
+    </w:lvl>
+    <w:lvl w:ilvl="3" w:tplc="14090001" w:tentative="1">
+      <w:start w:val="1"/>
+      <w:numFmt w:val="bullet"/>
+      <w:lvlText w:val=""/>
+      <w:lvlJc w:val="left"/>
+      <w:pPr>
+        <w:ind w:left="2880" w:hanging="360"/>
+      </w:pPr>
+      <w:rPr>
+        <w:rFonts w:ascii="Symbol" w:hAnsi="Symbol" w:hint="default"/>
+      </w:rPr>
+    </w:lvl>
+    <w:lvl w:ilvl="4" w:tplc="14090003" w:tentative="1">
+      <w:start w:val="1"/>
+      <w:numFmt w:val="bullet"/>
+      <w:lvlText w:val="o"/>
+      <w:lvlJc w:val="left"/>
+      <w:pPr>
+        <w:ind w:left="3600" w:hanging="360"/>
+      </w:pPr>
+      <w:rPr>
+        <w:rFonts w:ascii="Courier New" w:hAnsi="Courier New" w:cs="Courier New" w:hint="default"/>
+      </w:rPr>
+    </w:lvl>
+    <w:lvl w:ilvl="5" w:tplc="14090005" w:tentative="1">
+      <w:start w:val="1"/>
+      <w:numFmt w:val="bullet"/>
+      <w:lvlText w:val=""/>
+      <w:lvlJc w:val="left"/>
+      <w:pPr>
+        <w:ind w:left="4320" w:hanging="360"/>
+      </w:pPr>
+      <w:rPr>
+        <w:rFonts w:ascii="Wingdings" w:hAnsi="Wingdings" w:hint="default"/>
+      </w:rPr>
+    </w:lvl>
+    <w:lvl w:ilvl="6" w:tplc="14090001" w:tentative="1">
+      <w:start w:val="1"/>
+      <w:numFmt w:val="bullet"/>
+      <w:lvlText w:val=""/>
+      <w:lvlJc w:val="left"/>
+      <w:pPr>
+        <w:ind w:left="5040" w:hanging="360"/>
+      </w:pPr>
+      <w:rPr>
+        <w:rFonts w:ascii="Symbol" w:hAnsi="Symbol" w:hint="default"/>
+      </w:rPr>
+    </w:lvl>
+    <w:lvl w:ilvl="7" w:tplc="14090003" w:tentative="1">
+      <w:start w:val="1"/>
+      <w:numFmt w:val="bullet"/>
+      <w:lvlText w:val="o"/>
+      <w:lvlJc w:val="left"/>
+      <w:pPr>
+        <w:ind w:left="5760" w:hanging="360"/>
+      </w:pPr>
+      <w:rPr>
+        <w:rFonts w:ascii="Courier New" w:hAnsi="Courier New" w:cs="Courier New" w:hint="default"/>
+      </w:rPr>
+    </w:lvl>
+    <w:lvl w:ilvl="8" w:tplc="14090005" w:tentative="1">
+      <w:start w:val="1"/>
+      <w:numFmt w:val="bullet"/>
+      <w:lvlText w:val=""/>
+      <w:lvlJc w:val="left"/>
+      <w:pPr>
+        <w:ind w:left="6480" w:hanging="360"/>
+      </w:pPr>
+      <w:rPr>
+        <w:rFonts w:ascii="Wingdings" w:hAnsi="Wingdings" w:hint="default"/>
+      </w:rPr>
+    </w:lvl>
+  </w:abstractNum>
+  <w:abstractNum w:abstractNumId="18" w15:restartNumberingAfterBreak="0">
     <w:nsid w:val="6CB535E8"/>
     <w:multiLevelType w:val="hybridMultilevel"/>
     <w:tmpl w:val="A9581078"/>
@@ -27701,7 +28126,7 @@
       </w:rPr>
     </w:lvl>
   </w:abstractNum>
-  <w:abstractNum w:abstractNumId="18" w15:restartNumberingAfterBreak="0">
+  <w:abstractNum w:abstractNumId="19" w15:restartNumberingAfterBreak="0">
     <w:nsid w:val="717E460A"/>
     <w:multiLevelType w:val="hybridMultilevel"/>
     <w:tmpl w:val="7EFAD6FA"/>
@@ -27814,7 +28239,7 @@
       </w:rPr>
     </w:lvl>
   </w:abstractNum>
-  <w:abstractNum w:abstractNumId="19" w15:restartNumberingAfterBreak="0">
+  <w:abstractNum w:abstractNumId="20" w15:restartNumberingAfterBreak="0">
     <w:nsid w:val="72946382"/>
     <w:multiLevelType w:val="hybridMultilevel"/>
     <w:tmpl w:val="8D0A4588"/>
@@ -27927,7 +28352,7 @@
       </w:rPr>
     </w:lvl>
   </w:abstractNum>
-  <w:abstractNum w:abstractNumId="20" w15:restartNumberingAfterBreak="0">
+  <w:abstractNum w:abstractNumId="21" w15:restartNumberingAfterBreak="0">
     <w:nsid w:val="78FC32F8"/>
     <w:multiLevelType w:val="hybridMultilevel"/>
     <w:tmpl w:val="4564762C"/>
@@ -28062,10 +28487,10 @@
     <w:abstractNumId w:val="4"/>
   </w:num>
   <w:num w:numId="8">
-    <w:abstractNumId w:val="20"/>
+    <w:abstractNumId w:val="21"/>
   </w:num>
   <w:num w:numId="9">
-    <w:abstractNumId w:val="19"/>
+    <w:abstractNumId w:val="20"/>
   </w:num>
   <w:num w:numId="10">
     <w:abstractNumId w:val="0"/>
@@ -28074,7 +28499,7 @@
     <w:abstractNumId w:val="8"/>
   </w:num>
   <w:num w:numId="12">
-    <w:abstractNumId w:val="17"/>
+    <w:abstractNumId w:val="18"/>
   </w:num>
   <w:num w:numId="13">
     <w:abstractNumId w:val="10"/>
@@ -28092,7 +28517,7 @@
     <w:abstractNumId w:val="2"/>
   </w:num>
   <w:num w:numId="18">
-    <w:abstractNumId w:val="18"/>
+    <w:abstractNumId w:val="19"/>
   </w:num>
   <w:num w:numId="19">
     <w:abstractNumId w:val="3"/>
@@ -28102,6 +28527,9 @@
   </w:num>
   <w:num w:numId="21">
     <w:abstractNumId w:val="13"/>
+  </w:num>
+  <w:num w:numId="22">
+    <w:abstractNumId w:val="17"/>
   </w:num>
   <w:numIdMacAtCleanup w:val="21"/>
 </w:numbering>

</xml_diff>

<commit_message>
working on Ch 5 second analysis
</commit_message>
<xml_diff>
--- a/Draft/5 Implementation.docx
+++ b/Draft/5 Implementation.docx
@@ -1,10 +1,10 @@
 
 <file path=word/document.xml><?xml version="1.0" encoding="utf-8"?>
-<w:document xmlns:wpc="http://schemas.microsoft.com/office/word/2010/wordprocessingCanvas" xmlns:cx="http://schemas.microsoft.com/office/drawing/2014/chartex" xmlns:cx1="http://schemas.microsoft.com/office/drawing/2015/9/8/chartex" xmlns:cx2="http://schemas.microsoft.com/office/drawing/2015/10/21/chartex" xmlns:cx3="http://schemas.microsoft.com/office/drawing/2016/5/9/chartex" xmlns:cx4="http://schemas.microsoft.com/office/drawing/2016/5/10/chartex" xmlns:cx5="http://schemas.microsoft.com/office/drawing/2016/5/11/chartex" xmlns:cx6="http://schemas.microsoft.com/office/drawing/2016/5/12/chartex" xmlns:cx7="http://schemas.microsoft.com/office/drawing/2016/5/13/chartex" xmlns:cx8="http://schemas.microsoft.com/office/drawing/2016/5/14/chartex" xmlns:mc="http://schemas.openxmlformats.org/markup-compatibility/2006" xmlns:aink="http://schemas.microsoft.com/office/drawing/2016/ink" xmlns:am3d="http://schemas.microsoft.com/office/drawing/2017/model3d" xmlns:o="urn:schemas-microsoft-com:office:office" xmlns:r="http://schemas.openxmlformats.org/officeDocument/2006/relationships" xmlns:m="http://schemas.openxmlformats.org/officeDocument/2006/math" xmlns:v="urn:schemas-microsoft-com:vml" xmlns:wp14="http://schemas.microsoft.com/office/word/2010/wordprocessingDrawing" xmlns:wp="http://schemas.openxmlformats.org/drawingml/2006/wordprocessingDrawing" xmlns:w10="urn:schemas-microsoft-com:office:word" xmlns:w="http://schemas.openxmlformats.org/wordprocessingml/2006/main" xmlns:w14="http://schemas.microsoft.com/office/word/2010/wordml" xmlns:w15="http://schemas.microsoft.com/office/word/2012/wordml" xmlns:w16cex="http://schemas.microsoft.com/office/word/2018/wordml/cex" xmlns:w16cid="http://schemas.microsoft.com/office/word/2016/wordml/cid" xmlns:w16="http://schemas.microsoft.com/office/word/2018/wordml" xmlns:w16sdtdh="http://schemas.microsoft.com/office/word/2020/wordml/sdtdatahash" xmlns:w16se="http://schemas.microsoft.com/office/word/2015/wordml/symex" xmlns:wpg="http://schemas.microsoft.com/office/word/2010/wordprocessingGroup" xmlns:wpi="http://schemas.microsoft.com/office/word/2010/wordprocessingInk" xmlns:wne="http://schemas.microsoft.com/office/word/2006/wordml" xmlns:wps="http://schemas.microsoft.com/office/word/2010/wordprocessingShape" mc:Ignorable="w14 w15 w16se w16cid w16 w16cex w16sdtdh wp14">
+<w:document xmlns:wpc="http://schemas.microsoft.com/office/word/2010/wordprocessingCanvas" xmlns:cx="http://schemas.microsoft.com/office/drawing/2014/chartex" xmlns:cx1="http://schemas.microsoft.com/office/drawing/2015/9/8/chartex" xmlns:cx2="http://schemas.microsoft.com/office/drawing/2015/10/21/chartex" xmlns:cx3="http://schemas.microsoft.com/office/drawing/2016/5/9/chartex" xmlns:cx4="http://schemas.microsoft.com/office/drawing/2016/5/10/chartex" xmlns:cx5="http://schemas.microsoft.com/office/drawing/2016/5/11/chartex" xmlns:cx6="http://schemas.microsoft.com/office/drawing/2016/5/12/chartex" xmlns:cx7="http://schemas.microsoft.com/office/drawing/2016/5/13/chartex" xmlns:cx8="http://schemas.microsoft.com/office/drawing/2016/5/14/chartex" xmlns:mc="http://schemas.openxmlformats.org/markup-compatibility/2006" xmlns:aink="http://schemas.microsoft.com/office/drawing/2016/ink" xmlns:am3d="http://schemas.microsoft.com/office/drawing/2017/model3d" xmlns:o="urn:schemas-microsoft-com:office:office" xmlns:oel="http://schemas.microsoft.com/office/2019/extlst" xmlns:r="http://schemas.openxmlformats.org/officeDocument/2006/relationships" xmlns:m="http://schemas.openxmlformats.org/officeDocument/2006/math" xmlns:v="urn:schemas-microsoft-com:vml" xmlns:wp14="http://schemas.microsoft.com/office/word/2010/wordprocessingDrawing" xmlns:wp="http://schemas.openxmlformats.org/drawingml/2006/wordprocessingDrawing" xmlns:w10="urn:schemas-microsoft-com:office:word" xmlns:w="http://schemas.openxmlformats.org/wordprocessingml/2006/main" xmlns:w14="http://schemas.microsoft.com/office/word/2010/wordml" xmlns:w15="http://schemas.microsoft.com/office/word/2012/wordml" xmlns:w16cex="http://schemas.microsoft.com/office/word/2018/wordml/cex" xmlns:w16cid="http://schemas.microsoft.com/office/word/2016/wordml/cid" xmlns:w16="http://schemas.microsoft.com/office/word/2018/wordml" xmlns:w16du="http://schemas.microsoft.com/office/word/2023/wordml/word16du" xmlns:w16sdtdh="http://schemas.microsoft.com/office/word/2020/wordml/sdtdatahash" xmlns:w16sdtfl="http://schemas.microsoft.com/office/word/2024/wordml/sdtformatlock" xmlns:w16se="http://schemas.microsoft.com/office/word/2015/wordml/symex" xmlns:wpg="http://schemas.microsoft.com/office/word/2010/wordprocessingGroup" xmlns:wpi="http://schemas.microsoft.com/office/word/2010/wordprocessingInk" xmlns:wne="http://schemas.microsoft.com/office/word/2006/wordml" xmlns:wps="http://schemas.microsoft.com/office/word/2010/wordprocessingShape" mc:Ignorable="w14 w15 w16se w16cid w16 w16cex w16sdtdh w16sdtfl w16du wp14">
   <w:body>
     <w:p>
       <w:pPr>
-        <w:pStyle w:val="Title"/>
+        <w:pStyle w:val="Ttulo"/>
         <w:rPr>
           <w:lang w:val="en-NZ"/>
         </w:rPr>
@@ -276,7 +276,7 @@
     </w:p>
     <w:p>
       <w:pPr>
-        <w:pStyle w:val="Heading1"/>
+        <w:pStyle w:val="Ttulo1"/>
         <w:rPr>
           <w:lang w:val="en-NZ"/>
         </w:rPr>
@@ -375,7 +375,7 @@
     </w:p>
     <w:p>
       <w:pPr>
-        <w:pStyle w:val="ListParagraph"/>
+        <w:pStyle w:val="Prrafodelista"/>
         <w:numPr>
           <w:ilvl w:val="0"/>
           <w:numId w:val="1"/>
@@ -393,7 +393,7 @@
     </w:p>
     <w:p>
       <w:pPr>
-        <w:pStyle w:val="ListParagraph"/>
+        <w:pStyle w:val="Prrafodelista"/>
         <w:numPr>
           <w:ilvl w:val="0"/>
           <w:numId w:val="1"/>
@@ -417,7 +417,7 @@
     </w:p>
     <w:p>
       <w:pPr>
-        <w:pStyle w:val="ListParagraph"/>
+        <w:pStyle w:val="Prrafodelista"/>
         <w:numPr>
           <w:ilvl w:val="0"/>
           <w:numId w:val="1"/>
@@ -532,7 +532,7 @@
     </w:p>
     <w:p>
       <w:pPr>
-        <w:pStyle w:val="ListParagraph"/>
+        <w:pStyle w:val="Prrafodelista"/>
         <w:numPr>
           <w:ilvl w:val="0"/>
           <w:numId w:val="2"/>
@@ -550,7 +550,7 @@
     </w:p>
     <w:p>
       <w:pPr>
-        <w:pStyle w:val="ListParagraph"/>
+        <w:pStyle w:val="Prrafodelista"/>
         <w:numPr>
           <w:ilvl w:val="0"/>
           <w:numId w:val="2"/>
@@ -568,7 +568,7 @@
     </w:p>
     <w:p>
       <w:pPr>
-        <w:pStyle w:val="ListParagraph"/>
+        <w:pStyle w:val="Prrafodelista"/>
         <w:numPr>
           <w:ilvl w:val="0"/>
           <w:numId w:val="2"/>
@@ -592,7 +592,7 @@
     </w:p>
     <w:p>
       <w:pPr>
-        <w:pStyle w:val="ListParagraph"/>
+        <w:pStyle w:val="Prrafodelista"/>
         <w:numPr>
           <w:ilvl w:val="0"/>
           <w:numId w:val="2"/>
@@ -616,7 +616,7 @@
     </w:p>
     <w:p>
       <w:pPr>
-        <w:pStyle w:val="ListParagraph"/>
+        <w:pStyle w:val="Prrafodelista"/>
         <w:numPr>
           <w:ilvl w:val="0"/>
           <w:numId w:val="2"/>
@@ -714,7 +714,7 @@
     </w:p>
     <w:p>
       <w:pPr>
-        <w:pStyle w:val="Heading2"/>
+        <w:pStyle w:val="Ttulo2"/>
         <w:rPr>
           <w:lang w:val="en-NZ"/>
         </w:rPr>
@@ -834,21 +834,12 @@
         </w:rPr>
         <w:t xml:space="preserve">reported by </w:t>
       </w:r>
-      <w:proofErr w:type="spellStart"/>
-      <w:r>
-        <w:rPr>
-          <w:rStyle w:val="QuoteChar"/>
-          <w:lang w:val="en-NZ"/>
-        </w:rPr>
-        <w:t>Kowalewski</w:t>
-      </w:r>
-      <w:proofErr w:type="spellEnd"/>
-      <w:r>
-        <w:rPr>
-          <w:rStyle w:val="QuoteChar"/>
-          <w:lang w:val="en-NZ"/>
-        </w:rPr>
-        <w:t xml:space="preserve"> et al. (2017)</w:t>
+      <w:r>
+        <w:rPr>
+          <w:rStyle w:val="CitaCar"/>
+          <w:lang w:val="en-NZ"/>
+        </w:rPr>
+        <w:t>Kowalewski et al. (2017)</w:t>
       </w:r>
       <w:r>
         <w:rPr>
@@ -883,7 +874,7 @@
       </w:r>
       <w:r>
         <w:rPr>
-          <w:rStyle w:val="QuoteChar"/>
+          <w:rStyle w:val="CitaCar"/>
           <w:lang w:val="en-NZ"/>
         </w:rPr>
         <w:t>(Manifest AR Work Instruction Platform, 2022)</w:t>
@@ -1090,7 +1081,7 @@
       </w:r>
       <w:r>
         <w:rPr>
-          <w:rStyle w:val="QuoteChar"/>
+          <w:rStyle w:val="CitaCar"/>
           <w:lang w:val="en-NZ"/>
         </w:rPr>
         <w:t>(Boy, 2017)</w:t>
@@ -1201,21 +1192,541 @@
         <w:rPr>
           <w:lang w:val="en-NZ"/>
         </w:rPr>
-        <w:t xml:space="preserve"> (Chang, </w:t>
+        <w:t xml:space="preserve"> (Chang, Kuo, &amp; Du, 2023)</w:t>
+      </w:r>
+      <w:r>
+        <w:rPr>
+          <w:lang w:val="en-NZ"/>
+        </w:rPr>
+        <w:t>.</w:t>
+      </w:r>
+      <w:r>
+        <w:rPr>
+          <w:lang w:val="en-NZ"/>
+        </w:rPr>
+        <w:t xml:space="preserve"> </w:t>
+      </w:r>
+      <w:r>
+        <w:rPr>
+          <w:lang w:val="en-NZ"/>
+        </w:rPr>
+        <w:t>Consequently, users have</w:t>
+      </w:r>
+      <w:r>
+        <w:rPr>
+          <w:lang w:val="en-NZ"/>
+        </w:rPr>
+        <w:t xml:space="preserve"> </w:t>
+      </w:r>
+      <w:r>
+        <w:rPr>
+          <w:lang w:val="en-NZ"/>
+        </w:rPr>
+        <w:t>not yet developed a consistent digital literacy around these and similar technologies.</w:t>
+      </w:r>
+      <w:r>
+        <w:rPr>
+          <w:lang w:val="en-NZ"/>
+        </w:rPr>
+        <w:t xml:space="preserve"> </w:t>
+      </w:r>
+      <w:r>
+        <w:rPr>
+          <w:lang w:val="en-NZ"/>
+        </w:rPr>
+        <w:t>Is equally uncommon, even for experience users, to have any form of expectations</w:t>
+      </w:r>
+      <w:r>
+        <w:rPr>
+          <w:lang w:val="en-NZ"/>
+        </w:rPr>
+        <w:t xml:space="preserve"> </w:t>
+      </w:r>
+      <w:r>
+        <w:rPr>
+          <w:lang w:val="en-NZ"/>
+        </w:rPr>
+        <w:t>about the behaviour and allowed interactions of any particular development. Even</w:t>
+      </w:r>
+      <w:r>
+        <w:rPr>
+          <w:lang w:val="en-NZ"/>
+        </w:rPr>
+        <w:t xml:space="preserve"> </w:t>
+      </w:r>
+      <w:r>
+        <w:rPr>
+          <w:lang w:val="en-NZ"/>
+        </w:rPr>
+        <w:t>when an application is deployed in more recognizable platforms, like a smartphone,</w:t>
+      </w:r>
+      <w:r>
+        <w:rPr>
+          <w:lang w:val="en-NZ"/>
+        </w:rPr>
+        <w:t xml:space="preserve"> </w:t>
+      </w:r>
+      <w:r>
+        <w:rPr>
+          <w:lang w:val="en-NZ"/>
+        </w:rPr>
+        <w:t>the affordances and interaction methods that the users are accustomed to may not be</w:t>
+      </w:r>
+      <w:r>
+        <w:rPr>
+          <w:lang w:val="en-NZ"/>
+        </w:rPr>
+        <w:t xml:space="preserve"> </w:t>
+      </w:r>
+      <w:r>
+        <w:rPr>
+          <w:lang w:val="en-NZ"/>
+        </w:rPr>
+        <w:t>the same or may be entirely absent.</w:t>
+      </w:r>
+    </w:p>
+    <w:p>
+      <w:pPr>
+        <w:rPr>
+          <w:lang w:val="en-NZ"/>
+        </w:rPr>
+      </w:pPr>
+      <w:r>
+        <w:rPr>
+          <w:lang w:val="en-NZ"/>
+        </w:rPr>
+        <w:t>Several efforts have been made to create a shared language for developers to use</w:t>
+      </w:r>
+    </w:p>
+    <w:p>
+      <w:pPr>
+        <w:rPr>
+          <w:lang w:val="en-NZ"/>
+        </w:rPr>
+      </w:pPr>
+      <w:r>
+        <w:rPr>
+          <w:lang w:val="en-NZ"/>
+        </w:rPr>
+        <w:t>in the interaction design of their applications, and to solve common problems with</w:t>
+      </w:r>
+    </w:p>
+    <w:p>
+      <w:pPr>
+        <w:rPr>
+          <w:lang w:val="en-NZ"/>
+        </w:rPr>
+      </w:pPr>
+      <w:r>
+        <w:rPr>
+          <w:lang w:val="en-NZ"/>
+        </w:rPr>
+        <w:t>consistent approaches.</w:t>
+      </w:r>
+      <w:r>
+        <w:rPr>
+          <w:lang w:val="en-NZ"/>
+        </w:rPr>
+        <w:t xml:space="preserve"> </w:t>
+      </w:r>
+      <w:r>
+        <w:rPr>
+          <w:lang w:val="en-NZ"/>
+        </w:rPr>
+        <w:t xml:space="preserve">Research studies such as those conducted by </w:t>
       </w:r>
       <w:proofErr w:type="spellStart"/>
       <w:r>
         <w:rPr>
           <w:lang w:val="en-NZ"/>
         </w:rPr>
-        <w:t>Kuo</w:t>
+        <w:t>Piumsomboon</w:t>
       </w:r>
       <w:proofErr w:type="spellEnd"/>
       <w:r>
         <w:rPr>
           <w:lang w:val="en-NZ"/>
         </w:rPr>
-        <w:t>, &amp; Du, 2023)</w:t>
+        <w:t>, Clark, Billinghurst,</w:t>
+      </w:r>
+      <w:r>
+        <w:rPr>
+          <w:lang w:val="en-NZ"/>
+        </w:rPr>
+        <w:t xml:space="preserve"> </w:t>
+      </w:r>
+      <w:r>
+        <w:rPr>
+          <w:lang w:val="en-NZ"/>
+        </w:rPr>
+        <w:t xml:space="preserve">and Cockburn (2013) and </w:t>
+      </w:r>
+      <w:proofErr w:type="spellStart"/>
+      <w:r>
+        <w:rPr>
+          <w:lang w:val="en-NZ"/>
+        </w:rPr>
+        <w:t>Wobbrock</w:t>
+      </w:r>
+      <w:proofErr w:type="spellEnd"/>
+      <w:r>
+        <w:rPr>
+          <w:lang w:val="en-NZ"/>
+        </w:rPr>
+        <w:t>, Morris, and Wilson (2009) have formulated and</w:t>
+      </w:r>
+      <w:r>
+        <w:rPr>
+          <w:lang w:val="en-NZ"/>
+        </w:rPr>
+        <w:t xml:space="preserve"> </w:t>
+      </w:r>
+      <w:r>
+        <w:rPr>
+          <w:lang w:val="en-NZ"/>
+        </w:rPr>
+        <w:t>compiled an array of gestures tailored to various forms of Augmented Reality and</w:t>
+      </w:r>
+    </w:p>
+    <w:p>
+      <w:pPr>
+        <w:rPr>
+          <w:lang w:val="en-NZ"/>
+        </w:rPr>
+      </w:pPr>
+      <w:r>
+        <w:rPr>
+          <w:lang w:val="en-NZ"/>
+        </w:rPr>
+        <w:t xml:space="preserve">Mixed Reality (MR) interactions. These proposed </w:t>
+      </w:r>
+      <w:r>
+        <w:rPr>
+          <w:lang w:val="en-NZ"/>
+        </w:rPr>
+        <w:t xml:space="preserve">sets of </w:t>
+      </w:r>
+      <w:r>
+        <w:rPr>
+          <w:lang w:val="en-NZ"/>
+        </w:rPr>
+        <w:t>gesture</w:t>
+      </w:r>
+      <w:r>
+        <w:rPr>
+          <w:lang w:val="en-NZ"/>
+        </w:rPr>
+        <w:t xml:space="preserve">s </w:t>
+      </w:r>
+      <w:r>
+        <w:rPr>
+          <w:lang w:val="en-NZ"/>
+        </w:rPr>
+        <w:t>encompass a broad</w:t>
+      </w:r>
+    </w:p>
+    <w:p>
+      <w:pPr>
+        <w:rPr>
+          <w:lang w:val="en-NZ"/>
+        </w:rPr>
+      </w:pPr>
+      <w:r>
+        <w:rPr>
+          <w:lang w:val="en-NZ"/>
+        </w:rPr>
+        <w:t>spectrum of general interactions, ranging from basic object selections and manipulation</w:t>
+      </w:r>
+    </w:p>
+    <w:p>
+      <w:pPr>
+        <w:rPr>
+          <w:lang w:val="en-NZ"/>
+        </w:rPr>
+      </w:pPr>
+      <w:r>
+        <w:rPr>
+          <w:lang w:val="en-NZ"/>
+        </w:rPr>
+        <w:t>to complex tasks like file browsing and content editing. However, these gesture</w:t>
+      </w:r>
+      <w:r>
+        <w:rPr>
+          <w:lang w:val="en-NZ"/>
+        </w:rPr>
+        <w:t xml:space="preserve">s </w:t>
+      </w:r>
+      <w:r>
+        <w:rPr>
+          <w:lang w:val="en-NZ"/>
+        </w:rPr>
+        <w:t>are designed under the assumption of single-user interactions.</w:t>
+      </w:r>
+    </w:p>
+    <w:p>
+      <w:pPr>
+        <w:rPr>
+          <w:lang w:val="en-NZ"/>
+        </w:rPr>
+      </w:pPr>
+      <w:r>
+        <w:rPr>
+          <w:lang w:val="en-NZ"/>
+        </w:rPr>
+        <w:t>While some interactions may coincide with those found in single-user applications, others are unique to multi-user settings. Moreover, it is important to note that collaboration is not an inherent aspect of multi-user scenarios.</w:t>
+      </w:r>
+      <w:r>
+        <w:rPr>
+          <w:lang w:val="en-NZ"/>
+        </w:rPr>
+        <w:t xml:space="preserve"> </w:t>
+      </w:r>
+      <w:r>
+        <w:rPr>
+          <w:lang w:val="en-NZ"/>
+        </w:rPr>
+        <w:t>Various forms of social interactions, facilitated by technology, can introduce their own</w:t>
+      </w:r>
+      <w:r>
+        <w:rPr>
+          <w:lang w:val="en-NZ"/>
+        </w:rPr>
+        <w:t xml:space="preserve"> </w:t>
+      </w:r>
+      <w:r>
+        <w:rPr>
+          <w:lang w:val="en-NZ"/>
+        </w:rPr>
+        <w:t>unique challenges and characteristics.</w:t>
+      </w:r>
+      <w:r>
+        <w:rPr>
+          <w:lang w:val="en-NZ"/>
+        </w:rPr>
+        <w:t xml:space="preserve"> </w:t>
+      </w:r>
+      <w:r>
+        <w:rPr>
+          <w:lang w:val="en-NZ"/>
+        </w:rPr>
+        <w:t>The objective of th</w:t>
+      </w:r>
+      <w:r>
+        <w:rPr>
+          <w:lang w:val="en-NZ"/>
+        </w:rPr>
+        <w:t>e</w:t>
+      </w:r>
+      <w:r>
+        <w:rPr>
+          <w:lang w:val="en-NZ"/>
+        </w:rPr>
+        <w:t xml:space="preserve"> research </w:t>
+      </w:r>
+      <w:r>
+        <w:rPr>
+          <w:lang w:val="en-NZ"/>
+        </w:rPr>
+        <w:t xml:space="preserve">described in this section </w:t>
+      </w:r>
+      <w:r>
+        <w:rPr>
+          <w:lang w:val="en-NZ"/>
+        </w:rPr>
+        <w:t>is to explore the particularities of collaborative interaction</w:t>
+      </w:r>
+      <w:r>
+        <w:rPr>
+          <w:lang w:val="en-NZ"/>
+        </w:rPr>
+        <w:t xml:space="preserve"> </w:t>
+      </w:r>
+      <w:r>
+        <w:rPr>
+          <w:lang w:val="en-NZ"/>
+        </w:rPr>
+        <w:t>in AR. Using the same user-driven methodology proposed in the studies cited</w:t>
+      </w:r>
+    </w:p>
+    <w:p>
+      <w:pPr>
+        <w:rPr>
+          <w:lang w:val="en-NZ"/>
+        </w:rPr>
+      </w:pPr>
+      <w:r>
+        <w:rPr>
+          <w:lang w:val="en-NZ"/>
+        </w:rPr>
+        <w:t xml:space="preserve">previously, </w:t>
+      </w:r>
+      <w:r>
+        <w:rPr>
+          <w:lang w:val="en-NZ"/>
+        </w:rPr>
+        <w:t>the</w:t>
+      </w:r>
+      <w:r>
+        <w:rPr>
+          <w:lang w:val="en-NZ"/>
+        </w:rPr>
+        <w:t xml:space="preserve"> aim is to identify common tasks executed in a collaborative setting</w:t>
+      </w:r>
+      <w:r>
+        <w:rPr>
+          <w:lang w:val="en-NZ"/>
+        </w:rPr>
+        <w:t xml:space="preserve"> </w:t>
+      </w:r>
+      <w:r>
+        <w:rPr>
+          <w:lang w:val="en-NZ"/>
+        </w:rPr>
+        <w:t xml:space="preserve">using different forms of AR technology. Based on that, </w:t>
+      </w:r>
+      <w:r>
+        <w:rPr>
+          <w:lang w:val="en-NZ"/>
+        </w:rPr>
+        <w:t>the end result is a</w:t>
+      </w:r>
+      <w:r>
+        <w:rPr>
+          <w:lang w:val="en-NZ"/>
+        </w:rPr>
+        <w:t xml:space="preserve"> </w:t>
+      </w:r>
+      <w:r>
+        <w:rPr>
+          <w:lang w:val="en-NZ"/>
+        </w:rPr>
+        <w:t xml:space="preserve">proposed </w:t>
+      </w:r>
+      <w:r>
+        <w:rPr>
+          <w:lang w:val="en-NZ"/>
+        </w:rPr>
+        <w:t>set of</w:t>
+      </w:r>
+      <w:r>
+        <w:rPr>
+          <w:lang w:val="en-NZ"/>
+        </w:rPr>
+        <w:t xml:space="preserve"> </w:t>
+      </w:r>
+      <w:r>
+        <w:rPr>
+          <w:lang w:val="en-NZ"/>
+        </w:rPr>
+        <w:t xml:space="preserve">gestures that </w:t>
+      </w:r>
+      <w:r>
+        <w:rPr>
+          <w:lang w:val="en-NZ"/>
+        </w:rPr>
+        <w:t>capture</w:t>
+      </w:r>
+      <w:r>
+        <w:rPr>
+          <w:lang w:val="en-NZ"/>
+        </w:rPr>
+        <w:t xml:space="preserve"> the most natural interactions that users perform and tend to</w:t>
+      </w:r>
+      <w:r>
+        <w:rPr>
+          <w:lang w:val="en-NZ"/>
+        </w:rPr>
+        <w:t xml:space="preserve"> </w:t>
+      </w:r>
+      <w:r>
+        <w:rPr>
+          <w:lang w:val="en-NZ"/>
+        </w:rPr>
+        <w:t>converge to. The</w:t>
+      </w:r>
+      <w:r>
+        <w:rPr>
+          <w:lang w:val="en-NZ"/>
+        </w:rPr>
+        <w:t xml:space="preserve"> </w:t>
+      </w:r>
+      <w:r>
+        <w:rPr>
+          <w:lang w:val="en-NZ"/>
+        </w:rPr>
+        <w:t>result</w:t>
+      </w:r>
+      <w:r>
+        <w:rPr>
+          <w:lang w:val="en-NZ"/>
+        </w:rPr>
+        <w:t>s</w:t>
+      </w:r>
+      <w:r>
+        <w:rPr>
+          <w:lang w:val="en-NZ"/>
+        </w:rPr>
+        <w:t xml:space="preserve"> </w:t>
+      </w:r>
+      <w:r>
+        <w:rPr>
+          <w:lang w:val="en-NZ"/>
+        </w:rPr>
+        <w:t>were directly used</w:t>
+      </w:r>
+      <w:r>
+        <w:rPr>
+          <w:lang w:val="en-NZ"/>
+        </w:rPr>
+        <w:t xml:space="preserve"> as a design guideline for </w:t>
+      </w:r>
+      <w:r>
+        <w:rPr>
+          <w:lang w:val="en-NZ"/>
+        </w:rPr>
+        <w:t>the interaction design of CollabAR</w:t>
+      </w:r>
+      <w:r>
+        <w:rPr>
+          <w:lang w:val="en-NZ"/>
+        </w:rPr>
+        <w:t>,</w:t>
+      </w:r>
+      <w:r>
+        <w:rPr>
+          <w:lang w:val="en-NZ"/>
+        </w:rPr>
+        <w:t xml:space="preserve"> </w:t>
+      </w:r>
+      <w:r>
+        <w:rPr>
+          <w:lang w:val="en-NZ"/>
+        </w:rPr>
+        <w:t>highlighting effective strategies</w:t>
+      </w:r>
+      <w:r>
+        <w:rPr>
+          <w:lang w:val="en-NZ"/>
+        </w:rPr>
+        <w:t xml:space="preserve"> to tackle particular tasks related to the use of AR in the</w:t>
+      </w:r>
+      <w:r>
+        <w:rPr>
+          <w:lang w:val="en-NZ"/>
+        </w:rPr>
+        <w:t xml:space="preserve"> </w:t>
+      </w:r>
+      <w:r>
+        <w:rPr>
+          <w:lang w:val="en-NZ"/>
+        </w:rPr>
+        <w:t xml:space="preserve">collaborative scenario and the </w:t>
+      </w:r>
+      <w:r>
+        <w:rPr>
+          <w:lang w:val="en-NZ"/>
+        </w:rPr>
+        <w:t>use of mobile devices as the main focus for deployment</w:t>
       </w:r>
       <w:r>
         <w:rPr>
@@ -1223,558 +1734,10 @@
         </w:rPr>
         <w:t>.</w:t>
       </w:r>
-      <w:r>
-        <w:rPr>
-          <w:lang w:val="en-NZ"/>
-        </w:rPr>
-        <w:t xml:space="preserve"> </w:t>
-      </w:r>
-      <w:r>
-        <w:rPr>
-          <w:lang w:val="en-NZ"/>
-        </w:rPr>
-        <w:t>Consequently, users have</w:t>
-      </w:r>
-      <w:r>
-        <w:rPr>
-          <w:lang w:val="en-NZ"/>
-        </w:rPr>
-        <w:t xml:space="preserve"> </w:t>
-      </w:r>
-      <w:r>
-        <w:rPr>
-          <w:lang w:val="en-NZ"/>
-        </w:rPr>
-        <w:t>not yet developed a consistent digital literacy around these and similar technologies.</w:t>
-      </w:r>
-      <w:r>
-        <w:rPr>
-          <w:lang w:val="en-NZ"/>
-        </w:rPr>
-        <w:t xml:space="preserve"> </w:t>
-      </w:r>
-      <w:r>
-        <w:rPr>
-          <w:lang w:val="en-NZ"/>
-        </w:rPr>
-        <w:t>Is equally uncommon, even for experience users, to have any form of expectations</w:t>
-      </w:r>
-      <w:r>
-        <w:rPr>
-          <w:lang w:val="en-NZ"/>
-        </w:rPr>
-        <w:t xml:space="preserve"> </w:t>
-      </w:r>
-      <w:r>
-        <w:rPr>
-          <w:lang w:val="en-NZ"/>
-        </w:rPr>
-        <w:t>about the behaviour and allowed interactions of any particular development. Even</w:t>
-      </w:r>
-      <w:r>
-        <w:rPr>
-          <w:lang w:val="en-NZ"/>
-        </w:rPr>
-        <w:t xml:space="preserve"> </w:t>
-      </w:r>
-      <w:r>
-        <w:rPr>
-          <w:lang w:val="en-NZ"/>
-        </w:rPr>
-        <w:t>when an application is deployed in more recognizable platforms, like a smartphone,</w:t>
-      </w:r>
-      <w:r>
-        <w:rPr>
-          <w:lang w:val="en-NZ"/>
-        </w:rPr>
-        <w:t xml:space="preserve"> </w:t>
-      </w:r>
-      <w:r>
-        <w:rPr>
-          <w:lang w:val="en-NZ"/>
-        </w:rPr>
-        <w:t>the affordances and interaction methods that the users are accustomed to may not be</w:t>
-      </w:r>
-      <w:r>
-        <w:rPr>
-          <w:lang w:val="en-NZ"/>
-        </w:rPr>
-        <w:t xml:space="preserve"> </w:t>
-      </w:r>
-      <w:r>
-        <w:rPr>
-          <w:lang w:val="en-NZ"/>
-        </w:rPr>
-        <w:t>the same or may be entirely absent.</w:t>
-      </w:r>
-    </w:p>
-    <w:p>
-      <w:pPr>
-        <w:rPr>
-          <w:lang w:val="en-NZ"/>
-        </w:rPr>
-      </w:pPr>
-      <w:r>
-        <w:rPr>
-          <w:lang w:val="en-NZ"/>
-        </w:rPr>
-        <w:t>Several efforts have been made to create a shared language for developers to use</w:t>
-      </w:r>
-    </w:p>
-    <w:p>
-      <w:pPr>
-        <w:rPr>
-          <w:lang w:val="en-NZ"/>
-        </w:rPr>
-      </w:pPr>
-      <w:r>
-        <w:rPr>
-          <w:lang w:val="en-NZ"/>
-        </w:rPr>
-        <w:t>in the interaction design of their applications, and to solve common problems with</w:t>
-      </w:r>
-    </w:p>
-    <w:p>
-      <w:pPr>
-        <w:rPr>
-          <w:lang w:val="en-NZ"/>
-        </w:rPr>
-      </w:pPr>
-      <w:r>
-        <w:rPr>
-          <w:lang w:val="en-NZ"/>
-        </w:rPr>
-        <w:t>consistent approaches.</w:t>
-      </w:r>
-      <w:r>
-        <w:rPr>
-          <w:lang w:val="en-NZ"/>
-        </w:rPr>
-        <w:t xml:space="preserve"> </w:t>
-      </w:r>
-      <w:r>
-        <w:rPr>
-          <w:lang w:val="en-NZ"/>
-        </w:rPr>
-        <w:t xml:space="preserve">Research studies such as those conducted by </w:t>
-      </w:r>
-      <w:proofErr w:type="spellStart"/>
-      <w:r>
-        <w:rPr>
-          <w:lang w:val="en-NZ"/>
-        </w:rPr>
-        <w:t>Piumsomboon</w:t>
-      </w:r>
-      <w:proofErr w:type="spellEnd"/>
-      <w:r>
-        <w:rPr>
-          <w:lang w:val="en-NZ"/>
-        </w:rPr>
-        <w:t xml:space="preserve">, Clark, </w:t>
-      </w:r>
-      <w:proofErr w:type="spellStart"/>
-      <w:r>
-        <w:rPr>
-          <w:lang w:val="en-NZ"/>
-        </w:rPr>
-        <w:t>Billinghurst</w:t>
-      </w:r>
-      <w:proofErr w:type="spellEnd"/>
-      <w:r>
-        <w:rPr>
-          <w:lang w:val="en-NZ"/>
-        </w:rPr>
-        <w:t>,</w:t>
-      </w:r>
-      <w:r>
-        <w:rPr>
-          <w:lang w:val="en-NZ"/>
-        </w:rPr>
-        <w:t xml:space="preserve"> </w:t>
-      </w:r>
-      <w:r>
-        <w:rPr>
-          <w:lang w:val="en-NZ"/>
-        </w:rPr>
-        <w:t xml:space="preserve">and Cockburn (2013) and </w:t>
-      </w:r>
-      <w:proofErr w:type="spellStart"/>
-      <w:r>
-        <w:rPr>
-          <w:lang w:val="en-NZ"/>
-        </w:rPr>
-        <w:t>Wobbrock</w:t>
-      </w:r>
-      <w:proofErr w:type="spellEnd"/>
-      <w:r>
-        <w:rPr>
-          <w:lang w:val="en-NZ"/>
-        </w:rPr>
-        <w:t>, Morris, and Wilson (2009) have formulated and</w:t>
-      </w:r>
-      <w:r>
-        <w:rPr>
-          <w:lang w:val="en-NZ"/>
-        </w:rPr>
-        <w:t xml:space="preserve"> </w:t>
-      </w:r>
-      <w:r>
-        <w:rPr>
-          <w:lang w:val="en-NZ"/>
-        </w:rPr>
-        <w:t>compiled an array of gestures tailored to various forms of Augmented Reality and</w:t>
-      </w:r>
-    </w:p>
-    <w:p>
-      <w:pPr>
-        <w:rPr>
-          <w:lang w:val="en-NZ"/>
-        </w:rPr>
-      </w:pPr>
-      <w:r>
-        <w:rPr>
-          <w:lang w:val="en-NZ"/>
-        </w:rPr>
-        <w:t xml:space="preserve">Mixed Reality (MR) interactions. These proposed </w:t>
-      </w:r>
-      <w:r>
-        <w:rPr>
-          <w:lang w:val="en-NZ"/>
-        </w:rPr>
-        <w:t xml:space="preserve">sets of </w:t>
-      </w:r>
-      <w:r>
-        <w:rPr>
-          <w:lang w:val="en-NZ"/>
-        </w:rPr>
-        <w:t>gesture</w:t>
-      </w:r>
-      <w:r>
-        <w:rPr>
-          <w:lang w:val="en-NZ"/>
-        </w:rPr>
-        <w:t xml:space="preserve">s </w:t>
-      </w:r>
-      <w:r>
-        <w:rPr>
-          <w:lang w:val="en-NZ"/>
-        </w:rPr>
-        <w:t>encompass a broad</w:t>
-      </w:r>
-    </w:p>
-    <w:p>
-      <w:pPr>
-        <w:rPr>
-          <w:lang w:val="en-NZ"/>
-        </w:rPr>
-      </w:pPr>
-      <w:r>
-        <w:rPr>
-          <w:lang w:val="en-NZ"/>
-        </w:rPr>
-        <w:t>spectrum of general interactions, ranging from basic object selections and manipulation</w:t>
-      </w:r>
-    </w:p>
-    <w:p>
-      <w:pPr>
-        <w:rPr>
-          <w:lang w:val="en-NZ"/>
-        </w:rPr>
-      </w:pPr>
-      <w:r>
-        <w:rPr>
-          <w:lang w:val="en-NZ"/>
-        </w:rPr>
-        <w:t>to complex tasks like file browsing and content editing. However, these gesture</w:t>
-      </w:r>
-      <w:r>
-        <w:rPr>
-          <w:lang w:val="en-NZ"/>
-        </w:rPr>
-        <w:t xml:space="preserve">s </w:t>
-      </w:r>
-      <w:r>
-        <w:rPr>
-          <w:lang w:val="en-NZ"/>
-        </w:rPr>
-        <w:t>are designed under the assumption of single-user interactions.</w:t>
-      </w:r>
-    </w:p>
-    <w:p>
-      <w:pPr>
-        <w:rPr>
-          <w:lang w:val="en-NZ"/>
-        </w:rPr>
-      </w:pPr>
-      <w:r>
-        <w:rPr>
-          <w:lang w:val="en-NZ"/>
-        </w:rPr>
-        <w:t>While some interactions may coincide with those found in single-user applications, others are unique to multi-user settings. Moreover, it is important to note that collaboration is not an inherent aspect of multi-user scenarios.</w:t>
-      </w:r>
-      <w:r>
-        <w:rPr>
-          <w:lang w:val="en-NZ"/>
-        </w:rPr>
-        <w:t xml:space="preserve"> </w:t>
-      </w:r>
-      <w:r>
-        <w:rPr>
-          <w:lang w:val="en-NZ"/>
-        </w:rPr>
-        <w:t>Various forms of social interactions, facilitated by technology, can introduce their own</w:t>
-      </w:r>
-      <w:r>
-        <w:rPr>
-          <w:lang w:val="en-NZ"/>
-        </w:rPr>
-        <w:t xml:space="preserve"> </w:t>
-      </w:r>
-      <w:r>
-        <w:rPr>
-          <w:lang w:val="en-NZ"/>
-        </w:rPr>
-        <w:t>unique challenges and characteristics.</w:t>
-      </w:r>
-      <w:r>
-        <w:rPr>
-          <w:lang w:val="en-NZ"/>
-        </w:rPr>
-        <w:t xml:space="preserve"> </w:t>
-      </w:r>
-      <w:r>
-        <w:rPr>
-          <w:lang w:val="en-NZ"/>
-        </w:rPr>
-        <w:t>The objective of th</w:t>
-      </w:r>
-      <w:r>
-        <w:rPr>
-          <w:lang w:val="en-NZ"/>
-        </w:rPr>
-        <w:t>e</w:t>
-      </w:r>
-      <w:r>
-        <w:rPr>
-          <w:lang w:val="en-NZ"/>
-        </w:rPr>
-        <w:t xml:space="preserve"> research </w:t>
-      </w:r>
-      <w:r>
-        <w:rPr>
-          <w:lang w:val="en-NZ"/>
-        </w:rPr>
-        <w:t xml:space="preserve">described in this section </w:t>
-      </w:r>
-      <w:r>
-        <w:rPr>
-          <w:lang w:val="en-NZ"/>
-        </w:rPr>
-        <w:t>is to explore the particularities of collaborative interaction</w:t>
-      </w:r>
-      <w:r>
-        <w:rPr>
-          <w:lang w:val="en-NZ"/>
-        </w:rPr>
-        <w:t xml:space="preserve"> </w:t>
-      </w:r>
-      <w:r>
-        <w:rPr>
-          <w:lang w:val="en-NZ"/>
-        </w:rPr>
-        <w:t>in AR. Using the same user-driven methodology proposed in the studies cited</w:t>
-      </w:r>
-    </w:p>
-    <w:p>
-      <w:pPr>
-        <w:rPr>
-          <w:lang w:val="en-NZ"/>
-        </w:rPr>
-      </w:pPr>
-      <w:r>
-        <w:rPr>
-          <w:lang w:val="en-NZ"/>
-        </w:rPr>
-        <w:t xml:space="preserve">previously, </w:t>
-      </w:r>
-      <w:r>
-        <w:rPr>
-          <w:lang w:val="en-NZ"/>
-        </w:rPr>
-        <w:t>the</w:t>
-      </w:r>
-      <w:r>
-        <w:rPr>
-          <w:lang w:val="en-NZ"/>
-        </w:rPr>
-        <w:t xml:space="preserve"> aim is to identify common tasks executed in a collaborative setting</w:t>
-      </w:r>
-      <w:r>
-        <w:rPr>
-          <w:lang w:val="en-NZ"/>
-        </w:rPr>
-        <w:t xml:space="preserve"> </w:t>
-      </w:r>
-      <w:r>
-        <w:rPr>
-          <w:lang w:val="en-NZ"/>
-        </w:rPr>
-        <w:t xml:space="preserve">using different forms of AR technology. Based on that, </w:t>
-      </w:r>
-      <w:r>
-        <w:rPr>
-          <w:lang w:val="en-NZ"/>
-        </w:rPr>
-        <w:t>the end result is a</w:t>
-      </w:r>
-      <w:r>
-        <w:rPr>
-          <w:lang w:val="en-NZ"/>
-        </w:rPr>
-        <w:t xml:space="preserve"> </w:t>
-      </w:r>
-      <w:r>
-        <w:rPr>
-          <w:lang w:val="en-NZ"/>
-        </w:rPr>
-        <w:t xml:space="preserve">proposed </w:t>
-      </w:r>
-      <w:r>
-        <w:rPr>
-          <w:lang w:val="en-NZ"/>
-        </w:rPr>
-        <w:t>set of</w:t>
-      </w:r>
-      <w:r>
-        <w:rPr>
-          <w:lang w:val="en-NZ"/>
-        </w:rPr>
-        <w:t xml:space="preserve"> </w:t>
-      </w:r>
-      <w:r>
-        <w:rPr>
-          <w:lang w:val="en-NZ"/>
-        </w:rPr>
-        <w:t xml:space="preserve">gestures that </w:t>
-      </w:r>
-      <w:r>
-        <w:rPr>
-          <w:lang w:val="en-NZ"/>
-        </w:rPr>
-        <w:t>capture</w:t>
-      </w:r>
-      <w:r>
-        <w:rPr>
-          <w:lang w:val="en-NZ"/>
-        </w:rPr>
-        <w:t xml:space="preserve"> the most natural interactions that users perform and tend to</w:t>
-      </w:r>
-      <w:r>
-        <w:rPr>
-          <w:lang w:val="en-NZ"/>
-        </w:rPr>
-        <w:t xml:space="preserve"> </w:t>
-      </w:r>
-      <w:r>
-        <w:rPr>
-          <w:lang w:val="en-NZ"/>
-        </w:rPr>
-        <w:t>converge to. The</w:t>
-      </w:r>
-      <w:r>
-        <w:rPr>
-          <w:lang w:val="en-NZ"/>
-        </w:rPr>
-        <w:t xml:space="preserve"> </w:t>
-      </w:r>
-      <w:r>
-        <w:rPr>
-          <w:lang w:val="en-NZ"/>
-        </w:rPr>
-        <w:t>result</w:t>
-      </w:r>
-      <w:r>
-        <w:rPr>
-          <w:lang w:val="en-NZ"/>
-        </w:rPr>
-        <w:t>s</w:t>
-      </w:r>
-      <w:r>
-        <w:rPr>
-          <w:lang w:val="en-NZ"/>
-        </w:rPr>
-        <w:t xml:space="preserve"> </w:t>
-      </w:r>
-      <w:r>
-        <w:rPr>
-          <w:lang w:val="en-NZ"/>
-        </w:rPr>
-        <w:t>were directly used</w:t>
-      </w:r>
-      <w:r>
-        <w:rPr>
-          <w:lang w:val="en-NZ"/>
-        </w:rPr>
-        <w:t xml:space="preserve"> as a design guideline for </w:t>
-      </w:r>
-      <w:r>
-        <w:rPr>
-          <w:lang w:val="en-NZ"/>
-        </w:rPr>
-        <w:t>the interaction design of CollabAR</w:t>
-      </w:r>
-      <w:r>
-        <w:rPr>
-          <w:lang w:val="en-NZ"/>
-        </w:rPr>
-        <w:t>,</w:t>
-      </w:r>
-      <w:r>
-        <w:rPr>
-          <w:lang w:val="en-NZ"/>
-        </w:rPr>
-        <w:t xml:space="preserve"> </w:t>
-      </w:r>
-      <w:r>
-        <w:rPr>
-          <w:lang w:val="en-NZ"/>
-        </w:rPr>
-        <w:t>highlighting effective strategies</w:t>
-      </w:r>
-      <w:r>
-        <w:rPr>
-          <w:lang w:val="en-NZ"/>
-        </w:rPr>
-        <w:t xml:space="preserve"> to tackle particular tasks related to the use of AR in the</w:t>
-      </w:r>
-      <w:r>
-        <w:rPr>
-          <w:lang w:val="en-NZ"/>
-        </w:rPr>
-        <w:t xml:space="preserve"> </w:t>
-      </w:r>
-      <w:r>
-        <w:rPr>
-          <w:lang w:val="en-NZ"/>
-        </w:rPr>
-        <w:t xml:space="preserve">collaborative scenario and the </w:t>
-      </w:r>
-      <w:r>
-        <w:rPr>
-          <w:lang w:val="en-NZ"/>
-        </w:rPr>
-        <w:t>use of mobile devices as the main focus for deployment</w:t>
-      </w:r>
-      <w:r>
-        <w:rPr>
-          <w:lang w:val="en-NZ"/>
-        </w:rPr>
-        <w:t>.</w:t>
-      </w:r>
-    </w:p>
-    <w:p>
-      <w:pPr>
-        <w:pStyle w:val="Heading3"/>
+    </w:p>
+    <w:p>
+      <w:pPr>
+        <w:pStyle w:val="Ttulo3"/>
         <w:rPr>
           <w:lang w:val="en-NZ"/>
         </w:rPr>
@@ -2157,7 +2120,7 @@
     </w:p>
     <w:p>
       <w:pPr>
-        <w:pStyle w:val="Caption"/>
+        <w:pStyle w:val="Descripcin"/>
         <w:jc w:val="center"/>
         <w:rPr>
           <w:lang w:val="en-NZ"/>
@@ -2246,7 +2209,7 @@
     </w:p>
     <w:p>
       <w:pPr>
-        <w:pStyle w:val="ListParagraph"/>
+        <w:pStyle w:val="Prrafodelista"/>
         <w:numPr>
           <w:ilvl w:val="0"/>
           <w:numId w:val="3"/>
@@ -2264,7 +2227,7 @@
     </w:p>
     <w:p>
       <w:pPr>
-        <w:pStyle w:val="ListParagraph"/>
+        <w:pStyle w:val="Prrafodelista"/>
         <w:numPr>
           <w:ilvl w:val="0"/>
           <w:numId w:val="3"/>
@@ -2282,7 +2245,7 @@
     </w:p>
     <w:p>
       <w:pPr>
-        <w:pStyle w:val="ListParagraph"/>
+        <w:pStyle w:val="Prrafodelista"/>
         <w:numPr>
           <w:ilvl w:val="0"/>
           <w:numId w:val="3"/>
@@ -2368,7 +2331,7 @@
       <w:proofErr w:type="spellStart"/>
       <w:r>
         <w:rPr>
-          <w:rStyle w:val="QuoteChar"/>
+          <w:rStyle w:val="CitaCar"/>
           <w:lang w:val="en-NZ"/>
         </w:rPr>
         <w:t>Piumsomboon</w:t>
@@ -2376,7 +2339,7 @@
       <w:proofErr w:type="spellEnd"/>
       <w:r>
         <w:rPr>
-          <w:rStyle w:val="QuoteChar"/>
+          <w:rStyle w:val="CitaCar"/>
           <w:lang w:val="en-NZ"/>
         </w:rPr>
         <w:t xml:space="preserve"> et al. (2013)</w:t>
@@ -2497,7 +2460,7 @@
       </w:r>
       <w:r>
         <w:rPr>
-          <w:rStyle w:val="QuoteChar"/>
+          <w:rStyle w:val="CitaCar"/>
           <w:lang w:val="en-NZ"/>
         </w:rPr>
         <w:t>(</w:t>
@@ -2505,7 +2468,7 @@
       <w:proofErr w:type="spellStart"/>
       <w:r>
         <w:rPr>
-          <w:rStyle w:val="QuoteChar"/>
+          <w:rStyle w:val="CitaCar"/>
           <w:lang w:val="en-NZ"/>
         </w:rPr>
         <w:t>Pinelle</w:t>
@@ -2513,7 +2476,7 @@
       <w:proofErr w:type="spellEnd"/>
       <w:r>
         <w:rPr>
-          <w:rStyle w:val="QuoteChar"/>
+          <w:rStyle w:val="CitaCar"/>
           <w:lang w:val="en-NZ"/>
         </w:rPr>
         <w:t xml:space="preserve">, </w:t>
@@ -2521,7 +2484,7 @@
       <w:proofErr w:type="spellStart"/>
       <w:r>
         <w:rPr>
-          <w:rStyle w:val="QuoteChar"/>
+          <w:rStyle w:val="CitaCar"/>
           <w:lang w:val="en-NZ"/>
         </w:rPr>
         <w:t>Gutwin</w:t>
@@ -2529,21 +2492,21 @@
       <w:proofErr w:type="spellEnd"/>
       <w:r>
         <w:rPr>
-          <w:rStyle w:val="QuoteChar"/>
+          <w:rStyle w:val="CitaCar"/>
           <w:lang w:val="en-NZ"/>
         </w:rPr>
         <w:t>, &amp; Greenberg, 2003; Scoular, Duckworth</w:t>
       </w:r>
       <w:r>
         <w:rPr>
-          <w:rStyle w:val="QuoteChar"/>
-          <w:lang w:val="en-NZ"/>
-        </w:rPr>
-        <w:t xml:space="preserve"> </w:t>
-      </w:r>
-      <w:r>
-        <w:rPr>
-          <w:rStyle w:val="QuoteChar"/>
+          <w:rStyle w:val="CitaCar"/>
+          <w:lang w:val="en-NZ"/>
+        </w:rPr>
+        <w:t xml:space="preserve"> </w:t>
+      </w:r>
+      <w:r>
+        <w:rPr>
+          <w:rStyle w:val="CitaCar"/>
           <w:lang w:val="en-NZ"/>
         </w:rPr>
         <w:t>&amp; Heard, 2020)</w:t>
@@ -2629,7 +2592,7 @@
     </w:p>
     <w:p>
       <w:pPr>
-        <w:pStyle w:val="ListParagraph"/>
+        <w:pStyle w:val="Prrafodelista"/>
         <w:numPr>
           <w:ilvl w:val="0"/>
           <w:numId w:val="4"/>
@@ -2648,7 +2611,7 @@
     </w:p>
     <w:p>
       <w:pPr>
-        <w:pStyle w:val="ListParagraph"/>
+        <w:pStyle w:val="Prrafodelista"/>
         <w:numPr>
           <w:ilvl w:val="0"/>
           <w:numId w:val="4"/>
@@ -2666,7 +2629,7 @@
     </w:p>
     <w:p>
       <w:pPr>
-        <w:pStyle w:val="ListParagraph"/>
+        <w:pStyle w:val="Prrafodelista"/>
         <w:numPr>
           <w:ilvl w:val="0"/>
           <w:numId w:val="4"/>
@@ -2684,7 +2647,7 @@
     </w:p>
     <w:p>
       <w:pPr>
-        <w:pStyle w:val="ListParagraph"/>
+        <w:pStyle w:val="Prrafodelista"/>
         <w:numPr>
           <w:ilvl w:val="0"/>
           <w:numId w:val="4"/>
@@ -3194,7 +3157,7 @@
       </w:r>
       <w:r>
         <w:rPr>
-          <w:rStyle w:val="QuoteChar"/>
+          <w:rStyle w:val="CitaCar"/>
           <w:lang w:val="en-NZ"/>
         </w:rPr>
         <w:t>Reilly et al. (2014)</w:t>
@@ -3205,158 +3168,131 @@
         </w:rPr>
         <w:t xml:space="preserve"> or </w:t>
       </w:r>
+      <w:r>
+        <w:rPr>
+          <w:rStyle w:val="CitaCar"/>
+          <w:lang w:val="en-NZ"/>
+        </w:rPr>
+        <w:t>Lebeck, Ruth, Kohno, and Roesner</w:t>
+      </w:r>
+      <w:r>
+        <w:rPr>
+          <w:rStyle w:val="CitaCar"/>
+          <w:lang w:val="en-NZ"/>
+        </w:rPr>
+        <w:t xml:space="preserve"> </w:t>
+      </w:r>
+      <w:r>
+        <w:rPr>
+          <w:rStyle w:val="CitaCar"/>
+          <w:lang w:val="en-NZ"/>
+        </w:rPr>
+        <w:t>(2018)</w:t>
+      </w:r>
+      <w:r>
+        <w:rPr>
+          <w:lang w:val="en-NZ"/>
+        </w:rPr>
+        <w:t>.</w:t>
+      </w:r>
+      <w:r>
+        <w:rPr>
+          <w:lang w:val="en-NZ"/>
+        </w:rPr>
+        <w:t xml:space="preserve"> </w:t>
+      </w:r>
+      <w:r>
+        <w:rPr>
+          <w:lang w:val="en-NZ"/>
+        </w:rPr>
+        <w:t>The primary objective of this addition was to identify how the participants</w:t>
+      </w:r>
+      <w:r>
+        <w:rPr>
+          <w:lang w:val="en-NZ"/>
+        </w:rPr>
+        <w:t xml:space="preserve"> </w:t>
+      </w:r>
+      <w:r>
+        <w:rPr>
+          <w:lang w:val="en-NZ"/>
+        </w:rPr>
+        <w:t>would visualize and interact with these spaces and to investigate whether the different</w:t>
+      </w:r>
+      <w:r>
+        <w:rPr>
+          <w:lang w:val="en-NZ"/>
+        </w:rPr>
+        <w:t xml:space="preserve"> </w:t>
+      </w:r>
+      <w:r>
+        <w:rPr>
+          <w:lang w:val="en-NZ"/>
+        </w:rPr>
+        <w:t>scenarios would influence their ideas and responses.</w:t>
+      </w:r>
+    </w:p>
+    <w:p>
+      <w:pPr>
+        <w:rPr>
+          <w:lang w:val="en-NZ"/>
+        </w:rPr>
+      </w:pPr>
+      <w:r>
+        <w:rPr>
+          <w:lang w:val="en-NZ"/>
+        </w:rPr>
+        <w:t xml:space="preserve">The final category </w:t>
+      </w:r>
+      <w:r>
+        <w:rPr>
+          <w:lang w:val="en-NZ"/>
+        </w:rPr>
+        <w:t xml:space="preserve">elements common to team management </w:t>
+      </w:r>
+      <w:r>
+        <w:rPr>
+          <w:rStyle w:val="CitaCar"/>
+          <w:lang w:val="en-NZ"/>
+        </w:rPr>
+        <w:t>(</w:t>
+      </w:r>
       <w:proofErr w:type="spellStart"/>
       <w:r>
         <w:rPr>
-          <w:rStyle w:val="QuoteChar"/>
-          <w:lang w:val="en-NZ"/>
-        </w:rPr>
-        <w:t>Lebeck</w:t>
+          <w:rStyle w:val="CitaCar"/>
+          <w:lang w:val="en-NZ"/>
+        </w:rPr>
+        <w:t>Zigurs</w:t>
       </w:r>
       <w:proofErr w:type="spellEnd"/>
       <w:r>
         <w:rPr>
-          <w:rStyle w:val="QuoteChar"/>
-          <w:lang w:val="en-NZ"/>
-        </w:rPr>
-        <w:t xml:space="preserve">, Ruth, Kohno, and </w:t>
-      </w:r>
-      <w:proofErr w:type="spellStart"/>
-      <w:r>
-        <w:rPr>
-          <w:rStyle w:val="QuoteChar"/>
-          <w:lang w:val="en-NZ"/>
-        </w:rPr>
-        <w:t>Roesner</w:t>
-      </w:r>
-      <w:proofErr w:type="spellEnd"/>
-      <w:r>
-        <w:rPr>
-          <w:rStyle w:val="QuoteChar"/>
-          <w:lang w:val="en-NZ"/>
-        </w:rPr>
-        <w:t xml:space="preserve"> </w:t>
-      </w:r>
-      <w:r>
-        <w:rPr>
-          <w:rStyle w:val="QuoteChar"/>
-          <w:lang w:val="en-NZ"/>
-        </w:rPr>
-        <w:t>(2018)</w:t>
-      </w:r>
-      <w:r>
-        <w:rPr>
-          <w:lang w:val="en-NZ"/>
-        </w:rPr>
-        <w:t>.</w:t>
-      </w:r>
-      <w:r>
-        <w:rPr>
-          <w:lang w:val="en-NZ"/>
-        </w:rPr>
-        <w:t xml:space="preserve"> </w:t>
-      </w:r>
-      <w:r>
-        <w:rPr>
-          <w:lang w:val="en-NZ"/>
-        </w:rPr>
-        <w:t>The primary objective of this addition was to identify how the participants</w:t>
-      </w:r>
-      <w:r>
-        <w:rPr>
-          <w:lang w:val="en-NZ"/>
-        </w:rPr>
-        <w:t xml:space="preserve"> </w:t>
-      </w:r>
-      <w:r>
-        <w:rPr>
-          <w:lang w:val="en-NZ"/>
-        </w:rPr>
-        <w:t>would visualize and interact with these spaces and to investigate whether the different</w:t>
-      </w:r>
-      <w:r>
-        <w:rPr>
-          <w:lang w:val="en-NZ"/>
-        </w:rPr>
-        <w:t xml:space="preserve"> </w:t>
-      </w:r>
-      <w:r>
-        <w:rPr>
-          <w:lang w:val="en-NZ"/>
-        </w:rPr>
-        <w:t>scenarios would influence their ideas and responses.</w:t>
-      </w:r>
-    </w:p>
-    <w:p>
-      <w:pPr>
-        <w:rPr>
-          <w:lang w:val="en-NZ"/>
-        </w:rPr>
-      </w:pPr>
-      <w:r>
-        <w:rPr>
-          <w:lang w:val="en-NZ"/>
-        </w:rPr>
-        <w:t xml:space="preserve">The final category </w:t>
-      </w:r>
-      <w:r>
-        <w:rPr>
-          <w:lang w:val="en-NZ"/>
-        </w:rPr>
-        <w:t xml:space="preserve">elements common to team management </w:t>
-      </w:r>
-      <w:r>
-        <w:rPr>
-          <w:rStyle w:val="QuoteChar"/>
-          <w:lang w:val="en-NZ"/>
-        </w:rPr>
-        <w:t>(</w:t>
-      </w:r>
-      <w:proofErr w:type="spellStart"/>
-      <w:r>
-        <w:rPr>
-          <w:rStyle w:val="QuoteChar"/>
-          <w:lang w:val="en-NZ"/>
-        </w:rPr>
-        <w:t>Zigurs</w:t>
-      </w:r>
-      <w:proofErr w:type="spellEnd"/>
-      <w:r>
-        <w:rPr>
-          <w:rStyle w:val="QuoteChar"/>
-          <w:lang w:val="en-NZ"/>
-        </w:rPr>
-        <w:t xml:space="preserve"> </w:t>
-      </w:r>
-      <w:r>
-        <w:rPr>
-          <w:rStyle w:val="QuoteChar"/>
+          <w:rStyle w:val="CitaCar"/>
+          <w:lang w:val="en-NZ"/>
+        </w:rPr>
+        <w:t xml:space="preserve"> </w:t>
+      </w:r>
+      <w:r>
+        <w:rPr>
+          <w:rStyle w:val="CitaCar"/>
           <w:lang w:val="en-NZ"/>
         </w:rPr>
         <w:t>refers to &amp;</w:t>
       </w:r>
       <w:r>
         <w:rPr>
-          <w:rStyle w:val="QuoteChar"/>
-          <w:lang w:val="en-NZ"/>
-        </w:rPr>
-        <w:t xml:space="preserve"> </w:t>
-      </w:r>
-      <w:proofErr w:type="spellStart"/>
-      <w:r>
-        <w:rPr>
-          <w:rStyle w:val="QuoteChar"/>
-          <w:lang w:val="en-NZ"/>
-        </w:rPr>
-        <w:t>Munkvold</w:t>
-      </w:r>
-      <w:proofErr w:type="spellEnd"/>
-      <w:r>
-        <w:rPr>
-          <w:rStyle w:val="QuoteChar"/>
-          <w:lang w:val="en-NZ"/>
-        </w:rPr>
-        <w:t>, 2006)</w:t>
+          <w:rStyle w:val="CitaCar"/>
+          <w:lang w:val="en-NZ"/>
+        </w:rPr>
+        <w:t xml:space="preserve"> </w:t>
+      </w:r>
+      <w:r>
+        <w:rPr>
+          <w:rStyle w:val="CitaCar"/>
+          <w:lang w:val="en-NZ"/>
+        </w:rPr>
+        <w:t>Munkvold, 2006)</w:t>
       </w:r>
       <w:r>
         <w:rPr>
@@ -3521,7 +3457,7 @@
     </w:p>
     <w:p>
       <w:pPr>
-        <w:pStyle w:val="Caption"/>
+        <w:pStyle w:val="Descripcin"/>
         <w:jc w:val="center"/>
         <w:rPr>
           <w:lang w:val="en-NZ"/>
@@ -3818,7 +3754,7 @@
     </w:p>
     <w:p>
       <w:pPr>
-        <w:pStyle w:val="Caption"/>
+        <w:pStyle w:val="Descripcin"/>
         <w:jc w:val="center"/>
         <w:rPr>
           <w:lang w:val="en-NZ"/>
@@ -4765,7 +4701,7 @@
     <w:p>
       <w:pPr>
         <w:rPr>
-          <w:rStyle w:val="QuoteChar"/>
+          <w:rStyle w:val="CitaCar"/>
           <w:lang w:val="en-NZ"/>
         </w:rPr>
       </w:pPr>
@@ -4813,7 +4749,7 @@
       </w:r>
       <w:r>
         <w:rPr>
-          <w:rStyle w:val="QuoteChar"/>
+          <w:rStyle w:val="CitaCar"/>
           <w:lang w:val="en-NZ"/>
         </w:rPr>
         <w:t>(</w:t>
@@ -4821,7 +4757,7 @@
       <w:proofErr w:type="spellStart"/>
       <w:r>
         <w:rPr>
-          <w:rStyle w:val="QuoteChar"/>
+          <w:rStyle w:val="CitaCar"/>
           <w:lang w:val="en-NZ"/>
         </w:rPr>
         <w:t>Wobbrock</w:t>
@@ -4829,21 +4765,21 @@
       <w:proofErr w:type="spellEnd"/>
       <w:r>
         <w:rPr>
-          <w:rStyle w:val="QuoteChar"/>
+          <w:rStyle w:val="CitaCar"/>
           <w:lang w:val="en-NZ"/>
         </w:rPr>
         <w:t>, Aung, Rothrock, &amp; Myers,</w:t>
       </w:r>
       <w:r>
         <w:rPr>
-          <w:rStyle w:val="QuoteChar"/>
-          <w:lang w:val="en-NZ"/>
-        </w:rPr>
-        <w:t xml:space="preserve"> </w:t>
-      </w:r>
-      <w:r>
-        <w:rPr>
-          <w:rStyle w:val="QuoteChar"/>
+          <w:rStyle w:val="CitaCar"/>
+          <w:lang w:val="en-NZ"/>
+        </w:rPr>
+        <w:t xml:space="preserve"> </w:t>
+      </w:r>
+      <w:r>
+        <w:rPr>
+          <w:rStyle w:val="CitaCar"/>
           <w:lang w:val="en-NZ"/>
         </w:rPr>
         <w:t>2005).</w:t>
@@ -5166,7 +5102,7 @@
     </w:p>
     <w:p>
       <w:pPr>
-        <w:pStyle w:val="Caption"/>
+        <w:pStyle w:val="Descripcin"/>
         <w:jc w:val="center"/>
         <w:rPr>
           <w:lang w:val="en-NZ"/>
@@ -5422,7 +5358,7 @@
     </w:p>
     <w:p>
       <w:pPr>
-        <w:pStyle w:val="Heading3"/>
+        <w:pStyle w:val="Ttulo3"/>
         <w:rPr>
           <w:lang w:val="en-NZ"/>
         </w:rPr>
@@ -5752,7 +5688,7 @@
     </w:p>
     <w:p>
       <w:pPr>
-        <w:pStyle w:val="Caption"/>
+        <w:pStyle w:val="Descripcin"/>
         <w:jc w:val="center"/>
         <w:rPr>
           <w:lang w:val="en-NZ"/>
@@ -6357,7 +6293,7 @@
     </w:p>
     <w:p>
       <w:pPr>
-        <w:pStyle w:val="Caption"/>
+        <w:pStyle w:val="Descripcin"/>
         <w:jc w:val="center"/>
         <w:rPr>
           <w:lang w:val="en-NZ"/>
@@ -6520,7 +6456,7 @@
     </w:p>
     <w:p>
       <w:pPr>
-        <w:pStyle w:val="Caption"/>
+        <w:pStyle w:val="Descripcin"/>
         <w:jc w:val="center"/>
         <w:rPr>
           <w:lang w:val="en-NZ"/>
@@ -6639,7 +6575,7 @@
         </w:rPr>
         <w:lastRenderedPageBreak/>
         <w:drawing>
-          <wp:inline distT="0" distB="0" distL="0" distR="0" wp14:anchorId="24B7CA3F" wp14:editId="7221BED2">
+          <wp:inline distT="0" distB="0" distL="0" distR="0" wp14:anchorId="24B7CA3F" wp14:editId="23718B8B">
             <wp:extent cx="2686489" cy="2057787"/>
             <wp:effectExtent l="0" t="0" r="0" b="0"/>
             <wp:docPr id="24" name="Picture 24"/>
@@ -6690,7 +6626,7 @@
     </w:p>
     <w:p>
       <w:pPr>
-        <w:pStyle w:val="Caption"/>
+        <w:pStyle w:val="Descripcin"/>
         <w:jc w:val="center"/>
         <w:rPr>
           <w:lang w:val="en-NZ"/>
@@ -6871,7 +6807,7 @@
     </w:p>
     <w:p>
       <w:pPr>
-        <w:pStyle w:val="Caption"/>
+        <w:pStyle w:val="Descripcin"/>
         <w:jc w:val="center"/>
         <w:rPr>
           <w:lang w:val="en-NZ"/>
@@ -7409,7 +7345,7 @@
     </w:p>
     <w:p>
       <w:pPr>
-        <w:pStyle w:val="Caption"/>
+        <w:pStyle w:val="Descripcin"/>
         <w:jc w:val="center"/>
         <w:rPr>
           <w:lang w:val="en-NZ"/>
@@ -7635,7 +7571,7 @@
     </w:p>
     <w:p>
       <w:pPr>
-        <w:pStyle w:val="Caption"/>
+        <w:pStyle w:val="Descripcin"/>
         <w:jc w:val="center"/>
         <w:rPr>
           <w:lang w:val="en-NZ"/>
@@ -7916,7 +7852,7 @@
     </w:p>
     <w:p>
       <w:pPr>
-        <w:pStyle w:val="Caption"/>
+        <w:pStyle w:val="Descripcin"/>
         <w:jc w:val="center"/>
         <w:rPr>
           <w:lang w:val="en-NZ"/>
@@ -8502,7 +8438,7 @@
     </w:p>
     <w:p>
       <w:pPr>
-        <w:pStyle w:val="Caption"/>
+        <w:pStyle w:val="Descripcin"/>
         <w:jc w:val="center"/>
         <w:rPr>
           <w:lang w:val="en-NZ"/>
@@ -8961,7 +8897,7 @@
     </w:p>
     <w:p>
       <w:pPr>
-        <w:pStyle w:val="Caption"/>
+        <w:pStyle w:val="Descripcin"/>
         <w:jc w:val="center"/>
         <w:rPr>
           <w:lang w:val="en-NZ"/>
@@ -9057,7 +8993,7 @@
     </w:p>
     <w:p>
       <w:pPr>
-        <w:pStyle w:val="Caption"/>
+        <w:pStyle w:val="Descripcin"/>
         <w:jc w:val="center"/>
         <w:rPr>
           <w:lang w:val="en-NZ"/>
@@ -9539,7 +9475,7 @@
     </w:p>
     <w:p>
       <w:pPr>
-        <w:pStyle w:val="Caption"/>
+        <w:pStyle w:val="Descripcin"/>
         <w:jc w:val="center"/>
         <w:rPr>
           <w:lang w:val="en-NZ"/>
@@ -9949,7 +9885,7 @@
     </w:p>
     <w:p>
       <w:pPr>
-        <w:pStyle w:val="Caption"/>
+        <w:pStyle w:val="Descripcin"/>
         <w:jc w:val="center"/>
         <w:rPr>
           <w:lang w:val="en-NZ"/>
@@ -10179,7 +10115,7 @@
     </w:p>
     <w:p>
       <w:pPr>
-        <w:pStyle w:val="Caption"/>
+        <w:pStyle w:val="Descripcin"/>
         <w:jc w:val="center"/>
         <w:rPr>
           <w:lang w:val="en-NZ"/>
@@ -10679,7 +10615,7 @@
     </w:p>
     <w:p>
       <w:pPr>
-        <w:pStyle w:val="Caption"/>
+        <w:pStyle w:val="Descripcin"/>
         <w:jc w:val="center"/>
         <w:rPr>
           <w:lang w:val="en-NZ"/>
@@ -11348,7 +11284,7 @@
     </w:p>
     <w:p>
       <w:pPr>
-        <w:pStyle w:val="Caption"/>
+        <w:pStyle w:val="Descripcin"/>
         <w:jc w:val="center"/>
         <w:rPr>
           <w:lang w:val="en-NZ"/>
@@ -11375,7 +11311,7 @@
     </w:p>
     <w:p>
       <w:pPr>
-        <w:pStyle w:val="Heading3"/>
+        <w:pStyle w:val="Ttulo3"/>
         <w:rPr>
           <w:lang w:val="en-NZ"/>
         </w:rPr>
@@ -12393,7 +12329,7 @@
     </w:p>
     <w:p>
       <w:pPr>
-        <w:pStyle w:val="ListParagraph"/>
+        <w:pStyle w:val="Prrafodelista"/>
         <w:numPr>
           <w:ilvl w:val="0"/>
           <w:numId w:val="5"/>
@@ -12411,7 +12347,7 @@
     </w:p>
     <w:p>
       <w:pPr>
-        <w:pStyle w:val="ListParagraph"/>
+        <w:pStyle w:val="Prrafodelista"/>
         <w:numPr>
           <w:ilvl w:val="0"/>
           <w:numId w:val="5"/>
@@ -12453,7 +12389,7 @@
     </w:p>
     <w:p>
       <w:pPr>
-        <w:pStyle w:val="ListParagraph"/>
+        <w:pStyle w:val="Prrafodelista"/>
         <w:numPr>
           <w:ilvl w:val="0"/>
           <w:numId w:val="5"/>
@@ -13034,7 +12970,7 @@
     </w:p>
     <w:p>
       <w:pPr>
-        <w:pStyle w:val="Heading2"/>
+        <w:pStyle w:val="Ttulo2"/>
         <w:rPr>
           <w:lang w:val="en-NZ"/>
         </w:rPr>
@@ -13814,7 +13750,7 @@
     </w:p>
     <w:p>
       <w:pPr>
-        <w:pStyle w:val="Caption"/>
+        <w:pStyle w:val="Descripcin"/>
         <w:jc w:val="center"/>
         <w:rPr>
           <w:lang w:val="en-NZ"/>
@@ -13840,7 +13776,7 @@
       </w:r>
       <w:r>
         <w:rPr>
-          <w:rStyle w:val="FootnoteReference"/>
+          <w:rStyle w:val="Refdenotaalpie"/>
           <w:lang w:val="en-NZ"/>
         </w:rPr>
         <w:footnoteReference w:id="1"/>
@@ -14357,7 +14293,7 @@
     </w:p>
     <w:p>
       <w:pPr>
-        <w:pStyle w:val="ListParagraph"/>
+        <w:pStyle w:val="Prrafodelista"/>
         <w:numPr>
           <w:ilvl w:val="0"/>
           <w:numId w:val="6"/>
@@ -14388,7 +14324,7 @@
     </w:p>
     <w:p>
       <w:pPr>
-        <w:pStyle w:val="ListParagraph"/>
+        <w:pStyle w:val="Prrafodelista"/>
         <w:numPr>
           <w:ilvl w:val="0"/>
           <w:numId w:val="6"/>
@@ -14413,7 +14349,7 @@
     </w:p>
     <w:p>
       <w:pPr>
-        <w:pStyle w:val="ListParagraph"/>
+        <w:pStyle w:val="Prrafodelista"/>
         <w:numPr>
           <w:ilvl w:val="0"/>
           <w:numId w:val="6"/>
@@ -14482,7 +14418,7 @@
     </w:p>
     <w:p>
       <w:pPr>
-        <w:pStyle w:val="Heading1"/>
+        <w:pStyle w:val="Ttulo1"/>
         <w:rPr>
           <w:lang w:val="en-NZ"/>
         </w:rPr>
@@ -14520,7 +14456,7 @@
     </w:p>
     <w:p>
       <w:pPr>
-        <w:pStyle w:val="Heading2"/>
+        <w:pStyle w:val="Ttulo2"/>
         <w:rPr>
           <w:lang w:val="en-NZ"/>
         </w:rPr>
@@ -14572,7 +14508,7 @@
     </w:p>
     <w:p>
       <w:pPr>
-        <w:pStyle w:val="ListParagraph"/>
+        <w:pStyle w:val="Prrafodelista"/>
         <w:numPr>
           <w:ilvl w:val="0"/>
           <w:numId w:val="7"/>
@@ -14590,7 +14526,7 @@
     </w:p>
     <w:p>
       <w:pPr>
-        <w:pStyle w:val="ListParagraph"/>
+        <w:pStyle w:val="Prrafodelista"/>
         <w:numPr>
           <w:ilvl w:val="0"/>
           <w:numId w:val="7"/>
@@ -14608,7 +14544,7 @@
     </w:p>
     <w:p>
       <w:pPr>
-        <w:pStyle w:val="ListParagraph"/>
+        <w:pStyle w:val="Prrafodelista"/>
         <w:numPr>
           <w:ilvl w:val="0"/>
           <w:numId w:val="7"/>
@@ -14626,7 +14562,7 @@
     </w:p>
     <w:p>
       <w:pPr>
-        <w:pStyle w:val="ListParagraph"/>
+        <w:pStyle w:val="Prrafodelista"/>
         <w:numPr>
           <w:ilvl w:val="0"/>
           <w:numId w:val="7"/>
@@ -14657,7 +14593,7 @@
     </w:p>
     <w:p>
       <w:pPr>
-        <w:pStyle w:val="ListParagraph"/>
+        <w:pStyle w:val="Prrafodelista"/>
         <w:numPr>
           <w:ilvl w:val="0"/>
           <w:numId w:val="8"/>
@@ -14675,7 +14611,7 @@
     </w:p>
     <w:p>
       <w:pPr>
-        <w:pStyle w:val="ListParagraph"/>
+        <w:pStyle w:val="Prrafodelista"/>
         <w:numPr>
           <w:ilvl w:val="0"/>
           <w:numId w:val="8"/>
@@ -14693,7 +14629,7 @@
     </w:p>
     <w:p>
       <w:pPr>
-        <w:pStyle w:val="ListParagraph"/>
+        <w:pStyle w:val="Prrafodelista"/>
         <w:numPr>
           <w:ilvl w:val="0"/>
           <w:numId w:val="8"/>
@@ -14711,7 +14647,7 @@
     </w:p>
     <w:p>
       <w:pPr>
-        <w:pStyle w:val="ListParagraph"/>
+        <w:pStyle w:val="Prrafodelista"/>
         <w:numPr>
           <w:ilvl w:val="0"/>
           <w:numId w:val="8"/>
@@ -14803,7 +14739,7 @@
     </w:p>
     <w:p>
       <w:pPr>
-        <w:pStyle w:val="Heading3"/>
+        <w:pStyle w:val="Ttulo3"/>
         <w:rPr>
           <w:lang w:val="en-NZ"/>
         </w:rPr>
@@ -15035,7 +14971,7 @@
     </w:p>
     <w:p>
       <w:pPr>
-        <w:pStyle w:val="Caption"/>
+        <w:pStyle w:val="Descripcin"/>
         <w:jc w:val="center"/>
         <w:rPr>
           <w:lang w:val="en-NZ"/>
@@ -15076,7 +15012,7 @@
     </w:p>
     <w:p>
       <w:pPr>
-        <w:pStyle w:val="ListParagraph"/>
+        <w:pStyle w:val="Prrafodelista"/>
         <w:numPr>
           <w:ilvl w:val="0"/>
           <w:numId w:val="9"/>
@@ -15094,7 +15030,7 @@
     </w:p>
     <w:p>
       <w:pPr>
-        <w:pStyle w:val="ListParagraph"/>
+        <w:pStyle w:val="Prrafodelista"/>
         <w:numPr>
           <w:ilvl w:val="0"/>
           <w:numId w:val="9"/>
@@ -15112,7 +15048,7 @@
     </w:p>
     <w:p>
       <w:pPr>
-        <w:pStyle w:val="ListParagraph"/>
+        <w:pStyle w:val="Prrafodelista"/>
         <w:numPr>
           <w:ilvl w:val="0"/>
           <w:numId w:val="9"/>
@@ -15168,7 +15104,7 @@
           <w:lang w:val="en-NZ"/>
         </w:rPr>
         <w:drawing>
-          <wp:inline distT="0" distB="0" distL="0" distR="0" wp14:anchorId="6B3CDAD6" wp14:editId="1CAB4925">
+          <wp:inline distT="0" distB="0" distL="0" distR="0" wp14:anchorId="6B3CDAD6" wp14:editId="2FCE9687">
             <wp:extent cx="1317241" cy="2638425"/>
             <wp:effectExtent l="0" t="0" r="0" b="0"/>
             <wp:docPr id="633202644" name="Imagen 1"/>
@@ -15222,7 +15158,7 @@
           <w:lang w:val="en-NZ"/>
         </w:rPr>
         <w:drawing>
-          <wp:inline distT="0" distB="0" distL="0" distR="0" wp14:anchorId="6CFB38D5" wp14:editId="3E1A93F7">
+          <wp:inline distT="0" distB="0" distL="0" distR="0" wp14:anchorId="6CFB38D5" wp14:editId="5B7EF01E">
             <wp:extent cx="1183599" cy="2618740"/>
             <wp:effectExtent l="0" t="0" r="0" b="0"/>
             <wp:docPr id="413276473" name="Imagen 1" descr="Interfaz de usuario gráfica, Aplicación&#10;&#10;El contenido generado por IA puede ser incorrecto."/>
@@ -15276,7 +15212,7 @@
           <w:lang w:val="en-NZ"/>
         </w:rPr>
         <w:drawing>
-          <wp:inline distT="0" distB="0" distL="0" distR="0" wp14:anchorId="76D39E1D" wp14:editId="35CABF53">
+          <wp:inline distT="0" distB="0" distL="0" distR="0" wp14:anchorId="76D39E1D" wp14:editId="02D25E79">
             <wp:extent cx="1332865" cy="2634793"/>
             <wp:effectExtent l="0" t="0" r="635" b="0"/>
             <wp:docPr id="1293864182" name="Imagen 3" descr="Interfaz de usuario gráfica, Aplicación&#10;&#10;El contenido generado por IA puede ser incorrecto."/>
@@ -15474,7 +15410,7 @@
     </w:p>
     <w:p>
       <w:pPr>
-        <w:pStyle w:val="Caption"/>
+        <w:pStyle w:val="Descripcin"/>
         <w:jc w:val="center"/>
         <w:rPr>
           <w:lang w:val="en-NZ"/>
@@ -15553,7 +15489,7 @@
     </w:p>
     <w:p>
       <w:pPr>
-        <w:pStyle w:val="ListParagraph"/>
+        <w:pStyle w:val="Prrafodelista"/>
         <w:numPr>
           <w:ilvl w:val="0"/>
           <w:numId w:val="10"/>
@@ -15571,7 +15507,7 @@
     </w:p>
     <w:p>
       <w:pPr>
-        <w:pStyle w:val="ListParagraph"/>
+        <w:pStyle w:val="Prrafodelista"/>
         <w:numPr>
           <w:ilvl w:val="0"/>
           <w:numId w:val="10"/>
@@ -15589,7 +15525,7 @@
     </w:p>
     <w:p>
       <w:pPr>
-        <w:pStyle w:val="ListParagraph"/>
+        <w:pStyle w:val="Prrafodelista"/>
         <w:numPr>
           <w:ilvl w:val="0"/>
           <w:numId w:val="10"/>
@@ -15832,7 +15768,7 @@
     </w:p>
     <w:p>
       <w:pPr>
-        <w:pStyle w:val="Caption"/>
+        <w:pStyle w:val="Descripcin"/>
         <w:jc w:val="center"/>
         <w:rPr>
           <w:lang w:val="en-NZ"/>
@@ -15860,7 +15796,7 @@
     </w:p>
     <w:p>
       <w:pPr>
-        <w:pStyle w:val="Heading3"/>
+        <w:pStyle w:val="Ttulo3"/>
         <w:rPr>
           <w:lang w:val="en-NZ"/>
         </w:rPr>
@@ -15905,7 +15841,7 @@
     </w:p>
     <w:p>
       <w:pPr>
-        <w:pStyle w:val="ListParagraph"/>
+        <w:pStyle w:val="Prrafodelista"/>
         <w:numPr>
           <w:ilvl w:val="0"/>
           <w:numId w:val="11"/>
@@ -15923,7 +15859,7 @@
     </w:p>
     <w:p>
       <w:pPr>
-        <w:pStyle w:val="ListParagraph"/>
+        <w:pStyle w:val="Prrafodelista"/>
         <w:numPr>
           <w:ilvl w:val="0"/>
           <w:numId w:val="11"/>
@@ -16173,7 +16109,7 @@
     </w:p>
     <w:p>
       <w:pPr>
-        <w:pStyle w:val="Caption"/>
+        <w:pStyle w:val="Descripcin"/>
         <w:jc w:val="center"/>
         <w:rPr>
           <w:lang w:val="en-NZ"/>
@@ -16247,7 +16183,7 @@
     </w:p>
     <w:p>
       <w:pPr>
-        <w:pStyle w:val="ListParagraph"/>
+        <w:pStyle w:val="Prrafodelista"/>
         <w:numPr>
           <w:ilvl w:val="0"/>
           <w:numId w:val="12"/>
@@ -16265,7 +16201,7 @@
     </w:p>
     <w:p>
       <w:pPr>
-        <w:pStyle w:val="ListParagraph"/>
+        <w:pStyle w:val="Prrafodelista"/>
         <w:numPr>
           <w:ilvl w:val="0"/>
           <w:numId w:val="12"/>
@@ -16283,7 +16219,7 @@
     </w:p>
     <w:p>
       <w:pPr>
-        <w:pStyle w:val="ListParagraph"/>
+        <w:pStyle w:val="Prrafodelista"/>
         <w:numPr>
           <w:ilvl w:val="0"/>
           <w:numId w:val="12"/>
@@ -16301,7 +16237,7 @@
     </w:p>
     <w:p>
       <w:pPr>
-        <w:pStyle w:val="ListParagraph"/>
+        <w:pStyle w:val="Prrafodelista"/>
         <w:numPr>
           <w:ilvl w:val="0"/>
           <w:numId w:val="12"/>
@@ -16449,7 +16385,7 @@
     </w:p>
     <w:p>
       <w:pPr>
-        <w:pStyle w:val="Caption"/>
+        <w:pStyle w:val="Descripcin"/>
         <w:jc w:val="center"/>
         <w:rPr>
           <w:lang w:val="en-NZ"/>
@@ -16464,7 +16400,7 @@
     </w:p>
     <w:p>
       <w:pPr>
-        <w:pStyle w:val="Heading3"/>
+        <w:pStyle w:val="Ttulo3"/>
         <w:rPr>
           <w:lang w:val="en-NZ"/>
         </w:rPr>
@@ -16529,7 +16465,7 @@
     </w:p>
     <w:p>
       <w:pPr>
-        <w:pStyle w:val="ListParagraph"/>
+        <w:pStyle w:val="Prrafodelista"/>
         <w:numPr>
           <w:ilvl w:val="0"/>
           <w:numId w:val="13"/>
@@ -16547,7 +16483,7 @@
     </w:p>
     <w:p>
       <w:pPr>
-        <w:pStyle w:val="ListParagraph"/>
+        <w:pStyle w:val="Prrafodelista"/>
         <w:numPr>
           <w:ilvl w:val="0"/>
           <w:numId w:val="13"/>
@@ -16565,7 +16501,7 @@
     </w:p>
     <w:p>
       <w:pPr>
-        <w:pStyle w:val="ListParagraph"/>
+        <w:pStyle w:val="Prrafodelista"/>
         <w:numPr>
           <w:ilvl w:val="0"/>
           <w:numId w:val="13"/>
@@ -16583,7 +16519,7 @@
     </w:p>
     <w:p>
       <w:pPr>
-        <w:pStyle w:val="ListParagraph"/>
+        <w:pStyle w:val="Prrafodelista"/>
         <w:numPr>
           <w:ilvl w:val="0"/>
           <w:numId w:val="13"/>
@@ -16601,7 +16537,7 @@
     </w:p>
     <w:p>
       <w:pPr>
-        <w:pStyle w:val="ListParagraph"/>
+        <w:pStyle w:val="Prrafodelista"/>
         <w:numPr>
           <w:ilvl w:val="0"/>
           <w:numId w:val="13"/>
@@ -16651,7 +16587,7 @@
     </w:p>
     <w:p>
       <w:pPr>
-        <w:pStyle w:val="ListParagraph"/>
+        <w:pStyle w:val="Prrafodelista"/>
         <w:numPr>
           <w:ilvl w:val="0"/>
           <w:numId w:val="14"/>
@@ -16669,7 +16605,7 @@
     </w:p>
     <w:p>
       <w:pPr>
-        <w:pStyle w:val="ListParagraph"/>
+        <w:pStyle w:val="Prrafodelista"/>
         <w:numPr>
           <w:ilvl w:val="0"/>
           <w:numId w:val="14"/>
@@ -16701,7 +16637,7 @@
     </w:p>
     <w:p>
       <w:pPr>
-        <w:pStyle w:val="ListParagraph"/>
+        <w:pStyle w:val="Prrafodelista"/>
         <w:numPr>
           <w:ilvl w:val="0"/>
           <w:numId w:val="14"/>
@@ -16751,7 +16687,7 @@
         </w:rPr>
         <w:lastRenderedPageBreak/>
         <w:drawing>
-          <wp:inline distT="0" distB="0" distL="0" distR="0" wp14:anchorId="33A04289" wp14:editId="04F7E9A3">
+          <wp:inline distT="0" distB="0" distL="0" distR="0" wp14:anchorId="33A04289" wp14:editId="532663E0">
             <wp:extent cx="1685925" cy="3588612"/>
             <wp:effectExtent l="0" t="0" r="0" b="0"/>
             <wp:docPr id="14" name="Picture 14"/>
@@ -16802,7 +16738,7 @@
     </w:p>
     <w:p>
       <w:pPr>
-        <w:pStyle w:val="Caption"/>
+        <w:pStyle w:val="Descripcin"/>
         <w:jc w:val="center"/>
         <w:rPr>
           <w:lang w:val="en-NZ"/>
@@ -16849,7 +16785,7 @@
     </w:p>
     <w:p>
       <w:pPr>
-        <w:pStyle w:val="ListParagraph"/>
+        <w:pStyle w:val="Prrafodelista"/>
         <w:numPr>
           <w:ilvl w:val="0"/>
           <w:numId w:val="15"/>
@@ -16868,7 +16804,7 @@
     </w:p>
     <w:p>
       <w:pPr>
-        <w:pStyle w:val="ListParagraph"/>
+        <w:pStyle w:val="Prrafodelista"/>
         <w:numPr>
           <w:ilvl w:val="0"/>
           <w:numId w:val="15"/>
@@ -16887,7 +16823,7 @@
     </w:p>
     <w:p>
       <w:pPr>
-        <w:pStyle w:val="ListParagraph"/>
+        <w:pStyle w:val="Prrafodelista"/>
         <w:numPr>
           <w:ilvl w:val="0"/>
           <w:numId w:val="15"/>
@@ -16920,7 +16856,7 @@
     </w:p>
     <w:p>
       <w:pPr>
-        <w:pStyle w:val="Heading2"/>
+        <w:pStyle w:val="Ttulo2"/>
         <w:rPr>
           <w:lang w:val="en-NZ"/>
         </w:rPr>
@@ -17003,7 +16939,7 @@
     </w:p>
     <w:p>
       <w:pPr>
-        <w:pStyle w:val="ListParagraph"/>
+        <w:pStyle w:val="Prrafodelista"/>
         <w:numPr>
           <w:ilvl w:val="0"/>
           <w:numId w:val="16"/>
@@ -17021,7 +16957,7 @@
     </w:p>
     <w:p>
       <w:pPr>
-        <w:pStyle w:val="ListParagraph"/>
+        <w:pStyle w:val="Prrafodelista"/>
         <w:numPr>
           <w:ilvl w:val="0"/>
           <w:numId w:val="16"/>
@@ -17040,7 +16976,7 @@
     </w:p>
     <w:p>
       <w:pPr>
-        <w:pStyle w:val="ListParagraph"/>
+        <w:pStyle w:val="Prrafodelista"/>
         <w:numPr>
           <w:ilvl w:val="0"/>
           <w:numId w:val="16"/>
@@ -17058,7 +16994,7 @@
     </w:p>
     <w:p>
       <w:pPr>
-        <w:pStyle w:val="ListParagraph"/>
+        <w:pStyle w:val="Prrafodelista"/>
         <w:numPr>
           <w:ilvl w:val="0"/>
           <w:numId w:val="16"/>
@@ -17076,7 +17012,7 @@
     </w:p>
     <w:p>
       <w:pPr>
-        <w:pStyle w:val="ListParagraph"/>
+        <w:pStyle w:val="Prrafodelista"/>
         <w:numPr>
           <w:ilvl w:val="0"/>
           <w:numId w:val="16"/>
@@ -17094,7 +17030,7 @@
     </w:p>
     <w:p>
       <w:pPr>
-        <w:pStyle w:val="ListParagraph"/>
+        <w:pStyle w:val="Prrafodelista"/>
         <w:numPr>
           <w:ilvl w:val="0"/>
           <w:numId w:val="16"/>
@@ -17131,7 +17067,7 @@
     </w:p>
     <w:p>
       <w:pPr>
-        <w:pStyle w:val="ListParagraph"/>
+        <w:pStyle w:val="Prrafodelista"/>
         <w:numPr>
           <w:ilvl w:val="0"/>
           <w:numId w:val="17"/>
@@ -17149,7 +17085,7 @@
     </w:p>
     <w:p>
       <w:pPr>
-        <w:pStyle w:val="ListParagraph"/>
+        <w:pStyle w:val="Prrafodelista"/>
         <w:numPr>
           <w:ilvl w:val="0"/>
           <w:numId w:val="17"/>
@@ -17167,7 +17103,7 @@
     </w:p>
     <w:p>
       <w:pPr>
-        <w:pStyle w:val="ListParagraph"/>
+        <w:pStyle w:val="Prrafodelista"/>
         <w:numPr>
           <w:ilvl w:val="0"/>
           <w:numId w:val="17"/>
@@ -17185,7 +17121,7 @@
     </w:p>
     <w:p>
       <w:pPr>
-        <w:pStyle w:val="ListParagraph"/>
+        <w:pStyle w:val="Prrafodelista"/>
         <w:numPr>
           <w:ilvl w:val="0"/>
           <w:numId w:val="17"/>
@@ -17203,7 +17139,7 @@
     </w:p>
     <w:p>
       <w:pPr>
-        <w:pStyle w:val="ListParagraph"/>
+        <w:pStyle w:val="Prrafodelista"/>
         <w:numPr>
           <w:ilvl w:val="0"/>
           <w:numId w:val="17"/>
@@ -19480,7 +19416,7 @@
     </w:tbl>
     <w:p>
       <w:pPr>
-        <w:pStyle w:val="Caption"/>
+        <w:pStyle w:val="Descripcin"/>
         <w:jc w:val="center"/>
         <w:rPr>
           <w:lang w:val="en-NZ"/>
@@ -19558,7 +19494,7 @@
     </w:p>
     <w:p>
       <w:pPr>
-        <w:pStyle w:val="ListParagraph"/>
+        <w:pStyle w:val="Prrafodelista"/>
         <w:numPr>
           <w:ilvl w:val="0"/>
           <w:numId w:val="18"/>
@@ -19577,7 +19513,7 @@
     </w:p>
     <w:p>
       <w:pPr>
-        <w:pStyle w:val="ListParagraph"/>
+        <w:pStyle w:val="Prrafodelista"/>
         <w:numPr>
           <w:ilvl w:val="0"/>
           <w:numId w:val="18"/>
@@ -19678,21 +19614,7 @@
         <w:rPr>
           <w:lang w:val="en-NZ"/>
         </w:rPr>
-        <w:t xml:space="preserve">A final set of comments came from quick interactions of the students with the visual elements of the Room. The students found that the idea of the workspace was very useful, whit comments highlighting that it could help with organization, to set up a quick meeting anywhere or to help the group focus on the work. Some students also mentioned that, if the workspace could be personalized, it would be an ideal tool to create a sense of identity for the group by offering a unique visualization for every team the same way it works for different teams in enterprises like Pixar, Google and </w:t>
-      </w:r>
-      <w:proofErr w:type="spellStart"/>
-      <w:r>
-        <w:rPr>
-          <w:lang w:val="en-NZ"/>
-        </w:rPr>
-        <w:t>Weta</w:t>
-      </w:r>
-      <w:proofErr w:type="spellEnd"/>
-      <w:r>
-        <w:rPr>
-          <w:lang w:val="en-NZ"/>
-        </w:rPr>
-        <w:t xml:space="preserve"> Workshop (citation).</w:t>
+        <w:t>A final set of comments came from quick interactions of the students with the visual elements of the Room. The students found that the idea of the workspace was very useful, whit comments highlighting that it could help with organization, to set up a quick meeting anywhere or to help the group focus on the work. Some students also mentioned that, if the workspace could be personalized, it would be an ideal tool to create a sense of identity for the group by offering a unique visualization for every team the same way it works for different teams in enterprises like Pixar, Google and Weta Workshop (citation).</w:t>
       </w:r>
     </w:p>
     <w:p>
@@ -19767,7 +19689,7 @@
     </w:p>
     <w:p>
       <w:pPr>
-        <w:pStyle w:val="ListParagraph"/>
+        <w:pStyle w:val="Prrafodelista"/>
         <w:numPr>
           <w:ilvl w:val="0"/>
           <w:numId w:val="19"/>
@@ -19798,7 +19720,7 @@
     </w:p>
     <w:p>
       <w:pPr>
-        <w:pStyle w:val="ListParagraph"/>
+        <w:pStyle w:val="Prrafodelista"/>
         <w:numPr>
           <w:ilvl w:val="0"/>
           <w:numId w:val="19"/>
@@ -23418,7 +23340,7 @@
     </w:tbl>
     <w:p>
       <w:pPr>
-        <w:pStyle w:val="Caption"/>
+        <w:pStyle w:val="Descripcin"/>
         <w:jc w:val="center"/>
         <w:rPr>
           <w:lang w:val="en-NZ"/>
@@ -23484,7 +23406,7 @@
     </w:p>
     <w:p>
       <w:pPr>
-        <w:pStyle w:val="Heading2"/>
+        <w:pStyle w:val="Ttulo2"/>
         <w:rPr>
           <w:lang w:val="en-NZ"/>
         </w:rPr>
@@ -23568,7 +23490,7 @@
     </w:p>
     <w:p>
       <w:pPr>
-        <w:pStyle w:val="Heading3"/>
+        <w:pStyle w:val="Ttulo3"/>
         <w:rPr>
           <w:lang w:val="en-NZ"/>
         </w:rPr>
@@ -23782,7 +23704,7 @@
     </w:p>
     <w:p>
       <w:pPr>
-        <w:pStyle w:val="Caption"/>
+        <w:pStyle w:val="Descripcin"/>
         <w:jc w:val="center"/>
         <w:rPr>
           <w:lang w:val="en-NZ"/>
@@ -23906,7 +23828,7 @@
           <w:lang w:val="en-NZ"/>
         </w:rPr>
         <w:drawing>
-          <wp:inline distT="0" distB="0" distL="0" distR="0" wp14:anchorId="488A55C5" wp14:editId="48F1F2AE">
+          <wp:inline distT="0" distB="0" distL="0" distR="0" wp14:anchorId="488A55C5" wp14:editId="142E66B2">
             <wp:extent cx="1250315" cy="2381250"/>
             <wp:effectExtent l="0" t="0" r="6985" b="0"/>
             <wp:docPr id="1717770894" name="Imagen 2" descr="Imagen que contiene Logotipo&#10;&#10;El contenido generado por IA puede ser incorrecto."/>
@@ -24021,7 +23943,7 @@
     </w:p>
     <w:p>
       <w:pPr>
-        <w:pStyle w:val="Caption"/>
+        <w:pStyle w:val="Descripcin"/>
         <w:jc w:val="center"/>
         <w:rPr>
           <w:lang w:val="en-NZ"/>
@@ -24049,7 +23971,7 @@
     </w:p>
     <w:p>
       <w:pPr>
-        <w:pStyle w:val="ListParagraph"/>
+        <w:pStyle w:val="Prrafodelista"/>
         <w:numPr>
           <w:ilvl w:val="0"/>
           <w:numId w:val="20"/>
@@ -24079,7 +24001,7 @@
     </w:p>
     <w:p>
       <w:pPr>
-        <w:pStyle w:val="ListParagraph"/>
+        <w:pStyle w:val="Prrafodelista"/>
         <w:numPr>
           <w:ilvl w:val="0"/>
           <w:numId w:val="20"/>
@@ -24241,7 +24163,7 @@
     </w:p>
     <w:p>
       <w:pPr>
-        <w:pStyle w:val="Caption"/>
+        <w:pStyle w:val="Descripcin"/>
         <w:jc w:val="center"/>
         <w:rPr>
           <w:lang w:val="en-NZ"/>
@@ -24474,7 +24396,7 @@
     </w:p>
     <w:p>
       <w:pPr>
-        <w:pStyle w:val="Caption"/>
+        <w:pStyle w:val="Descripcin"/>
         <w:jc w:val="center"/>
         <w:rPr>
           <w:lang w:val="en-NZ"/>
@@ -24489,7 +24411,7 @@
     </w:p>
     <w:p>
       <w:pPr>
-        <w:pStyle w:val="Heading3"/>
+        <w:pStyle w:val="Ttulo3"/>
         <w:rPr>
           <w:lang w:val="en-NZ"/>
         </w:rPr>
@@ -24536,7 +24458,7 @@
     </w:p>
     <w:p>
       <w:pPr>
-        <w:pStyle w:val="ListParagraph"/>
+        <w:pStyle w:val="Prrafodelista"/>
         <w:numPr>
           <w:ilvl w:val="0"/>
           <w:numId w:val="21"/>
@@ -24554,7 +24476,7 @@
     </w:p>
     <w:p>
       <w:pPr>
-        <w:pStyle w:val="ListParagraph"/>
+        <w:pStyle w:val="Prrafodelista"/>
         <w:numPr>
           <w:ilvl w:val="0"/>
           <w:numId w:val="21"/>
@@ -24572,7 +24494,7 @@
     </w:p>
     <w:p>
       <w:pPr>
-        <w:pStyle w:val="ListParagraph"/>
+        <w:pStyle w:val="Prrafodelista"/>
         <w:numPr>
           <w:ilvl w:val="0"/>
           <w:numId w:val="21"/>
@@ -24708,7 +24630,7 @@
     </w:p>
     <w:p>
       <w:pPr>
-        <w:pStyle w:val="Caption"/>
+        <w:pStyle w:val="Descripcin"/>
         <w:jc w:val="center"/>
         <w:rPr>
           <w:lang w:val="en-NZ"/>
@@ -25054,7 +24976,7 @@
     </w:p>
     <w:p>
       <w:pPr>
-        <w:pStyle w:val="Caption"/>
+        <w:pStyle w:val="Descripcin"/>
         <w:jc w:val="center"/>
         <w:rPr>
           <w:lang w:val="en-NZ"/>
@@ -25221,7 +25143,7 @@
     </w:p>
     <w:p>
       <w:pPr>
-        <w:pStyle w:val="Caption"/>
+        <w:pStyle w:val="Descripcin"/>
         <w:jc w:val="center"/>
         <w:rPr>
           <w:lang w:val="en-NZ"/>
@@ -25274,7 +25196,7 @@
     </w:p>
     <w:p>
       <w:pPr>
-        <w:pStyle w:val="Heading3"/>
+        <w:pStyle w:val="Ttulo3"/>
         <w:rPr>
           <w:lang w:val="en-NZ"/>
         </w:rPr>
@@ -25457,7 +25379,7 @@
     </w:p>
     <w:p>
       <w:pPr>
-        <w:pStyle w:val="Caption"/>
+        <w:pStyle w:val="Descripcin"/>
         <w:jc w:val="center"/>
         <w:rPr>
           <w:lang w:val="en-NZ"/>
@@ -25505,7 +25427,7 @@
     </w:p>
     <w:p>
       <w:pPr>
-        <w:pStyle w:val="Heading3"/>
+        <w:pStyle w:val="Ttulo3"/>
         <w:rPr>
           <w:lang w:val="en-NZ"/>
         </w:rPr>
@@ -25596,7 +25518,7 @@
     </w:p>
     <w:p>
       <w:pPr>
-        <w:pStyle w:val="ListParagraph"/>
+        <w:pStyle w:val="Prrafodelista"/>
         <w:numPr>
           <w:ilvl w:val="0"/>
           <w:numId w:val="22"/>
@@ -25614,7 +25536,7 @@
     </w:p>
     <w:p>
       <w:pPr>
-        <w:pStyle w:val="ListParagraph"/>
+        <w:pStyle w:val="Prrafodelista"/>
         <w:numPr>
           <w:ilvl w:val="0"/>
           <w:numId w:val="22"/>
@@ -25632,7 +25554,7 @@
     </w:p>
     <w:p>
       <w:pPr>
-        <w:pStyle w:val="ListParagraph"/>
+        <w:pStyle w:val="Prrafodelista"/>
         <w:numPr>
           <w:ilvl w:val="0"/>
           <w:numId w:val="22"/>
@@ -25786,7 +25708,7 @@
     </w:p>
     <w:p>
       <w:pPr>
-        <w:pStyle w:val="Heading2"/>
+        <w:pStyle w:val="Ttulo2"/>
         <w:rPr>
           <w:lang w:val="en-NZ"/>
         </w:rPr>
@@ -25831,7 +25753,7 @@
     </w:p>
     <w:p>
       <w:pPr>
-        <w:pStyle w:val="Heading3"/>
+        <w:pStyle w:val="Ttulo3"/>
         <w:rPr>
           <w:lang w:val="en-NZ"/>
         </w:rPr>
@@ -25845,35 +25767,448 @@
     </w:p>
     <w:p>
       <w:pPr>
-        <w:pStyle w:val="Heading3"/>
-        <w:rPr>
-          <w:lang w:val="en-NZ"/>
-        </w:rPr>
-      </w:pPr>
-      <w:r>
-        <w:rPr>
-          <w:lang w:val="en-NZ"/>
-        </w:rPr>
-        <w:t>5.2.4.2 User Interactions and observations</w:t>
-      </w:r>
-    </w:p>
-    <w:p>
-      <w:pPr>
-        <w:pStyle w:val="Heading3"/>
-        <w:rPr>
-          <w:lang w:val="en-NZ"/>
-        </w:rPr>
-      </w:pPr>
-      <w:r>
-        <w:rPr>
-          <w:lang w:val="en-NZ"/>
-        </w:rPr>
-        <w:t>5.2.4.3 Research Goals</w:t>
-      </w:r>
-    </w:p>
-    <w:p>
-      <w:pPr>
-        <w:pStyle w:val="Heading1"/>
+        <w:rPr>
+          <w:lang w:val="en-NZ"/>
+        </w:rPr>
+      </w:pPr>
+      <w:r>
+        <w:rPr>
+          <w:lang w:val="en-NZ"/>
+        </w:rPr>
+        <w:t>The implementation of the second iteration focused on fleshing out the use cases identified as most relevant during the design phase. In general, users orbited the most around the interactions with the play models and the emote features present in the debate tool.</w:t>
+      </w:r>
+    </w:p>
+    <w:p>
+      <w:pPr>
+        <w:rPr>
+          <w:lang w:val="en-NZ"/>
+        </w:rPr>
+      </w:pPr>
+      <w:r>
+        <w:rPr>
+          <w:lang w:val="en-NZ"/>
+        </w:rPr>
+        <w:t>The pointing and debate feature where the ones that changed the most based on feedback and input form the users, incorporating interactions and visuals proposed by the students themselves as a direct result of the interaction with the scenarios proposed by the tool.</w:t>
+      </w:r>
+    </w:p>
+    <w:p>
+      <w:pPr>
+        <w:rPr>
+          <w:lang w:val="en-NZ"/>
+        </w:rPr>
+      </w:pPr>
+      <w:r>
+        <w:rPr>
+          <w:lang w:val="en-NZ"/>
+        </w:rPr>
+        <w:t xml:space="preserve">The feedback loop implemented during both instances of testing proved invaluable to understand the real context in which the application was being used, the problems found by the users naturally interacting with the software and the workarounds they found. In was also and important step of the observation phase, creating opportunities to analyse the behaviours promoted by the tool, to take notes of positive or interesting developments to work upon and identify instances in which was necessary a course </w:t>
+      </w:r>
+      <w:r>
+        <w:rPr>
+          <w:lang w:val="en-NZ"/>
+        </w:rPr>
+        <w:t>correction. A</w:t>
+      </w:r>
+      <w:r>
+        <w:rPr>
+          <w:lang w:val="en-NZ"/>
+        </w:rPr>
+        <w:t xml:space="preserve"> good example of this process in the pointing feature in general, which initially was designed as a tool to avoid ambiguity in the 3D space layered with digital information. Users found this intended purpose </w:t>
+      </w:r>
+      <w:r>
+        <w:rPr>
+          <w:lang w:val="en-NZ"/>
+        </w:rPr>
+        <w:t>unnecessary</w:t>
+      </w:r>
+      <w:r>
+        <w:rPr>
+          <w:lang w:val="en-NZ"/>
+        </w:rPr>
+        <w:t xml:space="preserve">, </w:t>
+      </w:r>
+      <w:r>
+        <w:rPr>
+          <w:lang w:val="en-NZ"/>
+        </w:rPr>
+        <w:t>defaulting</w:t>
+      </w:r>
+      <w:r>
+        <w:rPr>
+          <w:lang w:val="en-NZ"/>
+        </w:rPr>
+        <w:t xml:space="preserve"> to direct communication with their peers as </w:t>
+      </w:r>
+      <w:r>
+        <w:rPr>
+          <w:lang w:val="en-NZ"/>
+        </w:rPr>
+        <w:t>an</w:t>
+      </w:r>
+      <w:r>
+        <w:rPr>
+          <w:lang w:val="en-NZ"/>
+        </w:rPr>
+        <w:t xml:space="preserve"> easier and more effective way of clarifying any doubt. Yet, they realized that the visualizations using for pointing could be used to convey more meanings such </w:t>
+      </w:r>
+      <w:r>
+        <w:rPr>
+          <w:lang w:val="en-NZ"/>
+        </w:rPr>
+        <w:t>a</w:t>
+      </w:r>
+      <w:r>
+        <w:rPr>
+          <w:lang w:val="en-NZ"/>
+        </w:rPr>
+        <w:t xml:space="preserve">s </w:t>
+      </w:r>
+      <w:r>
+        <w:rPr>
+          <w:lang w:val="en-NZ"/>
+        </w:rPr>
+        <w:t>affirmations</w:t>
+      </w:r>
+      <w:r>
+        <w:rPr>
+          <w:lang w:val="en-NZ"/>
+        </w:rPr>
+        <w:t>, validation of ideas or emotional context to whatever was the topic of conversation</w:t>
+      </w:r>
+      <w:r>
+        <w:rPr>
+          <w:lang w:val="en-NZ"/>
+        </w:rPr>
+        <w:t>. Using visual elements to convey extra meaning was like the use of emotes in others forms of media and communication (citation). When given that connotation, users started to incorporate the tool more on their normal conversation, eventually transferring the feature to the debate functionality as they preferred form to transmit information to other participants coted with an extra layer of emotional meaning.</w:t>
+      </w:r>
+    </w:p>
+    <w:p>
+      <w:pPr>
+        <w:rPr>
+          <w:lang w:val="en-NZ"/>
+        </w:rPr>
+      </w:pPr>
+      <w:r>
+        <w:rPr>
+          <w:lang w:val="en-NZ"/>
+        </w:rPr>
+        <w:t xml:space="preserve">An important amount of development time was invested on creating a consistent positioning of digital objects in the room, with mixed results obtained. A combination of the image tracking colocalization technique and the natural drift present in AR visualizations caused several issues with </w:t>
+      </w:r>
+      <w:r>
+        <w:rPr>
+          <w:lang w:val="en-NZ"/>
+        </w:rPr>
+        <w:t>the</w:t>
+      </w:r>
+      <w:r>
+        <w:rPr>
+          <w:lang w:val="en-NZ"/>
+        </w:rPr>
+        <w:t xml:space="preserve"> overall visualization in each user’s device, which often made the users re-scan the target image or even forcing them to exit and re-enter the room to reset the visualization. The problems observed were not experien</w:t>
+      </w:r>
+      <w:r>
+        <w:rPr>
+          <w:lang w:val="en-NZ"/>
+        </w:rPr>
+        <w:t>ce</w:t>
+      </w:r>
+      <w:r>
+        <w:rPr>
+          <w:lang w:val="en-NZ"/>
+        </w:rPr>
+        <w:t>-breaking and</w:t>
+      </w:r>
+      <w:r>
+        <w:rPr>
+          <w:lang w:val="en-NZ"/>
+        </w:rPr>
+        <w:t xml:space="preserve"> </w:t>
+      </w:r>
+      <w:r>
+        <w:rPr>
+          <w:lang w:val="en-NZ"/>
+        </w:rPr>
+        <w:t xml:space="preserve">completely expected, hence the tools to reset the whole visualization. Nonetheless, </w:t>
+      </w:r>
+      <w:r>
+        <w:rPr>
+          <w:lang w:val="en-NZ"/>
+        </w:rPr>
+        <w:t>these issues</w:t>
+      </w:r>
+      <w:r>
+        <w:rPr>
+          <w:lang w:val="en-NZ"/>
+        </w:rPr>
+        <w:t xml:space="preserve"> represented a common focus of malcontent and an </w:t>
+      </w:r>
+      <w:r>
+        <w:rPr>
+          <w:lang w:val="en-NZ"/>
+        </w:rPr>
+        <w:t>important aspect of the project</w:t>
+      </w:r>
+      <w:r>
+        <w:rPr>
+          <w:lang w:val="en-NZ"/>
+        </w:rPr>
+        <w:t xml:space="preserve"> to work upon in future </w:t>
+      </w:r>
+      <w:r>
+        <w:rPr>
+          <w:lang w:val="en-NZ"/>
+        </w:rPr>
+        <w:t>research</w:t>
+      </w:r>
+      <w:r>
+        <w:rPr>
+          <w:lang w:val="en-NZ"/>
+        </w:rPr>
+        <w:t xml:space="preserve">, adapting different techniques to work with drifting ad positioning issues such as the ones proposed by (citation). It could be of interest to explores these solutions in a shared scenario, specially one with the </w:t>
+      </w:r>
+      <w:r>
+        <w:rPr>
+          <w:lang w:val="en-NZ"/>
+        </w:rPr>
+        <w:t>characterises</w:t>
+      </w:r>
+      <w:r>
+        <w:rPr>
+          <w:lang w:val="en-NZ"/>
+        </w:rPr>
+        <w:t xml:space="preserve"> observed in the case </w:t>
+      </w:r>
+      <w:r>
+        <w:rPr>
+          <w:lang w:val="en-NZ"/>
+        </w:rPr>
+        <w:lastRenderedPageBreak/>
+        <w:t>study, where the point of view of the users was constantly moving and the application was not in constant focus on the device.</w:t>
+      </w:r>
+    </w:p>
+    <w:p>
+      <w:pPr>
+        <w:rPr>
+          <w:lang w:val="en-NZ"/>
+        </w:rPr>
+      </w:pPr>
+      <w:r>
+        <w:rPr>
+          <w:lang w:val="en-NZ"/>
+        </w:rPr>
+        <w:t>The second biggest tweak of the initial design is strongly related to this situation, since explain why the application was constantly losing focus on the device. Users needed to concentrate in other aspects of their work not related to the application, moving to other apps or other devices like their laptops, or simply taking a break from the activity. Several students also mentioned not feeling comfortable constantly being aware of their phones to participate in the activity, preferring and finding more productive jumping form their pc to a direct conversation with ease, without having to set-up CollabAR all over again.</w:t>
+      </w:r>
+    </w:p>
+    <w:p>
+      <w:pPr>
+        <w:rPr>
+          <w:lang w:val="en-NZ"/>
+        </w:rPr>
+      </w:pPr>
+      <w:r>
+        <w:rPr>
+          <w:lang w:val="en-NZ"/>
+        </w:rPr>
+        <w:t>This was considered as a major behavioural issue, more suited to be accounted for in the learning design, as will be explored in chapter 6. An approach to deal with the situation through the interaction design attempted to give the students the opportunity to keep their devices in a more stable and fixed position using articulated clamp arms, as shown in figure 38.</w:t>
+      </w:r>
+      <w:r>
+        <w:rPr>
+          <w:lang w:val="en-NZ"/>
+        </w:rPr>
+        <w:t xml:space="preserve"> This setup allowed the students to user their devices as a second screen while </w:t>
+      </w:r>
+      <w:r>
+        <w:rPr>
+          <w:lang w:val="en-NZ"/>
+        </w:rPr>
+        <w:t>they</w:t>
+      </w:r>
+      <w:r>
+        <w:rPr>
+          <w:lang w:val="en-NZ"/>
+        </w:rPr>
+        <w:t xml:space="preserve"> were working</w:t>
+      </w:r>
+      <w:r>
+        <w:rPr>
+          <w:lang w:val="en-NZ"/>
+        </w:rPr>
+        <w:t xml:space="preserve">, </w:t>
+      </w:r>
+      <w:r>
+        <w:rPr>
+          <w:lang w:val="en-NZ"/>
+        </w:rPr>
+        <w:t>with</w:t>
+      </w:r>
+      <w:r>
+        <w:rPr>
+          <w:lang w:val="en-NZ"/>
+        </w:rPr>
+        <w:t xml:space="preserve"> their </w:t>
+      </w:r>
+      <w:r>
+        <w:rPr>
+          <w:lang w:val="en-NZ"/>
+        </w:rPr>
+        <w:t>laptops</w:t>
+      </w:r>
+      <w:r>
+        <w:rPr>
+          <w:lang w:val="en-NZ"/>
+        </w:rPr>
+        <w:t xml:space="preserve"> being the device assigned to production and the smartphone rig as a tool for communication and the </w:t>
+      </w:r>
+      <w:r>
+        <w:rPr>
+          <w:lang w:val="en-NZ"/>
+        </w:rPr>
+        <w:t>centre</w:t>
+      </w:r>
+      <w:r>
+        <w:rPr>
+          <w:lang w:val="en-NZ"/>
+        </w:rPr>
+        <w:t xml:space="preserve"> for the shared experience of the group.</w:t>
+      </w:r>
+    </w:p>
+    <w:p>
+      <w:pPr>
+        <w:jc w:val="center"/>
+        <w:rPr>
+          <w:lang w:val="en-NZ"/>
+        </w:rPr>
+      </w:pPr>
+      <w:r>
+        <w:rPr>
+          <w:lang w:val="en-NZ"/>
+        </w:rPr>
+        <w:t>Figure 38</w:t>
+      </w:r>
+    </w:p>
+    <w:p>
+      <w:pPr>
+        <w:rPr>
+          <w:lang w:val="en-NZ"/>
+        </w:rPr>
+      </w:pPr>
+      <w:r>
+        <w:rPr>
+          <w:lang w:val="en-NZ"/>
+        </w:rPr>
+        <w:t>The idea was to find a middle point between a complete free-range use of the device and a more structured and controlled one, but it was still far from perfect. In first instance, in ran against the flexibility goals proposed for the design of the tool since int forced the group to have access to tables to use as a support for the arms, as well as having the arms themselves or structures that could work like the arms. The situation undermined the idea that CollabAR could augment any space to help with a work session.</w:t>
+      </w:r>
+    </w:p>
+    <w:p>
+      <w:pPr>
+        <w:rPr>
+          <w:lang w:val="en-NZ"/>
+        </w:rPr>
+      </w:pPr>
+      <w:r>
+        <w:rPr>
+          <w:lang w:val="en-NZ"/>
+        </w:rPr>
+        <w:t>Table 4 codes the most important comments and observations gathered from the students around the rigged arms arrangement. Positive e outlooks highlighted the “professional” look of the setting, which resembled a control centre or a dashboard. Some other students compared it to the setup that some streamers use while creating content, indicating that the setting does gives the idea of a social activity.</w:t>
+      </w:r>
+    </w:p>
+    <w:p>
+      <w:pPr>
+        <w:rPr>
+          <w:lang w:val="en-NZ"/>
+        </w:rPr>
+      </w:pPr>
+      <w:r>
+        <w:rPr>
+          <w:lang w:val="en-NZ"/>
+        </w:rPr>
+        <w:t>Negative views on the other hand</w:t>
+      </w:r>
+      <w:r>
+        <w:rPr>
+          <w:lang w:val="en-NZ"/>
+        </w:rPr>
+        <w:t xml:space="preserve"> mentioned how cumbersome the arms could get, restricting freedom of movement and forcing the device to be part of this single activity. More important, the setting did not fully address the concern of many students that CollabAR was giving to much emphasis to the phone, giving it too much of a spotlight and easy access to it, when it should be on the conversation or the work being done by the students.</w:t>
+      </w:r>
+    </w:p>
+    <w:p>
+      <w:pPr>
+        <w:jc w:val="center"/>
+        <w:rPr>
+          <w:lang w:val="en-NZ"/>
+        </w:rPr>
+      </w:pPr>
+      <w:r>
+        <w:rPr>
+          <w:lang w:val="en-NZ"/>
+        </w:rPr>
+        <w:t>Table 4</w:t>
+      </w:r>
+    </w:p>
+    <w:p>
+      <w:pPr>
+        <w:rPr>
+          <w:lang w:val="en-NZ"/>
+        </w:rPr>
+      </w:pPr>
+      <w:r>
+        <w:rPr>
+          <w:lang w:val="en-NZ"/>
+        </w:rPr>
+        <w:t>Although bumped by several technical difficulties, which are common in this type of developments, the final round of implementation can be considered a success. It was not only possible and prototype and test all the use cases proposed, it was possible to perform substantial iterations over the original design informed by the needs of the context, the deviations observed from the learning goals and the genuine interest of the students, who provided valuable insights thanks to their inclusions in the process and the value they were able to perceive in the inclusion of the tool to their workflow.</w:t>
+      </w:r>
+    </w:p>
+    <w:p>
+      <w:pPr>
+        <w:rPr>
+          <w:lang w:val="en-NZ"/>
+        </w:rPr>
+      </w:pPr>
+    </w:p>
+    <w:p>
+      <w:pPr>
+        <w:pStyle w:val="Ttulo3"/>
+        <w:rPr>
+          <w:lang w:val="en-NZ"/>
+        </w:rPr>
+      </w:pPr>
+      <w:r>
+        <w:rPr>
+          <w:lang w:val="en-NZ"/>
+        </w:rPr>
+        <w:lastRenderedPageBreak/>
+        <w:t xml:space="preserve">5.2.4.2 </w:t>
+      </w:r>
+      <w:r>
+        <w:rPr>
+          <w:lang w:val="en-NZ"/>
+        </w:rPr>
+        <w:t>Analysis of the overall development</w:t>
+      </w:r>
+    </w:p>
+    <w:p>
+      <w:pPr>
+        <w:pStyle w:val="Ttulo3"/>
+        <w:rPr>
+          <w:lang w:val="en-NZ"/>
+        </w:rPr>
+      </w:pPr>
+      <w:r>
+        <w:rPr>
+          <w:lang w:val="en-NZ"/>
+        </w:rPr>
+        <w:t xml:space="preserve">5.2.4.3 </w:t>
+      </w:r>
+      <w:r>
+        <w:rPr>
+          <w:lang w:val="en-NZ"/>
+        </w:rPr>
+        <w:t>Implications for the research goals</w:t>
+      </w:r>
+    </w:p>
+    <w:p>
+      <w:pPr>
+        <w:pStyle w:val="Ttulo1"/>
         <w:rPr>
           <w:lang w:val="en-NZ"/>
         </w:rPr>
@@ -25927,7 +26262,7 @@
 </file>
 
 <file path=word/endnotes.xml><?xml version="1.0" encoding="utf-8"?>
-<w:endnotes xmlns:wpc="http://schemas.microsoft.com/office/word/2010/wordprocessingCanvas" xmlns:cx="http://schemas.microsoft.com/office/drawing/2014/chartex" xmlns:cx1="http://schemas.microsoft.com/office/drawing/2015/9/8/chartex" xmlns:cx2="http://schemas.microsoft.com/office/drawing/2015/10/21/chartex" xmlns:cx3="http://schemas.microsoft.com/office/drawing/2016/5/9/chartex" xmlns:cx4="http://schemas.microsoft.com/office/drawing/2016/5/10/chartex" xmlns:cx5="http://schemas.microsoft.com/office/drawing/2016/5/11/chartex" xmlns:cx6="http://schemas.microsoft.com/office/drawing/2016/5/12/chartex" xmlns:cx7="http://schemas.microsoft.com/office/drawing/2016/5/13/chartex" xmlns:cx8="http://schemas.microsoft.com/office/drawing/2016/5/14/chartex" xmlns:mc="http://schemas.openxmlformats.org/markup-compatibility/2006" xmlns:aink="http://schemas.microsoft.com/office/drawing/2016/ink" xmlns:am3d="http://schemas.microsoft.com/office/drawing/2017/model3d" xmlns:o="urn:schemas-microsoft-com:office:office" xmlns:r="http://schemas.openxmlformats.org/officeDocument/2006/relationships" xmlns:m="http://schemas.openxmlformats.org/officeDocument/2006/math" xmlns:v="urn:schemas-microsoft-com:vml" xmlns:wp14="http://schemas.microsoft.com/office/word/2010/wordprocessingDrawing" xmlns:wp="http://schemas.openxmlformats.org/drawingml/2006/wordprocessingDrawing" xmlns:w10="urn:schemas-microsoft-com:office:word" xmlns:w="http://schemas.openxmlformats.org/wordprocessingml/2006/main" xmlns:w14="http://schemas.microsoft.com/office/word/2010/wordml" xmlns:w15="http://schemas.microsoft.com/office/word/2012/wordml" xmlns:w16cex="http://schemas.microsoft.com/office/word/2018/wordml/cex" xmlns:w16cid="http://schemas.microsoft.com/office/word/2016/wordml/cid" xmlns:w16="http://schemas.microsoft.com/office/word/2018/wordml" xmlns:w16sdtdh="http://schemas.microsoft.com/office/word/2020/wordml/sdtdatahash" xmlns:w16se="http://schemas.microsoft.com/office/word/2015/wordml/symex" xmlns:wpg="http://schemas.microsoft.com/office/word/2010/wordprocessingGroup" xmlns:wpi="http://schemas.microsoft.com/office/word/2010/wordprocessingInk" xmlns:wne="http://schemas.microsoft.com/office/word/2006/wordml" xmlns:wps="http://schemas.microsoft.com/office/word/2010/wordprocessingShape" mc:Ignorable="w14 w15 w16se w16cid w16 w16cex w16sdtdh wp14">
+<w:endnotes xmlns:wpc="http://schemas.microsoft.com/office/word/2010/wordprocessingCanvas" xmlns:cx="http://schemas.microsoft.com/office/drawing/2014/chartex" xmlns:cx1="http://schemas.microsoft.com/office/drawing/2015/9/8/chartex" xmlns:cx2="http://schemas.microsoft.com/office/drawing/2015/10/21/chartex" xmlns:cx3="http://schemas.microsoft.com/office/drawing/2016/5/9/chartex" xmlns:cx4="http://schemas.microsoft.com/office/drawing/2016/5/10/chartex" xmlns:cx5="http://schemas.microsoft.com/office/drawing/2016/5/11/chartex" xmlns:cx6="http://schemas.microsoft.com/office/drawing/2016/5/12/chartex" xmlns:cx7="http://schemas.microsoft.com/office/drawing/2016/5/13/chartex" xmlns:cx8="http://schemas.microsoft.com/office/drawing/2016/5/14/chartex" xmlns:mc="http://schemas.openxmlformats.org/markup-compatibility/2006" xmlns:aink="http://schemas.microsoft.com/office/drawing/2016/ink" xmlns:am3d="http://schemas.microsoft.com/office/drawing/2017/model3d" xmlns:o="urn:schemas-microsoft-com:office:office" xmlns:oel="http://schemas.microsoft.com/office/2019/extlst" xmlns:r="http://schemas.openxmlformats.org/officeDocument/2006/relationships" xmlns:m="http://schemas.openxmlformats.org/officeDocument/2006/math" xmlns:v="urn:schemas-microsoft-com:vml" xmlns:wp14="http://schemas.microsoft.com/office/word/2010/wordprocessingDrawing" xmlns:wp="http://schemas.openxmlformats.org/drawingml/2006/wordprocessingDrawing" xmlns:w10="urn:schemas-microsoft-com:office:word" xmlns:w="http://schemas.openxmlformats.org/wordprocessingml/2006/main" xmlns:w14="http://schemas.microsoft.com/office/word/2010/wordml" xmlns:w15="http://schemas.microsoft.com/office/word/2012/wordml" xmlns:w16cex="http://schemas.microsoft.com/office/word/2018/wordml/cex" xmlns:w16cid="http://schemas.microsoft.com/office/word/2016/wordml/cid" xmlns:w16="http://schemas.microsoft.com/office/word/2018/wordml" xmlns:w16du="http://schemas.microsoft.com/office/word/2023/wordml/word16du" xmlns:w16sdtdh="http://schemas.microsoft.com/office/word/2020/wordml/sdtdatahash" xmlns:w16sdtfl="http://schemas.microsoft.com/office/word/2024/wordml/sdtformatlock" xmlns:w16se="http://schemas.microsoft.com/office/word/2015/wordml/symex" xmlns:wpg="http://schemas.microsoft.com/office/word/2010/wordprocessingGroup" xmlns:wpi="http://schemas.microsoft.com/office/word/2010/wordprocessingInk" xmlns:wne="http://schemas.microsoft.com/office/word/2006/wordml" xmlns:wps="http://schemas.microsoft.com/office/word/2010/wordprocessingShape" mc:Ignorable="w14 w15 w16se w16cid w16 w16cex w16sdtdh w16sdtfl w16du wp14">
   <w:endnote w:type="separator" w:id="-1">
     <w:p>
       <w:pPr>
@@ -25952,7 +26287,7 @@
 </file>
 
 <file path=word/footnotes.xml><?xml version="1.0" encoding="utf-8"?>
-<w:footnotes xmlns:wpc="http://schemas.microsoft.com/office/word/2010/wordprocessingCanvas" xmlns:cx="http://schemas.microsoft.com/office/drawing/2014/chartex" xmlns:cx1="http://schemas.microsoft.com/office/drawing/2015/9/8/chartex" xmlns:cx2="http://schemas.microsoft.com/office/drawing/2015/10/21/chartex" xmlns:cx3="http://schemas.microsoft.com/office/drawing/2016/5/9/chartex" xmlns:cx4="http://schemas.microsoft.com/office/drawing/2016/5/10/chartex" xmlns:cx5="http://schemas.microsoft.com/office/drawing/2016/5/11/chartex" xmlns:cx6="http://schemas.microsoft.com/office/drawing/2016/5/12/chartex" xmlns:cx7="http://schemas.microsoft.com/office/drawing/2016/5/13/chartex" xmlns:cx8="http://schemas.microsoft.com/office/drawing/2016/5/14/chartex" xmlns:mc="http://schemas.openxmlformats.org/markup-compatibility/2006" xmlns:aink="http://schemas.microsoft.com/office/drawing/2016/ink" xmlns:am3d="http://schemas.microsoft.com/office/drawing/2017/model3d" xmlns:o="urn:schemas-microsoft-com:office:office" xmlns:r="http://schemas.openxmlformats.org/officeDocument/2006/relationships" xmlns:m="http://schemas.openxmlformats.org/officeDocument/2006/math" xmlns:v="urn:schemas-microsoft-com:vml" xmlns:wp14="http://schemas.microsoft.com/office/word/2010/wordprocessingDrawing" xmlns:wp="http://schemas.openxmlformats.org/drawingml/2006/wordprocessingDrawing" xmlns:w10="urn:schemas-microsoft-com:office:word" xmlns:w="http://schemas.openxmlformats.org/wordprocessingml/2006/main" xmlns:w14="http://schemas.microsoft.com/office/word/2010/wordml" xmlns:w15="http://schemas.microsoft.com/office/word/2012/wordml" xmlns:w16cex="http://schemas.microsoft.com/office/word/2018/wordml/cex" xmlns:w16cid="http://schemas.microsoft.com/office/word/2016/wordml/cid" xmlns:w16="http://schemas.microsoft.com/office/word/2018/wordml" xmlns:w16sdtdh="http://schemas.microsoft.com/office/word/2020/wordml/sdtdatahash" xmlns:w16se="http://schemas.microsoft.com/office/word/2015/wordml/symex" xmlns:wpg="http://schemas.microsoft.com/office/word/2010/wordprocessingGroup" xmlns:wpi="http://schemas.microsoft.com/office/word/2010/wordprocessingInk" xmlns:wne="http://schemas.microsoft.com/office/word/2006/wordml" xmlns:wps="http://schemas.microsoft.com/office/word/2010/wordprocessingShape" mc:Ignorable="w14 w15 w16se w16cid w16 w16cex w16sdtdh wp14">
+<w:footnotes xmlns:wpc="http://schemas.microsoft.com/office/word/2010/wordprocessingCanvas" xmlns:cx="http://schemas.microsoft.com/office/drawing/2014/chartex" xmlns:cx1="http://schemas.microsoft.com/office/drawing/2015/9/8/chartex" xmlns:cx2="http://schemas.microsoft.com/office/drawing/2015/10/21/chartex" xmlns:cx3="http://schemas.microsoft.com/office/drawing/2016/5/9/chartex" xmlns:cx4="http://schemas.microsoft.com/office/drawing/2016/5/10/chartex" xmlns:cx5="http://schemas.microsoft.com/office/drawing/2016/5/11/chartex" xmlns:cx6="http://schemas.microsoft.com/office/drawing/2016/5/12/chartex" xmlns:cx7="http://schemas.microsoft.com/office/drawing/2016/5/13/chartex" xmlns:cx8="http://schemas.microsoft.com/office/drawing/2016/5/14/chartex" xmlns:mc="http://schemas.openxmlformats.org/markup-compatibility/2006" xmlns:aink="http://schemas.microsoft.com/office/drawing/2016/ink" xmlns:am3d="http://schemas.microsoft.com/office/drawing/2017/model3d" xmlns:o="urn:schemas-microsoft-com:office:office" xmlns:oel="http://schemas.microsoft.com/office/2019/extlst" xmlns:r="http://schemas.openxmlformats.org/officeDocument/2006/relationships" xmlns:m="http://schemas.openxmlformats.org/officeDocument/2006/math" xmlns:v="urn:schemas-microsoft-com:vml" xmlns:wp14="http://schemas.microsoft.com/office/word/2010/wordprocessingDrawing" xmlns:wp="http://schemas.openxmlformats.org/drawingml/2006/wordprocessingDrawing" xmlns:w10="urn:schemas-microsoft-com:office:word" xmlns:w="http://schemas.openxmlformats.org/wordprocessingml/2006/main" xmlns:w14="http://schemas.microsoft.com/office/word/2010/wordml" xmlns:w15="http://schemas.microsoft.com/office/word/2012/wordml" xmlns:w16cex="http://schemas.microsoft.com/office/word/2018/wordml/cex" xmlns:w16cid="http://schemas.microsoft.com/office/word/2016/wordml/cid" xmlns:w16="http://schemas.microsoft.com/office/word/2018/wordml" xmlns:w16du="http://schemas.microsoft.com/office/word/2023/wordml/word16du" xmlns:w16sdtdh="http://schemas.microsoft.com/office/word/2020/wordml/sdtdatahash" xmlns:w16sdtfl="http://schemas.microsoft.com/office/word/2024/wordml/sdtformatlock" xmlns:w16se="http://schemas.microsoft.com/office/word/2015/wordml/symex" xmlns:wpg="http://schemas.microsoft.com/office/word/2010/wordprocessingGroup" xmlns:wpi="http://schemas.microsoft.com/office/word/2010/wordprocessingInk" xmlns:wne="http://schemas.microsoft.com/office/word/2006/wordml" xmlns:wps="http://schemas.microsoft.com/office/word/2010/wordprocessingShape" mc:Ignorable="w14 w15 w16se w16cid w16 w16cex w16sdtdh w16sdtfl w16du wp14">
   <w:footnote w:type="separator" w:id="-1">
     <w:p>
       <w:pPr>
@@ -25976,14 +26311,14 @@
   <w:footnote w:id="1">
     <w:p>
       <w:pPr>
-        <w:pStyle w:val="FootnoteText"/>
-        <w:rPr>
-          <w:lang w:val="en-NZ"/>
-        </w:rPr>
-      </w:pPr>
-      <w:r>
-        <w:rPr>
-          <w:rStyle w:val="FootnoteReference"/>
+        <w:pStyle w:val="Textonotapie"/>
+        <w:rPr>
+          <w:lang w:val="en-NZ"/>
+        </w:rPr>
+      </w:pPr>
+      <w:r>
+        <w:rPr>
+          <w:rStyle w:val="Refdenotaalpie"/>
         </w:rPr>
         <w:footnoteRef/>
       </w:r>
@@ -26002,7 +26337,7 @@
       <w:hyperlink r:id="rId1" w:history="1">
         <w:r>
           <w:rPr>
-            <w:rStyle w:val="Hyperlink"/>
+            <w:rStyle w:val="Hipervnculo"/>
             <w:lang w:val="en-NZ"/>
           </w:rPr>
           <w:t>https://www.youtube.com/watch?v=Exu7r2vZpcw</w:t>
@@ -26017,7 +26352,7 @@
       <w:hyperlink r:id="rId2" w:history="1">
         <w:r>
           <w:rPr>
-            <w:rStyle w:val="Hyperlink"/>
+            <w:rStyle w:val="Hipervnculo"/>
             <w:lang w:val="en-NZ"/>
           </w:rPr>
           <w:t>https://www.youtube.com/watch?v=dtp6b76pMak</w:t>
@@ -26029,7 +26364,7 @@
 </file>
 
 <file path=word/numbering.xml><?xml version="1.0" encoding="utf-8"?>
-<w:numbering xmlns:wpc="http://schemas.microsoft.com/office/word/2010/wordprocessingCanvas" xmlns:cx="http://schemas.microsoft.com/office/drawing/2014/chartex" xmlns:cx1="http://schemas.microsoft.com/office/drawing/2015/9/8/chartex" xmlns:cx2="http://schemas.microsoft.com/office/drawing/2015/10/21/chartex" xmlns:cx3="http://schemas.microsoft.com/office/drawing/2016/5/9/chartex" xmlns:cx4="http://schemas.microsoft.com/office/drawing/2016/5/10/chartex" xmlns:cx5="http://schemas.microsoft.com/office/drawing/2016/5/11/chartex" xmlns:cx6="http://schemas.microsoft.com/office/drawing/2016/5/12/chartex" xmlns:cx7="http://schemas.microsoft.com/office/drawing/2016/5/13/chartex" xmlns:cx8="http://schemas.microsoft.com/office/drawing/2016/5/14/chartex" xmlns:mc="http://schemas.openxmlformats.org/markup-compatibility/2006" xmlns:aink="http://schemas.microsoft.com/office/drawing/2016/ink" xmlns:am3d="http://schemas.microsoft.com/office/drawing/2017/model3d" xmlns:o="urn:schemas-microsoft-com:office:office" xmlns:r="http://schemas.openxmlformats.org/officeDocument/2006/relationships" xmlns:m="http://schemas.openxmlformats.org/officeDocument/2006/math" xmlns:v="urn:schemas-microsoft-com:vml" xmlns:wp14="http://schemas.microsoft.com/office/word/2010/wordprocessingDrawing" xmlns:wp="http://schemas.openxmlformats.org/drawingml/2006/wordprocessingDrawing" xmlns:w10="urn:schemas-microsoft-com:office:word" xmlns:w="http://schemas.openxmlformats.org/wordprocessingml/2006/main" xmlns:w14="http://schemas.microsoft.com/office/word/2010/wordml" xmlns:w15="http://schemas.microsoft.com/office/word/2012/wordml" xmlns:w16cex="http://schemas.microsoft.com/office/word/2018/wordml/cex" xmlns:w16cid="http://schemas.microsoft.com/office/word/2016/wordml/cid" xmlns:w16="http://schemas.microsoft.com/office/word/2018/wordml" xmlns:w16sdtdh="http://schemas.microsoft.com/office/word/2020/wordml/sdtdatahash" xmlns:w16se="http://schemas.microsoft.com/office/word/2015/wordml/symex" xmlns:wpg="http://schemas.microsoft.com/office/word/2010/wordprocessingGroup" xmlns:wpi="http://schemas.microsoft.com/office/word/2010/wordprocessingInk" xmlns:wne="http://schemas.microsoft.com/office/word/2006/wordml" xmlns:wps="http://schemas.microsoft.com/office/word/2010/wordprocessingShape" mc:Ignorable="w14 w15 w16se w16cid w16 w16cex w16sdtdh wp14">
+<w:numbering xmlns:wpc="http://schemas.microsoft.com/office/word/2010/wordprocessingCanvas" xmlns:cx="http://schemas.microsoft.com/office/drawing/2014/chartex" xmlns:cx1="http://schemas.microsoft.com/office/drawing/2015/9/8/chartex" xmlns:cx2="http://schemas.microsoft.com/office/drawing/2015/10/21/chartex" xmlns:cx3="http://schemas.microsoft.com/office/drawing/2016/5/9/chartex" xmlns:cx4="http://schemas.microsoft.com/office/drawing/2016/5/10/chartex" xmlns:cx5="http://schemas.microsoft.com/office/drawing/2016/5/11/chartex" xmlns:cx6="http://schemas.microsoft.com/office/drawing/2016/5/12/chartex" xmlns:cx7="http://schemas.microsoft.com/office/drawing/2016/5/13/chartex" xmlns:cx8="http://schemas.microsoft.com/office/drawing/2016/5/14/chartex" xmlns:mc="http://schemas.openxmlformats.org/markup-compatibility/2006" xmlns:aink="http://schemas.microsoft.com/office/drawing/2016/ink" xmlns:am3d="http://schemas.microsoft.com/office/drawing/2017/model3d" xmlns:o="urn:schemas-microsoft-com:office:office" xmlns:oel="http://schemas.microsoft.com/office/2019/extlst" xmlns:r="http://schemas.openxmlformats.org/officeDocument/2006/relationships" xmlns:m="http://schemas.openxmlformats.org/officeDocument/2006/math" xmlns:v="urn:schemas-microsoft-com:vml" xmlns:wp14="http://schemas.microsoft.com/office/word/2010/wordprocessingDrawing" xmlns:wp="http://schemas.openxmlformats.org/drawingml/2006/wordprocessingDrawing" xmlns:w10="urn:schemas-microsoft-com:office:word" xmlns:w="http://schemas.openxmlformats.org/wordprocessingml/2006/main" xmlns:w14="http://schemas.microsoft.com/office/word/2010/wordml" xmlns:w15="http://schemas.microsoft.com/office/word/2012/wordml" xmlns:w16cex="http://schemas.microsoft.com/office/word/2018/wordml/cex" xmlns:w16cid="http://schemas.microsoft.com/office/word/2016/wordml/cid" xmlns:w16="http://schemas.microsoft.com/office/word/2018/wordml" xmlns:w16du="http://schemas.microsoft.com/office/word/2023/wordml/word16du" xmlns:w16sdtdh="http://schemas.microsoft.com/office/word/2020/wordml/sdtdatahash" xmlns:w16sdtfl="http://schemas.microsoft.com/office/word/2024/wordml/sdtformatlock" xmlns:w16se="http://schemas.microsoft.com/office/word/2015/wordml/symex" xmlns:wpg="http://schemas.microsoft.com/office/word/2010/wordprocessingGroup" xmlns:wpi="http://schemas.microsoft.com/office/word/2010/wordprocessingInk" xmlns:wne="http://schemas.microsoft.com/office/word/2006/wordml" xmlns:wps="http://schemas.microsoft.com/office/word/2010/wordprocessingShape" mc:Ignorable="w14 w15 w16se w16cid w16 w16cex w16sdtdh w16sdtfl w16du wp14">
   <w:abstractNum w:abstractNumId="0" w15:restartNumberingAfterBreak="0">
     <w:nsid w:val="04D17BB8"/>
     <w:multiLevelType w:val="hybridMultilevel"/>
@@ -28465,70 +28800,70 @@
       </w:rPr>
     </w:lvl>
   </w:abstractNum>
-  <w:num w:numId="1">
+  <w:num w:numId="1" w16cid:durableId="1804038675">
     <w:abstractNumId w:val="9"/>
   </w:num>
-  <w:num w:numId="2">
+  <w:num w:numId="2" w16cid:durableId="1188714644">
     <w:abstractNumId w:val="16"/>
   </w:num>
-  <w:num w:numId="3">
+  <w:num w:numId="3" w16cid:durableId="1876498474">
     <w:abstractNumId w:val="7"/>
   </w:num>
-  <w:num w:numId="4">
+  <w:num w:numId="4" w16cid:durableId="335888792">
     <w:abstractNumId w:val="6"/>
   </w:num>
-  <w:num w:numId="5">
+  <w:num w:numId="5" w16cid:durableId="451360754">
     <w:abstractNumId w:val="12"/>
   </w:num>
-  <w:num w:numId="6">
+  <w:num w:numId="6" w16cid:durableId="784158740">
     <w:abstractNumId w:val="1"/>
   </w:num>
-  <w:num w:numId="7">
+  <w:num w:numId="7" w16cid:durableId="526336245">
     <w:abstractNumId w:val="4"/>
   </w:num>
-  <w:num w:numId="8">
+  <w:num w:numId="8" w16cid:durableId="1554655698">
     <w:abstractNumId w:val="21"/>
   </w:num>
-  <w:num w:numId="9">
+  <w:num w:numId="9" w16cid:durableId="1717700207">
     <w:abstractNumId w:val="20"/>
   </w:num>
-  <w:num w:numId="10">
+  <w:num w:numId="10" w16cid:durableId="1818183256">
     <w:abstractNumId w:val="0"/>
   </w:num>
-  <w:num w:numId="11">
+  <w:num w:numId="11" w16cid:durableId="1016612229">
     <w:abstractNumId w:val="8"/>
   </w:num>
-  <w:num w:numId="12">
+  <w:num w:numId="12" w16cid:durableId="873269949">
     <w:abstractNumId w:val="18"/>
   </w:num>
-  <w:num w:numId="13">
+  <w:num w:numId="13" w16cid:durableId="417413209">
     <w:abstractNumId w:val="10"/>
   </w:num>
-  <w:num w:numId="14">
+  <w:num w:numId="14" w16cid:durableId="1035347190">
     <w:abstractNumId w:val="5"/>
   </w:num>
-  <w:num w:numId="15">
+  <w:num w:numId="15" w16cid:durableId="379092976">
     <w:abstractNumId w:val="14"/>
   </w:num>
-  <w:num w:numId="16">
+  <w:num w:numId="16" w16cid:durableId="2102679045">
     <w:abstractNumId w:val="15"/>
   </w:num>
-  <w:num w:numId="17">
+  <w:num w:numId="17" w16cid:durableId="1551379371">
     <w:abstractNumId w:val="2"/>
   </w:num>
-  <w:num w:numId="18">
+  <w:num w:numId="18" w16cid:durableId="1557551643">
     <w:abstractNumId w:val="19"/>
   </w:num>
-  <w:num w:numId="19">
+  <w:num w:numId="19" w16cid:durableId="879708691">
     <w:abstractNumId w:val="3"/>
   </w:num>
-  <w:num w:numId="20">
+  <w:num w:numId="20" w16cid:durableId="2103455754">
     <w:abstractNumId w:val="11"/>
   </w:num>
-  <w:num w:numId="21">
+  <w:num w:numId="21" w16cid:durableId="1225212770">
     <w:abstractNumId w:val="13"/>
   </w:num>
-  <w:num w:numId="22">
+  <w:num w:numId="22" w16cid:durableId="372385371">
     <w:abstractNumId w:val="17"/>
   </w:num>
   <w:numIdMacAtCleanup w:val="21"/>
@@ -28536,7 +28871,7 @@
 </file>
 
 <file path=word/styles.xml><?xml version="1.0" encoding="utf-8"?>
-<w:styles xmlns:mc="http://schemas.openxmlformats.org/markup-compatibility/2006" xmlns:r="http://schemas.openxmlformats.org/officeDocument/2006/relationships" xmlns:w="http://schemas.openxmlformats.org/wordprocessingml/2006/main" xmlns:w14="http://schemas.microsoft.com/office/word/2010/wordml" xmlns:w15="http://schemas.microsoft.com/office/word/2012/wordml" xmlns:w16cex="http://schemas.microsoft.com/office/word/2018/wordml/cex" xmlns:w16cid="http://schemas.microsoft.com/office/word/2016/wordml/cid" xmlns:w16="http://schemas.microsoft.com/office/word/2018/wordml" xmlns:w16sdtdh="http://schemas.microsoft.com/office/word/2020/wordml/sdtdatahash" xmlns:w16se="http://schemas.microsoft.com/office/word/2015/wordml/symex" mc:Ignorable="w14 w15 w16se w16cid w16 w16cex w16sdtdh">
+<w:styles xmlns:mc="http://schemas.openxmlformats.org/markup-compatibility/2006" xmlns:r="http://schemas.openxmlformats.org/officeDocument/2006/relationships" xmlns:w="http://schemas.openxmlformats.org/wordprocessingml/2006/main" xmlns:w14="http://schemas.microsoft.com/office/word/2010/wordml" xmlns:w15="http://schemas.microsoft.com/office/word/2012/wordml" xmlns:w16cex="http://schemas.microsoft.com/office/word/2018/wordml/cex" xmlns:w16cid="http://schemas.microsoft.com/office/word/2016/wordml/cid" xmlns:w16="http://schemas.microsoft.com/office/word/2018/wordml" xmlns:w16du="http://schemas.microsoft.com/office/word/2023/wordml/word16du" xmlns:w16sdtdh="http://schemas.microsoft.com/office/word/2020/wordml/sdtdatahash" xmlns:w16sdtfl="http://schemas.microsoft.com/office/word/2024/wordml/sdtformatlock" xmlns:w16se="http://schemas.microsoft.com/office/word/2015/wordml/symex" mc:Ignorable="w14 w15 w16se w16cid w16 w16cex w16sdtdh w16sdtfl w16du">
   <w:docDefaults>
     <w:rPrDefault>
       <w:rPr>
@@ -28934,7 +29269,7 @@
     <w:name w:val="Normal"/>
     <w:qFormat/>
   </w:style>
-  <w:style w:type="paragraph" w:styleId="Heading1">
+  <w:style w:type="paragraph" w:styleId="Ttulo1">
     <w:name w:val="heading 1"/>
     <w:basedOn w:val="Normal"/>
     <w:next w:val="Normal"/>
@@ -28951,7 +29286,7 @@
       <w:szCs w:val="40"/>
     </w:rPr>
   </w:style>
-  <w:style w:type="paragraph" w:styleId="Heading2">
+  <w:style w:type="paragraph" w:styleId="Ttulo2">
     <w:name w:val="heading 2"/>
     <w:basedOn w:val="Normal"/>
     <w:next w:val="Normal"/>
@@ -28969,7 +29304,7 @@
       <w:szCs w:val="32"/>
     </w:rPr>
   </w:style>
-  <w:style w:type="paragraph" w:styleId="Heading3">
+  <w:style w:type="paragraph" w:styleId="Ttulo3">
     <w:name w:val="heading 3"/>
     <w:basedOn w:val="Normal"/>
     <w:next w:val="Normal"/>
@@ -28988,7 +29323,7 @@
       <w:szCs w:val="28"/>
     </w:rPr>
   </w:style>
-  <w:style w:type="paragraph" w:styleId="Heading4">
+  <w:style w:type="paragraph" w:styleId="Ttulo4">
     <w:name w:val="heading 4"/>
     <w:basedOn w:val="Normal"/>
     <w:next w:val="Normal"/>
@@ -29008,7 +29343,7 @@
       <w:szCs w:val="24"/>
     </w:rPr>
   </w:style>
-  <w:style w:type="paragraph" w:styleId="Heading5">
+  <w:style w:type="paragraph" w:styleId="Ttulo5">
     <w:name w:val="heading 5"/>
     <w:basedOn w:val="Normal"/>
     <w:next w:val="Normal"/>
@@ -29026,7 +29361,7 @@
       <w:color w:val="666666"/>
     </w:rPr>
   </w:style>
-  <w:style w:type="paragraph" w:styleId="Heading6">
+  <w:style w:type="paragraph" w:styleId="Ttulo6">
     <w:name w:val="heading 6"/>
     <w:basedOn w:val="Normal"/>
     <w:next w:val="Normal"/>
@@ -29045,13 +29380,13 @@
       <w:color w:val="666666"/>
     </w:rPr>
   </w:style>
-  <w:style w:type="character" w:default="1" w:styleId="DefaultParagraphFont">
+  <w:style w:type="character" w:default="1" w:styleId="Fuentedeprrafopredeter">
     <w:name w:val="Default Paragraph Font"/>
     <w:uiPriority w:val="1"/>
     <w:semiHidden/>
     <w:unhideWhenUsed/>
   </w:style>
-  <w:style w:type="table" w:default="1" w:styleId="TableNormal">
+  <w:style w:type="table" w:default="1" w:styleId="Tablanormal">
     <w:name w:val="Normal Table"/>
     <w:uiPriority w:val="99"/>
     <w:semiHidden/>
@@ -29066,7 +29401,7 @@
       </w:tblCellMar>
     </w:tblPr>
   </w:style>
-  <w:style w:type="numbering" w:default="1" w:styleId="NoList">
+  <w:style w:type="numbering" w:default="1" w:styleId="Sinlista">
     <w:name w:val="No List"/>
     <w:uiPriority w:val="99"/>
     <w:semiHidden/>
@@ -29083,7 +29418,7 @@
       </w:tblCellMar>
     </w:tblPr>
   </w:style>
-  <w:style w:type="paragraph" w:styleId="Title">
+  <w:style w:type="paragraph" w:styleId="Ttulo">
     <w:name w:val="Title"/>
     <w:basedOn w:val="Normal"/>
     <w:next w:val="Normal"/>
@@ -29099,7 +29434,7 @@
       <w:szCs w:val="52"/>
     </w:rPr>
   </w:style>
-  <w:style w:type="paragraph" w:styleId="Subtitle">
+  <w:style w:type="paragraph" w:styleId="Subttulo">
     <w:name w:val="Subtitle"/>
     <w:basedOn w:val="Normal"/>
     <w:next w:val="Normal"/>
@@ -29116,7 +29451,7 @@
       <w:szCs w:val="30"/>
     </w:rPr>
   </w:style>
-  <w:style w:type="paragraph" w:styleId="ListParagraph">
+  <w:style w:type="paragraph" w:styleId="Prrafodelista">
     <w:name w:val="List Paragraph"/>
     <w:basedOn w:val="Normal"/>
     <w:uiPriority w:val="34"/>
@@ -29127,7 +29462,7 @@
       <w:contextualSpacing/>
     </w:pPr>
   </w:style>
-  <w:style w:type="paragraph" w:styleId="Caption">
+  <w:style w:type="paragraph" w:styleId="Descripcin">
     <w:name w:val="caption"/>
     <w:basedOn w:val="Normal"/>
     <w:next w:val="Normal"/>
@@ -29146,11 +29481,11 @@
       <w:szCs w:val="18"/>
     </w:rPr>
   </w:style>
-  <w:style w:type="paragraph" w:styleId="Quote">
+  <w:style w:type="paragraph" w:styleId="Cita">
     <w:name w:val="Quote"/>
     <w:basedOn w:val="Normal"/>
     <w:next w:val="Normal"/>
-    <w:link w:val="QuoteChar"/>
+    <w:link w:val="CitaCar"/>
     <w:uiPriority w:val="29"/>
     <w:qFormat/>
     <w:rsid w:val="005D23D7"/>
@@ -29165,10 +29500,10 @@
       <w:color w:val="404040" w:themeColor="text1" w:themeTint="BF"/>
     </w:rPr>
   </w:style>
-  <w:style w:type="character" w:customStyle="1" w:styleId="QuoteChar">
-    <w:name w:val="Quote Char"/>
-    <w:basedOn w:val="DefaultParagraphFont"/>
-    <w:link w:val="Quote"/>
+  <w:style w:type="character" w:customStyle="1" w:styleId="CitaCar">
+    <w:name w:val="Cita Car"/>
+    <w:basedOn w:val="Fuentedeprrafopredeter"/>
+    <w:link w:val="Cita"/>
     <w:uiPriority w:val="29"/>
     <w:rsid w:val="005D23D7"/>
     <w:rPr>
@@ -29177,9 +29512,9 @@
       <w:color w:val="404040" w:themeColor="text1" w:themeTint="BF"/>
     </w:rPr>
   </w:style>
-  <w:style w:type="character" w:styleId="PlaceholderText">
+  <w:style w:type="character" w:styleId="Textodelmarcadordeposicin">
     <w:name w:val="Placeholder Text"/>
-    <w:basedOn w:val="DefaultParagraphFont"/>
+    <w:basedOn w:val="Fuentedeprrafopredeter"/>
     <w:uiPriority w:val="99"/>
     <w:semiHidden/>
     <w:rsid w:val="00D94EBB"/>
@@ -29187,10 +29522,10 @@
       <w:color w:val="666666"/>
     </w:rPr>
   </w:style>
-  <w:style w:type="paragraph" w:styleId="FootnoteText">
+  <w:style w:type="paragraph" w:styleId="Textonotapie">
     <w:name w:val="footnote text"/>
     <w:basedOn w:val="Normal"/>
-    <w:link w:val="FootnoteTextChar"/>
+    <w:link w:val="TextonotapieCar"/>
     <w:uiPriority w:val="99"/>
     <w:semiHidden/>
     <w:unhideWhenUsed/>
@@ -29203,10 +29538,10 @@
       <w:szCs w:val="20"/>
     </w:rPr>
   </w:style>
-  <w:style w:type="character" w:customStyle="1" w:styleId="FootnoteTextChar">
-    <w:name w:val="Footnote Text Char"/>
-    <w:basedOn w:val="DefaultParagraphFont"/>
-    <w:link w:val="FootnoteText"/>
+  <w:style w:type="character" w:customStyle="1" w:styleId="TextonotapieCar">
+    <w:name w:val="Texto nota pie Car"/>
+    <w:basedOn w:val="Fuentedeprrafopredeter"/>
+    <w:link w:val="Textonotapie"/>
     <w:uiPriority w:val="99"/>
     <w:semiHidden/>
     <w:rsid w:val="00B220C6"/>
@@ -29215,9 +29550,9 @@
       <w:szCs w:val="20"/>
     </w:rPr>
   </w:style>
-  <w:style w:type="character" w:styleId="FootnoteReference">
+  <w:style w:type="character" w:styleId="Refdenotaalpie">
     <w:name w:val="footnote reference"/>
-    <w:basedOn w:val="DefaultParagraphFont"/>
+    <w:basedOn w:val="Fuentedeprrafopredeter"/>
     <w:uiPriority w:val="99"/>
     <w:semiHidden/>
     <w:unhideWhenUsed/>
@@ -29226,9 +29561,9 @@
       <w:vertAlign w:val="superscript"/>
     </w:rPr>
   </w:style>
-  <w:style w:type="character" w:styleId="Hyperlink">
+  <w:style w:type="character" w:styleId="Hipervnculo">
     <w:name w:val="Hyperlink"/>
-    <w:basedOn w:val="DefaultParagraphFont"/>
+    <w:basedOn w:val="Fuentedeprrafopredeter"/>
     <w:uiPriority w:val="99"/>
     <w:unhideWhenUsed/>
     <w:rsid w:val="00B220C6"/>
@@ -29237,9 +29572,9 @@
       <w:u w:val="single"/>
     </w:rPr>
   </w:style>
-  <w:style w:type="character" w:styleId="UnresolvedMention">
+  <w:style w:type="character" w:styleId="Mencinsinresolver">
     <w:name w:val="Unresolved Mention"/>
-    <w:basedOn w:val="DefaultParagraphFont"/>
+    <w:basedOn w:val="Fuentedeprrafopredeter"/>
     <w:uiPriority w:val="99"/>
     <w:semiHidden/>
     <w:unhideWhenUsed/>

</xml_diff>

<commit_message>
working on Ch 5 second implementation 2
</commit_message>
<xml_diff>
--- a/Draft/5 Implementation.docx
+++ b/Draft/5 Implementation.docx
@@ -1333,47 +1333,19 @@
         <w:rPr>
           <w:lang w:val="en-NZ"/>
         </w:rPr>
-        <w:t xml:space="preserve">Research studies such as those conducted by </w:t>
-      </w:r>
-      <w:proofErr w:type="spellStart"/>
-      <w:r>
-        <w:rPr>
-          <w:lang w:val="en-NZ"/>
-        </w:rPr>
-        <w:t>Piumsomboon</w:t>
-      </w:r>
-      <w:proofErr w:type="spellEnd"/>
-      <w:r>
-        <w:rPr>
-          <w:lang w:val="en-NZ"/>
-        </w:rPr>
-        <w:t>, Clark, Billinghurst,</w:t>
-      </w:r>
-      <w:r>
-        <w:rPr>
-          <w:lang w:val="en-NZ"/>
-        </w:rPr>
-        <w:t xml:space="preserve"> </w:t>
-      </w:r>
-      <w:r>
-        <w:rPr>
-          <w:lang w:val="en-NZ"/>
-        </w:rPr>
-        <w:t xml:space="preserve">and Cockburn (2013) and </w:t>
-      </w:r>
-      <w:proofErr w:type="spellStart"/>
-      <w:r>
-        <w:rPr>
-          <w:lang w:val="en-NZ"/>
-        </w:rPr>
-        <w:t>Wobbrock</w:t>
-      </w:r>
-      <w:proofErr w:type="spellEnd"/>
-      <w:r>
-        <w:rPr>
-          <w:lang w:val="en-NZ"/>
-        </w:rPr>
-        <w:t>, Morris, and Wilson (2009) have formulated and</w:t>
+        <w:t>Research studies such as those conducted by Piumsomboon, Clark, Billinghurst,</w:t>
+      </w:r>
+      <w:r>
+        <w:rPr>
+          <w:lang w:val="en-NZ"/>
+        </w:rPr>
+        <w:t xml:space="preserve"> </w:t>
+      </w:r>
+      <w:r>
+        <w:rPr>
+          <w:lang w:val="en-NZ"/>
+        </w:rPr>
+        <w:t>and Cockburn (2013) and Wobbrock, Morris, and Wilson (2009) have formulated and</w:t>
       </w:r>
       <w:r>
         <w:rPr>
@@ -2328,174 +2300,140 @@
         </w:rPr>
         <w:t xml:space="preserve">As noted in previous sections, </w:t>
       </w:r>
-      <w:proofErr w:type="spellStart"/>
       <w:r>
         <w:rPr>
           <w:rStyle w:val="CitaCar"/>
           <w:lang w:val="en-NZ"/>
         </w:rPr>
-        <w:t>Piumsomboon</w:t>
-      </w:r>
-      <w:proofErr w:type="spellEnd"/>
+        <w:t>Piumsomboon et al. (2013)</w:t>
+      </w:r>
+      <w:r>
+        <w:rPr>
+          <w:lang w:val="en-NZ"/>
+        </w:rPr>
+        <w:t xml:space="preserve"> proposed a set of tasks related to the most common activities a person would need to perform in an AR</w:t>
+      </w:r>
+      <w:r>
+        <w:rPr>
+          <w:lang w:val="en-NZ"/>
+        </w:rPr>
+        <w:t xml:space="preserve"> </w:t>
+      </w:r>
+      <w:r>
+        <w:rPr>
+          <w:lang w:val="en-NZ"/>
+        </w:rPr>
+        <w:t>application. These tasks are related to</w:t>
+      </w:r>
+      <w:r>
+        <w:rPr>
+          <w:lang w:val="en-NZ"/>
+        </w:rPr>
+        <w:t xml:space="preserve"> </w:t>
+      </w:r>
+      <w:r>
+        <w:rPr>
+          <w:lang w:val="en-NZ"/>
+        </w:rPr>
+        <w:t>selection, manipulation, and transformation</w:t>
+      </w:r>
+      <w:r>
+        <w:rPr>
+          <w:lang w:val="en-NZ"/>
+        </w:rPr>
+        <w:t xml:space="preserve"> </w:t>
+      </w:r>
+      <w:r>
+        <w:rPr>
+          <w:lang w:val="en-NZ"/>
+        </w:rPr>
+        <w:t>of digital objects. Nowadays these actions have become common and expected</w:t>
+      </w:r>
+      <w:r>
+        <w:rPr>
+          <w:lang w:val="en-NZ"/>
+        </w:rPr>
+        <w:t xml:space="preserve"> in any </w:t>
+      </w:r>
+      <w:r>
+        <w:rPr>
+          <w:lang w:val="en-NZ"/>
+        </w:rPr>
+        <w:t>environment that requires 3D interactions</w:t>
+      </w:r>
+      <w:r>
+        <w:rPr>
+          <w:lang w:val="en-NZ"/>
+        </w:rPr>
+        <w:t>, with</w:t>
+      </w:r>
+      <w:r>
+        <w:rPr>
+          <w:lang w:val="en-NZ"/>
+        </w:rPr>
+        <w:t xml:space="preserve"> </w:t>
+      </w:r>
+      <w:r>
+        <w:rPr>
+          <w:lang w:val="en-NZ"/>
+        </w:rPr>
+        <w:t>the particularity that the</w:t>
+      </w:r>
+      <w:r>
+        <w:rPr>
+          <w:lang w:val="en-NZ"/>
+        </w:rPr>
+        <w:t>se tasks</w:t>
+      </w:r>
+      <w:r>
+        <w:rPr>
+          <w:lang w:val="en-NZ"/>
+        </w:rPr>
+        <w:t xml:space="preserve"> are all related to single-user </w:t>
+      </w:r>
+      <w:r>
+        <w:rPr>
+          <w:lang w:val="en-NZ"/>
+        </w:rPr>
+        <w:t>experiences</w:t>
+      </w:r>
+      <w:r>
+        <w:rPr>
+          <w:lang w:val="en-NZ"/>
+        </w:rPr>
+        <w:t>. Based on ideas</w:t>
+      </w:r>
+      <w:r>
+        <w:rPr>
+          <w:lang w:val="en-NZ"/>
+        </w:rPr>
+        <w:t xml:space="preserve"> </w:t>
+      </w:r>
+      <w:r>
+        <w:rPr>
+          <w:lang w:val="en-NZ"/>
+        </w:rPr>
+        <w:t xml:space="preserve">present in previous </w:t>
+      </w:r>
+      <w:r>
+        <w:rPr>
+          <w:lang w:val="en-NZ"/>
+        </w:rPr>
+        <w:t xml:space="preserve">works </w:t>
+      </w:r>
       <w:r>
         <w:rPr>
           <w:rStyle w:val="CitaCar"/>
           <w:lang w:val="en-NZ"/>
         </w:rPr>
-        <w:t xml:space="preserve"> et al. (2013)</w:t>
-      </w:r>
-      <w:r>
-        <w:rPr>
-          <w:lang w:val="en-NZ"/>
-        </w:rPr>
-        <w:t xml:space="preserve"> proposed a set of tasks related to the most common activities a person would need to perform in an AR</w:t>
-      </w:r>
-      <w:r>
-        <w:rPr>
-          <w:lang w:val="en-NZ"/>
-        </w:rPr>
-        <w:t xml:space="preserve"> </w:t>
-      </w:r>
-      <w:r>
-        <w:rPr>
-          <w:lang w:val="en-NZ"/>
-        </w:rPr>
-        <w:t>application. These tasks are related to</w:t>
-      </w:r>
-      <w:r>
-        <w:rPr>
-          <w:lang w:val="en-NZ"/>
-        </w:rPr>
-        <w:t xml:space="preserve"> </w:t>
-      </w:r>
-      <w:r>
-        <w:rPr>
-          <w:lang w:val="en-NZ"/>
-        </w:rPr>
-        <w:t>selection, manipulation, and transformation</w:t>
-      </w:r>
-      <w:r>
-        <w:rPr>
-          <w:lang w:val="en-NZ"/>
-        </w:rPr>
-        <w:t xml:space="preserve"> </w:t>
-      </w:r>
-      <w:r>
-        <w:rPr>
-          <w:lang w:val="en-NZ"/>
-        </w:rPr>
-        <w:t>of digital objects. Nowadays these actions have become common and expected</w:t>
-      </w:r>
-      <w:r>
-        <w:rPr>
-          <w:lang w:val="en-NZ"/>
-        </w:rPr>
-        <w:t xml:space="preserve"> in any </w:t>
-      </w:r>
-      <w:r>
-        <w:rPr>
-          <w:lang w:val="en-NZ"/>
-        </w:rPr>
-        <w:t>environment that requires 3D interactions</w:t>
-      </w:r>
-      <w:r>
-        <w:rPr>
-          <w:lang w:val="en-NZ"/>
-        </w:rPr>
-        <w:t>, with</w:t>
-      </w:r>
-      <w:r>
-        <w:rPr>
-          <w:lang w:val="en-NZ"/>
-        </w:rPr>
-        <w:t xml:space="preserve"> </w:t>
-      </w:r>
-      <w:r>
-        <w:rPr>
-          <w:lang w:val="en-NZ"/>
-        </w:rPr>
-        <w:t>the particularity that the</w:t>
-      </w:r>
-      <w:r>
-        <w:rPr>
-          <w:lang w:val="en-NZ"/>
-        </w:rPr>
-        <w:t>se tasks</w:t>
-      </w:r>
-      <w:r>
-        <w:rPr>
-          <w:lang w:val="en-NZ"/>
-        </w:rPr>
-        <w:t xml:space="preserve"> are all related to single-user </w:t>
-      </w:r>
-      <w:r>
-        <w:rPr>
-          <w:lang w:val="en-NZ"/>
-        </w:rPr>
-        <w:t>experiences</w:t>
-      </w:r>
-      <w:r>
-        <w:rPr>
-          <w:lang w:val="en-NZ"/>
-        </w:rPr>
-        <w:t>. Based on ideas</w:t>
-      </w:r>
-      <w:r>
-        <w:rPr>
-          <w:lang w:val="en-NZ"/>
-        </w:rPr>
-        <w:t xml:space="preserve"> </w:t>
-      </w:r>
-      <w:r>
-        <w:rPr>
-          <w:lang w:val="en-NZ"/>
-        </w:rPr>
-        <w:t xml:space="preserve">present in previous </w:t>
-      </w:r>
-      <w:r>
-        <w:rPr>
-          <w:lang w:val="en-NZ"/>
-        </w:rPr>
-        <w:t xml:space="preserve">works </w:t>
+        <w:t>(</w:t>
       </w:r>
       <w:r>
         <w:rPr>
           <w:rStyle w:val="CitaCar"/>
           <w:lang w:val="en-NZ"/>
         </w:rPr>
-        <w:t>(</w:t>
-      </w:r>
-      <w:proofErr w:type="spellStart"/>
-      <w:r>
-        <w:rPr>
-          <w:rStyle w:val="CitaCar"/>
-          <w:lang w:val="en-NZ"/>
-        </w:rPr>
-        <w:t>Pinelle</w:t>
-      </w:r>
-      <w:proofErr w:type="spellEnd"/>
-      <w:r>
-        <w:rPr>
-          <w:rStyle w:val="CitaCar"/>
-          <w:lang w:val="en-NZ"/>
-        </w:rPr>
-        <w:t xml:space="preserve">, </w:t>
-      </w:r>
-      <w:proofErr w:type="spellStart"/>
-      <w:r>
-        <w:rPr>
-          <w:rStyle w:val="CitaCar"/>
-          <w:lang w:val="en-NZ"/>
-        </w:rPr>
-        <w:t>Gutwin</w:t>
-      </w:r>
-      <w:proofErr w:type="spellEnd"/>
-      <w:r>
-        <w:rPr>
-          <w:rStyle w:val="CitaCar"/>
-          <w:lang w:val="en-NZ"/>
-        </w:rPr>
-        <w:t>, &amp; Greenberg, 2003; Scoular, Duckworth</w:t>
+        <w:t>Pinelle, Gutwin, &amp; Greenberg, 2003; Scoular, Duckworth</w:t>
       </w:r>
       <w:r>
         <w:rPr>
@@ -2843,14 +2781,12 @@
         </w:rPr>
         <w:t xml:space="preserve">with the purpose of </w:t>
       </w:r>
-      <w:proofErr w:type="spellStart"/>
       <w:r>
         <w:rPr>
           <w:lang w:val="en-NZ"/>
         </w:rPr>
         <w:t>analyzing</w:t>
       </w:r>
-      <w:proofErr w:type="spellEnd"/>
       <w:r>
         <w:rPr>
           <w:lang w:val="en-NZ"/>
@@ -2869,14 +2805,12 @@
         </w:rPr>
         <w:t xml:space="preserve"> would change the </w:t>
       </w:r>
-      <w:proofErr w:type="spellStart"/>
       <w:r>
         <w:rPr>
           <w:lang w:val="en-NZ"/>
         </w:rPr>
         <w:t>behavior</w:t>
       </w:r>
-      <w:proofErr w:type="spellEnd"/>
       <w:r>
         <w:rPr>
           <w:lang w:val="en-NZ"/>
@@ -3255,23 +3189,7 @@
           <w:rStyle w:val="CitaCar"/>
           <w:lang w:val="en-NZ"/>
         </w:rPr>
-        <w:t>(</w:t>
-      </w:r>
-      <w:proofErr w:type="spellStart"/>
-      <w:r>
-        <w:rPr>
-          <w:rStyle w:val="CitaCar"/>
-          <w:lang w:val="en-NZ"/>
-        </w:rPr>
-        <w:t>Zigurs</w:t>
-      </w:r>
-      <w:proofErr w:type="spellEnd"/>
-      <w:r>
-        <w:rPr>
-          <w:rStyle w:val="CitaCar"/>
-          <w:lang w:val="en-NZ"/>
-        </w:rPr>
-        <w:t xml:space="preserve"> </w:t>
+        <w:t xml:space="preserve">(Zigurs </w:t>
       </w:r>
       <w:r>
         <w:rPr>
@@ -4752,23 +4670,7 @@
           <w:rStyle w:val="CitaCar"/>
           <w:lang w:val="en-NZ"/>
         </w:rPr>
-        <w:t>(</w:t>
-      </w:r>
-      <w:proofErr w:type="spellStart"/>
-      <w:r>
-        <w:rPr>
-          <w:rStyle w:val="CitaCar"/>
-          <w:lang w:val="en-NZ"/>
-        </w:rPr>
-        <w:t>Wobbrock</w:t>
-      </w:r>
-      <w:proofErr w:type="spellEnd"/>
-      <w:r>
-        <w:rPr>
-          <w:rStyle w:val="CitaCar"/>
-          <w:lang w:val="en-NZ"/>
-        </w:rPr>
-        <w:t>, Aung, Rothrock, &amp; Myers,</w:t>
+        <w:t>(Wobbrock, Aung, Rothrock, &amp; Myers,</w:t>
       </w:r>
       <w:r>
         <w:rPr>
@@ -6575,7 +6477,7 @@
         </w:rPr>
         <w:lastRenderedPageBreak/>
         <w:drawing>
-          <wp:inline distT="0" distB="0" distL="0" distR="0" wp14:anchorId="24B7CA3F" wp14:editId="23718B8B">
+          <wp:inline distT="0" distB="0" distL="0" distR="0" wp14:anchorId="24B7CA3F" wp14:editId="3C0A2218">
             <wp:extent cx="2686489" cy="2057787"/>
             <wp:effectExtent l="0" t="0" r="0" b="0"/>
             <wp:docPr id="24" name="Picture 24"/>
@@ -15104,7 +15006,7 @@
           <w:lang w:val="en-NZ"/>
         </w:rPr>
         <w:drawing>
-          <wp:inline distT="0" distB="0" distL="0" distR="0" wp14:anchorId="6B3CDAD6" wp14:editId="2FCE9687">
+          <wp:inline distT="0" distB="0" distL="0" distR="0" wp14:anchorId="6B3CDAD6" wp14:editId="2D73517E">
             <wp:extent cx="1317241" cy="2638425"/>
             <wp:effectExtent l="0" t="0" r="0" b="0"/>
             <wp:docPr id="633202644" name="Imagen 1"/>
@@ -15158,7 +15060,7 @@
           <w:lang w:val="en-NZ"/>
         </w:rPr>
         <w:drawing>
-          <wp:inline distT="0" distB="0" distL="0" distR="0" wp14:anchorId="6CFB38D5" wp14:editId="5B7EF01E">
+          <wp:inline distT="0" distB="0" distL="0" distR="0" wp14:anchorId="6CFB38D5" wp14:editId="65BD625C">
             <wp:extent cx="1183599" cy="2618740"/>
             <wp:effectExtent l="0" t="0" r="0" b="0"/>
             <wp:docPr id="413276473" name="Imagen 1" descr="Interfaz de usuario gráfica, Aplicación&#10;&#10;El contenido generado por IA puede ser incorrecto."/>
@@ -15212,7 +15114,7 @@
           <w:lang w:val="en-NZ"/>
         </w:rPr>
         <w:drawing>
-          <wp:inline distT="0" distB="0" distL="0" distR="0" wp14:anchorId="76D39E1D" wp14:editId="02D25E79">
+          <wp:inline distT="0" distB="0" distL="0" distR="0" wp14:anchorId="76D39E1D" wp14:editId="38F9E470">
             <wp:extent cx="1332865" cy="2634793"/>
             <wp:effectExtent l="0" t="0" r="635" b="0"/>
             <wp:docPr id="1293864182" name="Imagen 3" descr="Interfaz de usuario gráfica, Aplicación&#10;&#10;El contenido generado por IA puede ser incorrecto."/>
@@ -15451,21 +15353,7 @@
         <w:rPr>
           <w:lang w:val="en-NZ"/>
         </w:rPr>
-        <w:t xml:space="preserve"> (</w:t>
-      </w:r>
-      <w:proofErr w:type="spellStart"/>
-      <w:r>
-        <w:rPr>
-          <w:lang w:val="en-NZ"/>
-        </w:rPr>
-        <w:t>Brudy</w:t>
-      </w:r>
-      <w:proofErr w:type="spellEnd"/>
-      <w:r>
-        <w:rPr>
-          <w:lang w:val="en-NZ"/>
-        </w:rPr>
-        <w:t>, 2013)</w:t>
+        <w:t xml:space="preserve"> (Brudy, 2013)</w:t>
       </w:r>
       <w:r>
         <w:rPr>
@@ -15538,21 +15426,7 @@
         <w:rPr>
           <w:lang w:val="en-NZ"/>
         </w:rPr>
-        <w:t xml:space="preserve">Letting the users position the workspace in the same way they would position an annotation, relaying on the AR </w:t>
-      </w:r>
-      <w:proofErr w:type="spellStart"/>
-      <w:r>
-        <w:rPr>
-          <w:lang w:val="en-NZ"/>
-        </w:rPr>
-        <w:t>Raycast</w:t>
-      </w:r>
-      <w:proofErr w:type="spellEnd"/>
-      <w:r>
-        <w:rPr>
-          <w:lang w:val="en-NZ"/>
-        </w:rPr>
-        <w:t xml:space="preserve"> Manager provided by AR foundation.</w:t>
+        <w:t>Letting the users position the workspace in the same way they would position an annotation, relaying on the AR Raycast Manager provided by AR foundation.</w:t>
       </w:r>
     </w:p>
     <w:p>
@@ -15885,21 +15759,7 @@
         <w:rPr>
           <w:lang w:val="en-NZ"/>
         </w:rPr>
-        <w:t>There are important technological differences between these two options. For instance, face recognition is a common tool offered by most AR frameworks available but not at all categories of implementations in different devices (</w:t>
-      </w:r>
-      <w:proofErr w:type="spellStart"/>
-      <w:r>
-        <w:rPr>
-          <w:lang w:val="en-NZ"/>
-        </w:rPr>
-        <w:t>ARCore</w:t>
-      </w:r>
-      <w:proofErr w:type="spellEnd"/>
-      <w:r>
-        <w:rPr>
-          <w:lang w:val="en-NZ"/>
-        </w:rPr>
-        <w:t xml:space="preserve"> Supported Devices, n.d.)</w:t>
+        <w:t>There are important technological differences between these two options. For instance, face recognition is a common tool offered by most AR frameworks available but not at all categories of implementations in different devices (ARCore Supported Devices, n.d.)</w:t>
       </w:r>
       <w:r>
         <w:rPr>
@@ -16618,21 +16478,7 @@
         <w:rPr>
           <w:lang w:val="en-NZ"/>
         </w:rPr>
-        <w:t xml:space="preserve">It allows the use of more precise tools for positioning in the augmented space, such as the AR </w:t>
-      </w:r>
-      <w:proofErr w:type="spellStart"/>
-      <w:r>
-        <w:rPr>
-          <w:lang w:val="en-NZ"/>
-        </w:rPr>
-        <w:t>Raycast</w:t>
-      </w:r>
-      <w:proofErr w:type="spellEnd"/>
-      <w:r>
-        <w:rPr>
-          <w:lang w:val="en-NZ"/>
-        </w:rPr>
-        <w:t>, to improve the precision and visualization of the process.</w:t>
+        <w:t>It allows the use of more precise tools for positioning in the augmented space, such as the AR Raycast, to improve the precision and visualization of the process.</w:t>
       </w:r>
     </w:p>
     <w:p>
@@ -16687,7 +16533,7 @@
         </w:rPr>
         <w:lastRenderedPageBreak/>
         <w:drawing>
-          <wp:inline distT="0" distB="0" distL="0" distR="0" wp14:anchorId="33A04289" wp14:editId="532663E0">
+          <wp:inline distT="0" distB="0" distL="0" distR="0" wp14:anchorId="33A04289" wp14:editId="0BF7B57B">
             <wp:extent cx="1685925" cy="3588612"/>
             <wp:effectExtent l="0" t="0" r="0" b="0"/>
             <wp:docPr id="14" name="Picture 14"/>
@@ -23828,7 +23674,7 @@
           <w:lang w:val="en-NZ"/>
         </w:rPr>
         <w:drawing>
-          <wp:inline distT="0" distB="0" distL="0" distR="0" wp14:anchorId="488A55C5" wp14:editId="142E66B2">
+          <wp:inline distT="0" distB="0" distL="0" distR="0" wp14:anchorId="488A55C5" wp14:editId="02477F9F">
             <wp:extent cx="1250315" cy="2381250"/>
             <wp:effectExtent l="0" t="0" r="6985" b="0"/>
             <wp:docPr id="1717770894" name="Imagen 2" descr="Imagen que contiene Logotipo&#10;&#10;El contenido generado por IA puede ser incorrecto."/>
@@ -24014,21 +23860,7 @@
         <w:rPr>
           <w:lang w:val="en-NZ"/>
         </w:rPr>
-        <w:t xml:space="preserve">Use the AR </w:t>
-      </w:r>
-      <w:proofErr w:type="spellStart"/>
-      <w:r>
-        <w:rPr>
-          <w:lang w:val="en-NZ"/>
-        </w:rPr>
-        <w:t>Raycast</w:t>
-      </w:r>
-      <w:proofErr w:type="spellEnd"/>
-      <w:r>
-        <w:rPr>
-          <w:lang w:val="en-NZ"/>
-        </w:rPr>
-        <w:t xml:space="preserve"> to estimate a distance to the point in space where the visualization should be added, based on the visual feedback of the participant’s camera.</w:t>
+        <w:t>Use the AR Raycast to estimate a distance to the point in space where the visualization should be added, based on the visual feedback of the participant’s camera.</w:t>
       </w:r>
     </w:p>
     <w:p>
@@ -24173,21 +24005,7 @@
         <w:rPr>
           <w:lang w:val="en-NZ"/>
         </w:rPr>
-        <w:t xml:space="preserve">Figure 30 General Plane Detection and </w:t>
-      </w:r>
-      <w:proofErr w:type="spellStart"/>
-      <w:r>
-        <w:rPr>
-          <w:lang w:val="en-NZ"/>
-        </w:rPr>
-        <w:t>Raycast</w:t>
-      </w:r>
-      <w:proofErr w:type="spellEnd"/>
-      <w:r>
-        <w:rPr>
-          <w:lang w:val="en-NZ"/>
-        </w:rPr>
-        <w:t xml:space="preserve"> Estimation tools</w:t>
+        <w:t>Figure 30 General Plane Detection and Raycast Estimation tools</w:t>
       </w:r>
     </w:p>
     <w:p>
@@ -24214,21 +24032,7 @@
         <w:rPr>
           <w:lang w:val="en-NZ"/>
         </w:rPr>
-        <w:t xml:space="preserve">The </w:t>
-      </w:r>
-      <w:proofErr w:type="spellStart"/>
-      <w:r>
-        <w:rPr>
-          <w:lang w:val="en-NZ"/>
-        </w:rPr>
-        <w:t>raycast</w:t>
-      </w:r>
-      <w:proofErr w:type="spellEnd"/>
-      <w:r>
-        <w:rPr>
-          <w:lang w:val="en-NZ"/>
-        </w:rPr>
-        <w:t xml:space="preserve"> option offered a simpler development as well as a simple interaction process for the users. The problem with this approach is impression, mainly because the local position of each device in the shared room is not completely synchronized. Not only each visualization is based on the position of the target image, which is </w:t>
+        <w:t xml:space="preserve">The raycast option offered a simpler development as well as a simple interaction process for the users. The problem with this approach is impression, mainly because the local position of each device in the shared room is not completely synchronized. Not only each visualization is based on the position of the target image, which is </w:t>
       </w:r>
       <w:r>
         <w:rPr>
@@ -24762,21 +24566,7 @@
         <w:rPr>
           <w:lang w:val="en-NZ"/>
         </w:rPr>
-        <w:t xml:space="preserve"> point from which the </w:t>
-      </w:r>
-      <w:proofErr w:type="spellStart"/>
-      <w:r>
-        <w:rPr>
-          <w:lang w:val="en-NZ"/>
-        </w:rPr>
-        <w:t>Raycast</w:t>
-      </w:r>
-      <w:proofErr w:type="spellEnd"/>
-      <w:r>
-        <w:rPr>
-          <w:lang w:val="en-NZ"/>
-        </w:rPr>
-        <w:t xml:space="preserve"> Manager would work, allowing for the movement of the camera to keep working as a mean to move the </w:t>
+        <w:t xml:space="preserve"> point from which the Raycast Manager would work, allowing for the movement of the camera to keep working as a mean to move the </w:t>
       </w:r>
       <w:r>
         <w:rPr>
@@ -25703,7 +25493,31 @@
         <w:rPr>
           <w:lang w:val="en-NZ"/>
         </w:rPr>
-        <w:t xml:space="preserve"> It is also the most prominent example of the user-driven design of the tool, and of the importance of incorporating the final user early in the design stage, to align the needs of the users with the objectives of the development and to understand the ramifications of a decision in the learning background were is going to be implemented.</w:t>
+        <w:t xml:space="preserve"> It is also the most prominent example of the user-driven design of the tool, and of the importance of incorporating the final user early in the design stage, to align the needs of the users with the objectives of the development and to understand the ramifications of a decision in the learning background </w:t>
+      </w:r>
+      <w:r>
+        <w:rPr>
+          <w:lang w:val="en-NZ"/>
+        </w:rPr>
+        <w:t>were</w:t>
+      </w:r>
+      <w:r>
+        <w:rPr>
+          <w:lang w:val="en-NZ"/>
+        </w:rPr>
+        <w:t xml:space="preserve"> </w:t>
+      </w:r>
+      <w:r>
+        <w:rPr>
+          <w:lang w:val="en-NZ"/>
+        </w:rPr>
+        <w:t xml:space="preserve">the tool is </w:t>
+      </w:r>
+      <w:r>
+        <w:rPr>
+          <w:lang w:val="en-NZ"/>
+        </w:rPr>
+        <w:t>going to be implemented.</w:t>
       </w:r>
     </w:p>
     <w:p>
@@ -25748,7 +25562,19 @@
         <w:rPr>
           <w:lang w:val="en-NZ"/>
         </w:rPr>
-        <w:t>The final evaluation process of CollabAR tried to focus primarily in the new functionalities shown to the students, but also was intended as a post-mortem of the development process as a whole and its impact on the overall learning intervention and research goals.</w:t>
+        <w:t xml:space="preserve">The final evaluation process of CollabAR tried to focus primarily in the new functionalities shown to the </w:t>
+      </w:r>
+      <w:r>
+        <w:rPr>
+          <w:lang w:val="en-NZ"/>
+        </w:rPr>
+        <w:t>students but</w:t>
+      </w:r>
+      <w:r>
+        <w:rPr>
+          <w:lang w:val="en-NZ"/>
+        </w:rPr>
+        <w:t xml:space="preserve"> also was intended as a post-mortem of the development process as a whole and its impact on the overall learning intervention and research goals.</w:t>
       </w:r>
     </w:p>
     <w:p>
@@ -26160,13 +25986,6 @@
     </w:p>
     <w:p>
       <w:pPr>
-        <w:rPr>
-          <w:lang w:val="en-NZ"/>
-        </w:rPr>
-      </w:pPr>
-    </w:p>
-    <w:p>
-      <w:pPr>
         <w:pStyle w:val="Ttulo3"/>
         <w:rPr>
           <w:lang w:val="en-NZ"/>
@@ -26176,14 +25995,404 @@
         <w:rPr>
           <w:lang w:val="en-NZ"/>
         </w:rPr>
+        <w:t xml:space="preserve">5.2.4.2 </w:t>
+      </w:r>
+      <w:r>
+        <w:rPr>
+          <w:lang w:val="en-NZ"/>
+        </w:rPr>
+        <w:t>Analysis of the overall development</w:t>
+      </w:r>
+    </w:p>
+    <w:p>
+      <w:pPr>
+        <w:rPr>
+          <w:lang w:val="en-NZ"/>
+        </w:rPr>
+      </w:pPr>
+      <w:r>
+        <w:rPr>
+          <w:lang w:val="en-NZ"/>
+        </w:rPr>
+        <w:t xml:space="preserve">The development of CollabAR was contextualized by the exploratory needs of the research, and the process was always aiming for flexibility and adaptability, as well as framing the whole activity as an exercise in user-driven design, which was identified as an useful </w:t>
+      </w:r>
+      <w:r>
+        <w:rPr>
+          <w:lang w:val="en-NZ"/>
+        </w:rPr>
         <w:lastRenderedPageBreak/>
-        <w:t xml:space="preserve">5.2.4.2 </w:t>
-      </w:r>
-      <w:r>
-        <w:rPr>
-          <w:lang w:val="en-NZ"/>
-        </w:rPr>
-        <w:t>Analysis of the overall development</w:t>
+        <w:t>process to integrate the software development with the tasks of learning design at the core of the research.</w:t>
+      </w:r>
+    </w:p>
+    <w:p>
+      <w:pPr>
+        <w:rPr>
+          <w:lang w:val="en-NZ"/>
+        </w:rPr>
+      </w:pPr>
+      <w:r>
+        <w:rPr>
+          <w:lang w:val="en-NZ"/>
+        </w:rPr>
+        <w:t>Chapter 4 outlined two main objectives specifically concerned with the technological development of CollabAR (see section 4.1.3). The first goal</w:t>
+      </w:r>
+      <w:r>
+        <w:rPr>
+          <w:lang w:val="en-NZ"/>
+        </w:rPr>
+        <w:t xml:space="preserve"> was </w:t>
+      </w:r>
+      <w:r>
+        <w:rPr>
+          <w:lang w:val="en-NZ"/>
+        </w:rPr>
+        <w:t>to provide a networking framework that allowed the students to configure a shared experience and create a sense of connection to the digital space to be use for the activity. Analysing the data obtained and observations of the activities performed by the students</w:t>
+      </w:r>
+      <w:r>
+        <w:rPr>
+          <w:lang w:val="en-NZ"/>
+        </w:rPr>
+        <w:t>, it is possible to conclude that CollabAR successfully created such an experience, specifically in</w:t>
+      </w:r>
+      <w:r>
+        <w:rPr>
+          <w:lang w:val="en-NZ"/>
+        </w:rPr>
+        <w:t xml:space="preserve"> </w:t>
+      </w:r>
+      <w:r>
+        <w:rPr>
+          <w:lang w:val="en-NZ"/>
+        </w:rPr>
+        <w:t>distinguishable front</w:t>
+      </w:r>
+      <w:r>
+        <w:rPr>
+          <w:lang w:val="en-NZ"/>
+        </w:rPr>
+        <w:t>s like the contextualization that the students gave to the tool, related to the social aspects of their work, and how they adapted what they considered the most relevant functionalities of CollabAR in a way that worked the most for them</w:t>
+      </w:r>
+      <w:r>
+        <w:rPr>
+          <w:lang w:val="en-NZ"/>
+        </w:rPr>
+        <w:t>.</w:t>
+      </w:r>
+    </w:p>
+    <w:p>
+      <w:pPr>
+        <w:rPr>
+          <w:lang w:val="en-NZ"/>
+        </w:rPr>
+      </w:pPr>
+      <w:r>
+        <w:rPr>
+          <w:lang w:val="en-NZ"/>
+        </w:rPr>
+        <w:t>A</w:t>
+      </w:r>
+      <w:r>
+        <w:rPr>
+          <w:lang w:val="en-NZ"/>
+        </w:rPr>
+        <w:t xml:space="preserve"> first positive highlight is related to the room</w:t>
+      </w:r>
+      <w:r>
+        <w:rPr>
+          <w:lang w:val="en-NZ"/>
+        </w:rPr>
+        <w:t>. The idea of both creating and joining to the Room established in the students the sense of space needed to work, as well as allowing for a connection between the members of the group sharing the activity and working towards the same purpose and not only assisting class at the same time.</w:t>
+      </w:r>
+    </w:p>
+    <w:p>
+      <w:pPr>
+        <w:rPr>
+          <w:lang w:val="en-NZ"/>
+        </w:rPr>
+      </w:pPr>
+      <w:r>
+        <w:rPr>
+          <w:lang w:val="en-NZ"/>
+        </w:rPr>
+        <w:t xml:space="preserve">What initially was considered the most appealing elements of the room: the play models and the annotations, resulted not as interesting for the students as expected, </w:t>
+      </w:r>
+      <w:r>
+        <w:rPr>
+          <w:lang w:val="en-NZ"/>
+        </w:rPr>
+        <w:t>although</w:t>
+      </w:r>
+      <w:r>
+        <w:rPr>
+          <w:lang w:val="en-NZ"/>
+        </w:rPr>
+        <w:t xml:space="preserve"> in the different instances in which the tool was shown to the users they engaged with the functionalities and provided valuable information, </w:t>
+      </w:r>
+      <w:r>
+        <w:rPr>
+          <w:lang w:val="en-NZ"/>
+        </w:rPr>
+        <w:t>interest</w:t>
+      </w:r>
+      <w:r>
+        <w:rPr>
+          <w:lang w:val="en-NZ"/>
+        </w:rPr>
+        <w:t xml:space="preserve"> did not </w:t>
+      </w:r>
+      <w:r>
+        <w:rPr>
+          <w:lang w:val="en-NZ"/>
+        </w:rPr>
+        <w:t>go</w:t>
+      </w:r>
+      <w:r>
+        <w:rPr>
+          <w:lang w:val="en-NZ"/>
+        </w:rPr>
+        <w:t xml:space="preserve"> too far from that. </w:t>
+      </w:r>
+      <w:r>
+        <w:rPr>
+          <w:lang w:val="en-NZ"/>
+        </w:rPr>
+        <w:t>One of the main reasons was the nature of the work the students were doing for the course, more related to quick chats with their teammates and with the production of written materials. Ideas and interactions over the concept of the room were plentiful, highlighting elements about the different media that could be added to the room to extend its functionality, the ability to save and recreate the state of the room to reuse it later and even comparing the tool in general with a 3D repository of information generated by the group. A more tangible version of a shared folder like Dropbox or OneDrive.</w:t>
+      </w:r>
+    </w:p>
+    <w:p>
+      <w:pPr>
+        <w:rPr>
+          <w:lang w:val="en-NZ"/>
+        </w:rPr>
+      </w:pPr>
+      <w:r>
+        <w:rPr>
+          <w:lang w:val="en-NZ"/>
+        </w:rPr>
+        <w:t>Other comparison shared mentioned software like Xoom, Discord or Teams. This is important because shows that the used were understanding the Room as a space for connection, communications and shared resources, part of the intended design. It also highlights the social and collaborative elements at the core of CollabAR, and the general design goal of “augmented collaboration”.</w:t>
+      </w:r>
+    </w:p>
+    <w:p>
+      <w:pPr>
+        <w:rPr>
+          <w:lang w:val="en-NZ"/>
+        </w:rPr>
+      </w:pPr>
+      <w:r>
+        <w:rPr>
+          <w:lang w:val="en-NZ"/>
+        </w:rPr>
+        <w:t>The technical difficulties encountered during the development of the networking infrastructure also highlighted one of the most contentious aspects in the implementation of AR technologies when put into the conditions that can be found in a classroom. A strong argument can be made, based on the observations gathered and the record of similar results in the literature (see section 2), that one of the major obstacles of educational AR is the lack of stability</w:t>
+      </w:r>
+      <w:r>
+        <w:rPr>
+          <w:lang w:val="en-NZ"/>
+        </w:rPr>
+        <w:t>. The technology tends to fail, its quality depends strongly on the capabilities of the devices at hand and is easy for the users to find point of stress in the usage of any tool, which immediately affects the flow of the learning experience. Another telling example for this argument is that the most successful implementations of AR found in the literature were related to medical learning and the chirurgical practice, and were projects characterized by very tailored technology, often build from the ground up to fulfil the specific learning goal at hand.</w:t>
+      </w:r>
+    </w:p>
+    <w:p>
+      <w:pPr>
+        <w:rPr>
+          <w:lang w:val="en-NZ"/>
+        </w:rPr>
+      </w:pPr>
+      <w:r>
+        <w:rPr>
+          <w:lang w:val="en-NZ"/>
+        </w:rPr>
+        <w:t xml:space="preserve">An important challenge for implementing any technology in the classroom is offsetting all the extra elements injected by the technology (configurations, accessibility, learning curves, points of failure) with the tangible benefits in the fulfilling of the learning goal. In analysing and evaluating the impact of the prototype built, I can propose that the following element </w:t>
+      </w:r>
+      <w:r>
+        <w:rPr>
+          <w:lang w:val="en-NZ"/>
+        </w:rPr>
+        <w:lastRenderedPageBreak/>
+        <w:t>linked to the use of AR at the core of the software offered the most positive influence and promoted desirable and interesting behaviours in the students:</w:t>
+      </w:r>
+    </w:p>
+    <w:p>
+      <w:pPr>
+        <w:pStyle w:val="Prrafodelista"/>
+        <w:numPr>
+          <w:ilvl w:val="0"/>
+          <w:numId w:val="23"/>
+        </w:numPr>
+        <w:rPr>
+          <w:lang w:val="en-NZ"/>
+        </w:rPr>
+      </w:pPr>
+      <w:r>
+        <w:rPr>
+          <w:lang w:val="en-NZ"/>
+        </w:rPr>
+        <w:t>The opportunity to discuss the level of structure to implement for the interactions in the group and to have visual elements that identify that structure and allows interactions with it.</w:t>
+      </w:r>
+    </w:p>
+    <w:p>
+      <w:pPr>
+        <w:pStyle w:val="Prrafodelista"/>
+        <w:numPr>
+          <w:ilvl w:val="0"/>
+          <w:numId w:val="23"/>
+        </w:numPr>
+        <w:rPr>
+          <w:lang w:val="en-NZ"/>
+        </w:rPr>
+      </w:pPr>
+      <w:r>
+        <w:rPr>
+          <w:lang w:val="en-NZ"/>
+        </w:rPr>
+        <w:t>To add layers of meaning to different elements and resources of the collaboration, such as the physical space, the resources at hand and the communication process taking place.</w:t>
+      </w:r>
+    </w:p>
+    <w:p>
+      <w:pPr>
+        <w:rPr>
+          <w:lang w:val="en-NZ"/>
+        </w:rPr>
+      </w:pPr>
+      <w:r>
+        <w:rPr>
+          <w:lang w:val="en-NZ"/>
+        </w:rPr>
+        <w:t>These observations create a contrast with the original hypothesis proposed, where the interaction with the digital objects and the use of strong visuals in the augmentation were proposed as the most important drivers of the tool. The evidence shows that the students did not rely much on the functionalities like the play models or the annotations but were drawn by most simple and practical features like the emotes and the user anchors. These features were also characterized by offering the capacity for expression and choice.</w:t>
+      </w:r>
+    </w:p>
+    <w:p>
+      <w:pPr>
+        <w:rPr>
+          <w:lang w:val="en-NZ"/>
+        </w:rPr>
+      </w:pPr>
+      <w:r>
+        <w:rPr>
+          <w:lang w:val="en-NZ"/>
+        </w:rPr>
+        <w:t>The second goal proposed for the technical aspect of the research was to create a multiplatform experience that highlighted and enabled flexibility in terms of the hardware needed to implement the experience on the classroom, to offer increased accessibility and to align to a BYOD philosophy of TEL.</w:t>
+      </w:r>
+    </w:p>
+    <w:p>
+      <w:pPr>
+        <w:rPr>
+          <w:lang w:val="en-NZ"/>
+        </w:rPr>
+      </w:pPr>
+      <w:r>
+        <w:rPr>
+          <w:lang w:val="en-NZ"/>
+        </w:rPr>
+        <w:t>In terms of development, the tools at disposal in the current market and development environment offer an amazing opportunity to fulfil this objective almost to a 100%. It is possible to confirm that CollabAR covers a wide range of mobile devices with a single code base and can cover several more distinct devices with few adaptations.</w:t>
+      </w:r>
+    </w:p>
+    <w:p>
+      <w:pPr>
+        <w:rPr>
+          <w:lang w:val="en-NZ"/>
+        </w:rPr>
+      </w:pPr>
+      <w:r>
+        <w:rPr>
+          <w:lang w:val="en-NZ"/>
+        </w:rPr>
+        <w:t>The interaction design process followed to support the multiplatform objective was also successful, and the user-driven approach proved indispensable to obtain quick feedback and promote a development with constant iteration and adaptability, as mentioned several times previously. An interesting follow up to this line of research would be to offer flexibility on the interaction design and not only consistency, by coordinating the interaction with different types of input devices.</w:t>
+      </w:r>
+    </w:p>
+    <w:p>
+      <w:pPr>
+        <w:rPr>
+          <w:lang w:val="en-NZ"/>
+        </w:rPr>
+      </w:pPr>
+      <w:r>
+        <w:rPr>
+          <w:lang w:val="en-NZ"/>
+        </w:rPr>
+        <w:t>But the multiplatform design was not without its issues when tested against the real context of the implementation, and it managed to both overshoot and underperform in the eyes of the students.</w:t>
+      </w:r>
+    </w:p>
+    <w:p>
+      <w:pPr>
+        <w:rPr>
+          <w:lang w:val="en-NZ"/>
+        </w:rPr>
+      </w:pPr>
+      <w:r>
+        <w:rPr>
+          <w:lang w:val="en-NZ"/>
+        </w:rPr>
+        <w:t xml:space="preserve">Although the students felt </w:t>
+      </w:r>
+      <w:r>
+        <w:rPr>
+          <w:lang w:val="en-NZ"/>
+        </w:rPr>
+        <w:t>compelled</w:t>
+      </w:r>
+      <w:r>
+        <w:rPr>
+          <w:lang w:val="en-NZ"/>
+        </w:rPr>
+        <w:t xml:space="preserve"> for an experience using AR to explore and learn different concepts in their professions, a strong reticence was found to the idea of relying entirely on the technology to complete their academical work. Figure 39 shows the most prominent responses given by the students when asked to explain their view on the tools needed for their work. The responses aligned with previous observations of students feeling negative around the idea of constantly using the phone during the activity in class. </w:t>
+      </w:r>
+      <w:r>
+        <w:rPr>
+          <w:lang w:val="en-NZ"/>
+        </w:rPr>
+        <w:t>The</w:t>
+      </w:r>
+      <w:r>
+        <w:rPr>
+          <w:lang w:val="en-NZ"/>
+        </w:rPr>
+        <w:t xml:space="preserve"> idea of working in the classroom while wearing a headset like the </w:t>
+      </w:r>
+      <w:r>
+        <w:rPr>
+          <w:lang w:val="en-NZ"/>
+        </w:rPr>
+        <w:t>Meta Quest</w:t>
+      </w:r>
+      <w:r>
+        <w:rPr>
+          <w:lang w:val="en-NZ"/>
+        </w:rPr>
+        <w:t xml:space="preserve"> or the HoloLens was out of the question, at least not “with the current bulky technology” as commented by one student.</w:t>
+      </w:r>
+    </w:p>
+    <w:p>
+      <w:pPr>
+        <w:jc w:val="center"/>
+        <w:rPr>
+          <w:lang w:val="en-NZ"/>
+        </w:rPr>
+      </w:pPr>
+      <w:r>
+        <w:rPr>
+          <w:lang w:val="en-NZ"/>
+        </w:rPr>
+        <w:t>Figure 39</w:t>
+      </w:r>
+    </w:p>
+    <w:p>
+      <w:pPr>
+        <w:rPr>
+          <w:lang w:val="en-NZ"/>
+        </w:rPr>
+      </w:pPr>
+      <w:r>
+        <w:rPr>
+          <w:lang w:val="en-NZ"/>
+        </w:rPr>
+        <w:t xml:space="preserve">On the other hand, the design of CollabAR failed to recognize the constant need of the students to jump in between applications and devices. The most important tool for work during the classroom session was their laptops or work tablets, and CollabAR failed to acknowledge any other device as part of the experience, which caused the student to feel CollabAR as detached from the workflow. An important lesson here, worthy of further </w:t>
+      </w:r>
+      <w:r>
+        <w:rPr>
+          <w:lang w:val="en-NZ"/>
+        </w:rPr>
+        <w:lastRenderedPageBreak/>
+        <w:t>exploration and expansion, is that supporting collaboration between people also means supporting collaboration between tools, or the support wont feel complete (citation).</w:t>
       </w:r>
     </w:p>
     <w:p>
@@ -27243,9 +27452,9 @@
     </w:lvl>
   </w:abstractNum>
   <w:abstractNum w:abstractNumId="8" w15:restartNumberingAfterBreak="0">
-    <w:nsid w:val="1DFF06B5"/>
+    <w:nsid w:val="1D2709E2"/>
     <w:multiLevelType w:val="hybridMultilevel"/>
-    <w:tmpl w:val="16C84E8E"/>
+    <w:tmpl w:val="AA1A2496"/>
     <w:lvl w:ilvl="0" w:tplc="240A0001">
       <w:start w:val="1"/>
       <w:numFmt w:val="bullet"/>
@@ -27356,6 +27565,119 @@
     </w:lvl>
   </w:abstractNum>
   <w:abstractNum w:abstractNumId="9" w15:restartNumberingAfterBreak="0">
+    <w:nsid w:val="1DFF06B5"/>
+    <w:multiLevelType w:val="hybridMultilevel"/>
+    <w:tmpl w:val="16C84E8E"/>
+    <w:lvl w:ilvl="0" w:tplc="240A0001">
+      <w:start w:val="1"/>
+      <w:numFmt w:val="bullet"/>
+      <w:lvlText w:val=""/>
+      <w:lvlJc w:val="left"/>
+      <w:pPr>
+        <w:ind w:left="720" w:hanging="360"/>
+      </w:pPr>
+      <w:rPr>
+        <w:rFonts w:ascii="Symbol" w:hAnsi="Symbol" w:hint="default"/>
+      </w:rPr>
+    </w:lvl>
+    <w:lvl w:ilvl="1" w:tplc="240A0003" w:tentative="1">
+      <w:start w:val="1"/>
+      <w:numFmt w:val="bullet"/>
+      <w:lvlText w:val="o"/>
+      <w:lvlJc w:val="left"/>
+      <w:pPr>
+        <w:ind w:left="1440" w:hanging="360"/>
+      </w:pPr>
+      <w:rPr>
+        <w:rFonts w:ascii="Courier New" w:hAnsi="Courier New" w:cs="Courier New" w:hint="default"/>
+      </w:rPr>
+    </w:lvl>
+    <w:lvl w:ilvl="2" w:tplc="240A0005" w:tentative="1">
+      <w:start w:val="1"/>
+      <w:numFmt w:val="bullet"/>
+      <w:lvlText w:val=""/>
+      <w:lvlJc w:val="left"/>
+      <w:pPr>
+        <w:ind w:left="2160" w:hanging="360"/>
+      </w:pPr>
+      <w:rPr>
+        <w:rFonts w:ascii="Wingdings" w:hAnsi="Wingdings" w:hint="default"/>
+      </w:rPr>
+    </w:lvl>
+    <w:lvl w:ilvl="3" w:tplc="240A0001" w:tentative="1">
+      <w:start w:val="1"/>
+      <w:numFmt w:val="bullet"/>
+      <w:lvlText w:val=""/>
+      <w:lvlJc w:val="left"/>
+      <w:pPr>
+        <w:ind w:left="2880" w:hanging="360"/>
+      </w:pPr>
+      <w:rPr>
+        <w:rFonts w:ascii="Symbol" w:hAnsi="Symbol" w:hint="default"/>
+      </w:rPr>
+    </w:lvl>
+    <w:lvl w:ilvl="4" w:tplc="240A0003" w:tentative="1">
+      <w:start w:val="1"/>
+      <w:numFmt w:val="bullet"/>
+      <w:lvlText w:val="o"/>
+      <w:lvlJc w:val="left"/>
+      <w:pPr>
+        <w:ind w:left="3600" w:hanging="360"/>
+      </w:pPr>
+      <w:rPr>
+        <w:rFonts w:ascii="Courier New" w:hAnsi="Courier New" w:cs="Courier New" w:hint="default"/>
+      </w:rPr>
+    </w:lvl>
+    <w:lvl w:ilvl="5" w:tplc="240A0005" w:tentative="1">
+      <w:start w:val="1"/>
+      <w:numFmt w:val="bullet"/>
+      <w:lvlText w:val=""/>
+      <w:lvlJc w:val="left"/>
+      <w:pPr>
+        <w:ind w:left="4320" w:hanging="360"/>
+      </w:pPr>
+      <w:rPr>
+        <w:rFonts w:ascii="Wingdings" w:hAnsi="Wingdings" w:hint="default"/>
+      </w:rPr>
+    </w:lvl>
+    <w:lvl w:ilvl="6" w:tplc="240A0001" w:tentative="1">
+      <w:start w:val="1"/>
+      <w:numFmt w:val="bullet"/>
+      <w:lvlText w:val=""/>
+      <w:lvlJc w:val="left"/>
+      <w:pPr>
+        <w:ind w:left="5040" w:hanging="360"/>
+      </w:pPr>
+      <w:rPr>
+        <w:rFonts w:ascii="Symbol" w:hAnsi="Symbol" w:hint="default"/>
+      </w:rPr>
+    </w:lvl>
+    <w:lvl w:ilvl="7" w:tplc="240A0003" w:tentative="1">
+      <w:start w:val="1"/>
+      <w:numFmt w:val="bullet"/>
+      <w:lvlText w:val="o"/>
+      <w:lvlJc w:val="left"/>
+      <w:pPr>
+        <w:ind w:left="5760" w:hanging="360"/>
+      </w:pPr>
+      <w:rPr>
+        <w:rFonts w:ascii="Courier New" w:hAnsi="Courier New" w:cs="Courier New" w:hint="default"/>
+      </w:rPr>
+    </w:lvl>
+    <w:lvl w:ilvl="8" w:tplc="240A0005" w:tentative="1">
+      <w:start w:val="1"/>
+      <w:numFmt w:val="bullet"/>
+      <w:lvlText w:val=""/>
+      <w:lvlJc w:val="left"/>
+      <w:pPr>
+        <w:ind w:left="6480" w:hanging="360"/>
+      </w:pPr>
+      <w:rPr>
+        <w:rFonts w:ascii="Wingdings" w:hAnsi="Wingdings" w:hint="default"/>
+      </w:rPr>
+    </w:lvl>
+  </w:abstractNum>
+  <w:abstractNum w:abstractNumId="10" w15:restartNumberingAfterBreak="0">
     <w:nsid w:val="1E8F7B7B"/>
     <w:multiLevelType w:val="hybridMultilevel"/>
     <w:tmpl w:val="ECA899CE"/>
@@ -27468,7 +27790,7 @@
       </w:rPr>
     </w:lvl>
   </w:abstractNum>
-  <w:abstractNum w:abstractNumId="10" w15:restartNumberingAfterBreak="0">
+  <w:abstractNum w:abstractNumId="11" w15:restartNumberingAfterBreak="0">
     <w:nsid w:val="229014B9"/>
     <w:multiLevelType w:val="hybridMultilevel"/>
     <w:tmpl w:val="76FAC142"/>
@@ -27581,7 +27903,7 @@
       </w:rPr>
     </w:lvl>
   </w:abstractNum>
-  <w:abstractNum w:abstractNumId="11" w15:restartNumberingAfterBreak="0">
+  <w:abstractNum w:abstractNumId="12" w15:restartNumberingAfterBreak="0">
     <w:nsid w:val="2A762586"/>
     <w:multiLevelType w:val="hybridMultilevel"/>
     <w:tmpl w:val="581447DE"/>
@@ -27694,7 +28016,7 @@
       </w:rPr>
     </w:lvl>
   </w:abstractNum>
-  <w:abstractNum w:abstractNumId="12" w15:restartNumberingAfterBreak="0">
+  <w:abstractNum w:abstractNumId="13" w15:restartNumberingAfterBreak="0">
     <w:nsid w:val="38210D6B"/>
     <w:multiLevelType w:val="hybridMultilevel"/>
     <w:tmpl w:val="EE66808A"/>
@@ -27807,7 +28129,7 @@
       </w:rPr>
     </w:lvl>
   </w:abstractNum>
-  <w:abstractNum w:abstractNumId="13" w15:restartNumberingAfterBreak="0">
+  <w:abstractNum w:abstractNumId="14" w15:restartNumberingAfterBreak="0">
     <w:nsid w:val="3FDB6A19"/>
     <w:multiLevelType w:val="hybridMultilevel"/>
     <w:tmpl w:val="18921022"/>
@@ -27920,7 +28242,7 @@
       </w:rPr>
     </w:lvl>
   </w:abstractNum>
-  <w:abstractNum w:abstractNumId="14" w15:restartNumberingAfterBreak="0">
+  <w:abstractNum w:abstractNumId="15" w15:restartNumberingAfterBreak="0">
     <w:nsid w:val="488C719D"/>
     <w:multiLevelType w:val="hybridMultilevel"/>
     <w:tmpl w:val="E1E2312A"/>
@@ -28033,7 +28355,7 @@
       </w:rPr>
     </w:lvl>
   </w:abstractNum>
-  <w:abstractNum w:abstractNumId="15" w15:restartNumberingAfterBreak="0">
+  <w:abstractNum w:abstractNumId="16" w15:restartNumberingAfterBreak="0">
     <w:nsid w:val="54F61995"/>
     <w:multiLevelType w:val="hybridMultilevel"/>
     <w:tmpl w:val="D812B66A"/>
@@ -28122,7 +28444,7 @@
       </w:pPr>
     </w:lvl>
   </w:abstractNum>
-  <w:abstractNum w:abstractNumId="16" w15:restartNumberingAfterBreak="0">
+  <w:abstractNum w:abstractNumId="17" w15:restartNumberingAfterBreak="0">
     <w:nsid w:val="582C67FB"/>
     <w:multiLevelType w:val="hybridMultilevel"/>
     <w:tmpl w:val="85F80DAC"/>
@@ -28235,7 +28557,7 @@
       </w:rPr>
     </w:lvl>
   </w:abstractNum>
-  <w:abstractNum w:abstractNumId="17" w15:restartNumberingAfterBreak="0">
+  <w:abstractNum w:abstractNumId="18" w15:restartNumberingAfterBreak="0">
     <w:nsid w:val="6A243EC4"/>
     <w:multiLevelType w:val="hybridMultilevel"/>
     <w:tmpl w:val="2D00C79C"/>
@@ -28348,7 +28670,7 @@
       </w:rPr>
     </w:lvl>
   </w:abstractNum>
-  <w:abstractNum w:abstractNumId="18" w15:restartNumberingAfterBreak="0">
+  <w:abstractNum w:abstractNumId="19" w15:restartNumberingAfterBreak="0">
     <w:nsid w:val="6CB535E8"/>
     <w:multiLevelType w:val="hybridMultilevel"/>
     <w:tmpl w:val="A9581078"/>
@@ -28461,7 +28783,7 @@
       </w:rPr>
     </w:lvl>
   </w:abstractNum>
-  <w:abstractNum w:abstractNumId="19" w15:restartNumberingAfterBreak="0">
+  <w:abstractNum w:abstractNumId="20" w15:restartNumberingAfterBreak="0">
     <w:nsid w:val="717E460A"/>
     <w:multiLevelType w:val="hybridMultilevel"/>
     <w:tmpl w:val="7EFAD6FA"/>
@@ -28574,7 +28896,7 @@
       </w:rPr>
     </w:lvl>
   </w:abstractNum>
-  <w:abstractNum w:abstractNumId="20" w15:restartNumberingAfterBreak="0">
+  <w:abstractNum w:abstractNumId="21" w15:restartNumberingAfterBreak="0">
     <w:nsid w:val="72946382"/>
     <w:multiLevelType w:val="hybridMultilevel"/>
     <w:tmpl w:val="8D0A4588"/>
@@ -28687,7 +29009,7 @@
       </w:rPr>
     </w:lvl>
   </w:abstractNum>
-  <w:abstractNum w:abstractNumId="21" w15:restartNumberingAfterBreak="0">
+  <w:abstractNum w:abstractNumId="22" w15:restartNumberingAfterBreak="0">
     <w:nsid w:val="78FC32F8"/>
     <w:multiLevelType w:val="hybridMultilevel"/>
     <w:tmpl w:val="4564762C"/>
@@ -28801,10 +29123,10 @@
     </w:lvl>
   </w:abstractNum>
   <w:num w:numId="1" w16cid:durableId="1804038675">
-    <w:abstractNumId w:val="9"/>
+    <w:abstractNumId w:val="10"/>
   </w:num>
   <w:num w:numId="2" w16cid:durableId="1188714644">
-    <w:abstractNumId w:val="16"/>
+    <w:abstractNumId w:val="17"/>
   </w:num>
   <w:num w:numId="3" w16cid:durableId="1876498474">
     <w:abstractNumId w:val="7"/>
@@ -28813,7 +29135,7 @@
     <w:abstractNumId w:val="6"/>
   </w:num>
   <w:num w:numId="5" w16cid:durableId="451360754">
-    <w:abstractNumId w:val="12"/>
+    <w:abstractNumId w:val="13"/>
   </w:num>
   <w:num w:numId="6" w16cid:durableId="784158740">
     <w:abstractNumId w:val="1"/>
@@ -28822,49 +29144,52 @@
     <w:abstractNumId w:val="4"/>
   </w:num>
   <w:num w:numId="8" w16cid:durableId="1554655698">
-    <w:abstractNumId w:val="21"/>
+    <w:abstractNumId w:val="22"/>
   </w:num>
   <w:num w:numId="9" w16cid:durableId="1717700207">
-    <w:abstractNumId w:val="20"/>
+    <w:abstractNumId w:val="21"/>
   </w:num>
   <w:num w:numId="10" w16cid:durableId="1818183256">
     <w:abstractNumId w:val="0"/>
   </w:num>
   <w:num w:numId="11" w16cid:durableId="1016612229">
-    <w:abstractNumId w:val="8"/>
+    <w:abstractNumId w:val="9"/>
   </w:num>
   <w:num w:numId="12" w16cid:durableId="873269949">
-    <w:abstractNumId w:val="18"/>
+    <w:abstractNumId w:val="19"/>
   </w:num>
   <w:num w:numId="13" w16cid:durableId="417413209">
-    <w:abstractNumId w:val="10"/>
+    <w:abstractNumId w:val="11"/>
   </w:num>
   <w:num w:numId="14" w16cid:durableId="1035347190">
     <w:abstractNumId w:val="5"/>
   </w:num>
   <w:num w:numId="15" w16cid:durableId="379092976">
-    <w:abstractNumId w:val="14"/>
+    <w:abstractNumId w:val="15"/>
   </w:num>
   <w:num w:numId="16" w16cid:durableId="2102679045">
-    <w:abstractNumId w:val="15"/>
+    <w:abstractNumId w:val="16"/>
   </w:num>
   <w:num w:numId="17" w16cid:durableId="1551379371">
     <w:abstractNumId w:val="2"/>
   </w:num>
   <w:num w:numId="18" w16cid:durableId="1557551643">
-    <w:abstractNumId w:val="19"/>
+    <w:abstractNumId w:val="20"/>
   </w:num>
   <w:num w:numId="19" w16cid:durableId="879708691">
     <w:abstractNumId w:val="3"/>
   </w:num>
   <w:num w:numId="20" w16cid:durableId="2103455754">
-    <w:abstractNumId w:val="11"/>
+    <w:abstractNumId w:val="12"/>
   </w:num>
   <w:num w:numId="21" w16cid:durableId="1225212770">
-    <w:abstractNumId w:val="13"/>
+    <w:abstractNumId w:val="14"/>
   </w:num>
   <w:num w:numId="22" w16cid:durableId="372385371">
-    <w:abstractNumId w:val="17"/>
+    <w:abstractNumId w:val="18"/>
+  </w:num>
+  <w:num w:numId="23" w16cid:durableId="1569417169">
+    <w:abstractNumId w:val="8"/>
   </w:num>
   <w:numIdMacAtCleanup w:val="21"/>
 </w:numbering>

</xml_diff>